<commit_message>
Update Dokumentation (Refactoring Teil)
</commit_message>
<xml_diff>
--- a/Planung/SWE-Programmentwurf_Dokumentation.docx
+++ b/Planung/SWE-Programmentwurf_Dokumentation.docx
@@ -1,6 +1,6 @@
 
 <file path=word/document.xml><?xml version="1.0" encoding="utf-8"?>
-<w:document xmlns:wpc="http://schemas.microsoft.com/office/word/2010/wordprocessingCanvas" xmlns:cx="http://schemas.microsoft.com/office/drawing/2014/chartex" xmlns:cx1="http://schemas.microsoft.com/office/drawing/2015/9/8/chartex" xmlns:cx2="http://schemas.microsoft.com/office/drawing/2015/10/21/chartex" xmlns:cx3="http://schemas.microsoft.com/office/drawing/2016/5/9/chartex" xmlns:cx4="http://schemas.microsoft.com/office/drawing/2016/5/10/chartex" xmlns:cx5="http://schemas.microsoft.com/office/drawing/2016/5/11/chartex" xmlns:cx6="http://schemas.microsoft.com/office/drawing/2016/5/12/chartex" xmlns:cx7="http://schemas.microsoft.com/office/drawing/2016/5/13/chartex" xmlns:cx8="http://schemas.microsoft.com/office/drawing/2016/5/14/chartex" xmlns:mc="http://schemas.openxmlformats.org/markup-compatibility/2006" xmlns:aink="http://schemas.microsoft.com/office/drawing/2016/ink" xmlns:am3d="http://schemas.microsoft.com/office/drawing/2017/model3d" xmlns:o="urn:schemas-microsoft-com:office:office" xmlns:r="http://schemas.openxmlformats.org/officeDocument/2006/relationships" xmlns:m="http://schemas.openxmlformats.org/officeDocument/2006/math" xmlns:v="urn:schemas-microsoft-com:vml" xmlns:wp14="http://schemas.microsoft.com/office/word/2010/wordprocessingDrawing" xmlns:wp="http://schemas.openxmlformats.org/drawingml/2006/wordprocessingDrawing" xmlns:w10="urn:schemas-microsoft-com:office:word" xmlns:w="http://schemas.openxmlformats.org/wordprocessingml/2006/main" xmlns:w14="http://schemas.microsoft.com/office/word/2010/wordml" xmlns:w15="http://schemas.microsoft.com/office/word/2012/wordml" xmlns:w16cid="http://schemas.microsoft.com/office/word/2016/wordml/cid" xmlns:w16se="http://schemas.microsoft.com/office/word/2015/wordml/symex" xmlns:wpg="http://schemas.microsoft.com/office/word/2010/wordprocessingGroup" xmlns:wpi="http://schemas.microsoft.com/office/word/2010/wordprocessingInk" xmlns:wne="http://schemas.microsoft.com/office/word/2006/wordml" xmlns:wps="http://schemas.microsoft.com/office/word/2010/wordprocessingShape" mc:Ignorable="w14 w15 w16se w16cid wp14">
+<w:document xmlns:wpc="http://schemas.microsoft.com/office/word/2010/wordprocessingCanvas" xmlns:cx="http://schemas.microsoft.com/office/drawing/2014/chartex" xmlns:cx1="http://schemas.microsoft.com/office/drawing/2015/9/8/chartex" xmlns:cx2="http://schemas.microsoft.com/office/drawing/2015/10/21/chartex" xmlns:cx3="http://schemas.microsoft.com/office/drawing/2016/5/9/chartex" xmlns:cx4="http://schemas.microsoft.com/office/drawing/2016/5/10/chartex" xmlns:cx5="http://schemas.microsoft.com/office/drawing/2016/5/11/chartex" xmlns:cx6="http://schemas.microsoft.com/office/drawing/2016/5/12/chartex" xmlns:cx7="http://schemas.microsoft.com/office/drawing/2016/5/13/chartex" xmlns:cx8="http://schemas.microsoft.com/office/drawing/2016/5/14/chartex" xmlns:mc="http://schemas.openxmlformats.org/markup-compatibility/2006" xmlns:aink="http://schemas.microsoft.com/office/drawing/2016/ink" xmlns:am3d="http://schemas.microsoft.com/office/drawing/2017/model3d" xmlns:o="urn:schemas-microsoft-com:office:office" xmlns:r="http://schemas.openxmlformats.org/officeDocument/2006/relationships" xmlns:m="http://schemas.openxmlformats.org/officeDocument/2006/math" xmlns:v="urn:schemas-microsoft-com:vml" xmlns:wp14="http://schemas.microsoft.com/office/word/2010/wordprocessingDrawing" xmlns:wp="http://schemas.openxmlformats.org/drawingml/2006/wordprocessingDrawing" xmlns:w10="urn:schemas-microsoft-com:office:word" xmlns:w="http://schemas.openxmlformats.org/wordprocessingml/2006/main" xmlns:w14="http://schemas.microsoft.com/office/word/2010/wordml" xmlns:w15="http://schemas.microsoft.com/office/word/2012/wordml" xmlns:w16cex="http://schemas.microsoft.com/office/word/2018/wordml/cex" xmlns:w16cid="http://schemas.microsoft.com/office/word/2016/wordml/cid" xmlns:w16="http://schemas.microsoft.com/office/word/2018/wordml" xmlns:w16se="http://schemas.microsoft.com/office/word/2015/wordml/symex" xmlns:wpg="http://schemas.microsoft.com/office/word/2010/wordprocessingGroup" xmlns:wpi="http://schemas.microsoft.com/office/word/2010/wordprocessingInk" xmlns:wne="http://schemas.microsoft.com/office/word/2006/wordml" xmlns:wps="http://schemas.microsoft.com/office/word/2010/wordprocessingShape" mc:Ignorable="w14 w15 w16se w16cid w16 w16cex wp14">
   <w:body>
     <w:p>
       <w:pPr>
@@ -10,6 +10,7 @@
           <w:szCs w:val="40"/>
         </w:rPr>
       </w:pPr>
+      <w:proofErr w:type="spellStart"/>
       <w:r>
         <w:rPr>
           <w:sz w:val="40"/>
@@ -24,6 +25,7 @@
         </w:rPr>
         <w:t>d</w:t>
       </w:r>
+      <w:proofErr w:type="spellEnd"/>
       <w:r>
         <w:rPr>
           <w:sz w:val="40"/>
@@ -62,6 +64,422 @@
         <w:t>Finanzmanager von Cora Hartmann &amp; Laura Obermeyer</w:t>
       </w:r>
     </w:p>
+    <w:sdt>
+      <w:sdtPr>
+        <w:id w:val="-1849101548"/>
+        <w:docPartObj>
+          <w:docPartGallery w:val="Table of Contents"/>
+          <w:docPartUnique/>
+        </w:docPartObj>
+      </w:sdtPr>
+      <w:sdtEndPr>
+        <w:rPr>
+          <w:rFonts w:asciiTheme="minorHAnsi" w:eastAsiaTheme="minorHAnsi" w:hAnsiTheme="minorHAnsi" w:cstheme="minorBidi"/>
+          <w:b/>
+          <w:bCs/>
+          <w:noProof/>
+          <w:color w:val="auto"/>
+          <w:sz w:val="24"/>
+          <w:szCs w:val="22"/>
+          <w:lang w:val="de-DE"/>
+        </w:rPr>
+      </w:sdtEndPr>
+      <w:sdtContent>
+        <w:p>
+          <w:pPr>
+            <w:pStyle w:val="TOCHeading"/>
+            <w:rPr>
+              <w:lang w:val="de-DE"/>
+            </w:rPr>
+          </w:pPr>
+          <w:r>
+            <w:rPr>
+              <w:lang w:val="de-DE"/>
+            </w:rPr>
+            <w:t>Inhaltsverz</w:t>
+          </w:r>
+          <w:r>
+            <w:rPr>
+              <w:lang w:val="de-DE"/>
+            </w:rPr>
+            <w:t>eichnis</w:t>
+          </w:r>
+        </w:p>
+        <w:p>
+          <w:pPr>
+            <w:pStyle w:val="TOC1"/>
+            <w:tabs>
+              <w:tab w:val="right" w:leader="dot" w:pos="9062"/>
+            </w:tabs>
+            <w:rPr>
+              <w:rFonts w:eastAsiaTheme="minorEastAsia"/>
+              <w:noProof/>
+              <w:lang w:eastAsia="de-DE"/>
+            </w:rPr>
+          </w:pPr>
+          <w:r>
+            <w:fldChar w:fldCharType="begin"/>
+          </w:r>
+          <w:r>
+            <w:instrText xml:space="preserve"> TOC \o "1-3" \h \z \u </w:instrText>
+          </w:r>
+          <w:r>
+            <w:fldChar w:fldCharType="separate"/>
+          </w:r>
+          <w:hyperlink w:anchor="_Toc65225027" w:history="1">
+            <w:r>
+              <w:rPr>
+                <w:rStyle w:val="Hyperlink"/>
+                <w:rFonts w:eastAsia="Times New Roman"/>
+                <w:noProof/>
+                <w:lang w:eastAsia="de-DE"/>
+              </w:rPr>
+              <w:t>Clean Architecture</w:t>
+            </w:r>
+            <w:r>
+              <w:rPr>
+                <w:noProof/>
+                <w:webHidden/>
+              </w:rPr>
+              <w:tab/>
+            </w:r>
+            <w:r>
+              <w:rPr>
+                <w:noProof/>
+                <w:webHidden/>
+              </w:rPr>
+              <w:fldChar w:fldCharType="begin"/>
+            </w:r>
+            <w:r>
+              <w:rPr>
+                <w:noProof/>
+                <w:webHidden/>
+              </w:rPr>
+              <w:instrText xml:space="preserve"> PAGEREF _Toc65225027 \h </w:instrText>
+            </w:r>
+            <w:r>
+              <w:rPr>
+                <w:noProof/>
+                <w:webHidden/>
+              </w:rPr>
+            </w:r>
+            <w:r>
+              <w:rPr>
+                <w:noProof/>
+                <w:webHidden/>
+              </w:rPr>
+              <w:fldChar w:fldCharType="separate"/>
+            </w:r>
+            <w:r>
+              <w:rPr>
+                <w:noProof/>
+                <w:webHidden/>
+              </w:rPr>
+              <w:t>2</w:t>
+            </w:r>
+            <w:r>
+              <w:rPr>
+                <w:noProof/>
+                <w:webHidden/>
+              </w:rPr>
+              <w:fldChar w:fldCharType="end"/>
+            </w:r>
+          </w:hyperlink>
+        </w:p>
+        <w:p>
+          <w:pPr>
+            <w:pStyle w:val="TOC2"/>
+            <w:tabs>
+              <w:tab w:val="right" w:leader="dot" w:pos="9062"/>
+            </w:tabs>
+            <w:rPr>
+              <w:rFonts w:eastAsiaTheme="minorEastAsia"/>
+              <w:noProof/>
+              <w:lang w:eastAsia="de-DE"/>
+            </w:rPr>
+          </w:pPr>
+          <w:hyperlink w:anchor="_Toc65225028" w:history="1">
+            <w:r>
+              <w:rPr>
+                <w:rStyle w:val="Hyperlink"/>
+                <w:rFonts w:eastAsia="Times New Roman"/>
+                <w:noProof/>
+                <w:lang w:eastAsia="de-DE"/>
+              </w:rPr>
+              <w:t>Klassendiagramm vor der Clean Architecture Vorlesung</w:t>
+            </w:r>
+            <w:r>
+              <w:rPr>
+                <w:noProof/>
+                <w:webHidden/>
+              </w:rPr>
+              <w:tab/>
+            </w:r>
+            <w:r>
+              <w:rPr>
+                <w:noProof/>
+                <w:webHidden/>
+              </w:rPr>
+              <w:fldChar w:fldCharType="begin"/>
+            </w:r>
+            <w:r>
+              <w:rPr>
+                <w:noProof/>
+                <w:webHidden/>
+              </w:rPr>
+              <w:instrText xml:space="preserve"> PAGEREF _Toc65225028 \h </w:instrText>
+            </w:r>
+            <w:r>
+              <w:rPr>
+                <w:noProof/>
+                <w:webHidden/>
+              </w:rPr>
+            </w:r>
+            <w:r>
+              <w:rPr>
+                <w:noProof/>
+                <w:webHidden/>
+              </w:rPr>
+              <w:fldChar w:fldCharType="separate"/>
+            </w:r>
+            <w:r>
+              <w:rPr>
+                <w:noProof/>
+                <w:webHidden/>
+              </w:rPr>
+              <w:t>2</w:t>
+            </w:r>
+            <w:r>
+              <w:rPr>
+                <w:noProof/>
+                <w:webHidden/>
+              </w:rPr>
+              <w:fldChar w:fldCharType="end"/>
+            </w:r>
+          </w:hyperlink>
+        </w:p>
+        <w:p>
+          <w:pPr>
+            <w:pStyle w:val="TOC2"/>
+            <w:tabs>
+              <w:tab w:val="right" w:leader="dot" w:pos="9062"/>
+            </w:tabs>
+            <w:rPr>
+              <w:rFonts w:eastAsiaTheme="minorEastAsia"/>
+              <w:noProof/>
+              <w:lang w:eastAsia="de-DE"/>
+            </w:rPr>
+          </w:pPr>
+          <w:hyperlink w:anchor="_Toc65225029" w:history="1">
+            <w:r>
+              <w:rPr>
+                <w:rStyle w:val="Hyperlink"/>
+                <w:noProof/>
+              </w:rPr>
+              <w:t>Klassendiagramm mit Berücksichtigung der Clean Architecture</w:t>
+            </w:r>
+            <w:r>
+              <w:rPr>
+                <w:noProof/>
+                <w:webHidden/>
+              </w:rPr>
+              <w:tab/>
+            </w:r>
+            <w:r>
+              <w:rPr>
+                <w:noProof/>
+                <w:webHidden/>
+              </w:rPr>
+              <w:fldChar w:fldCharType="begin"/>
+            </w:r>
+            <w:r>
+              <w:rPr>
+                <w:noProof/>
+                <w:webHidden/>
+              </w:rPr>
+              <w:instrText xml:space="preserve"> PAGEREF _Toc65225029 \h </w:instrText>
+            </w:r>
+            <w:r>
+              <w:rPr>
+                <w:noProof/>
+                <w:webHidden/>
+              </w:rPr>
+            </w:r>
+            <w:r>
+              <w:rPr>
+                <w:noProof/>
+                <w:webHidden/>
+              </w:rPr>
+              <w:fldChar w:fldCharType="separate"/>
+            </w:r>
+            <w:r>
+              <w:rPr>
+                <w:noProof/>
+                <w:webHidden/>
+              </w:rPr>
+              <w:t>3</w:t>
+            </w:r>
+            <w:r>
+              <w:rPr>
+                <w:noProof/>
+                <w:webHidden/>
+              </w:rPr>
+              <w:fldChar w:fldCharType="end"/>
+            </w:r>
+          </w:hyperlink>
+        </w:p>
+        <w:p>
+          <w:pPr>
+            <w:pStyle w:val="TOC1"/>
+            <w:tabs>
+              <w:tab w:val="right" w:leader="dot" w:pos="9062"/>
+            </w:tabs>
+            <w:rPr>
+              <w:rFonts w:eastAsiaTheme="minorEastAsia"/>
+              <w:noProof/>
+              <w:lang w:eastAsia="de-DE"/>
+            </w:rPr>
+          </w:pPr>
+          <w:hyperlink w:anchor="_Toc65225030" w:history="1">
+            <w:r>
+              <w:rPr>
+                <w:rStyle w:val="Hyperlink"/>
+                <w:noProof/>
+              </w:rPr>
+              <w:t>Refactoring</w:t>
+            </w:r>
+            <w:r>
+              <w:rPr>
+                <w:noProof/>
+                <w:webHidden/>
+              </w:rPr>
+              <w:tab/>
+            </w:r>
+            <w:r>
+              <w:rPr>
+                <w:noProof/>
+                <w:webHidden/>
+              </w:rPr>
+              <w:fldChar w:fldCharType="begin"/>
+            </w:r>
+            <w:r>
+              <w:rPr>
+                <w:noProof/>
+                <w:webHidden/>
+              </w:rPr>
+              <w:instrText xml:space="preserve"> PAGEREF _Toc65225030 \h </w:instrText>
+            </w:r>
+            <w:r>
+              <w:rPr>
+                <w:noProof/>
+                <w:webHidden/>
+              </w:rPr>
+            </w:r>
+            <w:r>
+              <w:rPr>
+                <w:noProof/>
+                <w:webHidden/>
+              </w:rPr>
+              <w:fldChar w:fldCharType="separate"/>
+            </w:r>
+            <w:r>
+              <w:rPr>
+                <w:noProof/>
+                <w:webHidden/>
+              </w:rPr>
+              <w:t>3</w:t>
+            </w:r>
+            <w:r>
+              <w:rPr>
+                <w:noProof/>
+                <w:webHidden/>
+              </w:rPr>
+              <w:fldChar w:fldCharType="end"/>
+            </w:r>
+          </w:hyperlink>
+        </w:p>
+        <w:p>
+          <w:pPr>
+            <w:pStyle w:val="TOC2"/>
+            <w:tabs>
+              <w:tab w:val="right" w:leader="dot" w:pos="9062"/>
+            </w:tabs>
+            <w:rPr>
+              <w:rFonts w:eastAsiaTheme="minorEastAsia"/>
+              <w:noProof/>
+              <w:lang w:eastAsia="de-DE"/>
+            </w:rPr>
+          </w:pPr>
+          <w:hyperlink w:anchor="_Toc65225031" w:history="1">
+            <w:r>
+              <w:rPr>
+                <w:rStyle w:val="Hyperlink"/>
+                <w:noProof/>
+              </w:rPr>
+              <w:t>26.02.2021: Refactoring der StartApplikations-Klasse: Extract Method und Rename Method</w:t>
+            </w:r>
+            <w:r>
+              <w:rPr>
+                <w:noProof/>
+                <w:webHidden/>
+              </w:rPr>
+              <w:tab/>
+            </w:r>
+            <w:r>
+              <w:rPr>
+                <w:noProof/>
+                <w:webHidden/>
+              </w:rPr>
+              <w:fldChar w:fldCharType="begin"/>
+            </w:r>
+            <w:r>
+              <w:rPr>
+                <w:noProof/>
+                <w:webHidden/>
+              </w:rPr>
+              <w:instrText xml:space="preserve"> PAGEREF _Toc65225031 \h </w:instrText>
+            </w:r>
+            <w:r>
+              <w:rPr>
+                <w:noProof/>
+                <w:webHidden/>
+              </w:rPr>
+            </w:r>
+            <w:r>
+              <w:rPr>
+                <w:noProof/>
+                <w:webHidden/>
+              </w:rPr>
+              <w:fldChar w:fldCharType="separate"/>
+            </w:r>
+            <w:r>
+              <w:rPr>
+                <w:noProof/>
+                <w:webHidden/>
+              </w:rPr>
+              <w:t>3</w:t>
+            </w:r>
+            <w:r>
+              <w:rPr>
+                <w:noProof/>
+                <w:webHidden/>
+              </w:rPr>
+              <w:fldChar w:fldCharType="end"/>
+            </w:r>
+          </w:hyperlink>
+        </w:p>
+        <w:p>
+          <w:r>
+            <w:rPr>
+              <w:b/>
+              <w:bCs/>
+              <w:noProof/>
+            </w:rPr>
+            <w:fldChar w:fldCharType="end"/>
+          </w:r>
+        </w:p>
+      </w:sdtContent>
+    </w:sdt>
     <w:p/>
     <w:p>
       <w:pPr>
@@ -76,7 +494,7 @@
           <w:noProof/>
         </w:rPr>
         <w:drawing>
-          <wp:inline distT="0" distB="0" distL="0" distR="0">
+          <wp:inline distT="0" distB="0" distL="0" distR="0" wp14:anchorId="723EF43F" wp14:editId="742CFA7D">
             <wp:extent cx="5760720" cy="3709670"/>
             <wp:effectExtent l="0" t="0" r="0" b="5080"/>
             <wp:docPr id="1" name="Picture 1" descr="Machine generated alternative text:&#10;Unit Tests &#10;. 10 Unit Tests &#10;• ATRIP-Regeln &#10;• Code Coverage &#10;• Einsatz von Mocks &#10;Programming &#10;Principles &#10;• Analyse und &#10;Begründung für &#10;• SOLID &#10;• GRASP (Kopplung &#10;und Kohäsion) &#10;• DRY &#10;Praxisprojekt &#10;Code und schriftliche Dokumentation &#10;Objektorientierte Mainstream- &#10;Programmiersprache (bspw. Java, C#) &#10;• &gt; 2k Zeilen Code &#10;. &gt; 20 Klassen &#10;• Klar definierter (sinnvoller) Nutzen &#10;• Desktop-, Web- oder Mobilanwendung &#10;Entwurfsmuster &#10;. &gt;= 1 Entwurfs- &#10;muster einsetzen &#10;und begründen &#10;• UML-Diagramm &#10;vorher und &#10;nachher &#10;Clean &#10;Architecture &#10;• Schichtarchitek &#10;tur planen und &#10;begründen &#10;. 2 Schichten &#10;umsetzen &#10;Refactoring &#10;• Code Smells &#10;identifizieren &#10;. 2 Refactoring &#10;anwenden und &#10;begründen &#10;Domain Driven Design &#10;• Analyse der &#10;Ubiquitous Language &#10;• Analyse und &#10;Begründung &#10;• Repositories &#10;• Aggregates &#10;• Entities &#10;• Value Objects "/>
@@ -93,7 +511,7 @@
                     </pic:cNvPicPr>
                   </pic:nvPicPr>
                   <pic:blipFill>
-                    <a:blip r:embed="rId7">
+                    <a:blip r:embed="rId8">
                       <a:extLst>
                         <a:ext uri="{28A0092B-C50C-407E-A947-70E740481C1C}">
                           <a14:useLocalDpi xmlns:a14="http://schemas.microsoft.com/office/drawing/2010/main" val="0"/>
@@ -150,7 +568,6 @@
         <w:spacing w:after="0" w:line="240" w:lineRule="auto"/>
         <w:rPr>
           <w:rFonts w:ascii="Calibri" w:eastAsia="Times New Roman" w:hAnsi="Calibri" w:cs="Calibri"/>
-          <w:sz w:val="24"/>
           <w:szCs w:val="24"/>
           <w:lang w:eastAsia="de-DE"/>
         </w:rPr>
@@ -160,11 +577,32 @@
           <w:rFonts w:ascii="Calibri" w:eastAsia="Times New Roman" w:hAnsi="Calibri" w:cs="Calibri"/>
           <w:b/>
           <w:bCs/>
-          <w:sz w:val="24"/>
-          <w:szCs w:val="24"/>
-          <w:lang w:eastAsia="de-DE"/>
-        </w:rPr>
-        <w:t>Startklasse als Plugin:</w:t>
+          <w:szCs w:val="24"/>
+          <w:lang w:eastAsia="de-DE"/>
+        </w:rPr>
+        <w:t xml:space="preserve">Startklasse als </w:t>
+      </w:r>
+      <w:proofErr w:type="spellStart"/>
+      <w:r>
+        <w:rPr>
+          <w:rFonts w:ascii="Calibri" w:eastAsia="Times New Roman" w:hAnsi="Calibri" w:cs="Calibri"/>
+          <w:b/>
+          <w:bCs/>
+          <w:szCs w:val="24"/>
+          <w:lang w:eastAsia="de-DE"/>
+        </w:rPr>
+        <w:t>Plugin</w:t>
+      </w:r>
+      <w:proofErr w:type="spellEnd"/>
+      <w:r>
+        <w:rPr>
+          <w:rFonts w:ascii="Calibri" w:eastAsia="Times New Roman" w:hAnsi="Calibri" w:cs="Calibri"/>
+          <w:b/>
+          <w:bCs/>
+          <w:szCs w:val="24"/>
+          <w:lang w:eastAsia="de-DE"/>
+        </w:rPr>
+        <w:t>:</w:t>
       </w:r>
     </w:p>
     <w:p>
@@ -178,15 +616,13 @@
         <w:textAlignment w:val="center"/>
         <w:rPr>
           <w:rFonts w:ascii="Calibri" w:eastAsia="Times New Roman" w:hAnsi="Calibri" w:cs="Calibri"/>
-          <w:sz w:val="24"/>
-          <w:szCs w:val="24"/>
-          <w:lang w:eastAsia="de-DE"/>
-        </w:rPr>
-      </w:pPr>
-      <w:r>
-        <w:rPr>
-          <w:rFonts w:ascii="Calibri" w:eastAsia="Times New Roman" w:hAnsi="Calibri" w:cs="Calibri"/>
-          <w:sz w:val="24"/>
+          <w:szCs w:val="24"/>
+          <w:lang w:eastAsia="de-DE"/>
+        </w:rPr>
+      </w:pPr>
+      <w:r>
+        <w:rPr>
+          <w:rFonts w:ascii="Calibri" w:eastAsia="Times New Roman" w:hAnsi="Calibri" w:cs="Calibri"/>
           <w:szCs w:val="24"/>
           <w:lang w:eastAsia="de-DE"/>
         </w:rPr>
@@ -204,15 +640,13 @@
         <w:textAlignment w:val="center"/>
         <w:rPr>
           <w:rFonts w:ascii="Calibri" w:eastAsia="Times New Roman" w:hAnsi="Calibri" w:cs="Calibri"/>
-          <w:sz w:val="24"/>
-          <w:szCs w:val="24"/>
-          <w:lang w:eastAsia="de-DE"/>
-        </w:rPr>
-      </w:pPr>
-      <w:r>
-        <w:rPr>
-          <w:rFonts w:ascii="Calibri" w:eastAsia="Times New Roman" w:hAnsi="Calibri" w:cs="Calibri"/>
-          <w:sz w:val="24"/>
+          <w:szCs w:val="24"/>
+          <w:lang w:eastAsia="de-DE"/>
+        </w:rPr>
+      </w:pPr>
+      <w:r>
+        <w:rPr>
+          <w:rFonts w:ascii="Calibri" w:eastAsia="Times New Roman" w:hAnsi="Calibri" w:cs="Calibri"/>
           <w:szCs w:val="24"/>
           <w:lang w:eastAsia="de-DE"/>
         </w:rPr>
@@ -221,39 +655,86 @@
     </w:p>
     <w:p/>
     <w:p/>
-    <w:p/>
-    <w:p/>
-    <w:p/>
-    <w:p/>
-    <w:p>
-      <w:pPr>
-        <w:rPr>
-          <w:rFonts w:ascii="Calibri" w:hAnsi="Calibri" w:cs="Calibri"/>
-          <w:noProof/>
-        </w:rPr>
-      </w:pPr>
-    </w:p>
     <w:p>
       <w:pPr>
         <w:tabs>
           <w:tab w:val="left" w:pos="2880"/>
         </w:tabs>
       </w:pPr>
-      <w:r>
-        <w:tab/>
-      </w:r>
+    </w:p>
+    <w:p>
+      <w:pPr>
+        <w:pStyle w:val="Heading1"/>
+        <w:rPr>
+          <w:rFonts w:eastAsia="Times New Roman"/>
+          <w:lang w:eastAsia="de-DE"/>
+        </w:rPr>
+      </w:pPr>
+      <w:bookmarkStart w:id="0" w:name="_Toc65225027"/>
+      <w:r>
+        <w:rPr>
+          <w:rFonts w:eastAsia="Times New Roman"/>
+          <w:lang w:eastAsia="de-DE"/>
+        </w:rPr>
+        <w:t xml:space="preserve">Clean </w:t>
+      </w:r>
+      <w:proofErr w:type="spellStart"/>
+      <w:r>
+        <w:rPr>
+          <w:rFonts w:eastAsia="Times New Roman"/>
+          <w:lang w:eastAsia="de-DE"/>
+        </w:rPr>
+        <w:t>Architecture</w:t>
+      </w:r>
+      <w:bookmarkEnd w:id="0"/>
+      <w:proofErr w:type="spellEnd"/>
+    </w:p>
+    <w:p>
+      <w:pPr>
+        <w:rPr>
+          <w:lang w:eastAsia="de-DE"/>
+        </w:rPr>
+      </w:pPr>
+    </w:p>
+    <w:p>
+      <w:pPr>
+        <w:pStyle w:val="Heading2"/>
+        <w:rPr>
+          <w:b/>
+          <w:bCs/>
+        </w:rPr>
+      </w:pPr>
+      <w:bookmarkStart w:id="1" w:name="_Toc65225028"/>
+      <w:r>
+        <w:rPr>
+          <w:rFonts w:eastAsia="Times New Roman"/>
+          <w:lang w:eastAsia="de-DE"/>
+        </w:rPr>
+        <w:t xml:space="preserve">Klassendiagramm vor der Clean </w:t>
+      </w:r>
+      <w:proofErr w:type="spellStart"/>
+      <w:r>
+        <w:rPr>
+          <w:rFonts w:eastAsia="Times New Roman"/>
+          <w:lang w:eastAsia="de-DE"/>
+        </w:rPr>
+        <w:t>Architecture</w:t>
+      </w:r>
+      <w:proofErr w:type="spellEnd"/>
+      <w:r>
+        <w:rPr>
+          <w:rFonts w:eastAsia="Times New Roman"/>
+          <w:lang w:eastAsia="de-DE"/>
+        </w:rPr>
+        <w:t xml:space="preserve"> Vorlesung</w:t>
+      </w:r>
+      <w:bookmarkEnd w:id="1"/>
     </w:p>
     <w:p>
       <w:pPr>
         <w:tabs>
           <w:tab w:val="left" w:pos="2880"/>
         </w:tabs>
-        <w:rPr>
-          <w:rFonts w:ascii="Calibri" w:eastAsia="Times New Roman" w:hAnsi="Calibri" w:cs="Calibri"/>
-          <w:sz w:val="24"/>
-          <w:szCs w:val="24"/>
-          <w:lang w:eastAsia="de-DE"/>
-        </w:rPr>
       </w:pPr>
     </w:p>
     <w:p>
@@ -261,36 +742,6 @@
         <w:tabs>
           <w:tab w:val="left" w:pos="2880"/>
         </w:tabs>
-        <w:rPr>
-          <w:b/>
-          <w:bCs/>
-          <w:u w:val="single"/>
-        </w:rPr>
-      </w:pPr>
-      <w:r>
-        <w:rPr>
-          <w:rFonts w:ascii="Calibri" w:eastAsia="Times New Roman" w:hAnsi="Calibri" w:cs="Calibri"/>
-          <w:sz w:val="24"/>
-          <w:szCs w:val="24"/>
-          <w:u w:val="single"/>
-          <w:lang w:eastAsia="de-DE"/>
-        </w:rPr>
-        <w:lastRenderedPageBreak/>
-        <w:t>Klassendiagramm vor der Clean Architecture Vorlesung</w:t>
-      </w:r>
-    </w:p>
-    <w:p>
-      <w:pPr>
-        <w:tabs>
-          <w:tab w:val="left" w:pos="2880"/>
-        </w:tabs>
-      </w:pPr>
-    </w:p>
-    <w:p>
-      <w:pPr>
-        <w:tabs>
-          <w:tab w:val="left" w:pos="2880"/>
-        </w:tabs>
       </w:pPr>
       <w:r>
         <w:rPr>
@@ -298,7 +749,7 @@
           <w:noProof/>
         </w:rPr>
         <w:drawing>
-          <wp:inline distT="0" distB="0" distL="0" distR="0" wp14:anchorId="6A6DEF84" wp14:editId="168A9BFC">
+          <wp:inline distT="0" distB="0" distL="0" distR="0" wp14:anchorId="7C9272EF" wp14:editId="19503FD3">
             <wp:extent cx="5760720" cy="2897505"/>
             <wp:effectExtent l="0" t="0" r="0" b="0"/>
             <wp:docPr id="2" name="Picture 2" descr="Machine generated alternative text:&#10;EMail &#10;-vordererTeiI &#10;-domain &#10;-laenderkennzeic.hen &#10;Person &#10;-beschreibung &#10;Ko nto &#10;-kontostand &#10;-bezeichnung &#10;Eintra &#10;-bezeichnung &#10;-beschrei bung &#10;-d atum &#10;-prcH3uktIiste &#10;-bezeichnung &#10;-beschreibung &#10;Name &#10;-Vorname &#10;-nach name &#10;UebersichtsGLlI &#10;aenutzerAnI &#10;nGUl &#10;Au &#10;abenAnzei &#10;Wecker &#10;-limit &#10;-enddatum &#10;-bezeichnung &#10;-beschreibung &#10;einnahme &#10;ausgabe &#10;stemaenderun &#10;-zeitstempel &#10;EinnahmenAnzei &#10;Au &#10;abenEin &#10;nGUl &#10;nGUl &#10;nGUl &#10;benGUl &#10;EinnahmenEin &#10;orieAnI &#10;StatistikenGlJI &#10;nGUl &#10;csVReader &#10;GUIEvent &#10;IJIControI &#10;«nterface—— &#10;IGLlIEventListener &#10;« Interface» &#10;IGIJIEventSender &#10;likation "/>
@@ -315,7 +766,7 @@
                     </pic:cNvPicPr>
                   </pic:nvPicPr>
                   <pic:blipFill>
-                    <a:blip r:embed="rId8">
+                    <a:blip r:embed="rId9">
                       <a:extLst>
                         <a:ext uri="{28A0092B-C50C-407E-A947-70E740481C1C}">
                           <a14:useLocalDpi xmlns:a14="http://schemas.microsoft.com/office/drawing/2010/main" val="0"/>
@@ -372,19 +823,35 @@
         <w:textAlignment w:val="center"/>
         <w:rPr>
           <w:rFonts w:ascii="Calibri" w:eastAsia="Times New Roman" w:hAnsi="Calibri" w:cs="Calibri"/>
-          <w:sz w:val="24"/>
-          <w:szCs w:val="24"/>
-          <w:lang w:eastAsia="de-DE"/>
-        </w:rPr>
-      </w:pPr>
-      <w:r>
-        <w:rPr>
-          <w:rFonts w:ascii="Calibri" w:eastAsia="Times New Roman" w:hAnsi="Calibri" w:cs="Calibri"/>
-          <w:sz w:val="24"/>
-          <w:szCs w:val="24"/>
-          <w:lang w:eastAsia="de-DE"/>
-        </w:rPr>
-        <w:t>Diese erste Version des Klassendiagrams entstand bevor wie die Clean Architecture in der Vorlesung behandelt haben. Im Folgenden werden die notwendigen Anpassungen beschrieben.</w:t>
+          <w:szCs w:val="24"/>
+          <w:lang w:eastAsia="de-DE"/>
+        </w:rPr>
+      </w:pPr>
+      <w:r>
+        <w:rPr>
+          <w:rFonts w:ascii="Calibri" w:eastAsia="Times New Roman" w:hAnsi="Calibri" w:cs="Calibri"/>
+          <w:szCs w:val="24"/>
+          <w:lang w:eastAsia="de-DE"/>
+        </w:rPr>
+        <w:t xml:space="preserve">Diese erste Version des Klassendiagrams entstand bevor wie die Clean </w:t>
+      </w:r>
+      <w:proofErr w:type="spellStart"/>
+      <w:r>
+        <w:rPr>
+          <w:rFonts w:ascii="Calibri" w:eastAsia="Times New Roman" w:hAnsi="Calibri" w:cs="Calibri"/>
+          <w:szCs w:val="24"/>
+          <w:lang w:eastAsia="de-DE"/>
+        </w:rPr>
+        <w:t>Architecture</w:t>
+      </w:r>
+      <w:proofErr w:type="spellEnd"/>
+      <w:r>
+        <w:rPr>
+          <w:rFonts w:ascii="Calibri" w:eastAsia="Times New Roman" w:hAnsi="Calibri" w:cs="Calibri"/>
+          <w:szCs w:val="24"/>
+          <w:lang w:eastAsia="de-DE"/>
+        </w:rPr>
+        <w:t xml:space="preserve"> in der Vorlesung behandelt haben. Im Folgenden werden die notwendigen Anpassungen beschrieben.</w:t>
       </w:r>
     </w:p>
     <w:p>
@@ -398,15 +865,13 @@
         <w:textAlignment w:val="center"/>
         <w:rPr>
           <w:rFonts w:ascii="Calibri" w:eastAsia="Times New Roman" w:hAnsi="Calibri" w:cs="Calibri"/>
-          <w:sz w:val="24"/>
-          <w:szCs w:val="24"/>
-          <w:lang w:eastAsia="de-DE"/>
-        </w:rPr>
-      </w:pPr>
-      <w:r>
-        <w:rPr>
-          <w:rFonts w:ascii="Calibri" w:eastAsia="Times New Roman" w:hAnsi="Calibri" w:cs="Calibri"/>
-          <w:sz w:val="24"/>
+          <w:szCs w:val="24"/>
+          <w:lang w:eastAsia="de-DE"/>
+        </w:rPr>
+      </w:pPr>
+      <w:r>
+        <w:rPr>
+          <w:rFonts w:ascii="Calibri" w:eastAsia="Times New Roman" w:hAnsi="Calibri" w:cs="Calibri"/>
           <w:szCs w:val="24"/>
           <w:lang w:eastAsia="de-DE"/>
         </w:rPr>
@@ -424,15 +889,13 @@
         <w:textAlignment w:val="center"/>
         <w:rPr>
           <w:rFonts w:ascii="Calibri" w:eastAsia="Times New Roman" w:hAnsi="Calibri" w:cs="Calibri"/>
-          <w:sz w:val="24"/>
-          <w:szCs w:val="24"/>
-          <w:lang w:eastAsia="de-DE"/>
-        </w:rPr>
-      </w:pPr>
-      <w:r>
-        <w:rPr>
-          <w:rFonts w:ascii="Calibri" w:eastAsia="Times New Roman" w:hAnsi="Calibri" w:cs="Calibri"/>
-          <w:sz w:val="24"/>
+          <w:szCs w:val="24"/>
+          <w:lang w:eastAsia="de-DE"/>
+        </w:rPr>
+      </w:pPr>
+      <w:r>
+        <w:rPr>
+          <w:rFonts w:ascii="Calibri" w:eastAsia="Times New Roman" w:hAnsi="Calibri" w:cs="Calibri"/>
           <w:szCs w:val="24"/>
           <w:lang w:eastAsia="de-DE"/>
         </w:rPr>
@@ -443,7 +906,6 @@
           <w:rFonts w:ascii="Calibri" w:eastAsia="Times New Roman" w:hAnsi="Calibri" w:cs="Calibri"/>
           <w:b/>
           <w:bCs/>
-          <w:sz w:val="24"/>
           <w:szCs w:val="24"/>
           <w:lang w:eastAsia="de-DE"/>
         </w:rPr>
@@ -452,11 +914,82 @@
       <w:r>
         <w:rPr>
           <w:rFonts w:ascii="Calibri" w:eastAsia="Times New Roman" w:hAnsi="Calibri" w:cs="Calibri"/>
-          <w:sz w:val="24"/>
-          <w:szCs w:val="24"/>
-          <w:lang w:eastAsia="de-DE"/>
-        </w:rPr>
-        <w:t xml:space="preserve"> Klassen mehr als eine Aufgabe haben (Single Responsibility) und zu viel Logik haben, was sie laut Clean Architecture nicht haben sollten. Sie sollten nur zum Anzeigen der Benutzeroberfläche genutzt werden. Unsere GUI Klassen werden daher aufgeteilt, so dass möglichst keine Logik in den Plugins vorhanden ist. Die Logik wird in die Schicht Adapter/ApplicationCode ausgelagert</w:t>
+          <w:szCs w:val="24"/>
+          <w:lang w:eastAsia="de-DE"/>
+        </w:rPr>
+        <w:t xml:space="preserve"> Klassen mehr als eine Aufgabe haben (Single </w:t>
+      </w:r>
+      <w:proofErr w:type="spellStart"/>
+      <w:r>
+        <w:rPr>
+          <w:rFonts w:ascii="Calibri" w:eastAsia="Times New Roman" w:hAnsi="Calibri" w:cs="Calibri"/>
+          <w:szCs w:val="24"/>
+          <w:lang w:eastAsia="de-DE"/>
+        </w:rPr>
+        <w:t>Responsibility</w:t>
+      </w:r>
+      <w:proofErr w:type="spellEnd"/>
+      <w:r>
+        <w:rPr>
+          <w:rFonts w:ascii="Calibri" w:eastAsia="Times New Roman" w:hAnsi="Calibri" w:cs="Calibri"/>
+          <w:szCs w:val="24"/>
+          <w:lang w:eastAsia="de-DE"/>
+        </w:rPr>
+        <w:t xml:space="preserve">) und zu viel Logik haben, was sie laut Clean </w:t>
+      </w:r>
+      <w:proofErr w:type="spellStart"/>
+      <w:r>
+        <w:rPr>
+          <w:rFonts w:ascii="Calibri" w:eastAsia="Times New Roman" w:hAnsi="Calibri" w:cs="Calibri"/>
+          <w:szCs w:val="24"/>
+          <w:lang w:eastAsia="de-DE"/>
+        </w:rPr>
+        <w:t>Architecture</w:t>
+      </w:r>
+      <w:proofErr w:type="spellEnd"/>
+      <w:r>
+        <w:rPr>
+          <w:rFonts w:ascii="Calibri" w:eastAsia="Times New Roman" w:hAnsi="Calibri" w:cs="Calibri"/>
+          <w:szCs w:val="24"/>
+          <w:lang w:eastAsia="de-DE"/>
+        </w:rPr>
+        <w:t xml:space="preserve"> nicht haben sollten. Sie sollten nur zum Anzeigen der Benutzeroberfläche genutzt werden. Unsere GUI Klassen werden daher aufgeteilt, so dass möglichst keine Logik in den </w:t>
+      </w:r>
+      <w:proofErr w:type="spellStart"/>
+      <w:r>
+        <w:rPr>
+          <w:rFonts w:ascii="Calibri" w:eastAsia="Times New Roman" w:hAnsi="Calibri" w:cs="Calibri"/>
+          <w:szCs w:val="24"/>
+          <w:lang w:eastAsia="de-DE"/>
+        </w:rPr>
+        <w:t>Plugins</w:t>
+      </w:r>
+      <w:proofErr w:type="spellEnd"/>
+      <w:r>
+        <w:rPr>
+          <w:rFonts w:ascii="Calibri" w:eastAsia="Times New Roman" w:hAnsi="Calibri" w:cs="Calibri"/>
+          <w:szCs w:val="24"/>
+          <w:lang w:eastAsia="de-DE"/>
+        </w:rPr>
+        <w:t xml:space="preserve"> vorhanden ist. Die Logik wird in die Schicht Adapter/</w:t>
+      </w:r>
+      <w:proofErr w:type="spellStart"/>
+      <w:r>
+        <w:rPr>
+          <w:rFonts w:ascii="Calibri" w:eastAsia="Times New Roman" w:hAnsi="Calibri" w:cs="Calibri"/>
+          <w:szCs w:val="24"/>
+          <w:lang w:eastAsia="de-DE"/>
+        </w:rPr>
+        <w:t>ApplicationCode</w:t>
+      </w:r>
+      <w:proofErr w:type="spellEnd"/>
+      <w:r>
+        <w:rPr>
+          <w:rFonts w:ascii="Calibri" w:eastAsia="Times New Roman" w:hAnsi="Calibri" w:cs="Calibri"/>
+          <w:szCs w:val="24"/>
+          <w:lang w:eastAsia="de-DE"/>
+        </w:rPr>
+        <w:t xml:space="preserve"> ausgelagert</w:t>
       </w:r>
     </w:p>
     <w:p>
@@ -470,15 +1003,13 @@
         <w:textAlignment w:val="center"/>
         <w:rPr>
           <w:rFonts w:ascii="Calibri" w:eastAsia="Times New Roman" w:hAnsi="Calibri" w:cs="Calibri"/>
-          <w:sz w:val="24"/>
-          <w:szCs w:val="24"/>
-          <w:lang w:eastAsia="de-DE"/>
-        </w:rPr>
-      </w:pPr>
-      <w:r>
-        <w:rPr>
-          <w:rFonts w:ascii="Calibri" w:eastAsia="Times New Roman" w:hAnsi="Calibri" w:cs="Calibri"/>
-          <w:sz w:val="24"/>
+          <w:szCs w:val="24"/>
+          <w:lang w:eastAsia="de-DE"/>
+        </w:rPr>
+      </w:pPr>
+      <w:r>
+        <w:rPr>
+          <w:rFonts w:ascii="Calibri" w:eastAsia="Times New Roman" w:hAnsi="Calibri" w:cs="Calibri"/>
           <w:szCs w:val="24"/>
           <w:lang w:eastAsia="de-DE"/>
         </w:rPr>
@@ -489,7 +1020,6 @@
           <w:rFonts w:ascii="Calibri" w:eastAsia="Times New Roman" w:hAnsi="Calibri" w:cs="Calibri"/>
           <w:b/>
           <w:bCs/>
-          <w:sz w:val="24"/>
           <w:szCs w:val="24"/>
           <w:lang w:eastAsia="de-DE"/>
         </w:rPr>
@@ -498,11 +1028,46 @@
       <w:r>
         <w:rPr>
           <w:rFonts w:ascii="Calibri" w:eastAsia="Times New Roman" w:hAnsi="Calibri" w:cs="Calibri"/>
-          <w:sz w:val="24"/>
-          <w:szCs w:val="24"/>
-          <w:lang w:eastAsia="de-DE"/>
-        </w:rPr>
-        <w:t xml:space="preserve"> konnte so beibehalten werden. Die Klassen entsprechen Entities auf Domain Code Ebene der Clean Architecture.</w:t>
+          <w:szCs w:val="24"/>
+          <w:lang w:eastAsia="de-DE"/>
+        </w:rPr>
+        <w:t xml:space="preserve"> konnte so beibehalten werden. Die Klassen entsprechen </w:t>
+      </w:r>
+      <w:proofErr w:type="spellStart"/>
+      <w:r>
+        <w:rPr>
+          <w:rFonts w:ascii="Calibri" w:eastAsia="Times New Roman" w:hAnsi="Calibri" w:cs="Calibri"/>
+          <w:szCs w:val="24"/>
+          <w:lang w:eastAsia="de-DE"/>
+        </w:rPr>
+        <w:t>Entities</w:t>
+      </w:r>
+      <w:proofErr w:type="spellEnd"/>
+      <w:r>
+        <w:rPr>
+          <w:rFonts w:ascii="Calibri" w:eastAsia="Times New Roman" w:hAnsi="Calibri" w:cs="Calibri"/>
+          <w:szCs w:val="24"/>
+          <w:lang w:eastAsia="de-DE"/>
+        </w:rPr>
+        <w:t xml:space="preserve"> auf Domain Code Ebene der Clean </w:t>
+      </w:r>
+      <w:proofErr w:type="spellStart"/>
+      <w:r>
+        <w:rPr>
+          <w:rFonts w:ascii="Calibri" w:eastAsia="Times New Roman" w:hAnsi="Calibri" w:cs="Calibri"/>
+          <w:szCs w:val="24"/>
+          <w:lang w:eastAsia="de-DE"/>
+        </w:rPr>
+        <w:t>Architecture</w:t>
+      </w:r>
+      <w:proofErr w:type="spellEnd"/>
+      <w:r>
+        <w:rPr>
+          <w:rFonts w:ascii="Calibri" w:eastAsia="Times New Roman" w:hAnsi="Calibri" w:cs="Calibri"/>
+          <w:szCs w:val="24"/>
+          <w:lang w:eastAsia="de-DE"/>
+        </w:rPr>
+        <w:t>.</w:t>
       </w:r>
     </w:p>
     <w:p>
@@ -516,39 +1081,119 @@
         <w:textAlignment w:val="center"/>
         <w:rPr>
           <w:rFonts w:ascii="Calibri" w:eastAsia="Times New Roman" w:hAnsi="Calibri" w:cs="Calibri"/>
-          <w:sz w:val="24"/>
-          <w:szCs w:val="24"/>
-          <w:lang w:eastAsia="de-DE"/>
-        </w:rPr>
-      </w:pPr>
-      <w:r>
-        <w:rPr>
-          <w:rFonts w:ascii="Calibri" w:eastAsia="Times New Roman" w:hAnsi="Calibri" w:cs="Calibri"/>
-          <w:sz w:val="24"/>
-          <w:szCs w:val="24"/>
-          <w:lang w:eastAsia="de-DE"/>
-        </w:rPr>
-        <w:t xml:space="preserve">Die Klassen CSVReader und CSVWriter des </w:t>
-      </w:r>
+          <w:szCs w:val="24"/>
+          <w:lang w:eastAsia="de-DE"/>
+        </w:rPr>
+      </w:pPr>
+      <w:r>
+        <w:rPr>
+          <w:rFonts w:ascii="Calibri" w:eastAsia="Times New Roman" w:hAnsi="Calibri" w:cs="Calibri"/>
+          <w:szCs w:val="24"/>
+          <w:lang w:eastAsia="de-DE"/>
+        </w:rPr>
+        <w:t xml:space="preserve">Die Klassen </w:t>
+      </w:r>
+      <w:proofErr w:type="spellStart"/>
+      <w:r>
+        <w:rPr>
+          <w:rFonts w:ascii="Calibri" w:eastAsia="Times New Roman" w:hAnsi="Calibri" w:cs="Calibri"/>
+          <w:szCs w:val="24"/>
+          <w:lang w:eastAsia="de-DE"/>
+        </w:rPr>
+        <w:t>CSVReader</w:t>
+      </w:r>
+      <w:proofErr w:type="spellEnd"/>
+      <w:r>
+        <w:rPr>
+          <w:rFonts w:ascii="Calibri" w:eastAsia="Times New Roman" w:hAnsi="Calibri" w:cs="Calibri"/>
+          <w:szCs w:val="24"/>
+          <w:lang w:eastAsia="de-DE"/>
+        </w:rPr>
+        <w:t xml:space="preserve"> und </w:t>
+      </w:r>
+      <w:proofErr w:type="spellStart"/>
+      <w:r>
+        <w:rPr>
+          <w:rFonts w:ascii="Calibri" w:eastAsia="Times New Roman" w:hAnsi="Calibri" w:cs="Calibri"/>
+          <w:szCs w:val="24"/>
+          <w:lang w:eastAsia="de-DE"/>
+        </w:rPr>
+        <w:t>CSVWriter</w:t>
+      </w:r>
+      <w:proofErr w:type="spellEnd"/>
+      <w:r>
+        <w:rPr>
+          <w:rFonts w:ascii="Calibri" w:eastAsia="Times New Roman" w:hAnsi="Calibri" w:cs="Calibri"/>
+          <w:szCs w:val="24"/>
+          <w:lang w:eastAsia="de-DE"/>
+        </w:rPr>
+        <w:t xml:space="preserve"> des </w:t>
+      </w:r>
+      <w:proofErr w:type="spellStart"/>
       <w:r>
         <w:rPr>
           <w:rFonts w:ascii="Calibri" w:eastAsia="Times New Roman" w:hAnsi="Calibri" w:cs="Calibri"/>
           <w:b/>
           <w:bCs/>
-          <w:sz w:val="24"/>
-          <w:szCs w:val="24"/>
-          <w:lang w:eastAsia="de-DE"/>
-        </w:rPr>
-        <w:t>Util Pakets</w:t>
-      </w:r>
-      <w:r>
-        <w:rPr>
-          <w:rFonts w:ascii="Calibri" w:eastAsia="Times New Roman" w:hAnsi="Calibri" w:cs="Calibri"/>
-          <w:sz w:val="24"/>
-          <w:szCs w:val="24"/>
-          <w:lang w:eastAsia="de-DE"/>
-        </w:rPr>
-        <w:t xml:space="preserve"> sehen wir als Plugins an, da eine hohe Abhängigkeit zum Aufbau unserer csv Dateien, die als Datenbank dienen, besteht. Eine Änderung würde eine komplette Anpassung des Codes mit sich ziehen. Die Klassen sind also direkt von "der Außenwelt" abhängig.</w:t>
+          <w:szCs w:val="24"/>
+          <w:lang w:eastAsia="de-DE"/>
+        </w:rPr>
+        <w:t>Util</w:t>
+      </w:r>
+      <w:proofErr w:type="spellEnd"/>
+      <w:r>
+        <w:rPr>
+          <w:rFonts w:ascii="Calibri" w:eastAsia="Times New Roman" w:hAnsi="Calibri" w:cs="Calibri"/>
+          <w:b/>
+          <w:bCs/>
+          <w:szCs w:val="24"/>
+          <w:lang w:eastAsia="de-DE"/>
+        </w:rPr>
+        <w:t xml:space="preserve"> Pakets</w:t>
+      </w:r>
+      <w:r>
+        <w:rPr>
+          <w:rFonts w:ascii="Calibri" w:eastAsia="Times New Roman" w:hAnsi="Calibri" w:cs="Calibri"/>
+          <w:szCs w:val="24"/>
+          <w:lang w:eastAsia="de-DE"/>
+        </w:rPr>
+        <w:t xml:space="preserve"> sehen wir als </w:t>
+      </w:r>
+      <w:proofErr w:type="spellStart"/>
+      <w:r>
+        <w:rPr>
+          <w:rFonts w:ascii="Calibri" w:eastAsia="Times New Roman" w:hAnsi="Calibri" w:cs="Calibri"/>
+          <w:szCs w:val="24"/>
+          <w:lang w:eastAsia="de-DE"/>
+        </w:rPr>
+        <w:t>Plugins</w:t>
+      </w:r>
+      <w:proofErr w:type="spellEnd"/>
+      <w:r>
+        <w:rPr>
+          <w:rFonts w:ascii="Calibri" w:eastAsia="Times New Roman" w:hAnsi="Calibri" w:cs="Calibri"/>
+          <w:szCs w:val="24"/>
+          <w:lang w:eastAsia="de-DE"/>
+        </w:rPr>
+        <w:t xml:space="preserve"> an, da eine hohe Abhängigkeit zum Aufbau unserer </w:t>
+      </w:r>
+      <w:proofErr w:type="spellStart"/>
+      <w:r>
+        <w:rPr>
+          <w:rFonts w:ascii="Calibri" w:eastAsia="Times New Roman" w:hAnsi="Calibri" w:cs="Calibri"/>
+          <w:szCs w:val="24"/>
+          <w:lang w:eastAsia="de-DE"/>
+        </w:rPr>
+        <w:t>csv</w:t>
+      </w:r>
+      <w:proofErr w:type="spellEnd"/>
+      <w:r>
+        <w:rPr>
+          <w:rFonts w:ascii="Calibri" w:eastAsia="Times New Roman" w:hAnsi="Calibri" w:cs="Calibri"/>
+          <w:szCs w:val="24"/>
+          <w:lang w:eastAsia="de-DE"/>
+        </w:rPr>
+        <w:t xml:space="preserve"> Dateien, die als Datenbank dienen, besteht. Eine Änderung würde eine komplette Anpassung des Codes mit sich ziehen. Die Klassen sind also direkt von "der Außenwelt" abhängig.</w:t>
       </w:r>
     </w:p>
     <w:p>
@@ -562,19 +1207,35 @@
         <w:textAlignment w:val="center"/>
         <w:rPr>
           <w:rFonts w:ascii="Calibri" w:eastAsia="Times New Roman" w:hAnsi="Calibri" w:cs="Calibri"/>
-          <w:sz w:val="24"/>
-          <w:szCs w:val="24"/>
-          <w:lang w:eastAsia="de-DE"/>
-        </w:rPr>
-      </w:pPr>
-      <w:r>
-        <w:rPr>
-          <w:rFonts w:ascii="Calibri" w:eastAsia="Times New Roman" w:hAnsi="Calibri" w:cs="Calibri"/>
-          <w:sz w:val="24"/>
-          <w:szCs w:val="24"/>
-          <w:lang w:eastAsia="de-DE"/>
-        </w:rPr>
-        <w:t>Prüfen, ob wirklich keine Anwendungsspezifische Logik vorhanden ist; Single Responsibility erfüllt?; alle Methoden der Klassen benötigt?</w:t>
+          <w:szCs w:val="24"/>
+          <w:lang w:eastAsia="de-DE"/>
+        </w:rPr>
+      </w:pPr>
+      <w:r>
+        <w:rPr>
+          <w:rFonts w:ascii="Calibri" w:eastAsia="Times New Roman" w:hAnsi="Calibri" w:cs="Calibri"/>
+          <w:szCs w:val="24"/>
+          <w:lang w:eastAsia="de-DE"/>
+        </w:rPr>
+        <w:t xml:space="preserve">Prüfen, ob wirklich keine Anwendungsspezifische Logik vorhanden ist; Single </w:t>
+      </w:r>
+      <w:proofErr w:type="spellStart"/>
+      <w:r>
+        <w:rPr>
+          <w:rFonts w:ascii="Calibri" w:eastAsia="Times New Roman" w:hAnsi="Calibri" w:cs="Calibri"/>
+          <w:szCs w:val="24"/>
+          <w:lang w:eastAsia="de-DE"/>
+        </w:rPr>
+        <w:t>Responsibility</w:t>
+      </w:r>
+      <w:proofErr w:type="spellEnd"/>
+      <w:r>
+        <w:rPr>
+          <w:rFonts w:ascii="Calibri" w:eastAsia="Times New Roman" w:hAnsi="Calibri" w:cs="Calibri"/>
+          <w:szCs w:val="24"/>
+          <w:lang w:eastAsia="de-DE"/>
+        </w:rPr>
+        <w:t xml:space="preserve"> erfüllt?; alle Methoden der Klassen benötigt?</w:t>
       </w:r>
     </w:p>
     <w:p>
@@ -588,7 +1249,6 @@
         <w:textAlignment w:val="center"/>
         <w:rPr>
           <w:rFonts w:ascii="Calibri" w:eastAsia="Times New Roman" w:hAnsi="Calibri" w:cs="Calibri"/>
-          <w:sz w:val="24"/>
           <w:szCs w:val="24"/>
           <w:lang w:eastAsia="de-DE"/>
         </w:rPr>
@@ -598,20 +1258,55 @@
           <w:rFonts w:ascii="Calibri" w:eastAsia="Times New Roman" w:hAnsi="Calibri" w:cs="Calibri"/>
           <w:b/>
           <w:bCs/>
-          <w:sz w:val="24"/>
-          <w:szCs w:val="24"/>
-          <w:lang w:eastAsia="de-DE"/>
-        </w:rPr>
+          <w:szCs w:val="24"/>
+          <w:lang w:eastAsia="de-DE"/>
+        </w:rPr>
+        <w:lastRenderedPageBreak/>
         <w:t>Paket Event:</w:t>
       </w:r>
       <w:r>
         <w:rPr>
           <w:rFonts w:ascii="Calibri" w:eastAsia="Times New Roman" w:hAnsi="Calibri" w:cs="Calibri"/>
-          <w:sz w:val="24"/>
-          <w:szCs w:val="24"/>
-          <w:lang w:eastAsia="de-DE"/>
-        </w:rPr>
-        <w:t xml:space="preserve"> Vermutlich Adapter, da die Klassen zur Kommunikation dienen und somit nicht zum anwendungsspezifischen Code des Application Codes gehören. Wenn wir Adapter und Application Code nicht unterscheiden, ist es doch auf einer Ebene.</w:t>
+          <w:szCs w:val="24"/>
+          <w:lang w:eastAsia="de-DE"/>
+        </w:rPr>
+        <w:t xml:space="preserve"> Vermutlich Adapter, da die Klassen zur Kommunikation dienen und somit nicht zum anwendungsspezifischen Code des </w:t>
+      </w:r>
+      <w:proofErr w:type="spellStart"/>
+      <w:r>
+        <w:rPr>
+          <w:rFonts w:ascii="Calibri" w:eastAsia="Times New Roman" w:hAnsi="Calibri" w:cs="Calibri"/>
+          <w:szCs w:val="24"/>
+          <w:lang w:eastAsia="de-DE"/>
+        </w:rPr>
+        <w:t>Application</w:t>
+      </w:r>
+      <w:proofErr w:type="spellEnd"/>
+      <w:r>
+        <w:rPr>
+          <w:rFonts w:ascii="Calibri" w:eastAsia="Times New Roman" w:hAnsi="Calibri" w:cs="Calibri"/>
+          <w:szCs w:val="24"/>
+          <w:lang w:eastAsia="de-DE"/>
+        </w:rPr>
+        <w:t xml:space="preserve"> Codes gehören. Wenn wir Adapter und </w:t>
+      </w:r>
+      <w:proofErr w:type="spellStart"/>
+      <w:r>
+        <w:rPr>
+          <w:rFonts w:ascii="Calibri" w:eastAsia="Times New Roman" w:hAnsi="Calibri" w:cs="Calibri"/>
+          <w:szCs w:val="24"/>
+          <w:lang w:eastAsia="de-DE"/>
+        </w:rPr>
+        <w:t>Application</w:t>
+      </w:r>
+      <w:proofErr w:type="spellEnd"/>
+      <w:r>
+        <w:rPr>
+          <w:rFonts w:ascii="Calibri" w:eastAsia="Times New Roman" w:hAnsi="Calibri" w:cs="Calibri"/>
+          <w:szCs w:val="24"/>
+          <w:lang w:eastAsia="de-DE"/>
+        </w:rPr>
+        <w:t xml:space="preserve"> Code nicht unterscheiden, ist es doch auf einer Ebene.</w:t>
       </w:r>
     </w:p>
     <w:p>
@@ -625,29 +1320,107 @@
         <w:textAlignment w:val="center"/>
         <w:rPr>
           <w:rFonts w:ascii="Calibri" w:eastAsia="Times New Roman" w:hAnsi="Calibri" w:cs="Calibri"/>
-          <w:sz w:val="24"/>
-          <w:szCs w:val="24"/>
-          <w:lang w:eastAsia="de-DE"/>
-        </w:rPr>
-      </w:pPr>
-      <w:r>
-        <w:rPr>
-          <w:rFonts w:ascii="Calibri" w:eastAsia="Times New Roman" w:hAnsi="Calibri" w:cs="Calibri"/>
-          <w:sz w:val="24"/>
-          <w:szCs w:val="24"/>
-          <w:lang w:eastAsia="de-DE"/>
-        </w:rPr>
-        <w:t xml:space="preserve">Bisher wurden die GUIs zu Beginn in unserem GUI Controller instanziiert, der ebenfalls für die Kommunikation zwischen den GUI Klassen zuständig war. In Berücksichtigung der Clean Architecture wird ein StartController eingeführt. Die StartApplikation ganz außen enthält die Main Methode, welche die Applikation startet und mit dem </w:t>
-      </w:r>
-      <w:r>
-        <w:rPr>
-          <w:rFonts w:ascii="Calibri" w:eastAsia="Times New Roman" w:hAnsi="Calibri" w:cs="Calibri"/>
-          <w:sz w:val="24"/>
-          <w:szCs w:val="24"/>
-          <w:lang w:eastAsia="de-DE"/>
-        </w:rPr>
-        <w:lastRenderedPageBreak/>
-        <w:t>StartController für die Instanziierungen der Plugins zuständig ist. Der GUI Controller soll nur für die Kommunikation zuständig sein.</w:t>
+          <w:szCs w:val="24"/>
+          <w:lang w:eastAsia="de-DE"/>
+        </w:rPr>
+      </w:pPr>
+      <w:r>
+        <w:rPr>
+          <w:rFonts w:ascii="Calibri" w:eastAsia="Times New Roman" w:hAnsi="Calibri" w:cs="Calibri"/>
+          <w:szCs w:val="24"/>
+          <w:lang w:eastAsia="de-DE"/>
+        </w:rPr>
+        <w:t xml:space="preserve">Bisher wurden die GUIs zu Beginn in unserem GUI Controller instanziiert, der ebenfalls für die Kommunikation zwischen den GUI Klassen zuständig war. In Berücksichtigung der Clean </w:t>
+      </w:r>
+      <w:proofErr w:type="spellStart"/>
+      <w:r>
+        <w:rPr>
+          <w:rFonts w:ascii="Calibri" w:eastAsia="Times New Roman" w:hAnsi="Calibri" w:cs="Calibri"/>
+          <w:szCs w:val="24"/>
+          <w:lang w:eastAsia="de-DE"/>
+        </w:rPr>
+        <w:t>Architecture</w:t>
+      </w:r>
+      <w:proofErr w:type="spellEnd"/>
+      <w:r>
+        <w:rPr>
+          <w:rFonts w:ascii="Calibri" w:eastAsia="Times New Roman" w:hAnsi="Calibri" w:cs="Calibri"/>
+          <w:szCs w:val="24"/>
+          <w:lang w:eastAsia="de-DE"/>
+        </w:rPr>
+        <w:t xml:space="preserve"> wird ein </w:t>
+      </w:r>
+      <w:proofErr w:type="spellStart"/>
+      <w:r>
+        <w:rPr>
+          <w:rFonts w:ascii="Calibri" w:eastAsia="Times New Roman" w:hAnsi="Calibri" w:cs="Calibri"/>
+          <w:szCs w:val="24"/>
+          <w:lang w:eastAsia="de-DE"/>
+        </w:rPr>
+        <w:t>StartController</w:t>
+      </w:r>
+      <w:proofErr w:type="spellEnd"/>
+      <w:r>
+        <w:rPr>
+          <w:rFonts w:ascii="Calibri" w:eastAsia="Times New Roman" w:hAnsi="Calibri" w:cs="Calibri"/>
+          <w:szCs w:val="24"/>
+          <w:lang w:eastAsia="de-DE"/>
+        </w:rPr>
+        <w:t xml:space="preserve"> eingeführt. Die </w:t>
+      </w:r>
+      <w:proofErr w:type="spellStart"/>
+      <w:r>
+        <w:rPr>
+          <w:rFonts w:ascii="Calibri" w:eastAsia="Times New Roman" w:hAnsi="Calibri" w:cs="Calibri"/>
+          <w:szCs w:val="24"/>
+          <w:lang w:eastAsia="de-DE"/>
+        </w:rPr>
+        <w:t>StartApplikation</w:t>
+      </w:r>
+      <w:proofErr w:type="spellEnd"/>
+      <w:r>
+        <w:rPr>
+          <w:rFonts w:ascii="Calibri" w:eastAsia="Times New Roman" w:hAnsi="Calibri" w:cs="Calibri"/>
+          <w:szCs w:val="24"/>
+          <w:lang w:eastAsia="de-DE"/>
+        </w:rPr>
+        <w:t xml:space="preserve"> ganz außen enthält die Main Methode, welche die Applikation startet und mit dem </w:t>
+      </w:r>
+      <w:proofErr w:type="spellStart"/>
+      <w:r>
+        <w:rPr>
+          <w:rFonts w:ascii="Calibri" w:eastAsia="Times New Roman" w:hAnsi="Calibri" w:cs="Calibri"/>
+          <w:szCs w:val="24"/>
+          <w:lang w:eastAsia="de-DE"/>
+        </w:rPr>
+        <w:t>StartController</w:t>
+      </w:r>
+      <w:proofErr w:type="spellEnd"/>
+      <w:r>
+        <w:rPr>
+          <w:rFonts w:ascii="Calibri" w:eastAsia="Times New Roman" w:hAnsi="Calibri" w:cs="Calibri"/>
+          <w:szCs w:val="24"/>
+          <w:lang w:eastAsia="de-DE"/>
+        </w:rPr>
+        <w:t xml:space="preserve"> für die Instanziierungen der </w:t>
+      </w:r>
+      <w:proofErr w:type="spellStart"/>
+      <w:r>
+        <w:rPr>
+          <w:rFonts w:ascii="Calibri" w:eastAsia="Times New Roman" w:hAnsi="Calibri" w:cs="Calibri"/>
+          <w:szCs w:val="24"/>
+          <w:lang w:eastAsia="de-DE"/>
+        </w:rPr>
+        <w:t>Plugins</w:t>
+      </w:r>
+      <w:proofErr w:type="spellEnd"/>
+      <w:r>
+        <w:rPr>
+          <w:rFonts w:ascii="Calibri" w:eastAsia="Times New Roman" w:hAnsi="Calibri" w:cs="Calibri"/>
+          <w:szCs w:val="24"/>
+          <w:lang w:eastAsia="de-DE"/>
+        </w:rPr>
+        <w:t xml:space="preserve"> zuständig ist. Der GUI Controller soll nur für die Kommunikation zuständig sein.</w:t>
       </w:r>
     </w:p>
     <w:p>
@@ -656,7 +1429,6 @@
         <w:ind w:left="540"/>
         <w:rPr>
           <w:rFonts w:ascii="Calibri" w:eastAsia="Times New Roman" w:hAnsi="Calibri" w:cs="Calibri"/>
-          <w:sz w:val="24"/>
           <w:szCs w:val="24"/>
           <w:lang w:eastAsia="de-DE"/>
         </w:rPr>
@@ -666,11 +1438,32 @@
           <w:rFonts w:ascii="Calibri" w:eastAsia="Times New Roman" w:hAnsi="Calibri" w:cs="Calibri"/>
           <w:b/>
           <w:bCs/>
-          <w:sz w:val="24"/>
-          <w:szCs w:val="24"/>
-          <w:lang w:eastAsia="de-DE"/>
-        </w:rPr>
-        <w:t>Wenn wir die Adapter Schicht noch einführen sollten, sind die Controller ein Adapter und nicht im Application Code</w:t>
+          <w:szCs w:val="24"/>
+          <w:lang w:eastAsia="de-DE"/>
+        </w:rPr>
+        <w:t xml:space="preserve">Wenn wir die Adapter Schicht noch einführen sollten, sind die Controller ein Adapter und nicht im </w:t>
+      </w:r>
+      <w:proofErr w:type="spellStart"/>
+      <w:r>
+        <w:rPr>
+          <w:rFonts w:ascii="Calibri" w:eastAsia="Times New Roman" w:hAnsi="Calibri" w:cs="Calibri"/>
+          <w:b/>
+          <w:bCs/>
+          <w:szCs w:val="24"/>
+          <w:lang w:eastAsia="de-DE"/>
+        </w:rPr>
+        <w:t>Application</w:t>
+      </w:r>
+      <w:proofErr w:type="spellEnd"/>
+      <w:r>
+        <w:rPr>
+          <w:rFonts w:ascii="Calibri" w:eastAsia="Times New Roman" w:hAnsi="Calibri" w:cs="Calibri"/>
+          <w:b/>
+          <w:bCs/>
+          <w:szCs w:val="24"/>
+          <w:lang w:eastAsia="de-DE"/>
+        </w:rPr>
+        <w:t xml:space="preserve"> Code</w:t>
       </w:r>
     </w:p>
     <w:p>
@@ -689,21 +1482,25 @@
     </w:p>
     <w:p>
       <w:pPr>
+        <w:pStyle w:val="Heading2"/>
+      </w:pPr>
+      <w:bookmarkStart w:id="2" w:name="_Toc65225029"/>
+      <w:r>
+        <w:t xml:space="preserve">Klassendiagramm mit Berücksichtigung der Clean </w:t>
+      </w:r>
+      <w:proofErr w:type="spellStart"/>
+      <w:r>
+        <w:t>Architecture</w:t>
+      </w:r>
+      <w:bookmarkEnd w:id="2"/>
+      <w:proofErr w:type="spellEnd"/>
+    </w:p>
+    <w:p>
+      <w:pPr>
         <w:tabs>
           <w:tab w:val="left" w:pos="2880"/>
         </w:tabs>
-        <w:rPr>
-          <w:u w:val="single"/>
-        </w:rPr>
-      </w:pPr>
-      <w:r>
-        <w:rPr>
-          <w:u w:val="single"/>
-        </w:rPr>
-        <w:t>Klassendiagramm mit Berücksichtigung der Clean Architecture</w:t>
-      </w:r>
-      <w:bookmarkStart w:id="0" w:name="_GoBack"/>
-      <w:bookmarkEnd w:id="0"/>
+      </w:pPr>
     </w:p>
     <w:p>
       <w:pPr>
@@ -711,23 +1508,15 @@
           <w:tab w:val="left" w:pos="2880"/>
         </w:tabs>
       </w:pPr>
-    </w:p>
-    <w:p>
-      <w:pPr>
-        <w:tabs>
-          <w:tab w:val="left" w:pos="2880"/>
-        </w:tabs>
-      </w:pPr>
       <w:r>
         <w:rPr>
           <w:rFonts w:ascii="Calibri" w:eastAsia="Times New Roman" w:hAnsi="Calibri" w:cs="Calibri"/>
           <w:noProof/>
-          <w:sz w:val="24"/>
           <w:szCs w:val="24"/>
           <w:lang w:eastAsia="de-DE"/>
         </w:rPr>
         <w:drawing>
-          <wp:inline distT="0" distB="0" distL="0" distR="0" wp14:anchorId="1253993A" wp14:editId="2C2A0576">
+          <wp:inline distT="0" distB="0" distL="0" distR="0" wp14:anchorId="36AD4504" wp14:editId="303D693F">
             <wp:extent cx="5760720" cy="2312670"/>
             <wp:effectExtent l="0" t="0" r="0" b="0"/>
             <wp:docPr id="3" name="Picture 3" descr="Machine generated alternative text:&#10;application Code &#10;EMail &#10;-vordererTeiI &#10;-domain &#10;-laenderkennzeic.hen &#10;Person &#10;-beschreibung &#10;Ko nto &#10;-kontostand &#10;-bezeichnung &#10;Eintra &#10;-bezeichnung &#10;-beschreibung &#10;-d atum &#10;produktliste &#10;Ka orie &#10;-bezeichnung &#10;-beschreibung &#10;Name &#10;-Vorname &#10;-nachname &#10;Uebersichts &#10;BenutzerAnI &#10;ik &#10;UebersichtsGLlI &#10;BenutzerAnI &#10;nGUl &#10;Au &#10;abenAnzei &#10;Wecker &#10;-limit &#10;-enddatum &#10;-bezeichnung &#10;-beschreibung &#10;einnahme &#10;ausgabe &#10;stemaenderun &#10;-zeitstempel &#10;ik &#10;benLo &#10;Au &#10;abenAnzei &#10;EinnahmenAnzei &#10;ik &#10;ik &#10;ik &#10;EinnahmenAnzei &#10;Au &#10;abenEin &#10;Au &#10;abenEin &#10;nGUl &#10;nGUl &#10;nGUl &#10;EinnahmenEin &#10;EinnahmenEin &#10;orieAnI &#10;StatistikenGlJI &#10;benGUl &#10;nGUl &#10;orieAnI &#10;Statistiken L &#10;csVReader &#10;controller &#10;GUIEvent &#10;GLIIControIIer &#10;« Interface» &#10;StartControIIer &#10;IGLlIEventListener &#10;« Interface» &#10;IGLlIEventSender &#10;likation &#10;ik "/>
@@ -744,7 +1533,7 @@
                     </pic:cNvPicPr>
                   </pic:nvPicPr>
                   <pic:blipFill>
-                    <a:blip r:embed="rId9">
+                    <a:blip r:embed="rId10">
                       <a:extLst>
                         <a:ext uri="{28A0092B-C50C-407E-A947-70E740481C1C}">
                           <a14:useLocalDpi xmlns:a14="http://schemas.microsoft.com/office/drawing/2010/main" val="0"/>
@@ -788,7 +1577,6 @@
         <w:spacing w:after="0" w:line="240" w:lineRule="auto"/>
         <w:rPr>
           <w:rFonts w:ascii="Calibri" w:eastAsia="Times New Roman" w:hAnsi="Calibri" w:cs="Calibri"/>
-          <w:sz w:val="24"/>
           <w:szCs w:val="24"/>
           <w:lang w:eastAsia="de-DE"/>
         </w:rPr>
@@ -798,11 +1586,32 @@
           <w:rFonts w:ascii="Calibri" w:eastAsia="Times New Roman" w:hAnsi="Calibri" w:cs="Calibri"/>
           <w:b/>
           <w:bCs/>
-          <w:sz w:val="24"/>
-          <w:szCs w:val="24"/>
-          <w:lang w:eastAsia="de-DE"/>
-        </w:rPr>
-        <w:t>Paket Application Code:</w:t>
+          <w:szCs w:val="24"/>
+          <w:lang w:eastAsia="de-DE"/>
+        </w:rPr>
+        <w:t xml:space="preserve">Paket </w:t>
+      </w:r>
+      <w:proofErr w:type="spellStart"/>
+      <w:r>
+        <w:rPr>
+          <w:rFonts w:ascii="Calibri" w:eastAsia="Times New Roman" w:hAnsi="Calibri" w:cs="Calibri"/>
+          <w:b/>
+          <w:bCs/>
+          <w:szCs w:val="24"/>
+          <w:lang w:eastAsia="de-DE"/>
+        </w:rPr>
+        <w:t>Application</w:t>
+      </w:r>
+      <w:proofErr w:type="spellEnd"/>
+      <w:r>
+        <w:rPr>
+          <w:rFonts w:ascii="Calibri" w:eastAsia="Times New Roman" w:hAnsi="Calibri" w:cs="Calibri"/>
+          <w:b/>
+          <w:bCs/>
+          <w:szCs w:val="24"/>
+          <w:lang w:eastAsia="de-DE"/>
+        </w:rPr>
+        <w:t xml:space="preserve"> Code:</w:t>
       </w:r>
     </w:p>
     <w:p>
@@ -816,19 +1625,35 @@
         <w:textAlignment w:val="center"/>
         <w:rPr>
           <w:rFonts w:ascii="Calibri" w:eastAsia="Times New Roman" w:hAnsi="Calibri" w:cs="Calibri"/>
-          <w:sz w:val="24"/>
-          <w:szCs w:val="24"/>
-          <w:lang w:eastAsia="de-DE"/>
-        </w:rPr>
-      </w:pPr>
-      <w:r>
-        <w:rPr>
-          <w:rFonts w:ascii="Calibri" w:eastAsia="Times New Roman" w:hAnsi="Calibri" w:cs="Calibri"/>
-          <w:sz w:val="24"/>
-          <w:szCs w:val="24"/>
-          <w:lang w:eastAsia="de-DE"/>
-        </w:rPr>
-        <w:t>Diese Klassen repräsentieren die überwiegenden UseCases, die wir in unserer Anwendung umsetzen wollen, wie z.B., Ausgaben hinzufügen, aktuelle Kontoübersicht anzeigen, etc.</w:t>
+          <w:szCs w:val="24"/>
+          <w:lang w:eastAsia="de-DE"/>
+        </w:rPr>
+      </w:pPr>
+      <w:r>
+        <w:rPr>
+          <w:rFonts w:ascii="Calibri" w:eastAsia="Times New Roman" w:hAnsi="Calibri" w:cs="Calibri"/>
+          <w:szCs w:val="24"/>
+          <w:lang w:eastAsia="de-DE"/>
+        </w:rPr>
+        <w:t xml:space="preserve">Diese Klassen repräsentieren die überwiegenden </w:t>
+      </w:r>
+      <w:proofErr w:type="spellStart"/>
+      <w:r>
+        <w:rPr>
+          <w:rFonts w:ascii="Calibri" w:eastAsia="Times New Roman" w:hAnsi="Calibri" w:cs="Calibri"/>
+          <w:szCs w:val="24"/>
+          <w:lang w:eastAsia="de-DE"/>
+        </w:rPr>
+        <w:t>UseCases</w:t>
+      </w:r>
+      <w:proofErr w:type="spellEnd"/>
+      <w:r>
+        <w:rPr>
+          <w:rFonts w:ascii="Calibri" w:eastAsia="Times New Roman" w:hAnsi="Calibri" w:cs="Calibri"/>
+          <w:szCs w:val="24"/>
+          <w:lang w:eastAsia="de-DE"/>
+        </w:rPr>
+        <w:t>, die wir in unserer Anwendung umsetzen wollen, wie z.B., Ausgaben hinzufügen, aktuelle Kontoübersicht anzeigen, etc.</w:t>
       </w:r>
     </w:p>
     <w:p>
@@ -847,6 +1672,18 @@
     </w:p>
     <w:p>
       <w:pPr>
+        <w:pStyle w:val="Heading1"/>
+      </w:pPr>
+      <w:bookmarkStart w:id="3" w:name="_Toc65225030"/>
+      <w:proofErr w:type="spellStart"/>
+      <w:r>
+        <w:t>Refactoring</w:t>
+      </w:r>
+      <w:bookmarkEnd w:id="3"/>
+      <w:proofErr w:type="spellEnd"/>
+    </w:p>
+    <w:p>
+      <w:pPr>
         <w:tabs>
           <w:tab w:val="left" w:pos="2880"/>
         </w:tabs>
@@ -854,27 +1691,2291 @@
     </w:p>
     <w:p>
       <w:pPr>
+        <w:pStyle w:val="Heading2"/>
+      </w:pPr>
+      <w:bookmarkStart w:id="4" w:name="_Toc65225031"/>
+      <w:r>
+        <w:t xml:space="preserve">26.02.2021: </w:t>
+      </w:r>
+      <w:proofErr w:type="spellStart"/>
+      <w:r>
+        <w:t>Refactoring</w:t>
+      </w:r>
+      <w:proofErr w:type="spellEnd"/>
+      <w:r>
+        <w:t xml:space="preserve"> der </w:t>
+      </w:r>
+      <w:proofErr w:type="spellStart"/>
+      <w:r>
+        <w:t>StartApplikations</w:t>
+      </w:r>
+      <w:proofErr w:type="spellEnd"/>
+      <w:r>
+        <w:t xml:space="preserve">-Klasse: </w:t>
+      </w:r>
+      <w:proofErr w:type="spellStart"/>
+      <w:r>
+        <w:t>Extract</w:t>
+      </w:r>
+      <w:proofErr w:type="spellEnd"/>
+      <w:r>
+        <w:t xml:space="preserve"> </w:t>
+      </w:r>
+      <w:proofErr w:type="spellStart"/>
+      <w:r>
+        <w:t>Method</w:t>
+      </w:r>
+      <w:proofErr w:type="spellEnd"/>
+      <w:r>
+        <w:t xml:space="preserve"> und </w:t>
+      </w:r>
+      <w:proofErr w:type="spellStart"/>
+      <w:r>
+        <w:t>Rename</w:t>
+      </w:r>
+      <w:proofErr w:type="spellEnd"/>
+      <w:r>
+        <w:t xml:space="preserve"> </w:t>
+      </w:r>
+      <w:proofErr w:type="spellStart"/>
+      <w:r>
+        <w:t>Method</w:t>
+      </w:r>
+      <w:bookmarkEnd w:id="4"/>
+      <w:proofErr w:type="spellEnd"/>
+    </w:p>
+    <w:p>
+      <w:r>
+        <w:t xml:space="preserve">Ziel dieses </w:t>
+      </w:r>
+      <w:proofErr w:type="spellStart"/>
+      <w:r>
+        <w:t>Refactorings</w:t>
+      </w:r>
+      <w:proofErr w:type="spellEnd"/>
+      <w:r>
+        <w:t xml:space="preserve"> war es, die </w:t>
+      </w:r>
+      <w:proofErr w:type="spellStart"/>
+      <w:r>
+        <w:t>StartApplikations</w:t>
+      </w:r>
+      <w:proofErr w:type="spellEnd"/>
+      <w:r>
+        <w:t xml:space="preserve">-Klasse mit der Main-Methode lesbarer zu machen. Hierfür wurden einige Methoden und Variablen in </w:t>
+      </w:r>
+      <w:proofErr w:type="spellStart"/>
+      <w:r>
+        <w:t>sprechenede</w:t>
+      </w:r>
+      <w:proofErr w:type="spellEnd"/>
+      <w:r>
+        <w:t xml:space="preserve"> Namen </w:t>
+      </w:r>
+      <w:r>
+        <w:lastRenderedPageBreak/>
+        <w:t>umbenannt</w:t>
+      </w:r>
+      <w:r>
+        <w:t xml:space="preserve"> und</w:t>
+      </w:r>
+      <w:r>
+        <w:t xml:space="preserve"> zudem</w:t>
+      </w:r>
+      <w:r>
+        <w:t xml:space="preserve"> zusammenhängende Code-Fragmente ausgelagert</w:t>
+      </w:r>
+      <w:r>
+        <w:t xml:space="preserve">, um einen verständlichen Code ohne Inline-Kommentare zu erzeugen. </w:t>
+      </w:r>
+    </w:p>
+    <w:p>
+      <w:r>
+        <w:t xml:space="preserve">Im Folgenden werden Beispiele </w:t>
+      </w:r>
+      <w:r>
+        <w:t xml:space="preserve">dieses </w:t>
+      </w:r>
+      <w:proofErr w:type="spellStart"/>
+      <w:r>
+        <w:t>Refactorings</w:t>
+      </w:r>
+      <w:proofErr w:type="spellEnd"/>
+      <w:r>
+        <w:t xml:space="preserve"> </w:t>
+      </w:r>
+      <w:r>
+        <w:t>aufgeführt</w:t>
+      </w:r>
+      <w:r>
+        <w:t xml:space="preserve"> und genauer erläutert</w:t>
+      </w:r>
+      <w:r>
+        <w:t>.</w:t>
+      </w:r>
+    </w:p>
+    <w:p>
+      <w:r>
+        <w:t>Für weitere Informationen</w:t>
+      </w:r>
+      <w:r>
+        <w:t xml:space="preserve"> und den konkreten Code</w:t>
+      </w:r>
+      <w:r>
+        <w:t xml:space="preserve"> siehe</w:t>
+      </w:r>
+      <w:r>
+        <w:t xml:space="preserve"> den</w:t>
+      </w:r>
+      <w:r>
+        <w:t xml:space="preserve"> </w:t>
+      </w:r>
+      <w:hyperlink r:id="rId11" w:history="1">
+        <w:r>
+          <w:rPr>
+            <w:rStyle w:val="Hyperlink"/>
+          </w:rPr>
+          <w:t>Com</w:t>
+        </w:r>
+        <w:r>
+          <w:rPr>
+            <w:rStyle w:val="Hyperlink"/>
+          </w:rPr>
+          <w:t>m</w:t>
+        </w:r>
+        <w:r>
+          <w:rPr>
+            <w:rStyle w:val="Hyperlink"/>
+          </w:rPr>
+          <w:t>it</w:t>
+        </w:r>
+      </w:hyperlink>
+      <w:r>
+        <w:t>.</w:t>
+      </w:r>
+    </w:p>
+    <w:p>
+      <w:pPr>
+        <w:pStyle w:val="Heading3"/>
+      </w:pPr>
+      <w:proofErr w:type="spellStart"/>
+      <w:r>
+        <w:t>Rename</w:t>
+      </w:r>
+      <w:proofErr w:type="spellEnd"/>
+      <w:r>
+        <w:t xml:space="preserve"> </w:t>
+      </w:r>
+      <w:proofErr w:type="spellStart"/>
+      <w:r>
+        <w:t>Method</w:t>
+      </w:r>
+      <w:proofErr w:type="spellEnd"/>
+      <w:r>
+        <w:t xml:space="preserve"> </w:t>
+      </w:r>
+      <w:proofErr w:type="spellStart"/>
+      <w:r>
+        <w:rPr>
+          <w:i/>
+          <w:iCs/>
+        </w:rPr>
+        <w:t>emailAnlegen</w:t>
+      </w:r>
+      <w:proofErr w:type="spellEnd"/>
+    </w:p>
+    <w:p>
+      <w:r>
+        <w:t xml:space="preserve">Es wurde beispielsweise der Methodenname </w:t>
+      </w:r>
+      <w:proofErr w:type="spellStart"/>
+      <w:r>
+        <w:rPr>
+          <w:i/>
+          <w:iCs/>
+        </w:rPr>
+        <w:t>emailAnlegen</w:t>
+      </w:r>
+      <w:proofErr w:type="spellEnd"/>
+      <w:r>
+        <w:rPr>
+          <w:i/>
+          <w:iCs/>
+        </w:rPr>
+        <w:t xml:space="preserve">(String </w:t>
+      </w:r>
+      <w:proofErr w:type="spellStart"/>
+      <w:r>
+        <w:rPr>
+          <w:i/>
+          <w:iCs/>
+        </w:rPr>
+        <w:t>emailString</w:t>
+      </w:r>
+      <w:proofErr w:type="spellEnd"/>
+      <w:r>
+        <w:rPr>
+          <w:i/>
+          <w:iCs/>
+        </w:rPr>
+        <w:t>)</w:t>
+      </w:r>
+      <w:r>
+        <w:rPr>
+          <w:i/>
+          <w:iCs/>
+        </w:rPr>
+        <w:t xml:space="preserve"> </w:t>
+      </w:r>
+      <w:r>
+        <w:t xml:space="preserve">in </w:t>
+      </w:r>
+      <w:proofErr w:type="spellStart"/>
+      <w:r>
+        <w:rPr>
+          <w:i/>
+          <w:iCs/>
+        </w:rPr>
+        <w:t>emailDesBenutzersErzeugenAus</w:t>
+      </w:r>
+      <w:proofErr w:type="spellEnd"/>
+      <w:r>
+        <w:rPr>
+          <w:i/>
+          <w:iCs/>
+        </w:rPr>
+        <w:t xml:space="preserve">(String </w:t>
+      </w:r>
+      <w:proofErr w:type="spellStart"/>
+      <w:r>
+        <w:rPr>
+          <w:i/>
+          <w:iCs/>
+        </w:rPr>
+        <w:t>emailString</w:t>
+      </w:r>
+      <w:proofErr w:type="spellEnd"/>
+      <w:r>
+        <w:rPr>
+          <w:i/>
+          <w:iCs/>
+        </w:rPr>
+        <w:t>)</w:t>
+      </w:r>
+      <w:r>
+        <w:t xml:space="preserve"> umgewandelt, da dieser die Intention der Methode besser wiedergibt. In der Methode geht es nicht, wie der frühere Methodenname fälschlicherweise vermuten ließ, um das Anlegen einer neuen Email-Adresse, sondern lediglich um das Erzeugen eines Email-Objekts eines bestimmten Benutzers aus einem String, indem dieser String in seine Bestandteile (Lokalteil, Hostname und Top-Level-Domain) aufgeteilt und dem Email-Konstruktor übergeben wird.</w:t>
+      </w:r>
+    </w:p>
+    <w:p>
+      <w:r>
+        <w:t xml:space="preserve">Um diese Intention deutlicher zu machen, wurden auch die lokalen Variablen innerhalb der Methode umbenannt. </w:t>
+      </w:r>
+    </w:p>
+    <w:p>
+      <w:pPr>
+        <w:pStyle w:val="HTMLPreformatted"/>
+        <w:shd w:val="clear" w:color="auto" w:fill="2B2B2B"/>
+        <w:rPr>
+          <w:color w:val="A9B7C6"/>
+        </w:rPr>
+      </w:pPr>
+      <w:r>
+        <w:rPr>
+          <w:color w:val="CC7832"/>
+        </w:rPr>
+        <w:t xml:space="preserve">private </w:t>
+      </w:r>
+      <w:proofErr w:type="spellStart"/>
+      <w:r>
+        <w:rPr>
+          <w:color w:val="CC7832"/>
+        </w:rPr>
+        <w:t>static</w:t>
+      </w:r>
+      <w:proofErr w:type="spellEnd"/>
+      <w:r>
+        <w:rPr>
+          <w:color w:val="CC7832"/>
+        </w:rPr>
+        <w:t xml:space="preserve"> </w:t>
+      </w:r>
+      <w:proofErr w:type="spellStart"/>
+      <w:r>
+        <w:rPr>
+          <w:color w:val="A9B7C6"/>
+        </w:rPr>
+        <w:t>EMail</w:t>
+      </w:r>
+      <w:proofErr w:type="spellEnd"/>
+      <w:r>
+        <w:rPr>
+          <w:color w:val="A9B7C6"/>
+        </w:rPr>
+        <w:t xml:space="preserve"> </w:t>
+      </w:r>
+      <w:proofErr w:type="spellStart"/>
+      <w:r>
+        <w:rPr>
+          <w:color w:val="FFC66D"/>
+        </w:rPr>
+        <w:t>emailDesBenutzersErzeugenAus</w:t>
+      </w:r>
+      <w:proofErr w:type="spellEnd"/>
+      <w:r>
+        <w:rPr>
+          <w:color w:val="A9B7C6"/>
+        </w:rPr>
+        <w:t xml:space="preserve">(String </w:t>
+      </w:r>
+      <w:proofErr w:type="spellStart"/>
+      <w:r>
+        <w:rPr>
+          <w:color w:val="A9B7C6"/>
+        </w:rPr>
+        <w:t>emailString</w:t>
+      </w:r>
+      <w:proofErr w:type="spellEnd"/>
+      <w:r>
+        <w:rPr>
+          <w:color w:val="A9B7C6"/>
+        </w:rPr>
+        <w:t>){</w:t>
+      </w:r>
+      <w:r>
+        <w:rPr>
+          <w:color w:val="A9B7C6"/>
+        </w:rPr>
+        <w:br/>
+        <w:t xml:space="preserve">    String[] </w:t>
+      </w:r>
+      <w:proofErr w:type="spellStart"/>
+      <w:r>
+        <w:rPr>
+          <w:color w:val="A9B7C6"/>
+        </w:rPr>
+        <w:t>emailAdresseAufgeteiltInLokalUndDomänenteil</w:t>
+      </w:r>
+      <w:proofErr w:type="spellEnd"/>
+      <w:r>
+        <w:rPr>
+          <w:color w:val="A9B7C6"/>
+        </w:rPr>
+        <w:t xml:space="preserve"> = </w:t>
+      </w:r>
+      <w:proofErr w:type="spellStart"/>
+      <w:r>
+        <w:rPr>
+          <w:color w:val="A9B7C6"/>
+        </w:rPr>
+        <w:t>emailString.split</w:t>
+      </w:r>
+      <w:proofErr w:type="spellEnd"/>
+      <w:r>
+        <w:rPr>
+          <w:color w:val="A9B7C6"/>
+        </w:rPr>
+        <w:t>(</w:t>
+      </w:r>
+      <w:r>
+        <w:rPr>
+          <w:color w:val="6A8759"/>
+        </w:rPr>
+        <w:t>"@"</w:t>
+      </w:r>
+      <w:r>
+        <w:rPr>
+          <w:color w:val="A9B7C6"/>
+        </w:rPr>
+        <w:t>)</w:t>
+      </w:r>
+      <w:r>
+        <w:rPr>
+          <w:color w:val="CC7832"/>
+        </w:rPr>
+        <w:t>;</w:t>
+      </w:r>
+      <w:r>
+        <w:rPr>
+          <w:color w:val="CC7832"/>
+        </w:rPr>
+        <w:br/>
+        <w:t xml:space="preserve">    </w:t>
+      </w:r>
+      <w:r>
+        <w:rPr>
+          <w:color w:val="A9B7C6"/>
+        </w:rPr>
+        <w:t xml:space="preserve">String[] </w:t>
+      </w:r>
+      <w:proofErr w:type="spellStart"/>
+      <w:r>
+        <w:rPr>
+          <w:color w:val="A9B7C6"/>
+        </w:rPr>
+        <w:t>domänenteilAufgeteiltInHostnameUndTopLevelDomain</w:t>
+      </w:r>
+      <w:proofErr w:type="spellEnd"/>
+      <w:r>
+        <w:rPr>
+          <w:color w:val="A9B7C6"/>
+        </w:rPr>
+        <w:t xml:space="preserve"> = </w:t>
+      </w:r>
+      <w:proofErr w:type="spellStart"/>
+      <w:r>
+        <w:rPr>
+          <w:color w:val="A9B7C6"/>
+        </w:rPr>
+        <w:t>emailAdresseAufgeteiltInLokalUndDomänenteil</w:t>
+      </w:r>
+      <w:proofErr w:type="spellEnd"/>
+      <w:r>
+        <w:rPr>
+          <w:color w:val="A9B7C6"/>
+        </w:rPr>
+        <w:t>[</w:t>
+      </w:r>
+      <w:r>
+        <w:rPr>
+          <w:color w:val="6897BB"/>
+        </w:rPr>
+        <w:t>1</w:t>
+      </w:r>
+      <w:r>
+        <w:rPr>
+          <w:color w:val="A9B7C6"/>
+        </w:rPr>
+        <w:t>].</w:t>
+      </w:r>
+      <w:proofErr w:type="spellStart"/>
+      <w:r>
+        <w:rPr>
+          <w:color w:val="A9B7C6"/>
+        </w:rPr>
+        <w:t>split</w:t>
+      </w:r>
+      <w:proofErr w:type="spellEnd"/>
+      <w:r>
+        <w:rPr>
+          <w:color w:val="A9B7C6"/>
+        </w:rPr>
+        <w:t>(</w:t>
+      </w:r>
+      <w:r>
+        <w:rPr>
+          <w:color w:val="6A8759"/>
+        </w:rPr>
+        <w:t>"</w:t>
+      </w:r>
+      <w:r>
+        <w:rPr>
+          <w:color w:val="CC7832"/>
+        </w:rPr>
+        <w:t>\\</w:t>
+      </w:r>
+      <w:r>
+        <w:rPr>
+          <w:color w:val="6A8759"/>
+        </w:rPr>
+        <w:t>."</w:t>
+      </w:r>
+      <w:r>
+        <w:rPr>
+          <w:color w:val="A9B7C6"/>
+        </w:rPr>
+        <w:t>)</w:t>
+      </w:r>
+      <w:r>
+        <w:rPr>
+          <w:color w:val="CC7832"/>
+        </w:rPr>
+        <w:t>;</w:t>
+      </w:r>
+      <w:r>
+        <w:rPr>
+          <w:color w:val="CC7832"/>
+        </w:rPr>
+        <w:br/>
+        <w:t xml:space="preserve">    </w:t>
+      </w:r>
+      <w:proofErr w:type="spellStart"/>
+      <w:r>
+        <w:rPr>
+          <w:color w:val="A9B7C6"/>
+        </w:rPr>
+        <w:t>EMail</w:t>
+      </w:r>
+      <w:proofErr w:type="spellEnd"/>
+      <w:r>
+        <w:rPr>
+          <w:color w:val="A9B7C6"/>
+        </w:rPr>
+        <w:t xml:space="preserve"> </w:t>
+      </w:r>
+      <w:proofErr w:type="spellStart"/>
+      <w:r>
+        <w:rPr>
+          <w:color w:val="A9B7C6"/>
+        </w:rPr>
+        <w:t>fertigeEmailAdresse</w:t>
+      </w:r>
+      <w:proofErr w:type="spellEnd"/>
+      <w:r>
+        <w:rPr>
+          <w:color w:val="A9B7C6"/>
+        </w:rPr>
+        <w:t xml:space="preserve"> = </w:t>
+      </w:r>
+      <w:proofErr w:type="spellStart"/>
+      <w:r>
+        <w:rPr>
+          <w:color w:val="CC7832"/>
+        </w:rPr>
+        <w:t>new</w:t>
+      </w:r>
+      <w:proofErr w:type="spellEnd"/>
+      <w:r>
+        <w:rPr>
+          <w:color w:val="CC7832"/>
+        </w:rPr>
+        <w:t xml:space="preserve"> </w:t>
+      </w:r>
+      <w:proofErr w:type="spellStart"/>
+      <w:r>
+        <w:rPr>
+          <w:color w:val="A9B7C6"/>
+        </w:rPr>
+        <w:t>EMail</w:t>
+      </w:r>
+      <w:proofErr w:type="spellEnd"/>
+      <w:r>
+        <w:rPr>
+          <w:color w:val="A9B7C6"/>
+        </w:rPr>
+        <w:t>(</w:t>
+      </w:r>
+      <w:proofErr w:type="spellStart"/>
+      <w:r>
+        <w:rPr>
+          <w:color w:val="A9B7C6"/>
+        </w:rPr>
+        <w:t>emailAdresseAufgeteiltInLokalUndDomänenteil</w:t>
+      </w:r>
+      <w:proofErr w:type="spellEnd"/>
+      <w:r>
+        <w:rPr>
+          <w:color w:val="A9B7C6"/>
+        </w:rPr>
+        <w:t>[</w:t>
+      </w:r>
+      <w:r>
+        <w:rPr>
+          <w:color w:val="6897BB"/>
+        </w:rPr>
+        <w:t>0</w:t>
+      </w:r>
+      <w:r>
+        <w:rPr>
+          <w:color w:val="A9B7C6"/>
+        </w:rPr>
+        <w:t>]</w:t>
+      </w:r>
+      <w:r>
+        <w:rPr>
+          <w:color w:val="CC7832"/>
+        </w:rPr>
+        <w:t xml:space="preserve">, </w:t>
+      </w:r>
+      <w:proofErr w:type="spellStart"/>
+      <w:r>
+        <w:rPr>
+          <w:color w:val="A9B7C6"/>
+        </w:rPr>
+        <w:t>domänenteilAufgeteiltInHostnameUndTopLevelDomain</w:t>
+      </w:r>
+      <w:proofErr w:type="spellEnd"/>
+      <w:r>
+        <w:rPr>
+          <w:color w:val="A9B7C6"/>
+        </w:rPr>
+        <w:t>[</w:t>
+      </w:r>
+      <w:r>
+        <w:rPr>
+          <w:color w:val="6897BB"/>
+        </w:rPr>
+        <w:t>0</w:t>
+      </w:r>
+      <w:r>
+        <w:rPr>
+          <w:color w:val="A9B7C6"/>
+        </w:rPr>
+        <w:t>]</w:t>
+      </w:r>
+      <w:r>
+        <w:rPr>
+          <w:color w:val="CC7832"/>
+        </w:rPr>
+        <w:t xml:space="preserve">, </w:t>
+      </w:r>
+      <w:proofErr w:type="spellStart"/>
+      <w:r>
+        <w:rPr>
+          <w:color w:val="A9B7C6"/>
+        </w:rPr>
+        <w:t>domänenteilAufgeteiltInHostnameUndTopLevelDomain</w:t>
+      </w:r>
+      <w:proofErr w:type="spellEnd"/>
+      <w:r>
+        <w:rPr>
+          <w:color w:val="A9B7C6"/>
+        </w:rPr>
+        <w:t>[</w:t>
+      </w:r>
+      <w:r>
+        <w:rPr>
+          <w:color w:val="6897BB"/>
+        </w:rPr>
+        <w:t>1</w:t>
+      </w:r>
+      <w:r>
+        <w:rPr>
+          <w:color w:val="A9B7C6"/>
+        </w:rPr>
+        <w:t>])</w:t>
+      </w:r>
+      <w:r>
+        <w:rPr>
+          <w:color w:val="CC7832"/>
+        </w:rPr>
+        <w:t>;</w:t>
+      </w:r>
+      <w:r>
+        <w:rPr>
+          <w:color w:val="CC7832"/>
+        </w:rPr>
+        <w:br/>
+        <w:t xml:space="preserve">    </w:t>
+      </w:r>
+      <w:proofErr w:type="spellStart"/>
+      <w:r>
+        <w:rPr>
+          <w:color w:val="CC7832"/>
+        </w:rPr>
+        <w:t>return</w:t>
+      </w:r>
+      <w:proofErr w:type="spellEnd"/>
+      <w:r>
+        <w:rPr>
+          <w:color w:val="CC7832"/>
+        </w:rPr>
+        <w:t xml:space="preserve"> </w:t>
+      </w:r>
+      <w:proofErr w:type="spellStart"/>
+      <w:r>
+        <w:rPr>
+          <w:color w:val="A9B7C6"/>
+        </w:rPr>
+        <w:t>fertigeEmailAdresse</w:t>
+      </w:r>
+      <w:proofErr w:type="spellEnd"/>
+      <w:r>
+        <w:rPr>
+          <w:color w:val="CC7832"/>
+        </w:rPr>
+        <w:t>;</w:t>
+      </w:r>
+      <w:r>
+        <w:rPr>
+          <w:color w:val="CC7832"/>
+        </w:rPr>
+        <w:br/>
+      </w:r>
+      <w:r>
+        <w:rPr>
+          <w:color w:val="A9B7C6"/>
+        </w:rPr>
+        <w:t>}</w:t>
+      </w:r>
+    </w:p>
+    <w:p/>
+    <w:p>
+      <w:pPr>
+        <w:pStyle w:val="Heading3"/>
+      </w:pPr>
+      <w:proofErr w:type="spellStart"/>
+      <w:r>
+        <w:t>Extract</w:t>
+      </w:r>
+      <w:proofErr w:type="spellEnd"/>
+      <w:r>
+        <w:t xml:space="preserve"> </w:t>
+      </w:r>
+      <w:proofErr w:type="spellStart"/>
+      <w:r>
+        <w:t>Method</w:t>
+      </w:r>
+      <w:proofErr w:type="spellEnd"/>
+      <w:r>
+        <w:t xml:space="preserve"> </w:t>
+      </w:r>
+      <w:bookmarkStart w:id="5" w:name="_Hlk65226972"/>
+      <w:proofErr w:type="spellStart"/>
+      <w:r>
+        <w:rPr>
+          <w:i/>
+          <w:iCs/>
+        </w:rPr>
+        <w:t>startGuiBestimmenUndAufrufen</w:t>
+      </w:r>
+      <w:proofErr w:type="spellEnd"/>
+      <w:r>
+        <w:rPr>
+          <w:i/>
+          <w:iCs/>
+        </w:rPr>
+        <w:t>()</w:t>
+      </w:r>
+    </w:p>
+    <w:bookmarkEnd w:id="5"/>
+    <w:p>
+      <w:r>
+        <w:t xml:space="preserve">Vor dem </w:t>
+      </w:r>
+      <w:proofErr w:type="spellStart"/>
+      <w:r>
+        <w:t>Refactoring</w:t>
+      </w:r>
+      <w:proofErr w:type="spellEnd"/>
+      <w:r>
+        <w:t xml:space="preserve"> sah die Main-Methode wie folgt aus:</w:t>
+      </w:r>
+    </w:p>
+    <w:p>
+      <w:pPr>
+        <w:shd w:val="clear" w:color="auto" w:fill="2B2B2B"/>
         <w:tabs>
-          <w:tab w:val="left" w:pos="2880"/>
+          <w:tab w:val="left" w:pos="916"/>
+          <w:tab w:val="left" w:pos="1832"/>
+          <w:tab w:val="left" w:pos="2748"/>
+          <w:tab w:val="left" w:pos="3664"/>
+          <w:tab w:val="left" w:pos="4580"/>
+          <w:tab w:val="left" w:pos="5496"/>
+          <w:tab w:val="left" w:pos="6412"/>
+          <w:tab w:val="left" w:pos="7328"/>
+          <w:tab w:val="left" w:pos="8244"/>
+          <w:tab w:val="left" w:pos="9160"/>
+          <w:tab w:val="left" w:pos="10076"/>
+          <w:tab w:val="left" w:pos="10992"/>
+          <w:tab w:val="left" w:pos="11908"/>
+          <w:tab w:val="left" w:pos="12824"/>
+          <w:tab w:val="left" w:pos="13740"/>
+          <w:tab w:val="left" w:pos="14656"/>
         </w:tabs>
-      </w:pPr>
-    </w:p>
-    <w:p>
-      <w:pPr>
-        <w:tabs>
-          <w:tab w:val="left" w:pos="2880"/>
-        </w:tabs>
-      </w:pPr>
-    </w:p>
-    <w:p>
-      <w:pPr>
-        <w:tabs>
-          <w:tab w:val="left" w:pos="2880"/>
-        </w:tabs>
-      </w:pPr>
-    </w:p>
+        <w:spacing w:after="0" w:line="240" w:lineRule="auto"/>
+        <w:rPr>
+          <w:rFonts w:ascii="Courier New" w:eastAsia="Times New Roman" w:hAnsi="Courier New" w:cs="Courier New"/>
+          <w:color w:val="A9B7C6"/>
+          <w:sz w:val="20"/>
+          <w:szCs w:val="20"/>
+          <w:lang w:eastAsia="de-DE"/>
+        </w:rPr>
+      </w:pPr>
+      <w:proofErr w:type="spellStart"/>
+      <w:r>
+        <w:rPr>
+          <w:rFonts w:ascii="Courier New" w:eastAsia="Times New Roman" w:hAnsi="Courier New" w:cs="Courier New"/>
+          <w:color w:val="CC7832"/>
+          <w:sz w:val="20"/>
+          <w:szCs w:val="20"/>
+          <w:lang w:eastAsia="de-DE"/>
+        </w:rPr>
+        <w:t>public</w:t>
+      </w:r>
+      <w:proofErr w:type="spellEnd"/>
+      <w:r>
+        <w:rPr>
+          <w:rFonts w:ascii="Courier New" w:eastAsia="Times New Roman" w:hAnsi="Courier New" w:cs="Courier New"/>
+          <w:color w:val="CC7832"/>
+          <w:sz w:val="20"/>
+          <w:szCs w:val="20"/>
+          <w:lang w:eastAsia="de-DE"/>
+        </w:rPr>
+        <w:t xml:space="preserve"> </w:t>
+      </w:r>
+      <w:proofErr w:type="spellStart"/>
+      <w:r>
+        <w:rPr>
+          <w:rFonts w:ascii="Courier New" w:eastAsia="Times New Roman" w:hAnsi="Courier New" w:cs="Courier New"/>
+          <w:color w:val="CC7832"/>
+          <w:sz w:val="20"/>
+          <w:szCs w:val="20"/>
+          <w:lang w:eastAsia="de-DE"/>
+        </w:rPr>
+        <w:t>static</w:t>
+      </w:r>
+      <w:proofErr w:type="spellEnd"/>
+      <w:r>
+        <w:rPr>
+          <w:rFonts w:ascii="Courier New" w:eastAsia="Times New Roman" w:hAnsi="Courier New" w:cs="Courier New"/>
+          <w:color w:val="CC7832"/>
+          <w:sz w:val="20"/>
+          <w:szCs w:val="20"/>
+          <w:lang w:eastAsia="de-DE"/>
+        </w:rPr>
+        <w:t xml:space="preserve"> </w:t>
+      </w:r>
+      <w:proofErr w:type="spellStart"/>
+      <w:r>
+        <w:rPr>
+          <w:rFonts w:ascii="Courier New" w:eastAsia="Times New Roman" w:hAnsi="Courier New" w:cs="Courier New"/>
+          <w:color w:val="CC7832"/>
+          <w:sz w:val="20"/>
+          <w:szCs w:val="20"/>
+          <w:lang w:eastAsia="de-DE"/>
+        </w:rPr>
+        <w:t>void</w:t>
+      </w:r>
+      <w:proofErr w:type="spellEnd"/>
+      <w:r>
+        <w:rPr>
+          <w:rFonts w:ascii="Courier New" w:eastAsia="Times New Roman" w:hAnsi="Courier New" w:cs="Courier New"/>
+          <w:color w:val="CC7832"/>
+          <w:sz w:val="20"/>
+          <w:szCs w:val="20"/>
+          <w:lang w:eastAsia="de-DE"/>
+        </w:rPr>
+        <w:t xml:space="preserve"> </w:t>
+      </w:r>
+      <w:proofErr w:type="spellStart"/>
+      <w:r>
+        <w:rPr>
+          <w:rFonts w:ascii="Courier New" w:eastAsia="Times New Roman" w:hAnsi="Courier New" w:cs="Courier New"/>
+          <w:color w:val="FFC66D"/>
+          <w:sz w:val="20"/>
+          <w:szCs w:val="20"/>
+          <w:lang w:eastAsia="de-DE"/>
+        </w:rPr>
+        <w:t>main</w:t>
+      </w:r>
+      <w:proofErr w:type="spellEnd"/>
+      <w:r>
+        <w:rPr>
+          <w:rFonts w:ascii="Courier New" w:eastAsia="Times New Roman" w:hAnsi="Courier New" w:cs="Courier New"/>
+          <w:color w:val="A9B7C6"/>
+          <w:sz w:val="20"/>
+          <w:szCs w:val="20"/>
+          <w:lang w:eastAsia="de-DE"/>
+        </w:rPr>
+        <w:t xml:space="preserve">( String[] </w:t>
+      </w:r>
+      <w:proofErr w:type="spellStart"/>
+      <w:r>
+        <w:rPr>
+          <w:rFonts w:ascii="Courier New" w:eastAsia="Times New Roman" w:hAnsi="Courier New" w:cs="Courier New"/>
+          <w:color w:val="A9B7C6"/>
+          <w:sz w:val="20"/>
+          <w:szCs w:val="20"/>
+          <w:lang w:eastAsia="de-DE"/>
+        </w:rPr>
+        <w:t>args</w:t>
+      </w:r>
+      <w:proofErr w:type="spellEnd"/>
+      <w:r>
+        <w:rPr>
+          <w:rFonts w:ascii="Courier New" w:eastAsia="Times New Roman" w:hAnsi="Courier New" w:cs="Courier New"/>
+          <w:color w:val="A9B7C6"/>
+          <w:sz w:val="20"/>
+          <w:szCs w:val="20"/>
+          <w:lang w:eastAsia="de-DE"/>
+        </w:rPr>
+        <w:t xml:space="preserve"> ) </w:t>
+      </w:r>
+      <w:proofErr w:type="spellStart"/>
+      <w:r>
+        <w:rPr>
+          <w:rFonts w:ascii="Courier New" w:eastAsia="Times New Roman" w:hAnsi="Courier New" w:cs="Courier New"/>
+          <w:color w:val="CC7832"/>
+          <w:sz w:val="20"/>
+          <w:szCs w:val="20"/>
+          <w:lang w:eastAsia="de-DE"/>
+        </w:rPr>
+        <w:t>throws</w:t>
+      </w:r>
+      <w:proofErr w:type="spellEnd"/>
+      <w:r>
+        <w:rPr>
+          <w:rFonts w:ascii="Courier New" w:eastAsia="Times New Roman" w:hAnsi="Courier New" w:cs="Courier New"/>
+          <w:color w:val="CC7832"/>
+          <w:sz w:val="20"/>
+          <w:szCs w:val="20"/>
+          <w:lang w:eastAsia="de-DE"/>
+        </w:rPr>
+        <w:t xml:space="preserve"> </w:t>
+      </w:r>
+      <w:proofErr w:type="spellStart"/>
+      <w:r>
+        <w:rPr>
+          <w:rFonts w:ascii="Courier New" w:eastAsia="Times New Roman" w:hAnsi="Courier New" w:cs="Courier New"/>
+          <w:color w:val="A9B7C6"/>
+          <w:sz w:val="20"/>
+          <w:szCs w:val="20"/>
+          <w:lang w:eastAsia="de-DE"/>
+        </w:rPr>
+        <w:t>Exception</w:t>
+      </w:r>
+      <w:proofErr w:type="spellEnd"/>
+      <w:r>
+        <w:rPr>
+          <w:rFonts w:ascii="Courier New" w:eastAsia="Times New Roman" w:hAnsi="Courier New" w:cs="Courier New"/>
+          <w:color w:val="A9B7C6"/>
+          <w:sz w:val="20"/>
+          <w:szCs w:val="20"/>
+          <w:lang w:eastAsia="de-DE"/>
+        </w:rPr>
+        <w:t xml:space="preserve"> {</w:t>
+      </w:r>
+      <w:r>
+        <w:rPr>
+          <w:rFonts w:ascii="Courier New" w:eastAsia="Times New Roman" w:hAnsi="Courier New" w:cs="Courier New"/>
+          <w:color w:val="A9B7C6"/>
+          <w:sz w:val="20"/>
+          <w:szCs w:val="20"/>
+          <w:lang w:eastAsia="de-DE"/>
+        </w:rPr>
+        <w:br/>
+        <w:t xml:space="preserve">    </w:t>
+      </w:r>
+      <w:proofErr w:type="spellStart"/>
+      <w:r>
+        <w:rPr>
+          <w:rFonts w:ascii="Courier New" w:eastAsia="Times New Roman" w:hAnsi="Courier New" w:cs="Courier New"/>
+          <w:color w:val="CC7832"/>
+          <w:sz w:val="20"/>
+          <w:szCs w:val="20"/>
+          <w:lang w:eastAsia="de-DE"/>
+        </w:rPr>
+        <w:t>if</w:t>
+      </w:r>
+      <w:proofErr w:type="spellEnd"/>
+      <w:r>
+        <w:rPr>
+          <w:rFonts w:ascii="Courier New" w:eastAsia="Times New Roman" w:hAnsi="Courier New" w:cs="Courier New"/>
+          <w:color w:val="A9B7C6"/>
+          <w:sz w:val="20"/>
+          <w:szCs w:val="20"/>
+          <w:lang w:eastAsia="de-DE"/>
+        </w:rPr>
+        <w:t>(</w:t>
+      </w:r>
+      <w:proofErr w:type="spellStart"/>
+      <w:r>
+        <w:rPr>
+          <w:rFonts w:ascii="Courier New" w:eastAsia="Times New Roman" w:hAnsi="Courier New" w:cs="Courier New"/>
+          <w:i/>
+          <w:iCs/>
+          <w:color w:val="A9B7C6"/>
+          <w:sz w:val="20"/>
+          <w:szCs w:val="20"/>
+          <w:lang w:eastAsia="de-DE"/>
+        </w:rPr>
+        <w:t>neuerNutzer</w:t>
+      </w:r>
+      <w:proofErr w:type="spellEnd"/>
+      <w:r>
+        <w:rPr>
+          <w:rFonts w:ascii="Courier New" w:eastAsia="Times New Roman" w:hAnsi="Courier New" w:cs="Courier New"/>
+          <w:color w:val="A9B7C6"/>
+          <w:sz w:val="20"/>
+          <w:szCs w:val="20"/>
+          <w:lang w:eastAsia="de-DE"/>
+        </w:rPr>
+        <w:t xml:space="preserve">() == </w:t>
+      </w:r>
+      <w:proofErr w:type="spellStart"/>
+      <w:r>
+        <w:rPr>
+          <w:rFonts w:ascii="Courier New" w:eastAsia="Times New Roman" w:hAnsi="Courier New" w:cs="Courier New"/>
+          <w:color w:val="CC7832"/>
+          <w:sz w:val="20"/>
+          <w:szCs w:val="20"/>
+          <w:lang w:eastAsia="de-DE"/>
+        </w:rPr>
+        <w:t>true</w:t>
+      </w:r>
+      <w:proofErr w:type="spellEnd"/>
+      <w:r>
+        <w:rPr>
+          <w:rFonts w:ascii="Courier New" w:eastAsia="Times New Roman" w:hAnsi="Courier New" w:cs="Courier New"/>
+          <w:color w:val="A9B7C6"/>
+          <w:sz w:val="20"/>
+          <w:szCs w:val="20"/>
+          <w:lang w:eastAsia="de-DE"/>
+        </w:rPr>
+        <w:t>){</w:t>
+      </w:r>
+      <w:r>
+        <w:rPr>
+          <w:rFonts w:ascii="Courier New" w:eastAsia="Times New Roman" w:hAnsi="Courier New" w:cs="Courier New"/>
+          <w:color w:val="A9B7C6"/>
+          <w:sz w:val="20"/>
+          <w:szCs w:val="20"/>
+          <w:lang w:eastAsia="de-DE"/>
+        </w:rPr>
+        <w:br/>
+        <w:t xml:space="preserve">        </w:t>
+      </w:r>
+      <w:proofErr w:type="spellStart"/>
+      <w:r>
+        <w:rPr>
+          <w:rFonts w:ascii="Courier New" w:eastAsia="Times New Roman" w:hAnsi="Courier New" w:cs="Courier New"/>
+          <w:i/>
+          <w:iCs/>
+          <w:color w:val="9876AA"/>
+          <w:sz w:val="20"/>
+          <w:szCs w:val="20"/>
+          <w:lang w:eastAsia="de-DE"/>
+        </w:rPr>
+        <w:t>benutzerAnlegenGUI</w:t>
+      </w:r>
+      <w:proofErr w:type="spellEnd"/>
+      <w:r>
+        <w:rPr>
+          <w:rFonts w:ascii="Courier New" w:eastAsia="Times New Roman" w:hAnsi="Courier New" w:cs="Courier New"/>
+          <w:i/>
+          <w:iCs/>
+          <w:color w:val="9876AA"/>
+          <w:sz w:val="20"/>
+          <w:szCs w:val="20"/>
+          <w:lang w:eastAsia="de-DE"/>
+        </w:rPr>
+        <w:t xml:space="preserve"> </w:t>
+      </w:r>
+      <w:r>
+        <w:rPr>
+          <w:rFonts w:ascii="Courier New" w:eastAsia="Times New Roman" w:hAnsi="Courier New" w:cs="Courier New"/>
+          <w:color w:val="A9B7C6"/>
+          <w:sz w:val="20"/>
+          <w:szCs w:val="20"/>
+          <w:lang w:eastAsia="de-DE"/>
+        </w:rPr>
+        <w:t xml:space="preserve">= </w:t>
+      </w:r>
+      <w:proofErr w:type="spellStart"/>
+      <w:r>
+        <w:rPr>
+          <w:rFonts w:ascii="Courier New" w:eastAsia="Times New Roman" w:hAnsi="Courier New" w:cs="Courier New"/>
+          <w:color w:val="CC7832"/>
+          <w:sz w:val="20"/>
+          <w:szCs w:val="20"/>
+          <w:lang w:eastAsia="de-DE"/>
+        </w:rPr>
+        <w:t>new</w:t>
+      </w:r>
+      <w:proofErr w:type="spellEnd"/>
+      <w:r>
+        <w:rPr>
+          <w:rFonts w:ascii="Courier New" w:eastAsia="Times New Roman" w:hAnsi="Courier New" w:cs="Courier New"/>
+          <w:color w:val="CC7832"/>
+          <w:sz w:val="20"/>
+          <w:szCs w:val="20"/>
+          <w:lang w:eastAsia="de-DE"/>
+        </w:rPr>
+        <w:t xml:space="preserve"> </w:t>
+      </w:r>
+      <w:proofErr w:type="spellStart"/>
+      <w:r>
+        <w:rPr>
+          <w:rFonts w:ascii="Courier New" w:eastAsia="Times New Roman" w:hAnsi="Courier New" w:cs="Courier New"/>
+          <w:color w:val="A9B7C6"/>
+          <w:sz w:val="20"/>
+          <w:szCs w:val="20"/>
+          <w:lang w:eastAsia="de-DE"/>
+        </w:rPr>
+        <w:t>BenutzerAnlegenGUI</w:t>
+      </w:r>
+      <w:proofErr w:type="spellEnd"/>
+      <w:r>
+        <w:rPr>
+          <w:rFonts w:ascii="Courier New" w:eastAsia="Times New Roman" w:hAnsi="Courier New" w:cs="Courier New"/>
+          <w:color w:val="A9B7C6"/>
+          <w:sz w:val="20"/>
+          <w:szCs w:val="20"/>
+          <w:lang w:eastAsia="de-DE"/>
+        </w:rPr>
+        <w:t>()</w:t>
+      </w:r>
+      <w:r>
+        <w:rPr>
+          <w:rFonts w:ascii="Courier New" w:eastAsia="Times New Roman" w:hAnsi="Courier New" w:cs="Courier New"/>
+          <w:color w:val="CC7832"/>
+          <w:sz w:val="20"/>
+          <w:szCs w:val="20"/>
+          <w:lang w:eastAsia="de-DE"/>
+        </w:rPr>
+        <w:t>;</w:t>
+      </w:r>
+      <w:r>
+        <w:rPr>
+          <w:rFonts w:ascii="Courier New" w:eastAsia="Times New Roman" w:hAnsi="Courier New" w:cs="Courier New"/>
+          <w:color w:val="CC7832"/>
+          <w:sz w:val="20"/>
+          <w:szCs w:val="20"/>
+          <w:lang w:eastAsia="de-DE"/>
+        </w:rPr>
+        <w:br/>
+        <w:t xml:space="preserve">        </w:t>
+      </w:r>
+      <w:proofErr w:type="spellStart"/>
+      <w:r>
+        <w:rPr>
+          <w:rFonts w:ascii="Courier New" w:eastAsia="Times New Roman" w:hAnsi="Courier New" w:cs="Courier New"/>
+          <w:color w:val="CC7832"/>
+          <w:sz w:val="20"/>
+          <w:szCs w:val="20"/>
+          <w:lang w:eastAsia="de-DE"/>
+        </w:rPr>
+        <w:t>new</w:t>
+      </w:r>
+      <w:proofErr w:type="spellEnd"/>
+      <w:r>
+        <w:rPr>
+          <w:rFonts w:ascii="Courier New" w:eastAsia="Times New Roman" w:hAnsi="Courier New" w:cs="Courier New"/>
+          <w:color w:val="CC7832"/>
+          <w:sz w:val="20"/>
+          <w:szCs w:val="20"/>
+          <w:lang w:eastAsia="de-DE"/>
+        </w:rPr>
+        <w:t xml:space="preserve"> </w:t>
+      </w:r>
+      <w:proofErr w:type="spellStart"/>
+      <w:r>
+        <w:rPr>
+          <w:rFonts w:ascii="Courier New" w:eastAsia="Times New Roman" w:hAnsi="Courier New" w:cs="Courier New"/>
+          <w:color w:val="A9B7C6"/>
+          <w:sz w:val="20"/>
+          <w:szCs w:val="20"/>
+          <w:lang w:eastAsia="de-DE"/>
+        </w:rPr>
+        <w:t>GUIController</w:t>
+      </w:r>
+      <w:proofErr w:type="spellEnd"/>
+      <w:r>
+        <w:rPr>
+          <w:rFonts w:ascii="Courier New" w:eastAsia="Times New Roman" w:hAnsi="Courier New" w:cs="Courier New"/>
+          <w:color w:val="A9B7C6"/>
+          <w:sz w:val="20"/>
+          <w:szCs w:val="20"/>
+          <w:lang w:eastAsia="de-DE"/>
+        </w:rPr>
+        <w:t>(</w:t>
+      </w:r>
+      <w:proofErr w:type="spellStart"/>
+      <w:r>
+        <w:rPr>
+          <w:rFonts w:ascii="Courier New" w:eastAsia="Times New Roman" w:hAnsi="Courier New" w:cs="Courier New"/>
+          <w:i/>
+          <w:iCs/>
+          <w:color w:val="9876AA"/>
+          <w:sz w:val="20"/>
+          <w:szCs w:val="20"/>
+          <w:lang w:eastAsia="de-DE"/>
+        </w:rPr>
+        <w:t>benutzerAnlegenGUI</w:t>
+      </w:r>
+      <w:proofErr w:type="spellEnd"/>
+      <w:r>
+        <w:rPr>
+          <w:rFonts w:ascii="Courier New" w:eastAsia="Times New Roman" w:hAnsi="Courier New" w:cs="Courier New"/>
+          <w:color w:val="A9B7C6"/>
+          <w:sz w:val="20"/>
+          <w:szCs w:val="20"/>
+          <w:lang w:eastAsia="de-DE"/>
+        </w:rPr>
+        <w:t>)</w:t>
+      </w:r>
+      <w:r>
+        <w:rPr>
+          <w:rFonts w:ascii="Courier New" w:eastAsia="Times New Roman" w:hAnsi="Courier New" w:cs="Courier New"/>
+          <w:color w:val="CC7832"/>
+          <w:sz w:val="20"/>
+          <w:szCs w:val="20"/>
+          <w:lang w:eastAsia="de-DE"/>
+        </w:rPr>
+        <w:t>;</w:t>
+      </w:r>
+      <w:r>
+        <w:rPr>
+          <w:rFonts w:ascii="Courier New" w:eastAsia="Times New Roman" w:hAnsi="Courier New" w:cs="Courier New"/>
+          <w:color w:val="CC7832"/>
+          <w:sz w:val="20"/>
+          <w:szCs w:val="20"/>
+          <w:lang w:eastAsia="de-DE"/>
+        </w:rPr>
+        <w:br/>
+        <w:t xml:space="preserve">    </w:t>
+      </w:r>
+      <w:r>
+        <w:rPr>
+          <w:rFonts w:ascii="Courier New" w:eastAsia="Times New Roman" w:hAnsi="Courier New" w:cs="Courier New"/>
+          <w:color w:val="A9B7C6"/>
+          <w:sz w:val="20"/>
+          <w:szCs w:val="20"/>
+          <w:lang w:eastAsia="de-DE"/>
+        </w:rPr>
+        <w:t xml:space="preserve">} </w:t>
+      </w:r>
+      <w:proofErr w:type="spellStart"/>
+      <w:r>
+        <w:rPr>
+          <w:rFonts w:ascii="Courier New" w:eastAsia="Times New Roman" w:hAnsi="Courier New" w:cs="Courier New"/>
+          <w:color w:val="CC7832"/>
+          <w:sz w:val="20"/>
+          <w:szCs w:val="20"/>
+          <w:lang w:eastAsia="de-DE"/>
+        </w:rPr>
+        <w:t>else</w:t>
+      </w:r>
+      <w:proofErr w:type="spellEnd"/>
+      <w:r>
+        <w:rPr>
+          <w:rFonts w:ascii="Courier New" w:eastAsia="Times New Roman" w:hAnsi="Courier New" w:cs="Courier New"/>
+          <w:color w:val="CC7832"/>
+          <w:sz w:val="20"/>
+          <w:szCs w:val="20"/>
+          <w:lang w:eastAsia="de-DE"/>
+        </w:rPr>
+        <w:t xml:space="preserve"> </w:t>
+      </w:r>
+      <w:r>
+        <w:rPr>
+          <w:rFonts w:ascii="Courier New" w:eastAsia="Times New Roman" w:hAnsi="Courier New" w:cs="Courier New"/>
+          <w:color w:val="A9B7C6"/>
+          <w:sz w:val="20"/>
+          <w:szCs w:val="20"/>
+          <w:lang w:eastAsia="de-DE"/>
+        </w:rPr>
+        <w:t>{</w:t>
+      </w:r>
+      <w:r>
+        <w:rPr>
+          <w:rFonts w:ascii="Courier New" w:eastAsia="Times New Roman" w:hAnsi="Courier New" w:cs="Courier New"/>
+          <w:color w:val="A9B7C6"/>
+          <w:sz w:val="20"/>
+          <w:szCs w:val="20"/>
+          <w:lang w:eastAsia="de-DE"/>
+        </w:rPr>
+        <w:br/>
+        <w:t xml:space="preserve">        </w:t>
+      </w:r>
+      <w:proofErr w:type="spellStart"/>
+      <w:r>
+        <w:rPr>
+          <w:rFonts w:ascii="Courier New" w:eastAsia="Times New Roman" w:hAnsi="Courier New" w:cs="Courier New"/>
+          <w:i/>
+          <w:iCs/>
+          <w:color w:val="A9B7C6"/>
+          <w:sz w:val="20"/>
+          <w:szCs w:val="20"/>
+          <w:lang w:eastAsia="de-DE"/>
+        </w:rPr>
+        <w:t>buildUebersichtsGUI</w:t>
+      </w:r>
+      <w:proofErr w:type="spellEnd"/>
+      <w:r>
+        <w:rPr>
+          <w:rFonts w:ascii="Courier New" w:eastAsia="Times New Roman" w:hAnsi="Courier New" w:cs="Courier New"/>
+          <w:color w:val="A9B7C6"/>
+          <w:sz w:val="20"/>
+          <w:szCs w:val="20"/>
+          <w:lang w:eastAsia="de-DE"/>
+        </w:rPr>
+        <w:t>()</w:t>
+      </w:r>
+      <w:r>
+        <w:rPr>
+          <w:rFonts w:ascii="Courier New" w:eastAsia="Times New Roman" w:hAnsi="Courier New" w:cs="Courier New"/>
+          <w:color w:val="CC7832"/>
+          <w:sz w:val="20"/>
+          <w:szCs w:val="20"/>
+          <w:lang w:eastAsia="de-DE"/>
+        </w:rPr>
+        <w:t>;</w:t>
+      </w:r>
+      <w:r>
+        <w:rPr>
+          <w:rFonts w:ascii="Courier New" w:eastAsia="Times New Roman" w:hAnsi="Courier New" w:cs="Courier New"/>
+          <w:color w:val="CC7832"/>
+          <w:sz w:val="20"/>
+          <w:szCs w:val="20"/>
+          <w:lang w:eastAsia="de-DE"/>
+        </w:rPr>
+        <w:br/>
+        <w:t xml:space="preserve">        </w:t>
+      </w:r>
+      <w:proofErr w:type="spellStart"/>
+      <w:r>
+        <w:rPr>
+          <w:rFonts w:ascii="Courier New" w:eastAsia="Times New Roman" w:hAnsi="Courier New" w:cs="Courier New"/>
+          <w:color w:val="CC7832"/>
+          <w:sz w:val="20"/>
+          <w:szCs w:val="20"/>
+          <w:lang w:eastAsia="de-DE"/>
+        </w:rPr>
+        <w:t>new</w:t>
+      </w:r>
+      <w:proofErr w:type="spellEnd"/>
+      <w:r>
+        <w:rPr>
+          <w:rFonts w:ascii="Courier New" w:eastAsia="Times New Roman" w:hAnsi="Courier New" w:cs="Courier New"/>
+          <w:color w:val="CC7832"/>
+          <w:sz w:val="20"/>
+          <w:szCs w:val="20"/>
+          <w:lang w:eastAsia="de-DE"/>
+        </w:rPr>
+        <w:t xml:space="preserve"> </w:t>
+      </w:r>
+      <w:proofErr w:type="spellStart"/>
+      <w:r>
+        <w:rPr>
+          <w:rFonts w:ascii="Courier New" w:eastAsia="Times New Roman" w:hAnsi="Courier New" w:cs="Courier New"/>
+          <w:color w:val="A9B7C6"/>
+          <w:sz w:val="20"/>
+          <w:szCs w:val="20"/>
+          <w:lang w:eastAsia="de-DE"/>
+        </w:rPr>
+        <w:t>GUIController</w:t>
+      </w:r>
+      <w:proofErr w:type="spellEnd"/>
+      <w:r>
+        <w:rPr>
+          <w:rFonts w:ascii="Courier New" w:eastAsia="Times New Roman" w:hAnsi="Courier New" w:cs="Courier New"/>
+          <w:color w:val="A9B7C6"/>
+          <w:sz w:val="20"/>
+          <w:szCs w:val="20"/>
+          <w:lang w:eastAsia="de-DE"/>
+        </w:rPr>
+        <w:t>(</w:t>
+      </w:r>
+      <w:proofErr w:type="spellStart"/>
+      <w:r>
+        <w:rPr>
+          <w:rFonts w:ascii="Courier New" w:eastAsia="Times New Roman" w:hAnsi="Courier New" w:cs="Courier New"/>
+          <w:i/>
+          <w:iCs/>
+          <w:color w:val="9876AA"/>
+          <w:sz w:val="20"/>
+          <w:szCs w:val="20"/>
+          <w:lang w:eastAsia="de-DE"/>
+        </w:rPr>
+        <w:t>uebersichtsGUI</w:t>
+      </w:r>
+      <w:proofErr w:type="spellEnd"/>
+      <w:r>
+        <w:rPr>
+          <w:rFonts w:ascii="Courier New" w:eastAsia="Times New Roman" w:hAnsi="Courier New" w:cs="Courier New"/>
+          <w:color w:val="A9B7C6"/>
+          <w:sz w:val="20"/>
+          <w:szCs w:val="20"/>
+          <w:lang w:eastAsia="de-DE"/>
+        </w:rPr>
+        <w:t>)</w:t>
+      </w:r>
+      <w:r>
+        <w:rPr>
+          <w:rFonts w:ascii="Courier New" w:eastAsia="Times New Roman" w:hAnsi="Courier New" w:cs="Courier New"/>
+          <w:color w:val="CC7832"/>
+          <w:sz w:val="20"/>
+          <w:szCs w:val="20"/>
+          <w:lang w:eastAsia="de-DE"/>
+        </w:rPr>
+        <w:t>;</w:t>
+      </w:r>
+      <w:r>
+        <w:rPr>
+          <w:rFonts w:ascii="Courier New" w:eastAsia="Times New Roman" w:hAnsi="Courier New" w:cs="Courier New"/>
+          <w:color w:val="CC7832"/>
+          <w:sz w:val="20"/>
+          <w:szCs w:val="20"/>
+          <w:lang w:eastAsia="de-DE"/>
+        </w:rPr>
+        <w:br/>
+        <w:t xml:space="preserve">    </w:t>
+      </w:r>
+      <w:r>
+        <w:rPr>
+          <w:rFonts w:ascii="Courier New" w:eastAsia="Times New Roman" w:hAnsi="Courier New" w:cs="Courier New"/>
+          <w:color w:val="A9B7C6"/>
+          <w:sz w:val="20"/>
+          <w:szCs w:val="20"/>
+          <w:lang w:eastAsia="de-DE"/>
+        </w:rPr>
+        <w:t>}</w:t>
+      </w:r>
+      <w:r>
+        <w:rPr>
+          <w:rFonts w:ascii="Courier New" w:eastAsia="Times New Roman" w:hAnsi="Courier New" w:cs="Courier New"/>
+          <w:color w:val="A9B7C6"/>
+          <w:sz w:val="20"/>
+          <w:szCs w:val="20"/>
+          <w:lang w:eastAsia="de-DE"/>
+        </w:rPr>
+        <w:br/>
+        <w:t>}</w:t>
+      </w:r>
+    </w:p>
+    <w:p>
+      <w:r>
+        <w:t xml:space="preserve">Es waren bereits einige Code-Fragmente ausgelagert in die Methoden </w:t>
+      </w:r>
+      <w:proofErr w:type="spellStart"/>
+      <w:r>
+        <w:rPr>
+          <w:i/>
+          <w:iCs/>
+        </w:rPr>
+        <w:t>neuerNutzer</w:t>
+      </w:r>
+      <w:proofErr w:type="spellEnd"/>
+      <w:r>
+        <w:rPr>
+          <w:i/>
+          <w:iCs/>
+        </w:rPr>
+        <w:t>()</w:t>
+      </w:r>
+      <w:r>
+        <w:t xml:space="preserve"> und </w:t>
+      </w:r>
+      <w:proofErr w:type="spellStart"/>
+      <w:r>
+        <w:rPr>
+          <w:i/>
+          <w:iCs/>
+        </w:rPr>
+        <w:t>buildUebersichtsGui</w:t>
+      </w:r>
+      <w:proofErr w:type="spellEnd"/>
+      <w:r>
+        <w:rPr>
+          <w:i/>
+          <w:iCs/>
+        </w:rPr>
+        <w:t>()</w:t>
+      </w:r>
+      <w:r>
+        <w:t xml:space="preserve">, dennoch war aufgrund der Verzweigung noch nicht auf den ersten Blick ersichtlich, was eigentlich getan wird. Statt einen Kommentar hinzuzufügen wurde daher die komplette Verzweigung in die Methode </w:t>
+      </w:r>
+      <w:proofErr w:type="spellStart"/>
+      <w:r>
+        <w:rPr>
+          <w:i/>
+          <w:iCs/>
+        </w:rPr>
+        <w:t>startGuiBestimmenUndAufrufen</w:t>
+      </w:r>
+      <w:proofErr w:type="spellEnd"/>
+      <w:r>
+        <w:rPr>
+          <w:i/>
+          <w:iCs/>
+        </w:rPr>
+        <w:t>()</w:t>
+      </w:r>
+      <w:r>
+        <w:rPr>
+          <w:i/>
+          <w:iCs/>
+        </w:rPr>
+        <w:t xml:space="preserve"> </w:t>
+      </w:r>
+      <w:r>
+        <w:t xml:space="preserve">ausgelagert. So ist sofort klar, dass bestimmt wird, mit welcher GUI die Anwendung starten soll und dass diese daraufhin aufgerufen wird. </w:t>
+      </w:r>
+    </w:p>
+    <w:p>
+      <w:r>
+        <w:t xml:space="preserve">Des Weiteren wurde die Methode </w:t>
+      </w:r>
+      <w:proofErr w:type="spellStart"/>
+      <w:r>
+        <w:rPr>
+          <w:i/>
+          <w:iCs/>
+        </w:rPr>
+        <w:t>neuerNutzer</w:t>
+      </w:r>
+      <w:proofErr w:type="spellEnd"/>
+      <w:r>
+        <w:rPr>
+          <w:i/>
+          <w:iCs/>
+        </w:rPr>
+        <w:t>()</w:t>
+      </w:r>
+      <w:r>
+        <w:t xml:space="preserve"> in </w:t>
+      </w:r>
+      <w:proofErr w:type="spellStart"/>
+      <w:r>
+        <w:rPr>
+          <w:i/>
+          <w:iCs/>
+        </w:rPr>
+        <w:t>nutzerIstNeu</w:t>
+      </w:r>
+      <w:proofErr w:type="spellEnd"/>
+      <w:r>
+        <w:rPr>
+          <w:i/>
+          <w:iCs/>
+        </w:rPr>
+        <w:t xml:space="preserve">() </w:t>
+      </w:r>
+      <w:r>
+        <w:t xml:space="preserve">umbenannt, sodass die </w:t>
+      </w:r>
+      <w:proofErr w:type="spellStart"/>
+      <w:r>
+        <w:t>if</w:t>
+      </w:r>
+      <w:proofErr w:type="spellEnd"/>
+      <w:r>
+        <w:t xml:space="preserve">-Anweisung </w:t>
+      </w:r>
+      <w:proofErr w:type="spellStart"/>
+      <w:r>
+        <w:rPr>
+          <w:i/>
+          <w:iCs/>
+        </w:rPr>
+        <w:t>if</w:t>
+      </w:r>
+      <w:proofErr w:type="spellEnd"/>
+      <w:r>
+        <w:rPr>
+          <w:i/>
+          <w:iCs/>
+        </w:rPr>
+        <w:t>(</w:t>
+      </w:r>
+      <w:proofErr w:type="spellStart"/>
+      <w:r>
+        <w:rPr>
+          <w:i/>
+          <w:iCs/>
+        </w:rPr>
+        <w:t>nutzerIstNeu</w:t>
+      </w:r>
+      <w:proofErr w:type="spellEnd"/>
+      <w:r>
+        <w:rPr>
+          <w:i/>
+          <w:iCs/>
+        </w:rPr>
+        <w:t xml:space="preserve">() == </w:t>
+      </w:r>
+      <w:proofErr w:type="spellStart"/>
+      <w:r>
+        <w:rPr>
+          <w:i/>
+          <w:iCs/>
+        </w:rPr>
+        <w:t>true</w:t>
+      </w:r>
+      <w:proofErr w:type="spellEnd"/>
+      <w:r>
+        <w:rPr>
+          <w:i/>
+          <w:iCs/>
+        </w:rPr>
+        <w:t>)</w:t>
+      </w:r>
+      <w:r>
+        <w:t xml:space="preserve"> in der neuen Methode </w:t>
+      </w:r>
+      <w:proofErr w:type="spellStart"/>
+      <w:r>
+        <w:rPr>
+          <w:i/>
+          <w:iCs/>
+        </w:rPr>
+        <w:t>startGuiBestimmenUndAufrufen</w:t>
+      </w:r>
+      <w:proofErr w:type="spellEnd"/>
+      <w:r>
+        <w:rPr>
+          <w:i/>
+          <w:iCs/>
+        </w:rPr>
+        <w:t>()</w:t>
+      </w:r>
+      <w:r>
+        <w:t xml:space="preserve"> selbstsprechend ist.</w:t>
+      </w:r>
+    </w:p>
+    <w:p>
+      <w:r>
+        <w:lastRenderedPageBreak/>
+        <w:t xml:space="preserve">Auch die zwei Zeilen </w:t>
+      </w:r>
+    </w:p>
+    <w:p>
+      <w:pPr>
+        <w:pStyle w:val="HTMLPreformatted"/>
+        <w:shd w:val="clear" w:color="auto" w:fill="2B2B2B"/>
+        <w:rPr>
+          <w:color w:val="A9B7C6"/>
+        </w:rPr>
+      </w:pPr>
+      <w:proofErr w:type="spellStart"/>
+      <w:r>
+        <w:rPr>
+          <w:i/>
+          <w:iCs/>
+          <w:color w:val="9876AA"/>
+        </w:rPr>
+        <w:t>benutzerAnlegenGUI</w:t>
+      </w:r>
+      <w:proofErr w:type="spellEnd"/>
+      <w:r>
+        <w:rPr>
+          <w:i/>
+          <w:iCs/>
+          <w:color w:val="9876AA"/>
+        </w:rPr>
+        <w:t xml:space="preserve"> </w:t>
+      </w:r>
+      <w:r>
+        <w:rPr>
+          <w:color w:val="A9B7C6"/>
+        </w:rPr>
+        <w:t xml:space="preserve">= </w:t>
+      </w:r>
+      <w:proofErr w:type="spellStart"/>
+      <w:r>
+        <w:rPr>
+          <w:color w:val="CC7832"/>
+        </w:rPr>
+        <w:t>new</w:t>
+      </w:r>
+      <w:proofErr w:type="spellEnd"/>
+      <w:r>
+        <w:rPr>
+          <w:color w:val="CC7832"/>
+        </w:rPr>
+        <w:t xml:space="preserve"> </w:t>
+      </w:r>
+      <w:proofErr w:type="spellStart"/>
+      <w:r>
+        <w:rPr>
+          <w:color w:val="A9B7C6"/>
+        </w:rPr>
+        <w:t>BenutzerAnlegenGUI</w:t>
+      </w:r>
+      <w:proofErr w:type="spellEnd"/>
+      <w:r>
+        <w:rPr>
+          <w:color w:val="A9B7C6"/>
+        </w:rPr>
+        <w:t>()</w:t>
+      </w:r>
+      <w:r>
+        <w:rPr>
+          <w:color w:val="CC7832"/>
+        </w:rPr>
+        <w:t>;</w:t>
+      </w:r>
+      <w:r>
+        <w:rPr>
+          <w:color w:val="CC7832"/>
+        </w:rPr>
+        <w:br/>
+      </w:r>
+      <w:proofErr w:type="spellStart"/>
+      <w:r>
+        <w:rPr>
+          <w:color w:val="CC7832"/>
+        </w:rPr>
+        <w:t>new</w:t>
+      </w:r>
+      <w:proofErr w:type="spellEnd"/>
+      <w:r>
+        <w:rPr>
+          <w:color w:val="CC7832"/>
+        </w:rPr>
+        <w:t xml:space="preserve"> </w:t>
+      </w:r>
+      <w:proofErr w:type="spellStart"/>
+      <w:r>
+        <w:rPr>
+          <w:color w:val="A9B7C6"/>
+        </w:rPr>
+        <w:t>GUIController</w:t>
+      </w:r>
+      <w:proofErr w:type="spellEnd"/>
+      <w:r>
+        <w:rPr>
+          <w:color w:val="A9B7C6"/>
+        </w:rPr>
+        <w:t>(</w:t>
+      </w:r>
+      <w:proofErr w:type="spellStart"/>
+      <w:r>
+        <w:rPr>
+          <w:i/>
+          <w:iCs/>
+          <w:color w:val="9876AA"/>
+        </w:rPr>
+        <w:t>benutzerAnlegenGUI</w:t>
+      </w:r>
+      <w:proofErr w:type="spellEnd"/>
+      <w:r>
+        <w:rPr>
+          <w:color w:val="A9B7C6"/>
+        </w:rPr>
+        <w:t>)</w:t>
+      </w:r>
+      <w:r>
+        <w:rPr>
+          <w:color w:val="CC7832"/>
+        </w:rPr>
+        <w:t>;</w:t>
+      </w:r>
+    </w:p>
+    <w:p>
+      <w:r>
+        <w:t>und</w:t>
+      </w:r>
+    </w:p>
+    <w:p>
+      <w:pPr>
+        <w:pStyle w:val="HTMLPreformatted"/>
+        <w:shd w:val="clear" w:color="auto" w:fill="2B2B2B"/>
+        <w:rPr>
+          <w:color w:val="A9B7C6"/>
+        </w:rPr>
+      </w:pPr>
+      <w:proofErr w:type="spellStart"/>
+      <w:r>
+        <w:rPr>
+          <w:i/>
+          <w:iCs/>
+          <w:color w:val="A9B7C6"/>
+        </w:rPr>
+        <w:t>buildUebersichtsGUI</w:t>
+      </w:r>
+      <w:proofErr w:type="spellEnd"/>
+      <w:r>
+        <w:rPr>
+          <w:color w:val="A9B7C6"/>
+        </w:rPr>
+        <w:t>()</w:t>
+      </w:r>
+      <w:r>
+        <w:rPr>
+          <w:color w:val="CC7832"/>
+        </w:rPr>
+        <w:t>;</w:t>
+      </w:r>
+      <w:r>
+        <w:rPr>
+          <w:color w:val="CC7832"/>
+        </w:rPr>
+        <w:br/>
+      </w:r>
+      <w:proofErr w:type="spellStart"/>
+      <w:r>
+        <w:rPr>
+          <w:color w:val="CC7832"/>
+        </w:rPr>
+        <w:t>new</w:t>
+      </w:r>
+      <w:proofErr w:type="spellEnd"/>
+      <w:r>
+        <w:rPr>
+          <w:color w:val="CC7832"/>
+        </w:rPr>
+        <w:t xml:space="preserve"> </w:t>
+      </w:r>
+      <w:proofErr w:type="spellStart"/>
+      <w:r>
+        <w:rPr>
+          <w:color w:val="A9B7C6"/>
+        </w:rPr>
+        <w:t>GUIController</w:t>
+      </w:r>
+      <w:proofErr w:type="spellEnd"/>
+      <w:r>
+        <w:rPr>
+          <w:color w:val="A9B7C6"/>
+        </w:rPr>
+        <w:t>(</w:t>
+      </w:r>
+      <w:proofErr w:type="spellStart"/>
+      <w:r>
+        <w:rPr>
+          <w:i/>
+          <w:iCs/>
+          <w:color w:val="9876AA"/>
+        </w:rPr>
+        <w:t>uebersichtsGUI</w:t>
+      </w:r>
+      <w:proofErr w:type="spellEnd"/>
+      <w:r>
+        <w:rPr>
+          <w:color w:val="A9B7C6"/>
+        </w:rPr>
+        <w:t>)</w:t>
+      </w:r>
+      <w:r>
+        <w:rPr>
+          <w:color w:val="CC7832"/>
+        </w:rPr>
+        <w:t>;</w:t>
+      </w:r>
+    </w:p>
+    <w:p>
+      <w:r>
+        <w:t xml:space="preserve">wurden jeweils in die Methoden </w:t>
+      </w:r>
+      <w:proofErr w:type="spellStart"/>
+      <w:r>
+        <w:rPr>
+          <w:i/>
+          <w:iCs/>
+        </w:rPr>
+        <w:t>benutzerAnlegenGuiAufrufen</w:t>
+      </w:r>
+      <w:proofErr w:type="spellEnd"/>
+      <w:r>
+        <w:rPr>
+          <w:i/>
+          <w:iCs/>
+        </w:rPr>
+        <w:t>()</w:t>
+      </w:r>
+      <w:r>
+        <w:t xml:space="preserve"> und </w:t>
+      </w:r>
+      <w:proofErr w:type="spellStart"/>
+      <w:r>
+        <w:t>uebersichtsGuiAufrufen</w:t>
+      </w:r>
+      <w:proofErr w:type="spellEnd"/>
+      <w:r>
+        <w:t>()</w:t>
+      </w:r>
+      <w:r>
+        <w:t xml:space="preserve"> ausgelagert, sodass auch hier verständlich ist, was getan wird.</w:t>
+      </w:r>
+    </w:p>
+    <w:p>
+      <w:r>
+        <w:t>Letztendlich sieht der behandelte Code dann wie folgt aus:</w:t>
+      </w:r>
+    </w:p>
+    <w:p>
+      <w:pPr>
+        <w:pStyle w:val="HTMLPreformatted"/>
+        <w:shd w:val="clear" w:color="auto" w:fill="2B2B2B"/>
+        <w:rPr>
+          <w:color w:val="A9B7C6"/>
+        </w:rPr>
+      </w:pPr>
+      <w:proofErr w:type="spellStart"/>
+      <w:r>
+        <w:rPr>
+          <w:color w:val="CC7832"/>
+        </w:rPr>
+        <w:t>public</w:t>
+      </w:r>
+      <w:proofErr w:type="spellEnd"/>
+      <w:r>
+        <w:rPr>
+          <w:color w:val="CC7832"/>
+        </w:rPr>
+        <w:t xml:space="preserve"> </w:t>
+      </w:r>
+      <w:proofErr w:type="spellStart"/>
+      <w:r>
+        <w:rPr>
+          <w:color w:val="CC7832"/>
+        </w:rPr>
+        <w:t>static</w:t>
+      </w:r>
+      <w:proofErr w:type="spellEnd"/>
+      <w:r>
+        <w:rPr>
+          <w:color w:val="CC7832"/>
+        </w:rPr>
+        <w:t xml:space="preserve"> </w:t>
+      </w:r>
+      <w:proofErr w:type="spellStart"/>
+      <w:r>
+        <w:rPr>
+          <w:color w:val="CC7832"/>
+        </w:rPr>
+        <w:t>void</w:t>
+      </w:r>
+      <w:proofErr w:type="spellEnd"/>
+      <w:r>
+        <w:rPr>
+          <w:color w:val="CC7832"/>
+        </w:rPr>
+        <w:t xml:space="preserve"> </w:t>
+      </w:r>
+      <w:proofErr w:type="spellStart"/>
+      <w:r>
+        <w:rPr>
+          <w:color w:val="FFC66D"/>
+        </w:rPr>
+        <w:t>main</w:t>
+      </w:r>
+      <w:proofErr w:type="spellEnd"/>
+      <w:r>
+        <w:rPr>
+          <w:color w:val="A9B7C6"/>
+        </w:rPr>
+        <w:t xml:space="preserve">( String[] </w:t>
+      </w:r>
+      <w:proofErr w:type="spellStart"/>
+      <w:r>
+        <w:rPr>
+          <w:color w:val="A9B7C6"/>
+        </w:rPr>
+        <w:t>args</w:t>
+      </w:r>
+      <w:proofErr w:type="spellEnd"/>
+      <w:r>
+        <w:rPr>
+          <w:color w:val="A9B7C6"/>
+        </w:rPr>
+        <w:t xml:space="preserve"> ) </w:t>
+      </w:r>
+      <w:proofErr w:type="spellStart"/>
+      <w:r>
+        <w:rPr>
+          <w:color w:val="CC7832"/>
+        </w:rPr>
+        <w:t>throws</w:t>
+      </w:r>
+      <w:proofErr w:type="spellEnd"/>
+      <w:r>
+        <w:rPr>
+          <w:color w:val="CC7832"/>
+        </w:rPr>
+        <w:t xml:space="preserve"> </w:t>
+      </w:r>
+      <w:proofErr w:type="spellStart"/>
+      <w:r>
+        <w:rPr>
+          <w:color w:val="A9B7C6"/>
+        </w:rPr>
+        <w:t>Exception</w:t>
+      </w:r>
+      <w:proofErr w:type="spellEnd"/>
+      <w:r>
+        <w:rPr>
+          <w:color w:val="A9B7C6"/>
+        </w:rPr>
+        <w:t xml:space="preserve"> {</w:t>
+      </w:r>
+      <w:r>
+        <w:rPr>
+          <w:color w:val="A9B7C6"/>
+        </w:rPr>
+        <w:br/>
+        <w:t xml:space="preserve">    </w:t>
+      </w:r>
+      <w:proofErr w:type="spellStart"/>
+      <w:r>
+        <w:rPr>
+          <w:i/>
+          <w:iCs/>
+          <w:color w:val="A9B7C6"/>
+        </w:rPr>
+        <w:t>startGuiBestimmenUndAufrufen</w:t>
+      </w:r>
+      <w:proofErr w:type="spellEnd"/>
+      <w:r>
+        <w:rPr>
+          <w:color w:val="A9B7C6"/>
+        </w:rPr>
+        <w:t>()</w:t>
+      </w:r>
+      <w:r>
+        <w:rPr>
+          <w:color w:val="CC7832"/>
+        </w:rPr>
+        <w:t>;</w:t>
+      </w:r>
+      <w:r>
+        <w:rPr>
+          <w:color w:val="CC7832"/>
+        </w:rPr>
+        <w:br/>
+      </w:r>
+      <w:r>
+        <w:rPr>
+          <w:color w:val="A9B7C6"/>
+        </w:rPr>
+        <w:t>}</w:t>
+      </w:r>
+      <w:r>
+        <w:rPr>
+          <w:color w:val="A9B7C6"/>
+        </w:rPr>
+        <w:br/>
+      </w:r>
+      <w:r>
+        <w:rPr>
+          <w:color w:val="A9B7C6"/>
+        </w:rPr>
+        <w:br/>
+      </w:r>
+      <w:r>
+        <w:rPr>
+          <w:color w:val="CC7832"/>
+        </w:rPr>
+        <w:t xml:space="preserve">private </w:t>
+      </w:r>
+      <w:proofErr w:type="spellStart"/>
+      <w:r>
+        <w:rPr>
+          <w:color w:val="CC7832"/>
+        </w:rPr>
+        <w:t>static</w:t>
+      </w:r>
+      <w:proofErr w:type="spellEnd"/>
+      <w:r>
+        <w:rPr>
+          <w:color w:val="CC7832"/>
+        </w:rPr>
+        <w:t xml:space="preserve"> </w:t>
+      </w:r>
+      <w:proofErr w:type="spellStart"/>
+      <w:r>
+        <w:rPr>
+          <w:color w:val="CC7832"/>
+        </w:rPr>
+        <w:t>void</w:t>
+      </w:r>
+      <w:proofErr w:type="spellEnd"/>
+      <w:r>
+        <w:rPr>
+          <w:color w:val="CC7832"/>
+        </w:rPr>
+        <w:t xml:space="preserve"> </w:t>
+      </w:r>
+      <w:proofErr w:type="spellStart"/>
+      <w:r>
+        <w:rPr>
+          <w:color w:val="FFC66D"/>
+        </w:rPr>
+        <w:t>startGuiBestimmenUndAufrufen</w:t>
+      </w:r>
+      <w:proofErr w:type="spellEnd"/>
+      <w:r>
+        <w:rPr>
+          <w:color w:val="A9B7C6"/>
+        </w:rPr>
+        <w:t xml:space="preserve">() </w:t>
+      </w:r>
+      <w:proofErr w:type="spellStart"/>
+      <w:r>
+        <w:rPr>
+          <w:color w:val="CC7832"/>
+        </w:rPr>
+        <w:t>throws</w:t>
+      </w:r>
+      <w:proofErr w:type="spellEnd"/>
+      <w:r>
+        <w:rPr>
+          <w:color w:val="CC7832"/>
+        </w:rPr>
+        <w:t xml:space="preserve"> </w:t>
+      </w:r>
+      <w:proofErr w:type="spellStart"/>
+      <w:r>
+        <w:rPr>
+          <w:color w:val="A9B7C6"/>
+        </w:rPr>
+        <w:t>Exception</w:t>
+      </w:r>
+      <w:proofErr w:type="spellEnd"/>
+      <w:r>
+        <w:rPr>
+          <w:color w:val="A9B7C6"/>
+        </w:rPr>
+        <w:t xml:space="preserve"> {</w:t>
+      </w:r>
+      <w:r>
+        <w:rPr>
+          <w:color w:val="A9B7C6"/>
+        </w:rPr>
+        <w:br/>
+        <w:t xml:space="preserve">    </w:t>
+      </w:r>
+      <w:proofErr w:type="spellStart"/>
+      <w:r>
+        <w:rPr>
+          <w:color w:val="CC7832"/>
+        </w:rPr>
+        <w:t>if</w:t>
+      </w:r>
+      <w:proofErr w:type="spellEnd"/>
+      <w:r>
+        <w:rPr>
+          <w:color w:val="A9B7C6"/>
+        </w:rPr>
+        <w:t>(</w:t>
+      </w:r>
+      <w:proofErr w:type="spellStart"/>
+      <w:r>
+        <w:rPr>
+          <w:i/>
+          <w:iCs/>
+          <w:color w:val="A9B7C6"/>
+        </w:rPr>
+        <w:t>nutzerIstNeu</w:t>
+      </w:r>
+      <w:proofErr w:type="spellEnd"/>
+      <w:r>
+        <w:rPr>
+          <w:color w:val="A9B7C6"/>
+        </w:rPr>
+        <w:t xml:space="preserve">() == </w:t>
+      </w:r>
+      <w:proofErr w:type="spellStart"/>
+      <w:r>
+        <w:rPr>
+          <w:color w:val="CC7832"/>
+        </w:rPr>
+        <w:t>true</w:t>
+      </w:r>
+      <w:proofErr w:type="spellEnd"/>
+      <w:r>
+        <w:rPr>
+          <w:color w:val="A9B7C6"/>
+        </w:rPr>
+        <w:t>){</w:t>
+      </w:r>
+      <w:r>
+        <w:rPr>
+          <w:color w:val="A9B7C6"/>
+        </w:rPr>
+        <w:br/>
+        <w:t xml:space="preserve">        </w:t>
+      </w:r>
+      <w:proofErr w:type="spellStart"/>
+      <w:r>
+        <w:rPr>
+          <w:i/>
+          <w:iCs/>
+          <w:color w:val="A9B7C6"/>
+        </w:rPr>
+        <w:t>benutzerAnlegenGuiAufrufen</w:t>
+      </w:r>
+      <w:proofErr w:type="spellEnd"/>
+      <w:r>
+        <w:rPr>
+          <w:color w:val="A9B7C6"/>
+        </w:rPr>
+        <w:t>()</w:t>
+      </w:r>
+      <w:r>
+        <w:rPr>
+          <w:color w:val="CC7832"/>
+        </w:rPr>
+        <w:t>;</w:t>
+      </w:r>
+      <w:r>
+        <w:rPr>
+          <w:color w:val="CC7832"/>
+        </w:rPr>
+        <w:br/>
+        <w:t xml:space="preserve">    </w:t>
+      </w:r>
+      <w:r>
+        <w:rPr>
+          <w:color w:val="A9B7C6"/>
+        </w:rPr>
+        <w:t xml:space="preserve">} </w:t>
+      </w:r>
+      <w:proofErr w:type="spellStart"/>
+      <w:r>
+        <w:rPr>
+          <w:color w:val="CC7832"/>
+        </w:rPr>
+        <w:t>else</w:t>
+      </w:r>
+      <w:proofErr w:type="spellEnd"/>
+      <w:r>
+        <w:rPr>
+          <w:color w:val="CC7832"/>
+        </w:rPr>
+        <w:t xml:space="preserve"> </w:t>
+      </w:r>
+      <w:r>
+        <w:rPr>
+          <w:color w:val="A9B7C6"/>
+        </w:rPr>
+        <w:t>{</w:t>
+      </w:r>
+      <w:r>
+        <w:rPr>
+          <w:color w:val="A9B7C6"/>
+        </w:rPr>
+        <w:br/>
+        <w:t xml:space="preserve">        </w:t>
+      </w:r>
+      <w:proofErr w:type="spellStart"/>
+      <w:r>
+        <w:rPr>
+          <w:i/>
+          <w:iCs/>
+          <w:color w:val="A9B7C6"/>
+        </w:rPr>
+        <w:t>uebersichtsGuiAufrufen</w:t>
+      </w:r>
+      <w:proofErr w:type="spellEnd"/>
+      <w:r>
+        <w:rPr>
+          <w:color w:val="A9B7C6"/>
+        </w:rPr>
+        <w:t>()</w:t>
+      </w:r>
+      <w:r>
+        <w:rPr>
+          <w:color w:val="CC7832"/>
+        </w:rPr>
+        <w:t>;</w:t>
+      </w:r>
+      <w:r>
+        <w:rPr>
+          <w:color w:val="CC7832"/>
+        </w:rPr>
+        <w:br/>
+        <w:t xml:space="preserve">    </w:t>
+      </w:r>
+      <w:r>
+        <w:rPr>
+          <w:color w:val="A9B7C6"/>
+        </w:rPr>
+        <w:t>}</w:t>
+      </w:r>
+      <w:r>
+        <w:rPr>
+          <w:color w:val="A9B7C6"/>
+        </w:rPr>
+        <w:br/>
+        <w:t>}</w:t>
+      </w:r>
+    </w:p>
+    <w:p/>
     <w:sectPr>
-      <w:headerReference w:type="default" r:id="rId10"/>
+      <w:headerReference w:type="default" r:id="rId12"/>
       <w:pgSz w:w="11906" w:h="16838"/>
       <w:pgMar w:top="1417" w:right="1417" w:bottom="1134" w:left="1417" w:header="708" w:footer="708" w:gutter="0"/>
       <w:cols w:space="708"/>
@@ -885,7 +3986,7 @@
 </file>
 
 <file path=word/endnotes.xml><?xml version="1.0" encoding="utf-8"?>
-<w:endnotes xmlns:wpc="http://schemas.microsoft.com/office/word/2010/wordprocessingCanvas" xmlns:cx="http://schemas.microsoft.com/office/drawing/2014/chartex" xmlns:cx1="http://schemas.microsoft.com/office/drawing/2015/9/8/chartex" xmlns:cx2="http://schemas.microsoft.com/office/drawing/2015/10/21/chartex" xmlns:cx3="http://schemas.microsoft.com/office/drawing/2016/5/9/chartex" xmlns:cx4="http://schemas.microsoft.com/office/drawing/2016/5/10/chartex" xmlns:cx5="http://schemas.microsoft.com/office/drawing/2016/5/11/chartex" xmlns:cx6="http://schemas.microsoft.com/office/drawing/2016/5/12/chartex" xmlns:cx7="http://schemas.microsoft.com/office/drawing/2016/5/13/chartex" xmlns:cx8="http://schemas.microsoft.com/office/drawing/2016/5/14/chartex" xmlns:mc="http://schemas.openxmlformats.org/markup-compatibility/2006" xmlns:aink="http://schemas.microsoft.com/office/drawing/2016/ink" xmlns:am3d="http://schemas.microsoft.com/office/drawing/2017/model3d" xmlns:o="urn:schemas-microsoft-com:office:office" xmlns:r="http://schemas.openxmlformats.org/officeDocument/2006/relationships" xmlns:m="http://schemas.openxmlformats.org/officeDocument/2006/math" xmlns:v="urn:schemas-microsoft-com:vml" xmlns:wp14="http://schemas.microsoft.com/office/word/2010/wordprocessingDrawing" xmlns:wp="http://schemas.openxmlformats.org/drawingml/2006/wordprocessingDrawing" xmlns:w10="urn:schemas-microsoft-com:office:word" xmlns:w="http://schemas.openxmlformats.org/wordprocessingml/2006/main" xmlns:w14="http://schemas.microsoft.com/office/word/2010/wordml" xmlns:w15="http://schemas.microsoft.com/office/word/2012/wordml" xmlns:w16cid="http://schemas.microsoft.com/office/word/2016/wordml/cid" xmlns:w16se="http://schemas.microsoft.com/office/word/2015/wordml/symex" xmlns:wpg="http://schemas.microsoft.com/office/word/2010/wordprocessingGroup" xmlns:wpi="http://schemas.microsoft.com/office/word/2010/wordprocessingInk" xmlns:wne="http://schemas.microsoft.com/office/word/2006/wordml" xmlns:wps="http://schemas.microsoft.com/office/word/2010/wordprocessingShape" mc:Ignorable="w14 w15 w16se w16cid wp14">
+<w:endnotes xmlns:wpc="http://schemas.microsoft.com/office/word/2010/wordprocessingCanvas" xmlns:cx="http://schemas.microsoft.com/office/drawing/2014/chartex" xmlns:cx1="http://schemas.microsoft.com/office/drawing/2015/9/8/chartex" xmlns:cx2="http://schemas.microsoft.com/office/drawing/2015/10/21/chartex" xmlns:cx3="http://schemas.microsoft.com/office/drawing/2016/5/9/chartex" xmlns:cx4="http://schemas.microsoft.com/office/drawing/2016/5/10/chartex" xmlns:cx5="http://schemas.microsoft.com/office/drawing/2016/5/11/chartex" xmlns:cx6="http://schemas.microsoft.com/office/drawing/2016/5/12/chartex" xmlns:cx7="http://schemas.microsoft.com/office/drawing/2016/5/13/chartex" xmlns:cx8="http://schemas.microsoft.com/office/drawing/2016/5/14/chartex" xmlns:mc="http://schemas.openxmlformats.org/markup-compatibility/2006" xmlns:aink="http://schemas.microsoft.com/office/drawing/2016/ink" xmlns:am3d="http://schemas.microsoft.com/office/drawing/2017/model3d" xmlns:o="urn:schemas-microsoft-com:office:office" xmlns:r="http://schemas.openxmlformats.org/officeDocument/2006/relationships" xmlns:m="http://schemas.openxmlformats.org/officeDocument/2006/math" xmlns:v="urn:schemas-microsoft-com:vml" xmlns:wp14="http://schemas.microsoft.com/office/word/2010/wordprocessingDrawing" xmlns:wp="http://schemas.openxmlformats.org/drawingml/2006/wordprocessingDrawing" xmlns:w10="urn:schemas-microsoft-com:office:word" xmlns:w="http://schemas.openxmlformats.org/wordprocessingml/2006/main" xmlns:w14="http://schemas.microsoft.com/office/word/2010/wordml" xmlns:w15="http://schemas.microsoft.com/office/word/2012/wordml" xmlns:w16cex="http://schemas.microsoft.com/office/word/2018/wordml/cex" xmlns:w16cid="http://schemas.microsoft.com/office/word/2016/wordml/cid" xmlns:w16="http://schemas.microsoft.com/office/word/2018/wordml" xmlns:w16se="http://schemas.microsoft.com/office/word/2015/wordml/symex" xmlns:wpg="http://schemas.microsoft.com/office/word/2010/wordprocessingGroup" xmlns:wpi="http://schemas.microsoft.com/office/word/2010/wordprocessingInk" xmlns:wne="http://schemas.microsoft.com/office/word/2006/wordml" xmlns:wps="http://schemas.microsoft.com/office/word/2010/wordprocessingShape" mc:Ignorable="w14 w15 w16se w16cid w16 w16cex wp14">
   <w:endnote w:type="separator" w:id="-1">
     <w:p>
       <w:pPr>
@@ -910,7 +4011,7 @@
 </file>
 
 <file path=word/footnotes.xml><?xml version="1.0" encoding="utf-8"?>
-<w:footnotes xmlns:wpc="http://schemas.microsoft.com/office/word/2010/wordprocessingCanvas" xmlns:cx="http://schemas.microsoft.com/office/drawing/2014/chartex" xmlns:cx1="http://schemas.microsoft.com/office/drawing/2015/9/8/chartex" xmlns:cx2="http://schemas.microsoft.com/office/drawing/2015/10/21/chartex" xmlns:cx3="http://schemas.microsoft.com/office/drawing/2016/5/9/chartex" xmlns:cx4="http://schemas.microsoft.com/office/drawing/2016/5/10/chartex" xmlns:cx5="http://schemas.microsoft.com/office/drawing/2016/5/11/chartex" xmlns:cx6="http://schemas.microsoft.com/office/drawing/2016/5/12/chartex" xmlns:cx7="http://schemas.microsoft.com/office/drawing/2016/5/13/chartex" xmlns:cx8="http://schemas.microsoft.com/office/drawing/2016/5/14/chartex" xmlns:mc="http://schemas.openxmlformats.org/markup-compatibility/2006" xmlns:aink="http://schemas.microsoft.com/office/drawing/2016/ink" xmlns:am3d="http://schemas.microsoft.com/office/drawing/2017/model3d" xmlns:o="urn:schemas-microsoft-com:office:office" xmlns:r="http://schemas.openxmlformats.org/officeDocument/2006/relationships" xmlns:m="http://schemas.openxmlformats.org/officeDocument/2006/math" xmlns:v="urn:schemas-microsoft-com:vml" xmlns:wp14="http://schemas.microsoft.com/office/word/2010/wordprocessingDrawing" xmlns:wp="http://schemas.openxmlformats.org/drawingml/2006/wordprocessingDrawing" xmlns:w10="urn:schemas-microsoft-com:office:word" xmlns:w="http://schemas.openxmlformats.org/wordprocessingml/2006/main" xmlns:w14="http://schemas.microsoft.com/office/word/2010/wordml" xmlns:w15="http://schemas.microsoft.com/office/word/2012/wordml" xmlns:w16cid="http://schemas.microsoft.com/office/word/2016/wordml/cid" xmlns:w16se="http://schemas.microsoft.com/office/word/2015/wordml/symex" xmlns:wpg="http://schemas.microsoft.com/office/word/2010/wordprocessingGroup" xmlns:wpi="http://schemas.microsoft.com/office/word/2010/wordprocessingInk" xmlns:wne="http://schemas.microsoft.com/office/word/2006/wordml" xmlns:wps="http://schemas.microsoft.com/office/word/2010/wordprocessingShape" mc:Ignorable="w14 w15 w16se w16cid wp14">
+<w:footnotes xmlns:wpc="http://schemas.microsoft.com/office/word/2010/wordprocessingCanvas" xmlns:cx="http://schemas.microsoft.com/office/drawing/2014/chartex" xmlns:cx1="http://schemas.microsoft.com/office/drawing/2015/9/8/chartex" xmlns:cx2="http://schemas.microsoft.com/office/drawing/2015/10/21/chartex" xmlns:cx3="http://schemas.microsoft.com/office/drawing/2016/5/9/chartex" xmlns:cx4="http://schemas.microsoft.com/office/drawing/2016/5/10/chartex" xmlns:cx5="http://schemas.microsoft.com/office/drawing/2016/5/11/chartex" xmlns:cx6="http://schemas.microsoft.com/office/drawing/2016/5/12/chartex" xmlns:cx7="http://schemas.microsoft.com/office/drawing/2016/5/13/chartex" xmlns:cx8="http://schemas.microsoft.com/office/drawing/2016/5/14/chartex" xmlns:mc="http://schemas.openxmlformats.org/markup-compatibility/2006" xmlns:aink="http://schemas.microsoft.com/office/drawing/2016/ink" xmlns:am3d="http://schemas.microsoft.com/office/drawing/2017/model3d" xmlns:o="urn:schemas-microsoft-com:office:office" xmlns:r="http://schemas.openxmlformats.org/officeDocument/2006/relationships" xmlns:m="http://schemas.openxmlformats.org/officeDocument/2006/math" xmlns:v="urn:schemas-microsoft-com:vml" xmlns:wp14="http://schemas.microsoft.com/office/word/2010/wordprocessingDrawing" xmlns:wp="http://schemas.openxmlformats.org/drawingml/2006/wordprocessingDrawing" xmlns:w10="urn:schemas-microsoft-com:office:word" xmlns:w="http://schemas.openxmlformats.org/wordprocessingml/2006/main" xmlns:w14="http://schemas.microsoft.com/office/word/2010/wordml" xmlns:w15="http://schemas.microsoft.com/office/word/2012/wordml" xmlns:w16cex="http://schemas.microsoft.com/office/word/2018/wordml/cex" xmlns:w16cid="http://schemas.microsoft.com/office/word/2016/wordml/cid" xmlns:w16="http://schemas.microsoft.com/office/word/2018/wordml" xmlns:w16se="http://schemas.microsoft.com/office/word/2015/wordml/symex" xmlns:wpg="http://schemas.microsoft.com/office/word/2010/wordprocessingGroup" xmlns:wpi="http://schemas.microsoft.com/office/word/2010/wordprocessingInk" xmlns:wne="http://schemas.microsoft.com/office/word/2006/wordml" xmlns:wps="http://schemas.microsoft.com/office/word/2010/wordprocessingShape" mc:Ignorable="w14 w15 w16se w16cid w16 w16cex wp14">
   <w:footnote w:type="separator" w:id="-1">
     <w:p>
       <w:pPr>
@@ -935,7 +4036,7 @@
 </file>
 
 <file path=word/header1.xml><?xml version="1.0" encoding="utf-8"?>
-<w:hdr xmlns:wpc="http://schemas.microsoft.com/office/word/2010/wordprocessingCanvas" xmlns:cx="http://schemas.microsoft.com/office/drawing/2014/chartex" xmlns:cx1="http://schemas.microsoft.com/office/drawing/2015/9/8/chartex" xmlns:cx2="http://schemas.microsoft.com/office/drawing/2015/10/21/chartex" xmlns:cx3="http://schemas.microsoft.com/office/drawing/2016/5/9/chartex" xmlns:cx4="http://schemas.microsoft.com/office/drawing/2016/5/10/chartex" xmlns:cx5="http://schemas.microsoft.com/office/drawing/2016/5/11/chartex" xmlns:cx6="http://schemas.microsoft.com/office/drawing/2016/5/12/chartex" xmlns:cx7="http://schemas.microsoft.com/office/drawing/2016/5/13/chartex" xmlns:cx8="http://schemas.microsoft.com/office/drawing/2016/5/14/chartex" xmlns:mc="http://schemas.openxmlformats.org/markup-compatibility/2006" xmlns:aink="http://schemas.microsoft.com/office/drawing/2016/ink" xmlns:am3d="http://schemas.microsoft.com/office/drawing/2017/model3d" xmlns:o="urn:schemas-microsoft-com:office:office" xmlns:r="http://schemas.openxmlformats.org/officeDocument/2006/relationships" xmlns:m="http://schemas.openxmlformats.org/officeDocument/2006/math" xmlns:v="urn:schemas-microsoft-com:vml" xmlns:wp14="http://schemas.microsoft.com/office/word/2010/wordprocessingDrawing" xmlns:wp="http://schemas.openxmlformats.org/drawingml/2006/wordprocessingDrawing" xmlns:w10="urn:schemas-microsoft-com:office:word" xmlns:w="http://schemas.openxmlformats.org/wordprocessingml/2006/main" xmlns:w14="http://schemas.microsoft.com/office/word/2010/wordml" xmlns:w15="http://schemas.microsoft.com/office/word/2012/wordml" xmlns:w16cid="http://schemas.microsoft.com/office/word/2016/wordml/cid" xmlns:w16se="http://schemas.microsoft.com/office/word/2015/wordml/symex" xmlns:wpg="http://schemas.microsoft.com/office/word/2010/wordprocessingGroup" xmlns:wpi="http://schemas.microsoft.com/office/word/2010/wordprocessingInk" xmlns:wne="http://schemas.microsoft.com/office/word/2006/wordml" xmlns:wps="http://schemas.microsoft.com/office/word/2010/wordprocessingShape" mc:Ignorable="w14 w15 w16se w16cid wp14">
+<w:hdr xmlns:wpc="http://schemas.microsoft.com/office/word/2010/wordprocessingCanvas" xmlns:cx="http://schemas.microsoft.com/office/drawing/2014/chartex" xmlns:cx1="http://schemas.microsoft.com/office/drawing/2015/9/8/chartex" xmlns:cx2="http://schemas.microsoft.com/office/drawing/2015/10/21/chartex" xmlns:cx3="http://schemas.microsoft.com/office/drawing/2016/5/9/chartex" xmlns:cx4="http://schemas.microsoft.com/office/drawing/2016/5/10/chartex" xmlns:cx5="http://schemas.microsoft.com/office/drawing/2016/5/11/chartex" xmlns:cx6="http://schemas.microsoft.com/office/drawing/2016/5/12/chartex" xmlns:cx7="http://schemas.microsoft.com/office/drawing/2016/5/13/chartex" xmlns:cx8="http://schemas.microsoft.com/office/drawing/2016/5/14/chartex" xmlns:mc="http://schemas.openxmlformats.org/markup-compatibility/2006" xmlns:aink="http://schemas.microsoft.com/office/drawing/2016/ink" xmlns:am3d="http://schemas.microsoft.com/office/drawing/2017/model3d" xmlns:o="urn:schemas-microsoft-com:office:office" xmlns:r="http://schemas.openxmlformats.org/officeDocument/2006/relationships" xmlns:m="http://schemas.openxmlformats.org/officeDocument/2006/math" xmlns:v="urn:schemas-microsoft-com:vml" xmlns:wp14="http://schemas.microsoft.com/office/word/2010/wordprocessingDrawing" xmlns:wp="http://schemas.openxmlformats.org/drawingml/2006/wordprocessingDrawing" xmlns:w10="urn:schemas-microsoft-com:office:word" xmlns:w="http://schemas.openxmlformats.org/wordprocessingml/2006/main" xmlns:w14="http://schemas.microsoft.com/office/word/2010/wordml" xmlns:w15="http://schemas.microsoft.com/office/word/2012/wordml" xmlns:w16cex="http://schemas.microsoft.com/office/word/2018/wordml/cex" xmlns:w16cid="http://schemas.microsoft.com/office/word/2016/wordml/cid" xmlns:w16="http://schemas.microsoft.com/office/word/2018/wordml" xmlns:w16se="http://schemas.microsoft.com/office/word/2015/wordml/symex" xmlns:wpg="http://schemas.microsoft.com/office/word/2010/wordprocessingGroup" xmlns:wpi="http://schemas.microsoft.com/office/word/2010/wordprocessingInk" xmlns:wne="http://schemas.microsoft.com/office/word/2006/wordml" xmlns:wps="http://schemas.microsoft.com/office/word/2010/wordprocessingShape" mc:Ignorable="w14 w15 w16se w16cid w16 w16cex wp14">
   <w:p>
     <w:pPr>
       <w:pStyle w:val="Header"/>
@@ -954,7 +4055,7 @@
 </file>
 
 <file path=word/numbering.xml><?xml version="1.0" encoding="utf-8"?>
-<w:numbering xmlns:wpc="http://schemas.microsoft.com/office/word/2010/wordprocessingCanvas" xmlns:cx="http://schemas.microsoft.com/office/drawing/2014/chartex" xmlns:cx1="http://schemas.microsoft.com/office/drawing/2015/9/8/chartex" xmlns:cx2="http://schemas.microsoft.com/office/drawing/2015/10/21/chartex" xmlns:cx3="http://schemas.microsoft.com/office/drawing/2016/5/9/chartex" xmlns:cx4="http://schemas.microsoft.com/office/drawing/2016/5/10/chartex" xmlns:cx5="http://schemas.microsoft.com/office/drawing/2016/5/11/chartex" xmlns:cx6="http://schemas.microsoft.com/office/drawing/2016/5/12/chartex" xmlns:cx7="http://schemas.microsoft.com/office/drawing/2016/5/13/chartex" xmlns:cx8="http://schemas.microsoft.com/office/drawing/2016/5/14/chartex" xmlns:mc="http://schemas.openxmlformats.org/markup-compatibility/2006" xmlns:aink="http://schemas.microsoft.com/office/drawing/2016/ink" xmlns:am3d="http://schemas.microsoft.com/office/drawing/2017/model3d" xmlns:o="urn:schemas-microsoft-com:office:office" xmlns:r="http://schemas.openxmlformats.org/officeDocument/2006/relationships" xmlns:m="http://schemas.openxmlformats.org/officeDocument/2006/math" xmlns:v="urn:schemas-microsoft-com:vml" xmlns:wp14="http://schemas.microsoft.com/office/word/2010/wordprocessingDrawing" xmlns:wp="http://schemas.openxmlformats.org/drawingml/2006/wordprocessingDrawing" xmlns:w10="urn:schemas-microsoft-com:office:word" xmlns:w="http://schemas.openxmlformats.org/wordprocessingml/2006/main" xmlns:w14="http://schemas.microsoft.com/office/word/2010/wordml" xmlns:w15="http://schemas.microsoft.com/office/word/2012/wordml" xmlns:w16cid="http://schemas.microsoft.com/office/word/2016/wordml/cid" xmlns:w16se="http://schemas.microsoft.com/office/word/2015/wordml/symex" xmlns:wpg="http://schemas.microsoft.com/office/word/2010/wordprocessingGroup" xmlns:wpi="http://schemas.microsoft.com/office/word/2010/wordprocessingInk" xmlns:wne="http://schemas.microsoft.com/office/word/2006/wordml" xmlns:wps="http://schemas.microsoft.com/office/word/2010/wordprocessingShape" mc:Ignorable="w14 w15 w16se w16cid wp14">
+<w:numbering xmlns:wpc="http://schemas.microsoft.com/office/word/2010/wordprocessingCanvas" xmlns:cx="http://schemas.microsoft.com/office/drawing/2014/chartex" xmlns:cx1="http://schemas.microsoft.com/office/drawing/2015/9/8/chartex" xmlns:cx2="http://schemas.microsoft.com/office/drawing/2015/10/21/chartex" xmlns:cx3="http://schemas.microsoft.com/office/drawing/2016/5/9/chartex" xmlns:cx4="http://schemas.microsoft.com/office/drawing/2016/5/10/chartex" xmlns:cx5="http://schemas.microsoft.com/office/drawing/2016/5/11/chartex" xmlns:cx6="http://schemas.microsoft.com/office/drawing/2016/5/12/chartex" xmlns:cx7="http://schemas.microsoft.com/office/drawing/2016/5/13/chartex" xmlns:cx8="http://schemas.microsoft.com/office/drawing/2016/5/14/chartex" xmlns:mc="http://schemas.openxmlformats.org/markup-compatibility/2006" xmlns:aink="http://schemas.microsoft.com/office/drawing/2016/ink" xmlns:am3d="http://schemas.microsoft.com/office/drawing/2017/model3d" xmlns:o="urn:schemas-microsoft-com:office:office" xmlns:r="http://schemas.openxmlformats.org/officeDocument/2006/relationships" xmlns:m="http://schemas.openxmlformats.org/officeDocument/2006/math" xmlns:v="urn:schemas-microsoft-com:vml" xmlns:wp14="http://schemas.microsoft.com/office/word/2010/wordprocessingDrawing" xmlns:wp="http://schemas.openxmlformats.org/drawingml/2006/wordprocessingDrawing" xmlns:w10="urn:schemas-microsoft-com:office:word" xmlns:w="http://schemas.openxmlformats.org/wordprocessingml/2006/main" xmlns:w14="http://schemas.microsoft.com/office/word/2010/wordml" xmlns:w15="http://schemas.microsoft.com/office/word/2012/wordml" xmlns:w16cex="http://schemas.microsoft.com/office/word/2018/wordml/cex" xmlns:w16cid="http://schemas.microsoft.com/office/word/2016/wordml/cid" xmlns:w16="http://schemas.microsoft.com/office/word/2018/wordml" xmlns:w16se="http://schemas.microsoft.com/office/word/2015/wordml/symex" xmlns:wpg="http://schemas.microsoft.com/office/word/2010/wordprocessingGroup" xmlns:wpi="http://schemas.microsoft.com/office/word/2010/wordprocessingInk" xmlns:wne="http://schemas.microsoft.com/office/word/2006/wordml" xmlns:wps="http://schemas.microsoft.com/office/word/2010/wordprocessingShape" mc:Ignorable="w14 w15 w16se w16cid w16 w16cex wp14">
   <w:abstractNum w:abstractNumId="0" w15:restartNumberingAfterBreak="0">
     <w:nsid w:val="20B16E3E"/>
     <w:multiLevelType w:val="multilevel"/>
@@ -1719,7 +4820,7 @@
 </file>
 
 <file path=word/styles.xml><?xml version="1.0" encoding="utf-8"?>
-<w:styles xmlns:mc="http://schemas.openxmlformats.org/markup-compatibility/2006" xmlns:r="http://schemas.openxmlformats.org/officeDocument/2006/relationships" xmlns:w="http://schemas.openxmlformats.org/wordprocessingml/2006/main" xmlns:w14="http://schemas.microsoft.com/office/word/2010/wordml" xmlns:w15="http://schemas.microsoft.com/office/word/2012/wordml" xmlns:w16cid="http://schemas.microsoft.com/office/word/2016/wordml/cid" xmlns:w16se="http://schemas.microsoft.com/office/word/2015/wordml/symex" mc:Ignorable="w14 w15 w16se w16cid">
+<w:styles xmlns:mc="http://schemas.openxmlformats.org/markup-compatibility/2006" xmlns:r="http://schemas.openxmlformats.org/officeDocument/2006/relationships" xmlns:w="http://schemas.openxmlformats.org/wordprocessingml/2006/main" xmlns:w14="http://schemas.microsoft.com/office/word/2010/wordml" xmlns:w15="http://schemas.microsoft.com/office/word/2012/wordml" xmlns:w16cex="http://schemas.microsoft.com/office/word/2018/wordml/cex" xmlns:w16cid="http://schemas.microsoft.com/office/word/2016/wordml/cid" xmlns:w16="http://schemas.microsoft.com/office/word/2018/wordml" xmlns:w16se="http://schemas.microsoft.com/office/word/2015/wordml/symex" mc:Ignorable="w14 w15 w16se w16cid w16 w16cex">
   <w:docDefaults>
     <w:rPrDefault>
       <w:rPr>
@@ -1841,6 +4942,7 @@
     <w:lsdException w:name="HTML Sample" w:semiHidden="1" w:unhideWhenUsed="1"/>
     <w:lsdException w:name="HTML Typewriter" w:semiHidden="1" w:unhideWhenUsed="1"/>
     <w:lsdException w:name="HTML Variable" w:semiHidden="1" w:unhideWhenUsed="1"/>
+    <w:lsdException w:name="Normal Table" w:semiHidden="1" w:unhideWhenUsed="1"/>
     <w:lsdException w:name="annotation subject" w:semiHidden="1" w:unhideWhenUsed="1"/>
     <w:lsdException w:name="No List" w:semiHidden="1" w:unhideWhenUsed="1"/>
     <w:lsdException w:name="Outline List 1" w:semiHidden="1" w:unhideWhenUsed="1"/>
@@ -1887,8 +4989,10 @@
     <w:lsdException w:name="Table Subtle 2" w:semiHidden="1" w:unhideWhenUsed="1"/>
     <w:lsdException w:name="Table Web 1" w:semiHidden="1" w:unhideWhenUsed="1"/>
     <w:lsdException w:name="Table Web 2" w:semiHidden="1" w:unhideWhenUsed="1"/>
+    <w:lsdException w:name="Table Web 3" w:semiHidden="1" w:unhideWhenUsed="1"/>
     <w:lsdException w:name="Balloon Text" w:semiHidden="1" w:unhideWhenUsed="1"/>
     <w:lsdException w:name="Table Grid" w:uiPriority="39"/>
+    <w:lsdException w:name="Table Theme" w:semiHidden="1" w:unhideWhenUsed="1"/>
     <w:lsdException w:name="Placeholder Text" w:semiHidden="1"/>
     <w:lsdException w:name="No Spacing" w:uiPriority="1" w:qFormat="1"/>
     <w:lsdException w:name="Light Shading" w:uiPriority="60"/>
@@ -2113,6 +5217,74 @@
   <w:style w:type="paragraph" w:default="1" w:styleId="Normal">
     <w:name w:val="Normal"/>
     <w:qFormat/>
+    <w:rsid w:val="0022432C"/>
+    <w:rPr>
+      <w:sz w:val="24"/>
+    </w:rPr>
+  </w:style>
+  <w:style w:type="paragraph" w:styleId="Heading1">
+    <w:name w:val="heading 1"/>
+    <w:basedOn w:val="Normal"/>
+    <w:next w:val="Normal"/>
+    <w:link w:val="Heading1Char"/>
+    <w:uiPriority w:val="9"/>
+    <w:qFormat/>
+    <w:rsid w:val="0022432C"/>
+    <w:pPr>
+      <w:keepNext/>
+      <w:keepLines/>
+      <w:spacing w:before="240" w:after="0"/>
+      <w:outlineLvl w:val="0"/>
+    </w:pPr>
+    <w:rPr>
+      <w:rFonts w:asciiTheme="majorHAnsi" w:eastAsiaTheme="majorEastAsia" w:hAnsiTheme="majorHAnsi" w:cstheme="majorBidi"/>
+      <w:color w:val="2F5496" w:themeColor="accent1" w:themeShade="BF"/>
+      <w:sz w:val="32"/>
+      <w:szCs w:val="32"/>
+    </w:rPr>
+  </w:style>
+  <w:style w:type="paragraph" w:styleId="Heading2">
+    <w:name w:val="heading 2"/>
+    <w:basedOn w:val="Normal"/>
+    <w:next w:val="Normal"/>
+    <w:link w:val="Heading2Char"/>
+    <w:uiPriority w:val="9"/>
+    <w:unhideWhenUsed/>
+    <w:qFormat/>
+    <w:rsid w:val="0022432C"/>
+    <w:pPr>
+      <w:keepNext/>
+      <w:keepLines/>
+      <w:spacing w:before="40" w:after="0"/>
+      <w:outlineLvl w:val="1"/>
+    </w:pPr>
+    <w:rPr>
+      <w:rFonts w:asciiTheme="majorHAnsi" w:eastAsiaTheme="majorEastAsia" w:hAnsiTheme="majorHAnsi" w:cstheme="majorBidi"/>
+      <w:color w:val="2F5496" w:themeColor="accent1" w:themeShade="BF"/>
+      <w:sz w:val="26"/>
+      <w:szCs w:val="26"/>
+    </w:rPr>
+  </w:style>
+  <w:style w:type="paragraph" w:styleId="Heading3">
+    <w:name w:val="heading 3"/>
+    <w:basedOn w:val="Normal"/>
+    <w:next w:val="Normal"/>
+    <w:link w:val="Heading3Char"/>
+    <w:uiPriority w:val="9"/>
+    <w:unhideWhenUsed/>
+    <w:qFormat/>
+    <w:rsid w:val="00A2233B"/>
+    <w:pPr>
+      <w:keepNext/>
+      <w:keepLines/>
+      <w:spacing w:before="40" w:after="0"/>
+      <w:outlineLvl w:val="2"/>
+    </w:pPr>
+    <w:rPr>
+      <w:rFonts w:asciiTheme="majorHAnsi" w:eastAsiaTheme="majorEastAsia" w:hAnsiTheme="majorHAnsi" w:cstheme="majorBidi"/>
+      <w:color w:val="1F3763" w:themeColor="accent1" w:themeShade="7F"/>
+      <w:szCs w:val="24"/>
+    </w:rPr>
   </w:style>
   <w:style w:type="character" w:default="1" w:styleId="DefaultParagraphFont">
     <w:name w:val="Default Paragraph Font"/>
@@ -2197,8 +5369,171 @@
     </w:pPr>
     <w:rPr>
       <w:rFonts w:ascii="Times New Roman" w:eastAsia="Times New Roman" w:hAnsi="Times New Roman" w:cs="Times New Roman"/>
+      <w:szCs w:val="24"/>
+      <w:lang w:eastAsia="de-DE"/>
+    </w:rPr>
+  </w:style>
+  <w:style w:type="character" w:customStyle="1" w:styleId="Heading1Char">
+    <w:name w:val="Heading 1 Char"/>
+    <w:basedOn w:val="DefaultParagraphFont"/>
+    <w:link w:val="Heading1"/>
+    <w:uiPriority w:val="9"/>
+    <w:rsid w:val="0022432C"/>
+    <w:rPr>
+      <w:rFonts w:asciiTheme="majorHAnsi" w:eastAsiaTheme="majorEastAsia" w:hAnsiTheme="majorHAnsi" w:cstheme="majorBidi"/>
+      <w:color w:val="2F5496" w:themeColor="accent1" w:themeShade="BF"/>
+      <w:sz w:val="32"/>
+      <w:szCs w:val="32"/>
+    </w:rPr>
+  </w:style>
+  <w:style w:type="character" w:customStyle="1" w:styleId="Heading2Char">
+    <w:name w:val="Heading 2 Char"/>
+    <w:basedOn w:val="DefaultParagraphFont"/>
+    <w:link w:val="Heading2"/>
+    <w:uiPriority w:val="9"/>
+    <w:rsid w:val="0022432C"/>
+    <w:rPr>
+      <w:rFonts w:asciiTheme="majorHAnsi" w:eastAsiaTheme="majorEastAsia" w:hAnsiTheme="majorHAnsi" w:cstheme="majorBidi"/>
+      <w:color w:val="2F5496" w:themeColor="accent1" w:themeShade="BF"/>
+      <w:sz w:val="26"/>
+      <w:szCs w:val="26"/>
+    </w:rPr>
+  </w:style>
+  <w:style w:type="paragraph" w:styleId="TOCHeading">
+    <w:name w:val="TOC Heading"/>
+    <w:basedOn w:val="Heading1"/>
+    <w:next w:val="Normal"/>
+    <w:uiPriority w:val="39"/>
+    <w:unhideWhenUsed/>
+    <w:qFormat/>
+    <w:rsid w:val="0022432C"/>
+    <w:pPr>
+      <w:outlineLvl w:val="9"/>
+    </w:pPr>
+    <w:rPr>
+      <w:lang w:val="en-US"/>
+    </w:rPr>
+  </w:style>
+  <w:style w:type="paragraph" w:styleId="TOC1">
+    <w:name w:val="toc 1"/>
+    <w:basedOn w:val="Normal"/>
+    <w:next w:val="Normal"/>
+    <w:autoRedefine/>
+    <w:uiPriority w:val="39"/>
+    <w:unhideWhenUsed/>
+    <w:rsid w:val="0022432C"/>
+    <w:pPr>
+      <w:spacing w:after="100"/>
+    </w:pPr>
+  </w:style>
+  <w:style w:type="paragraph" w:styleId="TOC2">
+    <w:name w:val="toc 2"/>
+    <w:basedOn w:val="Normal"/>
+    <w:next w:val="Normal"/>
+    <w:autoRedefine/>
+    <w:uiPriority w:val="39"/>
+    <w:unhideWhenUsed/>
+    <w:rsid w:val="0022432C"/>
+    <w:pPr>
+      <w:spacing w:after="100"/>
+      <w:ind w:left="220"/>
+    </w:pPr>
+  </w:style>
+  <w:style w:type="character" w:styleId="Hyperlink">
+    <w:name w:val="Hyperlink"/>
+    <w:basedOn w:val="DefaultParagraphFont"/>
+    <w:uiPriority w:val="99"/>
+    <w:unhideWhenUsed/>
+    <w:rsid w:val="0022432C"/>
+    <w:rPr>
+      <w:color w:val="0563C1" w:themeColor="hyperlink"/>
+      <w:u w:val="single"/>
+    </w:rPr>
+  </w:style>
+  <w:style w:type="character" w:customStyle="1" w:styleId="Heading3Char">
+    <w:name w:val="Heading 3 Char"/>
+    <w:basedOn w:val="DefaultParagraphFont"/>
+    <w:link w:val="Heading3"/>
+    <w:uiPriority w:val="9"/>
+    <w:rsid w:val="00A2233B"/>
+    <w:rPr>
+      <w:rFonts w:asciiTheme="majorHAnsi" w:eastAsiaTheme="majorEastAsia" w:hAnsiTheme="majorHAnsi" w:cstheme="majorBidi"/>
+      <w:color w:val="1F3763" w:themeColor="accent1" w:themeShade="7F"/>
       <w:sz w:val="24"/>
       <w:szCs w:val="24"/>
+    </w:rPr>
+  </w:style>
+  <w:style w:type="character" w:styleId="UnresolvedMention">
+    <w:name w:val="Unresolved Mention"/>
+    <w:basedOn w:val="DefaultParagraphFont"/>
+    <w:uiPriority w:val="99"/>
+    <w:semiHidden/>
+    <w:unhideWhenUsed/>
+    <w:rsid w:val="00A2233B"/>
+    <w:rPr>
+      <w:color w:val="605E5C"/>
+      <w:shd w:val="clear" w:color="auto" w:fill="E1DFDD"/>
+    </w:rPr>
+  </w:style>
+  <w:style w:type="character" w:styleId="FollowedHyperlink">
+    <w:name w:val="FollowedHyperlink"/>
+    <w:basedOn w:val="DefaultParagraphFont"/>
+    <w:uiPriority w:val="99"/>
+    <w:semiHidden/>
+    <w:unhideWhenUsed/>
+    <w:rsid w:val="00A2233B"/>
+    <w:rPr>
+      <w:color w:val="954F72" w:themeColor="followedHyperlink"/>
+      <w:u w:val="single"/>
+    </w:rPr>
+  </w:style>
+  <w:style w:type="paragraph" w:styleId="HTMLPreformatted">
+    <w:name w:val="HTML Preformatted"/>
+    <w:basedOn w:val="Normal"/>
+    <w:link w:val="HTMLPreformattedChar"/>
+    <w:uiPriority w:val="99"/>
+    <w:semiHidden/>
+    <w:unhideWhenUsed/>
+    <w:rsid w:val="00515FE7"/>
+    <w:pPr>
+      <w:tabs>
+        <w:tab w:val="left" w:pos="916"/>
+        <w:tab w:val="left" w:pos="1832"/>
+        <w:tab w:val="left" w:pos="2748"/>
+        <w:tab w:val="left" w:pos="3664"/>
+        <w:tab w:val="left" w:pos="4580"/>
+        <w:tab w:val="left" w:pos="5496"/>
+        <w:tab w:val="left" w:pos="6412"/>
+        <w:tab w:val="left" w:pos="7328"/>
+        <w:tab w:val="left" w:pos="8244"/>
+        <w:tab w:val="left" w:pos="9160"/>
+        <w:tab w:val="left" w:pos="10076"/>
+        <w:tab w:val="left" w:pos="10992"/>
+        <w:tab w:val="left" w:pos="11908"/>
+        <w:tab w:val="left" w:pos="12824"/>
+        <w:tab w:val="left" w:pos="13740"/>
+        <w:tab w:val="left" w:pos="14656"/>
+      </w:tabs>
+      <w:spacing w:after="0" w:line="240" w:lineRule="auto"/>
+    </w:pPr>
+    <w:rPr>
+      <w:rFonts w:ascii="Courier New" w:eastAsia="Times New Roman" w:hAnsi="Courier New" w:cs="Courier New"/>
+      <w:sz w:val="20"/>
+      <w:szCs w:val="20"/>
+      <w:lang w:eastAsia="de-DE"/>
+    </w:rPr>
+  </w:style>
+  <w:style w:type="character" w:customStyle="1" w:styleId="HTMLPreformattedChar">
+    <w:name w:val="HTML Preformatted Char"/>
+    <w:basedOn w:val="DefaultParagraphFont"/>
+    <w:link w:val="HTMLPreformatted"/>
+    <w:uiPriority w:val="99"/>
+    <w:semiHidden/>
+    <w:rsid w:val="00515FE7"/>
+    <w:rPr>
+      <w:rFonts w:ascii="Courier New" w:eastAsia="Times New Roman" w:hAnsi="Courier New" w:cs="Courier New"/>
+      <w:sz w:val="20"/>
+      <w:szCs w:val="20"/>
       <w:lang w:eastAsia="de-DE"/>
     </w:rPr>
   </w:style>
@@ -2498,4 +5833,16 @@
     </a:ext>
   </a:extLst>
 </a:theme>
+</file>
+
+<file path=customXml/item1.xml><?xml version="1.0" encoding="utf-8"?>
+<b:Sources xmlns:b="http://schemas.openxmlformats.org/officeDocument/2006/bibliography" xmlns="http://schemas.openxmlformats.org/officeDocument/2006/bibliography" SelectedStyle="\APASixthEditionOfficeOnline.xsl" StyleName="APA" Version="6"/>
+</file>
+
+<file path=customXml/itemProps1.xml><?xml version="1.0" encoding="utf-8"?>
+<ds:datastoreItem xmlns:ds="http://schemas.openxmlformats.org/officeDocument/2006/customXml" ds:itemID="{EAD167FB-6943-46EA-832C-A8236AAF97A8}">
+  <ds:schemaRefs>
+    <ds:schemaRef ds:uri="http://schemas.openxmlformats.org/officeDocument/2006/bibliography"/>
+  </ds:schemaRefs>
+</ds:datastoreItem>
 </file>
</xml_diff>

<commit_message>
Update Doku (Refactoring EintraegeAnzeigenAdapter)
</commit_message>
<xml_diff>
--- a/Planung/SWE-Programmentwurf_Dokumentation.docx
+++ b/Planung/SWE-Programmentwurf_Dokumentation.docx
@@ -66,6 +66,13 @@
     </w:p>
     <w:sdt>
       <w:sdtPr>
+        <w:rPr>
+          <w:rFonts w:asciiTheme="minorHAnsi" w:eastAsiaTheme="minorHAnsi" w:hAnsiTheme="minorHAnsi" w:cstheme="minorBidi"/>
+          <w:color w:val="auto"/>
+          <w:sz w:val="24"/>
+          <w:szCs w:val="22"/>
+          <w:lang w:val="de-DE"/>
+        </w:rPr>
         <w:id w:val="-1849101548"/>
         <w:docPartObj>
           <w:docPartGallery w:val="Table of Contents"/>
@@ -74,14 +81,9 @@
       </w:sdtPr>
       <w:sdtEndPr>
         <w:rPr>
-          <w:rFonts w:asciiTheme="minorHAnsi" w:eastAsiaTheme="minorHAnsi" w:hAnsiTheme="minorHAnsi" w:cstheme="minorBidi"/>
           <w:b/>
           <w:bCs/>
           <w:noProof/>
-          <w:color w:val="auto"/>
-          <w:sz w:val="24"/>
-          <w:szCs w:val="22"/>
-          <w:lang w:val="de-DE"/>
         </w:rPr>
       </w:sdtEndPr>
       <w:sdtContent>
@@ -114,6 +116,7 @@
             <w:rPr>
               <w:rFonts w:eastAsiaTheme="minorEastAsia"/>
               <w:noProof/>
+              <w:sz w:val="22"/>
               <w:lang w:eastAsia="de-DE"/>
             </w:rPr>
           </w:pPr>
@@ -126,7 +129,7 @@
           <w:r>
             <w:fldChar w:fldCharType="separate"/>
           </w:r>
-          <w:hyperlink w:anchor="_Toc65225027" w:history="1">
+          <w:hyperlink w:anchor="_Toc65243359" w:history="1">
             <w:r>
               <w:rPr>
                 <w:rStyle w:val="Hyperlink"/>
@@ -155,7 +158,7 @@
                 <w:noProof/>
                 <w:webHidden/>
               </w:rPr>
-              <w:instrText xml:space="preserve"> PAGEREF _Toc65225027 \h </w:instrText>
+              <w:instrText xml:space="preserve"> PAGEREF _Toc65243359 \h </w:instrText>
             </w:r>
             <w:r>
               <w:rPr>
@@ -195,10 +198,11 @@
             <w:rPr>
               <w:rFonts w:eastAsiaTheme="minorEastAsia"/>
               <w:noProof/>
+              <w:sz w:val="22"/>
               <w:lang w:eastAsia="de-DE"/>
             </w:rPr>
           </w:pPr>
-          <w:hyperlink w:anchor="_Toc65225028" w:history="1">
+          <w:hyperlink w:anchor="_Toc65243360" w:history="1">
             <w:r>
               <w:rPr>
                 <w:rStyle w:val="Hyperlink"/>
@@ -227,7 +231,7 @@
                 <w:noProof/>
                 <w:webHidden/>
               </w:rPr>
-              <w:instrText xml:space="preserve"> PAGEREF _Toc65225028 \h </w:instrText>
+              <w:instrText xml:space="preserve"> PAGEREF _Toc65243360 \h </w:instrText>
             </w:r>
             <w:r>
               <w:rPr>
@@ -267,10 +271,11 @@
             <w:rPr>
               <w:rFonts w:eastAsiaTheme="minorEastAsia"/>
               <w:noProof/>
+              <w:sz w:val="22"/>
               <w:lang w:eastAsia="de-DE"/>
             </w:rPr>
           </w:pPr>
-          <w:hyperlink w:anchor="_Toc65225029" w:history="1">
+          <w:hyperlink w:anchor="_Toc65243361" w:history="1">
             <w:r>
               <w:rPr>
                 <w:rStyle w:val="Hyperlink"/>
@@ -297,7 +302,7 @@
                 <w:noProof/>
                 <w:webHidden/>
               </w:rPr>
-              <w:instrText xml:space="preserve"> PAGEREF _Toc65225029 \h </w:instrText>
+              <w:instrText xml:space="preserve"> PAGEREF _Toc65243361 \h </w:instrText>
             </w:r>
             <w:r>
               <w:rPr>
@@ -337,10 +342,11 @@
             <w:rPr>
               <w:rFonts w:eastAsiaTheme="minorEastAsia"/>
               <w:noProof/>
+              <w:sz w:val="22"/>
               <w:lang w:eastAsia="de-DE"/>
             </w:rPr>
           </w:pPr>
-          <w:hyperlink w:anchor="_Toc65225030" w:history="1">
+          <w:hyperlink w:anchor="_Toc65243362" w:history="1">
             <w:r>
               <w:rPr>
                 <w:rStyle w:val="Hyperlink"/>
@@ -367,7 +373,7 @@
                 <w:noProof/>
                 <w:webHidden/>
               </w:rPr>
-              <w:instrText xml:space="preserve"> PAGEREF _Toc65225030 \h </w:instrText>
+              <w:instrText xml:space="preserve"> PAGEREF _Toc65243362 \h </w:instrText>
             </w:r>
             <w:r>
               <w:rPr>
@@ -407,16 +413,17 @@
             <w:rPr>
               <w:rFonts w:eastAsiaTheme="minorEastAsia"/>
               <w:noProof/>
+              <w:sz w:val="22"/>
               <w:lang w:eastAsia="de-DE"/>
             </w:rPr>
           </w:pPr>
-          <w:hyperlink w:anchor="_Toc65225031" w:history="1">
+          <w:hyperlink w:anchor="_Toc65243363" w:history="1">
             <w:r>
               <w:rPr>
                 <w:rStyle w:val="Hyperlink"/>
                 <w:noProof/>
               </w:rPr>
-              <w:t>26.02.2021: Refactoring der StartApplikations-Klasse: Extract Method und Rename Method</w:t>
+              <w:t>Refactoring der StartApplikations-Klasse: Extract Method und Rename Method</w:t>
             </w:r>
             <w:r>
               <w:rPr>
@@ -437,7 +444,7 @@
                 <w:noProof/>
                 <w:webHidden/>
               </w:rPr>
-              <w:instrText xml:space="preserve"> PAGEREF _Toc65225031 \h </w:instrText>
+              <w:instrText xml:space="preserve"> PAGEREF _Toc65243363 \h </w:instrText>
             </w:r>
             <w:r>
               <w:rPr>
@@ -458,6 +465,231 @@
                 <w:webHidden/>
               </w:rPr>
               <w:t>3</w:t>
+            </w:r>
+            <w:r>
+              <w:rPr>
+                <w:noProof/>
+                <w:webHidden/>
+              </w:rPr>
+              <w:fldChar w:fldCharType="end"/>
+            </w:r>
+          </w:hyperlink>
+        </w:p>
+        <w:p>
+          <w:pPr>
+            <w:pStyle w:val="TOC3"/>
+            <w:tabs>
+              <w:tab w:val="right" w:leader="dot" w:pos="9062"/>
+            </w:tabs>
+            <w:rPr>
+              <w:noProof/>
+            </w:rPr>
+          </w:pPr>
+          <w:hyperlink w:anchor="_Toc65243364" w:history="1">
+            <w:r>
+              <w:rPr>
+                <w:rStyle w:val="Hyperlink"/>
+                <w:noProof/>
+              </w:rPr>
+              <w:t xml:space="preserve">Rename Method </w:t>
+            </w:r>
+            <w:r>
+              <w:rPr>
+                <w:rStyle w:val="Hyperlink"/>
+                <w:i/>
+                <w:iCs/>
+                <w:noProof/>
+              </w:rPr>
+              <w:t>emailAnlegen</w:t>
+            </w:r>
+            <w:r>
+              <w:rPr>
+                <w:noProof/>
+                <w:webHidden/>
+              </w:rPr>
+              <w:tab/>
+            </w:r>
+            <w:r>
+              <w:rPr>
+                <w:noProof/>
+                <w:webHidden/>
+              </w:rPr>
+              <w:fldChar w:fldCharType="begin"/>
+            </w:r>
+            <w:r>
+              <w:rPr>
+                <w:noProof/>
+                <w:webHidden/>
+              </w:rPr>
+              <w:instrText xml:space="preserve"> PAGEREF _Toc65243364 \h </w:instrText>
+            </w:r>
+            <w:r>
+              <w:rPr>
+                <w:noProof/>
+                <w:webHidden/>
+              </w:rPr>
+            </w:r>
+            <w:r>
+              <w:rPr>
+                <w:noProof/>
+                <w:webHidden/>
+              </w:rPr>
+              <w:fldChar w:fldCharType="separate"/>
+            </w:r>
+            <w:r>
+              <w:rPr>
+                <w:noProof/>
+                <w:webHidden/>
+              </w:rPr>
+              <w:t>3</w:t>
+            </w:r>
+            <w:r>
+              <w:rPr>
+                <w:noProof/>
+                <w:webHidden/>
+              </w:rPr>
+              <w:fldChar w:fldCharType="end"/>
+            </w:r>
+          </w:hyperlink>
+        </w:p>
+        <w:p>
+          <w:pPr>
+            <w:pStyle w:val="TOC3"/>
+            <w:tabs>
+              <w:tab w:val="right" w:leader="dot" w:pos="9062"/>
+            </w:tabs>
+            <w:rPr>
+              <w:noProof/>
+            </w:rPr>
+          </w:pPr>
+          <w:hyperlink w:anchor="_Toc65243365" w:history="1">
+            <w:r>
+              <w:rPr>
+                <w:rStyle w:val="Hyperlink"/>
+                <w:noProof/>
+              </w:rPr>
+              <w:t xml:space="preserve">Extract Method </w:t>
+            </w:r>
+            <w:r>
+              <w:rPr>
+                <w:rStyle w:val="Hyperlink"/>
+                <w:i/>
+                <w:iCs/>
+                <w:noProof/>
+              </w:rPr>
+              <w:t>startGuiBestimmenUndAufrufen()</w:t>
+            </w:r>
+            <w:r>
+              <w:rPr>
+                <w:noProof/>
+                <w:webHidden/>
+              </w:rPr>
+              <w:tab/>
+            </w:r>
+            <w:r>
+              <w:rPr>
+                <w:noProof/>
+                <w:webHidden/>
+              </w:rPr>
+              <w:fldChar w:fldCharType="begin"/>
+            </w:r>
+            <w:r>
+              <w:rPr>
+                <w:noProof/>
+                <w:webHidden/>
+              </w:rPr>
+              <w:instrText xml:space="preserve"> PAGEREF _Toc65243365 \h </w:instrText>
+            </w:r>
+            <w:r>
+              <w:rPr>
+                <w:noProof/>
+                <w:webHidden/>
+              </w:rPr>
+            </w:r>
+            <w:r>
+              <w:rPr>
+                <w:noProof/>
+                <w:webHidden/>
+              </w:rPr>
+              <w:fldChar w:fldCharType="separate"/>
+            </w:r>
+            <w:r>
+              <w:rPr>
+                <w:noProof/>
+                <w:webHidden/>
+              </w:rPr>
+              <w:t>4</w:t>
+            </w:r>
+            <w:r>
+              <w:rPr>
+                <w:noProof/>
+                <w:webHidden/>
+              </w:rPr>
+              <w:fldChar w:fldCharType="end"/>
+            </w:r>
+          </w:hyperlink>
+        </w:p>
+        <w:p>
+          <w:pPr>
+            <w:pStyle w:val="TOC2"/>
+            <w:tabs>
+              <w:tab w:val="right" w:leader="dot" w:pos="9062"/>
+            </w:tabs>
+            <w:rPr>
+              <w:rFonts w:eastAsiaTheme="minorEastAsia"/>
+              <w:noProof/>
+              <w:sz w:val="22"/>
+              <w:lang w:eastAsia="de-DE"/>
+            </w:rPr>
+          </w:pPr>
+          <w:hyperlink w:anchor="_Toc65243366" w:history="1">
+            <w:r>
+              <w:rPr>
+                <w:rStyle w:val="Hyperlink"/>
+                <w:noProof/>
+              </w:rPr>
+              <w:t>Refactoring des EintraegeAnzeigenAdapters</w:t>
+            </w:r>
+            <w:r>
+              <w:rPr>
+                <w:noProof/>
+                <w:webHidden/>
+              </w:rPr>
+              <w:tab/>
+            </w:r>
+            <w:r>
+              <w:rPr>
+                <w:noProof/>
+                <w:webHidden/>
+              </w:rPr>
+              <w:fldChar w:fldCharType="begin"/>
+            </w:r>
+            <w:r>
+              <w:rPr>
+                <w:noProof/>
+                <w:webHidden/>
+              </w:rPr>
+              <w:instrText xml:space="preserve"> PAGEREF _Toc65243366 \h </w:instrText>
+            </w:r>
+            <w:r>
+              <w:rPr>
+                <w:noProof/>
+                <w:webHidden/>
+              </w:rPr>
+            </w:r>
+            <w:r>
+              <w:rPr>
+                <w:noProof/>
+                <w:webHidden/>
+              </w:rPr>
+              <w:fldChar w:fldCharType="separate"/>
+            </w:r>
+            <w:r>
+              <w:rPr>
+                <w:noProof/>
+                <w:webHidden/>
+              </w:rPr>
+              <w:t>5</w:t>
             </w:r>
             <w:r>
               <w:rPr>
@@ -544,8 +776,6 @@
       </w:r>
     </w:p>
     <w:p/>
-    <w:p/>
-    <w:p/>
     <w:p>
       <w:pPr>
         <w:rPr>
@@ -654,57 +884,50 @@
       </w:r>
     </w:p>
     <w:p/>
-    <w:p/>
     <w:p>
       <w:pPr>
-        <w:tabs>
-          <w:tab w:val="left" w:pos="2880"/>
-        </w:tabs>
-      </w:pPr>
+        <w:pStyle w:val="Heading1"/>
+        <w:rPr>
+          <w:rFonts w:eastAsia="Times New Roman"/>
+          <w:lang w:eastAsia="de-DE"/>
+        </w:rPr>
+      </w:pPr>
+      <w:bookmarkStart w:id="0" w:name="_Toc65243359"/>
+      <w:r>
+        <w:rPr>
+          <w:rFonts w:eastAsia="Times New Roman"/>
+          <w:lang w:eastAsia="de-DE"/>
+        </w:rPr>
+        <w:lastRenderedPageBreak/>
+        <w:t xml:space="preserve">Clean </w:t>
+      </w:r>
+      <w:proofErr w:type="spellStart"/>
+      <w:r>
+        <w:rPr>
+          <w:rFonts w:eastAsia="Times New Roman"/>
+          <w:lang w:eastAsia="de-DE"/>
+        </w:rPr>
+        <w:t>Architecture</w:t>
+      </w:r>
+      <w:bookmarkEnd w:id="0"/>
+      <w:proofErr w:type="spellEnd"/>
     </w:p>
     <w:p>
       <w:pPr>
-        <w:pStyle w:val="Heading1"/>
-        <w:rPr>
-          <w:rFonts w:eastAsia="Times New Roman"/>
-          <w:lang w:eastAsia="de-DE"/>
-        </w:rPr>
-      </w:pPr>
-      <w:bookmarkStart w:id="0" w:name="_Toc65225027"/>
-      <w:r>
-        <w:rPr>
-          <w:rFonts w:eastAsia="Times New Roman"/>
-          <w:lang w:eastAsia="de-DE"/>
-        </w:rPr>
-        <w:t xml:space="preserve">Clean </w:t>
-      </w:r>
-      <w:proofErr w:type="spellStart"/>
-      <w:r>
-        <w:rPr>
-          <w:rFonts w:eastAsia="Times New Roman"/>
-          <w:lang w:eastAsia="de-DE"/>
-        </w:rPr>
-        <w:t>Architecture</w:t>
-      </w:r>
-      <w:bookmarkEnd w:id="0"/>
-      <w:proofErr w:type="spellEnd"/>
+        <w:rPr>
+          <w:lang w:eastAsia="de-DE"/>
+        </w:rPr>
+      </w:pPr>
     </w:p>
     <w:p>
       <w:pPr>
-        <w:rPr>
-          <w:lang w:eastAsia="de-DE"/>
-        </w:rPr>
-      </w:pPr>
-    </w:p>
-    <w:p>
-      <w:pPr>
         <w:pStyle w:val="Heading2"/>
         <w:rPr>
           <w:b/>
           <w:bCs/>
         </w:rPr>
       </w:pPr>
-      <w:bookmarkStart w:id="1" w:name="_Toc65225028"/>
+      <w:bookmarkStart w:id="1" w:name="_Toc65243360"/>
       <w:r>
         <w:rPr>
           <w:rFonts w:eastAsia="Times New Roman"/>
@@ -807,13 +1030,6 @@
     </w:p>
     <w:p>
       <w:pPr>
-        <w:tabs>
-          <w:tab w:val="left" w:pos="2880"/>
-        </w:tabs>
-      </w:pPr>
-    </w:p>
-    <w:p>
-      <w:pPr>
         <w:numPr>
           <w:ilvl w:val="0"/>
           <w:numId w:val="1"/>
@@ -1261,7 +1477,6 @@
           <w:szCs w:val="24"/>
           <w:lang w:eastAsia="de-DE"/>
         </w:rPr>
-        <w:lastRenderedPageBreak/>
         <w:t>Paket Event:</w:t>
       </w:r>
       <w:r>
@@ -1384,7 +1599,16 @@
           <w:szCs w:val="24"/>
           <w:lang w:eastAsia="de-DE"/>
         </w:rPr>
-        <w:t xml:space="preserve"> ganz außen enthält die Main Methode, welche die Applikation startet und mit dem </w:t>
+        <w:t xml:space="preserve"> ganz </w:t>
+      </w:r>
+      <w:r>
+        <w:rPr>
+          <w:rFonts w:ascii="Calibri" w:eastAsia="Times New Roman" w:hAnsi="Calibri" w:cs="Calibri"/>
+          <w:szCs w:val="24"/>
+          <w:lang w:eastAsia="de-DE"/>
+        </w:rPr>
+        <w:lastRenderedPageBreak/>
+        <w:t xml:space="preserve">außen enthält die Main Methode, welche die Applikation startet und mit dem </w:t>
       </w:r>
       <w:proofErr w:type="spellStart"/>
       <w:r>
@@ -1475,16 +1699,9 @@
     </w:p>
     <w:p>
       <w:pPr>
-        <w:tabs>
-          <w:tab w:val="left" w:pos="2880"/>
-        </w:tabs>
-      </w:pPr>
-    </w:p>
-    <w:p>
-      <w:pPr>
         <w:pStyle w:val="Heading2"/>
       </w:pPr>
-      <w:bookmarkStart w:id="2" w:name="_Toc65225029"/>
+      <w:bookmarkStart w:id="2" w:name="_Toc65243361"/>
       <w:r>
         <w:t xml:space="preserve">Klassendiagramm mit Berücksichtigung der Clean </w:t>
       </w:r>
@@ -1665,45 +1882,55 @@
     </w:p>
     <w:p>
       <w:pPr>
-        <w:tabs>
-          <w:tab w:val="left" w:pos="2880"/>
-        </w:tabs>
-      </w:pPr>
+        <w:pStyle w:val="Heading1"/>
+      </w:pPr>
+      <w:bookmarkStart w:id="3" w:name="_Toc65243362"/>
+      <w:proofErr w:type="spellStart"/>
+      <w:r>
+        <w:t>Refactoring</w:t>
+      </w:r>
+      <w:bookmarkEnd w:id="3"/>
+      <w:proofErr w:type="spellEnd"/>
     </w:p>
     <w:p>
       <w:pPr>
-        <w:pStyle w:val="Heading1"/>
-      </w:pPr>
-      <w:bookmarkStart w:id="3" w:name="_Toc65225030"/>
-      <w:proofErr w:type="spellStart"/>
-      <w:r>
-        <w:t>Refactoring</w:t>
-      </w:r>
-      <w:bookmarkEnd w:id="3"/>
-      <w:proofErr w:type="spellEnd"/>
+        <w:pStyle w:val="Heading2"/>
+      </w:pPr>
     </w:p>
     <w:p>
       <w:pPr>
-        <w:tabs>
-          <w:tab w:val="left" w:pos="2880"/>
-        </w:tabs>
-      </w:pPr>
+        <w:pStyle w:val="Heading2"/>
+      </w:pPr>
+      <w:bookmarkStart w:id="4" w:name="_Toc65243363"/>
+      <w:proofErr w:type="spellStart"/>
+      <w:r>
+        <w:t>Refactoring</w:t>
+      </w:r>
+      <w:proofErr w:type="spellEnd"/>
+      <w:r>
+        <w:t xml:space="preserve"> der </w:t>
+      </w:r>
+      <w:proofErr w:type="spellStart"/>
+      <w:r>
+        <w:t>StartApplikations</w:t>
+      </w:r>
+      <w:proofErr w:type="spellEnd"/>
+      <w:r>
+        <w:t>-Klasse</w:t>
+      </w:r>
+      <w:bookmarkEnd w:id="4"/>
     </w:p>
     <w:p>
-      <w:pPr>
-        <w:pStyle w:val="Heading2"/>
-      </w:pPr>
-      <w:bookmarkStart w:id="4" w:name="_Toc65225031"/>
-      <w:r>
-        <w:t xml:space="preserve">26.02.2021: </w:t>
-      </w:r>
-      <w:proofErr w:type="spellStart"/>
-      <w:r>
-        <w:t>Refactoring</w:t>
-      </w:r>
-      <w:proofErr w:type="spellEnd"/>
-      <w:r>
-        <w:t xml:space="preserve"> der </w:t>
+      <w:r>
+        <w:t xml:space="preserve">Ziel dieses </w:t>
+      </w:r>
+      <w:proofErr w:type="spellStart"/>
+      <w:r>
+        <w:t>Refactorings</w:t>
+      </w:r>
+      <w:proofErr w:type="spellEnd"/>
+      <w:r>
+        <w:t xml:space="preserve"> war es, die </w:t>
       </w:r>
       <w:proofErr w:type="spellStart"/>
       <w:r>
@@ -1711,42 +1938,41 @@
       </w:r>
       <w:proofErr w:type="spellEnd"/>
       <w:r>
-        <w:t xml:space="preserve">-Klasse: </w:t>
-      </w:r>
-      <w:proofErr w:type="spellStart"/>
-      <w:r>
-        <w:t>Extract</w:t>
-      </w:r>
-      <w:proofErr w:type="spellEnd"/>
-      <w:r>
-        <w:t xml:space="preserve"> </w:t>
-      </w:r>
-      <w:proofErr w:type="spellStart"/>
-      <w:r>
-        <w:t>Method</w:t>
-      </w:r>
-      <w:proofErr w:type="spellEnd"/>
-      <w:r>
-        <w:t xml:space="preserve"> und </w:t>
-      </w:r>
-      <w:proofErr w:type="spellStart"/>
-      <w:r>
-        <w:t>Rename</w:t>
-      </w:r>
-      <w:proofErr w:type="spellEnd"/>
-      <w:r>
-        <w:t xml:space="preserve"> </w:t>
-      </w:r>
-      <w:proofErr w:type="spellStart"/>
-      <w:r>
-        <w:t>Method</w:t>
-      </w:r>
-      <w:bookmarkEnd w:id="4"/>
-      <w:proofErr w:type="spellEnd"/>
+        <w:t xml:space="preserve">-Klasse mit der Main-Methode lesbarer zu machen. Hierfür wurden einige Methoden und Variablen in </w:t>
+      </w:r>
+      <w:proofErr w:type="spellStart"/>
+      <w:r>
+        <w:t>sprechenede</w:t>
+      </w:r>
+      <w:proofErr w:type="spellEnd"/>
+      <w:r>
+        <w:t xml:space="preserve"> Namen umbenannt</w:t>
+      </w:r>
+      <w:r>
+        <w:t xml:space="preserve"> und</w:t>
+      </w:r>
+      <w:r>
+        <w:t xml:space="preserve"> zudem</w:t>
+      </w:r>
+      <w:r>
+        <w:t xml:space="preserve"> zusammenhängende Code-Fragmente ausgelagert</w:t>
+      </w:r>
+      <w:r>
+        <w:t xml:space="preserve">, um einen verständlichen Code ohne Inline-Kommentare zu erzeugen. </w:t>
+      </w:r>
     </w:p>
     <w:p>
       <w:r>
-        <w:t xml:space="preserve">Ziel dieses </w:t>
+        <w:t xml:space="preserve">Im Folgenden werden </w:t>
+      </w:r>
+      <w:r>
+        <w:t>Teile</w:t>
+      </w:r>
+      <w:r>
+        <w:t xml:space="preserve"> </w:t>
+      </w:r>
+      <w:r>
+        <w:t xml:space="preserve">dieses </w:t>
       </w:r>
       <w:proofErr w:type="spellStart"/>
       <w:r>
@@ -1754,61 +1980,7 @@
       </w:r>
       <w:proofErr w:type="spellEnd"/>
       <w:r>
-        <w:t xml:space="preserve"> war es, die </w:t>
-      </w:r>
-      <w:proofErr w:type="spellStart"/>
-      <w:r>
-        <w:t>StartApplikations</w:t>
-      </w:r>
-      <w:proofErr w:type="spellEnd"/>
-      <w:r>
-        <w:t xml:space="preserve">-Klasse mit der Main-Methode lesbarer zu machen. Hierfür wurden einige Methoden und Variablen in </w:t>
-      </w:r>
-      <w:proofErr w:type="spellStart"/>
-      <w:r>
-        <w:t>sprechenede</w:t>
-      </w:r>
-      <w:proofErr w:type="spellEnd"/>
-      <w:r>
-        <w:t xml:space="preserve"> Namen </w:t>
-      </w:r>
-      <w:r>
-        <w:lastRenderedPageBreak/>
-        <w:t>umbenannt</w:t>
-      </w:r>
-      <w:r>
-        <w:t xml:space="preserve"> und</w:t>
-      </w:r>
-      <w:r>
-        <w:t xml:space="preserve"> zudem</w:t>
-      </w:r>
-      <w:r>
-        <w:t xml:space="preserve"> zusammenhängende Code-Fragmente ausgelagert</w:t>
-      </w:r>
-      <w:r>
-        <w:t xml:space="preserve">, um einen verständlichen Code ohne Inline-Kommentare zu erzeugen. </w:t>
-      </w:r>
-    </w:p>
-    <w:p>
-      <w:r>
-        <w:t xml:space="preserve">Im Folgenden werden Beispiele </w:t>
-      </w:r>
-      <w:r>
-        <w:t xml:space="preserve">dieses </w:t>
-      </w:r>
-      <w:proofErr w:type="spellStart"/>
-      <w:r>
-        <w:t>Refactorings</w:t>
-      </w:r>
-      <w:proofErr w:type="spellEnd"/>
-      <w:r>
-        <w:t xml:space="preserve"> </w:t>
-      </w:r>
-      <w:r>
-        <w:t>aufgeführt</w:t>
-      </w:r>
-      <w:r>
-        <w:t xml:space="preserve"> und genauer erläutert</w:t>
+        <w:t xml:space="preserve"> genauer erläutert</w:t>
       </w:r>
       <w:r>
         <w:t>.</w:t>
@@ -1835,19 +2007,7 @@
           <w:rPr>
             <w:rStyle w:val="Hyperlink"/>
           </w:rPr>
-          <w:t>Com</w:t>
-        </w:r>
-        <w:r>
-          <w:rPr>
-            <w:rStyle w:val="Hyperlink"/>
-          </w:rPr>
-          <w:t>m</w:t>
-        </w:r>
-        <w:r>
-          <w:rPr>
-            <w:rStyle w:val="Hyperlink"/>
-          </w:rPr>
-          <w:t>it</w:t>
+          <w:t>Commit</w:t>
         </w:r>
       </w:hyperlink>
       <w:r>
@@ -1858,6 +2018,7 @@
       <w:pPr>
         <w:pStyle w:val="Heading3"/>
       </w:pPr>
+      <w:bookmarkStart w:id="5" w:name="_Toc65243364"/>
       <w:proofErr w:type="spellStart"/>
       <w:r>
         <w:t>Rename</w:t>
@@ -1882,6 +2043,7 @@
         </w:rPr>
         <w:t>emailAnlegen</w:t>
       </w:r>
+      <w:bookmarkEnd w:id="5"/>
       <w:proofErr w:type="spellEnd"/>
     </w:p>
     <w:p>
@@ -1963,492 +2125,19 @@
         <w:t>)</w:t>
       </w:r>
       <w:r>
-        <w:t xml:space="preserve"> umgewandelt, da dieser die Intention der Methode besser wiedergibt. In der Methode geht es nicht, wie der frühere Methodenname fälschlicherweise vermuten ließ, um das Anlegen einer neuen Email-Adresse, sondern lediglich um das Erzeugen eines Email-Objekts eines bestimmten Benutzers aus einem String, indem dieser String in seine Bestandteile (Lokalteil, Hostname und Top-Level-Domain) aufgeteilt und dem Email-Konstruktor übergeben wird.</w:t>
+        <w:t xml:space="preserve"> umgewandelt, da dieser die Intention der Methode besser wiedergibt. In der Methode geht es nicht, wie der frühere Methodenname fälschlicherweise vermuten ließ, um das Anlegen einer neuen Email-Adresse, sondern lediglich um das Erzeugen eines Email-Objekts eines bestimmten </w:t>
+      </w:r>
+      <w:r>
+        <w:lastRenderedPageBreak/>
+        <w:t>Benutzers aus einem String, indem dieser String in seine Bestandteile (Lokalteil, Hostname und Top-Level-Domain) aufgeteilt und dem Email-Konstruktor übergeben wird.</w:t>
       </w:r>
     </w:p>
     <w:p>
       <w:r>
-        <w:t xml:space="preserve">Um diese Intention deutlicher zu machen, wurden auch die lokalen Variablen innerhalb der Methode umbenannt. </w:t>
-      </w:r>
-    </w:p>
-    <w:p>
-      <w:pPr>
-        <w:pStyle w:val="HTMLPreformatted"/>
-        <w:shd w:val="clear" w:color="auto" w:fill="2B2B2B"/>
-        <w:rPr>
-          <w:color w:val="A9B7C6"/>
-        </w:rPr>
-      </w:pPr>
-      <w:r>
-        <w:rPr>
-          <w:color w:val="CC7832"/>
-        </w:rPr>
-        <w:t xml:space="preserve">private </w:t>
-      </w:r>
-      <w:proofErr w:type="spellStart"/>
-      <w:r>
-        <w:rPr>
-          <w:color w:val="CC7832"/>
-        </w:rPr>
-        <w:t>static</w:t>
-      </w:r>
-      <w:proofErr w:type="spellEnd"/>
-      <w:r>
-        <w:rPr>
-          <w:color w:val="CC7832"/>
-        </w:rPr>
-        <w:t xml:space="preserve"> </w:t>
-      </w:r>
-      <w:proofErr w:type="spellStart"/>
-      <w:r>
-        <w:rPr>
-          <w:color w:val="A9B7C6"/>
-        </w:rPr>
-        <w:t>EMail</w:t>
-      </w:r>
-      <w:proofErr w:type="spellEnd"/>
-      <w:r>
-        <w:rPr>
-          <w:color w:val="A9B7C6"/>
-        </w:rPr>
-        <w:t xml:space="preserve"> </w:t>
-      </w:r>
-      <w:proofErr w:type="spellStart"/>
-      <w:r>
-        <w:rPr>
-          <w:color w:val="FFC66D"/>
-        </w:rPr>
-        <w:t>emailDesBenutzersErzeugenAus</w:t>
-      </w:r>
-      <w:proofErr w:type="spellEnd"/>
-      <w:r>
-        <w:rPr>
-          <w:color w:val="A9B7C6"/>
-        </w:rPr>
-        <w:t xml:space="preserve">(String </w:t>
-      </w:r>
-      <w:proofErr w:type="spellStart"/>
-      <w:r>
-        <w:rPr>
-          <w:color w:val="A9B7C6"/>
-        </w:rPr>
-        <w:t>emailString</w:t>
-      </w:r>
-      <w:proofErr w:type="spellEnd"/>
-      <w:r>
-        <w:rPr>
-          <w:color w:val="A9B7C6"/>
-        </w:rPr>
-        <w:t>){</w:t>
-      </w:r>
-      <w:r>
-        <w:rPr>
-          <w:color w:val="A9B7C6"/>
-        </w:rPr>
-        <w:br/>
-        <w:t xml:space="preserve">    String[] </w:t>
-      </w:r>
-      <w:proofErr w:type="spellStart"/>
-      <w:r>
-        <w:rPr>
-          <w:color w:val="A9B7C6"/>
-        </w:rPr>
-        <w:t>emailAdresseAufgeteiltInLokalUndDomänenteil</w:t>
-      </w:r>
-      <w:proofErr w:type="spellEnd"/>
-      <w:r>
-        <w:rPr>
-          <w:color w:val="A9B7C6"/>
-        </w:rPr>
-        <w:t xml:space="preserve"> = </w:t>
-      </w:r>
-      <w:proofErr w:type="spellStart"/>
-      <w:r>
-        <w:rPr>
-          <w:color w:val="A9B7C6"/>
-        </w:rPr>
-        <w:t>emailString.split</w:t>
-      </w:r>
-      <w:proofErr w:type="spellEnd"/>
-      <w:r>
-        <w:rPr>
-          <w:color w:val="A9B7C6"/>
-        </w:rPr>
-        <w:t>(</w:t>
-      </w:r>
-      <w:r>
-        <w:rPr>
-          <w:color w:val="6A8759"/>
-        </w:rPr>
-        <w:t>"@"</w:t>
-      </w:r>
-      <w:r>
-        <w:rPr>
-          <w:color w:val="A9B7C6"/>
-        </w:rPr>
-        <w:t>)</w:t>
-      </w:r>
-      <w:r>
-        <w:rPr>
-          <w:color w:val="CC7832"/>
-        </w:rPr>
-        <w:t>;</w:t>
-      </w:r>
-      <w:r>
-        <w:rPr>
-          <w:color w:val="CC7832"/>
-        </w:rPr>
-        <w:br/>
-        <w:t xml:space="preserve">    </w:t>
-      </w:r>
-      <w:r>
-        <w:rPr>
-          <w:color w:val="A9B7C6"/>
-        </w:rPr>
-        <w:t xml:space="preserve">String[] </w:t>
-      </w:r>
-      <w:proofErr w:type="spellStart"/>
-      <w:r>
-        <w:rPr>
-          <w:color w:val="A9B7C6"/>
-        </w:rPr>
-        <w:t>domänenteilAufgeteiltInHostnameUndTopLevelDomain</w:t>
-      </w:r>
-      <w:proofErr w:type="spellEnd"/>
-      <w:r>
-        <w:rPr>
-          <w:color w:val="A9B7C6"/>
-        </w:rPr>
-        <w:t xml:space="preserve"> = </w:t>
-      </w:r>
-      <w:proofErr w:type="spellStart"/>
-      <w:r>
-        <w:rPr>
-          <w:color w:val="A9B7C6"/>
-        </w:rPr>
-        <w:t>emailAdresseAufgeteiltInLokalUndDomänenteil</w:t>
-      </w:r>
-      <w:proofErr w:type="spellEnd"/>
-      <w:r>
-        <w:rPr>
-          <w:color w:val="A9B7C6"/>
-        </w:rPr>
-        <w:t>[</w:t>
-      </w:r>
-      <w:r>
-        <w:rPr>
-          <w:color w:val="6897BB"/>
-        </w:rPr>
-        <w:t>1</w:t>
-      </w:r>
-      <w:r>
-        <w:rPr>
-          <w:color w:val="A9B7C6"/>
-        </w:rPr>
-        <w:t>].</w:t>
-      </w:r>
-      <w:proofErr w:type="spellStart"/>
-      <w:r>
-        <w:rPr>
-          <w:color w:val="A9B7C6"/>
-        </w:rPr>
-        <w:t>split</w:t>
-      </w:r>
-      <w:proofErr w:type="spellEnd"/>
-      <w:r>
-        <w:rPr>
-          <w:color w:val="A9B7C6"/>
-        </w:rPr>
-        <w:t>(</w:t>
-      </w:r>
-      <w:r>
-        <w:rPr>
-          <w:color w:val="6A8759"/>
-        </w:rPr>
-        <w:t>"</w:t>
-      </w:r>
-      <w:r>
-        <w:rPr>
-          <w:color w:val="CC7832"/>
-        </w:rPr>
-        <w:t>\\</w:t>
-      </w:r>
-      <w:r>
-        <w:rPr>
-          <w:color w:val="6A8759"/>
-        </w:rPr>
-        <w:t>."</w:t>
-      </w:r>
-      <w:r>
-        <w:rPr>
-          <w:color w:val="A9B7C6"/>
-        </w:rPr>
-        <w:t>)</w:t>
-      </w:r>
-      <w:r>
-        <w:rPr>
-          <w:color w:val="CC7832"/>
-        </w:rPr>
-        <w:t>;</w:t>
-      </w:r>
-      <w:r>
-        <w:rPr>
-          <w:color w:val="CC7832"/>
-        </w:rPr>
-        <w:br/>
-        <w:t xml:space="preserve">    </w:t>
-      </w:r>
-      <w:proofErr w:type="spellStart"/>
-      <w:r>
-        <w:rPr>
-          <w:color w:val="A9B7C6"/>
-        </w:rPr>
-        <w:t>EMail</w:t>
-      </w:r>
-      <w:proofErr w:type="spellEnd"/>
-      <w:r>
-        <w:rPr>
-          <w:color w:val="A9B7C6"/>
-        </w:rPr>
-        <w:t xml:space="preserve"> </w:t>
-      </w:r>
-      <w:proofErr w:type="spellStart"/>
-      <w:r>
-        <w:rPr>
-          <w:color w:val="A9B7C6"/>
-        </w:rPr>
-        <w:t>fertigeEmailAdresse</w:t>
-      </w:r>
-      <w:proofErr w:type="spellEnd"/>
-      <w:r>
-        <w:rPr>
-          <w:color w:val="A9B7C6"/>
-        </w:rPr>
-        <w:t xml:space="preserve"> = </w:t>
-      </w:r>
-      <w:proofErr w:type="spellStart"/>
-      <w:r>
-        <w:rPr>
-          <w:color w:val="CC7832"/>
-        </w:rPr>
-        <w:t>new</w:t>
-      </w:r>
-      <w:proofErr w:type="spellEnd"/>
-      <w:r>
-        <w:rPr>
-          <w:color w:val="CC7832"/>
-        </w:rPr>
-        <w:t xml:space="preserve"> </w:t>
-      </w:r>
-      <w:proofErr w:type="spellStart"/>
-      <w:r>
-        <w:rPr>
-          <w:color w:val="A9B7C6"/>
-        </w:rPr>
-        <w:t>EMail</w:t>
-      </w:r>
-      <w:proofErr w:type="spellEnd"/>
-      <w:r>
-        <w:rPr>
-          <w:color w:val="A9B7C6"/>
-        </w:rPr>
-        <w:t>(</w:t>
-      </w:r>
-      <w:proofErr w:type="spellStart"/>
-      <w:r>
-        <w:rPr>
-          <w:color w:val="A9B7C6"/>
-        </w:rPr>
-        <w:t>emailAdresseAufgeteiltInLokalUndDomänenteil</w:t>
-      </w:r>
-      <w:proofErr w:type="spellEnd"/>
-      <w:r>
-        <w:rPr>
-          <w:color w:val="A9B7C6"/>
-        </w:rPr>
-        <w:t>[</w:t>
-      </w:r>
-      <w:r>
-        <w:rPr>
-          <w:color w:val="6897BB"/>
-        </w:rPr>
-        <w:t>0</w:t>
-      </w:r>
-      <w:r>
-        <w:rPr>
-          <w:color w:val="A9B7C6"/>
-        </w:rPr>
-        <w:t>]</w:t>
-      </w:r>
-      <w:r>
-        <w:rPr>
-          <w:color w:val="CC7832"/>
-        </w:rPr>
-        <w:t xml:space="preserve">, </w:t>
-      </w:r>
-      <w:proofErr w:type="spellStart"/>
-      <w:r>
-        <w:rPr>
-          <w:color w:val="A9B7C6"/>
-        </w:rPr>
-        <w:t>domänenteilAufgeteiltInHostnameUndTopLevelDomain</w:t>
-      </w:r>
-      <w:proofErr w:type="spellEnd"/>
-      <w:r>
-        <w:rPr>
-          <w:color w:val="A9B7C6"/>
-        </w:rPr>
-        <w:t>[</w:t>
-      </w:r>
-      <w:r>
-        <w:rPr>
-          <w:color w:val="6897BB"/>
-        </w:rPr>
-        <w:t>0</w:t>
-      </w:r>
-      <w:r>
-        <w:rPr>
-          <w:color w:val="A9B7C6"/>
-        </w:rPr>
-        <w:t>]</w:t>
-      </w:r>
-      <w:r>
-        <w:rPr>
-          <w:color w:val="CC7832"/>
-        </w:rPr>
-        <w:t xml:space="preserve">, </w:t>
-      </w:r>
-      <w:proofErr w:type="spellStart"/>
-      <w:r>
-        <w:rPr>
-          <w:color w:val="A9B7C6"/>
-        </w:rPr>
-        <w:t>domänenteilAufgeteiltInHostnameUndTopLevelDomain</w:t>
-      </w:r>
-      <w:proofErr w:type="spellEnd"/>
-      <w:r>
-        <w:rPr>
-          <w:color w:val="A9B7C6"/>
-        </w:rPr>
-        <w:t>[</w:t>
-      </w:r>
-      <w:r>
-        <w:rPr>
-          <w:color w:val="6897BB"/>
-        </w:rPr>
-        <w:t>1</w:t>
-      </w:r>
-      <w:r>
-        <w:rPr>
-          <w:color w:val="A9B7C6"/>
-        </w:rPr>
-        <w:t>])</w:t>
-      </w:r>
-      <w:r>
-        <w:rPr>
-          <w:color w:val="CC7832"/>
-        </w:rPr>
-        <w:t>;</w:t>
-      </w:r>
-      <w:r>
-        <w:rPr>
-          <w:color w:val="CC7832"/>
-        </w:rPr>
-        <w:br/>
-        <w:t xml:space="preserve">    </w:t>
-      </w:r>
-      <w:proofErr w:type="spellStart"/>
-      <w:r>
-        <w:rPr>
-          <w:color w:val="CC7832"/>
-        </w:rPr>
-        <w:t>return</w:t>
-      </w:r>
-      <w:proofErr w:type="spellEnd"/>
-      <w:r>
-        <w:rPr>
-          <w:color w:val="CC7832"/>
-        </w:rPr>
-        <w:t xml:space="preserve"> </w:t>
-      </w:r>
-      <w:proofErr w:type="spellStart"/>
-      <w:r>
-        <w:rPr>
-          <w:color w:val="A9B7C6"/>
-        </w:rPr>
-        <w:t>fertigeEmailAdresse</w:t>
-      </w:r>
-      <w:proofErr w:type="spellEnd"/>
-      <w:r>
-        <w:rPr>
-          <w:color w:val="CC7832"/>
-        </w:rPr>
-        <w:t>;</w:t>
-      </w:r>
-      <w:r>
-        <w:rPr>
-          <w:color w:val="CC7832"/>
-        </w:rPr>
-        <w:br/>
-      </w:r>
-      <w:r>
-        <w:rPr>
-          <w:color w:val="A9B7C6"/>
-        </w:rPr>
-        <w:t>}</w:t>
-      </w:r>
-    </w:p>
-    <w:p/>
-    <w:p>
-      <w:pPr>
-        <w:pStyle w:val="Heading3"/>
-      </w:pPr>
-      <w:proofErr w:type="spellStart"/>
-      <w:r>
-        <w:t>Extract</w:t>
-      </w:r>
-      <w:proofErr w:type="spellEnd"/>
-      <w:r>
-        <w:t xml:space="preserve"> </w:t>
-      </w:r>
-      <w:proofErr w:type="spellStart"/>
-      <w:r>
-        <w:t>Method</w:t>
-      </w:r>
-      <w:proofErr w:type="spellEnd"/>
-      <w:r>
-        <w:t xml:space="preserve"> </w:t>
-      </w:r>
-      <w:bookmarkStart w:id="5" w:name="_Hlk65226972"/>
-      <w:proofErr w:type="spellStart"/>
-      <w:r>
-        <w:rPr>
-          <w:i/>
-          <w:iCs/>
-        </w:rPr>
-        <w:t>startGuiBestimmenUndAufrufen</w:t>
-      </w:r>
-      <w:proofErr w:type="spellEnd"/>
-      <w:r>
-        <w:rPr>
-          <w:i/>
-          <w:iCs/>
-        </w:rPr>
-        <w:t>()</w:t>
-      </w:r>
-    </w:p>
-    <w:bookmarkEnd w:id="5"/>
-    <w:p>
-      <w:r>
-        <w:t xml:space="preserve">Vor dem </w:t>
-      </w:r>
-      <w:proofErr w:type="spellStart"/>
-      <w:r>
-        <w:t>Refactoring</w:t>
-      </w:r>
-      <w:proofErr w:type="spellEnd"/>
-      <w:r>
-        <w:t xml:space="preserve"> sah die Main-Methode wie folgt aus:</w:t>
+        <w:t>Um diese Intention deutlicher zu machen, wurden auch die lokalen Variablen innerhalb der Methode umbenannt</w:t>
+      </w:r>
+      <w:r>
+        <w:t>:</w:t>
       </w:r>
     </w:p>
     <w:p>
@@ -2481,6 +2170,807 @@
           <w:lang w:eastAsia="de-DE"/>
         </w:rPr>
       </w:pPr>
+      <w:r>
+        <w:rPr>
+          <w:rFonts w:ascii="Courier New" w:eastAsia="Times New Roman" w:hAnsi="Courier New" w:cs="Courier New"/>
+          <w:color w:val="CC7832"/>
+          <w:sz w:val="20"/>
+          <w:szCs w:val="20"/>
+          <w:lang w:eastAsia="de-DE"/>
+        </w:rPr>
+        <w:t xml:space="preserve">private </w:t>
+      </w:r>
+      <w:proofErr w:type="spellStart"/>
+      <w:r>
+        <w:rPr>
+          <w:rFonts w:ascii="Courier New" w:eastAsia="Times New Roman" w:hAnsi="Courier New" w:cs="Courier New"/>
+          <w:color w:val="CC7832"/>
+          <w:sz w:val="20"/>
+          <w:szCs w:val="20"/>
+          <w:lang w:eastAsia="de-DE"/>
+        </w:rPr>
+        <w:t>static</w:t>
+      </w:r>
+      <w:proofErr w:type="spellEnd"/>
+      <w:r>
+        <w:rPr>
+          <w:rFonts w:ascii="Courier New" w:eastAsia="Times New Roman" w:hAnsi="Courier New" w:cs="Courier New"/>
+          <w:color w:val="CC7832"/>
+          <w:sz w:val="20"/>
+          <w:szCs w:val="20"/>
+          <w:lang w:eastAsia="de-DE"/>
+        </w:rPr>
+        <w:t xml:space="preserve"> </w:t>
+      </w:r>
+      <w:proofErr w:type="spellStart"/>
+      <w:r>
+        <w:rPr>
+          <w:rFonts w:ascii="Courier New" w:eastAsia="Times New Roman" w:hAnsi="Courier New" w:cs="Courier New"/>
+          <w:color w:val="A9B7C6"/>
+          <w:sz w:val="20"/>
+          <w:szCs w:val="20"/>
+          <w:lang w:eastAsia="de-DE"/>
+        </w:rPr>
+        <w:t>EMail</w:t>
+      </w:r>
+      <w:proofErr w:type="spellEnd"/>
+      <w:r>
+        <w:rPr>
+          <w:rFonts w:ascii="Courier New" w:eastAsia="Times New Roman" w:hAnsi="Courier New" w:cs="Courier New"/>
+          <w:color w:val="A9B7C6"/>
+          <w:sz w:val="20"/>
+          <w:szCs w:val="20"/>
+          <w:lang w:eastAsia="de-DE"/>
+        </w:rPr>
+        <w:t xml:space="preserve"> </w:t>
+      </w:r>
+      <w:proofErr w:type="spellStart"/>
+      <w:r>
+        <w:rPr>
+          <w:rFonts w:ascii="Courier New" w:eastAsia="Times New Roman" w:hAnsi="Courier New" w:cs="Courier New"/>
+          <w:color w:val="FFC66D"/>
+          <w:sz w:val="20"/>
+          <w:szCs w:val="20"/>
+          <w:lang w:eastAsia="de-DE"/>
+        </w:rPr>
+        <w:t>emailDesBenutzersErzeugenAus</w:t>
+      </w:r>
+      <w:proofErr w:type="spellEnd"/>
+      <w:r>
+        <w:rPr>
+          <w:rFonts w:ascii="Courier New" w:eastAsia="Times New Roman" w:hAnsi="Courier New" w:cs="Courier New"/>
+          <w:color w:val="A9B7C6"/>
+          <w:sz w:val="20"/>
+          <w:szCs w:val="20"/>
+          <w:lang w:eastAsia="de-DE"/>
+        </w:rPr>
+        <w:t xml:space="preserve">(String </w:t>
+      </w:r>
+      <w:proofErr w:type="spellStart"/>
+      <w:r>
+        <w:rPr>
+          <w:rFonts w:ascii="Courier New" w:eastAsia="Times New Roman" w:hAnsi="Courier New" w:cs="Courier New"/>
+          <w:color w:val="A9B7C6"/>
+          <w:sz w:val="20"/>
+          <w:szCs w:val="20"/>
+          <w:lang w:eastAsia="de-DE"/>
+        </w:rPr>
+        <w:t>emailString</w:t>
+      </w:r>
+      <w:proofErr w:type="spellEnd"/>
+      <w:r>
+        <w:rPr>
+          <w:rFonts w:ascii="Courier New" w:eastAsia="Times New Roman" w:hAnsi="Courier New" w:cs="Courier New"/>
+          <w:color w:val="A9B7C6"/>
+          <w:sz w:val="20"/>
+          <w:szCs w:val="20"/>
+          <w:lang w:eastAsia="de-DE"/>
+        </w:rPr>
+        <w:t>){</w:t>
+      </w:r>
+      <w:r>
+        <w:rPr>
+          <w:rFonts w:ascii="Courier New" w:eastAsia="Times New Roman" w:hAnsi="Courier New" w:cs="Courier New"/>
+          <w:color w:val="A9B7C6"/>
+          <w:sz w:val="20"/>
+          <w:szCs w:val="20"/>
+          <w:lang w:eastAsia="de-DE"/>
+        </w:rPr>
+        <w:br/>
+        <w:t xml:space="preserve">    String[] </w:t>
+      </w:r>
+      <w:proofErr w:type="spellStart"/>
+      <w:r>
+        <w:rPr>
+          <w:rFonts w:ascii="Courier New" w:eastAsia="Times New Roman" w:hAnsi="Courier New" w:cs="Courier New"/>
+          <w:color w:val="A9B7C6"/>
+          <w:sz w:val="20"/>
+          <w:szCs w:val="20"/>
+          <w:lang w:eastAsia="de-DE"/>
+        </w:rPr>
+        <w:t>emailAdresseAufgeteiltInLokalUndDomänenteil</w:t>
+      </w:r>
+      <w:proofErr w:type="spellEnd"/>
+      <w:r>
+        <w:rPr>
+          <w:rFonts w:ascii="Courier New" w:eastAsia="Times New Roman" w:hAnsi="Courier New" w:cs="Courier New"/>
+          <w:color w:val="A9B7C6"/>
+          <w:sz w:val="20"/>
+          <w:szCs w:val="20"/>
+          <w:lang w:eastAsia="de-DE"/>
+        </w:rPr>
+        <w:t xml:space="preserve"> </w:t>
+      </w:r>
+      <w:r>
+        <w:rPr>
+          <w:rFonts w:ascii="Courier New" w:eastAsia="Times New Roman" w:hAnsi="Courier New" w:cs="Courier New"/>
+          <w:color w:val="A9B7C6"/>
+          <w:sz w:val="20"/>
+          <w:szCs w:val="20"/>
+          <w:lang w:eastAsia="de-DE"/>
+        </w:rPr>
+        <w:br/>
+        <w:t xml:space="preserve">            = </w:t>
+      </w:r>
+      <w:proofErr w:type="spellStart"/>
+      <w:r>
+        <w:rPr>
+          <w:rFonts w:ascii="Courier New" w:eastAsia="Times New Roman" w:hAnsi="Courier New" w:cs="Courier New"/>
+          <w:color w:val="A9B7C6"/>
+          <w:sz w:val="20"/>
+          <w:szCs w:val="20"/>
+          <w:lang w:eastAsia="de-DE"/>
+        </w:rPr>
+        <w:t>emailString.split</w:t>
+      </w:r>
+      <w:proofErr w:type="spellEnd"/>
+      <w:r>
+        <w:rPr>
+          <w:rFonts w:ascii="Courier New" w:eastAsia="Times New Roman" w:hAnsi="Courier New" w:cs="Courier New"/>
+          <w:color w:val="A9B7C6"/>
+          <w:sz w:val="20"/>
+          <w:szCs w:val="20"/>
+          <w:lang w:eastAsia="de-DE"/>
+        </w:rPr>
+        <w:t>(</w:t>
+      </w:r>
+      <w:r>
+        <w:rPr>
+          <w:rFonts w:ascii="Courier New" w:eastAsia="Times New Roman" w:hAnsi="Courier New" w:cs="Courier New"/>
+          <w:color w:val="6A8759"/>
+          <w:sz w:val="20"/>
+          <w:szCs w:val="20"/>
+          <w:lang w:eastAsia="de-DE"/>
+        </w:rPr>
+        <w:t>"@"</w:t>
+      </w:r>
+      <w:r>
+        <w:rPr>
+          <w:rFonts w:ascii="Courier New" w:eastAsia="Times New Roman" w:hAnsi="Courier New" w:cs="Courier New"/>
+          <w:color w:val="A9B7C6"/>
+          <w:sz w:val="20"/>
+          <w:szCs w:val="20"/>
+          <w:lang w:eastAsia="de-DE"/>
+        </w:rPr>
+        <w:t>)</w:t>
+      </w:r>
+      <w:r>
+        <w:rPr>
+          <w:rFonts w:ascii="Courier New" w:eastAsia="Times New Roman" w:hAnsi="Courier New" w:cs="Courier New"/>
+          <w:color w:val="CC7832"/>
+          <w:sz w:val="20"/>
+          <w:szCs w:val="20"/>
+          <w:lang w:eastAsia="de-DE"/>
+        </w:rPr>
+        <w:t>;</w:t>
+      </w:r>
+      <w:r>
+        <w:rPr>
+          <w:rFonts w:ascii="Courier New" w:eastAsia="Times New Roman" w:hAnsi="Courier New" w:cs="Courier New"/>
+          <w:color w:val="CC7832"/>
+          <w:sz w:val="20"/>
+          <w:szCs w:val="20"/>
+          <w:lang w:eastAsia="de-DE"/>
+        </w:rPr>
+        <w:br/>
+        <w:t xml:space="preserve">    </w:t>
+      </w:r>
+      <w:r>
+        <w:rPr>
+          <w:rFonts w:ascii="Courier New" w:eastAsia="Times New Roman" w:hAnsi="Courier New" w:cs="Courier New"/>
+          <w:color w:val="A9B7C6"/>
+          <w:sz w:val="20"/>
+          <w:szCs w:val="20"/>
+          <w:lang w:eastAsia="de-DE"/>
+        </w:rPr>
+        <w:t xml:space="preserve">String[] </w:t>
+      </w:r>
+      <w:proofErr w:type="spellStart"/>
+      <w:r>
+        <w:rPr>
+          <w:rFonts w:ascii="Courier New" w:eastAsia="Times New Roman" w:hAnsi="Courier New" w:cs="Courier New"/>
+          <w:color w:val="A9B7C6"/>
+          <w:sz w:val="20"/>
+          <w:szCs w:val="20"/>
+          <w:lang w:eastAsia="de-DE"/>
+        </w:rPr>
+        <w:t>domänenteilAufgeteiltInHostnameUndTopLevelDomain</w:t>
+      </w:r>
+      <w:proofErr w:type="spellEnd"/>
+      <w:r>
+        <w:rPr>
+          <w:rFonts w:ascii="Courier New" w:eastAsia="Times New Roman" w:hAnsi="Courier New" w:cs="Courier New"/>
+          <w:color w:val="A9B7C6"/>
+          <w:sz w:val="20"/>
+          <w:szCs w:val="20"/>
+          <w:lang w:eastAsia="de-DE"/>
+        </w:rPr>
+        <w:t xml:space="preserve"> </w:t>
+      </w:r>
+      <w:r>
+        <w:rPr>
+          <w:rFonts w:ascii="Courier New" w:eastAsia="Times New Roman" w:hAnsi="Courier New" w:cs="Courier New"/>
+          <w:color w:val="A9B7C6"/>
+          <w:sz w:val="20"/>
+          <w:szCs w:val="20"/>
+          <w:lang w:eastAsia="de-DE"/>
+        </w:rPr>
+        <w:br/>
+        <w:t xml:space="preserve">            = </w:t>
+      </w:r>
+      <w:proofErr w:type="spellStart"/>
+      <w:r>
+        <w:rPr>
+          <w:rFonts w:ascii="Courier New" w:eastAsia="Times New Roman" w:hAnsi="Courier New" w:cs="Courier New"/>
+          <w:color w:val="A9B7C6"/>
+          <w:sz w:val="20"/>
+          <w:szCs w:val="20"/>
+          <w:lang w:eastAsia="de-DE"/>
+        </w:rPr>
+        <w:t>emailAdresseAufgeteiltInLokalUndDomänenteil</w:t>
+      </w:r>
+      <w:proofErr w:type="spellEnd"/>
+      <w:r>
+        <w:rPr>
+          <w:rFonts w:ascii="Courier New" w:eastAsia="Times New Roman" w:hAnsi="Courier New" w:cs="Courier New"/>
+          <w:color w:val="A9B7C6"/>
+          <w:sz w:val="20"/>
+          <w:szCs w:val="20"/>
+          <w:lang w:eastAsia="de-DE"/>
+        </w:rPr>
+        <w:t>[</w:t>
+      </w:r>
+      <w:r>
+        <w:rPr>
+          <w:rFonts w:ascii="Courier New" w:eastAsia="Times New Roman" w:hAnsi="Courier New" w:cs="Courier New"/>
+          <w:color w:val="6897BB"/>
+          <w:sz w:val="20"/>
+          <w:szCs w:val="20"/>
+          <w:lang w:eastAsia="de-DE"/>
+        </w:rPr>
+        <w:t>1</w:t>
+      </w:r>
+      <w:r>
+        <w:rPr>
+          <w:rFonts w:ascii="Courier New" w:eastAsia="Times New Roman" w:hAnsi="Courier New" w:cs="Courier New"/>
+          <w:color w:val="A9B7C6"/>
+          <w:sz w:val="20"/>
+          <w:szCs w:val="20"/>
+          <w:lang w:eastAsia="de-DE"/>
+        </w:rPr>
+        <w:t>].</w:t>
+      </w:r>
+      <w:proofErr w:type="spellStart"/>
+      <w:r>
+        <w:rPr>
+          <w:rFonts w:ascii="Courier New" w:eastAsia="Times New Roman" w:hAnsi="Courier New" w:cs="Courier New"/>
+          <w:color w:val="A9B7C6"/>
+          <w:sz w:val="20"/>
+          <w:szCs w:val="20"/>
+          <w:lang w:eastAsia="de-DE"/>
+        </w:rPr>
+        <w:t>split</w:t>
+      </w:r>
+      <w:proofErr w:type="spellEnd"/>
+      <w:r>
+        <w:rPr>
+          <w:rFonts w:ascii="Courier New" w:eastAsia="Times New Roman" w:hAnsi="Courier New" w:cs="Courier New"/>
+          <w:color w:val="A9B7C6"/>
+          <w:sz w:val="20"/>
+          <w:szCs w:val="20"/>
+          <w:lang w:eastAsia="de-DE"/>
+        </w:rPr>
+        <w:t>(</w:t>
+      </w:r>
+      <w:r>
+        <w:rPr>
+          <w:rFonts w:ascii="Courier New" w:eastAsia="Times New Roman" w:hAnsi="Courier New" w:cs="Courier New"/>
+          <w:color w:val="6A8759"/>
+          <w:sz w:val="20"/>
+          <w:szCs w:val="20"/>
+          <w:lang w:eastAsia="de-DE"/>
+        </w:rPr>
+        <w:t>"</w:t>
+      </w:r>
+      <w:r>
+        <w:rPr>
+          <w:rFonts w:ascii="Courier New" w:eastAsia="Times New Roman" w:hAnsi="Courier New" w:cs="Courier New"/>
+          <w:color w:val="CC7832"/>
+          <w:sz w:val="20"/>
+          <w:szCs w:val="20"/>
+          <w:lang w:eastAsia="de-DE"/>
+        </w:rPr>
+        <w:t>\\</w:t>
+      </w:r>
+      <w:r>
+        <w:rPr>
+          <w:rFonts w:ascii="Courier New" w:eastAsia="Times New Roman" w:hAnsi="Courier New" w:cs="Courier New"/>
+          <w:color w:val="6A8759"/>
+          <w:sz w:val="20"/>
+          <w:szCs w:val="20"/>
+          <w:lang w:eastAsia="de-DE"/>
+        </w:rPr>
+        <w:t>."</w:t>
+      </w:r>
+      <w:r>
+        <w:rPr>
+          <w:rFonts w:ascii="Courier New" w:eastAsia="Times New Roman" w:hAnsi="Courier New" w:cs="Courier New"/>
+          <w:color w:val="A9B7C6"/>
+          <w:sz w:val="20"/>
+          <w:szCs w:val="20"/>
+          <w:lang w:eastAsia="de-DE"/>
+        </w:rPr>
+        <w:t>)</w:t>
+      </w:r>
+      <w:r>
+        <w:rPr>
+          <w:rFonts w:ascii="Courier New" w:eastAsia="Times New Roman" w:hAnsi="Courier New" w:cs="Courier New"/>
+          <w:color w:val="CC7832"/>
+          <w:sz w:val="20"/>
+          <w:szCs w:val="20"/>
+          <w:lang w:eastAsia="de-DE"/>
+        </w:rPr>
+        <w:t>;</w:t>
+      </w:r>
+      <w:r>
+        <w:rPr>
+          <w:rFonts w:ascii="Courier New" w:eastAsia="Times New Roman" w:hAnsi="Courier New" w:cs="Courier New"/>
+          <w:color w:val="CC7832"/>
+          <w:sz w:val="20"/>
+          <w:szCs w:val="20"/>
+          <w:lang w:eastAsia="de-DE"/>
+        </w:rPr>
+        <w:br/>
+        <w:t xml:space="preserve">    </w:t>
+      </w:r>
+      <w:proofErr w:type="spellStart"/>
+      <w:r>
+        <w:rPr>
+          <w:rFonts w:ascii="Courier New" w:eastAsia="Times New Roman" w:hAnsi="Courier New" w:cs="Courier New"/>
+          <w:color w:val="A9B7C6"/>
+          <w:sz w:val="20"/>
+          <w:szCs w:val="20"/>
+          <w:lang w:eastAsia="de-DE"/>
+        </w:rPr>
+        <w:t>EMail</w:t>
+      </w:r>
+      <w:proofErr w:type="spellEnd"/>
+      <w:r>
+        <w:rPr>
+          <w:rFonts w:ascii="Courier New" w:eastAsia="Times New Roman" w:hAnsi="Courier New" w:cs="Courier New"/>
+          <w:color w:val="A9B7C6"/>
+          <w:sz w:val="20"/>
+          <w:szCs w:val="20"/>
+          <w:lang w:eastAsia="de-DE"/>
+        </w:rPr>
+        <w:t xml:space="preserve"> </w:t>
+      </w:r>
+      <w:proofErr w:type="spellStart"/>
+      <w:r>
+        <w:rPr>
+          <w:rFonts w:ascii="Courier New" w:eastAsia="Times New Roman" w:hAnsi="Courier New" w:cs="Courier New"/>
+          <w:color w:val="A9B7C6"/>
+          <w:sz w:val="20"/>
+          <w:szCs w:val="20"/>
+          <w:lang w:eastAsia="de-DE"/>
+        </w:rPr>
+        <w:t>fertigeEmailAdresse</w:t>
+      </w:r>
+      <w:proofErr w:type="spellEnd"/>
+      <w:r>
+        <w:rPr>
+          <w:rFonts w:ascii="Courier New" w:eastAsia="Times New Roman" w:hAnsi="Courier New" w:cs="Courier New"/>
+          <w:color w:val="A9B7C6"/>
+          <w:sz w:val="20"/>
+          <w:szCs w:val="20"/>
+          <w:lang w:eastAsia="de-DE"/>
+        </w:rPr>
+        <w:t xml:space="preserve"> = </w:t>
+      </w:r>
+      <w:proofErr w:type="spellStart"/>
+      <w:r>
+        <w:rPr>
+          <w:rFonts w:ascii="Courier New" w:eastAsia="Times New Roman" w:hAnsi="Courier New" w:cs="Courier New"/>
+          <w:color w:val="CC7832"/>
+          <w:sz w:val="20"/>
+          <w:szCs w:val="20"/>
+          <w:lang w:eastAsia="de-DE"/>
+        </w:rPr>
+        <w:t>new</w:t>
+      </w:r>
+      <w:proofErr w:type="spellEnd"/>
+      <w:r>
+        <w:rPr>
+          <w:rFonts w:ascii="Courier New" w:eastAsia="Times New Roman" w:hAnsi="Courier New" w:cs="Courier New"/>
+          <w:color w:val="CC7832"/>
+          <w:sz w:val="20"/>
+          <w:szCs w:val="20"/>
+          <w:lang w:eastAsia="de-DE"/>
+        </w:rPr>
+        <w:t xml:space="preserve"> </w:t>
+      </w:r>
+      <w:proofErr w:type="spellStart"/>
+      <w:r>
+        <w:rPr>
+          <w:rFonts w:ascii="Courier New" w:eastAsia="Times New Roman" w:hAnsi="Courier New" w:cs="Courier New"/>
+          <w:color w:val="A9B7C6"/>
+          <w:sz w:val="20"/>
+          <w:szCs w:val="20"/>
+          <w:lang w:eastAsia="de-DE"/>
+        </w:rPr>
+        <w:t>EMail</w:t>
+      </w:r>
+      <w:proofErr w:type="spellEnd"/>
+      <w:r>
+        <w:rPr>
+          <w:rFonts w:ascii="Courier New" w:eastAsia="Times New Roman" w:hAnsi="Courier New" w:cs="Courier New"/>
+          <w:color w:val="A9B7C6"/>
+          <w:sz w:val="20"/>
+          <w:szCs w:val="20"/>
+          <w:lang w:eastAsia="de-DE"/>
+        </w:rPr>
+        <w:br/>
+        <w:t xml:space="preserve">            (</w:t>
+      </w:r>
+      <w:proofErr w:type="spellStart"/>
+      <w:r>
+        <w:rPr>
+          <w:rFonts w:ascii="Courier New" w:eastAsia="Times New Roman" w:hAnsi="Courier New" w:cs="Courier New"/>
+          <w:color w:val="A9B7C6"/>
+          <w:sz w:val="20"/>
+          <w:szCs w:val="20"/>
+          <w:lang w:eastAsia="de-DE"/>
+        </w:rPr>
+        <w:t>emailAdresseAufgeteiltInLokalUndDomänenteil</w:t>
+      </w:r>
+      <w:proofErr w:type="spellEnd"/>
+      <w:r>
+        <w:rPr>
+          <w:rFonts w:ascii="Courier New" w:eastAsia="Times New Roman" w:hAnsi="Courier New" w:cs="Courier New"/>
+          <w:color w:val="A9B7C6"/>
+          <w:sz w:val="20"/>
+          <w:szCs w:val="20"/>
+          <w:lang w:eastAsia="de-DE"/>
+        </w:rPr>
+        <w:t>[</w:t>
+      </w:r>
+      <w:r>
+        <w:rPr>
+          <w:rFonts w:ascii="Courier New" w:eastAsia="Times New Roman" w:hAnsi="Courier New" w:cs="Courier New"/>
+          <w:color w:val="6897BB"/>
+          <w:sz w:val="20"/>
+          <w:szCs w:val="20"/>
+          <w:lang w:eastAsia="de-DE"/>
+        </w:rPr>
+        <w:t>0</w:t>
+      </w:r>
+      <w:r>
+        <w:rPr>
+          <w:rFonts w:ascii="Courier New" w:eastAsia="Times New Roman" w:hAnsi="Courier New" w:cs="Courier New"/>
+          <w:color w:val="A9B7C6"/>
+          <w:sz w:val="20"/>
+          <w:szCs w:val="20"/>
+          <w:lang w:eastAsia="de-DE"/>
+        </w:rPr>
+        <w:t>]</w:t>
+      </w:r>
+      <w:r>
+        <w:rPr>
+          <w:rFonts w:ascii="Courier New" w:eastAsia="Times New Roman" w:hAnsi="Courier New" w:cs="Courier New"/>
+          <w:color w:val="CC7832"/>
+          <w:sz w:val="20"/>
+          <w:szCs w:val="20"/>
+          <w:lang w:eastAsia="de-DE"/>
+        </w:rPr>
+        <w:t xml:space="preserve">, </w:t>
+      </w:r>
+      <w:r>
+        <w:rPr>
+          <w:rFonts w:ascii="Courier New" w:eastAsia="Times New Roman" w:hAnsi="Courier New" w:cs="Courier New"/>
+          <w:color w:val="CC7832"/>
+          <w:sz w:val="20"/>
+          <w:szCs w:val="20"/>
+          <w:lang w:eastAsia="de-DE"/>
+        </w:rPr>
+        <w:br/>
+        <w:t xml:space="preserve">            </w:t>
+      </w:r>
+      <w:proofErr w:type="spellStart"/>
+      <w:r>
+        <w:rPr>
+          <w:rFonts w:ascii="Courier New" w:eastAsia="Times New Roman" w:hAnsi="Courier New" w:cs="Courier New"/>
+          <w:color w:val="A9B7C6"/>
+          <w:sz w:val="20"/>
+          <w:szCs w:val="20"/>
+          <w:lang w:eastAsia="de-DE"/>
+        </w:rPr>
+        <w:t>domänenteilAufgeteiltInHostnameUndTopLevelDomain</w:t>
+      </w:r>
+      <w:proofErr w:type="spellEnd"/>
+      <w:r>
+        <w:rPr>
+          <w:rFonts w:ascii="Courier New" w:eastAsia="Times New Roman" w:hAnsi="Courier New" w:cs="Courier New"/>
+          <w:color w:val="A9B7C6"/>
+          <w:sz w:val="20"/>
+          <w:szCs w:val="20"/>
+          <w:lang w:eastAsia="de-DE"/>
+        </w:rPr>
+        <w:t>[</w:t>
+      </w:r>
+      <w:r>
+        <w:rPr>
+          <w:rFonts w:ascii="Courier New" w:eastAsia="Times New Roman" w:hAnsi="Courier New" w:cs="Courier New"/>
+          <w:color w:val="6897BB"/>
+          <w:sz w:val="20"/>
+          <w:szCs w:val="20"/>
+          <w:lang w:eastAsia="de-DE"/>
+        </w:rPr>
+        <w:t>0</w:t>
+      </w:r>
+      <w:r>
+        <w:rPr>
+          <w:rFonts w:ascii="Courier New" w:eastAsia="Times New Roman" w:hAnsi="Courier New" w:cs="Courier New"/>
+          <w:color w:val="A9B7C6"/>
+          <w:sz w:val="20"/>
+          <w:szCs w:val="20"/>
+          <w:lang w:eastAsia="de-DE"/>
+        </w:rPr>
+        <w:t>]</w:t>
+      </w:r>
+      <w:r>
+        <w:rPr>
+          <w:rFonts w:ascii="Courier New" w:eastAsia="Times New Roman" w:hAnsi="Courier New" w:cs="Courier New"/>
+          <w:color w:val="CC7832"/>
+          <w:sz w:val="20"/>
+          <w:szCs w:val="20"/>
+          <w:lang w:eastAsia="de-DE"/>
+        </w:rPr>
+        <w:t xml:space="preserve">, </w:t>
+      </w:r>
+      <w:r>
+        <w:rPr>
+          <w:rFonts w:ascii="Courier New" w:eastAsia="Times New Roman" w:hAnsi="Courier New" w:cs="Courier New"/>
+          <w:color w:val="CC7832"/>
+          <w:sz w:val="20"/>
+          <w:szCs w:val="20"/>
+          <w:lang w:eastAsia="de-DE"/>
+        </w:rPr>
+        <w:br/>
+        <w:t xml:space="preserve">            </w:t>
+      </w:r>
+      <w:proofErr w:type="spellStart"/>
+      <w:r>
+        <w:rPr>
+          <w:rFonts w:ascii="Courier New" w:eastAsia="Times New Roman" w:hAnsi="Courier New" w:cs="Courier New"/>
+          <w:color w:val="A9B7C6"/>
+          <w:sz w:val="20"/>
+          <w:szCs w:val="20"/>
+          <w:lang w:eastAsia="de-DE"/>
+        </w:rPr>
+        <w:t>domänenteilAufgeteiltInHostnameUndTopLevelDomain</w:t>
+      </w:r>
+      <w:proofErr w:type="spellEnd"/>
+      <w:r>
+        <w:rPr>
+          <w:rFonts w:ascii="Courier New" w:eastAsia="Times New Roman" w:hAnsi="Courier New" w:cs="Courier New"/>
+          <w:color w:val="A9B7C6"/>
+          <w:sz w:val="20"/>
+          <w:szCs w:val="20"/>
+          <w:lang w:eastAsia="de-DE"/>
+        </w:rPr>
+        <w:t>[</w:t>
+      </w:r>
+      <w:r>
+        <w:rPr>
+          <w:rFonts w:ascii="Courier New" w:eastAsia="Times New Roman" w:hAnsi="Courier New" w:cs="Courier New"/>
+          <w:color w:val="6897BB"/>
+          <w:sz w:val="20"/>
+          <w:szCs w:val="20"/>
+          <w:lang w:eastAsia="de-DE"/>
+        </w:rPr>
+        <w:t>1</w:t>
+      </w:r>
+      <w:r>
+        <w:rPr>
+          <w:rFonts w:ascii="Courier New" w:eastAsia="Times New Roman" w:hAnsi="Courier New" w:cs="Courier New"/>
+          <w:color w:val="A9B7C6"/>
+          <w:sz w:val="20"/>
+          <w:szCs w:val="20"/>
+          <w:lang w:eastAsia="de-DE"/>
+        </w:rPr>
+        <w:t>])</w:t>
+      </w:r>
+      <w:r>
+        <w:rPr>
+          <w:rFonts w:ascii="Courier New" w:eastAsia="Times New Roman" w:hAnsi="Courier New" w:cs="Courier New"/>
+          <w:color w:val="CC7832"/>
+          <w:sz w:val="20"/>
+          <w:szCs w:val="20"/>
+          <w:lang w:eastAsia="de-DE"/>
+        </w:rPr>
+        <w:t>;</w:t>
+      </w:r>
+      <w:r>
+        <w:rPr>
+          <w:rFonts w:ascii="Courier New" w:eastAsia="Times New Roman" w:hAnsi="Courier New" w:cs="Courier New"/>
+          <w:color w:val="CC7832"/>
+          <w:sz w:val="20"/>
+          <w:szCs w:val="20"/>
+          <w:lang w:eastAsia="de-DE"/>
+        </w:rPr>
+        <w:br/>
+        <w:t xml:space="preserve">    </w:t>
+      </w:r>
+      <w:proofErr w:type="spellStart"/>
+      <w:r>
+        <w:rPr>
+          <w:rFonts w:ascii="Courier New" w:eastAsia="Times New Roman" w:hAnsi="Courier New" w:cs="Courier New"/>
+          <w:color w:val="CC7832"/>
+          <w:sz w:val="20"/>
+          <w:szCs w:val="20"/>
+          <w:lang w:eastAsia="de-DE"/>
+        </w:rPr>
+        <w:t>return</w:t>
+      </w:r>
+      <w:proofErr w:type="spellEnd"/>
+      <w:r>
+        <w:rPr>
+          <w:rFonts w:ascii="Courier New" w:eastAsia="Times New Roman" w:hAnsi="Courier New" w:cs="Courier New"/>
+          <w:color w:val="CC7832"/>
+          <w:sz w:val="20"/>
+          <w:szCs w:val="20"/>
+          <w:lang w:eastAsia="de-DE"/>
+        </w:rPr>
+        <w:t xml:space="preserve"> </w:t>
+      </w:r>
+      <w:proofErr w:type="spellStart"/>
+      <w:r>
+        <w:rPr>
+          <w:rFonts w:ascii="Courier New" w:eastAsia="Times New Roman" w:hAnsi="Courier New" w:cs="Courier New"/>
+          <w:color w:val="A9B7C6"/>
+          <w:sz w:val="20"/>
+          <w:szCs w:val="20"/>
+          <w:lang w:eastAsia="de-DE"/>
+        </w:rPr>
+        <w:t>fertigeEmailAdresse</w:t>
+      </w:r>
+      <w:proofErr w:type="spellEnd"/>
+      <w:r>
+        <w:rPr>
+          <w:rFonts w:ascii="Courier New" w:eastAsia="Times New Roman" w:hAnsi="Courier New" w:cs="Courier New"/>
+          <w:color w:val="CC7832"/>
+          <w:sz w:val="20"/>
+          <w:szCs w:val="20"/>
+          <w:lang w:eastAsia="de-DE"/>
+        </w:rPr>
+        <w:t>;</w:t>
+      </w:r>
+      <w:r>
+        <w:rPr>
+          <w:rFonts w:ascii="Courier New" w:eastAsia="Times New Roman" w:hAnsi="Courier New" w:cs="Courier New"/>
+          <w:color w:val="CC7832"/>
+          <w:sz w:val="20"/>
+          <w:szCs w:val="20"/>
+          <w:lang w:eastAsia="de-DE"/>
+        </w:rPr>
+        <w:br/>
+      </w:r>
+      <w:r>
+        <w:rPr>
+          <w:rFonts w:ascii="Courier New" w:eastAsia="Times New Roman" w:hAnsi="Courier New" w:cs="Courier New"/>
+          <w:color w:val="A9B7C6"/>
+          <w:sz w:val="20"/>
+          <w:szCs w:val="20"/>
+          <w:lang w:eastAsia="de-DE"/>
+        </w:rPr>
+        <w:t>}</w:t>
+      </w:r>
+    </w:p>
+    <w:p/>
+    <w:p>
+      <w:pPr>
+        <w:pStyle w:val="Heading3"/>
+      </w:pPr>
+      <w:bookmarkStart w:id="6" w:name="_Toc65243365"/>
+      <w:proofErr w:type="spellStart"/>
+      <w:r>
+        <w:t>Extract</w:t>
+      </w:r>
+      <w:proofErr w:type="spellEnd"/>
+      <w:r>
+        <w:t xml:space="preserve"> </w:t>
+      </w:r>
+      <w:proofErr w:type="spellStart"/>
+      <w:r>
+        <w:t>Method</w:t>
+      </w:r>
+      <w:proofErr w:type="spellEnd"/>
+      <w:r>
+        <w:t xml:space="preserve"> </w:t>
+      </w:r>
+      <w:bookmarkStart w:id="7" w:name="_Hlk65226972"/>
+      <w:proofErr w:type="spellStart"/>
+      <w:r>
+        <w:rPr>
+          <w:i/>
+          <w:iCs/>
+        </w:rPr>
+        <w:t>startGuiBestimmenUndAufrufen</w:t>
+      </w:r>
+      <w:proofErr w:type="spellEnd"/>
+      <w:r>
+        <w:rPr>
+          <w:i/>
+          <w:iCs/>
+        </w:rPr>
+        <w:t>()</w:t>
+      </w:r>
+      <w:bookmarkEnd w:id="6"/>
+    </w:p>
+    <w:bookmarkEnd w:id="7"/>
+    <w:p>
+      <w:r>
+        <w:t xml:space="preserve">Vor dem </w:t>
+      </w:r>
+      <w:proofErr w:type="spellStart"/>
+      <w:r>
+        <w:t>Refactoring</w:t>
+      </w:r>
+      <w:proofErr w:type="spellEnd"/>
+      <w:r>
+        <w:t xml:space="preserve"> sah die Main-Methode wie folgt aus:</w:t>
+      </w:r>
+    </w:p>
+    <w:p>
+      <w:pPr>
+        <w:shd w:val="clear" w:color="auto" w:fill="2B2B2B"/>
+        <w:tabs>
+          <w:tab w:val="left" w:pos="916"/>
+          <w:tab w:val="left" w:pos="1832"/>
+          <w:tab w:val="left" w:pos="2748"/>
+          <w:tab w:val="left" w:pos="3664"/>
+          <w:tab w:val="left" w:pos="4580"/>
+          <w:tab w:val="left" w:pos="5496"/>
+          <w:tab w:val="left" w:pos="6412"/>
+          <w:tab w:val="left" w:pos="7328"/>
+          <w:tab w:val="left" w:pos="8244"/>
+          <w:tab w:val="left" w:pos="9160"/>
+          <w:tab w:val="left" w:pos="10076"/>
+          <w:tab w:val="left" w:pos="10992"/>
+          <w:tab w:val="left" w:pos="11908"/>
+          <w:tab w:val="left" w:pos="12824"/>
+          <w:tab w:val="left" w:pos="13740"/>
+          <w:tab w:val="left" w:pos="14656"/>
+        </w:tabs>
+        <w:spacing w:after="0" w:line="240" w:lineRule="auto"/>
+        <w:rPr>
+          <w:rFonts w:ascii="Courier New" w:eastAsia="Times New Roman" w:hAnsi="Courier New" w:cs="Courier New"/>
+          <w:color w:val="A9B7C6"/>
+          <w:sz w:val="20"/>
+          <w:szCs w:val="20"/>
+          <w:lang w:eastAsia="de-DE"/>
+        </w:rPr>
+      </w:pPr>
       <w:proofErr w:type="spellStart"/>
       <w:r>
         <w:rPr>
@@ -3164,7 +3654,13 @@
         <w:t>()</w:t>
       </w:r>
       <w:r>
-        <w:t xml:space="preserve">, dennoch war aufgrund der Verzweigung noch nicht auf den ersten Blick ersichtlich, was eigentlich getan wird. Statt einen Kommentar hinzuzufügen wurde daher die komplette Verzweigung in die Methode </w:t>
+        <w:t>, dennoch war aufgrund der Verzweigung noch nicht auf den ersten Blick ersichtlich, was eigentlich getan wird. Statt einen Kommentar hinzuzufügen</w:t>
+      </w:r>
+      <w:r>
+        <w:t>,</w:t>
+      </w:r>
+      <w:r>
+        <w:t xml:space="preserve"> wurde daher die komplette Verzweigung in die Methode </w:t>
       </w:r>
       <w:proofErr w:type="spellStart"/>
       <w:r>
@@ -3190,7 +3686,13 @@
         <w:t xml:space="preserve"> </w:t>
       </w:r>
       <w:r>
-        <w:t xml:space="preserve">ausgelagert. So ist sofort klar, dass bestimmt wird, mit welcher GUI die Anwendung starten soll und dass diese daraufhin aufgerufen wird. </w:t>
+        <w:t>ausgelagert. So ist sofort klar, dass</w:t>
+      </w:r>
+      <w:r>
+        <w:t xml:space="preserve"> in der Methode</w:t>
+      </w:r>
+      <w:r>
+        <w:t xml:space="preserve"> bestimmt wird, mit welcher GUI die Anwendung starten soll und dass diese daraufhin aufgerufen wird. </w:t>
       </w:r>
     </w:p>
     <w:p>
@@ -3316,7 +3818,6 @@
     </w:p>
     <w:p>
       <w:r>
-        <w:lastRenderedPageBreak/>
         <w:t xml:space="preserve">Auch die zwei Zeilen </w:t>
       </w:r>
     </w:p>
@@ -3720,6 +4221,7 @@
         <w:rPr>
           <w:color w:val="A9B7C6"/>
         </w:rPr>
+        <w:lastRenderedPageBreak/>
         <w:t>}</w:t>
       </w:r>
       <w:r>
@@ -3971,11 +4473,785 @@
         </w:rPr>
         <w:br/>
         <w:t>}</w:t>
+      </w:r>
+    </w:p>
+    <w:p/>
+    <w:p>
+      <w:pPr>
+        <w:pStyle w:val="Heading2"/>
+      </w:pPr>
+      <w:bookmarkStart w:id="8" w:name="_Toc65243366"/>
+      <w:proofErr w:type="spellStart"/>
+      <w:r>
+        <w:t>Refactoring</w:t>
+      </w:r>
+      <w:proofErr w:type="spellEnd"/>
+      <w:r>
+        <w:t xml:space="preserve"> des </w:t>
+      </w:r>
+      <w:proofErr w:type="spellStart"/>
+      <w:r>
+        <w:t>EintraegeAnzeigenAdapters</w:t>
+      </w:r>
+      <w:bookmarkEnd w:id="8"/>
+      <w:proofErr w:type="spellEnd"/>
+    </w:p>
+    <w:p>
+      <w:r>
+        <w:t xml:space="preserve">Die Klasse </w:t>
+      </w:r>
+      <w:proofErr w:type="spellStart"/>
+      <w:r>
+        <w:rPr>
+          <w:i/>
+          <w:iCs/>
+        </w:rPr>
+        <w:t>EintraegeAnzeigenAdapters</w:t>
+      </w:r>
+      <w:proofErr w:type="spellEnd"/>
+      <w:r>
+        <w:rPr>
+          <w:i/>
+          <w:iCs/>
+        </w:rPr>
+        <w:t xml:space="preserve"> </w:t>
+      </w:r>
+      <w:r>
+        <w:t xml:space="preserve">bestand vor dem </w:t>
+      </w:r>
+      <w:proofErr w:type="spellStart"/>
+      <w:r>
+        <w:t>Refactoring</w:t>
+      </w:r>
+      <w:proofErr w:type="spellEnd"/>
+      <w:r>
+        <w:t xml:space="preserve"> im Wesentlichen aus einer sehr großen, 80 Zeilen langen Methode </w:t>
+      </w:r>
+      <w:proofErr w:type="spellStart"/>
+      <w:r>
+        <w:rPr>
+          <w:i/>
+          <w:iCs/>
+        </w:rPr>
+        <w:t>getEintragListe</w:t>
+      </w:r>
+      <w:proofErr w:type="spellEnd"/>
+      <w:r>
+        <w:rPr>
+          <w:i/>
+          <w:iCs/>
+        </w:rPr>
+        <w:t xml:space="preserve">(), </w:t>
+      </w:r>
+      <w:r>
+        <w:t xml:space="preserve">die von der Klasse </w:t>
+      </w:r>
+      <w:proofErr w:type="spellStart"/>
+      <w:r>
+        <w:rPr>
+          <w:i/>
+          <w:iCs/>
+        </w:rPr>
+        <w:t>EintraegeAnzeigenGUI</w:t>
+      </w:r>
+      <w:proofErr w:type="spellEnd"/>
+      <w:r>
+        <w:t xml:space="preserve"> aufgerufen wurde, um den Tabelleninhalt für die Übersichtstabelle für die Ein- und Ausgaben zu erhalten. Diese Methode bestand zudem teilweise aus einem Code-Duplikat, da der Inhalt einer </w:t>
+      </w:r>
+      <w:proofErr w:type="spellStart"/>
+      <w:r>
+        <w:t>For</w:t>
+      </w:r>
+      <w:proofErr w:type="spellEnd"/>
+      <w:r>
+        <w:t xml:space="preserve">-Schleife separat einmal für die Ausgaben und einmal für die Einnahmen ausgeführt wurde. Ziel des </w:t>
+      </w:r>
+      <w:proofErr w:type="spellStart"/>
+      <w:r>
+        <w:t>Refactorings</w:t>
+      </w:r>
+      <w:proofErr w:type="spellEnd"/>
+      <w:r>
+        <w:t xml:space="preserve"> war also die Beseitigung der Code </w:t>
+      </w:r>
+      <w:proofErr w:type="spellStart"/>
+      <w:r>
+        <w:t>Smells</w:t>
+      </w:r>
+      <w:proofErr w:type="spellEnd"/>
+      <w:r>
+        <w:t xml:space="preserve"> </w:t>
+      </w:r>
+      <w:r>
+        <w:t>"</w:t>
+      </w:r>
+      <w:proofErr w:type="spellStart"/>
+      <w:r>
+        <w:t>Duplicated</w:t>
+      </w:r>
+      <w:proofErr w:type="spellEnd"/>
+      <w:r>
+        <w:t xml:space="preserve"> Code</w:t>
+      </w:r>
+      <w:r>
+        <w:t>"</w:t>
+      </w:r>
+      <w:r>
+        <w:t xml:space="preserve"> und </w:t>
+      </w:r>
+      <w:r>
+        <w:t>"</w:t>
+      </w:r>
+      <w:r>
+        <w:t xml:space="preserve">Long </w:t>
+      </w:r>
+      <w:proofErr w:type="spellStart"/>
+      <w:r>
+        <w:t>Method</w:t>
+      </w:r>
+      <w:proofErr w:type="spellEnd"/>
+      <w:r>
+        <w:t>"</w:t>
+      </w:r>
+      <w:r>
+        <w:t>.</w:t>
+      </w:r>
+    </w:p>
+    <w:p>
+      <w:r>
+        <w:t>Die</w:t>
+      </w:r>
+      <w:r>
+        <w:t>s wurde erreicht, indem die</w:t>
+      </w:r>
+      <w:r>
+        <w:t xml:space="preserve"> Methode </w:t>
+      </w:r>
+      <w:proofErr w:type="spellStart"/>
+      <w:r>
+        <w:rPr>
+          <w:i/>
+          <w:iCs/>
+        </w:rPr>
+        <w:t>getEintragListe</w:t>
+      </w:r>
+      <w:proofErr w:type="spellEnd"/>
+      <w:r>
+        <w:rPr>
+          <w:i/>
+          <w:iCs/>
+        </w:rPr>
+        <w:t>()</w:t>
+      </w:r>
+      <w:r>
+        <w:rPr>
+          <w:i/>
+          <w:iCs/>
+        </w:rPr>
+        <w:t xml:space="preserve"> </w:t>
+      </w:r>
+      <w:r>
+        <w:t>aufgespalte</w:t>
+      </w:r>
+      <w:r>
+        <w:t xml:space="preserve">n </w:t>
+      </w:r>
+      <w:r>
+        <w:t>und der doppelt vorhandene Code</w:t>
+      </w:r>
+      <w:r>
+        <w:t xml:space="preserve"> in </w:t>
+      </w:r>
+      <w:r>
+        <w:t>die</w:t>
+      </w:r>
+      <w:r>
+        <w:t xml:space="preserve"> Methoden </w:t>
+      </w:r>
+      <w:proofErr w:type="spellStart"/>
+      <w:r>
+        <w:rPr>
+          <w:i/>
+          <w:iCs/>
+        </w:rPr>
+        <w:t>auslesenAusCsvDatei</w:t>
+      </w:r>
+      <w:proofErr w:type="spellEnd"/>
+      <w:r>
+        <w:rPr>
+          <w:i/>
+          <w:iCs/>
+        </w:rPr>
+        <w:t xml:space="preserve">(String </w:t>
+      </w:r>
+      <w:proofErr w:type="spellStart"/>
+      <w:r>
+        <w:rPr>
+          <w:i/>
+          <w:iCs/>
+        </w:rPr>
+        <w:t>art</w:t>
+      </w:r>
+      <w:proofErr w:type="spellEnd"/>
+      <w:r>
+        <w:rPr>
+          <w:i/>
+          <w:iCs/>
+        </w:rPr>
+        <w:t>)</w:t>
+      </w:r>
+      <w:r>
+        <w:t xml:space="preserve"> </w:t>
+      </w:r>
+      <w:r>
+        <w:t xml:space="preserve">und </w:t>
+      </w:r>
+      <w:proofErr w:type="spellStart"/>
+      <w:r>
+        <w:rPr>
+          <w:i/>
+          <w:iCs/>
+        </w:rPr>
+        <w:t>eintraegeGenerierenBasierendAuf</w:t>
+      </w:r>
+      <w:proofErr w:type="spellEnd"/>
+      <w:r>
+        <w:rPr>
+          <w:i/>
+          <w:iCs/>
+        </w:rPr>
+        <w:t xml:space="preserve">(List&lt;String[]&gt; </w:t>
+      </w:r>
+      <w:proofErr w:type="spellStart"/>
+      <w:r>
+        <w:rPr>
+          <w:i/>
+          <w:iCs/>
+        </w:rPr>
+        <w:t>dateiInhalt</w:t>
+      </w:r>
+      <w:proofErr w:type="spellEnd"/>
+      <w:r>
+        <w:rPr>
+          <w:i/>
+          <w:iCs/>
+        </w:rPr>
+        <w:t>)</w:t>
+      </w:r>
+      <w:r>
+        <w:t xml:space="preserve"> </w:t>
+      </w:r>
+      <w:r>
+        <w:t>zusammengeführt</w:t>
+      </w:r>
+      <w:r>
+        <w:t xml:space="preserve"> wurde</w:t>
+      </w:r>
+      <w:r>
+        <w:t>.</w:t>
+      </w:r>
+      <w:r>
+        <w:t xml:space="preserve"> Mit der Übergabe des </w:t>
+      </w:r>
+      <w:proofErr w:type="spellStart"/>
+      <w:r>
+        <w:t>Paramters</w:t>
+      </w:r>
+      <w:proofErr w:type="spellEnd"/>
+      <w:r>
+        <w:t xml:space="preserve"> </w:t>
+      </w:r>
+      <w:proofErr w:type="spellStart"/>
+      <w:r>
+        <w:rPr>
+          <w:i/>
+          <w:iCs/>
+        </w:rPr>
+        <w:t>art</w:t>
+      </w:r>
+      <w:proofErr w:type="spellEnd"/>
+      <w:r>
+        <w:rPr>
+          <w:i/>
+          <w:iCs/>
+        </w:rPr>
+        <w:t xml:space="preserve"> </w:t>
+      </w:r>
+      <w:r>
+        <w:t>bei der ersten Methode kann</w:t>
+      </w:r>
+      <w:r>
+        <w:t xml:space="preserve"> differenziert</w:t>
+      </w:r>
+      <w:r>
+        <w:t xml:space="preserve"> werden</w:t>
+      </w:r>
+      <w:r>
+        <w:t xml:space="preserve">, ob es sich </w:t>
+      </w:r>
+      <w:r>
+        <w:t>um Ausgaben oder Einnahmen handelt.</w:t>
+      </w:r>
+    </w:p>
+    <w:p>
+      <w:r>
+        <w:t xml:space="preserve">Zum Aufspalten der Methode wurde das </w:t>
+      </w:r>
+      <w:proofErr w:type="spellStart"/>
+      <w:r>
+        <w:t>Refactoring</w:t>
+      </w:r>
+      <w:proofErr w:type="spellEnd"/>
+      <w:r>
+        <w:t xml:space="preserve"> </w:t>
+      </w:r>
+      <w:proofErr w:type="spellStart"/>
+      <w:r>
+        <w:t>Extract</w:t>
+      </w:r>
+      <w:proofErr w:type="spellEnd"/>
+      <w:r>
+        <w:t xml:space="preserve"> </w:t>
+      </w:r>
+      <w:proofErr w:type="spellStart"/>
+      <w:r>
+        <w:t>Method</w:t>
+      </w:r>
+      <w:proofErr w:type="spellEnd"/>
+      <w:r>
+        <w:t xml:space="preserve"> angewandt, indem zusammenhängende Code-Fragmente in eigene Methoden mit sprechenden Namen ausgelagert wurden.</w:t>
+      </w:r>
+      <w:r>
+        <w:t xml:space="preserve"> Die lange Methode konnte so letztendlich auf folgende Methode reduziert werden:</w:t>
+      </w:r>
+    </w:p>
+    <w:p>
+      <w:pPr>
+        <w:shd w:val="clear" w:color="auto" w:fill="2B2B2B"/>
+        <w:tabs>
+          <w:tab w:val="left" w:pos="916"/>
+          <w:tab w:val="left" w:pos="1832"/>
+          <w:tab w:val="left" w:pos="2748"/>
+          <w:tab w:val="left" w:pos="3664"/>
+          <w:tab w:val="left" w:pos="4580"/>
+          <w:tab w:val="left" w:pos="5496"/>
+          <w:tab w:val="left" w:pos="6412"/>
+          <w:tab w:val="left" w:pos="7328"/>
+          <w:tab w:val="left" w:pos="8244"/>
+          <w:tab w:val="left" w:pos="9160"/>
+          <w:tab w:val="left" w:pos="10076"/>
+          <w:tab w:val="left" w:pos="10992"/>
+          <w:tab w:val="left" w:pos="11908"/>
+          <w:tab w:val="left" w:pos="12824"/>
+          <w:tab w:val="left" w:pos="13740"/>
+          <w:tab w:val="left" w:pos="14656"/>
+        </w:tabs>
+        <w:spacing w:after="0" w:line="240" w:lineRule="auto"/>
+        <w:rPr>
+          <w:rFonts w:ascii="Courier New" w:eastAsia="Times New Roman" w:hAnsi="Courier New" w:cs="Courier New"/>
+          <w:color w:val="A9B7C6"/>
+          <w:sz w:val="20"/>
+          <w:szCs w:val="20"/>
+          <w:lang w:eastAsia="de-DE"/>
+        </w:rPr>
+      </w:pPr>
+      <w:proofErr w:type="spellStart"/>
+      <w:r>
+        <w:rPr>
+          <w:rFonts w:ascii="Courier New" w:eastAsia="Times New Roman" w:hAnsi="Courier New" w:cs="Courier New"/>
+          <w:color w:val="CC7832"/>
+          <w:sz w:val="20"/>
+          <w:szCs w:val="20"/>
+          <w:lang w:eastAsia="de-DE"/>
+        </w:rPr>
+        <w:t>public</w:t>
+      </w:r>
+      <w:proofErr w:type="spellEnd"/>
+      <w:r>
+        <w:rPr>
+          <w:rFonts w:ascii="Courier New" w:eastAsia="Times New Roman" w:hAnsi="Courier New" w:cs="Courier New"/>
+          <w:color w:val="CC7832"/>
+          <w:sz w:val="20"/>
+          <w:szCs w:val="20"/>
+          <w:lang w:eastAsia="de-DE"/>
+        </w:rPr>
+        <w:t xml:space="preserve"> </w:t>
+      </w:r>
+      <w:proofErr w:type="spellStart"/>
+      <w:r>
+        <w:rPr>
+          <w:rFonts w:ascii="Courier New" w:eastAsia="Times New Roman" w:hAnsi="Courier New" w:cs="Courier New"/>
+          <w:color w:val="CC7832"/>
+          <w:sz w:val="20"/>
+          <w:szCs w:val="20"/>
+          <w:lang w:eastAsia="de-DE"/>
+        </w:rPr>
+        <w:t>static</w:t>
+      </w:r>
+      <w:proofErr w:type="spellEnd"/>
+      <w:r>
+        <w:rPr>
+          <w:rFonts w:ascii="Courier New" w:eastAsia="Times New Roman" w:hAnsi="Courier New" w:cs="Courier New"/>
+          <w:color w:val="CC7832"/>
+          <w:sz w:val="20"/>
+          <w:szCs w:val="20"/>
+          <w:lang w:eastAsia="de-DE"/>
+        </w:rPr>
+        <w:t xml:space="preserve"> </w:t>
+      </w:r>
+      <w:r>
+        <w:rPr>
+          <w:rFonts w:ascii="Courier New" w:eastAsia="Times New Roman" w:hAnsi="Courier New" w:cs="Courier New"/>
+          <w:color w:val="A9B7C6"/>
+          <w:sz w:val="20"/>
+          <w:szCs w:val="20"/>
+          <w:lang w:eastAsia="de-DE"/>
+        </w:rPr>
+        <w:t xml:space="preserve">String[][] </w:t>
+      </w:r>
+      <w:proofErr w:type="spellStart"/>
+      <w:r>
+        <w:rPr>
+          <w:rFonts w:ascii="Courier New" w:eastAsia="Times New Roman" w:hAnsi="Courier New" w:cs="Courier New"/>
+          <w:color w:val="FFC66D"/>
+          <w:sz w:val="20"/>
+          <w:szCs w:val="20"/>
+          <w:lang w:eastAsia="de-DE"/>
+        </w:rPr>
+        <w:t>getTabelleninhalt</w:t>
+      </w:r>
+      <w:proofErr w:type="spellEnd"/>
+      <w:r>
+        <w:rPr>
+          <w:rFonts w:ascii="Courier New" w:eastAsia="Times New Roman" w:hAnsi="Courier New" w:cs="Courier New"/>
+          <w:color w:val="A9B7C6"/>
+          <w:sz w:val="20"/>
+          <w:szCs w:val="20"/>
+          <w:lang w:eastAsia="de-DE"/>
+        </w:rPr>
+        <w:t>(){</w:t>
+      </w:r>
+      <w:r>
+        <w:rPr>
+          <w:rFonts w:ascii="Courier New" w:eastAsia="Times New Roman" w:hAnsi="Courier New" w:cs="Courier New"/>
+          <w:color w:val="A9B7C6"/>
+          <w:sz w:val="20"/>
+          <w:szCs w:val="20"/>
+          <w:lang w:eastAsia="de-DE"/>
+        </w:rPr>
+        <w:br/>
+        <w:t xml:space="preserve">    </w:t>
+      </w:r>
+      <w:r>
+        <w:rPr>
+          <w:rFonts w:ascii="Courier New" w:eastAsia="Times New Roman" w:hAnsi="Courier New" w:cs="Courier New"/>
+          <w:i/>
+          <w:iCs/>
+          <w:color w:val="A9B7C6"/>
+          <w:sz w:val="20"/>
+          <w:szCs w:val="20"/>
+          <w:lang w:eastAsia="de-DE"/>
+        </w:rPr>
+        <w:t>eintraegeGenerierenBasierendAuf</w:t>
+      </w:r>
+      <w:r>
+        <w:rPr>
+          <w:rFonts w:ascii="Courier New" w:eastAsia="Times New Roman" w:hAnsi="Courier New" w:cs="Courier New"/>
+          <w:color w:val="A9B7C6"/>
+          <w:sz w:val="20"/>
+          <w:szCs w:val="20"/>
+          <w:lang w:eastAsia="de-DE"/>
+        </w:rPr>
+        <w:t>(</w:t>
+      </w:r>
+      <w:r>
+        <w:rPr>
+          <w:rFonts w:ascii="Courier New" w:eastAsia="Times New Roman" w:hAnsi="Courier New" w:cs="Courier New"/>
+          <w:i/>
+          <w:iCs/>
+          <w:color w:val="A9B7C6"/>
+          <w:sz w:val="20"/>
+          <w:szCs w:val="20"/>
+          <w:lang w:eastAsia="de-DE"/>
+        </w:rPr>
+        <w:t>auslesenAusCsvDatei</w:t>
+      </w:r>
+      <w:r>
+        <w:rPr>
+          <w:rFonts w:ascii="Courier New" w:eastAsia="Times New Roman" w:hAnsi="Courier New" w:cs="Courier New"/>
+          <w:color w:val="A9B7C6"/>
+          <w:sz w:val="20"/>
+          <w:szCs w:val="20"/>
+          <w:lang w:eastAsia="de-DE"/>
+        </w:rPr>
+        <w:t>(</w:t>
+      </w:r>
+      <w:r>
+        <w:rPr>
+          <w:rFonts w:ascii="Courier New" w:eastAsia="Times New Roman" w:hAnsi="Courier New" w:cs="Courier New"/>
+          <w:color w:val="6A8759"/>
+          <w:sz w:val="20"/>
+          <w:szCs w:val="20"/>
+          <w:lang w:eastAsia="de-DE"/>
+        </w:rPr>
+        <w:t>"Ausgaben"</w:t>
+      </w:r>
+      <w:r>
+        <w:rPr>
+          <w:rFonts w:ascii="Courier New" w:eastAsia="Times New Roman" w:hAnsi="Courier New" w:cs="Courier New"/>
+          <w:color w:val="A9B7C6"/>
+          <w:sz w:val="20"/>
+          <w:szCs w:val="20"/>
+          <w:lang w:eastAsia="de-DE"/>
+        </w:rPr>
+        <w:t>))</w:t>
+      </w:r>
+      <w:r>
+        <w:rPr>
+          <w:rFonts w:ascii="Courier New" w:eastAsia="Times New Roman" w:hAnsi="Courier New" w:cs="Courier New"/>
+          <w:color w:val="CC7832"/>
+          <w:sz w:val="20"/>
+          <w:szCs w:val="20"/>
+          <w:lang w:eastAsia="de-DE"/>
+        </w:rPr>
+        <w:t>;</w:t>
+      </w:r>
+      <w:r>
+        <w:rPr>
+          <w:rFonts w:ascii="Courier New" w:eastAsia="Times New Roman" w:hAnsi="Courier New" w:cs="Courier New"/>
+          <w:color w:val="CC7832"/>
+          <w:sz w:val="20"/>
+          <w:szCs w:val="20"/>
+          <w:lang w:eastAsia="de-DE"/>
+        </w:rPr>
+        <w:br/>
+        <w:t xml:space="preserve">    </w:t>
+      </w:r>
+      <w:r>
+        <w:rPr>
+          <w:rFonts w:ascii="Courier New" w:eastAsia="Times New Roman" w:hAnsi="Courier New" w:cs="Courier New"/>
+          <w:i/>
+          <w:iCs/>
+          <w:color w:val="A9B7C6"/>
+          <w:sz w:val="20"/>
+          <w:szCs w:val="20"/>
+          <w:lang w:eastAsia="de-DE"/>
+        </w:rPr>
+        <w:t>eintraegeGenerierenBasierendAuf</w:t>
+      </w:r>
+      <w:r>
+        <w:rPr>
+          <w:rFonts w:ascii="Courier New" w:eastAsia="Times New Roman" w:hAnsi="Courier New" w:cs="Courier New"/>
+          <w:color w:val="A9B7C6"/>
+          <w:sz w:val="20"/>
+          <w:szCs w:val="20"/>
+          <w:lang w:eastAsia="de-DE"/>
+        </w:rPr>
+        <w:t>(</w:t>
+      </w:r>
+      <w:r>
+        <w:rPr>
+          <w:rFonts w:ascii="Courier New" w:eastAsia="Times New Roman" w:hAnsi="Courier New" w:cs="Courier New"/>
+          <w:i/>
+          <w:iCs/>
+          <w:color w:val="A9B7C6"/>
+          <w:sz w:val="20"/>
+          <w:szCs w:val="20"/>
+          <w:lang w:eastAsia="de-DE"/>
+        </w:rPr>
+        <w:t>auslesenAusCsvDatei</w:t>
+      </w:r>
+      <w:r>
+        <w:rPr>
+          <w:rFonts w:ascii="Courier New" w:eastAsia="Times New Roman" w:hAnsi="Courier New" w:cs="Courier New"/>
+          <w:color w:val="A9B7C6"/>
+          <w:sz w:val="20"/>
+          <w:szCs w:val="20"/>
+          <w:lang w:eastAsia="de-DE"/>
+        </w:rPr>
+        <w:t>(</w:t>
+      </w:r>
+      <w:r>
+        <w:rPr>
+          <w:rFonts w:ascii="Courier New" w:eastAsia="Times New Roman" w:hAnsi="Courier New" w:cs="Courier New"/>
+          <w:color w:val="6A8759"/>
+          <w:sz w:val="20"/>
+          <w:szCs w:val="20"/>
+          <w:lang w:eastAsia="de-DE"/>
+        </w:rPr>
+        <w:t>"Einnahmen"</w:t>
+      </w:r>
+      <w:r>
+        <w:rPr>
+          <w:rFonts w:ascii="Courier New" w:eastAsia="Times New Roman" w:hAnsi="Courier New" w:cs="Courier New"/>
+          <w:color w:val="A9B7C6"/>
+          <w:sz w:val="20"/>
+          <w:szCs w:val="20"/>
+          <w:lang w:eastAsia="de-DE"/>
+        </w:rPr>
+        <w:t>))</w:t>
+      </w:r>
+      <w:r>
+        <w:rPr>
+          <w:rFonts w:ascii="Courier New" w:eastAsia="Times New Roman" w:hAnsi="Courier New" w:cs="Courier New"/>
+          <w:color w:val="CC7832"/>
+          <w:sz w:val="20"/>
+          <w:szCs w:val="20"/>
+          <w:lang w:eastAsia="de-DE"/>
+        </w:rPr>
+        <w:t>;</w:t>
+      </w:r>
+      <w:r>
+        <w:rPr>
+          <w:rFonts w:ascii="Courier New" w:eastAsia="Times New Roman" w:hAnsi="Courier New" w:cs="Courier New"/>
+          <w:color w:val="CC7832"/>
+          <w:sz w:val="20"/>
+          <w:szCs w:val="20"/>
+          <w:lang w:eastAsia="de-DE"/>
+        </w:rPr>
+        <w:br/>
+        <w:t xml:space="preserve">    </w:t>
+      </w:r>
+      <w:proofErr w:type="spellStart"/>
+      <w:r>
+        <w:rPr>
+          <w:rFonts w:ascii="Courier New" w:eastAsia="Times New Roman" w:hAnsi="Courier New" w:cs="Courier New"/>
+          <w:color w:val="CC7832"/>
+          <w:sz w:val="20"/>
+          <w:szCs w:val="20"/>
+          <w:lang w:eastAsia="de-DE"/>
+        </w:rPr>
+        <w:t>return</w:t>
+      </w:r>
+      <w:proofErr w:type="spellEnd"/>
+      <w:r>
+        <w:rPr>
+          <w:rFonts w:ascii="Courier New" w:eastAsia="Times New Roman" w:hAnsi="Courier New" w:cs="Courier New"/>
+          <w:color w:val="CC7832"/>
+          <w:sz w:val="20"/>
+          <w:szCs w:val="20"/>
+          <w:lang w:eastAsia="de-DE"/>
+        </w:rPr>
+        <w:t xml:space="preserve"> </w:t>
+      </w:r>
+      <w:proofErr w:type="spellStart"/>
+      <w:r>
+        <w:rPr>
+          <w:rFonts w:ascii="Courier New" w:eastAsia="Times New Roman" w:hAnsi="Courier New" w:cs="Courier New"/>
+          <w:i/>
+          <w:iCs/>
+          <w:color w:val="A9B7C6"/>
+          <w:sz w:val="20"/>
+          <w:szCs w:val="20"/>
+          <w:lang w:eastAsia="de-DE"/>
+        </w:rPr>
+        <w:t>tabelleninhaltAufbauen</w:t>
+      </w:r>
+      <w:proofErr w:type="spellEnd"/>
+      <w:r>
+        <w:rPr>
+          <w:rFonts w:ascii="Courier New" w:eastAsia="Times New Roman" w:hAnsi="Courier New" w:cs="Courier New"/>
+          <w:color w:val="A9B7C6"/>
+          <w:sz w:val="20"/>
+          <w:szCs w:val="20"/>
+          <w:lang w:eastAsia="de-DE"/>
+        </w:rPr>
+        <w:t>()</w:t>
+      </w:r>
+      <w:r>
+        <w:rPr>
+          <w:rFonts w:ascii="Courier New" w:eastAsia="Times New Roman" w:hAnsi="Courier New" w:cs="Courier New"/>
+          <w:color w:val="CC7832"/>
+          <w:sz w:val="20"/>
+          <w:szCs w:val="20"/>
+          <w:lang w:eastAsia="de-DE"/>
+        </w:rPr>
+        <w:t>;</w:t>
+      </w:r>
+      <w:r>
+        <w:rPr>
+          <w:rFonts w:ascii="Courier New" w:eastAsia="Times New Roman" w:hAnsi="Courier New" w:cs="Courier New"/>
+          <w:color w:val="CC7832"/>
+          <w:sz w:val="20"/>
+          <w:szCs w:val="20"/>
+          <w:lang w:eastAsia="de-DE"/>
+        </w:rPr>
+        <w:br/>
+      </w:r>
+      <w:r>
+        <w:rPr>
+          <w:rFonts w:ascii="Courier New" w:eastAsia="Times New Roman" w:hAnsi="Courier New" w:cs="Courier New"/>
+          <w:color w:val="A9B7C6"/>
+          <w:sz w:val="20"/>
+          <w:szCs w:val="20"/>
+          <w:lang w:eastAsia="de-DE"/>
+        </w:rPr>
+        <w:t>}</w:t>
+      </w:r>
+    </w:p>
+    <w:p>
+      <w:r>
+        <w:t xml:space="preserve">Neben dem Auslagern wurde auch der Methodenname geändert, da </w:t>
+      </w:r>
+      <w:proofErr w:type="spellStart"/>
+      <w:r>
+        <w:t>getTabelleninhalt</w:t>
+      </w:r>
+      <w:proofErr w:type="spellEnd"/>
+      <w:r>
+        <w:t xml:space="preserve">() treffender ist, als </w:t>
+      </w:r>
+      <w:proofErr w:type="spellStart"/>
+      <w:r>
+        <w:t>getEintragListe</w:t>
+      </w:r>
+      <w:proofErr w:type="spellEnd"/>
+      <w:r>
+        <w:t>(), weil der fertige Inhalt für die Tabelle, also die anzuzeigenden Attribute im richtigen Format zurück gegeben werden, und nicht lediglich eine Liste aller Einträge, wie dies der frühere Methodenname vermuten ließ.</w:t>
+      </w:r>
+    </w:p>
+    <w:p>
+      <w:r>
+        <w:t>Letztendlich konnte ein besser lesbarer und feingranularer Code erreicht werden, der zudem eine höhere Kohäsion hat.</w:t>
+      </w:r>
+    </w:p>
+    <w:p>
+      <w:r>
+        <w:t xml:space="preserve">Für </w:t>
+      </w:r>
+      <w:r>
+        <w:t>die</w:t>
+      </w:r>
+      <w:r>
+        <w:t xml:space="preserve"> konkreten Code</w:t>
+      </w:r>
+      <w:r>
+        <w:t>änderungen</w:t>
+      </w:r>
+      <w:r>
+        <w:t xml:space="preserve"> siehe den</w:t>
+      </w:r>
+      <w:r>
+        <w:t xml:space="preserve"> zugehörigen</w:t>
+      </w:r>
+      <w:r>
+        <w:t xml:space="preserve"> </w:t>
+      </w:r>
+      <w:hyperlink r:id="rId12" w:history="1">
+        <w:r>
+          <w:rPr>
+            <w:rStyle w:val="Hyperlink"/>
+          </w:rPr>
+          <w:t>Commit</w:t>
+        </w:r>
+      </w:hyperlink>
+      <w:r>
+        <w:t>.</w:t>
       </w:r>
     </w:p>
     <w:p/>
     <w:sectPr>
-      <w:headerReference w:type="default" r:id="rId12"/>
+      <w:headerReference w:type="default" r:id="rId13"/>
       <w:pgSz w:w="11906" w:h="16838"/>
       <w:pgMar w:top="1417" w:right="1417" w:bottom="1134" w:left="1417" w:header="708" w:footer="708" w:gutter="0"/>
       <w:cols w:space="708"/>
@@ -4048,7 +5324,10 @@
       <w:tab/>
     </w:r>
     <w:r>
-      <w:t>01.02.21</w:t>
+      <w:t>26</w:t>
+    </w:r>
+    <w:r>
+      <w:t>.02.21</w:t>
     </w:r>
   </w:p>
 </w:hdr>
@@ -5217,7 +6496,7 @@
   <w:style w:type="paragraph" w:default="1" w:styleId="Normal">
     <w:name w:val="Normal"/>
     <w:qFormat/>
-    <w:rsid w:val="0022432C"/>
+    <w:rsid w:val="00DE073A"/>
     <w:rPr>
       <w:sz w:val="24"/>
     </w:rPr>
@@ -5537,6 +6816,19 @@
       <w:lang w:eastAsia="de-DE"/>
     </w:rPr>
   </w:style>
+  <w:style w:type="paragraph" w:styleId="TOC3">
+    <w:name w:val="toc 3"/>
+    <w:basedOn w:val="Normal"/>
+    <w:next w:val="Normal"/>
+    <w:autoRedefine/>
+    <w:uiPriority w:val="39"/>
+    <w:unhideWhenUsed/>
+    <w:rsid w:val="00D15E86"/>
+    <w:pPr>
+      <w:spacing w:after="100"/>
+      <w:ind w:left="480"/>
+    </w:pPr>
+  </w:style>
 </w:styles>
 </file>
 

</xml_diff>

<commit_message>
Korrekturlesung der Dokumentation und kleine Umformulierungen
</commit_message>
<xml_diff>
--- a/Planung/SWE-Programmentwurf_Dokumentation.docx
+++ b/Planung/SWE-Programmentwurf_Dokumentation.docx
@@ -10,7 +10,6 @@
           <w:szCs w:val="40"/>
         </w:rPr>
       </w:pPr>
-      <w:proofErr w:type="spellStart"/>
       <w:r>
         <w:rPr>
           <w:sz w:val="40"/>
@@ -25,7 +24,6 @@
         </w:rPr>
         <w:t>d</w:t>
       </w:r>
-      <w:proofErr w:type="spellEnd"/>
       <w:r>
         <w:rPr>
           <w:sz w:val="40"/>
@@ -810,29 +808,7 @@
           <w:szCs w:val="24"/>
           <w:lang w:eastAsia="de-DE"/>
         </w:rPr>
-        <w:t xml:space="preserve">Startklasse als </w:t>
-      </w:r>
-      <w:proofErr w:type="spellStart"/>
-      <w:r>
-        <w:rPr>
-          <w:rFonts w:ascii="Calibri" w:eastAsia="Times New Roman" w:hAnsi="Calibri" w:cs="Calibri"/>
-          <w:b/>
-          <w:bCs/>
-          <w:szCs w:val="24"/>
-          <w:lang w:eastAsia="de-DE"/>
-        </w:rPr>
-        <w:t>Plugin</w:t>
-      </w:r>
-      <w:proofErr w:type="spellEnd"/>
-      <w:r>
-        <w:rPr>
-          <w:rFonts w:ascii="Calibri" w:eastAsia="Times New Roman" w:hAnsi="Calibri" w:cs="Calibri"/>
-          <w:b/>
-          <w:bCs/>
-          <w:szCs w:val="24"/>
-          <w:lang w:eastAsia="de-DE"/>
-        </w:rPr>
-        <w:t>:</w:t>
+        <w:t>Startklasse als Plugin:</w:t>
       </w:r>
     </w:p>
     <w:p>
@@ -899,18 +875,9 @@
           <w:lang w:eastAsia="de-DE"/>
         </w:rPr>
         <w:lastRenderedPageBreak/>
-        <w:t xml:space="preserve">Clean </w:t>
-      </w:r>
-      <w:proofErr w:type="spellStart"/>
-      <w:r>
-        <w:rPr>
-          <w:rFonts w:eastAsia="Times New Roman"/>
-          <w:lang w:eastAsia="de-DE"/>
-        </w:rPr>
-        <w:t>Architecture</w:t>
+        <w:t>Clean Architecture</w:t>
       </w:r>
       <w:bookmarkEnd w:id="0"/>
-      <w:proofErr w:type="spellEnd"/>
     </w:p>
     <w:p>
       <w:pPr>
@@ -933,23 +900,7 @@
           <w:rFonts w:eastAsia="Times New Roman"/>
           <w:lang w:eastAsia="de-DE"/>
         </w:rPr>
-        <w:t xml:space="preserve">Klassendiagramm vor der Clean </w:t>
-      </w:r>
-      <w:proofErr w:type="spellStart"/>
-      <w:r>
-        <w:rPr>
-          <w:rFonts w:eastAsia="Times New Roman"/>
-          <w:lang w:eastAsia="de-DE"/>
-        </w:rPr>
-        <w:t>Architecture</w:t>
-      </w:r>
-      <w:proofErr w:type="spellEnd"/>
-      <w:r>
-        <w:rPr>
-          <w:rFonts w:eastAsia="Times New Roman"/>
-          <w:lang w:eastAsia="de-DE"/>
-        </w:rPr>
-        <w:t xml:space="preserve"> Vorlesung</w:t>
+        <w:t>Klassendiagramm vor der Clean Architecture Vorlesung</w:t>
       </w:r>
       <w:bookmarkEnd w:id="1"/>
     </w:p>
@@ -1049,25 +1000,7 @@
           <w:szCs w:val="24"/>
           <w:lang w:eastAsia="de-DE"/>
         </w:rPr>
-        <w:t xml:space="preserve">Diese erste Version des Klassendiagrams entstand bevor wie die Clean </w:t>
-      </w:r>
-      <w:proofErr w:type="spellStart"/>
-      <w:r>
-        <w:rPr>
-          <w:rFonts w:ascii="Calibri" w:eastAsia="Times New Roman" w:hAnsi="Calibri" w:cs="Calibri"/>
-          <w:szCs w:val="24"/>
-          <w:lang w:eastAsia="de-DE"/>
-        </w:rPr>
-        <w:t>Architecture</w:t>
-      </w:r>
-      <w:proofErr w:type="spellEnd"/>
-      <w:r>
-        <w:rPr>
-          <w:rFonts w:ascii="Calibri" w:eastAsia="Times New Roman" w:hAnsi="Calibri" w:cs="Calibri"/>
-          <w:szCs w:val="24"/>
-          <w:lang w:eastAsia="de-DE"/>
-        </w:rPr>
-        <w:t xml:space="preserve"> in der Vorlesung behandelt haben. Im Folgenden werden die notwendigen Anpassungen beschrieben.</w:t>
+        <w:t>Diese erste Version des Klassendiagrams entstand bevor wie die Clean Architecture in der Vorlesung behandelt haben. Im Folgenden werden die notwendigen Anpassungen beschrieben.</w:t>
       </w:r>
     </w:p>
     <w:p>
@@ -1133,79 +1066,7 @@
           <w:szCs w:val="24"/>
           <w:lang w:eastAsia="de-DE"/>
         </w:rPr>
-        <w:t xml:space="preserve"> Klassen mehr als eine Aufgabe haben (Single </w:t>
-      </w:r>
-      <w:proofErr w:type="spellStart"/>
-      <w:r>
-        <w:rPr>
-          <w:rFonts w:ascii="Calibri" w:eastAsia="Times New Roman" w:hAnsi="Calibri" w:cs="Calibri"/>
-          <w:szCs w:val="24"/>
-          <w:lang w:eastAsia="de-DE"/>
-        </w:rPr>
-        <w:t>Responsibility</w:t>
-      </w:r>
-      <w:proofErr w:type="spellEnd"/>
-      <w:r>
-        <w:rPr>
-          <w:rFonts w:ascii="Calibri" w:eastAsia="Times New Roman" w:hAnsi="Calibri" w:cs="Calibri"/>
-          <w:szCs w:val="24"/>
-          <w:lang w:eastAsia="de-DE"/>
-        </w:rPr>
-        <w:t xml:space="preserve">) und zu viel Logik haben, was sie laut Clean </w:t>
-      </w:r>
-      <w:proofErr w:type="spellStart"/>
-      <w:r>
-        <w:rPr>
-          <w:rFonts w:ascii="Calibri" w:eastAsia="Times New Roman" w:hAnsi="Calibri" w:cs="Calibri"/>
-          <w:szCs w:val="24"/>
-          <w:lang w:eastAsia="de-DE"/>
-        </w:rPr>
-        <w:t>Architecture</w:t>
-      </w:r>
-      <w:proofErr w:type="spellEnd"/>
-      <w:r>
-        <w:rPr>
-          <w:rFonts w:ascii="Calibri" w:eastAsia="Times New Roman" w:hAnsi="Calibri" w:cs="Calibri"/>
-          <w:szCs w:val="24"/>
-          <w:lang w:eastAsia="de-DE"/>
-        </w:rPr>
-        <w:t xml:space="preserve"> nicht haben sollten. Sie sollten nur zum Anzeigen der Benutzeroberfläche genutzt werden. Unsere GUI Klassen werden daher aufgeteilt, so dass möglichst keine Logik in den </w:t>
-      </w:r>
-      <w:proofErr w:type="spellStart"/>
-      <w:r>
-        <w:rPr>
-          <w:rFonts w:ascii="Calibri" w:eastAsia="Times New Roman" w:hAnsi="Calibri" w:cs="Calibri"/>
-          <w:szCs w:val="24"/>
-          <w:lang w:eastAsia="de-DE"/>
-        </w:rPr>
-        <w:t>Plugins</w:t>
-      </w:r>
-      <w:proofErr w:type="spellEnd"/>
-      <w:r>
-        <w:rPr>
-          <w:rFonts w:ascii="Calibri" w:eastAsia="Times New Roman" w:hAnsi="Calibri" w:cs="Calibri"/>
-          <w:szCs w:val="24"/>
-          <w:lang w:eastAsia="de-DE"/>
-        </w:rPr>
-        <w:t xml:space="preserve"> vorhanden ist. Die Logik wird in die Schicht Adapter/</w:t>
-      </w:r>
-      <w:proofErr w:type="spellStart"/>
-      <w:r>
-        <w:rPr>
-          <w:rFonts w:ascii="Calibri" w:eastAsia="Times New Roman" w:hAnsi="Calibri" w:cs="Calibri"/>
-          <w:szCs w:val="24"/>
-          <w:lang w:eastAsia="de-DE"/>
-        </w:rPr>
-        <w:t>ApplicationCode</w:t>
-      </w:r>
-      <w:proofErr w:type="spellEnd"/>
-      <w:r>
-        <w:rPr>
-          <w:rFonts w:ascii="Calibri" w:eastAsia="Times New Roman" w:hAnsi="Calibri" w:cs="Calibri"/>
-          <w:szCs w:val="24"/>
-          <w:lang w:eastAsia="de-DE"/>
-        </w:rPr>
-        <w:t xml:space="preserve"> ausgelagert</w:t>
+        <w:t xml:space="preserve"> Klassen mehr als eine Aufgabe haben (Single Responsibility) und zu viel Logik haben, was sie laut Clean Architecture nicht haben sollten. Sie sollten nur zum Anzeigen der Benutzeroberfläche genutzt werden. Unsere GUI Klassen werden daher aufgeteilt, so dass möglichst keine Logik in den Plugins vorhanden ist. Die Logik wird in die Schicht Adapter/ApplicationCode ausgelagert</w:t>
       </w:r>
     </w:p>
     <w:p>
@@ -1247,43 +1108,7 @@
           <w:szCs w:val="24"/>
           <w:lang w:eastAsia="de-DE"/>
         </w:rPr>
-        <w:t xml:space="preserve"> konnte so beibehalten werden. Die Klassen entsprechen </w:t>
-      </w:r>
-      <w:proofErr w:type="spellStart"/>
-      <w:r>
-        <w:rPr>
-          <w:rFonts w:ascii="Calibri" w:eastAsia="Times New Roman" w:hAnsi="Calibri" w:cs="Calibri"/>
-          <w:szCs w:val="24"/>
-          <w:lang w:eastAsia="de-DE"/>
-        </w:rPr>
-        <w:t>Entities</w:t>
-      </w:r>
-      <w:proofErr w:type="spellEnd"/>
-      <w:r>
-        <w:rPr>
-          <w:rFonts w:ascii="Calibri" w:eastAsia="Times New Roman" w:hAnsi="Calibri" w:cs="Calibri"/>
-          <w:szCs w:val="24"/>
-          <w:lang w:eastAsia="de-DE"/>
-        </w:rPr>
-        <w:t xml:space="preserve"> auf Domain Code Ebene der Clean </w:t>
-      </w:r>
-      <w:proofErr w:type="spellStart"/>
-      <w:r>
-        <w:rPr>
-          <w:rFonts w:ascii="Calibri" w:eastAsia="Times New Roman" w:hAnsi="Calibri" w:cs="Calibri"/>
-          <w:szCs w:val="24"/>
-          <w:lang w:eastAsia="de-DE"/>
-        </w:rPr>
-        <w:t>Architecture</w:t>
-      </w:r>
-      <w:proofErr w:type="spellEnd"/>
-      <w:r>
-        <w:rPr>
-          <w:rFonts w:ascii="Calibri" w:eastAsia="Times New Roman" w:hAnsi="Calibri" w:cs="Calibri"/>
-          <w:szCs w:val="24"/>
-          <w:lang w:eastAsia="de-DE"/>
-        </w:rPr>
-        <w:t>.</w:t>
+        <w:t xml:space="preserve"> konnte so beibehalten werden. Die Klassen entsprechen Entities auf Domain Code Ebene der Clean Architecture.</w:t>
       </w:r>
     </w:p>
     <w:p>
@@ -1307,45 +1132,8 @@
           <w:szCs w:val="24"/>
           <w:lang w:eastAsia="de-DE"/>
         </w:rPr>
-        <w:t xml:space="preserve">Die Klassen </w:t>
-      </w:r>
-      <w:proofErr w:type="spellStart"/>
-      <w:r>
-        <w:rPr>
-          <w:rFonts w:ascii="Calibri" w:eastAsia="Times New Roman" w:hAnsi="Calibri" w:cs="Calibri"/>
-          <w:szCs w:val="24"/>
-          <w:lang w:eastAsia="de-DE"/>
-        </w:rPr>
-        <w:t>CSVReader</w:t>
-      </w:r>
-      <w:proofErr w:type="spellEnd"/>
-      <w:r>
-        <w:rPr>
-          <w:rFonts w:ascii="Calibri" w:eastAsia="Times New Roman" w:hAnsi="Calibri" w:cs="Calibri"/>
-          <w:szCs w:val="24"/>
-          <w:lang w:eastAsia="de-DE"/>
-        </w:rPr>
-        <w:t xml:space="preserve"> und </w:t>
-      </w:r>
-      <w:proofErr w:type="spellStart"/>
-      <w:r>
-        <w:rPr>
-          <w:rFonts w:ascii="Calibri" w:eastAsia="Times New Roman" w:hAnsi="Calibri" w:cs="Calibri"/>
-          <w:szCs w:val="24"/>
-          <w:lang w:eastAsia="de-DE"/>
-        </w:rPr>
-        <w:t>CSVWriter</w:t>
-      </w:r>
-      <w:proofErr w:type="spellEnd"/>
-      <w:r>
-        <w:rPr>
-          <w:rFonts w:ascii="Calibri" w:eastAsia="Times New Roman" w:hAnsi="Calibri" w:cs="Calibri"/>
-          <w:szCs w:val="24"/>
-          <w:lang w:eastAsia="de-DE"/>
-        </w:rPr>
-        <w:t xml:space="preserve"> des </w:t>
-      </w:r>
-      <w:proofErr w:type="spellStart"/>
+        <w:t xml:space="preserve">Die Klassen CSVReader und CSVWriter des </w:t>
+      </w:r>
       <w:r>
         <w:rPr>
           <w:rFonts w:ascii="Calibri" w:eastAsia="Times New Roman" w:hAnsi="Calibri" w:cs="Calibri"/>
@@ -1354,18 +1142,7 @@
           <w:szCs w:val="24"/>
           <w:lang w:eastAsia="de-DE"/>
         </w:rPr>
-        <w:t>Util</w:t>
-      </w:r>
-      <w:proofErr w:type="spellEnd"/>
-      <w:r>
-        <w:rPr>
-          <w:rFonts w:ascii="Calibri" w:eastAsia="Times New Roman" w:hAnsi="Calibri" w:cs="Calibri"/>
-          <w:b/>
-          <w:bCs/>
-          <w:szCs w:val="24"/>
-          <w:lang w:eastAsia="de-DE"/>
-        </w:rPr>
-        <w:t xml:space="preserve"> Pakets</w:t>
+        <w:t>Util Pakets</w:t>
       </w:r>
       <w:r>
         <w:rPr>
@@ -1373,43 +1150,7 @@
           <w:szCs w:val="24"/>
           <w:lang w:eastAsia="de-DE"/>
         </w:rPr>
-        <w:t xml:space="preserve"> sehen wir als </w:t>
-      </w:r>
-      <w:proofErr w:type="spellStart"/>
-      <w:r>
-        <w:rPr>
-          <w:rFonts w:ascii="Calibri" w:eastAsia="Times New Roman" w:hAnsi="Calibri" w:cs="Calibri"/>
-          <w:szCs w:val="24"/>
-          <w:lang w:eastAsia="de-DE"/>
-        </w:rPr>
-        <w:t>Plugins</w:t>
-      </w:r>
-      <w:proofErr w:type="spellEnd"/>
-      <w:r>
-        <w:rPr>
-          <w:rFonts w:ascii="Calibri" w:eastAsia="Times New Roman" w:hAnsi="Calibri" w:cs="Calibri"/>
-          <w:szCs w:val="24"/>
-          <w:lang w:eastAsia="de-DE"/>
-        </w:rPr>
-        <w:t xml:space="preserve"> an, da eine hohe Abhängigkeit zum Aufbau unserer </w:t>
-      </w:r>
-      <w:proofErr w:type="spellStart"/>
-      <w:r>
-        <w:rPr>
-          <w:rFonts w:ascii="Calibri" w:eastAsia="Times New Roman" w:hAnsi="Calibri" w:cs="Calibri"/>
-          <w:szCs w:val="24"/>
-          <w:lang w:eastAsia="de-DE"/>
-        </w:rPr>
-        <w:t>csv</w:t>
-      </w:r>
-      <w:proofErr w:type="spellEnd"/>
-      <w:r>
-        <w:rPr>
-          <w:rFonts w:ascii="Calibri" w:eastAsia="Times New Roman" w:hAnsi="Calibri" w:cs="Calibri"/>
-          <w:szCs w:val="24"/>
-          <w:lang w:eastAsia="de-DE"/>
-        </w:rPr>
-        <w:t xml:space="preserve"> Dateien, die als Datenbank dienen, besteht. Eine Änderung würde eine komplette Anpassung des Codes mit sich ziehen. Die Klassen sind also direkt von "der Außenwelt" abhängig.</w:t>
+        <w:t xml:space="preserve"> sehen wir als Plugins an, da eine hohe Abhängigkeit zum Aufbau unserer csv Dateien, die als Datenbank dienen, besteht. Eine Änderung würde eine komplette Anpassung des Codes mit sich ziehen. Die Klassen sind also direkt von "der Außenwelt" abhängig.</w:t>
       </w:r>
     </w:p>
     <w:p>
@@ -1433,25 +1174,7 @@
           <w:szCs w:val="24"/>
           <w:lang w:eastAsia="de-DE"/>
         </w:rPr>
-        <w:t xml:space="preserve">Prüfen, ob wirklich keine Anwendungsspezifische Logik vorhanden ist; Single </w:t>
-      </w:r>
-      <w:proofErr w:type="spellStart"/>
-      <w:r>
-        <w:rPr>
-          <w:rFonts w:ascii="Calibri" w:eastAsia="Times New Roman" w:hAnsi="Calibri" w:cs="Calibri"/>
-          <w:szCs w:val="24"/>
-          <w:lang w:eastAsia="de-DE"/>
-        </w:rPr>
-        <w:t>Responsibility</w:t>
-      </w:r>
-      <w:proofErr w:type="spellEnd"/>
-      <w:r>
-        <w:rPr>
-          <w:rFonts w:ascii="Calibri" w:eastAsia="Times New Roman" w:hAnsi="Calibri" w:cs="Calibri"/>
-          <w:szCs w:val="24"/>
-          <w:lang w:eastAsia="de-DE"/>
-        </w:rPr>
-        <w:t xml:space="preserve"> erfüllt?; alle Methoden der Klassen benötigt?</w:t>
+        <w:t>Prüfen, ob wirklich keine Anwendungsspezifische Logik vorhanden ist; Single Responsibility erfüllt?; alle Methoden der Klassen benötigt?</w:t>
       </w:r>
     </w:p>
     <w:p>
@@ -1485,43 +1208,7 @@
           <w:szCs w:val="24"/>
           <w:lang w:eastAsia="de-DE"/>
         </w:rPr>
-        <w:t xml:space="preserve"> Vermutlich Adapter, da die Klassen zur Kommunikation dienen und somit nicht zum anwendungsspezifischen Code des </w:t>
-      </w:r>
-      <w:proofErr w:type="spellStart"/>
-      <w:r>
-        <w:rPr>
-          <w:rFonts w:ascii="Calibri" w:eastAsia="Times New Roman" w:hAnsi="Calibri" w:cs="Calibri"/>
-          <w:szCs w:val="24"/>
-          <w:lang w:eastAsia="de-DE"/>
-        </w:rPr>
-        <w:t>Application</w:t>
-      </w:r>
-      <w:proofErr w:type="spellEnd"/>
-      <w:r>
-        <w:rPr>
-          <w:rFonts w:ascii="Calibri" w:eastAsia="Times New Roman" w:hAnsi="Calibri" w:cs="Calibri"/>
-          <w:szCs w:val="24"/>
-          <w:lang w:eastAsia="de-DE"/>
-        </w:rPr>
-        <w:t xml:space="preserve"> Codes gehören. Wenn wir Adapter und </w:t>
-      </w:r>
-      <w:proofErr w:type="spellStart"/>
-      <w:r>
-        <w:rPr>
-          <w:rFonts w:ascii="Calibri" w:eastAsia="Times New Roman" w:hAnsi="Calibri" w:cs="Calibri"/>
-          <w:szCs w:val="24"/>
-          <w:lang w:eastAsia="de-DE"/>
-        </w:rPr>
-        <w:t>Application</w:t>
-      </w:r>
-      <w:proofErr w:type="spellEnd"/>
-      <w:r>
-        <w:rPr>
-          <w:rFonts w:ascii="Calibri" w:eastAsia="Times New Roman" w:hAnsi="Calibri" w:cs="Calibri"/>
-          <w:szCs w:val="24"/>
-          <w:lang w:eastAsia="de-DE"/>
-        </w:rPr>
-        <w:t xml:space="preserve"> Code nicht unterscheiden, ist es doch auf einer Ebene.</w:t>
+        <w:t xml:space="preserve"> Vermutlich Adapter, da die Klassen zur Kommunikation dienen und somit nicht zum anwendungsspezifischen Code des Application Codes gehören. Wenn wir Adapter und Application Code nicht unterscheiden, ist es doch auf einer Ebene.</w:t>
       </w:r>
     </w:p>
     <w:p>
@@ -1545,106 +1232,16 @@
           <w:szCs w:val="24"/>
           <w:lang w:eastAsia="de-DE"/>
         </w:rPr>
-        <w:t xml:space="preserve">Bisher wurden die GUIs zu Beginn in unserem GUI Controller instanziiert, der ebenfalls für die Kommunikation zwischen den GUI Klassen zuständig war. In Berücksichtigung der Clean </w:t>
-      </w:r>
-      <w:proofErr w:type="spellStart"/>
+        <w:t xml:space="preserve">Bisher wurden die GUIs zu Beginn in unserem GUI Controller instanziiert, der ebenfalls für die Kommunikation zwischen den GUI Klassen zuständig war. In Berücksichtigung der Clean Architecture wird ein StartController eingeführt. Die StartApplikation ganz </w:t>
+      </w:r>
       <w:r>
         <w:rPr>
           <w:rFonts w:ascii="Calibri" w:eastAsia="Times New Roman" w:hAnsi="Calibri" w:cs="Calibri"/>
           <w:szCs w:val="24"/>
           <w:lang w:eastAsia="de-DE"/>
         </w:rPr>
-        <w:t>Architecture</w:t>
-      </w:r>
-      <w:proofErr w:type="spellEnd"/>
-      <w:r>
-        <w:rPr>
-          <w:rFonts w:ascii="Calibri" w:eastAsia="Times New Roman" w:hAnsi="Calibri" w:cs="Calibri"/>
-          <w:szCs w:val="24"/>
-          <w:lang w:eastAsia="de-DE"/>
-        </w:rPr>
-        <w:t xml:space="preserve"> wird ein </w:t>
-      </w:r>
-      <w:proofErr w:type="spellStart"/>
-      <w:r>
-        <w:rPr>
-          <w:rFonts w:ascii="Calibri" w:eastAsia="Times New Roman" w:hAnsi="Calibri" w:cs="Calibri"/>
-          <w:szCs w:val="24"/>
-          <w:lang w:eastAsia="de-DE"/>
-        </w:rPr>
-        <w:t>StartController</w:t>
-      </w:r>
-      <w:proofErr w:type="spellEnd"/>
-      <w:r>
-        <w:rPr>
-          <w:rFonts w:ascii="Calibri" w:eastAsia="Times New Roman" w:hAnsi="Calibri" w:cs="Calibri"/>
-          <w:szCs w:val="24"/>
-          <w:lang w:eastAsia="de-DE"/>
-        </w:rPr>
-        <w:t xml:space="preserve"> eingeführt. Die </w:t>
-      </w:r>
-      <w:proofErr w:type="spellStart"/>
-      <w:r>
-        <w:rPr>
-          <w:rFonts w:ascii="Calibri" w:eastAsia="Times New Roman" w:hAnsi="Calibri" w:cs="Calibri"/>
-          <w:szCs w:val="24"/>
-          <w:lang w:eastAsia="de-DE"/>
-        </w:rPr>
-        <w:t>StartApplikation</w:t>
-      </w:r>
-      <w:proofErr w:type="spellEnd"/>
-      <w:r>
-        <w:rPr>
-          <w:rFonts w:ascii="Calibri" w:eastAsia="Times New Roman" w:hAnsi="Calibri" w:cs="Calibri"/>
-          <w:szCs w:val="24"/>
-          <w:lang w:eastAsia="de-DE"/>
-        </w:rPr>
-        <w:t xml:space="preserve"> ganz </w:t>
-      </w:r>
-      <w:r>
-        <w:rPr>
-          <w:rFonts w:ascii="Calibri" w:eastAsia="Times New Roman" w:hAnsi="Calibri" w:cs="Calibri"/>
-          <w:szCs w:val="24"/>
-          <w:lang w:eastAsia="de-DE"/>
-        </w:rPr>
         <w:lastRenderedPageBreak/>
-        <w:t xml:space="preserve">außen enthält die Main Methode, welche die Applikation startet und mit dem </w:t>
-      </w:r>
-      <w:proofErr w:type="spellStart"/>
-      <w:r>
-        <w:rPr>
-          <w:rFonts w:ascii="Calibri" w:eastAsia="Times New Roman" w:hAnsi="Calibri" w:cs="Calibri"/>
-          <w:szCs w:val="24"/>
-          <w:lang w:eastAsia="de-DE"/>
-        </w:rPr>
-        <w:t>StartController</w:t>
-      </w:r>
-      <w:proofErr w:type="spellEnd"/>
-      <w:r>
-        <w:rPr>
-          <w:rFonts w:ascii="Calibri" w:eastAsia="Times New Roman" w:hAnsi="Calibri" w:cs="Calibri"/>
-          <w:szCs w:val="24"/>
-          <w:lang w:eastAsia="de-DE"/>
-        </w:rPr>
-        <w:t xml:space="preserve"> für die Instanziierungen der </w:t>
-      </w:r>
-      <w:proofErr w:type="spellStart"/>
-      <w:r>
-        <w:rPr>
-          <w:rFonts w:ascii="Calibri" w:eastAsia="Times New Roman" w:hAnsi="Calibri" w:cs="Calibri"/>
-          <w:szCs w:val="24"/>
-          <w:lang w:eastAsia="de-DE"/>
-        </w:rPr>
-        <w:t>Plugins</w:t>
-      </w:r>
-      <w:proofErr w:type="spellEnd"/>
-      <w:r>
-        <w:rPr>
-          <w:rFonts w:ascii="Calibri" w:eastAsia="Times New Roman" w:hAnsi="Calibri" w:cs="Calibri"/>
-          <w:szCs w:val="24"/>
-          <w:lang w:eastAsia="de-DE"/>
-        </w:rPr>
-        <w:t xml:space="preserve"> zuständig ist. Der GUI Controller soll nur für die Kommunikation zuständig sein.</w:t>
+        <w:t>außen enthält die Main Methode, welche die Applikation startet und mit dem StartController für die Instanziierungen der Plugins zuständig ist. Der GUI Controller soll nur für die Kommunikation zuständig sein.</w:t>
       </w:r>
     </w:p>
     <w:p>
@@ -1665,29 +1262,7 @@
           <w:szCs w:val="24"/>
           <w:lang w:eastAsia="de-DE"/>
         </w:rPr>
-        <w:t xml:space="preserve">Wenn wir die Adapter Schicht noch einführen sollten, sind die Controller ein Adapter und nicht im </w:t>
-      </w:r>
-      <w:proofErr w:type="spellStart"/>
-      <w:r>
-        <w:rPr>
-          <w:rFonts w:ascii="Calibri" w:eastAsia="Times New Roman" w:hAnsi="Calibri" w:cs="Calibri"/>
-          <w:b/>
-          <w:bCs/>
-          <w:szCs w:val="24"/>
-          <w:lang w:eastAsia="de-DE"/>
-        </w:rPr>
-        <w:t>Application</w:t>
-      </w:r>
-      <w:proofErr w:type="spellEnd"/>
-      <w:r>
-        <w:rPr>
-          <w:rFonts w:ascii="Calibri" w:eastAsia="Times New Roman" w:hAnsi="Calibri" w:cs="Calibri"/>
-          <w:b/>
-          <w:bCs/>
-          <w:szCs w:val="24"/>
-          <w:lang w:eastAsia="de-DE"/>
-        </w:rPr>
-        <w:t xml:space="preserve"> Code</w:t>
+        <w:t>Wenn wir die Adapter Schicht noch einführen sollten, sind die Controller ein Adapter und nicht im Application Code</w:t>
       </w:r>
     </w:p>
     <w:p>
@@ -1703,14 +1278,9 @@
       </w:pPr>
       <w:bookmarkStart w:id="2" w:name="_Toc65243361"/>
       <w:r>
-        <w:t xml:space="preserve">Klassendiagramm mit Berücksichtigung der Clean </w:t>
-      </w:r>
-      <w:proofErr w:type="spellStart"/>
-      <w:r>
-        <w:t>Architecture</w:t>
+        <w:t>Klassendiagramm mit Berücksichtigung der Clean Architecture</w:t>
       </w:r>
       <w:bookmarkEnd w:id="2"/>
-      <w:proofErr w:type="spellEnd"/>
     </w:p>
     <w:p>
       <w:pPr>
@@ -1806,29 +1376,7 @@
           <w:szCs w:val="24"/>
           <w:lang w:eastAsia="de-DE"/>
         </w:rPr>
-        <w:t xml:space="preserve">Paket </w:t>
-      </w:r>
-      <w:proofErr w:type="spellStart"/>
-      <w:r>
-        <w:rPr>
-          <w:rFonts w:ascii="Calibri" w:eastAsia="Times New Roman" w:hAnsi="Calibri" w:cs="Calibri"/>
-          <w:b/>
-          <w:bCs/>
-          <w:szCs w:val="24"/>
-          <w:lang w:eastAsia="de-DE"/>
-        </w:rPr>
-        <w:t>Application</w:t>
-      </w:r>
-      <w:proofErr w:type="spellEnd"/>
-      <w:r>
-        <w:rPr>
-          <w:rFonts w:ascii="Calibri" w:eastAsia="Times New Roman" w:hAnsi="Calibri" w:cs="Calibri"/>
-          <w:b/>
-          <w:bCs/>
-          <w:szCs w:val="24"/>
-          <w:lang w:eastAsia="de-DE"/>
-        </w:rPr>
-        <w:t xml:space="preserve"> Code:</w:t>
+        <w:t>Paket Application Code:</w:t>
       </w:r>
     </w:p>
     <w:p>
@@ -1852,25 +1400,7 @@
           <w:szCs w:val="24"/>
           <w:lang w:eastAsia="de-DE"/>
         </w:rPr>
-        <w:t xml:space="preserve">Diese Klassen repräsentieren die überwiegenden </w:t>
-      </w:r>
-      <w:proofErr w:type="spellStart"/>
-      <w:r>
-        <w:rPr>
-          <w:rFonts w:ascii="Calibri" w:eastAsia="Times New Roman" w:hAnsi="Calibri" w:cs="Calibri"/>
-          <w:szCs w:val="24"/>
-          <w:lang w:eastAsia="de-DE"/>
-        </w:rPr>
-        <w:t>UseCases</w:t>
-      </w:r>
-      <w:proofErr w:type="spellEnd"/>
-      <w:r>
-        <w:rPr>
-          <w:rFonts w:ascii="Calibri" w:eastAsia="Times New Roman" w:hAnsi="Calibri" w:cs="Calibri"/>
-          <w:szCs w:val="24"/>
-          <w:lang w:eastAsia="de-DE"/>
-        </w:rPr>
-        <w:t>, die wir in unserer Anwendung umsetzen wollen, wie z.B., Ausgaben hinzufügen, aktuelle Kontoübersicht anzeigen, etc.</w:t>
+        <w:t>Diese Klassen repräsentieren die überwiegenden UseCases, die wir in unserer Anwendung umsetzen wollen, wie z.B., Ausgaben hinzufügen, aktuelle Kontoübersicht anzeigen, etc.</w:t>
       </w:r>
     </w:p>
     <w:p>
@@ -1885,12 +1415,10 @@
         <w:pStyle w:val="Heading1"/>
       </w:pPr>
       <w:bookmarkStart w:id="3" w:name="_Toc65243362"/>
-      <w:proofErr w:type="spellStart"/>
       <w:r>
         <w:t>Refactoring</w:t>
       </w:r>
       <w:bookmarkEnd w:id="3"/>
-      <w:proofErr w:type="spellEnd"/>
     </w:p>
     <w:p>
       <w:pPr>
@@ -1902,51 +1430,14 @@
         <w:pStyle w:val="Heading2"/>
       </w:pPr>
       <w:bookmarkStart w:id="4" w:name="_Toc65243363"/>
-      <w:proofErr w:type="spellStart"/>
-      <w:r>
-        <w:t>Refactoring</w:t>
-      </w:r>
-      <w:proofErr w:type="spellEnd"/>
-      <w:r>
-        <w:t xml:space="preserve"> der </w:t>
-      </w:r>
-      <w:proofErr w:type="spellStart"/>
-      <w:r>
-        <w:t>StartApplikations</w:t>
-      </w:r>
-      <w:proofErr w:type="spellEnd"/>
-      <w:r>
-        <w:t>-Klasse</w:t>
+      <w:r>
+        <w:t>Refactoring der StartApplikations-Klasse</w:t>
       </w:r>
       <w:bookmarkEnd w:id="4"/>
     </w:p>
     <w:p>
       <w:r>
-        <w:t xml:space="preserve">Ziel dieses </w:t>
-      </w:r>
-      <w:proofErr w:type="spellStart"/>
-      <w:r>
-        <w:t>Refactorings</w:t>
-      </w:r>
-      <w:proofErr w:type="spellEnd"/>
-      <w:r>
-        <w:t xml:space="preserve"> war es, die </w:t>
-      </w:r>
-      <w:proofErr w:type="spellStart"/>
-      <w:r>
-        <w:t>StartApplikations</w:t>
-      </w:r>
-      <w:proofErr w:type="spellEnd"/>
-      <w:r>
-        <w:t xml:space="preserve">-Klasse mit der Main-Methode lesbarer zu machen. Hierfür wurden einige Methoden und Variablen in </w:t>
-      </w:r>
-      <w:proofErr w:type="spellStart"/>
-      <w:r>
-        <w:t>sprechenede</w:t>
-      </w:r>
-      <w:proofErr w:type="spellEnd"/>
-      <w:r>
-        <w:t xml:space="preserve"> Namen umbenannt</w:t>
+        <w:t>Ziel dieses Refactorings war es, die StartApplikations-Klasse mit der Main-Methode lesbarer zu machen. Hierfür wurden einige Methoden und Variablen in sprechende Namen umbenannt</w:t>
       </w:r>
       <w:r>
         <w:t xml:space="preserve"> und</w:t>
@@ -1972,15 +1463,7 @@
         <w:t xml:space="preserve"> </w:t>
       </w:r>
       <w:r>
-        <w:t xml:space="preserve">dieses </w:t>
-      </w:r>
-      <w:proofErr w:type="spellStart"/>
-      <w:r>
-        <w:t>Refactorings</w:t>
-      </w:r>
-      <w:proofErr w:type="spellEnd"/>
-      <w:r>
-        <w:t xml:space="preserve"> genauer erläutert</w:t>
+        <w:t>dieses Refactorings genauer erläutert</w:t>
       </w:r>
       <w:r>
         <w:t>.</w:t>
@@ -2019,23 +1502,9 @@
         <w:pStyle w:val="Heading3"/>
       </w:pPr>
       <w:bookmarkStart w:id="5" w:name="_Toc65243364"/>
-      <w:proofErr w:type="spellStart"/>
-      <w:r>
-        <w:t>Rename</w:t>
-      </w:r>
-      <w:proofErr w:type="spellEnd"/>
-      <w:r>
-        <w:t xml:space="preserve"> </w:t>
-      </w:r>
-      <w:proofErr w:type="spellStart"/>
-      <w:r>
-        <w:t>Method</w:t>
-      </w:r>
-      <w:proofErr w:type="spellEnd"/>
-      <w:r>
-        <w:t xml:space="preserve"> </w:t>
-      </w:r>
-      <w:proofErr w:type="spellStart"/>
+      <w:r>
+        <w:t xml:space="preserve">Rename Method </w:t>
+      </w:r>
       <w:r>
         <w:rPr>
           <w:i/>
@@ -2044,85 +1513,34 @@
         <w:t>emailAnlegen</w:t>
       </w:r>
       <w:bookmarkEnd w:id="5"/>
-      <w:proofErr w:type="spellEnd"/>
     </w:p>
     <w:p>
       <w:r>
         <w:t xml:space="preserve">Es wurde beispielsweise der Methodenname </w:t>
       </w:r>
-      <w:proofErr w:type="spellStart"/>
       <w:r>
         <w:rPr>
           <w:i/>
           <w:iCs/>
         </w:rPr>
-        <w:t>emailAnlegen</w:t>
-      </w:r>
-      <w:proofErr w:type="spellEnd"/>
+        <w:t>emailAnlegen(String emailString)</w:t>
+      </w:r>
       <w:r>
         <w:rPr>
           <w:i/>
           <w:iCs/>
         </w:rPr>
-        <w:t xml:space="preserve">(String </w:t>
-      </w:r>
-      <w:proofErr w:type="spellStart"/>
+        <w:t xml:space="preserve"> </w:t>
+      </w:r>
+      <w:r>
+        <w:t xml:space="preserve">in </w:t>
+      </w:r>
       <w:r>
         <w:rPr>
           <w:i/>
           <w:iCs/>
         </w:rPr>
-        <w:t>emailString</w:t>
-      </w:r>
-      <w:proofErr w:type="spellEnd"/>
-      <w:r>
-        <w:rPr>
-          <w:i/>
-          <w:iCs/>
-        </w:rPr>
-        <w:t>)</w:t>
-      </w:r>
-      <w:r>
-        <w:rPr>
-          <w:i/>
-          <w:iCs/>
-        </w:rPr>
-        <w:t xml:space="preserve"> </w:t>
-      </w:r>
-      <w:r>
-        <w:t xml:space="preserve">in </w:t>
-      </w:r>
-      <w:proofErr w:type="spellStart"/>
-      <w:r>
-        <w:rPr>
-          <w:i/>
-          <w:iCs/>
-        </w:rPr>
-        <w:t>emailDesBenutzersErzeugenAus</w:t>
-      </w:r>
-      <w:proofErr w:type="spellEnd"/>
-      <w:r>
-        <w:rPr>
-          <w:i/>
-          <w:iCs/>
-        </w:rPr>
-        <w:t xml:space="preserve">(String </w:t>
-      </w:r>
-      <w:proofErr w:type="spellStart"/>
-      <w:r>
-        <w:rPr>
-          <w:i/>
-          <w:iCs/>
-        </w:rPr>
-        <w:t>emailString</w:t>
-      </w:r>
-      <w:proofErr w:type="spellEnd"/>
-      <w:r>
-        <w:rPr>
-          <w:i/>
-          <w:iCs/>
-        </w:rPr>
-        <w:t>)</w:t>
+        <w:t>emailDesBenutzersErzeugenAus(String emailString)</w:t>
       </w:r>
       <w:r>
         <w:t xml:space="preserve"> umgewandelt, da dieser die Intention der Methode besser wiedergibt. In der Methode geht es nicht, wie der frühere Methodenname fälschlicherweise vermuten ließ, um das Anlegen einer neuen Email-Adresse, sondern lediglich um das Erzeugen eines Email-Objekts eines bestimmten </w:t>
@@ -2178,53 +1596,18 @@
           <w:szCs w:val="20"/>
           <w:lang w:eastAsia="de-DE"/>
         </w:rPr>
-        <w:t xml:space="preserve">private </w:t>
-      </w:r>
-      <w:proofErr w:type="spellStart"/>
-      <w:r>
-        <w:rPr>
-          <w:rFonts w:ascii="Courier New" w:eastAsia="Times New Roman" w:hAnsi="Courier New" w:cs="Courier New"/>
-          <w:color w:val="CC7832"/>
-          <w:sz w:val="20"/>
-          <w:szCs w:val="20"/>
-          <w:lang w:eastAsia="de-DE"/>
-        </w:rPr>
-        <w:t>static</w:t>
-      </w:r>
-      <w:proofErr w:type="spellEnd"/>
-      <w:r>
-        <w:rPr>
-          <w:rFonts w:ascii="Courier New" w:eastAsia="Times New Roman" w:hAnsi="Courier New" w:cs="Courier New"/>
-          <w:color w:val="CC7832"/>
-          <w:sz w:val="20"/>
-          <w:szCs w:val="20"/>
-          <w:lang w:eastAsia="de-DE"/>
-        </w:rPr>
-        <w:t xml:space="preserve"> </w:t>
-      </w:r>
-      <w:proofErr w:type="spellStart"/>
-      <w:r>
-        <w:rPr>
-          <w:rFonts w:ascii="Courier New" w:eastAsia="Times New Roman" w:hAnsi="Courier New" w:cs="Courier New"/>
-          <w:color w:val="A9B7C6"/>
-          <w:sz w:val="20"/>
-          <w:szCs w:val="20"/>
-          <w:lang w:eastAsia="de-DE"/>
-        </w:rPr>
-        <w:t>EMail</w:t>
-      </w:r>
-      <w:proofErr w:type="spellEnd"/>
-      <w:r>
-        <w:rPr>
-          <w:rFonts w:ascii="Courier New" w:eastAsia="Times New Roman" w:hAnsi="Courier New" w:cs="Courier New"/>
-          <w:color w:val="A9B7C6"/>
-          <w:sz w:val="20"/>
-          <w:szCs w:val="20"/>
-          <w:lang w:eastAsia="de-DE"/>
-        </w:rPr>
-        <w:t xml:space="preserve"> </w:t>
-      </w:r>
-      <w:proofErr w:type="spellStart"/>
+        <w:t xml:space="preserve">private static </w:t>
+      </w:r>
+      <w:r>
+        <w:rPr>
+          <w:rFonts w:ascii="Courier New" w:eastAsia="Times New Roman" w:hAnsi="Courier New" w:cs="Courier New"/>
+          <w:color w:val="A9B7C6"/>
+          <w:sz w:val="20"/>
+          <w:szCs w:val="20"/>
+          <w:lang w:eastAsia="de-DE"/>
+        </w:rPr>
+        <w:t xml:space="preserve">EMail </w:t>
+      </w:r>
       <w:r>
         <w:rPr>
           <w:rFonts w:ascii="Courier New" w:eastAsia="Times New Roman" w:hAnsi="Courier New" w:cs="Courier New"/>
@@ -2235,38 +1618,15 @@
         </w:rPr>
         <w:t>emailDesBenutzersErzeugenAus</w:t>
       </w:r>
-      <w:proofErr w:type="spellEnd"/>
-      <w:r>
-        <w:rPr>
-          <w:rFonts w:ascii="Courier New" w:eastAsia="Times New Roman" w:hAnsi="Courier New" w:cs="Courier New"/>
-          <w:color w:val="A9B7C6"/>
-          <w:sz w:val="20"/>
-          <w:szCs w:val="20"/>
-          <w:lang w:eastAsia="de-DE"/>
-        </w:rPr>
-        <w:t xml:space="preserve">(String </w:t>
-      </w:r>
-      <w:proofErr w:type="spellStart"/>
-      <w:r>
-        <w:rPr>
-          <w:rFonts w:ascii="Courier New" w:eastAsia="Times New Roman" w:hAnsi="Courier New" w:cs="Courier New"/>
-          <w:color w:val="A9B7C6"/>
-          <w:sz w:val="20"/>
-          <w:szCs w:val="20"/>
-          <w:lang w:eastAsia="de-DE"/>
-        </w:rPr>
-        <w:t>emailString</w:t>
-      </w:r>
-      <w:proofErr w:type="spellEnd"/>
-      <w:r>
-        <w:rPr>
-          <w:rFonts w:ascii="Courier New" w:eastAsia="Times New Roman" w:hAnsi="Courier New" w:cs="Courier New"/>
-          <w:color w:val="A9B7C6"/>
-          <w:sz w:val="20"/>
-          <w:szCs w:val="20"/>
-          <w:lang w:eastAsia="de-DE"/>
-        </w:rPr>
-        <w:t>){</w:t>
+      <w:r>
+        <w:rPr>
+          <w:rFonts w:ascii="Courier New" w:eastAsia="Times New Roman" w:hAnsi="Courier New" w:cs="Courier New"/>
+          <w:color w:val="A9B7C6"/>
+          <w:sz w:val="20"/>
+          <w:szCs w:val="20"/>
+          <w:lang w:eastAsia="de-DE"/>
+        </w:rPr>
+        <w:t>(String emailString){</w:t>
       </w:r>
       <w:r>
         <w:rPr>
@@ -2277,29 +1637,7 @@
           <w:lang w:eastAsia="de-DE"/>
         </w:rPr>
         <w:br/>
-        <w:t xml:space="preserve">    String[] </w:t>
-      </w:r>
-      <w:proofErr w:type="spellStart"/>
-      <w:r>
-        <w:rPr>
-          <w:rFonts w:ascii="Courier New" w:eastAsia="Times New Roman" w:hAnsi="Courier New" w:cs="Courier New"/>
-          <w:color w:val="A9B7C6"/>
-          <w:sz w:val="20"/>
-          <w:szCs w:val="20"/>
-          <w:lang w:eastAsia="de-DE"/>
-        </w:rPr>
-        <w:t>emailAdresseAufgeteiltInLokalUndDomänenteil</w:t>
-      </w:r>
-      <w:proofErr w:type="spellEnd"/>
-      <w:r>
-        <w:rPr>
-          <w:rFonts w:ascii="Courier New" w:eastAsia="Times New Roman" w:hAnsi="Courier New" w:cs="Courier New"/>
-          <w:color w:val="A9B7C6"/>
-          <w:sz w:val="20"/>
-          <w:szCs w:val="20"/>
-          <w:lang w:eastAsia="de-DE"/>
-        </w:rPr>
-        <w:t xml:space="preserve"> </w:t>
+        <w:t xml:space="preserve">    String[] emailAdresseAufgeteiltInLokalUndDomänenteil </w:t>
       </w:r>
       <w:r>
         <w:rPr>
@@ -2310,29 +1648,7 @@
           <w:lang w:eastAsia="de-DE"/>
         </w:rPr>
         <w:br/>
-        <w:t xml:space="preserve">            = </w:t>
-      </w:r>
-      <w:proofErr w:type="spellStart"/>
-      <w:r>
-        <w:rPr>
-          <w:rFonts w:ascii="Courier New" w:eastAsia="Times New Roman" w:hAnsi="Courier New" w:cs="Courier New"/>
-          <w:color w:val="A9B7C6"/>
-          <w:sz w:val="20"/>
-          <w:szCs w:val="20"/>
-          <w:lang w:eastAsia="de-DE"/>
-        </w:rPr>
-        <w:t>emailString.split</w:t>
-      </w:r>
-      <w:proofErr w:type="spellEnd"/>
-      <w:r>
-        <w:rPr>
-          <w:rFonts w:ascii="Courier New" w:eastAsia="Times New Roman" w:hAnsi="Courier New" w:cs="Courier New"/>
-          <w:color w:val="A9B7C6"/>
-          <w:sz w:val="20"/>
-          <w:szCs w:val="20"/>
-          <w:lang w:eastAsia="de-DE"/>
-        </w:rPr>
-        <w:t>(</w:t>
+        <w:t xml:space="preserve">            = emailString.split(</w:t>
       </w:r>
       <w:r>
         <w:rPr>
@@ -2383,29 +1699,7 @@
           <w:szCs w:val="20"/>
           <w:lang w:eastAsia="de-DE"/>
         </w:rPr>
-        <w:t xml:space="preserve">String[] </w:t>
-      </w:r>
-      <w:proofErr w:type="spellStart"/>
-      <w:r>
-        <w:rPr>
-          <w:rFonts w:ascii="Courier New" w:eastAsia="Times New Roman" w:hAnsi="Courier New" w:cs="Courier New"/>
-          <w:color w:val="A9B7C6"/>
-          <w:sz w:val="20"/>
-          <w:szCs w:val="20"/>
-          <w:lang w:eastAsia="de-DE"/>
-        </w:rPr>
-        <w:t>domänenteilAufgeteiltInHostnameUndTopLevelDomain</w:t>
-      </w:r>
-      <w:proofErr w:type="spellEnd"/>
-      <w:r>
-        <w:rPr>
-          <w:rFonts w:ascii="Courier New" w:eastAsia="Times New Roman" w:hAnsi="Courier New" w:cs="Courier New"/>
-          <w:color w:val="A9B7C6"/>
-          <w:sz w:val="20"/>
-          <w:szCs w:val="20"/>
-          <w:lang w:eastAsia="de-DE"/>
-        </w:rPr>
-        <w:t xml:space="preserve"> </w:t>
+        <w:t xml:space="preserve">String[] domänenteilAufgeteiltInHostnameUndTopLevelDomain </w:t>
       </w:r>
       <w:r>
         <w:rPr>
@@ -2416,29 +1710,7 @@
           <w:lang w:eastAsia="de-DE"/>
         </w:rPr>
         <w:br/>
-        <w:t xml:space="preserve">            = </w:t>
-      </w:r>
-      <w:proofErr w:type="spellStart"/>
-      <w:r>
-        <w:rPr>
-          <w:rFonts w:ascii="Courier New" w:eastAsia="Times New Roman" w:hAnsi="Courier New" w:cs="Courier New"/>
-          <w:color w:val="A9B7C6"/>
-          <w:sz w:val="20"/>
-          <w:szCs w:val="20"/>
-          <w:lang w:eastAsia="de-DE"/>
-        </w:rPr>
-        <w:t>emailAdresseAufgeteiltInLokalUndDomänenteil</w:t>
-      </w:r>
-      <w:proofErr w:type="spellEnd"/>
-      <w:r>
-        <w:rPr>
-          <w:rFonts w:ascii="Courier New" w:eastAsia="Times New Roman" w:hAnsi="Courier New" w:cs="Courier New"/>
-          <w:color w:val="A9B7C6"/>
-          <w:sz w:val="20"/>
-          <w:szCs w:val="20"/>
-          <w:lang w:eastAsia="de-DE"/>
-        </w:rPr>
-        <w:t>[</w:t>
+        <w:t xml:space="preserve">            = emailAdresseAufgeteiltInLokalUndDomänenteil[</w:t>
       </w:r>
       <w:r>
         <w:rPr>
@@ -2458,29 +1730,7 @@
           <w:szCs w:val="20"/>
           <w:lang w:eastAsia="de-DE"/>
         </w:rPr>
-        <w:t>].</w:t>
-      </w:r>
-      <w:proofErr w:type="spellStart"/>
-      <w:r>
-        <w:rPr>
-          <w:rFonts w:ascii="Courier New" w:eastAsia="Times New Roman" w:hAnsi="Courier New" w:cs="Courier New"/>
-          <w:color w:val="A9B7C6"/>
-          <w:sz w:val="20"/>
-          <w:szCs w:val="20"/>
-          <w:lang w:eastAsia="de-DE"/>
-        </w:rPr>
-        <w:t>split</w:t>
-      </w:r>
-      <w:proofErr w:type="spellEnd"/>
-      <w:r>
-        <w:rPr>
-          <w:rFonts w:ascii="Courier New" w:eastAsia="Times New Roman" w:hAnsi="Courier New" w:cs="Courier New"/>
-          <w:color w:val="A9B7C6"/>
-          <w:sz w:val="20"/>
-          <w:szCs w:val="20"/>
-          <w:lang w:eastAsia="de-DE"/>
-        </w:rPr>
-        <w:t>(</w:t>
+        <w:t>].split(</w:t>
       </w:r>
       <w:r>
         <w:rPr>
@@ -2543,7 +1793,26 @@
         <w:br/>
         <w:t xml:space="preserve">    </w:t>
       </w:r>
-      <w:proofErr w:type="spellStart"/>
+      <w:r>
+        <w:rPr>
+          <w:rFonts w:ascii="Courier New" w:eastAsia="Times New Roman" w:hAnsi="Courier New" w:cs="Courier New"/>
+          <w:color w:val="A9B7C6"/>
+          <w:sz w:val="20"/>
+          <w:szCs w:val="20"/>
+          <w:lang w:eastAsia="de-DE"/>
+        </w:rPr>
+        <w:t xml:space="preserve">EMail fertigeEmailAdresse = </w:t>
+      </w:r>
+      <w:r>
+        <w:rPr>
+          <w:rFonts w:ascii="Courier New" w:eastAsia="Times New Roman" w:hAnsi="Courier New" w:cs="Courier New"/>
+          <w:color w:val="CC7832"/>
+          <w:sz w:val="20"/>
+          <w:szCs w:val="20"/>
+          <w:lang w:eastAsia="de-DE"/>
+        </w:rPr>
+        <w:t xml:space="preserve">new </w:t>
+      </w:r>
       <w:r>
         <w:rPr>
           <w:rFonts w:ascii="Courier New" w:eastAsia="Times New Roman" w:hAnsi="Courier New" w:cs="Courier New"/>
@@ -2554,73 +1823,6 @@
         </w:rPr>
         <w:t>EMail</w:t>
       </w:r>
-      <w:proofErr w:type="spellEnd"/>
-      <w:r>
-        <w:rPr>
-          <w:rFonts w:ascii="Courier New" w:eastAsia="Times New Roman" w:hAnsi="Courier New" w:cs="Courier New"/>
-          <w:color w:val="A9B7C6"/>
-          <w:sz w:val="20"/>
-          <w:szCs w:val="20"/>
-          <w:lang w:eastAsia="de-DE"/>
-        </w:rPr>
-        <w:t xml:space="preserve"> </w:t>
-      </w:r>
-      <w:proofErr w:type="spellStart"/>
-      <w:r>
-        <w:rPr>
-          <w:rFonts w:ascii="Courier New" w:eastAsia="Times New Roman" w:hAnsi="Courier New" w:cs="Courier New"/>
-          <w:color w:val="A9B7C6"/>
-          <w:sz w:val="20"/>
-          <w:szCs w:val="20"/>
-          <w:lang w:eastAsia="de-DE"/>
-        </w:rPr>
-        <w:t>fertigeEmailAdresse</w:t>
-      </w:r>
-      <w:proofErr w:type="spellEnd"/>
-      <w:r>
-        <w:rPr>
-          <w:rFonts w:ascii="Courier New" w:eastAsia="Times New Roman" w:hAnsi="Courier New" w:cs="Courier New"/>
-          <w:color w:val="A9B7C6"/>
-          <w:sz w:val="20"/>
-          <w:szCs w:val="20"/>
-          <w:lang w:eastAsia="de-DE"/>
-        </w:rPr>
-        <w:t xml:space="preserve"> = </w:t>
-      </w:r>
-      <w:proofErr w:type="spellStart"/>
-      <w:r>
-        <w:rPr>
-          <w:rFonts w:ascii="Courier New" w:eastAsia="Times New Roman" w:hAnsi="Courier New" w:cs="Courier New"/>
-          <w:color w:val="CC7832"/>
-          <w:sz w:val="20"/>
-          <w:szCs w:val="20"/>
-          <w:lang w:eastAsia="de-DE"/>
-        </w:rPr>
-        <w:t>new</w:t>
-      </w:r>
-      <w:proofErr w:type="spellEnd"/>
-      <w:r>
-        <w:rPr>
-          <w:rFonts w:ascii="Courier New" w:eastAsia="Times New Roman" w:hAnsi="Courier New" w:cs="Courier New"/>
-          <w:color w:val="CC7832"/>
-          <w:sz w:val="20"/>
-          <w:szCs w:val="20"/>
-          <w:lang w:eastAsia="de-DE"/>
-        </w:rPr>
-        <w:t xml:space="preserve"> </w:t>
-      </w:r>
-      <w:proofErr w:type="spellStart"/>
-      <w:r>
-        <w:rPr>
-          <w:rFonts w:ascii="Courier New" w:eastAsia="Times New Roman" w:hAnsi="Courier New" w:cs="Courier New"/>
-          <w:color w:val="A9B7C6"/>
-          <w:sz w:val="20"/>
-          <w:szCs w:val="20"/>
-          <w:lang w:eastAsia="de-DE"/>
-        </w:rPr>
-        <w:t>EMail</w:t>
-      </w:r>
-      <w:proofErr w:type="spellEnd"/>
       <w:r>
         <w:rPr>
           <w:rFonts w:ascii="Courier New" w:eastAsia="Times New Roman" w:hAnsi="Courier New" w:cs="Courier New"/>
@@ -2630,29 +1832,7 @@
           <w:lang w:eastAsia="de-DE"/>
         </w:rPr>
         <w:br/>
-        <w:t xml:space="preserve">            (</w:t>
-      </w:r>
-      <w:proofErr w:type="spellStart"/>
-      <w:r>
-        <w:rPr>
-          <w:rFonts w:ascii="Courier New" w:eastAsia="Times New Roman" w:hAnsi="Courier New" w:cs="Courier New"/>
-          <w:color w:val="A9B7C6"/>
-          <w:sz w:val="20"/>
-          <w:szCs w:val="20"/>
-          <w:lang w:eastAsia="de-DE"/>
-        </w:rPr>
-        <w:t>emailAdresseAufgeteiltInLokalUndDomänenteil</w:t>
-      </w:r>
-      <w:proofErr w:type="spellEnd"/>
-      <w:r>
-        <w:rPr>
-          <w:rFonts w:ascii="Courier New" w:eastAsia="Times New Roman" w:hAnsi="Courier New" w:cs="Courier New"/>
-          <w:color w:val="A9B7C6"/>
-          <w:sz w:val="20"/>
-          <w:szCs w:val="20"/>
-          <w:lang w:eastAsia="de-DE"/>
-        </w:rPr>
-        <w:t>[</w:t>
+        <w:t xml:space="preserve">            (emailAdresseAufgeteiltInLokalUndDomänenteil[</w:t>
       </w:r>
       <w:r>
         <w:rPr>
@@ -2695,27 +1875,15 @@
         <w:br/>
         <w:t xml:space="preserve">            </w:t>
       </w:r>
-      <w:proofErr w:type="spellStart"/>
-      <w:r>
-        <w:rPr>
-          <w:rFonts w:ascii="Courier New" w:eastAsia="Times New Roman" w:hAnsi="Courier New" w:cs="Courier New"/>
-          <w:color w:val="A9B7C6"/>
-          <w:sz w:val="20"/>
-          <w:szCs w:val="20"/>
-          <w:lang w:eastAsia="de-DE"/>
-        </w:rPr>
-        <w:t>domänenteilAufgeteiltInHostnameUndTopLevelDomain</w:t>
-      </w:r>
-      <w:proofErr w:type="spellEnd"/>
-      <w:r>
-        <w:rPr>
-          <w:rFonts w:ascii="Courier New" w:eastAsia="Times New Roman" w:hAnsi="Courier New" w:cs="Courier New"/>
-          <w:color w:val="A9B7C6"/>
-          <w:sz w:val="20"/>
-          <w:szCs w:val="20"/>
-          <w:lang w:eastAsia="de-DE"/>
-        </w:rPr>
-        <w:t>[</w:t>
+      <w:r>
+        <w:rPr>
+          <w:rFonts w:ascii="Courier New" w:eastAsia="Times New Roman" w:hAnsi="Courier New" w:cs="Courier New"/>
+          <w:color w:val="A9B7C6"/>
+          <w:sz w:val="20"/>
+          <w:szCs w:val="20"/>
+          <w:lang w:eastAsia="de-DE"/>
+        </w:rPr>
+        <w:t>domänenteilAufgeteiltInHostnameUndTopLevelDomain[</w:t>
       </w:r>
       <w:r>
         <w:rPr>
@@ -2758,27 +1926,15 @@
         <w:br/>
         <w:t xml:space="preserve">            </w:t>
       </w:r>
-      <w:proofErr w:type="spellStart"/>
-      <w:r>
-        <w:rPr>
-          <w:rFonts w:ascii="Courier New" w:eastAsia="Times New Roman" w:hAnsi="Courier New" w:cs="Courier New"/>
-          <w:color w:val="A9B7C6"/>
-          <w:sz w:val="20"/>
-          <w:szCs w:val="20"/>
-          <w:lang w:eastAsia="de-DE"/>
-        </w:rPr>
-        <w:t>domänenteilAufgeteiltInHostnameUndTopLevelDomain</w:t>
-      </w:r>
-      <w:proofErr w:type="spellEnd"/>
-      <w:r>
-        <w:rPr>
-          <w:rFonts w:ascii="Courier New" w:eastAsia="Times New Roman" w:hAnsi="Courier New" w:cs="Courier New"/>
-          <w:color w:val="A9B7C6"/>
-          <w:sz w:val="20"/>
-          <w:szCs w:val="20"/>
-          <w:lang w:eastAsia="de-DE"/>
-        </w:rPr>
-        <w:t>[</w:t>
+      <w:r>
+        <w:rPr>
+          <w:rFonts w:ascii="Courier New" w:eastAsia="Times New Roman" w:hAnsi="Courier New" w:cs="Courier New"/>
+          <w:color w:val="A9B7C6"/>
+          <w:sz w:val="20"/>
+          <w:szCs w:val="20"/>
+          <w:lang w:eastAsia="de-DE"/>
+        </w:rPr>
+        <w:t>domänenteilAufgeteiltInHostnameUndTopLevelDomain[</w:t>
       </w:r>
       <w:r>
         <w:rPr>
@@ -2819,31 +1975,8 @@
           <w:lang w:eastAsia="de-DE"/>
         </w:rPr>
         <w:br/>
-        <w:t xml:space="preserve">    </w:t>
-      </w:r>
-      <w:proofErr w:type="spellStart"/>
-      <w:r>
-        <w:rPr>
-          <w:rFonts w:ascii="Courier New" w:eastAsia="Times New Roman" w:hAnsi="Courier New" w:cs="Courier New"/>
-          <w:color w:val="CC7832"/>
-          <w:sz w:val="20"/>
-          <w:szCs w:val="20"/>
-          <w:lang w:eastAsia="de-DE"/>
-        </w:rPr>
-        <w:t>return</w:t>
-      </w:r>
-      <w:proofErr w:type="spellEnd"/>
-      <w:r>
-        <w:rPr>
-          <w:rFonts w:ascii="Courier New" w:eastAsia="Times New Roman" w:hAnsi="Courier New" w:cs="Courier New"/>
-          <w:color w:val="CC7832"/>
-          <w:sz w:val="20"/>
-          <w:szCs w:val="20"/>
-          <w:lang w:eastAsia="de-DE"/>
-        </w:rPr>
-        <w:t xml:space="preserve"> </w:t>
-      </w:r>
-      <w:proofErr w:type="spellStart"/>
+        <w:t xml:space="preserve">    return </w:t>
+      </w:r>
       <w:r>
         <w:rPr>
           <w:rFonts w:ascii="Courier New" w:eastAsia="Times New Roman" w:hAnsi="Courier New" w:cs="Courier New"/>
@@ -2854,7 +1987,6 @@
         </w:rPr>
         <w:t>fertigeEmailAdresse</w:t>
       </w:r>
-      <w:proofErr w:type="spellEnd"/>
       <w:r>
         <w:rPr>
           <w:rFonts w:ascii="Courier New" w:eastAsia="Times New Roman" w:hAnsi="Courier New" w:cs="Courier New"/>
@@ -2892,53 +2024,23 @@
         <w:pStyle w:val="Heading3"/>
       </w:pPr>
       <w:bookmarkStart w:id="6" w:name="_Toc65243365"/>
-      <w:proofErr w:type="spellStart"/>
-      <w:r>
-        <w:t>Extract</w:t>
-      </w:r>
-      <w:proofErr w:type="spellEnd"/>
-      <w:r>
-        <w:t xml:space="preserve"> </w:t>
-      </w:r>
-      <w:proofErr w:type="spellStart"/>
-      <w:r>
-        <w:t>Method</w:t>
-      </w:r>
-      <w:proofErr w:type="spellEnd"/>
-      <w:r>
-        <w:t xml:space="preserve"> </w:t>
+      <w:r>
+        <w:t xml:space="preserve">Extract Method </w:t>
       </w:r>
       <w:bookmarkStart w:id="7" w:name="_Hlk65226972"/>
-      <w:proofErr w:type="spellStart"/>
       <w:r>
         <w:rPr>
           <w:i/>
           <w:iCs/>
         </w:rPr>
-        <w:t>startGuiBestimmenUndAufrufen</w:t>
-      </w:r>
-      <w:proofErr w:type="spellEnd"/>
-      <w:r>
-        <w:rPr>
-          <w:i/>
-          <w:iCs/>
-        </w:rPr>
-        <w:t>()</w:t>
+        <w:t>startGuiBestimmenUndAufrufen()</w:t>
       </w:r>
       <w:bookmarkEnd w:id="6"/>
     </w:p>
     <w:bookmarkEnd w:id="7"/>
     <w:p>
       <w:r>
-        <w:t xml:space="preserve">Vor dem </w:t>
-      </w:r>
-      <w:proofErr w:type="spellStart"/>
-      <w:r>
-        <w:t>Refactoring</w:t>
-      </w:r>
-      <w:proofErr w:type="spellEnd"/>
-      <w:r>
-        <w:t xml:space="preserve"> sah die Main-Methode wie folgt aus:</w:t>
+        <w:t>Vor dem Refactoring sah die Main-Methode wie folgt aus:</w:t>
       </w:r>
     </w:p>
     <w:p>
@@ -2971,73 +2073,16 @@
           <w:lang w:eastAsia="de-DE"/>
         </w:rPr>
       </w:pPr>
-      <w:proofErr w:type="spellStart"/>
-      <w:r>
-        <w:rPr>
-          <w:rFonts w:ascii="Courier New" w:eastAsia="Times New Roman" w:hAnsi="Courier New" w:cs="Courier New"/>
-          <w:color w:val="CC7832"/>
-          <w:sz w:val="20"/>
-          <w:szCs w:val="20"/>
-          <w:lang w:eastAsia="de-DE"/>
-        </w:rPr>
-        <w:t>public</w:t>
-      </w:r>
-      <w:proofErr w:type="spellEnd"/>
-      <w:r>
-        <w:rPr>
-          <w:rFonts w:ascii="Courier New" w:eastAsia="Times New Roman" w:hAnsi="Courier New" w:cs="Courier New"/>
-          <w:color w:val="CC7832"/>
-          <w:sz w:val="20"/>
-          <w:szCs w:val="20"/>
-          <w:lang w:eastAsia="de-DE"/>
-        </w:rPr>
-        <w:t xml:space="preserve"> </w:t>
-      </w:r>
-      <w:proofErr w:type="spellStart"/>
-      <w:r>
-        <w:rPr>
-          <w:rFonts w:ascii="Courier New" w:eastAsia="Times New Roman" w:hAnsi="Courier New" w:cs="Courier New"/>
-          <w:color w:val="CC7832"/>
-          <w:sz w:val="20"/>
-          <w:szCs w:val="20"/>
-          <w:lang w:eastAsia="de-DE"/>
-        </w:rPr>
-        <w:t>static</w:t>
-      </w:r>
-      <w:proofErr w:type="spellEnd"/>
-      <w:r>
-        <w:rPr>
-          <w:rFonts w:ascii="Courier New" w:eastAsia="Times New Roman" w:hAnsi="Courier New" w:cs="Courier New"/>
-          <w:color w:val="CC7832"/>
-          <w:sz w:val="20"/>
-          <w:szCs w:val="20"/>
-          <w:lang w:eastAsia="de-DE"/>
-        </w:rPr>
-        <w:t xml:space="preserve"> </w:t>
-      </w:r>
-      <w:proofErr w:type="spellStart"/>
-      <w:r>
-        <w:rPr>
-          <w:rFonts w:ascii="Courier New" w:eastAsia="Times New Roman" w:hAnsi="Courier New" w:cs="Courier New"/>
-          <w:color w:val="CC7832"/>
-          <w:sz w:val="20"/>
-          <w:szCs w:val="20"/>
-          <w:lang w:eastAsia="de-DE"/>
-        </w:rPr>
-        <w:t>void</w:t>
-      </w:r>
-      <w:proofErr w:type="spellEnd"/>
-      <w:r>
-        <w:rPr>
-          <w:rFonts w:ascii="Courier New" w:eastAsia="Times New Roman" w:hAnsi="Courier New" w:cs="Courier New"/>
-          <w:color w:val="CC7832"/>
-          <w:sz w:val="20"/>
-          <w:szCs w:val="20"/>
-          <w:lang w:eastAsia="de-DE"/>
-        </w:rPr>
-        <w:t xml:space="preserve"> </w:t>
-      </w:r>
-      <w:proofErr w:type="spellStart"/>
+      <w:r>
+        <w:rPr>
+          <w:rFonts w:ascii="Courier New" w:eastAsia="Times New Roman" w:hAnsi="Courier New" w:cs="Courier New"/>
+          <w:color w:val="CC7832"/>
+          <w:sz w:val="20"/>
+          <w:szCs w:val="20"/>
+          <w:lang w:eastAsia="de-DE"/>
+        </w:rPr>
+        <w:t xml:space="preserve">public static void </w:t>
+      </w:r>
       <w:r>
         <w:rPr>
           <w:rFonts w:ascii="Courier New" w:eastAsia="Times New Roman" w:hAnsi="Courier New" w:cs="Courier New"/>
@@ -3048,82 +2093,35 @@
         </w:rPr>
         <w:t>main</w:t>
       </w:r>
-      <w:proofErr w:type="spellEnd"/>
-      <w:r>
-        <w:rPr>
-          <w:rFonts w:ascii="Courier New" w:eastAsia="Times New Roman" w:hAnsi="Courier New" w:cs="Courier New"/>
-          <w:color w:val="A9B7C6"/>
-          <w:sz w:val="20"/>
-          <w:szCs w:val="20"/>
-          <w:lang w:eastAsia="de-DE"/>
-        </w:rPr>
-        <w:t xml:space="preserve">( String[] </w:t>
-      </w:r>
-      <w:proofErr w:type="spellStart"/>
-      <w:r>
-        <w:rPr>
-          <w:rFonts w:ascii="Courier New" w:eastAsia="Times New Roman" w:hAnsi="Courier New" w:cs="Courier New"/>
-          <w:color w:val="A9B7C6"/>
-          <w:sz w:val="20"/>
-          <w:szCs w:val="20"/>
-          <w:lang w:eastAsia="de-DE"/>
-        </w:rPr>
-        <w:t>args</w:t>
-      </w:r>
-      <w:proofErr w:type="spellEnd"/>
-      <w:r>
-        <w:rPr>
-          <w:rFonts w:ascii="Courier New" w:eastAsia="Times New Roman" w:hAnsi="Courier New" w:cs="Courier New"/>
-          <w:color w:val="A9B7C6"/>
-          <w:sz w:val="20"/>
-          <w:szCs w:val="20"/>
-          <w:lang w:eastAsia="de-DE"/>
-        </w:rPr>
-        <w:t xml:space="preserve"> ) </w:t>
-      </w:r>
-      <w:proofErr w:type="spellStart"/>
-      <w:r>
-        <w:rPr>
-          <w:rFonts w:ascii="Courier New" w:eastAsia="Times New Roman" w:hAnsi="Courier New" w:cs="Courier New"/>
-          <w:color w:val="CC7832"/>
-          <w:sz w:val="20"/>
-          <w:szCs w:val="20"/>
-          <w:lang w:eastAsia="de-DE"/>
-        </w:rPr>
-        <w:t>throws</w:t>
-      </w:r>
-      <w:proofErr w:type="spellEnd"/>
-      <w:r>
-        <w:rPr>
-          <w:rFonts w:ascii="Courier New" w:eastAsia="Times New Roman" w:hAnsi="Courier New" w:cs="Courier New"/>
-          <w:color w:val="CC7832"/>
-          <w:sz w:val="20"/>
-          <w:szCs w:val="20"/>
-          <w:lang w:eastAsia="de-DE"/>
-        </w:rPr>
-        <w:t xml:space="preserve"> </w:t>
-      </w:r>
-      <w:proofErr w:type="spellStart"/>
-      <w:r>
-        <w:rPr>
-          <w:rFonts w:ascii="Courier New" w:eastAsia="Times New Roman" w:hAnsi="Courier New" w:cs="Courier New"/>
-          <w:color w:val="A9B7C6"/>
-          <w:sz w:val="20"/>
-          <w:szCs w:val="20"/>
-          <w:lang w:eastAsia="de-DE"/>
-        </w:rPr>
-        <w:t>Exception</w:t>
-      </w:r>
-      <w:proofErr w:type="spellEnd"/>
-      <w:r>
-        <w:rPr>
-          <w:rFonts w:ascii="Courier New" w:eastAsia="Times New Roman" w:hAnsi="Courier New" w:cs="Courier New"/>
-          <w:color w:val="A9B7C6"/>
-          <w:sz w:val="20"/>
-          <w:szCs w:val="20"/>
-          <w:lang w:eastAsia="de-DE"/>
-        </w:rPr>
-        <w:t xml:space="preserve"> {</w:t>
+      <w:r>
+        <w:rPr>
+          <w:rFonts w:ascii="Courier New" w:eastAsia="Times New Roman" w:hAnsi="Courier New" w:cs="Courier New"/>
+          <w:color w:val="A9B7C6"/>
+          <w:sz w:val="20"/>
+          <w:szCs w:val="20"/>
+          <w:lang w:eastAsia="de-DE"/>
+        </w:rPr>
+        <w:t xml:space="preserve">( String[] args ) </w:t>
+      </w:r>
+      <w:r>
+        <w:rPr>
+          <w:rFonts w:ascii="Courier New" w:eastAsia="Times New Roman" w:hAnsi="Courier New" w:cs="Courier New"/>
+          <w:color w:val="CC7832"/>
+          <w:sz w:val="20"/>
+          <w:szCs w:val="20"/>
+          <w:lang w:eastAsia="de-DE"/>
+        </w:rPr>
+        <w:t xml:space="preserve">throws </w:t>
+      </w:r>
+      <w:r>
+        <w:rPr>
+          <w:rFonts w:ascii="Courier New" w:eastAsia="Times New Roman" w:hAnsi="Courier New" w:cs="Courier New"/>
+          <w:color w:val="A9B7C6"/>
+          <w:sz w:val="20"/>
+          <w:szCs w:val="20"/>
+          <w:lang w:eastAsia="de-DE"/>
+        </w:rPr>
+        <w:t>Exception {</w:t>
       </w:r>
       <w:r>
         <w:rPr>
@@ -3136,7 +2134,6 @@
         <w:br/>
         <w:t xml:space="preserve">    </w:t>
       </w:r>
-      <w:proofErr w:type="spellStart"/>
       <w:r>
         <w:rPr>
           <w:rFonts w:ascii="Courier New" w:eastAsia="Times New Roman" w:hAnsi="Courier New" w:cs="Courier New"/>
@@ -3147,7 +2144,6 @@
         </w:rPr>
         <w:t>if</w:t>
       </w:r>
-      <w:proofErr w:type="spellEnd"/>
       <w:r>
         <w:rPr>
           <w:rFonts w:ascii="Courier New" w:eastAsia="Times New Roman" w:hAnsi="Courier New" w:cs="Courier New"/>
@@ -3158,7 +2154,6 @@
         </w:rPr>
         <w:t>(</w:t>
       </w:r>
-      <w:proofErr w:type="spellStart"/>
       <w:r>
         <w:rPr>
           <w:rFonts w:ascii="Courier New" w:eastAsia="Times New Roman" w:hAnsi="Courier New" w:cs="Courier New"/>
@@ -3171,7 +2166,6 @@
         </w:rPr>
         <w:t>neuerNutzer</w:t>
       </w:r>
-      <w:proofErr w:type="spellEnd"/>
       <w:r>
         <w:rPr>
           <w:rFonts w:ascii="Courier New" w:eastAsia="Times New Roman" w:hAnsi="Courier New" w:cs="Courier New"/>
@@ -3182,7 +2176,6 @@
         </w:rPr>
         <w:t xml:space="preserve">() == </w:t>
       </w:r>
-      <w:proofErr w:type="spellStart"/>
       <w:r>
         <w:rPr>
           <w:rFonts w:ascii="Courier New" w:eastAsia="Times New Roman" w:hAnsi="Courier New" w:cs="Courier New"/>
@@ -3193,7 +2186,6 @@
         </w:rPr>
         <w:t>true</w:t>
       </w:r>
-      <w:proofErr w:type="spellEnd"/>
       <w:r>
         <w:rPr>
           <w:rFonts w:ascii="Courier New" w:eastAsia="Times New Roman" w:hAnsi="Courier New" w:cs="Courier New"/>
@@ -3215,7 +2207,6 @@
         <w:br/>
         <w:t xml:space="preserve">        </w:t>
       </w:r>
-      <w:proofErr w:type="spellStart"/>
       <w:r>
         <w:rPr>
           <w:rFonts w:ascii="Courier New" w:eastAsia="Times New Roman" w:hAnsi="Courier New" w:cs="Courier New"/>
@@ -3226,9 +2217,69 @@
           <w:szCs w:val="20"/>
           <w:lang w:eastAsia="de-DE"/>
         </w:rPr>
-        <w:t>benutzerAnlegenGUI</w:t>
-      </w:r>
-      <w:proofErr w:type="spellEnd"/>
+        <w:t xml:space="preserve">benutzerAnlegenGUI </w:t>
+      </w:r>
+      <w:r>
+        <w:rPr>
+          <w:rFonts w:ascii="Courier New" w:eastAsia="Times New Roman" w:hAnsi="Courier New" w:cs="Courier New"/>
+          <w:color w:val="A9B7C6"/>
+          <w:sz w:val="20"/>
+          <w:szCs w:val="20"/>
+          <w:lang w:eastAsia="de-DE"/>
+        </w:rPr>
+        <w:t xml:space="preserve">= </w:t>
+      </w:r>
+      <w:r>
+        <w:rPr>
+          <w:rFonts w:ascii="Courier New" w:eastAsia="Times New Roman" w:hAnsi="Courier New" w:cs="Courier New"/>
+          <w:color w:val="CC7832"/>
+          <w:sz w:val="20"/>
+          <w:szCs w:val="20"/>
+          <w:lang w:eastAsia="de-DE"/>
+        </w:rPr>
+        <w:t xml:space="preserve">new </w:t>
+      </w:r>
+      <w:r>
+        <w:rPr>
+          <w:rFonts w:ascii="Courier New" w:eastAsia="Times New Roman" w:hAnsi="Courier New" w:cs="Courier New"/>
+          <w:color w:val="A9B7C6"/>
+          <w:sz w:val="20"/>
+          <w:szCs w:val="20"/>
+          <w:lang w:eastAsia="de-DE"/>
+        </w:rPr>
+        <w:t>BenutzerAnlegenGUI()</w:t>
+      </w:r>
+      <w:r>
+        <w:rPr>
+          <w:rFonts w:ascii="Courier New" w:eastAsia="Times New Roman" w:hAnsi="Courier New" w:cs="Courier New"/>
+          <w:color w:val="CC7832"/>
+          <w:sz w:val="20"/>
+          <w:szCs w:val="20"/>
+          <w:lang w:eastAsia="de-DE"/>
+        </w:rPr>
+        <w:t>;</w:t>
+      </w:r>
+      <w:r>
+        <w:rPr>
+          <w:rFonts w:ascii="Courier New" w:eastAsia="Times New Roman" w:hAnsi="Courier New" w:cs="Courier New"/>
+          <w:color w:val="CC7832"/>
+          <w:sz w:val="20"/>
+          <w:szCs w:val="20"/>
+          <w:lang w:eastAsia="de-DE"/>
+        </w:rPr>
+        <w:br/>
+        <w:t xml:space="preserve">        new </w:t>
+      </w:r>
+      <w:r>
+        <w:rPr>
+          <w:rFonts w:ascii="Courier New" w:eastAsia="Times New Roman" w:hAnsi="Courier New" w:cs="Courier New"/>
+          <w:color w:val="A9B7C6"/>
+          <w:sz w:val="20"/>
+          <w:szCs w:val="20"/>
+          <w:lang w:eastAsia="de-DE"/>
+        </w:rPr>
+        <w:t>GUIController(</w:t>
+      </w:r>
       <w:r>
         <w:rPr>
           <w:rFonts w:ascii="Courier New" w:eastAsia="Times New Roman" w:hAnsi="Courier New" w:cs="Courier New"/>
@@ -3239,61 +2290,17 @@
           <w:szCs w:val="20"/>
           <w:lang w:eastAsia="de-DE"/>
         </w:rPr>
-        <w:t xml:space="preserve"> </w:t>
-      </w:r>
-      <w:r>
-        <w:rPr>
-          <w:rFonts w:ascii="Courier New" w:eastAsia="Times New Roman" w:hAnsi="Courier New" w:cs="Courier New"/>
-          <w:color w:val="A9B7C6"/>
-          <w:sz w:val="20"/>
-          <w:szCs w:val="20"/>
-          <w:lang w:eastAsia="de-DE"/>
-        </w:rPr>
-        <w:t xml:space="preserve">= </w:t>
-      </w:r>
-      <w:proofErr w:type="spellStart"/>
-      <w:r>
-        <w:rPr>
-          <w:rFonts w:ascii="Courier New" w:eastAsia="Times New Roman" w:hAnsi="Courier New" w:cs="Courier New"/>
-          <w:color w:val="CC7832"/>
-          <w:sz w:val="20"/>
-          <w:szCs w:val="20"/>
-          <w:lang w:eastAsia="de-DE"/>
-        </w:rPr>
-        <w:t>new</w:t>
-      </w:r>
-      <w:proofErr w:type="spellEnd"/>
-      <w:r>
-        <w:rPr>
-          <w:rFonts w:ascii="Courier New" w:eastAsia="Times New Roman" w:hAnsi="Courier New" w:cs="Courier New"/>
-          <w:color w:val="CC7832"/>
-          <w:sz w:val="20"/>
-          <w:szCs w:val="20"/>
-          <w:lang w:eastAsia="de-DE"/>
-        </w:rPr>
-        <w:t xml:space="preserve"> </w:t>
-      </w:r>
-      <w:proofErr w:type="spellStart"/>
-      <w:r>
-        <w:rPr>
-          <w:rFonts w:ascii="Courier New" w:eastAsia="Times New Roman" w:hAnsi="Courier New" w:cs="Courier New"/>
-          <w:color w:val="A9B7C6"/>
-          <w:sz w:val="20"/>
-          <w:szCs w:val="20"/>
-          <w:lang w:eastAsia="de-DE"/>
-        </w:rPr>
-        <w:t>BenutzerAnlegenGUI</w:t>
-      </w:r>
-      <w:proofErr w:type="spellEnd"/>
-      <w:r>
-        <w:rPr>
-          <w:rFonts w:ascii="Courier New" w:eastAsia="Times New Roman" w:hAnsi="Courier New" w:cs="Courier New"/>
-          <w:color w:val="A9B7C6"/>
-          <w:sz w:val="20"/>
-          <w:szCs w:val="20"/>
-          <w:lang w:eastAsia="de-DE"/>
-        </w:rPr>
-        <w:t>()</w:t>
+        <w:t>benutzerAnlegenGUI</w:t>
+      </w:r>
+      <w:r>
+        <w:rPr>
+          <w:rFonts w:ascii="Courier New" w:eastAsia="Times New Roman" w:hAnsi="Courier New" w:cs="Courier New"/>
+          <w:color w:val="A9B7C6"/>
+          <w:sz w:val="20"/>
+          <w:szCs w:val="20"/>
+          <w:lang w:eastAsia="de-DE"/>
+        </w:rPr>
+        <w:t>)</w:t>
       </w:r>
       <w:r>
         <w:rPr>
@@ -3309,6 +2316,47 @@
         <w:rPr>
           <w:rFonts w:ascii="Courier New" w:eastAsia="Times New Roman" w:hAnsi="Courier New" w:cs="Courier New"/>
           <w:color w:val="CC7832"/>
+          <w:sz w:val="20"/>
+          <w:szCs w:val="20"/>
+          <w:lang w:eastAsia="de-DE"/>
+        </w:rPr>
+        <w:br/>
+        <w:t xml:space="preserve">    </w:t>
+      </w:r>
+      <w:r>
+        <w:rPr>
+          <w:rFonts w:ascii="Courier New" w:eastAsia="Times New Roman" w:hAnsi="Courier New" w:cs="Courier New"/>
+          <w:color w:val="A9B7C6"/>
+          <w:sz w:val="20"/>
+          <w:szCs w:val="20"/>
+          <w:lang w:eastAsia="de-DE"/>
+        </w:rPr>
+        <w:t xml:space="preserve">} </w:t>
+      </w:r>
+      <w:r>
+        <w:rPr>
+          <w:rFonts w:ascii="Courier New" w:eastAsia="Times New Roman" w:hAnsi="Courier New" w:cs="Courier New"/>
+          <w:color w:val="CC7832"/>
+          <w:sz w:val="20"/>
+          <w:szCs w:val="20"/>
+          <w:lang w:eastAsia="de-DE"/>
+        </w:rPr>
+        <w:t xml:space="preserve">else </w:t>
+      </w:r>
+      <w:r>
+        <w:rPr>
+          <w:rFonts w:ascii="Courier New" w:eastAsia="Times New Roman" w:hAnsi="Courier New" w:cs="Courier New"/>
+          <w:color w:val="A9B7C6"/>
+          <w:sz w:val="20"/>
+          <w:szCs w:val="20"/>
+          <w:lang w:eastAsia="de-DE"/>
+        </w:rPr>
+        <w:t>{</w:t>
+      </w:r>
+      <w:r>
+        <w:rPr>
+          <w:rFonts w:ascii="Courier New" w:eastAsia="Times New Roman" w:hAnsi="Courier New" w:cs="Courier New"/>
+          <w:color w:val="A9B7C6"/>
           <w:sz w:val="20"/>
           <w:szCs w:val="20"/>
           <w:lang w:eastAsia="de-DE"/>
@@ -3316,51 +2364,59 @@
         <w:br/>
         <w:t xml:space="preserve">        </w:t>
       </w:r>
-      <w:proofErr w:type="spellStart"/>
-      <w:r>
-        <w:rPr>
-          <w:rFonts w:ascii="Courier New" w:eastAsia="Times New Roman" w:hAnsi="Courier New" w:cs="Courier New"/>
-          <w:color w:val="CC7832"/>
-          <w:sz w:val="20"/>
-          <w:szCs w:val="20"/>
-          <w:lang w:eastAsia="de-DE"/>
-        </w:rPr>
-        <w:t>new</w:t>
-      </w:r>
-      <w:proofErr w:type="spellEnd"/>
-      <w:r>
-        <w:rPr>
-          <w:rFonts w:ascii="Courier New" w:eastAsia="Times New Roman" w:hAnsi="Courier New" w:cs="Courier New"/>
-          <w:color w:val="CC7832"/>
-          <w:sz w:val="20"/>
-          <w:szCs w:val="20"/>
-          <w:lang w:eastAsia="de-DE"/>
-        </w:rPr>
-        <w:t xml:space="preserve"> </w:t>
-      </w:r>
-      <w:proofErr w:type="spellStart"/>
-      <w:r>
-        <w:rPr>
-          <w:rFonts w:ascii="Courier New" w:eastAsia="Times New Roman" w:hAnsi="Courier New" w:cs="Courier New"/>
-          <w:color w:val="A9B7C6"/>
-          <w:sz w:val="20"/>
-          <w:szCs w:val="20"/>
-          <w:lang w:eastAsia="de-DE"/>
-        </w:rPr>
-        <w:t>GUIController</w:t>
-      </w:r>
-      <w:proofErr w:type="spellEnd"/>
-      <w:r>
-        <w:rPr>
-          <w:rFonts w:ascii="Courier New" w:eastAsia="Times New Roman" w:hAnsi="Courier New" w:cs="Courier New"/>
-          <w:color w:val="A9B7C6"/>
-          <w:sz w:val="20"/>
-          <w:szCs w:val="20"/>
-          <w:lang w:eastAsia="de-DE"/>
-        </w:rPr>
-        <w:t>(</w:t>
-      </w:r>
-      <w:proofErr w:type="spellStart"/>
+      <w:r>
+        <w:rPr>
+          <w:rFonts w:ascii="Courier New" w:eastAsia="Times New Roman" w:hAnsi="Courier New" w:cs="Courier New"/>
+          <w:i/>
+          <w:iCs/>
+          <w:color w:val="A9B7C6"/>
+          <w:sz w:val="20"/>
+          <w:szCs w:val="20"/>
+          <w:lang w:eastAsia="de-DE"/>
+        </w:rPr>
+        <w:t>buildUebersichtsGUI</w:t>
+      </w:r>
+      <w:r>
+        <w:rPr>
+          <w:rFonts w:ascii="Courier New" w:eastAsia="Times New Roman" w:hAnsi="Courier New" w:cs="Courier New"/>
+          <w:color w:val="A9B7C6"/>
+          <w:sz w:val="20"/>
+          <w:szCs w:val="20"/>
+          <w:lang w:eastAsia="de-DE"/>
+        </w:rPr>
+        <w:t>()</w:t>
+      </w:r>
+      <w:r>
+        <w:rPr>
+          <w:rFonts w:ascii="Courier New" w:eastAsia="Times New Roman" w:hAnsi="Courier New" w:cs="Courier New"/>
+          <w:color w:val="CC7832"/>
+          <w:sz w:val="20"/>
+          <w:szCs w:val="20"/>
+          <w:lang w:eastAsia="de-DE"/>
+        </w:rPr>
+        <w:t>;</w:t>
+      </w:r>
+      <w:r>
+        <w:rPr>
+          <w:rFonts w:ascii="Courier New" w:eastAsia="Times New Roman" w:hAnsi="Courier New" w:cs="Courier New"/>
+          <w:color w:val="CC7832"/>
+          <w:sz w:val="20"/>
+          <w:szCs w:val="20"/>
+          <w:lang w:eastAsia="de-DE"/>
+        </w:rPr>
+        <w:br/>
+        <w:t xml:space="preserve">        new </w:t>
+      </w:r>
+      <w:r>
+        <w:rPr>
+          <w:rFonts w:ascii="Courier New" w:eastAsia="Times New Roman" w:hAnsi="Courier New" w:cs="Courier New"/>
+          <w:color w:val="A9B7C6"/>
+          <w:sz w:val="20"/>
+          <w:szCs w:val="20"/>
+          <w:lang w:eastAsia="de-DE"/>
+        </w:rPr>
+        <w:t>GUIController(</w:t>
+      </w:r>
       <w:r>
         <w:rPr>
           <w:rFonts w:ascii="Courier New" w:eastAsia="Times New Roman" w:hAnsi="Courier New" w:cs="Courier New"/>
@@ -3371,9 +2427,8 @@
           <w:szCs w:val="20"/>
           <w:lang w:eastAsia="de-DE"/>
         </w:rPr>
-        <w:t>benutzerAnlegenGUI</w:t>
-      </w:r>
-      <w:proofErr w:type="spellEnd"/>
+        <w:t>uebersichtsGUI</w:t>
+      </w:r>
       <w:r>
         <w:rPr>
           <w:rFonts w:ascii="Courier New" w:eastAsia="Times New Roman" w:hAnsi="Courier New" w:cs="Courier New"/>
@@ -3413,39 +2468,7 @@
           <w:szCs w:val="20"/>
           <w:lang w:eastAsia="de-DE"/>
         </w:rPr>
-        <w:t xml:space="preserve">} </w:t>
-      </w:r>
-      <w:proofErr w:type="spellStart"/>
-      <w:r>
-        <w:rPr>
-          <w:rFonts w:ascii="Courier New" w:eastAsia="Times New Roman" w:hAnsi="Courier New" w:cs="Courier New"/>
-          <w:color w:val="CC7832"/>
-          <w:sz w:val="20"/>
-          <w:szCs w:val="20"/>
-          <w:lang w:eastAsia="de-DE"/>
-        </w:rPr>
-        <w:t>else</w:t>
-      </w:r>
-      <w:proofErr w:type="spellEnd"/>
-      <w:r>
-        <w:rPr>
-          <w:rFonts w:ascii="Courier New" w:eastAsia="Times New Roman" w:hAnsi="Courier New" w:cs="Courier New"/>
-          <w:color w:val="CC7832"/>
-          <w:sz w:val="20"/>
-          <w:szCs w:val="20"/>
-          <w:lang w:eastAsia="de-DE"/>
-        </w:rPr>
-        <w:t xml:space="preserve"> </w:t>
-      </w:r>
-      <w:r>
-        <w:rPr>
-          <w:rFonts w:ascii="Courier New" w:eastAsia="Times New Roman" w:hAnsi="Courier New" w:cs="Courier New"/>
-          <w:color w:val="A9B7C6"/>
-          <w:sz w:val="20"/>
-          <w:szCs w:val="20"/>
-          <w:lang w:eastAsia="de-DE"/>
-        </w:rPr>
-        <w:t>{</w:t>
+        <w:t>}</w:t>
       </w:r>
       <w:r>
         <w:rPr>
@@ -3456,380 +2479,166 @@
           <w:lang w:eastAsia="de-DE"/>
         </w:rPr>
         <w:br/>
-        <w:t xml:space="preserve">        </w:t>
-      </w:r>
-      <w:proofErr w:type="spellStart"/>
-      <w:r>
-        <w:rPr>
-          <w:rFonts w:ascii="Courier New" w:eastAsia="Times New Roman" w:hAnsi="Courier New" w:cs="Courier New"/>
+        <w:t>}</w:t>
+      </w:r>
+    </w:p>
+    <w:p>
+      <w:r>
+        <w:t xml:space="preserve">Es waren bereits einige Code-Fragmente ausgelagert in die Methoden </w:t>
+      </w:r>
+      <w:r>
+        <w:rPr>
           <w:i/>
           <w:iCs/>
-          <w:color w:val="A9B7C6"/>
-          <w:sz w:val="20"/>
-          <w:szCs w:val="20"/>
-          <w:lang w:eastAsia="de-DE"/>
-        </w:rPr>
-        <w:t>buildUebersichtsGUI</w:t>
-      </w:r>
-      <w:proofErr w:type="spellEnd"/>
-      <w:r>
-        <w:rPr>
-          <w:rFonts w:ascii="Courier New" w:eastAsia="Times New Roman" w:hAnsi="Courier New" w:cs="Courier New"/>
-          <w:color w:val="A9B7C6"/>
-          <w:sz w:val="20"/>
-          <w:szCs w:val="20"/>
-          <w:lang w:eastAsia="de-DE"/>
-        </w:rPr>
-        <w:t>()</w:t>
-      </w:r>
-      <w:r>
-        <w:rPr>
-          <w:rFonts w:ascii="Courier New" w:eastAsia="Times New Roman" w:hAnsi="Courier New" w:cs="Courier New"/>
-          <w:color w:val="CC7832"/>
-          <w:sz w:val="20"/>
-          <w:szCs w:val="20"/>
-          <w:lang w:eastAsia="de-DE"/>
-        </w:rPr>
-        <w:t>;</w:t>
-      </w:r>
-      <w:r>
-        <w:rPr>
-          <w:rFonts w:ascii="Courier New" w:eastAsia="Times New Roman" w:hAnsi="Courier New" w:cs="Courier New"/>
-          <w:color w:val="CC7832"/>
-          <w:sz w:val="20"/>
-          <w:szCs w:val="20"/>
-          <w:lang w:eastAsia="de-DE"/>
-        </w:rPr>
-        <w:br/>
-        <w:t xml:space="preserve">        </w:t>
-      </w:r>
-      <w:proofErr w:type="spellStart"/>
-      <w:r>
-        <w:rPr>
-          <w:rFonts w:ascii="Courier New" w:eastAsia="Times New Roman" w:hAnsi="Courier New" w:cs="Courier New"/>
-          <w:color w:val="CC7832"/>
-          <w:sz w:val="20"/>
-          <w:szCs w:val="20"/>
-          <w:lang w:eastAsia="de-DE"/>
-        </w:rPr>
-        <w:t>new</w:t>
-      </w:r>
-      <w:proofErr w:type="spellEnd"/>
-      <w:r>
-        <w:rPr>
-          <w:rFonts w:ascii="Courier New" w:eastAsia="Times New Roman" w:hAnsi="Courier New" w:cs="Courier New"/>
-          <w:color w:val="CC7832"/>
-          <w:sz w:val="20"/>
-          <w:szCs w:val="20"/>
-          <w:lang w:eastAsia="de-DE"/>
+        </w:rPr>
+        <w:t>neuerNutzer()</w:t>
+      </w:r>
+      <w:r>
+        <w:t xml:space="preserve"> und </w:t>
+      </w:r>
+      <w:r>
+        <w:rPr>
+          <w:i/>
+          <w:iCs/>
+        </w:rPr>
+        <w:t>buildUebersichtsGui()</w:t>
+      </w:r>
+      <w:r>
+        <w:t>, dennoch war aufgrund der Verzweigung noch nicht auf den ersten Blick ersichtlich, was eigentlich getan wird. Statt einen Kommentar hinzuzufügen</w:t>
+      </w:r>
+      <w:r>
+        <w:t>,</w:t>
+      </w:r>
+      <w:r>
+        <w:t xml:space="preserve"> wurde daher die komplette Verzweigung in die Methode </w:t>
+      </w:r>
+      <w:r>
+        <w:rPr>
+          <w:i/>
+          <w:iCs/>
+        </w:rPr>
+        <w:t>startGuiBestimmenUndAufrufen()</w:t>
+      </w:r>
+      <w:r>
+        <w:rPr>
+          <w:i/>
+          <w:iCs/>
         </w:rPr>
         <w:t xml:space="preserve"> </w:t>
       </w:r>
-      <w:proofErr w:type="spellStart"/>
-      <w:r>
-        <w:rPr>
-          <w:rFonts w:ascii="Courier New" w:eastAsia="Times New Roman" w:hAnsi="Courier New" w:cs="Courier New"/>
-          <w:color w:val="A9B7C6"/>
-          <w:sz w:val="20"/>
-          <w:szCs w:val="20"/>
-          <w:lang w:eastAsia="de-DE"/>
-        </w:rPr>
-        <w:t>GUIController</w:t>
-      </w:r>
-      <w:proofErr w:type="spellEnd"/>
-      <w:r>
-        <w:rPr>
-          <w:rFonts w:ascii="Courier New" w:eastAsia="Times New Roman" w:hAnsi="Courier New" w:cs="Courier New"/>
-          <w:color w:val="A9B7C6"/>
-          <w:sz w:val="20"/>
-          <w:szCs w:val="20"/>
-          <w:lang w:eastAsia="de-DE"/>
-        </w:rPr>
-        <w:t>(</w:t>
-      </w:r>
-      <w:proofErr w:type="spellStart"/>
-      <w:r>
-        <w:rPr>
-          <w:rFonts w:ascii="Courier New" w:eastAsia="Times New Roman" w:hAnsi="Courier New" w:cs="Courier New"/>
+      <w:r>
+        <w:t>ausgelagert. So ist sofort klar, dass</w:t>
+      </w:r>
+      <w:r>
+        <w:t xml:space="preserve"> in der Methode</w:t>
+      </w:r>
+      <w:r>
+        <w:t xml:space="preserve"> bestimmt wird, mit welcher GUI die Anwendung starten soll und dass diese daraufhin aufgerufen wird. </w:t>
+      </w:r>
+    </w:p>
+    <w:p>
+      <w:r>
+        <w:t xml:space="preserve">Des Weiteren wurde die Methode </w:t>
+      </w:r>
+      <w:r>
+        <w:rPr>
+          <w:i/>
+          <w:iCs/>
+        </w:rPr>
+        <w:t>neuerNutzer()</w:t>
+      </w:r>
+      <w:r>
+        <w:t xml:space="preserve"> in </w:t>
+      </w:r>
+      <w:r>
+        <w:rPr>
+          <w:i/>
+          <w:iCs/>
+        </w:rPr>
+        <w:t xml:space="preserve">nutzerIstNeu() </w:t>
+      </w:r>
+      <w:r>
+        <w:t xml:space="preserve">umbenannt, sodass die if-Anweisung </w:t>
+      </w:r>
+      <w:r>
+        <w:rPr>
+          <w:i/>
+          <w:iCs/>
+        </w:rPr>
+        <w:t>if(nutzerIstNeu() == true)</w:t>
+      </w:r>
+      <w:r>
+        <w:t xml:space="preserve"> in der neuen Methode </w:t>
+      </w:r>
+      <w:r>
+        <w:rPr>
+          <w:i/>
+          <w:iCs/>
+        </w:rPr>
+        <w:t>startGuiBestimmenUndAufrufen()</w:t>
+      </w:r>
+      <w:r>
+        <w:t xml:space="preserve"> selbstsprechend ist.</w:t>
+      </w:r>
+    </w:p>
+    <w:p>
+      <w:r>
+        <w:t xml:space="preserve">Auch die zwei Zeilen </w:t>
+      </w:r>
+    </w:p>
+    <w:p>
+      <w:pPr>
+        <w:pStyle w:val="HTMLPreformatted"/>
+        <w:shd w:val="clear" w:color="auto" w:fill="2B2B2B"/>
+        <w:rPr>
+          <w:color w:val="A9B7C6"/>
+        </w:rPr>
+      </w:pPr>
+      <w:r>
+        <w:rPr>
           <w:i/>
           <w:iCs/>
           <w:color w:val="9876AA"/>
-          <w:sz w:val="20"/>
-          <w:szCs w:val="20"/>
-          <w:lang w:eastAsia="de-DE"/>
-        </w:rPr>
-        <w:t>uebersichtsGUI</w:t>
-      </w:r>
-      <w:proofErr w:type="spellEnd"/>
-      <w:r>
-        <w:rPr>
-          <w:rFonts w:ascii="Courier New" w:eastAsia="Times New Roman" w:hAnsi="Courier New" w:cs="Courier New"/>
-          <w:color w:val="A9B7C6"/>
-          <w:sz w:val="20"/>
-          <w:szCs w:val="20"/>
-          <w:lang w:eastAsia="de-DE"/>
-        </w:rPr>
-        <w:t>)</w:t>
-      </w:r>
-      <w:r>
-        <w:rPr>
-          <w:rFonts w:ascii="Courier New" w:eastAsia="Times New Roman" w:hAnsi="Courier New" w:cs="Courier New"/>
-          <w:color w:val="CC7832"/>
-          <w:sz w:val="20"/>
-          <w:szCs w:val="20"/>
-          <w:lang w:eastAsia="de-DE"/>
+        </w:rPr>
+        <w:t xml:space="preserve">benutzerAnlegenGUI </w:t>
+      </w:r>
+      <w:r>
+        <w:rPr>
+          <w:color w:val="A9B7C6"/>
+        </w:rPr>
+        <w:t xml:space="preserve">= </w:t>
+      </w:r>
+      <w:r>
+        <w:rPr>
+          <w:color w:val="CC7832"/>
+        </w:rPr>
+        <w:t xml:space="preserve">new </w:t>
+      </w:r>
+      <w:r>
+        <w:rPr>
+          <w:color w:val="A9B7C6"/>
+        </w:rPr>
+        <w:t>BenutzerAnlegenGUI()</w:t>
+      </w:r>
+      <w:r>
+        <w:rPr>
+          <w:color w:val="CC7832"/>
         </w:rPr>
         <w:t>;</w:t>
       </w:r>
       <w:r>
         <w:rPr>
-          <w:rFonts w:ascii="Courier New" w:eastAsia="Times New Roman" w:hAnsi="Courier New" w:cs="Courier New"/>
-          <w:color w:val="CC7832"/>
-          <w:sz w:val="20"/>
-          <w:szCs w:val="20"/>
-          <w:lang w:eastAsia="de-DE"/>
+          <w:color w:val="CC7832"/>
         </w:rPr>
         <w:br/>
-        <w:t xml:space="preserve">    </w:t>
-      </w:r>
-      <w:r>
-        <w:rPr>
-          <w:rFonts w:ascii="Courier New" w:eastAsia="Times New Roman" w:hAnsi="Courier New" w:cs="Courier New"/>
-          <w:color w:val="A9B7C6"/>
-          <w:sz w:val="20"/>
-          <w:szCs w:val="20"/>
-          <w:lang w:eastAsia="de-DE"/>
-        </w:rPr>
-        <w:t>}</w:t>
-      </w:r>
-      <w:r>
-        <w:rPr>
-          <w:rFonts w:ascii="Courier New" w:eastAsia="Times New Roman" w:hAnsi="Courier New" w:cs="Courier New"/>
-          <w:color w:val="A9B7C6"/>
-          <w:sz w:val="20"/>
-          <w:szCs w:val="20"/>
-          <w:lang w:eastAsia="de-DE"/>
-        </w:rPr>
-        <w:br/>
-        <w:t>}</w:t>
-      </w:r>
-    </w:p>
-    <w:p>
-      <w:r>
-        <w:t xml:space="preserve">Es waren bereits einige Code-Fragmente ausgelagert in die Methoden </w:t>
-      </w:r>
-      <w:proofErr w:type="spellStart"/>
-      <w:r>
-        <w:rPr>
-          <w:i/>
-          <w:iCs/>
-        </w:rPr>
-        <w:t>neuerNutzer</w:t>
-      </w:r>
-      <w:proofErr w:type="spellEnd"/>
-      <w:r>
-        <w:rPr>
-          <w:i/>
-          <w:iCs/>
-        </w:rPr>
-        <w:t>()</w:t>
-      </w:r>
-      <w:r>
-        <w:t xml:space="preserve"> und </w:t>
-      </w:r>
-      <w:proofErr w:type="spellStart"/>
-      <w:r>
-        <w:rPr>
-          <w:i/>
-          <w:iCs/>
-        </w:rPr>
-        <w:t>buildUebersichtsGui</w:t>
-      </w:r>
-      <w:proofErr w:type="spellEnd"/>
-      <w:r>
-        <w:rPr>
-          <w:i/>
-          <w:iCs/>
-        </w:rPr>
-        <w:t>()</w:t>
-      </w:r>
-      <w:r>
-        <w:t>, dennoch war aufgrund der Verzweigung noch nicht auf den ersten Blick ersichtlich, was eigentlich getan wird. Statt einen Kommentar hinzuzufügen</w:t>
-      </w:r>
-      <w:r>
-        <w:t>,</w:t>
-      </w:r>
-      <w:r>
-        <w:t xml:space="preserve"> wurde daher die komplette Verzweigung in die Methode </w:t>
-      </w:r>
-      <w:proofErr w:type="spellStart"/>
-      <w:r>
-        <w:rPr>
-          <w:i/>
-          <w:iCs/>
-        </w:rPr>
-        <w:t>startGuiBestimmenUndAufrufen</w:t>
-      </w:r>
-      <w:proofErr w:type="spellEnd"/>
-      <w:r>
-        <w:rPr>
-          <w:i/>
-          <w:iCs/>
-        </w:rPr>
-        <w:t>()</w:t>
-      </w:r>
-      <w:r>
-        <w:rPr>
-          <w:i/>
-          <w:iCs/>
-        </w:rPr>
-        <w:t xml:space="preserve"> </w:t>
-      </w:r>
-      <w:r>
-        <w:t>ausgelagert. So ist sofort klar, dass</w:t>
-      </w:r>
-      <w:r>
-        <w:t xml:space="preserve"> in der Methode</w:t>
-      </w:r>
-      <w:r>
-        <w:t xml:space="preserve"> bestimmt wird, mit welcher GUI die Anwendung starten soll und dass diese daraufhin aufgerufen wird. </w:t>
-      </w:r>
-    </w:p>
-    <w:p>
-      <w:r>
-        <w:t xml:space="preserve">Des Weiteren wurde die Methode </w:t>
-      </w:r>
-      <w:proofErr w:type="spellStart"/>
-      <w:r>
-        <w:rPr>
-          <w:i/>
-          <w:iCs/>
-        </w:rPr>
-        <w:t>neuerNutzer</w:t>
-      </w:r>
-      <w:proofErr w:type="spellEnd"/>
-      <w:r>
-        <w:rPr>
-          <w:i/>
-          <w:iCs/>
-        </w:rPr>
-        <w:t>()</w:t>
-      </w:r>
-      <w:r>
-        <w:t xml:space="preserve"> in </w:t>
-      </w:r>
-      <w:proofErr w:type="spellStart"/>
-      <w:r>
-        <w:rPr>
-          <w:i/>
-          <w:iCs/>
-        </w:rPr>
-        <w:t>nutzerIstNeu</w:t>
-      </w:r>
-      <w:proofErr w:type="spellEnd"/>
-      <w:r>
-        <w:rPr>
-          <w:i/>
-          <w:iCs/>
-        </w:rPr>
-        <w:t xml:space="preserve">() </w:t>
-      </w:r>
-      <w:r>
-        <w:t xml:space="preserve">umbenannt, sodass die </w:t>
-      </w:r>
-      <w:proofErr w:type="spellStart"/>
-      <w:r>
-        <w:t>if</w:t>
-      </w:r>
-      <w:proofErr w:type="spellEnd"/>
-      <w:r>
-        <w:t xml:space="preserve">-Anweisung </w:t>
-      </w:r>
-      <w:proofErr w:type="spellStart"/>
-      <w:r>
-        <w:rPr>
-          <w:i/>
-          <w:iCs/>
-        </w:rPr>
-        <w:t>if</w:t>
-      </w:r>
-      <w:proofErr w:type="spellEnd"/>
-      <w:r>
-        <w:rPr>
-          <w:i/>
-          <w:iCs/>
-        </w:rPr>
-        <w:t>(</w:t>
-      </w:r>
-      <w:proofErr w:type="spellStart"/>
-      <w:r>
-        <w:rPr>
-          <w:i/>
-          <w:iCs/>
-        </w:rPr>
-        <w:t>nutzerIstNeu</w:t>
-      </w:r>
-      <w:proofErr w:type="spellEnd"/>
-      <w:r>
-        <w:rPr>
-          <w:i/>
-          <w:iCs/>
-        </w:rPr>
-        <w:t xml:space="preserve">() == </w:t>
-      </w:r>
-      <w:proofErr w:type="spellStart"/>
-      <w:r>
-        <w:rPr>
-          <w:i/>
-          <w:iCs/>
-        </w:rPr>
-        <w:t>true</w:t>
-      </w:r>
-      <w:proofErr w:type="spellEnd"/>
-      <w:r>
-        <w:rPr>
-          <w:i/>
-          <w:iCs/>
-        </w:rPr>
-        <w:t>)</w:t>
-      </w:r>
-      <w:r>
-        <w:t xml:space="preserve"> in der neuen Methode </w:t>
-      </w:r>
-      <w:proofErr w:type="spellStart"/>
-      <w:r>
-        <w:rPr>
-          <w:i/>
-          <w:iCs/>
-        </w:rPr>
-        <w:t>startGuiBestimmenUndAufrufen</w:t>
-      </w:r>
-      <w:proofErr w:type="spellEnd"/>
-      <w:r>
-        <w:rPr>
-          <w:i/>
-          <w:iCs/>
-        </w:rPr>
-        <w:t>()</w:t>
-      </w:r>
-      <w:r>
-        <w:t xml:space="preserve"> selbstsprechend ist.</w:t>
-      </w:r>
-    </w:p>
-    <w:p>
-      <w:r>
-        <w:t xml:space="preserve">Auch die zwei Zeilen </w:t>
-      </w:r>
-    </w:p>
-    <w:p>
-      <w:pPr>
-        <w:pStyle w:val="HTMLPreformatted"/>
-        <w:shd w:val="clear" w:color="auto" w:fill="2B2B2B"/>
-        <w:rPr>
-          <w:color w:val="A9B7C6"/>
-        </w:rPr>
-      </w:pPr>
-      <w:proofErr w:type="spellStart"/>
+        <w:t xml:space="preserve">new </w:t>
+      </w:r>
+      <w:r>
+        <w:rPr>
+          <w:color w:val="A9B7C6"/>
+        </w:rPr>
+        <w:t>GUIController(</w:t>
+      </w:r>
       <w:r>
         <w:rPr>
           <w:i/>
@@ -3838,48 +2647,78 @@
         </w:rPr>
         <w:t>benutzerAnlegenGUI</w:t>
       </w:r>
-      <w:proofErr w:type="spellEnd"/>
+      <w:r>
+        <w:rPr>
+          <w:color w:val="A9B7C6"/>
+        </w:rPr>
+        <w:t>)</w:t>
+      </w:r>
+      <w:r>
+        <w:rPr>
+          <w:color w:val="CC7832"/>
+        </w:rPr>
+        <w:t>;</w:t>
+      </w:r>
+    </w:p>
+    <w:p>
+      <w:r>
+        <w:t>und</w:t>
+      </w:r>
+    </w:p>
+    <w:p>
+      <w:pPr>
+        <w:pStyle w:val="HTMLPreformatted"/>
+        <w:shd w:val="clear" w:color="auto" w:fill="2B2B2B"/>
+        <w:rPr>
+          <w:color w:val="A9B7C6"/>
+        </w:rPr>
+      </w:pPr>
+      <w:r>
+        <w:rPr>
+          <w:i/>
+          <w:iCs/>
+          <w:color w:val="A9B7C6"/>
+        </w:rPr>
+        <w:t>buildUebersichtsGUI</w:t>
+      </w:r>
+      <w:r>
+        <w:rPr>
+          <w:color w:val="A9B7C6"/>
+        </w:rPr>
+        <w:t>()</w:t>
+      </w:r>
+      <w:r>
+        <w:rPr>
+          <w:color w:val="CC7832"/>
+        </w:rPr>
+        <w:t>;</w:t>
+      </w:r>
+      <w:r>
+        <w:rPr>
+          <w:color w:val="CC7832"/>
+        </w:rPr>
+        <w:br/>
+        <w:t xml:space="preserve">new </w:t>
+      </w:r>
+      <w:r>
+        <w:rPr>
+          <w:color w:val="A9B7C6"/>
+        </w:rPr>
+        <w:t>GUIController(</w:t>
+      </w:r>
       <w:r>
         <w:rPr>
           <w:i/>
           <w:iCs/>
           <w:color w:val="9876AA"/>
         </w:rPr>
-        <w:t xml:space="preserve"> </w:t>
-      </w:r>
-      <w:r>
-        <w:rPr>
-          <w:color w:val="A9B7C6"/>
-        </w:rPr>
-        <w:t xml:space="preserve">= </w:t>
-      </w:r>
-      <w:proofErr w:type="spellStart"/>
-      <w:r>
-        <w:rPr>
-          <w:color w:val="CC7832"/>
-        </w:rPr>
-        <w:t>new</w:t>
-      </w:r>
-      <w:proofErr w:type="spellEnd"/>
-      <w:r>
-        <w:rPr>
-          <w:color w:val="CC7832"/>
-        </w:rPr>
-        <w:t xml:space="preserve"> </w:t>
-      </w:r>
-      <w:proofErr w:type="spellStart"/>
-      <w:r>
-        <w:rPr>
-          <w:color w:val="A9B7C6"/>
-        </w:rPr>
-        <w:t>BenutzerAnlegenGUI</w:t>
-      </w:r>
-      <w:proofErr w:type="spellEnd"/>
-      <w:r>
-        <w:rPr>
-          <w:color w:val="A9B7C6"/>
-        </w:rPr>
-        <w:t>()</w:t>
+        <w:t>uebersichtsGUI</w:t>
+      </w:r>
+      <w:r>
+        <w:rPr>
+          <w:color w:val="A9B7C6"/>
+        </w:rPr>
+        <w:t>)</w:t>
       </w:r>
       <w:r>
         <w:rPr>
@@ -3887,66 +2726,31 @@
         </w:rPr>
         <w:t>;</w:t>
       </w:r>
-      <w:r>
-        <w:rPr>
-          <w:color w:val="CC7832"/>
-        </w:rPr>
-        <w:br/>
-      </w:r>
-      <w:proofErr w:type="spellStart"/>
-      <w:r>
-        <w:rPr>
-          <w:color w:val="CC7832"/>
-        </w:rPr>
-        <w:t>new</w:t>
-      </w:r>
-      <w:proofErr w:type="spellEnd"/>
-      <w:r>
-        <w:rPr>
-          <w:color w:val="CC7832"/>
-        </w:rPr>
-        <w:t xml:space="preserve"> </w:t>
-      </w:r>
-      <w:proofErr w:type="spellStart"/>
-      <w:r>
-        <w:rPr>
-          <w:color w:val="A9B7C6"/>
-        </w:rPr>
-        <w:t>GUIController</w:t>
-      </w:r>
-      <w:proofErr w:type="spellEnd"/>
-      <w:r>
-        <w:rPr>
-          <w:color w:val="A9B7C6"/>
-        </w:rPr>
-        <w:t>(</w:t>
-      </w:r>
-      <w:proofErr w:type="spellStart"/>
+    </w:p>
+    <w:p>
+      <w:r>
+        <w:t xml:space="preserve">wurden jeweils in die Methoden </w:t>
+      </w:r>
       <w:r>
         <w:rPr>
           <w:i/>
           <w:iCs/>
-          <w:color w:val="9876AA"/>
-        </w:rPr>
-        <w:t>benutzerAnlegenGUI</w:t>
-      </w:r>
-      <w:proofErr w:type="spellEnd"/>
-      <w:r>
-        <w:rPr>
-          <w:color w:val="A9B7C6"/>
-        </w:rPr>
-        <w:t>)</w:t>
-      </w:r>
-      <w:r>
-        <w:rPr>
-          <w:color w:val="CC7832"/>
-        </w:rPr>
-        <w:t>;</w:t>
-      </w:r>
-    </w:p>
-    <w:p>
-      <w:r>
-        <w:t>und</w:t>
+        </w:rPr>
+        <w:t>benutzerAnlegenGuiAufrufen()</w:t>
+      </w:r>
+      <w:r>
+        <w:t xml:space="preserve"> und </w:t>
+      </w:r>
+      <w:r>
+        <w:t>uebersichtsGuiAufrufen()</w:t>
+      </w:r>
+      <w:r>
+        <w:t xml:space="preserve"> ausgelagert, sodass auch hier verständlich ist, was getan wird.</w:t>
+      </w:r>
+    </w:p>
+    <w:p>
+      <w:r>
+        <w:t>Letztendlich sieht der behandelte Code dann wie folgt aus:</w:t>
       </w:r>
     </w:p>
     <w:p>
@@ -3957,16 +2761,51 @@
           <w:color w:val="A9B7C6"/>
         </w:rPr>
       </w:pPr>
-      <w:proofErr w:type="spellStart"/>
+      <w:r>
+        <w:rPr>
+          <w:color w:val="CC7832"/>
+        </w:rPr>
+        <w:t xml:space="preserve">public static void </w:t>
+      </w:r>
+      <w:r>
+        <w:rPr>
+          <w:color w:val="FFC66D"/>
+        </w:rPr>
+        <w:t>main</w:t>
+      </w:r>
+      <w:r>
+        <w:rPr>
+          <w:color w:val="A9B7C6"/>
+        </w:rPr>
+        <w:t xml:space="preserve">( String[] args ) </w:t>
+      </w:r>
+      <w:r>
+        <w:rPr>
+          <w:color w:val="CC7832"/>
+        </w:rPr>
+        <w:t xml:space="preserve">throws </w:t>
+      </w:r>
+      <w:r>
+        <w:rPr>
+          <w:color w:val="A9B7C6"/>
+        </w:rPr>
+        <w:t>Exception {</w:t>
+      </w:r>
+      <w:r>
+        <w:rPr>
+          <w:color w:val="A9B7C6"/>
+        </w:rPr>
+        <w:br/>
+        <w:t xml:space="preserve">    </w:t>
+      </w:r>
       <w:r>
         <w:rPr>
           <w:i/>
           <w:iCs/>
           <w:color w:val="A9B7C6"/>
         </w:rPr>
-        <w:t>buildUebersichtsGUI</w:t>
-      </w:r>
-      <w:proofErr w:type="spellEnd"/>
+        <w:t>startGuiBestimmenUndAufrufen</w:t>
+      </w:r>
       <w:r>
         <w:rPr>
           <w:color w:val="A9B7C6"/>
@@ -3985,530 +2824,300 @@
         </w:rPr>
         <w:br/>
       </w:r>
-      <w:proofErr w:type="spellStart"/>
-      <w:r>
-        <w:rPr>
-          <w:color w:val="CC7832"/>
-        </w:rPr>
-        <w:t>new</w:t>
-      </w:r>
-      <w:proofErr w:type="spellEnd"/>
-      <w:r>
-        <w:rPr>
-          <w:color w:val="CC7832"/>
-        </w:rPr>
-        <w:t xml:space="preserve"> </w:t>
-      </w:r>
-      <w:proofErr w:type="spellStart"/>
-      <w:r>
-        <w:rPr>
-          <w:color w:val="A9B7C6"/>
-        </w:rPr>
-        <w:t>GUIController</w:t>
-      </w:r>
-      <w:proofErr w:type="spellEnd"/>
+      <w:r>
+        <w:rPr>
+          <w:color w:val="A9B7C6"/>
+        </w:rPr>
+        <w:lastRenderedPageBreak/>
+        <w:t>}</w:t>
+      </w:r>
+      <w:r>
+        <w:rPr>
+          <w:color w:val="A9B7C6"/>
+        </w:rPr>
+        <w:br/>
+      </w:r>
+      <w:r>
+        <w:rPr>
+          <w:color w:val="A9B7C6"/>
+        </w:rPr>
+        <w:br/>
+      </w:r>
+      <w:r>
+        <w:rPr>
+          <w:color w:val="CC7832"/>
+        </w:rPr>
+        <w:t xml:space="preserve">private static void </w:t>
+      </w:r>
+      <w:r>
+        <w:rPr>
+          <w:color w:val="FFC66D"/>
+        </w:rPr>
+        <w:t>startGuiBestimmenUndAufrufen</w:t>
+      </w:r>
+      <w:r>
+        <w:rPr>
+          <w:color w:val="A9B7C6"/>
+        </w:rPr>
+        <w:t xml:space="preserve">() </w:t>
+      </w:r>
+      <w:r>
+        <w:rPr>
+          <w:color w:val="CC7832"/>
+        </w:rPr>
+        <w:t xml:space="preserve">throws </w:t>
+      </w:r>
+      <w:r>
+        <w:rPr>
+          <w:color w:val="A9B7C6"/>
+        </w:rPr>
+        <w:t>Exception {</w:t>
+      </w:r>
+      <w:r>
+        <w:rPr>
+          <w:color w:val="A9B7C6"/>
+        </w:rPr>
+        <w:br/>
+        <w:t xml:space="preserve">    </w:t>
+      </w:r>
+      <w:r>
+        <w:rPr>
+          <w:color w:val="CC7832"/>
+        </w:rPr>
+        <w:t>if</w:t>
+      </w:r>
       <w:r>
         <w:rPr>
           <w:color w:val="A9B7C6"/>
         </w:rPr>
         <w:t>(</w:t>
       </w:r>
-      <w:proofErr w:type="spellStart"/>
       <w:r>
         <w:rPr>
           <w:i/>
           <w:iCs/>
-          <w:color w:val="9876AA"/>
-        </w:rPr>
-        <w:t>uebersichtsGUI</w:t>
-      </w:r>
-      <w:proofErr w:type="spellEnd"/>
-      <w:r>
-        <w:rPr>
-          <w:color w:val="A9B7C6"/>
-        </w:rPr>
-        <w:t>)</w:t>
-      </w:r>
-      <w:r>
-        <w:rPr>
-          <w:color w:val="CC7832"/>
-        </w:rPr>
-        <w:t>;</w:t>
-      </w:r>
-    </w:p>
-    <w:p>
-      <w:r>
-        <w:t xml:space="preserve">wurden jeweils in die Methoden </w:t>
-      </w:r>
-      <w:proofErr w:type="spellStart"/>
+          <w:color w:val="A9B7C6"/>
+        </w:rPr>
+        <w:t>nutzerIstNeu</w:t>
+      </w:r>
+      <w:r>
+        <w:rPr>
+          <w:color w:val="A9B7C6"/>
+        </w:rPr>
+        <w:t xml:space="preserve">() == </w:t>
+      </w:r>
+      <w:r>
+        <w:rPr>
+          <w:color w:val="CC7832"/>
+        </w:rPr>
+        <w:t>true</w:t>
+      </w:r>
+      <w:r>
+        <w:rPr>
+          <w:color w:val="A9B7C6"/>
+        </w:rPr>
+        <w:t>){</w:t>
+      </w:r>
+      <w:r>
+        <w:rPr>
+          <w:color w:val="A9B7C6"/>
+        </w:rPr>
+        <w:br/>
+        <w:t xml:space="preserve">        </w:t>
+      </w:r>
       <w:r>
         <w:rPr>
           <w:i/>
           <w:iCs/>
+          <w:color w:val="A9B7C6"/>
         </w:rPr>
         <w:t>benutzerAnlegenGuiAufrufen</w:t>
       </w:r>
-      <w:proofErr w:type="spellEnd"/>
+      <w:r>
+        <w:rPr>
+          <w:color w:val="A9B7C6"/>
+        </w:rPr>
+        <w:t>()</w:t>
+      </w:r>
+      <w:r>
+        <w:rPr>
+          <w:color w:val="CC7832"/>
+        </w:rPr>
+        <w:t>;</w:t>
+      </w:r>
+      <w:r>
+        <w:rPr>
+          <w:color w:val="CC7832"/>
+        </w:rPr>
+        <w:br/>
+        <w:t xml:space="preserve">    </w:t>
+      </w:r>
+      <w:r>
+        <w:rPr>
+          <w:color w:val="A9B7C6"/>
+        </w:rPr>
+        <w:t xml:space="preserve">} </w:t>
+      </w:r>
+      <w:r>
+        <w:rPr>
+          <w:color w:val="CC7832"/>
+        </w:rPr>
+        <w:t xml:space="preserve">else </w:t>
+      </w:r>
+      <w:r>
+        <w:rPr>
+          <w:color w:val="A9B7C6"/>
+        </w:rPr>
+        <w:t>{</w:t>
+      </w:r>
+      <w:r>
+        <w:rPr>
+          <w:color w:val="A9B7C6"/>
+        </w:rPr>
+        <w:br/>
+        <w:t xml:space="preserve">        </w:t>
+      </w:r>
       <w:r>
         <w:rPr>
           <w:i/>
           <w:iCs/>
+          <w:color w:val="A9B7C6"/>
+        </w:rPr>
+        <w:t>uebersichtsGuiAufrufen</w:t>
+      </w:r>
+      <w:r>
+        <w:rPr>
+          <w:color w:val="A9B7C6"/>
         </w:rPr>
         <w:t>()</w:t>
       </w:r>
       <w:r>
-        <w:t xml:space="preserve"> und </w:t>
-      </w:r>
-      <w:proofErr w:type="spellStart"/>
-      <w:r>
-        <w:t>uebersichtsGuiAufrufen</w:t>
-      </w:r>
-      <w:proofErr w:type="spellEnd"/>
-      <w:r>
-        <w:t>()</w:t>
-      </w:r>
-      <w:r>
-        <w:t xml:space="preserve"> ausgelagert, sodass auch hier verständlich ist, was getan wird.</w:t>
-      </w:r>
-    </w:p>
-    <w:p>
-      <w:r>
-        <w:t>Letztendlich sieht der behandelte Code dann wie folgt aus:</w:t>
-      </w:r>
-    </w:p>
-    <w:p>
-      <w:pPr>
-        <w:pStyle w:val="HTMLPreformatted"/>
-        <w:shd w:val="clear" w:color="auto" w:fill="2B2B2B"/>
-        <w:rPr>
-          <w:color w:val="A9B7C6"/>
-        </w:rPr>
-      </w:pPr>
-      <w:proofErr w:type="spellStart"/>
-      <w:r>
-        <w:rPr>
-          <w:color w:val="CC7832"/>
-        </w:rPr>
-        <w:t>public</w:t>
-      </w:r>
-      <w:proofErr w:type="spellEnd"/>
-      <w:r>
-        <w:rPr>
-          <w:color w:val="CC7832"/>
-        </w:rPr>
-        <w:t xml:space="preserve"> </w:t>
-      </w:r>
-      <w:proofErr w:type="spellStart"/>
-      <w:r>
-        <w:rPr>
-          <w:color w:val="CC7832"/>
-        </w:rPr>
-        <w:t>static</w:t>
-      </w:r>
-      <w:proofErr w:type="spellEnd"/>
-      <w:r>
-        <w:rPr>
-          <w:color w:val="CC7832"/>
-        </w:rPr>
-        <w:t xml:space="preserve"> </w:t>
-      </w:r>
-      <w:proofErr w:type="spellStart"/>
-      <w:r>
-        <w:rPr>
-          <w:color w:val="CC7832"/>
-        </w:rPr>
-        <w:t>void</w:t>
-      </w:r>
-      <w:proofErr w:type="spellEnd"/>
-      <w:r>
-        <w:rPr>
-          <w:color w:val="CC7832"/>
-        </w:rPr>
-        <w:t xml:space="preserve"> </w:t>
-      </w:r>
-      <w:proofErr w:type="spellStart"/>
-      <w:r>
-        <w:rPr>
-          <w:color w:val="FFC66D"/>
-        </w:rPr>
-        <w:t>main</w:t>
-      </w:r>
-      <w:proofErr w:type="spellEnd"/>
-      <w:r>
-        <w:rPr>
-          <w:color w:val="A9B7C6"/>
-        </w:rPr>
-        <w:t xml:space="preserve">( String[] </w:t>
-      </w:r>
-      <w:proofErr w:type="spellStart"/>
-      <w:r>
-        <w:rPr>
-          <w:color w:val="A9B7C6"/>
-        </w:rPr>
-        <w:t>args</w:t>
-      </w:r>
-      <w:proofErr w:type="spellEnd"/>
-      <w:r>
-        <w:rPr>
-          <w:color w:val="A9B7C6"/>
-        </w:rPr>
-        <w:t xml:space="preserve"> ) </w:t>
-      </w:r>
-      <w:proofErr w:type="spellStart"/>
-      <w:r>
-        <w:rPr>
-          <w:color w:val="CC7832"/>
-        </w:rPr>
-        <w:t>throws</w:t>
-      </w:r>
-      <w:proofErr w:type="spellEnd"/>
-      <w:r>
-        <w:rPr>
-          <w:color w:val="CC7832"/>
-        </w:rPr>
-        <w:t xml:space="preserve"> </w:t>
-      </w:r>
-      <w:proofErr w:type="spellStart"/>
-      <w:r>
-        <w:rPr>
-          <w:color w:val="A9B7C6"/>
-        </w:rPr>
-        <w:t>Exception</w:t>
-      </w:r>
-      <w:proofErr w:type="spellEnd"/>
-      <w:r>
-        <w:rPr>
-          <w:color w:val="A9B7C6"/>
-        </w:rPr>
-        <w:t xml:space="preserve"> {</w:t>
-      </w:r>
-      <w:r>
-        <w:rPr>
-          <w:color w:val="A9B7C6"/>
+        <w:rPr>
+          <w:color w:val="CC7832"/>
+        </w:rPr>
+        <w:t>;</w:t>
+      </w:r>
+      <w:r>
+        <w:rPr>
+          <w:color w:val="CC7832"/>
         </w:rPr>
         <w:br/>
         <w:t xml:space="preserve">    </w:t>
       </w:r>
-      <w:proofErr w:type="spellStart"/>
+      <w:r>
+        <w:rPr>
+          <w:color w:val="A9B7C6"/>
+        </w:rPr>
+        <w:t>}</w:t>
+      </w:r>
+      <w:r>
+        <w:rPr>
+          <w:color w:val="A9B7C6"/>
+        </w:rPr>
+        <w:br/>
+        <w:t>}</w:t>
+      </w:r>
+    </w:p>
+    <w:p/>
+    <w:p>
+      <w:pPr>
+        <w:pStyle w:val="Heading2"/>
+      </w:pPr>
+      <w:bookmarkStart w:id="8" w:name="_Toc65243366"/>
+      <w:r>
+        <w:t>Refactoring des EintraegeAnzeigenAdapters</w:t>
+      </w:r>
+      <w:bookmarkEnd w:id="8"/>
+    </w:p>
+    <w:p>
+      <w:r>
+        <w:t xml:space="preserve">Die Klasse </w:t>
+      </w:r>
       <w:r>
         <w:rPr>
           <w:i/>
           <w:iCs/>
-          <w:color w:val="A9B7C6"/>
-        </w:rPr>
-        <w:t>startGuiBestimmenUndAufrufen</w:t>
-      </w:r>
-      <w:proofErr w:type="spellEnd"/>
-      <w:r>
-        <w:rPr>
-          <w:color w:val="A9B7C6"/>
-        </w:rPr>
-        <w:t>()</w:t>
-      </w:r>
-      <w:r>
-        <w:rPr>
-          <w:color w:val="CC7832"/>
-        </w:rPr>
-        <w:t>;</w:t>
-      </w:r>
-      <w:r>
-        <w:rPr>
-          <w:color w:val="CC7832"/>
-        </w:rPr>
-        <w:br/>
-      </w:r>
-      <w:r>
-        <w:rPr>
-          <w:color w:val="A9B7C6"/>
-        </w:rPr>
-        <w:lastRenderedPageBreak/>
-        <w:t>}</w:t>
-      </w:r>
-      <w:r>
-        <w:rPr>
-          <w:color w:val="A9B7C6"/>
-        </w:rPr>
-        <w:br/>
-      </w:r>
-      <w:r>
-        <w:rPr>
-          <w:color w:val="A9B7C6"/>
-        </w:rPr>
-        <w:br/>
-      </w:r>
-      <w:r>
-        <w:rPr>
-          <w:color w:val="CC7832"/>
-        </w:rPr>
-        <w:t xml:space="preserve">private </w:t>
-      </w:r>
-      <w:proofErr w:type="spellStart"/>
-      <w:r>
-        <w:rPr>
-          <w:color w:val="CC7832"/>
-        </w:rPr>
-        <w:t>static</w:t>
-      </w:r>
-      <w:proofErr w:type="spellEnd"/>
-      <w:r>
-        <w:rPr>
-          <w:color w:val="CC7832"/>
-        </w:rPr>
-        <w:t xml:space="preserve"> </w:t>
-      </w:r>
-      <w:proofErr w:type="spellStart"/>
-      <w:r>
-        <w:rPr>
-          <w:color w:val="CC7832"/>
-        </w:rPr>
-        <w:t>void</w:t>
-      </w:r>
-      <w:proofErr w:type="spellEnd"/>
-      <w:r>
-        <w:rPr>
-          <w:color w:val="CC7832"/>
-        </w:rPr>
-        <w:t xml:space="preserve"> </w:t>
-      </w:r>
-      <w:proofErr w:type="spellStart"/>
-      <w:r>
-        <w:rPr>
-          <w:color w:val="FFC66D"/>
-        </w:rPr>
-        <w:t>startGuiBestimmenUndAufrufen</w:t>
-      </w:r>
-      <w:proofErr w:type="spellEnd"/>
-      <w:r>
-        <w:rPr>
-          <w:color w:val="A9B7C6"/>
-        </w:rPr>
-        <w:t xml:space="preserve">() </w:t>
-      </w:r>
-      <w:proofErr w:type="spellStart"/>
-      <w:r>
-        <w:rPr>
-          <w:color w:val="CC7832"/>
-        </w:rPr>
-        <w:t>throws</w:t>
-      </w:r>
-      <w:proofErr w:type="spellEnd"/>
-      <w:r>
-        <w:rPr>
-          <w:color w:val="CC7832"/>
-        </w:rPr>
-        <w:t xml:space="preserve"> </w:t>
-      </w:r>
-      <w:proofErr w:type="spellStart"/>
-      <w:r>
-        <w:rPr>
-          <w:color w:val="A9B7C6"/>
-        </w:rPr>
-        <w:t>Exception</w:t>
-      </w:r>
-      <w:proofErr w:type="spellEnd"/>
-      <w:r>
-        <w:rPr>
-          <w:color w:val="A9B7C6"/>
-        </w:rPr>
-        <w:t xml:space="preserve"> {</w:t>
-      </w:r>
-      <w:r>
-        <w:rPr>
-          <w:color w:val="A9B7C6"/>
-        </w:rPr>
-        <w:br/>
-        <w:t xml:space="preserve">    </w:t>
-      </w:r>
-      <w:proofErr w:type="spellStart"/>
-      <w:r>
-        <w:rPr>
-          <w:color w:val="CC7832"/>
-        </w:rPr>
-        <w:t>if</w:t>
-      </w:r>
-      <w:proofErr w:type="spellEnd"/>
-      <w:r>
-        <w:rPr>
-          <w:color w:val="A9B7C6"/>
-        </w:rPr>
-        <w:t>(</w:t>
-      </w:r>
-      <w:proofErr w:type="spellStart"/>
+        </w:rPr>
+        <w:t>EintraegeAnzeigenAdapter</w:t>
+      </w:r>
       <w:r>
         <w:rPr>
           <w:i/>
           <w:iCs/>
-          <w:color w:val="A9B7C6"/>
-        </w:rPr>
-        <w:t>nutzerIstNeu</w:t>
-      </w:r>
-      <w:proofErr w:type="spellEnd"/>
-      <w:r>
-        <w:rPr>
-          <w:color w:val="A9B7C6"/>
-        </w:rPr>
-        <w:t xml:space="preserve">() == </w:t>
-      </w:r>
-      <w:proofErr w:type="spellStart"/>
-      <w:r>
-        <w:rPr>
-          <w:color w:val="CC7832"/>
-        </w:rPr>
-        <w:t>true</w:t>
-      </w:r>
-      <w:proofErr w:type="spellEnd"/>
-      <w:r>
-        <w:rPr>
-          <w:color w:val="A9B7C6"/>
-        </w:rPr>
-        <w:t>){</w:t>
-      </w:r>
-      <w:r>
-        <w:rPr>
-          <w:color w:val="A9B7C6"/>
-        </w:rPr>
-        <w:br/>
-        <w:t xml:space="preserve">        </w:t>
-      </w:r>
-      <w:proofErr w:type="spellStart"/>
+        </w:rPr>
+        <w:t xml:space="preserve"> </w:t>
+      </w:r>
+      <w:r>
+        <w:t xml:space="preserve">bestand vor dem Refactoring im Wesentlichen aus einer sehr großen, 80 Zeilen langen Methode </w:t>
+      </w:r>
       <w:r>
         <w:rPr>
           <w:i/>
           <w:iCs/>
-          <w:color w:val="A9B7C6"/>
-        </w:rPr>
-        <w:t>benutzerAnlegenGuiAufrufen</w:t>
-      </w:r>
-      <w:proofErr w:type="spellEnd"/>
-      <w:r>
-        <w:rPr>
-          <w:color w:val="A9B7C6"/>
-        </w:rPr>
-        <w:t>()</w:t>
-      </w:r>
-      <w:r>
-        <w:rPr>
-          <w:color w:val="CC7832"/>
-        </w:rPr>
-        <w:t>;</w:t>
-      </w:r>
-      <w:r>
-        <w:rPr>
-          <w:color w:val="CC7832"/>
-        </w:rPr>
-        <w:br/>
-        <w:t xml:space="preserve">    </w:t>
-      </w:r>
-      <w:r>
-        <w:rPr>
-          <w:color w:val="A9B7C6"/>
-        </w:rPr>
-        <w:t xml:space="preserve">} </w:t>
-      </w:r>
-      <w:proofErr w:type="spellStart"/>
-      <w:r>
-        <w:rPr>
-          <w:color w:val="CC7832"/>
-        </w:rPr>
-        <w:t>else</w:t>
-      </w:r>
-      <w:proofErr w:type="spellEnd"/>
-      <w:r>
-        <w:rPr>
-          <w:color w:val="CC7832"/>
-        </w:rPr>
-        <w:t xml:space="preserve"> </w:t>
-      </w:r>
-      <w:r>
-        <w:rPr>
-          <w:color w:val="A9B7C6"/>
-        </w:rPr>
-        <w:t>{</w:t>
-      </w:r>
-      <w:r>
-        <w:rPr>
-          <w:color w:val="A9B7C6"/>
-        </w:rPr>
-        <w:br/>
-        <w:t xml:space="preserve">        </w:t>
-      </w:r>
-      <w:proofErr w:type="spellStart"/>
+        </w:rPr>
+        <w:t xml:space="preserve">getEintragListe(), </w:t>
+      </w:r>
+      <w:r>
+        <w:t xml:space="preserve">die von der Klasse </w:t>
+      </w:r>
       <w:r>
         <w:rPr>
           <w:i/>
           <w:iCs/>
-          <w:color w:val="A9B7C6"/>
-        </w:rPr>
-        <w:t>uebersichtsGuiAufrufen</w:t>
-      </w:r>
-      <w:proofErr w:type="spellEnd"/>
-      <w:r>
-        <w:rPr>
-          <w:color w:val="A9B7C6"/>
-        </w:rPr>
-        <w:t>()</w:t>
-      </w:r>
-      <w:r>
-        <w:rPr>
-          <w:color w:val="CC7832"/>
-        </w:rPr>
-        <w:t>;</w:t>
-      </w:r>
-      <w:r>
-        <w:rPr>
-          <w:color w:val="CC7832"/>
-        </w:rPr>
-        <w:br/>
-        <w:t xml:space="preserve">    </w:t>
-      </w:r>
-      <w:r>
-        <w:rPr>
-          <w:color w:val="A9B7C6"/>
-        </w:rPr>
-        <w:t>}</w:t>
-      </w:r>
-      <w:r>
-        <w:rPr>
-          <w:color w:val="A9B7C6"/>
-        </w:rPr>
-        <w:br/>
-        <w:t>}</w:t>
-      </w:r>
-    </w:p>
-    <w:p/>
-    <w:p>
-      <w:pPr>
-        <w:pStyle w:val="Heading2"/>
-      </w:pPr>
-      <w:bookmarkStart w:id="8" w:name="_Toc65243366"/>
-      <w:proofErr w:type="spellStart"/>
-      <w:r>
-        <w:t>Refactoring</w:t>
-      </w:r>
-      <w:proofErr w:type="spellEnd"/>
-      <w:r>
-        <w:t xml:space="preserve"> des </w:t>
-      </w:r>
-      <w:proofErr w:type="spellStart"/>
-      <w:r>
-        <w:t>EintraegeAnzeigenAdapters</w:t>
-      </w:r>
-      <w:bookmarkEnd w:id="8"/>
-      <w:proofErr w:type="spellEnd"/>
-    </w:p>
-    <w:p>
-      <w:r>
-        <w:t xml:space="preserve">Die Klasse </w:t>
-      </w:r>
-      <w:proofErr w:type="spellStart"/>
+        </w:rPr>
+        <w:t>EintraegeAnzeigenGUI</w:t>
+      </w:r>
+      <w:r>
+        <w:t xml:space="preserve"> aufgerufen wurde, um den Tabelleninhalt für die Übersichtstabelle </w:t>
+      </w:r>
+      <w:r>
+        <w:t>der</w:t>
+      </w:r>
+      <w:r>
+        <w:t xml:space="preserve"> Ein- und Ausgaben zu erhalten. Diese Methode bestand zudem teilweise aus einem Code-Duplikat, da der Inhalt einer For-Schleife separat einmal für die Ausgaben und einmal für die Einnahmen ausgeführt wurde. Ziel des Refactorings war also die Beseitigung der Code Smells </w:t>
+      </w:r>
+      <w:r>
+        <w:t>"</w:t>
+      </w:r>
+      <w:r>
+        <w:t>Duplicated Code</w:t>
+      </w:r>
+      <w:r>
+        <w:t>"</w:t>
+      </w:r>
+      <w:r>
+        <w:t xml:space="preserve"> und </w:t>
+      </w:r>
+      <w:r>
+        <w:t>"</w:t>
+      </w:r>
+      <w:r>
+        <w:t>Long Method</w:t>
+      </w:r>
+      <w:r>
+        <w:t>"</w:t>
+      </w:r>
+      <w:r>
+        <w:t>.</w:t>
+      </w:r>
+    </w:p>
+    <w:p>
+      <w:r>
+        <w:t>Die</w:t>
+      </w:r>
+      <w:r>
+        <w:t>s wurde erreicht, indem die</w:t>
+      </w:r>
+      <w:r>
+        <w:t xml:space="preserve"> Methode </w:t>
+      </w:r>
       <w:r>
         <w:rPr>
           <w:i/>
           <w:iCs/>
         </w:rPr>
-        <w:t>EintraegeAnzeigenAdapters</w:t>
-      </w:r>
-      <w:proofErr w:type="spellEnd"/>
+        <w:t>getEintragListe()</w:t>
+      </w:r>
       <w:r>
         <w:rPr>
           <w:i/>
@@ -4517,265 +3126,64 @@
         <w:t xml:space="preserve"> </w:t>
       </w:r>
       <w:r>
-        <w:t xml:space="preserve">bestand vor dem </w:t>
-      </w:r>
-      <w:proofErr w:type="spellStart"/>
-      <w:r>
-        <w:t>Refactoring</w:t>
-      </w:r>
-      <w:proofErr w:type="spellEnd"/>
-      <w:r>
-        <w:t xml:space="preserve"> im Wesentlichen aus einer sehr großen, 80 Zeilen langen Methode </w:t>
-      </w:r>
-      <w:proofErr w:type="spellStart"/>
+        <w:t>aufgespalte</w:t>
+      </w:r>
+      <w:r>
+        <w:t xml:space="preserve">n </w:t>
+      </w:r>
+      <w:r>
+        <w:t>und der doppelt vorhandene Code</w:t>
+      </w:r>
+      <w:r>
+        <w:t xml:space="preserve"> in </w:t>
+      </w:r>
+      <w:r>
+        <w:t>die</w:t>
+      </w:r>
+      <w:r>
+        <w:t xml:space="preserve"> Methoden </w:t>
+      </w:r>
       <w:r>
         <w:rPr>
           <w:i/>
           <w:iCs/>
         </w:rPr>
-        <w:t>getEintragListe</w:t>
-      </w:r>
-      <w:proofErr w:type="spellEnd"/>
+        <w:t>auslesenAusCsvDatei(String art)</w:t>
+      </w:r>
+      <w:r>
+        <w:t xml:space="preserve"> </w:t>
+      </w:r>
+      <w:r>
+        <w:t xml:space="preserve">und </w:t>
+      </w:r>
       <w:r>
         <w:rPr>
           <w:i/>
           <w:iCs/>
         </w:rPr>
-        <w:t xml:space="preserve">(), </w:t>
-      </w:r>
-      <w:r>
-        <w:t xml:space="preserve">die von der Klasse </w:t>
-      </w:r>
-      <w:proofErr w:type="spellStart"/>
+        <w:t>eintraegeGenerierenBasierendAuf(List&lt;String[]&gt; dateiInhalt)</w:t>
+      </w:r>
+      <w:r>
+        <w:t xml:space="preserve"> </w:t>
+      </w:r>
+      <w:r>
+        <w:t>zusammengeführt</w:t>
+      </w:r>
+      <w:r>
+        <w:t xml:space="preserve"> wurde</w:t>
+      </w:r>
+      <w:r>
+        <w:t>.</w:t>
+      </w:r>
+      <w:r>
+        <w:t xml:space="preserve"> Mit der Übergabe des Paramters </w:t>
+      </w:r>
       <w:r>
         <w:rPr>
           <w:i/>
           <w:iCs/>
         </w:rPr>
-        <w:t>EintraegeAnzeigenGUI</w:t>
-      </w:r>
-      <w:proofErr w:type="spellEnd"/>
-      <w:r>
-        <w:t xml:space="preserve"> aufgerufen wurde, um den Tabelleninhalt für die Übersichtstabelle für die Ein- und Ausgaben zu erhalten. Diese Methode bestand zudem teilweise aus einem Code-Duplikat, da der Inhalt einer </w:t>
-      </w:r>
-      <w:proofErr w:type="spellStart"/>
-      <w:r>
-        <w:t>For</w:t>
-      </w:r>
-      <w:proofErr w:type="spellEnd"/>
-      <w:r>
-        <w:t xml:space="preserve">-Schleife separat einmal für die Ausgaben und einmal für die Einnahmen ausgeführt wurde. Ziel des </w:t>
-      </w:r>
-      <w:proofErr w:type="spellStart"/>
-      <w:r>
-        <w:t>Refactorings</w:t>
-      </w:r>
-      <w:proofErr w:type="spellEnd"/>
-      <w:r>
-        <w:t xml:space="preserve"> war also die Beseitigung der Code </w:t>
-      </w:r>
-      <w:proofErr w:type="spellStart"/>
-      <w:r>
-        <w:t>Smells</w:t>
-      </w:r>
-      <w:proofErr w:type="spellEnd"/>
-      <w:r>
-        <w:t xml:space="preserve"> </w:t>
-      </w:r>
-      <w:r>
-        <w:t>"</w:t>
-      </w:r>
-      <w:proofErr w:type="spellStart"/>
-      <w:r>
-        <w:t>Duplicated</w:t>
-      </w:r>
-      <w:proofErr w:type="spellEnd"/>
-      <w:r>
-        <w:t xml:space="preserve"> Code</w:t>
-      </w:r>
-      <w:r>
-        <w:t>"</w:t>
-      </w:r>
-      <w:r>
-        <w:t xml:space="preserve"> und </w:t>
-      </w:r>
-      <w:r>
-        <w:t>"</w:t>
-      </w:r>
-      <w:r>
-        <w:t xml:space="preserve">Long </w:t>
-      </w:r>
-      <w:proofErr w:type="spellStart"/>
-      <w:r>
-        <w:t>Method</w:t>
-      </w:r>
-      <w:proofErr w:type="spellEnd"/>
-      <w:r>
-        <w:t>"</w:t>
-      </w:r>
-      <w:r>
-        <w:t>.</w:t>
-      </w:r>
-    </w:p>
-    <w:p>
-      <w:r>
-        <w:t>Die</w:t>
-      </w:r>
-      <w:r>
-        <w:t>s wurde erreicht, indem die</w:t>
-      </w:r>
-      <w:r>
-        <w:t xml:space="preserve"> Methode </w:t>
-      </w:r>
-      <w:proofErr w:type="spellStart"/>
-      <w:r>
-        <w:rPr>
-          <w:i/>
-          <w:iCs/>
-        </w:rPr>
-        <w:t>getEintragListe</w:t>
-      </w:r>
-      <w:proofErr w:type="spellEnd"/>
-      <w:r>
-        <w:rPr>
-          <w:i/>
-          <w:iCs/>
-        </w:rPr>
-        <w:t>()</w:t>
-      </w:r>
-      <w:r>
-        <w:rPr>
-          <w:i/>
-          <w:iCs/>
-        </w:rPr>
-        <w:t xml:space="preserve"> </w:t>
-      </w:r>
-      <w:r>
-        <w:t>aufgespalte</w:t>
-      </w:r>
-      <w:r>
-        <w:t xml:space="preserve">n </w:t>
-      </w:r>
-      <w:r>
-        <w:t>und der doppelt vorhandene Code</w:t>
-      </w:r>
-      <w:r>
-        <w:t xml:space="preserve"> in </w:t>
-      </w:r>
-      <w:r>
-        <w:t>die</w:t>
-      </w:r>
-      <w:r>
-        <w:t xml:space="preserve"> Methoden </w:t>
-      </w:r>
-      <w:proofErr w:type="spellStart"/>
-      <w:r>
-        <w:rPr>
-          <w:i/>
-          <w:iCs/>
-        </w:rPr>
-        <w:t>auslesenAusCsvDatei</w:t>
-      </w:r>
-      <w:proofErr w:type="spellEnd"/>
-      <w:r>
-        <w:rPr>
-          <w:i/>
-          <w:iCs/>
-        </w:rPr>
-        <w:t xml:space="preserve">(String </w:t>
-      </w:r>
-      <w:proofErr w:type="spellStart"/>
-      <w:r>
-        <w:rPr>
-          <w:i/>
-          <w:iCs/>
-        </w:rPr>
-        <w:t>art</w:t>
-      </w:r>
-      <w:proofErr w:type="spellEnd"/>
-      <w:r>
-        <w:rPr>
-          <w:i/>
-          <w:iCs/>
-        </w:rPr>
-        <w:t>)</w:t>
-      </w:r>
-      <w:r>
-        <w:t xml:space="preserve"> </w:t>
-      </w:r>
-      <w:r>
-        <w:t xml:space="preserve">und </w:t>
-      </w:r>
-      <w:proofErr w:type="spellStart"/>
-      <w:r>
-        <w:rPr>
-          <w:i/>
-          <w:iCs/>
-        </w:rPr>
-        <w:t>eintraegeGenerierenBasierendAuf</w:t>
-      </w:r>
-      <w:proofErr w:type="spellEnd"/>
-      <w:r>
-        <w:rPr>
-          <w:i/>
-          <w:iCs/>
-        </w:rPr>
-        <w:t xml:space="preserve">(List&lt;String[]&gt; </w:t>
-      </w:r>
-      <w:proofErr w:type="spellStart"/>
-      <w:r>
-        <w:rPr>
-          <w:i/>
-          <w:iCs/>
-        </w:rPr>
-        <w:t>dateiInhalt</w:t>
-      </w:r>
-      <w:proofErr w:type="spellEnd"/>
-      <w:r>
-        <w:rPr>
-          <w:i/>
-          <w:iCs/>
-        </w:rPr>
-        <w:t>)</w:t>
-      </w:r>
-      <w:r>
-        <w:t xml:space="preserve"> </w:t>
-      </w:r>
-      <w:r>
-        <w:t>zusammengeführt</w:t>
-      </w:r>
-      <w:r>
-        <w:t xml:space="preserve"> wurde</w:t>
-      </w:r>
-      <w:r>
-        <w:t>.</w:t>
-      </w:r>
-      <w:r>
-        <w:t xml:space="preserve"> Mit der Übergabe des </w:t>
-      </w:r>
-      <w:proofErr w:type="spellStart"/>
-      <w:r>
-        <w:t>Paramters</w:t>
-      </w:r>
-      <w:proofErr w:type="spellEnd"/>
-      <w:r>
-        <w:t xml:space="preserve"> </w:t>
-      </w:r>
-      <w:proofErr w:type="spellStart"/>
-      <w:r>
-        <w:rPr>
-          <w:i/>
-          <w:iCs/>
-        </w:rPr>
-        <w:t>art</w:t>
-      </w:r>
-      <w:proofErr w:type="spellEnd"/>
-      <w:r>
-        <w:rPr>
-          <w:i/>
-          <w:iCs/>
-        </w:rPr>
-        <w:t xml:space="preserve"> </w:t>
+        <w:t xml:space="preserve">art </w:t>
       </w:r>
       <w:r>
         <w:t>bei der ersten Methode kann</w:t>
@@ -4795,31 +3203,7 @@
     </w:p>
     <w:p>
       <w:r>
-        <w:t xml:space="preserve">Zum Aufspalten der Methode wurde das </w:t>
-      </w:r>
-      <w:proofErr w:type="spellStart"/>
-      <w:r>
-        <w:t>Refactoring</w:t>
-      </w:r>
-      <w:proofErr w:type="spellEnd"/>
-      <w:r>
-        <w:t xml:space="preserve"> </w:t>
-      </w:r>
-      <w:proofErr w:type="spellStart"/>
-      <w:r>
-        <w:t>Extract</w:t>
-      </w:r>
-      <w:proofErr w:type="spellEnd"/>
-      <w:r>
-        <w:t xml:space="preserve"> </w:t>
-      </w:r>
-      <w:proofErr w:type="spellStart"/>
-      <w:r>
-        <w:t>Method</w:t>
-      </w:r>
-      <w:proofErr w:type="spellEnd"/>
-      <w:r>
-        <w:t xml:space="preserve"> angewandt, indem zusammenhängende Code-Fragmente in eigene Methoden mit sprechenden Namen ausgelagert wurden.</w:t>
+        <w:t>Zum Aufspalten der Methode wurde das Refactoring Extract Method angewandt, indem zusammenhängende Code-Fragmente in eigene Methoden mit sprechenden Namen ausgelagert wurden.</w:t>
       </w:r>
       <w:r>
         <w:t xml:space="preserve"> Die lange Methode konnte so letztendlich auf folgende Methode reduziert werden:</w:t>
@@ -4855,49 +3239,15 @@
           <w:lang w:eastAsia="de-DE"/>
         </w:rPr>
       </w:pPr>
-      <w:proofErr w:type="spellStart"/>
-      <w:r>
-        <w:rPr>
-          <w:rFonts w:ascii="Courier New" w:eastAsia="Times New Roman" w:hAnsi="Courier New" w:cs="Courier New"/>
-          <w:color w:val="CC7832"/>
-          <w:sz w:val="20"/>
-          <w:szCs w:val="20"/>
-          <w:lang w:eastAsia="de-DE"/>
-        </w:rPr>
-        <w:t>public</w:t>
-      </w:r>
-      <w:proofErr w:type="spellEnd"/>
-      <w:r>
-        <w:rPr>
-          <w:rFonts w:ascii="Courier New" w:eastAsia="Times New Roman" w:hAnsi="Courier New" w:cs="Courier New"/>
-          <w:color w:val="CC7832"/>
-          <w:sz w:val="20"/>
-          <w:szCs w:val="20"/>
-          <w:lang w:eastAsia="de-DE"/>
-        </w:rPr>
-        <w:t xml:space="preserve"> </w:t>
-      </w:r>
-      <w:proofErr w:type="spellStart"/>
-      <w:r>
-        <w:rPr>
-          <w:rFonts w:ascii="Courier New" w:eastAsia="Times New Roman" w:hAnsi="Courier New" w:cs="Courier New"/>
-          <w:color w:val="CC7832"/>
-          <w:sz w:val="20"/>
-          <w:szCs w:val="20"/>
-          <w:lang w:eastAsia="de-DE"/>
-        </w:rPr>
-        <w:t>static</w:t>
-      </w:r>
-      <w:proofErr w:type="spellEnd"/>
-      <w:r>
-        <w:rPr>
-          <w:rFonts w:ascii="Courier New" w:eastAsia="Times New Roman" w:hAnsi="Courier New" w:cs="Courier New"/>
-          <w:color w:val="CC7832"/>
-          <w:sz w:val="20"/>
-          <w:szCs w:val="20"/>
-          <w:lang w:eastAsia="de-DE"/>
-        </w:rPr>
-        <w:t xml:space="preserve"> </w:t>
+      <w:r>
+        <w:rPr>
+          <w:rFonts w:ascii="Courier New" w:eastAsia="Times New Roman" w:hAnsi="Courier New" w:cs="Courier New"/>
+          <w:color w:val="CC7832"/>
+          <w:sz w:val="20"/>
+          <w:szCs w:val="20"/>
+          <w:lang w:eastAsia="de-DE"/>
+        </w:rPr>
+        <w:t xml:space="preserve">public static </w:t>
       </w:r>
       <w:r>
         <w:rPr>
@@ -4909,7 +3259,6 @@
         </w:rPr>
         <w:t xml:space="preserve">String[][] </w:t>
       </w:r>
-      <w:proofErr w:type="spellStart"/>
       <w:r>
         <w:rPr>
           <w:rFonts w:ascii="Courier New" w:eastAsia="Times New Roman" w:hAnsi="Courier New" w:cs="Courier New"/>
@@ -4920,7 +3269,6 @@
         </w:rPr>
         <w:t>getTabelleninhalt</w:t>
       </w:r>
-      <w:proofErr w:type="spellEnd"/>
       <w:r>
         <w:rPr>
           <w:rFonts w:ascii="Courier New" w:eastAsia="Times New Roman" w:hAnsi="Courier New" w:cs="Courier New"/>
@@ -5110,31 +3458,8 @@
           <w:lang w:eastAsia="de-DE"/>
         </w:rPr>
         <w:br/>
-        <w:t xml:space="preserve">    </w:t>
-      </w:r>
-      <w:proofErr w:type="spellStart"/>
-      <w:r>
-        <w:rPr>
-          <w:rFonts w:ascii="Courier New" w:eastAsia="Times New Roman" w:hAnsi="Courier New" w:cs="Courier New"/>
-          <w:color w:val="CC7832"/>
-          <w:sz w:val="20"/>
-          <w:szCs w:val="20"/>
-          <w:lang w:eastAsia="de-DE"/>
-        </w:rPr>
-        <w:t>return</w:t>
-      </w:r>
-      <w:proofErr w:type="spellEnd"/>
-      <w:r>
-        <w:rPr>
-          <w:rFonts w:ascii="Courier New" w:eastAsia="Times New Roman" w:hAnsi="Courier New" w:cs="Courier New"/>
-          <w:color w:val="CC7832"/>
-          <w:sz w:val="20"/>
-          <w:szCs w:val="20"/>
-          <w:lang w:eastAsia="de-DE"/>
-        </w:rPr>
-        <w:t xml:space="preserve"> </w:t>
-      </w:r>
-      <w:proofErr w:type="spellStart"/>
+        <w:t xml:space="preserve">    return </w:t>
+      </w:r>
       <w:r>
         <w:rPr>
           <w:rFonts w:ascii="Courier New" w:eastAsia="Times New Roman" w:hAnsi="Courier New" w:cs="Courier New"/>
@@ -5147,7 +3472,6 @@
         </w:rPr>
         <w:t>tabelleninhaltAufbauen</w:t>
       </w:r>
-      <w:proofErr w:type="spellEnd"/>
       <w:r>
         <w:rPr>
           <w:rFonts w:ascii="Courier New" w:eastAsia="Times New Roman" w:hAnsi="Courier New" w:cs="Courier New"/>
@@ -5191,23 +3515,7 @@
     </w:p>
     <w:p>
       <w:r>
-        <w:t xml:space="preserve">Neben dem Auslagern wurde auch der Methodenname geändert, da </w:t>
-      </w:r>
-      <w:proofErr w:type="spellStart"/>
-      <w:r>
-        <w:t>getTabelleninhalt</w:t>
-      </w:r>
-      <w:proofErr w:type="spellEnd"/>
-      <w:r>
-        <w:t xml:space="preserve">() treffender ist, als </w:t>
-      </w:r>
-      <w:proofErr w:type="spellStart"/>
-      <w:r>
-        <w:t>getEintragListe</w:t>
-      </w:r>
-      <w:proofErr w:type="spellEnd"/>
-      <w:r>
-        <w:t>(), weil der fertige Inhalt für die Tabelle, also die anzuzeigenden Attribute im richtigen Format zurück gegeben werden, und nicht lediglich eine Liste aller Einträge, wie dies der frühere Methodenname vermuten ließ.</w:t>
+        <w:t>Neben dem Auslagern wurde auch der Methodenname geändert, da getTabelleninhalt() treffender ist, als getEintragListe(), weil der fertige Inhalt für die Tabelle, also die anzuzeigenden Attribute im richtigen Format zurück gegeben werden, und nicht lediglich eine Liste aller Einträge, wie dies der frühere Methodenname vermuten ließ.</w:t>
       </w:r>
     </w:p>
     <w:p>

</xml_diff>

<commit_message>
In der Doku angefangen über DDD zu schreiben
Abschnitt über die Abwägung der Zusammenlegung der Klassen Bearbeiten und NeuAnlegen formuliert
</commit_message>
<xml_diff>
--- a/Planung/SWE-Programmentwurf_Dokumentation.docx
+++ b/Planung/SWE-Programmentwurf_Dokumentation.docx
@@ -10,6 +10,7 @@
           <w:szCs w:val="40"/>
         </w:rPr>
       </w:pPr>
+      <w:proofErr w:type="spellStart"/>
       <w:r>
         <w:rPr>
           <w:sz w:val="40"/>
@@ -24,6 +25,7 @@
         </w:rPr>
         <w:t>d</w:t>
       </w:r>
+      <w:proofErr w:type="spellEnd"/>
       <w:r>
         <w:rPr>
           <w:sz w:val="40"/>
@@ -127,7 +129,7 @@
           <w:r>
             <w:fldChar w:fldCharType="separate"/>
           </w:r>
-          <w:hyperlink w:anchor="_Toc65243359" w:history="1">
+          <w:hyperlink w:anchor="_Toc67637449" w:history="1">
             <w:r>
               <w:rPr>
                 <w:rStyle w:val="Hyperlink"/>
@@ -156,7 +158,7 @@
                 <w:noProof/>
                 <w:webHidden/>
               </w:rPr>
-              <w:instrText xml:space="preserve"> PAGEREF _Toc65243359 \h </w:instrText>
+              <w:instrText xml:space="preserve"> PAGEREF _Toc67637449 \h </w:instrText>
             </w:r>
             <w:r>
               <w:rPr>
@@ -200,7 +202,7 @@
               <w:lang w:eastAsia="de-DE"/>
             </w:rPr>
           </w:pPr>
-          <w:hyperlink w:anchor="_Toc65243360" w:history="1">
+          <w:hyperlink w:anchor="_Toc67637450" w:history="1">
             <w:r>
               <w:rPr>
                 <w:rStyle w:val="Hyperlink"/>
@@ -229,7 +231,7 @@
                 <w:noProof/>
                 <w:webHidden/>
               </w:rPr>
-              <w:instrText xml:space="preserve"> PAGEREF _Toc65243360 \h </w:instrText>
+              <w:instrText xml:space="preserve"> PAGEREF _Toc67637450 \h </w:instrText>
             </w:r>
             <w:r>
               <w:rPr>
@@ -273,7 +275,7 @@
               <w:lang w:eastAsia="de-DE"/>
             </w:rPr>
           </w:pPr>
-          <w:hyperlink w:anchor="_Toc65243361" w:history="1">
+          <w:hyperlink w:anchor="_Toc67637451" w:history="1">
             <w:r>
               <w:rPr>
                 <w:rStyle w:val="Hyperlink"/>
@@ -300,7 +302,7 @@
                 <w:noProof/>
                 <w:webHidden/>
               </w:rPr>
-              <w:instrText xml:space="preserve"> PAGEREF _Toc65243361 \h </w:instrText>
+              <w:instrText xml:space="preserve"> PAGEREF _Toc67637451 \h </w:instrText>
             </w:r>
             <w:r>
               <w:rPr>
@@ -344,7 +346,7 @@
               <w:lang w:eastAsia="de-DE"/>
             </w:rPr>
           </w:pPr>
-          <w:hyperlink w:anchor="_Toc65243362" w:history="1">
+          <w:hyperlink w:anchor="_Toc67637452" w:history="1">
             <w:r>
               <w:rPr>
                 <w:rStyle w:val="Hyperlink"/>
@@ -371,7 +373,7 @@
                 <w:noProof/>
                 <w:webHidden/>
               </w:rPr>
-              <w:instrText xml:space="preserve"> PAGEREF _Toc65243362 \h </w:instrText>
+              <w:instrText xml:space="preserve"> PAGEREF _Toc67637452 \h </w:instrText>
             </w:r>
             <w:r>
               <w:rPr>
@@ -415,13 +417,13 @@
               <w:lang w:eastAsia="de-DE"/>
             </w:rPr>
           </w:pPr>
-          <w:hyperlink w:anchor="_Toc65243363" w:history="1">
+          <w:hyperlink w:anchor="_Toc67637453" w:history="1">
             <w:r>
               <w:rPr>
                 <w:rStyle w:val="Hyperlink"/>
                 <w:noProof/>
               </w:rPr>
-              <w:t>Refactoring der StartApplikations-Klasse: Extract Method und Rename Method</w:t>
+              <w:t>Refactoring der StartApplikations-Klasse</w:t>
             </w:r>
             <w:r>
               <w:rPr>
@@ -442,7 +444,7 @@
                 <w:noProof/>
                 <w:webHidden/>
               </w:rPr>
-              <w:instrText xml:space="preserve"> PAGEREF _Toc65243363 \h </w:instrText>
+              <w:instrText xml:space="preserve"> PAGEREF _Toc67637453 \h </w:instrText>
             </w:r>
             <w:r>
               <w:rPr>
@@ -480,10 +482,13 @@
               <w:tab w:val="right" w:leader="dot" w:pos="9062"/>
             </w:tabs>
             <w:rPr>
+              <w:rFonts w:eastAsiaTheme="minorEastAsia"/>
               <w:noProof/>
+              <w:sz w:val="22"/>
+              <w:lang w:eastAsia="de-DE"/>
             </w:rPr>
           </w:pPr>
-          <w:hyperlink w:anchor="_Toc65243364" w:history="1">
+          <w:hyperlink w:anchor="_Toc67637454" w:history="1">
             <w:r>
               <w:rPr>
                 <w:rStyle w:val="Hyperlink"/>
@@ -519,7 +524,7 @@
                 <w:noProof/>
                 <w:webHidden/>
               </w:rPr>
-              <w:instrText xml:space="preserve"> PAGEREF _Toc65243364 \h </w:instrText>
+              <w:instrText xml:space="preserve"> PAGEREF _Toc67637454 \h </w:instrText>
             </w:r>
             <w:r>
               <w:rPr>
@@ -539,7 +544,7 @@
                 <w:noProof/>
                 <w:webHidden/>
               </w:rPr>
-              <w:t>3</w:t>
+              <w:t>4</w:t>
             </w:r>
             <w:r>
               <w:rPr>
@@ -557,10 +562,13 @@
               <w:tab w:val="right" w:leader="dot" w:pos="9062"/>
             </w:tabs>
             <w:rPr>
+              <w:rFonts w:eastAsiaTheme="minorEastAsia"/>
               <w:noProof/>
+              <w:sz w:val="22"/>
+              <w:lang w:eastAsia="de-DE"/>
             </w:rPr>
           </w:pPr>
-          <w:hyperlink w:anchor="_Toc65243365" w:history="1">
+          <w:hyperlink w:anchor="_Toc67637455" w:history="1">
             <w:r>
               <w:rPr>
                 <w:rStyle w:val="Hyperlink"/>
@@ -596,7 +604,7 @@
                 <w:noProof/>
                 <w:webHidden/>
               </w:rPr>
-              <w:instrText xml:space="preserve"> PAGEREF _Toc65243365 \h </w:instrText>
+              <w:instrText xml:space="preserve"> PAGEREF _Toc67637455 \h </w:instrText>
             </w:r>
             <w:r>
               <w:rPr>
@@ -640,7 +648,7 @@
               <w:lang w:eastAsia="de-DE"/>
             </w:rPr>
           </w:pPr>
-          <w:hyperlink w:anchor="_Toc65243366" w:history="1">
+          <w:hyperlink w:anchor="_Toc67637456" w:history="1">
             <w:r>
               <w:rPr>
                 <w:rStyle w:val="Hyperlink"/>
@@ -667,7 +675,7 @@
                 <w:noProof/>
                 <w:webHidden/>
               </w:rPr>
-              <w:instrText xml:space="preserve"> PAGEREF _Toc65243366 \h </w:instrText>
+              <w:instrText xml:space="preserve"> PAGEREF _Toc67637456 \h </w:instrText>
             </w:r>
             <w:r>
               <w:rPr>
@@ -688,6 +696,148 @@
                 <w:webHidden/>
               </w:rPr>
               <w:t>5</w:t>
+            </w:r>
+            <w:r>
+              <w:rPr>
+                <w:noProof/>
+                <w:webHidden/>
+              </w:rPr>
+              <w:fldChar w:fldCharType="end"/>
+            </w:r>
+          </w:hyperlink>
+        </w:p>
+        <w:p>
+          <w:pPr>
+            <w:pStyle w:val="TOC1"/>
+            <w:tabs>
+              <w:tab w:val="right" w:leader="dot" w:pos="9062"/>
+            </w:tabs>
+            <w:rPr>
+              <w:rFonts w:eastAsiaTheme="minorEastAsia"/>
+              <w:noProof/>
+              <w:sz w:val="22"/>
+              <w:lang w:eastAsia="de-DE"/>
+            </w:rPr>
+          </w:pPr>
+          <w:hyperlink w:anchor="_Toc67637457" w:history="1">
+            <w:r>
+              <w:rPr>
+                <w:rStyle w:val="Hyperlink"/>
+                <w:noProof/>
+              </w:rPr>
+              <w:t>Domain Driven Design</w:t>
+            </w:r>
+            <w:r>
+              <w:rPr>
+                <w:noProof/>
+                <w:webHidden/>
+              </w:rPr>
+              <w:tab/>
+            </w:r>
+            <w:r>
+              <w:rPr>
+                <w:noProof/>
+                <w:webHidden/>
+              </w:rPr>
+              <w:fldChar w:fldCharType="begin"/>
+            </w:r>
+            <w:r>
+              <w:rPr>
+                <w:noProof/>
+                <w:webHidden/>
+              </w:rPr>
+              <w:instrText xml:space="preserve"> PAGEREF _Toc67637457 \h </w:instrText>
+            </w:r>
+            <w:r>
+              <w:rPr>
+                <w:noProof/>
+                <w:webHidden/>
+              </w:rPr>
+            </w:r>
+            <w:r>
+              <w:rPr>
+                <w:noProof/>
+                <w:webHidden/>
+              </w:rPr>
+              <w:fldChar w:fldCharType="separate"/>
+            </w:r>
+            <w:r>
+              <w:rPr>
+                <w:noProof/>
+                <w:webHidden/>
+              </w:rPr>
+              <w:t>6</w:t>
+            </w:r>
+            <w:r>
+              <w:rPr>
+                <w:noProof/>
+                <w:webHidden/>
+              </w:rPr>
+              <w:fldChar w:fldCharType="end"/>
+            </w:r>
+          </w:hyperlink>
+        </w:p>
+        <w:p>
+          <w:pPr>
+            <w:pStyle w:val="TOC2"/>
+            <w:tabs>
+              <w:tab w:val="right" w:leader="dot" w:pos="9062"/>
+            </w:tabs>
+            <w:rPr>
+              <w:rFonts w:eastAsiaTheme="minorEastAsia"/>
+              <w:noProof/>
+              <w:sz w:val="22"/>
+              <w:lang w:eastAsia="de-DE"/>
+            </w:rPr>
+          </w:pPr>
+          <w:hyperlink w:anchor="_Toc67637458" w:history="1">
+            <w:r>
+              <w:rPr>
+                <w:rStyle w:val="Hyperlink"/>
+                <w:noProof/>
+              </w:rPr>
+              <w:t>Bearbeiten und NeuAnlegen – 1 oder 2 Klassen?</w:t>
+            </w:r>
+            <w:r>
+              <w:rPr>
+                <w:noProof/>
+                <w:webHidden/>
+              </w:rPr>
+              <w:tab/>
+            </w:r>
+            <w:r>
+              <w:rPr>
+                <w:noProof/>
+                <w:webHidden/>
+              </w:rPr>
+              <w:fldChar w:fldCharType="begin"/>
+            </w:r>
+            <w:r>
+              <w:rPr>
+                <w:noProof/>
+                <w:webHidden/>
+              </w:rPr>
+              <w:instrText xml:space="preserve"> PAGEREF _Toc67637458 \h </w:instrText>
+            </w:r>
+            <w:r>
+              <w:rPr>
+                <w:noProof/>
+                <w:webHidden/>
+              </w:rPr>
+            </w:r>
+            <w:r>
+              <w:rPr>
+                <w:noProof/>
+                <w:webHidden/>
+              </w:rPr>
+              <w:fldChar w:fldCharType="separate"/>
+            </w:r>
+            <w:r>
+              <w:rPr>
+                <w:noProof/>
+                <w:webHidden/>
+              </w:rPr>
+              <w:t>6</w:t>
             </w:r>
             <w:r>
               <w:rPr>
@@ -808,7 +958,29 @@
           <w:szCs w:val="24"/>
           <w:lang w:eastAsia="de-DE"/>
         </w:rPr>
-        <w:t>Startklasse als Plugin:</w:t>
+        <w:t xml:space="preserve">Startklasse als </w:t>
+      </w:r>
+      <w:proofErr w:type="spellStart"/>
+      <w:r>
+        <w:rPr>
+          <w:rFonts w:ascii="Calibri" w:eastAsia="Times New Roman" w:hAnsi="Calibri" w:cs="Calibri"/>
+          <w:b/>
+          <w:bCs/>
+          <w:szCs w:val="24"/>
+          <w:lang w:eastAsia="de-DE"/>
+        </w:rPr>
+        <w:t>Plugin</w:t>
+      </w:r>
+      <w:proofErr w:type="spellEnd"/>
+      <w:r>
+        <w:rPr>
+          <w:rFonts w:ascii="Calibri" w:eastAsia="Times New Roman" w:hAnsi="Calibri" w:cs="Calibri"/>
+          <w:b/>
+          <w:bCs/>
+          <w:szCs w:val="24"/>
+          <w:lang w:eastAsia="de-DE"/>
+        </w:rPr>
+        <w:t>:</w:t>
       </w:r>
     </w:p>
     <w:p>
@@ -832,6 +1004,7 @@
           <w:szCs w:val="24"/>
           <w:lang w:eastAsia="de-DE"/>
         </w:rPr>
+        <w:lastRenderedPageBreak/>
         <w:t>Bisher Teile der notwendigen Logik im Controller. Auslagern?</w:t>
       </w:r>
     </w:p>
@@ -868,16 +1041,24 @@
           <w:lang w:eastAsia="de-DE"/>
         </w:rPr>
       </w:pPr>
-      <w:bookmarkStart w:id="0" w:name="_Toc65243359"/>
+      <w:bookmarkStart w:id="0" w:name="_Toc67637449"/>
       <w:r>
         <w:rPr>
           <w:rFonts w:eastAsia="Times New Roman"/>
           <w:lang w:eastAsia="de-DE"/>
         </w:rPr>
-        <w:lastRenderedPageBreak/>
-        <w:t>Clean Architecture</w:t>
+        <w:t xml:space="preserve">Clean </w:t>
+      </w:r>
+      <w:proofErr w:type="spellStart"/>
+      <w:r>
+        <w:rPr>
+          <w:rFonts w:eastAsia="Times New Roman"/>
+          <w:lang w:eastAsia="de-DE"/>
+        </w:rPr>
+        <w:t>Architecture</w:t>
       </w:r>
       <w:bookmarkEnd w:id="0"/>
+      <w:proofErr w:type="spellEnd"/>
     </w:p>
     <w:p>
       <w:pPr>
@@ -894,13 +1075,29 @@
           <w:bCs/>
         </w:rPr>
       </w:pPr>
-      <w:bookmarkStart w:id="1" w:name="_Toc65243360"/>
+      <w:bookmarkStart w:id="1" w:name="_Toc67637450"/>
       <w:r>
         <w:rPr>
           <w:rFonts w:eastAsia="Times New Roman"/>
           <w:lang w:eastAsia="de-DE"/>
         </w:rPr>
-        <w:t>Klassendiagramm vor der Clean Architecture Vorlesung</w:t>
+        <w:t xml:space="preserve">Klassendiagramm vor der Clean </w:t>
+      </w:r>
+      <w:proofErr w:type="spellStart"/>
+      <w:r>
+        <w:rPr>
+          <w:rFonts w:eastAsia="Times New Roman"/>
+          <w:lang w:eastAsia="de-DE"/>
+        </w:rPr>
+        <w:t>Architecture</w:t>
+      </w:r>
+      <w:proofErr w:type="spellEnd"/>
+      <w:r>
+        <w:rPr>
+          <w:rFonts w:eastAsia="Times New Roman"/>
+          <w:lang w:eastAsia="de-DE"/>
+        </w:rPr>
+        <w:t xml:space="preserve"> Vorlesung</w:t>
       </w:r>
       <w:bookmarkEnd w:id="1"/>
     </w:p>
@@ -1000,7 +1197,25 @@
           <w:szCs w:val="24"/>
           <w:lang w:eastAsia="de-DE"/>
         </w:rPr>
-        <w:t>Diese erste Version des Klassendiagrams entstand bevor wie die Clean Architecture in der Vorlesung behandelt haben. Im Folgenden werden die notwendigen Anpassungen beschrieben.</w:t>
+        <w:t xml:space="preserve">Diese erste Version des Klassendiagrams entstand bevor wie die Clean </w:t>
+      </w:r>
+      <w:proofErr w:type="spellStart"/>
+      <w:r>
+        <w:rPr>
+          <w:rFonts w:ascii="Calibri" w:eastAsia="Times New Roman" w:hAnsi="Calibri" w:cs="Calibri"/>
+          <w:szCs w:val="24"/>
+          <w:lang w:eastAsia="de-DE"/>
+        </w:rPr>
+        <w:t>Architecture</w:t>
+      </w:r>
+      <w:proofErr w:type="spellEnd"/>
+      <w:r>
+        <w:rPr>
+          <w:rFonts w:ascii="Calibri" w:eastAsia="Times New Roman" w:hAnsi="Calibri" w:cs="Calibri"/>
+          <w:szCs w:val="24"/>
+          <w:lang w:eastAsia="de-DE"/>
+        </w:rPr>
+        <w:t xml:space="preserve"> in der Vorlesung behandelt haben. Im Folgenden werden die notwendigen Anpassungen beschrieben.</w:t>
       </w:r>
     </w:p>
     <w:p>
@@ -1066,7 +1281,79 @@
           <w:szCs w:val="24"/>
           <w:lang w:eastAsia="de-DE"/>
         </w:rPr>
-        <w:t xml:space="preserve"> Klassen mehr als eine Aufgabe haben (Single Responsibility) und zu viel Logik haben, was sie laut Clean Architecture nicht haben sollten. Sie sollten nur zum Anzeigen der Benutzeroberfläche genutzt werden. Unsere GUI Klassen werden daher aufgeteilt, so dass möglichst keine Logik in den Plugins vorhanden ist. Die Logik wird in die Schicht Adapter/ApplicationCode ausgelagert</w:t>
+        <w:t xml:space="preserve"> Klassen mehr als eine Aufgabe haben (Single </w:t>
+      </w:r>
+      <w:proofErr w:type="spellStart"/>
+      <w:r>
+        <w:rPr>
+          <w:rFonts w:ascii="Calibri" w:eastAsia="Times New Roman" w:hAnsi="Calibri" w:cs="Calibri"/>
+          <w:szCs w:val="24"/>
+          <w:lang w:eastAsia="de-DE"/>
+        </w:rPr>
+        <w:t>Responsibility</w:t>
+      </w:r>
+      <w:proofErr w:type="spellEnd"/>
+      <w:r>
+        <w:rPr>
+          <w:rFonts w:ascii="Calibri" w:eastAsia="Times New Roman" w:hAnsi="Calibri" w:cs="Calibri"/>
+          <w:szCs w:val="24"/>
+          <w:lang w:eastAsia="de-DE"/>
+        </w:rPr>
+        <w:t xml:space="preserve">) und zu viel Logik haben, was sie laut Clean </w:t>
+      </w:r>
+      <w:proofErr w:type="spellStart"/>
+      <w:r>
+        <w:rPr>
+          <w:rFonts w:ascii="Calibri" w:eastAsia="Times New Roman" w:hAnsi="Calibri" w:cs="Calibri"/>
+          <w:szCs w:val="24"/>
+          <w:lang w:eastAsia="de-DE"/>
+        </w:rPr>
+        <w:t>Architecture</w:t>
+      </w:r>
+      <w:proofErr w:type="spellEnd"/>
+      <w:r>
+        <w:rPr>
+          <w:rFonts w:ascii="Calibri" w:eastAsia="Times New Roman" w:hAnsi="Calibri" w:cs="Calibri"/>
+          <w:szCs w:val="24"/>
+          <w:lang w:eastAsia="de-DE"/>
+        </w:rPr>
+        <w:t xml:space="preserve"> nicht haben sollten. Sie sollten nur zum Anzeigen der Benutzeroberfläche genutzt werden. Unsere GUI Klassen werden daher aufgeteilt, so dass möglichst keine Logik in den </w:t>
+      </w:r>
+      <w:proofErr w:type="spellStart"/>
+      <w:r>
+        <w:rPr>
+          <w:rFonts w:ascii="Calibri" w:eastAsia="Times New Roman" w:hAnsi="Calibri" w:cs="Calibri"/>
+          <w:szCs w:val="24"/>
+          <w:lang w:eastAsia="de-DE"/>
+        </w:rPr>
+        <w:t>Plugins</w:t>
+      </w:r>
+      <w:proofErr w:type="spellEnd"/>
+      <w:r>
+        <w:rPr>
+          <w:rFonts w:ascii="Calibri" w:eastAsia="Times New Roman" w:hAnsi="Calibri" w:cs="Calibri"/>
+          <w:szCs w:val="24"/>
+          <w:lang w:eastAsia="de-DE"/>
+        </w:rPr>
+        <w:t xml:space="preserve"> vorhanden ist. Die Logik wird in die Schicht Adapter/</w:t>
+      </w:r>
+      <w:proofErr w:type="spellStart"/>
+      <w:r>
+        <w:rPr>
+          <w:rFonts w:ascii="Calibri" w:eastAsia="Times New Roman" w:hAnsi="Calibri" w:cs="Calibri"/>
+          <w:szCs w:val="24"/>
+          <w:lang w:eastAsia="de-DE"/>
+        </w:rPr>
+        <w:t>ApplicationCode</w:t>
+      </w:r>
+      <w:proofErr w:type="spellEnd"/>
+      <w:r>
+        <w:rPr>
+          <w:rFonts w:ascii="Calibri" w:eastAsia="Times New Roman" w:hAnsi="Calibri" w:cs="Calibri"/>
+          <w:szCs w:val="24"/>
+          <w:lang w:eastAsia="de-DE"/>
+        </w:rPr>
+        <w:t xml:space="preserve"> ausgelagert</w:t>
       </w:r>
     </w:p>
     <w:p>
@@ -1108,7 +1395,43 @@
           <w:szCs w:val="24"/>
           <w:lang w:eastAsia="de-DE"/>
         </w:rPr>
-        <w:t xml:space="preserve"> konnte so beibehalten werden. Die Klassen entsprechen Entities auf Domain Code Ebene der Clean Architecture.</w:t>
+        <w:t xml:space="preserve"> konnte so beibehalten werden. Die Klassen entsprechen </w:t>
+      </w:r>
+      <w:proofErr w:type="spellStart"/>
+      <w:r>
+        <w:rPr>
+          <w:rFonts w:ascii="Calibri" w:eastAsia="Times New Roman" w:hAnsi="Calibri" w:cs="Calibri"/>
+          <w:szCs w:val="24"/>
+          <w:lang w:eastAsia="de-DE"/>
+        </w:rPr>
+        <w:t>Entities</w:t>
+      </w:r>
+      <w:proofErr w:type="spellEnd"/>
+      <w:r>
+        <w:rPr>
+          <w:rFonts w:ascii="Calibri" w:eastAsia="Times New Roman" w:hAnsi="Calibri" w:cs="Calibri"/>
+          <w:szCs w:val="24"/>
+          <w:lang w:eastAsia="de-DE"/>
+        </w:rPr>
+        <w:t xml:space="preserve"> auf Domain Code Ebene der Clean </w:t>
+      </w:r>
+      <w:proofErr w:type="spellStart"/>
+      <w:r>
+        <w:rPr>
+          <w:rFonts w:ascii="Calibri" w:eastAsia="Times New Roman" w:hAnsi="Calibri" w:cs="Calibri"/>
+          <w:szCs w:val="24"/>
+          <w:lang w:eastAsia="de-DE"/>
+        </w:rPr>
+        <w:t>Architecture</w:t>
+      </w:r>
+      <w:proofErr w:type="spellEnd"/>
+      <w:r>
+        <w:rPr>
+          <w:rFonts w:ascii="Calibri" w:eastAsia="Times New Roman" w:hAnsi="Calibri" w:cs="Calibri"/>
+          <w:szCs w:val="24"/>
+          <w:lang w:eastAsia="de-DE"/>
+        </w:rPr>
+        <w:t>.</w:t>
       </w:r>
     </w:p>
     <w:p>
@@ -1132,8 +1455,45 @@
           <w:szCs w:val="24"/>
           <w:lang w:eastAsia="de-DE"/>
         </w:rPr>
-        <w:t xml:space="preserve">Die Klassen CSVReader und CSVWriter des </w:t>
-      </w:r>
+        <w:t xml:space="preserve">Die Klassen </w:t>
+      </w:r>
+      <w:proofErr w:type="spellStart"/>
+      <w:r>
+        <w:rPr>
+          <w:rFonts w:ascii="Calibri" w:eastAsia="Times New Roman" w:hAnsi="Calibri" w:cs="Calibri"/>
+          <w:szCs w:val="24"/>
+          <w:lang w:eastAsia="de-DE"/>
+        </w:rPr>
+        <w:t>CSVReader</w:t>
+      </w:r>
+      <w:proofErr w:type="spellEnd"/>
+      <w:r>
+        <w:rPr>
+          <w:rFonts w:ascii="Calibri" w:eastAsia="Times New Roman" w:hAnsi="Calibri" w:cs="Calibri"/>
+          <w:szCs w:val="24"/>
+          <w:lang w:eastAsia="de-DE"/>
+        </w:rPr>
+        <w:t xml:space="preserve"> und </w:t>
+      </w:r>
+      <w:proofErr w:type="spellStart"/>
+      <w:r>
+        <w:rPr>
+          <w:rFonts w:ascii="Calibri" w:eastAsia="Times New Roman" w:hAnsi="Calibri" w:cs="Calibri"/>
+          <w:szCs w:val="24"/>
+          <w:lang w:eastAsia="de-DE"/>
+        </w:rPr>
+        <w:t>CSVWriter</w:t>
+      </w:r>
+      <w:proofErr w:type="spellEnd"/>
+      <w:r>
+        <w:rPr>
+          <w:rFonts w:ascii="Calibri" w:eastAsia="Times New Roman" w:hAnsi="Calibri" w:cs="Calibri"/>
+          <w:szCs w:val="24"/>
+          <w:lang w:eastAsia="de-DE"/>
+        </w:rPr>
+        <w:t xml:space="preserve"> des </w:t>
+      </w:r>
+      <w:proofErr w:type="spellStart"/>
       <w:r>
         <w:rPr>
           <w:rFonts w:ascii="Calibri" w:eastAsia="Times New Roman" w:hAnsi="Calibri" w:cs="Calibri"/>
@@ -1142,15 +1502,62 @@
           <w:szCs w:val="24"/>
           <w:lang w:eastAsia="de-DE"/>
         </w:rPr>
-        <w:t>Util Pakets</w:t>
-      </w:r>
-      <w:r>
-        <w:rPr>
-          <w:rFonts w:ascii="Calibri" w:eastAsia="Times New Roman" w:hAnsi="Calibri" w:cs="Calibri"/>
-          <w:szCs w:val="24"/>
-          <w:lang w:eastAsia="de-DE"/>
-        </w:rPr>
-        <w:t xml:space="preserve"> sehen wir als Plugins an, da eine hohe Abhängigkeit zum Aufbau unserer csv Dateien, die als Datenbank dienen, besteht. Eine Änderung würde eine komplette Anpassung des Codes mit sich ziehen. Die Klassen sind also direkt von "der Außenwelt" abhängig.</w:t>
+        <w:t>Util</w:t>
+      </w:r>
+      <w:proofErr w:type="spellEnd"/>
+      <w:r>
+        <w:rPr>
+          <w:rFonts w:ascii="Calibri" w:eastAsia="Times New Roman" w:hAnsi="Calibri" w:cs="Calibri"/>
+          <w:b/>
+          <w:bCs/>
+          <w:szCs w:val="24"/>
+          <w:lang w:eastAsia="de-DE"/>
+        </w:rPr>
+        <w:t xml:space="preserve"> Pakets</w:t>
+      </w:r>
+      <w:r>
+        <w:rPr>
+          <w:rFonts w:ascii="Calibri" w:eastAsia="Times New Roman" w:hAnsi="Calibri" w:cs="Calibri"/>
+          <w:szCs w:val="24"/>
+          <w:lang w:eastAsia="de-DE"/>
+        </w:rPr>
+        <w:t xml:space="preserve"> sehen wir als </w:t>
+      </w:r>
+      <w:proofErr w:type="spellStart"/>
+      <w:r>
+        <w:rPr>
+          <w:rFonts w:ascii="Calibri" w:eastAsia="Times New Roman" w:hAnsi="Calibri" w:cs="Calibri"/>
+          <w:szCs w:val="24"/>
+          <w:lang w:eastAsia="de-DE"/>
+        </w:rPr>
+        <w:t>Plugins</w:t>
+      </w:r>
+      <w:proofErr w:type="spellEnd"/>
+      <w:r>
+        <w:rPr>
+          <w:rFonts w:ascii="Calibri" w:eastAsia="Times New Roman" w:hAnsi="Calibri" w:cs="Calibri"/>
+          <w:szCs w:val="24"/>
+          <w:lang w:eastAsia="de-DE"/>
+        </w:rPr>
+        <w:t xml:space="preserve"> an, da eine hohe Abhängigkeit zum Aufbau unserer </w:t>
+      </w:r>
+      <w:proofErr w:type="spellStart"/>
+      <w:r>
+        <w:rPr>
+          <w:rFonts w:ascii="Calibri" w:eastAsia="Times New Roman" w:hAnsi="Calibri" w:cs="Calibri"/>
+          <w:szCs w:val="24"/>
+          <w:lang w:eastAsia="de-DE"/>
+        </w:rPr>
+        <w:t>csv</w:t>
+      </w:r>
+      <w:proofErr w:type="spellEnd"/>
+      <w:r>
+        <w:rPr>
+          <w:rFonts w:ascii="Calibri" w:eastAsia="Times New Roman" w:hAnsi="Calibri" w:cs="Calibri"/>
+          <w:szCs w:val="24"/>
+          <w:lang w:eastAsia="de-DE"/>
+        </w:rPr>
+        <w:t xml:space="preserve"> Dateien, die als Datenbank dienen, besteht. Eine Änderung würde eine komplette Anpassung des Codes mit sich ziehen. Die Klassen sind also direkt von "der Außenwelt" abhängig.</w:t>
       </w:r>
     </w:p>
     <w:p>
@@ -1174,7 +1581,25 @@
           <w:szCs w:val="24"/>
           <w:lang w:eastAsia="de-DE"/>
         </w:rPr>
-        <w:t>Prüfen, ob wirklich keine Anwendungsspezifische Logik vorhanden ist; Single Responsibility erfüllt?; alle Methoden der Klassen benötigt?</w:t>
+        <w:t xml:space="preserve">Prüfen, ob wirklich keine Anwendungsspezifische Logik vorhanden ist; Single </w:t>
+      </w:r>
+      <w:proofErr w:type="spellStart"/>
+      <w:r>
+        <w:rPr>
+          <w:rFonts w:ascii="Calibri" w:eastAsia="Times New Roman" w:hAnsi="Calibri" w:cs="Calibri"/>
+          <w:szCs w:val="24"/>
+          <w:lang w:eastAsia="de-DE"/>
+        </w:rPr>
+        <w:t>Responsibility</w:t>
+      </w:r>
+      <w:proofErr w:type="spellEnd"/>
+      <w:r>
+        <w:rPr>
+          <w:rFonts w:ascii="Calibri" w:eastAsia="Times New Roman" w:hAnsi="Calibri" w:cs="Calibri"/>
+          <w:szCs w:val="24"/>
+          <w:lang w:eastAsia="de-DE"/>
+        </w:rPr>
+        <w:t xml:space="preserve"> erfüllt?; alle Methoden der Klassen benötigt?</w:t>
       </w:r>
     </w:p>
     <w:p>
@@ -1200,6 +1625,7 @@
           <w:szCs w:val="24"/>
           <w:lang w:eastAsia="de-DE"/>
         </w:rPr>
+        <w:lastRenderedPageBreak/>
         <w:t>Paket Event:</w:t>
       </w:r>
       <w:r>
@@ -1208,7 +1634,43 @@
           <w:szCs w:val="24"/>
           <w:lang w:eastAsia="de-DE"/>
         </w:rPr>
-        <w:t xml:space="preserve"> Vermutlich Adapter, da die Klassen zur Kommunikation dienen und somit nicht zum anwendungsspezifischen Code des Application Codes gehören. Wenn wir Adapter und Application Code nicht unterscheiden, ist es doch auf einer Ebene.</w:t>
+        <w:t xml:space="preserve"> Vermutlich Adapter, da die Klassen zur Kommunikation dienen und somit nicht zum anwendungsspezifischen Code des </w:t>
+      </w:r>
+      <w:proofErr w:type="spellStart"/>
+      <w:r>
+        <w:rPr>
+          <w:rFonts w:ascii="Calibri" w:eastAsia="Times New Roman" w:hAnsi="Calibri" w:cs="Calibri"/>
+          <w:szCs w:val="24"/>
+          <w:lang w:eastAsia="de-DE"/>
+        </w:rPr>
+        <w:t>Application</w:t>
+      </w:r>
+      <w:proofErr w:type="spellEnd"/>
+      <w:r>
+        <w:rPr>
+          <w:rFonts w:ascii="Calibri" w:eastAsia="Times New Roman" w:hAnsi="Calibri" w:cs="Calibri"/>
+          <w:szCs w:val="24"/>
+          <w:lang w:eastAsia="de-DE"/>
+        </w:rPr>
+        <w:t xml:space="preserve"> Codes gehören. Wenn wir Adapter und </w:t>
+      </w:r>
+      <w:proofErr w:type="spellStart"/>
+      <w:r>
+        <w:rPr>
+          <w:rFonts w:ascii="Calibri" w:eastAsia="Times New Roman" w:hAnsi="Calibri" w:cs="Calibri"/>
+          <w:szCs w:val="24"/>
+          <w:lang w:eastAsia="de-DE"/>
+        </w:rPr>
+        <w:t>Application</w:t>
+      </w:r>
+      <w:proofErr w:type="spellEnd"/>
+      <w:r>
+        <w:rPr>
+          <w:rFonts w:ascii="Calibri" w:eastAsia="Times New Roman" w:hAnsi="Calibri" w:cs="Calibri"/>
+          <w:szCs w:val="24"/>
+          <w:lang w:eastAsia="de-DE"/>
+        </w:rPr>
+        <w:t xml:space="preserve"> Code nicht unterscheiden, ist es doch auf einer Ebene.</w:t>
       </w:r>
     </w:p>
     <w:p>
@@ -1232,16 +1694,97 @@
           <w:szCs w:val="24"/>
           <w:lang w:eastAsia="de-DE"/>
         </w:rPr>
-        <w:t xml:space="preserve">Bisher wurden die GUIs zu Beginn in unserem GUI Controller instanziiert, der ebenfalls für die Kommunikation zwischen den GUI Klassen zuständig war. In Berücksichtigung der Clean Architecture wird ein StartController eingeführt. Die StartApplikation ganz </w:t>
-      </w:r>
-      <w:r>
-        <w:rPr>
-          <w:rFonts w:ascii="Calibri" w:eastAsia="Times New Roman" w:hAnsi="Calibri" w:cs="Calibri"/>
-          <w:szCs w:val="24"/>
-          <w:lang w:eastAsia="de-DE"/>
-        </w:rPr>
-        <w:lastRenderedPageBreak/>
-        <w:t>außen enthält die Main Methode, welche die Applikation startet und mit dem StartController für die Instanziierungen der Plugins zuständig ist. Der GUI Controller soll nur für die Kommunikation zuständig sein.</w:t>
+        <w:t xml:space="preserve">Bisher wurden die GUIs zu Beginn in unserem GUI Controller instanziiert, der ebenfalls für die Kommunikation zwischen den GUI Klassen zuständig war. In Berücksichtigung der Clean </w:t>
+      </w:r>
+      <w:proofErr w:type="spellStart"/>
+      <w:r>
+        <w:rPr>
+          <w:rFonts w:ascii="Calibri" w:eastAsia="Times New Roman" w:hAnsi="Calibri" w:cs="Calibri"/>
+          <w:szCs w:val="24"/>
+          <w:lang w:eastAsia="de-DE"/>
+        </w:rPr>
+        <w:t>Architecture</w:t>
+      </w:r>
+      <w:proofErr w:type="spellEnd"/>
+      <w:r>
+        <w:rPr>
+          <w:rFonts w:ascii="Calibri" w:eastAsia="Times New Roman" w:hAnsi="Calibri" w:cs="Calibri"/>
+          <w:szCs w:val="24"/>
+          <w:lang w:eastAsia="de-DE"/>
+        </w:rPr>
+        <w:t xml:space="preserve"> wird ein </w:t>
+      </w:r>
+      <w:proofErr w:type="spellStart"/>
+      <w:r>
+        <w:rPr>
+          <w:rFonts w:ascii="Calibri" w:eastAsia="Times New Roman" w:hAnsi="Calibri" w:cs="Calibri"/>
+          <w:szCs w:val="24"/>
+          <w:lang w:eastAsia="de-DE"/>
+        </w:rPr>
+        <w:t>StartController</w:t>
+      </w:r>
+      <w:proofErr w:type="spellEnd"/>
+      <w:r>
+        <w:rPr>
+          <w:rFonts w:ascii="Calibri" w:eastAsia="Times New Roman" w:hAnsi="Calibri" w:cs="Calibri"/>
+          <w:szCs w:val="24"/>
+          <w:lang w:eastAsia="de-DE"/>
+        </w:rPr>
+        <w:t xml:space="preserve"> eingeführt. Die </w:t>
+      </w:r>
+      <w:proofErr w:type="spellStart"/>
+      <w:r>
+        <w:rPr>
+          <w:rFonts w:ascii="Calibri" w:eastAsia="Times New Roman" w:hAnsi="Calibri" w:cs="Calibri"/>
+          <w:szCs w:val="24"/>
+          <w:lang w:eastAsia="de-DE"/>
+        </w:rPr>
+        <w:t>StartApplikation</w:t>
+      </w:r>
+      <w:proofErr w:type="spellEnd"/>
+      <w:r>
+        <w:rPr>
+          <w:rFonts w:ascii="Calibri" w:eastAsia="Times New Roman" w:hAnsi="Calibri" w:cs="Calibri"/>
+          <w:szCs w:val="24"/>
+          <w:lang w:eastAsia="de-DE"/>
+        </w:rPr>
+        <w:t xml:space="preserve"> ganz außen enthält die Main Methode, welche die Applikation startet und mit dem </w:t>
+      </w:r>
+      <w:proofErr w:type="spellStart"/>
+      <w:r>
+        <w:rPr>
+          <w:rFonts w:ascii="Calibri" w:eastAsia="Times New Roman" w:hAnsi="Calibri" w:cs="Calibri"/>
+          <w:szCs w:val="24"/>
+          <w:lang w:eastAsia="de-DE"/>
+        </w:rPr>
+        <w:t>StartController</w:t>
+      </w:r>
+      <w:proofErr w:type="spellEnd"/>
+      <w:r>
+        <w:rPr>
+          <w:rFonts w:ascii="Calibri" w:eastAsia="Times New Roman" w:hAnsi="Calibri" w:cs="Calibri"/>
+          <w:szCs w:val="24"/>
+          <w:lang w:eastAsia="de-DE"/>
+        </w:rPr>
+        <w:t xml:space="preserve"> für die Instanziierungen der </w:t>
+      </w:r>
+      <w:proofErr w:type="spellStart"/>
+      <w:r>
+        <w:rPr>
+          <w:rFonts w:ascii="Calibri" w:eastAsia="Times New Roman" w:hAnsi="Calibri" w:cs="Calibri"/>
+          <w:szCs w:val="24"/>
+          <w:lang w:eastAsia="de-DE"/>
+        </w:rPr>
+        <w:t>Plugins</w:t>
+      </w:r>
+      <w:proofErr w:type="spellEnd"/>
+      <w:r>
+        <w:rPr>
+          <w:rFonts w:ascii="Calibri" w:eastAsia="Times New Roman" w:hAnsi="Calibri" w:cs="Calibri"/>
+          <w:szCs w:val="24"/>
+          <w:lang w:eastAsia="de-DE"/>
+        </w:rPr>
+        <w:t xml:space="preserve"> zuständig ist. Der GUI Controller soll nur für die Kommunikation zuständig sein.</w:t>
       </w:r>
     </w:p>
     <w:p>
@@ -1262,7 +1805,29 @@
           <w:szCs w:val="24"/>
           <w:lang w:eastAsia="de-DE"/>
         </w:rPr>
-        <w:t>Wenn wir die Adapter Schicht noch einführen sollten, sind die Controller ein Adapter und nicht im Application Code</w:t>
+        <w:t xml:space="preserve">Wenn wir die Adapter Schicht noch einführen sollten, sind die Controller ein Adapter und nicht im </w:t>
+      </w:r>
+      <w:proofErr w:type="spellStart"/>
+      <w:r>
+        <w:rPr>
+          <w:rFonts w:ascii="Calibri" w:eastAsia="Times New Roman" w:hAnsi="Calibri" w:cs="Calibri"/>
+          <w:b/>
+          <w:bCs/>
+          <w:szCs w:val="24"/>
+          <w:lang w:eastAsia="de-DE"/>
+        </w:rPr>
+        <w:t>Application</w:t>
+      </w:r>
+      <w:proofErr w:type="spellEnd"/>
+      <w:r>
+        <w:rPr>
+          <w:rFonts w:ascii="Calibri" w:eastAsia="Times New Roman" w:hAnsi="Calibri" w:cs="Calibri"/>
+          <w:b/>
+          <w:bCs/>
+          <w:szCs w:val="24"/>
+          <w:lang w:eastAsia="de-DE"/>
+        </w:rPr>
+        <w:t xml:space="preserve"> Code</w:t>
       </w:r>
     </w:p>
     <w:p>
@@ -1276,11 +1841,16 @@
       <w:pPr>
         <w:pStyle w:val="Heading2"/>
       </w:pPr>
-      <w:bookmarkStart w:id="2" w:name="_Toc65243361"/>
-      <w:r>
-        <w:t>Klassendiagramm mit Berücksichtigung der Clean Architecture</w:t>
+      <w:bookmarkStart w:id="2" w:name="_Toc67637451"/>
+      <w:r>
+        <w:t xml:space="preserve">Klassendiagramm mit Berücksichtigung der Clean </w:t>
+      </w:r>
+      <w:proofErr w:type="spellStart"/>
+      <w:r>
+        <w:t>Architecture</w:t>
       </w:r>
       <w:bookmarkEnd w:id="2"/>
+      <w:proofErr w:type="spellEnd"/>
     </w:p>
     <w:p>
       <w:pPr>
@@ -1376,7 +1946,29 @@
           <w:szCs w:val="24"/>
           <w:lang w:eastAsia="de-DE"/>
         </w:rPr>
-        <w:t>Paket Application Code:</w:t>
+        <w:t xml:space="preserve">Paket </w:t>
+      </w:r>
+      <w:proofErr w:type="spellStart"/>
+      <w:r>
+        <w:rPr>
+          <w:rFonts w:ascii="Calibri" w:eastAsia="Times New Roman" w:hAnsi="Calibri" w:cs="Calibri"/>
+          <w:b/>
+          <w:bCs/>
+          <w:szCs w:val="24"/>
+          <w:lang w:eastAsia="de-DE"/>
+        </w:rPr>
+        <w:t>Application</w:t>
+      </w:r>
+      <w:proofErr w:type="spellEnd"/>
+      <w:r>
+        <w:rPr>
+          <w:rFonts w:ascii="Calibri" w:eastAsia="Times New Roman" w:hAnsi="Calibri" w:cs="Calibri"/>
+          <w:b/>
+          <w:bCs/>
+          <w:szCs w:val="24"/>
+          <w:lang w:eastAsia="de-DE"/>
+        </w:rPr>
+        <w:t xml:space="preserve"> Code:</w:t>
       </w:r>
     </w:p>
     <w:p>
@@ -1400,7 +1992,25 @@
           <w:szCs w:val="24"/>
           <w:lang w:eastAsia="de-DE"/>
         </w:rPr>
-        <w:t>Diese Klassen repräsentieren die überwiegenden UseCases, die wir in unserer Anwendung umsetzen wollen, wie z.B., Ausgaben hinzufügen, aktuelle Kontoübersicht anzeigen, etc.</w:t>
+        <w:t xml:space="preserve">Diese Klassen repräsentieren die überwiegenden </w:t>
+      </w:r>
+      <w:proofErr w:type="spellStart"/>
+      <w:r>
+        <w:rPr>
+          <w:rFonts w:ascii="Calibri" w:eastAsia="Times New Roman" w:hAnsi="Calibri" w:cs="Calibri"/>
+          <w:szCs w:val="24"/>
+          <w:lang w:eastAsia="de-DE"/>
+        </w:rPr>
+        <w:t>UseCases</w:t>
+      </w:r>
+      <w:proofErr w:type="spellEnd"/>
+      <w:r>
+        <w:rPr>
+          <w:rFonts w:ascii="Calibri" w:eastAsia="Times New Roman" w:hAnsi="Calibri" w:cs="Calibri"/>
+          <w:szCs w:val="24"/>
+          <w:lang w:eastAsia="de-DE"/>
+        </w:rPr>
+        <w:t>, die wir in unserer Anwendung umsetzen wollen, wie z.B., Ausgaben hinzufügen, aktuelle Kontoübersicht anzeigen, etc.</w:t>
       </w:r>
     </w:p>
     <w:p>
@@ -1414,11 +2024,13 @@
       <w:pPr>
         <w:pStyle w:val="Heading1"/>
       </w:pPr>
-      <w:bookmarkStart w:id="3" w:name="_Toc65243362"/>
+      <w:bookmarkStart w:id="3" w:name="_Toc67637452"/>
+      <w:proofErr w:type="spellStart"/>
       <w:r>
         <w:t>Refactoring</w:t>
       </w:r>
       <w:bookmarkEnd w:id="3"/>
+      <w:proofErr w:type="spellEnd"/>
     </w:p>
     <w:p>
       <w:pPr>
@@ -1429,15 +2041,44 @@
       <w:pPr>
         <w:pStyle w:val="Heading2"/>
       </w:pPr>
-      <w:bookmarkStart w:id="4" w:name="_Toc65243363"/>
-      <w:r>
-        <w:t>Refactoring der StartApplikations-Klasse</w:t>
+      <w:bookmarkStart w:id="4" w:name="_Toc67637453"/>
+      <w:proofErr w:type="spellStart"/>
+      <w:r>
+        <w:t>Refactoring</w:t>
+      </w:r>
+      <w:proofErr w:type="spellEnd"/>
+      <w:r>
+        <w:t xml:space="preserve"> der </w:t>
+      </w:r>
+      <w:proofErr w:type="spellStart"/>
+      <w:r>
+        <w:t>StartApplikations</w:t>
+      </w:r>
+      <w:proofErr w:type="spellEnd"/>
+      <w:r>
+        <w:t>-Klasse</w:t>
       </w:r>
       <w:bookmarkEnd w:id="4"/>
     </w:p>
     <w:p>
       <w:r>
-        <w:t>Ziel dieses Refactorings war es, die StartApplikations-Klasse mit der Main-Methode lesbarer zu machen. Hierfür wurden einige Methoden und Variablen in sprechende Namen umbenannt</w:t>
+        <w:t xml:space="preserve">Ziel dieses </w:t>
+      </w:r>
+      <w:proofErr w:type="spellStart"/>
+      <w:r>
+        <w:t>Refactorings</w:t>
+      </w:r>
+      <w:proofErr w:type="spellEnd"/>
+      <w:r>
+        <w:t xml:space="preserve"> war es, die </w:t>
+      </w:r>
+      <w:proofErr w:type="spellStart"/>
+      <w:r>
+        <w:t>StartApplikations</w:t>
+      </w:r>
+      <w:proofErr w:type="spellEnd"/>
+      <w:r>
+        <w:t>-Klasse mit der Main-Methode lesbarer zu machen. Hierfür wurden einige Methoden und Variablen in sprechende Namen umbenannt</w:t>
       </w:r>
       <w:r>
         <w:t xml:space="preserve"> und</w:t>
@@ -1463,7 +2104,15 @@
         <w:t xml:space="preserve"> </w:t>
       </w:r>
       <w:r>
-        <w:t>dieses Refactorings genauer erläutert</w:t>
+        <w:t xml:space="preserve">dieses </w:t>
+      </w:r>
+      <w:proofErr w:type="spellStart"/>
+      <w:r>
+        <w:t>Refactorings</w:t>
+      </w:r>
+      <w:proofErr w:type="spellEnd"/>
+      <w:r>
+        <w:t xml:space="preserve"> genauer erläutert</w:t>
       </w:r>
       <w:r>
         <w:t>.</w:t>
@@ -1501,10 +2150,25 @@
       <w:pPr>
         <w:pStyle w:val="Heading3"/>
       </w:pPr>
-      <w:bookmarkStart w:id="5" w:name="_Toc65243364"/>
-      <w:r>
-        <w:t xml:space="preserve">Rename Method </w:t>
-      </w:r>
+      <w:bookmarkStart w:id="5" w:name="_Toc67637454"/>
+      <w:proofErr w:type="spellStart"/>
+      <w:r>
+        <w:lastRenderedPageBreak/>
+        <w:t>Rename</w:t>
+      </w:r>
+      <w:proofErr w:type="spellEnd"/>
+      <w:r>
+        <w:t xml:space="preserve"> </w:t>
+      </w:r>
+      <w:proofErr w:type="spellStart"/>
+      <w:r>
+        <w:t>Method</w:t>
+      </w:r>
+      <w:proofErr w:type="spellEnd"/>
+      <w:r>
+        <w:t xml:space="preserve"> </w:t>
+      </w:r>
+      <w:proofErr w:type="spellStart"/>
       <w:r>
         <w:rPr>
           <w:i/>
@@ -1513,41 +2177,88 @@
         <w:t>emailAnlegen</w:t>
       </w:r>
       <w:bookmarkEnd w:id="5"/>
+      <w:proofErr w:type="spellEnd"/>
     </w:p>
     <w:p>
       <w:r>
         <w:t xml:space="preserve">Es wurde beispielsweise der Methodenname </w:t>
       </w:r>
+      <w:proofErr w:type="spellStart"/>
       <w:r>
         <w:rPr>
           <w:i/>
           <w:iCs/>
         </w:rPr>
-        <w:t>emailAnlegen(String emailString)</w:t>
-      </w:r>
+        <w:t>emailAnlegen</w:t>
+      </w:r>
+      <w:proofErr w:type="spellEnd"/>
       <w:r>
         <w:rPr>
           <w:i/>
           <w:iCs/>
         </w:rPr>
-        <w:t xml:space="preserve"> </w:t>
-      </w:r>
-      <w:r>
-        <w:t xml:space="preserve">in </w:t>
-      </w:r>
+        <w:t xml:space="preserve">(String </w:t>
+      </w:r>
+      <w:proofErr w:type="spellStart"/>
       <w:r>
         <w:rPr>
           <w:i/>
           <w:iCs/>
         </w:rPr>
-        <w:t>emailDesBenutzersErzeugenAus(String emailString)</w:t>
-      </w:r>
-      <w:r>
-        <w:t xml:space="preserve"> umgewandelt, da dieser die Intention der Methode besser wiedergibt. In der Methode geht es nicht, wie der frühere Methodenname fälschlicherweise vermuten ließ, um das Anlegen einer neuen Email-Adresse, sondern lediglich um das Erzeugen eines Email-Objekts eines bestimmten </w:t>
-      </w:r>
-      <w:r>
-        <w:lastRenderedPageBreak/>
-        <w:t>Benutzers aus einem String, indem dieser String in seine Bestandteile (Lokalteil, Hostname und Top-Level-Domain) aufgeteilt und dem Email-Konstruktor übergeben wird.</w:t>
+        <w:t>emailString</w:t>
+      </w:r>
+      <w:proofErr w:type="spellEnd"/>
+      <w:r>
+        <w:rPr>
+          <w:i/>
+          <w:iCs/>
+        </w:rPr>
+        <w:t>)</w:t>
+      </w:r>
+      <w:r>
+        <w:rPr>
+          <w:i/>
+          <w:iCs/>
+        </w:rPr>
+        <w:t xml:space="preserve"> </w:t>
+      </w:r>
+      <w:r>
+        <w:t xml:space="preserve">in </w:t>
+      </w:r>
+      <w:proofErr w:type="spellStart"/>
+      <w:r>
+        <w:rPr>
+          <w:i/>
+          <w:iCs/>
+        </w:rPr>
+        <w:t>emailDesBenutzersErzeugenAus</w:t>
+      </w:r>
+      <w:proofErr w:type="spellEnd"/>
+      <w:r>
+        <w:rPr>
+          <w:i/>
+          <w:iCs/>
+        </w:rPr>
+        <w:t xml:space="preserve">(String </w:t>
+      </w:r>
+      <w:proofErr w:type="spellStart"/>
+      <w:r>
+        <w:rPr>
+          <w:i/>
+          <w:iCs/>
+        </w:rPr>
+        <w:t>emailString</w:t>
+      </w:r>
+      <w:proofErr w:type="spellEnd"/>
+      <w:r>
+        <w:rPr>
+          <w:i/>
+          <w:iCs/>
+        </w:rPr>
+        <w:t>)</w:t>
+      </w:r>
+      <w:r>
+        <w:t xml:space="preserve"> umgewandelt, da dieser die Intention der Methode besser wiedergibt. In der Methode geht es nicht, wie der frühere Methodenname fälschlicherweise vermuten ließ, um das Anlegen einer neuen Email-Adresse, sondern lediglich um das Erzeugen eines Email-Objekts eines bestimmten Benutzers aus einem String, indem dieser String in seine Bestandteile (Lokalteil, Hostname und Top-Level-Domain) aufgeteilt und dem Email-Konstruktor übergeben wird.</w:t>
       </w:r>
     </w:p>
     <w:p>
@@ -1596,18 +2307,53 @@
           <w:szCs w:val="20"/>
           <w:lang w:eastAsia="de-DE"/>
         </w:rPr>
-        <w:t xml:space="preserve">private static </w:t>
-      </w:r>
-      <w:r>
-        <w:rPr>
-          <w:rFonts w:ascii="Courier New" w:eastAsia="Times New Roman" w:hAnsi="Courier New" w:cs="Courier New"/>
-          <w:color w:val="A9B7C6"/>
-          <w:sz w:val="20"/>
-          <w:szCs w:val="20"/>
-          <w:lang w:eastAsia="de-DE"/>
-        </w:rPr>
-        <w:t xml:space="preserve">EMail </w:t>
-      </w:r>
+        <w:t xml:space="preserve">private </w:t>
+      </w:r>
+      <w:proofErr w:type="spellStart"/>
+      <w:r>
+        <w:rPr>
+          <w:rFonts w:ascii="Courier New" w:eastAsia="Times New Roman" w:hAnsi="Courier New" w:cs="Courier New"/>
+          <w:color w:val="CC7832"/>
+          <w:sz w:val="20"/>
+          <w:szCs w:val="20"/>
+          <w:lang w:eastAsia="de-DE"/>
+        </w:rPr>
+        <w:t>static</w:t>
+      </w:r>
+      <w:proofErr w:type="spellEnd"/>
+      <w:r>
+        <w:rPr>
+          <w:rFonts w:ascii="Courier New" w:eastAsia="Times New Roman" w:hAnsi="Courier New" w:cs="Courier New"/>
+          <w:color w:val="CC7832"/>
+          <w:sz w:val="20"/>
+          <w:szCs w:val="20"/>
+          <w:lang w:eastAsia="de-DE"/>
+        </w:rPr>
+        <w:t xml:space="preserve"> </w:t>
+      </w:r>
+      <w:proofErr w:type="spellStart"/>
+      <w:r>
+        <w:rPr>
+          <w:rFonts w:ascii="Courier New" w:eastAsia="Times New Roman" w:hAnsi="Courier New" w:cs="Courier New"/>
+          <w:color w:val="A9B7C6"/>
+          <w:sz w:val="20"/>
+          <w:szCs w:val="20"/>
+          <w:lang w:eastAsia="de-DE"/>
+        </w:rPr>
+        <w:t>EMail</w:t>
+      </w:r>
+      <w:proofErr w:type="spellEnd"/>
+      <w:r>
+        <w:rPr>
+          <w:rFonts w:ascii="Courier New" w:eastAsia="Times New Roman" w:hAnsi="Courier New" w:cs="Courier New"/>
+          <w:color w:val="A9B7C6"/>
+          <w:sz w:val="20"/>
+          <w:szCs w:val="20"/>
+          <w:lang w:eastAsia="de-DE"/>
+        </w:rPr>
+        <w:t xml:space="preserve"> </w:t>
+      </w:r>
+      <w:proofErr w:type="spellStart"/>
       <w:r>
         <w:rPr>
           <w:rFonts w:ascii="Courier New" w:eastAsia="Times New Roman" w:hAnsi="Courier New" w:cs="Courier New"/>
@@ -1618,15 +2364,38 @@
         </w:rPr>
         <w:t>emailDesBenutzersErzeugenAus</w:t>
       </w:r>
-      <w:r>
-        <w:rPr>
-          <w:rFonts w:ascii="Courier New" w:eastAsia="Times New Roman" w:hAnsi="Courier New" w:cs="Courier New"/>
-          <w:color w:val="A9B7C6"/>
-          <w:sz w:val="20"/>
-          <w:szCs w:val="20"/>
-          <w:lang w:eastAsia="de-DE"/>
-        </w:rPr>
-        <w:t>(String emailString){</w:t>
+      <w:proofErr w:type="spellEnd"/>
+      <w:r>
+        <w:rPr>
+          <w:rFonts w:ascii="Courier New" w:eastAsia="Times New Roman" w:hAnsi="Courier New" w:cs="Courier New"/>
+          <w:color w:val="A9B7C6"/>
+          <w:sz w:val="20"/>
+          <w:szCs w:val="20"/>
+          <w:lang w:eastAsia="de-DE"/>
+        </w:rPr>
+        <w:t xml:space="preserve">(String </w:t>
+      </w:r>
+      <w:proofErr w:type="spellStart"/>
+      <w:r>
+        <w:rPr>
+          <w:rFonts w:ascii="Courier New" w:eastAsia="Times New Roman" w:hAnsi="Courier New" w:cs="Courier New"/>
+          <w:color w:val="A9B7C6"/>
+          <w:sz w:val="20"/>
+          <w:szCs w:val="20"/>
+          <w:lang w:eastAsia="de-DE"/>
+        </w:rPr>
+        <w:t>emailString</w:t>
+      </w:r>
+      <w:proofErr w:type="spellEnd"/>
+      <w:r>
+        <w:rPr>
+          <w:rFonts w:ascii="Courier New" w:eastAsia="Times New Roman" w:hAnsi="Courier New" w:cs="Courier New"/>
+          <w:color w:val="A9B7C6"/>
+          <w:sz w:val="20"/>
+          <w:szCs w:val="20"/>
+          <w:lang w:eastAsia="de-DE"/>
+        </w:rPr>
+        <w:t>){</w:t>
       </w:r>
       <w:r>
         <w:rPr>
@@ -1637,7 +2406,29 @@
           <w:lang w:eastAsia="de-DE"/>
         </w:rPr>
         <w:br/>
-        <w:t xml:space="preserve">    String[] emailAdresseAufgeteiltInLokalUndDomänenteil </w:t>
+        <w:t xml:space="preserve">    String[] </w:t>
+      </w:r>
+      <w:proofErr w:type="spellStart"/>
+      <w:r>
+        <w:rPr>
+          <w:rFonts w:ascii="Courier New" w:eastAsia="Times New Roman" w:hAnsi="Courier New" w:cs="Courier New"/>
+          <w:color w:val="A9B7C6"/>
+          <w:sz w:val="20"/>
+          <w:szCs w:val="20"/>
+          <w:lang w:eastAsia="de-DE"/>
+        </w:rPr>
+        <w:t>emailAdresseAufgeteiltInLokalUndDomänenteil</w:t>
+      </w:r>
+      <w:proofErr w:type="spellEnd"/>
+      <w:r>
+        <w:rPr>
+          <w:rFonts w:ascii="Courier New" w:eastAsia="Times New Roman" w:hAnsi="Courier New" w:cs="Courier New"/>
+          <w:color w:val="A9B7C6"/>
+          <w:sz w:val="20"/>
+          <w:szCs w:val="20"/>
+          <w:lang w:eastAsia="de-DE"/>
+        </w:rPr>
+        <w:t xml:space="preserve"> </w:t>
       </w:r>
       <w:r>
         <w:rPr>
@@ -1648,7 +2439,29 @@
           <w:lang w:eastAsia="de-DE"/>
         </w:rPr>
         <w:br/>
-        <w:t xml:space="preserve">            = emailString.split(</w:t>
+        <w:t xml:space="preserve">            = </w:t>
+      </w:r>
+      <w:proofErr w:type="spellStart"/>
+      <w:r>
+        <w:rPr>
+          <w:rFonts w:ascii="Courier New" w:eastAsia="Times New Roman" w:hAnsi="Courier New" w:cs="Courier New"/>
+          <w:color w:val="A9B7C6"/>
+          <w:sz w:val="20"/>
+          <w:szCs w:val="20"/>
+          <w:lang w:eastAsia="de-DE"/>
+        </w:rPr>
+        <w:t>emailString.split</w:t>
+      </w:r>
+      <w:proofErr w:type="spellEnd"/>
+      <w:r>
+        <w:rPr>
+          <w:rFonts w:ascii="Courier New" w:eastAsia="Times New Roman" w:hAnsi="Courier New" w:cs="Courier New"/>
+          <w:color w:val="A9B7C6"/>
+          <w:sz w:val="20"/>
+          <w:szCs w:val="20"/>
+          <w:lang w:eastAsia="de-DE"/>
+        </w:rPr>
+        <w:t>(</w:t>
       </w:r>
       <w:r>
         <w:rPr>
@@ -1699,7 +2512,29 @@
           <w:szCs w:val="20"/>
           <w:lang w:eastAsia="de-DE"/>
         </w:rPr>
-        <w:t xml:space="preserve">String[] domänenteilAufgeteiltInHostnameUndTopLevelDomain </w:t>
+        <w:t xml:space="preserve">String[] </w:t>
+      </w:r>
+      <w:proofErr w:type="spellStart"/>
+      <w:r>
+        <w:rPr>
+          <w:rFonts w:ascii="Courier New" w:eastAsia="Times New Roman" w:hAnsi="Courier New" w:cs="Courier New"/>
+          <w:color w:val="A9B7C6"/>
+          <w:sz w:val="20"/>
+          <w:szCs w:val="20"/>
+          <w:lang w:eastAsia="de-DE"/>
+        </w:rPr>
+        <w:t>domänenteilAufgeteiltInHostnameUndTopLevelDomain</w:t>
+      </w:r>
+      <w:proofErr w:type="spellEnd"/>
+      <w:r>
+        <w:rPr>
+          <w:rFonts w:ascii="Courier New" w:eastAsia="Times New Roman" w:hAnsi="Courier New" w:cs="Courier New"/>
+          <w:color w:val="A9B7C6"/>
+          <w:sz w:val="20"/>
+          <w:szCs w:val="20"/>
+          <w:lang w:eastAsia="de-DE"/>
+        </w:rPr>
+        <w:t xml:space="preserve"> </w:t>
       </w:r>
       <w:r>
         <w:rPr>
@@ -1710,7 +2545,29 @@
           <w:lang w:eastAsia="de-DE"/>
         </w:rPr>
         <w:br/>
-        <w:t xml:space="preserve">            = emailAdresseAufgeteiltInLokalUndDomänenteil[</w:t>
+        <w:t xml:space="preserve">            = </w:t>
+      </w:r>
+      <w:proofErr w:type="spellStart"/>
+      <w:r>
+        <w:rPr>
+          <w:rFonts w:ascii="Courier New" w:eastAsia="Times New Roman" w:hAnsi="Courier New" w:cs="Courier New"/>
+          <w:color w:val="A9B7C6"/>
+          <w:sz w:val="20"/>
+          <w:szCs w:val="20"/>
+          <w:lang w:eastAsia="de-DE"/>
+        </w:rPr>
+        <w:t>emailAdresseAufgeteiltInLokalUndDomänenteil</w:t>
+      </w:r>
+      <w:proofErr w:type="spellEnd"/>
+      <w:r>
+        <w:rPr>
+          <w:rFonts w:ascii="Courier New" w:eastAsia="Times New Roman" w:hAnsi="Courier New" w:cs="Courier New"/>
+          <w:color w:val="A9B7C6"/>
+          <w:sz w:val="20"/>
+          <w:szCs w:val="20"/>
+          <w:lang w:eastAsia="de-DE"/>
+        </w:rPr>
+        <w:t>[</w:t>
       </w:r>
       <w:r>
         <w:rPr>
@@ -1730,7 +2587,29 @@
           <w:szCs w:val="20"/>
           <w:lang w:eastAsia="de-DE"/>
         </w:rPr>
-        <w:t>].split(</w:t>
+        <w:t>].</w:t>
+      </w:r>
+      <w:proofErr w:type="spellStart"/>
+      <w:r>
+        <w:rPr>
+          <w:rFonts w:ascii="Courier New" w:eastAsia="Times New Roman" w:hAnsi="Courier New" w:cs="Courier New"/>
+          <w:color w:val="A9B7C6"/>
+          <w:sz w:val="20"/>
+          <w:szCs w:val="20"/>
+          <w:lang w:eastAsia="de-DE"/>
+        </w:rPr>
+        <w:t>split</w:t>
+      </w:r>
+      <w:proofErr w:type="spellEnd"/>
+      <w:r>
+        <w:rPr>
+          <w:rFonts w:ascii="Courier New" w:eastAsia="Times New Roman" w:hAnsi="Courier New" w:cs="Courier New"/>
+          <w:color w:val="A9B7C6"/>
+          <w:sz w:val="20"/>
+          <w:szCs w:val="20"/>
+          <w:lang w:eastAsia="de-DE"/>
+        </w:rPr>
+        <w:t>(</w:t>
       </w:r>
       <w:r>
         <w:rPr>
@@ -1793,26 +2672,7 @@
         <w:br/>
         <w:t xml:space="preserve">    </w:t>
       </w:r>
-      <w:r>
-        <w:rPr>
-          <w:rFonts w:ascii="Courier New" w:eastAsia="Times New Roman" w:hAnsi="Courier New" w:cs="Courier New"/>
-          <w:color w:val="A9B7C6"/>
-          <w:sz w:val="20"/>
-          <w:szCs w:val="20"/>
-          <w:lang w:eastAsia="de-DE"/>
-        </w:rPr>
-        <w:t xml:space="preserve">EMail fertigeEmailAdresse = </w:t>
-      </w:r>
-      <w:r>
-        <w:rPr>
-          <w:rFonts w:ascii="Courier New" w:eastAsia="Times New Roman" w:hAnsi="Courier New" w:cs="Courier New"/>
-          <w:color w:val="CC7832"/>
-          <w:sz w:val="20"/>
-          <w:szCs w:val="20"/>
-          <w:lang w:eastAsia="de-DE"/>
-        </w:rPr>
-        <w:t xml:space="preserve">new </w:t>
-      </w:r>
+      <w:proofErr w:type="spellStart"/>
       <w:r>
         <w:rPr>
           <w:rFonts w:ascii="Courier New" w:eastAsia="Times New Roman" w:hAnsi="Courier New" w:cs="Courier New"/>
@@ -1823,6 +2683,73 @@
         </w:rPr>
         <w:t>EMail</w:t>
       </w:r>
+      <w:proofErr w:type="spellEnd"/>
+      <w:r>
+        <w:rPr>
+          <w:rFonts w:ascii="Courier New" w:eastAsia="Times New Roman" w:hAnsi="Courier New" w:cs="Courier New"/>
+          <w:color w:val="A9B7C6"/>
+          <w:sz w:val="20"/>
+          <w:szCs w:val="20"/>
+          <w:lang w:eastAsia="de-DE"/>
+        </w:rPr>
+        <w:t xml:space="preserve"> </w:t>
+      </w:r>
+      <w:proofErr w:type="spellStart"/>
+      <w:r>
+        <w:rPr>
+          <w:rFonts w:ascii="Courier New" w:eastAsia="Times New Roman" w:hAnsi="Courier New" w:cs="Courier New"/>
+          <w:color w:val="A9B7C6"/>
+          <w:sz w:val="20"/>
+          <w:szCs w:val="20"/>
+          <w:lang w:eastAsia="de-DE"/>
+        </w:rPr>
+        <w:t>fertigeEmailAdresse</w:t>
+      </w:r>
+      <w:proofErr w:type="spellEnd"/>
+      <w:r>
+        <w:rPr>
+          <w:rFonts w:ascii="Courier New" w:eastAsia="Times New Roman" w:hAnsi="Courier New" w:cs="Courier New"/>
+          <w:color w:val="A9B7C6"/>
+          <w:sz w:val="20"/>
+          <w:szCs w:val="20"/>
+          <w:lang w:eastAsia="de-DE"/>
+        </w:rPr>
+        <w:t xml:space="preserve"> = </w:t>
+      </w:r>
+      <w:proofErr w:type="spellStart"/>
+      <w:r>
+        <w:rPr>
+          <w:rFonts w:ascii="Courier New" w:eastAsia="Times New Roman" w:hAnsi="Courier New" w:cs="Courier New"/>
+          <w:color w:val="CC7832"/>
+          <w:sz w:val="20"/>
+          <w:szCs w:val="20"/>
+          <w:lang w:eastAsia="de-DE"/>
+        </w:rPr>
+        <w:t>new</w:t>
+      </w:r>
+      <w:proofErr w:type="spellEnd"/>
+      <w:r>
+        <w:rPr>
+          <w:rFonts w:ascii="Courier New" w:eastAsia="Times New Roman" w:hAnsi="Courier New" w:cs="Courier New"/>
+          <w:color w:val="CC7832"/>
+          <w:sz w:val="20"/>
+          <w:szCs w:val="20"/>
+          <w:lang w:eastAsia="de-DE"/>
+        </w:rPr>
+        <w:t xml:space="preserve"> </w:t>
+      </w:r>
+      <w:proofErr w:type="spellStart"/>
+      <w:r>
+        <w:rPr>
+          <w:rFonts w:ascii="Courier New" w:eastAsia="Times New Roman" w:hAnsi="Courier New" w:cs="Courier New"/>
+          <w:color w:val="A9B7C6"/>
+          <w:sz w:val="20"/>
+          <w:szCs w:val="20"/>
+          <w:lang w:eastAsia="de-DE"/>
+        </w:rPr>
+        <w:t>EMail</w:t>
+      </w:r>
+      <w:proofErr w:type="spellEnd"/>
       <w:r>
         <w:rPr>
           <w:rFonts w:ascii="Courier New" w:eastAsia="Times New Roman" w:hAnsi="Courier New" w:cs="Courier New"/>
@@ -1832,7 +2759,29 @@
           <w:lang w:eastAsia="de-DE"/>
         </w:rPr>
         <w:br/>
-        <w:t xml:space="preserve">            (emailAdresseAufgeteiltInLokalUndDomänenteil[</w:t>
+        <w:t xml:space="preserve">            (</w:t>
+      </w:r>
+      <w:proofErr w:type="spellStart"/>
+      <w:r>
+        <w:rPr>
+          <w:rFonts w:ascii="Courier New" w:eastAsia="Times New Roman" w:hAnsi="Courier New" w:cs="Courier New"/>
+          <w:color w:val="A9B7C6"/>
+          <w:sz w:val="20"/>
+          <w:szCs w:val="20"/>
+          <w:lang w:eastAsia="de-DE"/>
+        </w:rPr>
+        <w:t>emailAdresseAufgeteiltInLokalUndDomänenteil</w:t>
+      </w:r>
+      <w:proofErr w:type="spellEnd"/>
+      <w:r>
+        <w:rPr>
+          <w:rFonts w:ascii="Courier New" w:eastAsia="Times New Roman" w:hAnsi="Courier New" w:cs="Courier New"/>
+          <w:color w:val="A9B7C6"/>
+          <w:sz w:val="20"/>
+          <w:szCs w:val="20"/>
+          <w:lang w:eastAsia="de-DE"/>
+        </w:rPr>
+        <w:t>[</w:t>
       </w:r>
       <w:r>
         <w:rPr>
@@ -1875,15 +2824,27 @@
         <w:br/>
         <w:t xml:space="preserve">            </w:t>
       </w:r>
-      <w:r>
-        <w:rPr>
-          <w:rFonts w:ascii="Courier New" w:eastAsia="Times New Roman" w:hAnsi="Courier New" w:cs="Courier New"/>
-          <w:color w:val="A9B7C6"/>
-          <w:sz w:val="20"/>
-          <w:szCs w:val="20"/>
-          <w:lang w:eastAsia="de-DE"/>
-        </w:rPr>
-        <w:t>domänenteilAufgeteiltInHostnameUndTopLevelDomain[</w:t>
+      <w:proofErr w:type="spellStart"/>
+      <w:r>
+        <w:rPr>
+          <w:rFonts w:ascii="Courier New" w:eastAsia="Times New Roman" w:hAnsi="Courier New" w:cs="Courier New"/>
+          <w:color w:val="A9B7C6"/>
+          <w:sz w:val="20"/>
+          <w:szCs w:val="20"/>
+          <w:lang w:eastAsia="de-DE"/>
+        </w:rPr>
+        <w:t>domänenteilAufgeteiltInHostnameUndTopLevelDomain</w:t>
+      </w:r>
+      <w:proofErr w:type="spellEnd"/>
+      <w:r>
+        <w:rPr>
+          <w:rFonts w:ascii="Courier New" w:eastAsia="Times New Roman" w:hAnsi="Courier New" w:cs="Courier New"/>
+          <w:color w:val="A9B7C6"/>
+          <w:sz w:val="20"/>
+          <w:szCs w:val="20"/>
+          <w:lang w:eastAsia="de-DE"/>
+        </w:rPr>
+        <w:t>[</w:t>
       </w:r>
       <w:r>
         <w:rPr>
@@ -1926,15 +2887,27 @@
         <w:br/>
         <w:t xml:space="preserve">            </w:t>
       </w:r>
-      <w:r>
-        <w:rPr>
-          <w:rFonts w:ascii="Courier New" w:eastAsia="Times New Roman" w:hAnsi="Courier New" w:cs="Courier New"/>
-          <w:color w:val="A9B7C6"/>
-          <w:sz w:val="20"/>
-          <w:szCs w:val="20"/>
-          <w:lang w:eastAsia="de-DE"/>
-        </w:rPr>
-        <w:t>domänenteilAufgeteiltInHostnameUndTopLevelDomain[</w:t>
+      <w:proofErr w:type="spellStart"/>
+      <w:r>
+        <w:rPr>
+          <w:rFonts w:ascii="Courier New" w:eastAsia="Times New Roman" w:hAnsi="Courier New" w:cs="Courier New"/>
+          <w:color w:val="A9B7C6"/>
+          <w:sz w:val="20"/>
+          <w:szCs w:val="20"/>
+          <w:lang w:eastAsia="de-DE"/>
+        </w:rPr>
+        <w:t>domänenteilAufgeteiltInHostnameUndTopLevelDomain</w:t>
+      </w:r>
+      <w:proofErr w:type="spellEnd"/>
+      <w:r>
+        <w:rPr>
+          <w:rFonts w:ascii="Courier New" w:eastAsia="Times New Roman" w:hAnsi="Courier New" w:cs="Courier New"/>
+          <w:color w:val="A9B7C6"/>
+          <w:sz w:val="20"/>
+          <w:szCs w:val="20"/>
+          <w:lang w:eastAsia="de-DE"/>
+        </w:rPr>
+        <w:t>[</w:t>
       </w:r>
       <w:r>
         <w:rPr>
@@ -1975,8 +2948,31 @@
           <w:lang w:eastAsia="de-DE"/>
         </w:rPr>
         <w:br/>
-        <w:t xml:space="preserve">    return </w:t>
-      </w:r>
+        <w:t xml:space="preserve">    </w:t>
+      </w:r>
+      <w:proofErr w:type="spellStart"/>
+      <w:r>
+        <w:rPr>
+          <w:rFonts w:ascii="Courier New" w:eastAsia="Times New Roman" w:hAnsi="Courier New" w:cs="Courier New"/>
+          <w:color w:val="CC7832"/>
+          <w:sz w:val="20"/>
+          <w:szCs w:val="20"/>
+          <w:lang w:eastAsia="de-DE"/>
+        </w:rPr>
+        <w:t>return</w:t>
+      </w:r>
+      <w:proofErr w:type="spellEnd"/>
+      <w:r>
+        <w:rPr>
+          <w:rFonts w:ascii="Courier New" w:eastAsia="Times New Roman" w:hAnsi="Courier New" w:cs="Courier New"/>
+          <w:color w:val="CC7832"/>
+          <w:sz w:val="20"/>
+          <w:szCs w:val="20"/>
+          <w:lang w:eastAsia="de-DE"/>
+        </w:rPr>
+        <w:t xml:space="preserve"> </w:t>
+      </w:r>
+      <w:proofErr w:type="spellStart"/>
       <w:r>
         <w:rPr>
           <w:rFonts w:ascii="Courier New" w:eastAsia="Times New Roman" w:hAnsi="Courier New" w:cs="Courier New"/>
@@ -1987,6 +2983,7 @@
         </w:rPr>
         <w:t>fertigeEmailAdresse</w:t>
       </w:r>
+      <w:proofErr w:type="spellEnd"/>
       <w:r>
         <w:rPr>
           <w:rFonts w:ascii="Courier New" w:eastAsia="Times New Roman" w:hAnsi="Courier New" w:cs="Courier New"/>
@@ -2023,24 +3020,54 @@
       <w:pPr>
         <w:pStyle w:val="Heading3"/>
       </w:pPr>
-      <w:bookmarkStart w:id="6" w:name="_Toc65243365"/>
-      <w:r>
-        <w:t xml:space="preserve">Extract Method </w:t>
+      <w:bookmarkStart w:id="6" w:name="_Toc67637455"/>
+      <w:proofErr w:type="spellStart"/>
+      <w:r>
+        <w:t>Extract</w:t>
+      </w:r>
+      <w:proofErr w:type="spellEnd"/>
+      <w:r>
+        <w:t xml:space="preserve"> </w:t>
+      </w:r>
+      <w:proofErr w:type="spellStart"/>
+      <w:r>
+        <w:t>Method</w:t>
+      </w:r>
+      <w:proofErr w:type="spellEnd"/>
+      <w:r>
+        <w:t xml:space="preserve"> </w:t>
       </w:r>
       <w:bookmarkStart w:id="7" w:name="_Hlk65226972"/>
+      <w:proofErr w:type="spellStart"/>
       <w:r>
         <w:rPr>
           <w:i/>
           <w:iCs/>
         </w:rPr>
-        <w:t>startGuiBestimmenUndAufrufen()</w:t>
+        <w:t>startGuiBestimmenUndAufrufen</w:t>
+      </w:r>
+      <w:proofErr w:type="spellEnd"/>
+      <w:r>
+        <w:rPr>
+          <w:i/>
+          <w:iCs/>
+        </w:rPr>
+        <w:t>()</w:t>
       </w:r>
       <w:bookmarkEnd w:id="6"/>
     </w:p>
     <w:bookmarkEnd w:id="7"/>
     <w:p>
       <w:r>
-        <w:t>Vor dem Refactoring sah die Main-Methode wie folgt aus:</w:t>
+        <w:t xml:space="preserve">Vor dem </w:t>
+      </w:r>
+      <w:proofErr w:type="spellStart"/>
+      <w:r>
+        <w:t>Refactoring</w:t>
+      </w:r>
+      <w:proofErr w:type="spellEnd"/>
+      <w:r>
+        <w:t xml:space="preserve"> sah die Main-Methode wie folgt aus:</w:t>
       </w:r>
     </w:p>
     <w:p>
@@ -2073,16 +3100,73 @@
           <w:lang w:eastAsia="de-DE"/>
         </w:rPr>
       </w:pPr>
-      <w:r>
-        <w:rPr>
-          <w:rFonts w:ascii="Courier New" w:eastAsia="Times New Roman" w:hAnsi="Courier New" w:cs="Courier New"/>
-          <w:color w:val="CC7832"/>
-          <w:sz w:val="20"/>
-          <w:szCs w:val="20"/>
-          <w:lang w:eastAsia="de-DE"/>
-        </w:rPr>
-        <w:t xml:space="preserve">public static void </w:t>
-      </w:r>
+      <w:proofErr w:type="spellStart"/>
+      <w:r>
+        <w:rPr>
+          <w:rFonts w:ascii="Courier New" w:eastAsia="Times New Roman" w:hAnsi="Courier New" w:cs="Courier New"/>
+          <w:color w:val="CC7832"/>
+          <w:sz w:val="20"/>
+          <w:szCs w:val="20"/>
+          <w:lang w:eastAsia="de-DE"/>
+        </w:rPr>
+        <w:t>public</w:t>
+      </w:r>
+      <w:proofErr w:type="spellEnd"/>
+      <w:r>
+        <w:rPr>
+          <w:rFonts w:ascii="Courier New" w:eastAsia="Times New Roman" w:hAnsi="Courier New" w:cs="Courier New"/>
+          <w:color w:val="CC7832"/>
+          <w:sz w:val="20"/>
+          <w:szCs w:val="20"/>
+          <w:lang w:eastAsia="de-DE"/>
+        </w:rPr>
+        <w:t xml:space="preserve"> </w:t>
+      </w:r>
+      <w:proofErr w:type="spellStart"/>
+      <w:r>
+        <w:rPr>
+          <w:rFonts w:ascii="Courier New" w:eastAsia="Times New Roman" w:hAnsi="Courier New" w:cs="Courier New"/>
+          <w:color w:val="CC7832"/>
+          <w:sz w:val="20"/>
+          <w:szCs w:val="20"/>
+          <w:lang w:eastAsia="de-DE"/>
+        </w:rPr>
+        <w:t>static</w:t>
+      </w:r>
+      <w:proofErr w:type="spellEnd"/>
+      <w:r>
+        <w:rPr>
+          <w:rFonts w:ascii="Courier New" w:eastAsia="Times New Roman" w:hAnsi="Courier New" w:cs="Courier New"/>
+          <w:color w:val="CC7832"/>
+          <w:sz w:val="20"/>
+          <w:szCs w:val="20"/>
+          <w:lang w:eastAsia="de-DE"/>
+        </w:rPr>
+        <w:t xml:space="preserve"> </w:t>
+      </w:r>
+      <w:proofErr w:type="spellStart"/>
+      <w:r>
+        <w:rPr>
+          <w:rFonts w:ascii="Courier New" w:eastAsia="Times New Roman" w:hAnsi="Courier New" w:cs="Courier New"/>
+          <w:color w:val="CC7832"/>
+          <w:sz w:val="20"/>
+          <w:szCs w:val="20"/>
+          <w:lang w:eastAsia="de-DE"/>
+        </w:rPr>
+        <w:t>void</w:t>
+      </w:r>
+      <w:proofErr w:type="spellEnd"/>
+      <w:r>
+        <w:rPr>
+          <w:rFonts w:ascii="Courier New" w:eastAsia="Times New Roman" w:hAnsi="Courier New" w:cs="Courier New"/>
+          <w:color w:val="CC7832"/>
+          <w:sz w:val="20"/>
+          <w:szCs w:val="20"/>
+          <w:lang w:eastAsia="de-DE"/>
+        </w:rPr>
+        <w:t xml:space="preserve"> </w:t>
+      </w:r>
+      <w:proofErr w:type="spellStart"/>
       <w:r>
         <w:rPr>
           <w:rFonts w:ascii="Courier New" w:eastAsia="Times New Roman" w:hAnsi="Courier New" w:cs="Courier New"/>
@@ -2093,35 +3177,82 @@
         </w:rPr>
         <w:t>main</w:t>
       </w:r>
-      <w:r>
-        <w:rPr>
-          <w:rFonts w:ascii="Courier New" w:eastAsia="Times New Roman" w:hAnsi="Courier New" w:cs="Courier New"/>
-          <w:color w:val="A9B7C6"/>
-          <w:sz w:val="20"/>
-          <w:szCs w:val="20"/>
-          <w:lang w:eastAsia="de-DE"/>
-        </w:rPr>
-        <w:t xml:space="preserve">( String[] args ) </w:t>
-      </w:r>
-      <w:r>
-        <w:rPr>
-          <w:rFonts w:ascii="Courier New" w:eastAsia="Times New Roman" w:hAnsi="Courier New" w:cs="Courier New"/>
-          <w:color w:val="CC7832"/>
-          <w:sz w:val="20"/>
-          <w:szCs w:val="20"/>
-          <w:lang w:eastAsia="de-DE"/>
-        </w:rPr>
-        <w:t xml:space="preserve">throws </w:t>
-      </w:r>
-      <w:r>
-        <w:rPr>
-          <w:rFonts w:ascii="Courier New" w:eastAsia="Times New Roman" w:hAnsi="Courier New" w:cs="Courier New"/>
-          <w:color w:val="A9B7C6"/>
-          <w:sz w:val="20"/>
-          <w:szCs w:val="20"/>
-          <w:lang w:eastAsia="de-DE"/>
-        </w:rPr>
-        <w:t>Exception {</w:t>
+      <w:proofErr w:type="spellEnd"/>
+      <w:r>
+        <w:rPr>
+          <w:rFonts w:ascii="Courier New" w:eastAsia="Times New Roman" w:hAnsi="Courier New" w:cs="Courier New"/>
+          <w:color w:val="A9B7C6"/>
+          <w:sz w:val="20"/>
+          <w:szCs w:val="20"/>
+          <w:lang w:eastAsia="de-DE"/>
+        </w:rPr>
+        <w:t xml:space="preserve">( String[] </w:t>
+      </w:r>
+      <w:proofErr w:type="spellStart"/>
+      <w:r>
+        <w:rPr>
+          <w:rFonts w:ascii="Courier New" w:eastAsia="Times New Roman" w:hAnsi="Courier New" w:cs="Courier New"/>
+          <w:color w:val="A9B7C6"/>
+          <w:sz w:val="20"/>
+          <w:szCs w:val="20"/>
+          <w:lang w:eastAsia="de-DE"/>
+        </w:rPr>
+        <w:t>args</w:t>
+      </w:r>
+      <w:proofErr w:type="spellEnd"/>
+      <w:r>
+        <w:rPr>
+          <w:rFonts w:ascii="Courier New" w:eastAsia="Times New Roman" w:hAnsi="Courier New" w:cs="Courier New"/>
+          <w:color w:val="A9B7C6"/>
+          <w:sz w:val="20"/>
+          <w:szCs w:val="20"/>
+          <w:lang w:eastAsia="de-DE"/>
+        </w:rPr>
+        <w:t xml:space="preserve"> ) </w:t>
+      </w:r>
+      <w:proofErr w:type="spellStart"/>
+      <w:r>
+        <w:rPr>
+          <w:rFonts w:ascii="Courier New" w:eastAsia="Times New Roman" w:hAnsi="Courier New" w:cs="Courier New"/>
+          <w:color w:val="CC7832"/>
+          <w:sz w:val="20"/>
+          <w:szCs w:val="20"/>
+          <w:lang w:eastAsia="de-DE"/>
+        </w:rPr>
+        <w:t>throws</w:t>
+      </w:r>
+      <w:proofErr w:type="spellEnd"/>
+      <w:r>
+        <w:rPr>
+          <w:rFonts w:ascii="Courier New" w:eastAsia="Times New Roman" w:hAnsi="Courier New" w:cs="Courier New"/>
+          <w:color w:val="CC7832"/>
+          <w:sz w:val="20"/>
+          <w:szCs w:val="20"/>
+          <w:lang w:eastAsia="de-DE"/>
+        </w:rPr>
+        <w:t xml:space="preserve"> </w:t>
+      </w:r>
+      <w:proofErr w:type="spellStart"/>
+      <w:r>
+        <w:rPr>
+          <w:rFonts w:ascii="Courier New" w:eastAsia="Times New Roman" w:hAnsi="Courier New" w:cs="Courier New"/>
+          <w:color w:val="A9B7C6"/>
+          <w:sz w:val="20"/>
+          <w:szCs w:val="20"/>
+          <w:lang w:eastAsia="de-DE"/>
+        </w:rPr>
+        <w:t>Exception</w:t>
+      </w:r>
+      <w:proofErr w:type="spellEnd"/>
+      <w:r>
+        <w:rPr>
+          <w:rFonts w:ascii="Courier New" w:eastAsia="Times New Roman" w:hAnsi="Courier New" w:cs="Courier New"/>
+          <w:color w:val="A9B7C6"/>
+          <w:sz w:val="20"/>
+          <w:szCs w:val="20"/>
+          <w:lang w:eastAsia="de-DE"/>
+        </w:rPr>
+        <w:t xml:space="preserve"> {</w:t>
       </w:r>
       <w:r>
         <w:rPr>
@@ -2134,6 +3265,7 @@
         <w:br/>
         <w:t xml:space="preserve">    </w:t>
       </w:r>
+      <w:proofErr w:type="spellStart"/>
       <w:r>
         <w:rPr>
           <w:rFonts w:ascii="Courier New" w:eastAsia="Times New Roman" w:hAnsi="Courier New" w:cs="Courier New"/>
@@ -2144,6 +3276,7 @@
         </w:rPr>
         <w:t>if</w:t>
       </w:r>
+      <w:proofErr w:type="spellEnd"/>
       <w:r>
         <w:rPr>
           <w:rFonts w:ascii="Courier New" w:eastAsia="Times New Roman" w:hAnsi="Courier New" w:cs="Courier New"/>
@@ -2154,6 +3287,7 @@
         </w:rPr>
         <w:t>(</w:t>
       </w:r>
+      <w:proofErr w:type="spellStart"/>
       <w:r>
         <w:rPr>
           <w:rFonts w:ascii="Courier New" w:eastAsia="Times New Roman" w:hAnsi="Courier New" w:cs="Courier New"/>
@@ -2166,6 +3300,7 @@
         </w:rPr>
         <w:t>neuerNutzer</w:t>
       </w:r>
+      <w:proofErr w:type="spellEnd"/>
       <w:r>
         <w:rPr>
           <w:rFonts w:ascii="Courier New" w:eastAsia="Times New Roman" w:hAnsi="Courier New" w:cs="Courier New"/>
@@ -2176,6 +3311,7 @@
         </w:rPr>
         <w:t xml:space="preserve">() == </w:t>
       </w:r>
+      <w:proofErr w:type="spellStart"/>
       <w:r>
         <w:rPr>
           <w:rFonts w:ascii="Courier New" w:eastAsia="Times New Roman" w:hAnsi="Courier New" w:cs="Courier New"/>
@@ -2186,6 +3322,7 @@
         </w:rPr>
         <w:t>true</w:t>
       </w:r>
+      <w:proofErr w:type="spellEnd"/>
       <w:r>
         <w:rPr>
           <w:rFonts w:ascii="Courier New" w:eastAsia="Times New Roman" w:hAnsi="Courier New" w:cs="Courier New"/>
@@ -2207,6 +3344,7 @@
         <w:br/>
         <w:t xml:space="preserve">        </w:t>
       </w:r>
+      <w:proofErr w:type="spellStart"/>
       <w:r>
         <w:rPr>
           <w:rFonts w:ascii="Courier New" w:eastAsia="Times New Roman" w:hAnsi="Courier New" w:cs="Courier New"/>
@@ -2217,69 +3355,9 @@
           <w:szCs w:val="20"/>
           <w:lang w:eastAsia="de-DE"/>
         </w:rPr>
-        <w:t xml:space="preserve">benutzerAnlegenGUI </w:t>
-      </w:r>
-      <w:r>
-        <w:rPr>
-          <w:rFonts w:ascii="Courier New" w:eastAsia="Times New Roman" w:hAnsi="Courier New" w:cs="Courier New"/>
-          <w:color w:val="A9B7C6"/>
-          <w:sz w:val="20"/>
-          <w:szCs w:val="20"/>
-          <w:lang w:eastAsia="de-DE"/>
-        </w:rPr>
-        <w:t xml:space="preserve">= </w:t>
-      </w:r>
-      <w:r>
-        <w:rPr>
-          <w:rFonts w:ascii="Courier New" w:eastAsia="Times New Roman" w:hAnsi="Courier New" w:cs="Courier New"/>
-          <w:color w:val="CC7832"/>
-          <w:sz w:val="20"/>
-          <w:szCs w:val="20"/>
-          <w:lang w:eastAsia="de-DE"/>
-        </w:rPr>
-        <w:t xml:space="preserve">new </w:t>
-      </w:r>
-      <w:r>
-        <w:rPr>
-          <w:rFonts w:ascii="Courier New" w:eastAsia="Times New Roman" w:hAnsi="Courier New" w:cs="Courier New"/>
-          <w:color w:val="A9B7C6"/>
-          <w:sz w:val="20"/>
-          <w:szCs w:val="20"/>
-          <w:lang w:eastAsia="de-DE"/>
-        </w:rPr>
-        <w:t>BenutzerAnlegenGUI()</w:t>
-      </w:r>
-      <w:r>
-        <w:rPr>
-          <w:rFonts w:ascii="Courier New" w:eastAsia="Times New Roman" w:hAnsi="Courier New" w:cs="Courier New"/>
-          <w:color w:val="CC7832"/>
-          <w:sz w:val="20"/>
-          <w:szCs w:val="20"/>
-          <w:lang w:eastAsia="de-DE"/>
-        </w:rPr>
-        <w:t>;</w:t>
-      </w:r>
-      <w:r>
-        <w:rPr>
-          <w:rFonts w:ascii="Courier New" w:eastAsia="Times New Roman" w:hAnsi="Courier New" w:cs="Courier New"/>
-          <w:color w:val="CC7832"/>
-          <w:sz w:val="20"/>
-          <w:szCs w:val="20"/>
-          <w:lang w:eastAsia="de-DE"/>
-        </w:rPr>
-        <w:br/>
-        <w:t xml:space="preserve">        new </w:t>
-      </w:r>
-      <w:r>
-        <w:rPr>
-          <w:rFonts w:ascii="Courier New" w:eastAsia="Times New Roman" w:hAnsi="Courier New" w:cs="Courier New"/>
-          <w:color w:val="A9B7C6"/>
-          <w:sz w:val="20"/>
-          <w:szCs w:val="20"/>
-          <w:lang w:eastAsia="de-DE"/>
-        </w:rPr>
-        <w:t>GUIController(</w:t>
-      </w:r>
+        <w:t>benutzerAnlegenGUI</w:t>
+      </w:r>
+      <w:proofErr w:type="spellEnd"/>
       <w:r>
         <w:rPr>
           <w:rFonts w:ascii="Courier New" w:eastAsia="Times New Roman" w:hAnsi="Courier New" w:cs="Courier New"/>
@@ -2290,17 +3368,61 @@
           <w:szCs w:val="20"/>
           <w:lang w:eastAsia="de-DE"/>
         </w:rPr>
-        <w:t>benutzerAnlegenGUI</w:t>
-      </w:r>
-      <w:r>
-        <w:rPr>
-          <w:rFonts w:ascii="Courier New" w:eastAsia="Times New Roman" w:hAnsi="Courier New" w:cs="Courier New"/>
-          <w:color w:val="A9B7C6"/>
-          <w:sz w:val="20"/>
-          <w:szCs w:val="20"/>
-          <w:lang w:eastAsia="de-DE"/>
-        </w:rPr>
-        <w:t>)</w:t>
+        <w:t xml:space="preserve"> </w:t>
+      </w:r>
+      <w:r>
+        <w:rPr>
+          <w:rFonts w:ascii="Courier New" w:eastAsia="Times New Roman" w:hAnsi="Courier New" w:cs="Courier New"/>
+          <w:color w:val="A9B7C6"/>
+          <w:sz w:val="20"/>
+          <w:szCs w:val="20"/>
+          <w:lang w:eastAsia="de-DE"/>
+        </w:rPr>
+        <w:t xml:space="preserve">= </w:t>
+      </w:r>
+      <w:proofErr w:type="spellStart"/>
+      <w:r>
+        <w:rPr>
+          <w:rFonts w:ascii="Courier New" w:eastAsia="Times New Roman" w:hAnsi="Courier New" w:cs="Courier New"/>
+          <w:color w:val="CC7832"/>
+          <w:sz w:val="20"/>
+          <w:szCs w:val="20"/>
+          <w:lang w:eastAsia="de-DE"/>
+        </w:rPr>
+        <w:t>new</w:t>
+      </w:r>
+      <w:proofErr w:type="spellEnd"/>
+      <w:r>
+        <w:rPr>
+          <w:rFonts w:ascii="Courier New" w:eastAsia="Times New Roman" w:hAnsi="Courier New" w:cs="Courier New"/>
+          <w:color w:val="CC7832"/>
+          <w:sz w:val="20"/>
+          <w:szCs w:val="20"/>
+          <w:lang w:eastAsia="de-DE"/>
+        </w:rPr>
+        <w:t xml:space="preserve"> </w:t>
+      </w:r>
+      <w:proofErr w:type="spellStart"/>
+      <w:r>
+        <w:rPr>
+          <w:rFonts w:ascii="Courier New" w:eastAsia="Times New Roman" w:hAnsi="Courier New" w:cs="Courier New"/>
+          <w:color w:val="A9B7C6"/>
+          <w:sz w:val="20"/>
+          <w:szCs w:val="20"/>
+          <w:lang w:eastAsia="de-DE"/>
+        </w:rPr>
+        <w:t>BenutzerAnlegenGUI</w:t>
+      </w:r>
+      <w:proofErr w:type="spellEnd"/>
+      <w:r>
+        <w:rPr>
+          <w:rFonts w:ascii="Courier New" w:eastAsia="Times New Roman" w:hAnsi="Courier New" w:cs="Courier New"/>
+          <w:color w:val="A9B7C6"/>
+          <w:sz w:val="20"/>
+          <w:szCs w:val="20"/>
+          <w:lang w:eastAsia="de-DE"/>
+        </w:rPr>
+        <w:t>()</w:t>
       </w:r>
       <w:r>
         <w:rPr>
@@ -2316,47 +3438,6 @@
         <w:rPr>
           <w:rFonts w:ascii="Courier New" w:eastAsia="Times New Roman" w:hAnsi="Courier New" w:cs="Courier New"/>
           <w:color w:val="CC7832"/>
-          <w:sz w:val="20"/>
-          <w:szCs w:val="20"/>
-          <w:lang w:eastAsia="de-DE"/>
-        </w:rPr>
-        <w:br/>
-        <w:t xml:space="preserve">    </w:t>
-      </w:r>
-      <w:r>
-        <w:rPr>
-          <w:rFonts w:ascii="Courier New" w:eastAsia="Times New Roman" w:hAnsi="Courier New" w:cs="Courier New"/>
-          <w:color w:val="A9B7C6"/>
-          <w:sz w:val="20"/>
-          <w:szCs w:val="20"/>
-          <w:lang w:eastAsia="de-DE"/>
-        </w:rPr>
-        <w:t xml:space="preserve">} </w:t>
-      </w:r>
-      <w:r>
-        <w:rPr>
-          <w:rFonts w:ascii="Courier New" w:eastAsia="Times New Roman" w:hAnsi="Courier New" w:cs="Courier New"/>
-          <w:color w:val="CC7832"/>
-          <w:sz w:val="20"/>
-          <w:szCs w:val="20"/>
-          <w:lang w:eastAsia="de-DE"/>
-        </w:rPr>
-        <w:t xml:space="preserve">else </w:t>
-      </w:r>
-      <w:r>
-        <w:rPr>
-          <w:rFonts w:ascii="Courier New" w:eastAsia="Times New Roman" w:hAnsi="Courier New" w:cs="Courier New"/>
-          <w:color w:val="A9B7C6"/>
-          <w:sz w:val="20"/>
-          <w:szCs w:val="20"/>
-          <w:lang w:eastAsia="de-DE"/>
-        </w:rPr>
-        <w:t>{</w:t>
-      </w:r>
-      <w:r>
-        <w:rPr>
-          <w:rFonts w:ascii="Courier New" w:eastAsia="Times New Roman" w:hAnsi="Courier New" w:cs="Courier New"/>
-          <w:color w:val="A9B7C6"/>
           <w:sz w:val="20"/>
           <w:szCs w:val="20"/>
           <w:lang w:eastAsia="de-DE"/>
@@ -2364,59 +3445,51 @@
         <w:br/>
         <w:t xml:space="preserve">        </w:t>
       </w:r>
-      <w:r>
-        <w:rPr>
-          <w:rFonts w:ascii="Courier New" w:eastAsia="Times New Roman" w:hAnsi="Courier New" w:cs="Courier New"/>
-          <w:i/>
-          <w:iCs/>
-          <w:color w:val="A9B7C6"/>
-          <w:sz w:val="20"/>
-          <w:szCs w:val="20"/>
-          <w:lang w:eastAsia="de-DE"/>
-        </w:rPr>
-        <w:t>buildUebersichtsGUI</w:t>
-      </w:r>
-      <w:r>
-        <w:rPr>
-          <w:rFonts w:ascii="Courier New" w:eastAsia="Times New Roman" w:hAnsi="Courier New" w:cs="Courier New"/>
-          <w:color w:val="A9B7C6"/>
-          <w:sz w:val="20"/>
-          <w:szCs w:val="20"/>
-          <w:lang w:eastAsia="de-DE"/>
-        </w:rPr>
-        <w:t>()</w:t>
-      </w:r>
-      <w:r>
-        <w:rPr>
-          <w:rFonts w:ascii="Courier New" w:eastAsia="Times New Roman" w:hAnsi="Courier New" w:cs="Courier New"/>
-          <w:color w:val="CC7832"/>
-          <w:sz w:val="20"/>
-          <w:szCs w:val="20"/>
-          <w:lang w:eastAsia="de-DE"/>
-        </w:rPr>
-        <w:t>;</w:t>
-      </w:r>
-      <w:r>
-        <w:rPr>
-          <w:rFonts w:ascii="Courier New" w:eastAsia="Times New Roman" w:hAnsi="Courier New" w:cs="Courier New"/>
-          <w:color w:val="CC7832"/>
-          <w:sz w:val="20"/>
-          <w:szCs w:val="20"/>
-          <w:lang w:eastAsia="de-DE"/>
-        </w:rPr>
-        <w:br/>
-        <w:t xml:space="preserve">        new </w:t>
-      </w:r>
-      <w:r>
-        <w:rPr>
-          <w:rFonts w:ascii="Courier New" w:eastAsia="Times New Roman" w:hAnsi="Courier New" w:cs="Courier New"/>
-          <w:color w:val="A9B7C6"/>
-          <w:sz w:val="20"/>
-          <w:szCs w:val="20"/>
-          <w:lang w:eastAsia="de-DE"/>
-        </w:rPr>
-        <w:t>GUIController(</w:t>
-      </w:r>
+      <w:proofErr w:type="spellStart"/>
+      <w:r>
+        <w:rPr>
+          <w:rFonts w:ascii="Courier New" w:eastAsia="Times New Roman" w:hAnsi="Courier New" w:cs="Courier New"/>
+          <w:color w:val="CC7832"/>
+          <w:sz w:val="20"/>
+          <w:szCs w:val="20"/>
+          <w:lang w:eastAsia="de-DE"/>
+        </w:rPr>
+        <w:t>new</w:t>
+      </w:r>
+      <w:proofErr w:type="spellEnd"/>
+      <w:r>
+        <w:rPr>
+          <w:rFonts w:ascii="Courier New" w:eastAsia="Times New Roman" w:hAnsi="Courier New" w:cs="Courier New"/>
+          <w:color w:val="CC7832"/>
+          <w:sz w:val="20"/>
+          <w:szCs w:val="20"/>
+          <w:lang w:eastAsia="de-DE"/>
+        </w:rPr>
+        <w:t xml:space="preserve"> </w:t>
+      </w:r>
+      <w:proofErr w:type="spellStart"/>
+      <w:r>
+        <w:rPr>
+          <w:rFonts w:ascii="Courier New" w:eastAsia="Times New Roman" w:hAnsi="Courier New" w:cs="Courier New"/>
+          <w:color w:val="A9B7C6"/>
+          <w:sz w:val="20"/>
+          <w:szCs w:val="20"/>
+          <w:lang w:eastAsia="de-DE"/>
+        </w:rPr>
+        <w:t>GUIController</w:t>
+      </w:r>
+      <w:proofErr w:type="spellEnd"/>
+      <w:r>
+        <w:rPr>
+          <w:rFonts w:ascii="Courier New" w:eastAsia="Times New Roman" w:hAnsi="Courier New" w:cs="Courier New"/>
+          <w:color w:val="A9B7C6"/>
+          <w:sz w:val="20"/>
+          <w:szCs w:val="20"/>
+          <w:lang w:eastAsia="de-DE"/>
+        </w:rPr>
+        <w:t>(</w:t>
+      </w:r>
+      <w:proofErr w:type="spellStart"/>
       <w:r>
         <w:rPr>
           <w:rFonts w:ascii="Courier New" w:eastAsia="Times New Roman" w:hAnsi="Courier New" w:cs="Courier New"/>
@@ -2427,8 +3500,9 @@
           <w:szCs w:val="20"/>
           <w:lang w:eastAsia="de-DE"/>
         </w:rPr>
-        <w:t>uebersichtsGUI</w:t>
-      </w:r>
+        <w:t>benutzerAnlegenGUI</w:t>
+      </w:r>
+      <w:proofErr w:type="spellEnd"/>
       <w:r>
         <w:rPr>
           <w:rFonts w:ascii="Courier New" w:eastAsia="Times New Roman" w:hAnsi="Courier New" w:cs="Courier New"/>
@@ -2468,7 +3542,39 @@
           <w:szCs w:val="20"/>
           <w:lang w:eastAsia="de-DE"/>
         </w:rPr>
-        <w:t>}</w:t>
+        <w:t xml:space="preserve">} </w:t>
+      </w:r>
+      <w:proofErr w:type="spellStart"/>
+      <w:r>
+        <w:rPr>
+          <w:rFonts w:ascii="Courier New" w:eastAsia="Times New Roman" w:hAnsi="Courier New" w:cs="Courier New"/>
+          <w:color w:val="CC7832"/>
+          <w:sz w:val="20"/>
+          <w:szCs w:val="20"/>
+          <w:lang w:eastAsia="de-DE"/>
+        </w:rPr>
+        <w:t>else</w:t>
+      </w:r>
+      <w:proofErr w:type="spellEnd"/>
+      <w:r>
+        <w:rPr>
+          <w:rFonts w:ascii="Courier New" w:eastAsia="Times New Roman" w:hAnsi="Courier New" w:cs="Courier New"/>
+          <w:color w:val="CC7832"/>
+          <w:sz w:val="20"/>
+          <w:szCs w:val="20"/>
+          <w:lang w:eastAsia="de-DE"/>
+        </w:rPr>
+        <w:t xml:space="preserve"> </w:t>
+      </w:r>
+      <w:r>
+        <w:rPr>
+          <w:rFonts w:ascii="Courier New" w:eastAsia="Times New Roman" w:hAnsi="Courier New" w:cs="Courier New"/>
+          <w:color w:val="A9B7C6"/>
+          <w:sz w:val="20"/>
+          <w:szCs w:val="20"/>
+          <w:lang w:eastAsia="de-DE"/>
+        </w:rPr>
+        <w:t>{</w:t>
       </w:r>
       <w:r>
         <w:rPr>
@@ -2479,166 +3585,380 @@
           <w:lang w:eastAsia="de-DE"/>
         </w:rPr>
         <w:br/>
-        <w:t>}</w:t>
-      </w:r>
-    </w:p>
-    <w:p>
-      <w:r>
-        <w:t xml:space="preserve">Es waren bereits einige Code-Fragmente ausgelagert in die Methoden </w:t>
-      </w:r>
-      <w:r>
-        <w:rPr>
+        <w:t xml:space="preserve">        </w:t>
+      </w:r>
+      <w:proofErr w:type="spellStart"/>
+      <w:r>
+        <w:rPr>
+          <w:rFonts w:ascii="Courier New" w:eastAsia="Times New Roman" w:hAnsi="Courier New" w:cs="Courier New"/>
           <w:i/>
           <w:iCs/>
-        </w:rPr>
-        <w:t>neuerNutzer()</w:t>
-      </w:r>
-      <w:r>
-        <w:t xml:space="preserve"> und </w:t>
-      </w:r>
-      <w:r>
-        <w:rPr>
-          <w:i/>
-          <w:iCs/>
-        </w:rPr>
-        <w:t>buildUebersichtsGui()</w:t>
-      </w:r>
-      <w:r>
-        <w:t>, dennoch war aufgrund der Verzweigung noch nicht auf den ersten Blick ersichtlich, was eigentlich getan wird. Statt einen Kommentar hinzuzufügen</w:t>
-      </w:r>
-      <w:r>
-        <w:t>,</w:t>
-      </w:r>
-      <w:r>
-        <w:t xml:space="preserve"> wurde daher die komplette Verzweigung in die Methode </w:t>
-      </w:r>
-      <w:r>
-        <w:rPr>
-          <w:i/>
-          <w:iCs/>
-        </w:rPr>
-        <w:t>startGuiBestimmenUndAufrufen()</w:t>
-      </w:r>
-      <w:r>
-        <w:rPr>
-          <w:i/>
-          <w:iCs/>
+          <w:color w:val="A9B7C6"/>
+          <w:sz w:val="20"/>
+          <w:szCs w:val="20"/>
+          <w:lang w:eastAsia="de-DE"/>
+        </w:rPr>
+        <w:t>buildUebersichtsGUI</w:t>
+      </w:r>
+      <w:proofErr w:type="spellEnd"/>
+      <w:r>
+        <w:rPr>
+          <w:rFonts w:ascii="Courier New" w:eastAsia="Times New Roman" w:hAnsi="Courier New" w:cs="Courier New"/>
+          <w:color w:val="A9B7C6"/>
+          <w:sz w:val="20"/>
+          <w:szCs w:val="20"/>
+          <w:lang w:eastAsia="de-DE"/>
+        </w:rPr>
+        <w:t>()</w:t>
+      </w:r>
+      <w:r>
+        <w:rPr>
+          <w:rFonts w:ascii="Courier New" w:eastAsia="Times New Roman" w:hAnsi="Courier New" w:cs="Courier New"/>
+          <w:color w:val="CC7832"/>
+          <w:sz w:val="20"/>
+          <w:szCs w:val="20"/>
+          <w:lang w:eastAsia="de-DE"/>
+        </w:rPr>
+        <w:t>;</w:t>
+      </w:r>
+      <w:r>
+        <w:rPr>
+          <w:rFonts w:ascii="Courier New" w:eastAsia="Times New Roman" w:hAnsi="Courier New" w:cs="Courier New"/>
+          <w:color w:val="CC7832"/>
+          <w:sz w:val="20"/>
+          <w:szCs w:val="20"/>
+          <w:lang w:eastAsia="de-DE"/>
+        </w:rPr>
+        <w:br/>
+        <w:t xml:space="preserve">        </w:t>
+      </w:r>
+      <w:proofErr w:type="spellStart"/>
+      <w:r>
+        <w:rPr>
+          <w:rFonts w:ascii="Courier New" w:eastAsia="Times New Roman" w:hAnsi="Courier New" w:cs="Courier New"/>
+          <w:color w:val="CC7832"/>
+          <w:sz w:val="20"/>
+          <w:szCs w:val="20"/>
+          <w:lang w:eastAsia="de-DE"/>
+        </w:rPr>
+        <w:t>new</w:t>
+      </w:r>
+      <w:proofErr w:type="spellEnd"/>
+      <w:r>
+        <w:rPr>
+          <w:rFonts w:ascii="Courier New" w:eastAsia="Times New Roman" w:hAnsi="Courier New" w:cs="Courier New"/>
+          <w:color w:val="CC7832"/>
+          <w:sz w:val="20"/>
+          <w:szCs w:val="20"/>
+          <w:lang w:eastAsia="de-DE"/>
         </w:rPr>
         <w:t xml:space="preserve"> </w:t>
       </w:r>
-      <w:r>
-        <w:t>ausgelagert. So ist sofort klar, dass</w:t>
-      </w:r>
-      <w:r>
-        <w:t xml:space="preserve"> in der Methode</w:t>
-      </w:r>
-      <w:r>
-        <w:t xml:space="preserve"> bestimmt wird, mit welcher GUI die Anwendung starten soll und dass diese daraufhin aufgerufen wird. </w:t>
-      </w:r>
-    </w:p>
-    <w:p>
-      <w:r>
-        <w:t xml:space="preserve">Des Weiteren wurde die Methode </w:t>
-      </w:r>
-      <w:r>
-        <w:rPr>
-          <w:i/>
-          <w:iCs/>
-        </w:rPr>
-        <w:t>neuerNutzer()</w:t>
-      </w:r>
-      <w:r>
-        <w:t xml:space="preserve"> in </w:t>
-      </w:r>
-      <w:r>
-        <w:rPr>
-          <w:i/>
-          <w:iCs/>
-        </w:rPr>
-        <w:t xml:space="preserve">nutzerIstNeu() </w:t>
-      </w:r>
-      <w:r>
-        <w:t xml:space="preserve">umbenannt, sodass die if-Anweisung </w:t>
-      </w:r>
-      <w:r>
-        <w:rPr>
-          <w:i/>
-          <w:iCs/>
-        </w:rPr>
-        <w:t>if(nutzerIstNeu() == true)</w:t>
-      </w:r>
-      <w:r>
-        <w:t xml:space="preserve"> in der neuen Methode </w:t>
-      </w:r>
-      <w:r>
-        <w:rPr>
-          <w:i/>
-          <w:iCs/>
-        </w:rPr>
-        <w:t>startGuiBestimmenUndAufrufen()</w:t>
-      </w:r>
-      <w:r>
-        <w:t xml:space="preserve"> selbstsprechend ist.</w:t>
-      </w:r>
-    </w:p>
-    <w:p>
-      <w:r>
-        <w:t xml:space="preserve">Auch die zwei Zeilen </w:t>
-      </w:r>
-    </w:p>
-    <w:p>
-      <w:pPr>
-        <w:pStyle w:val="HTMLPreformatted"/>
-        <w:shd w:val="clear" w:color="auto" w:fill="2B2B2B"/>
-        <w:rPr>
-          <w:color w:val="A9B7C6"/>
-        </w:rPr>
-      </w:pPr>
-      <w:r>
-        <w:rPr>
+      <w:proofErr w:type="spellStart"/>
+      <w:r>
+        <w:rPr>
+          <w:rFonts w:ascii="Courier New" w:eastAsia="Times New Roman" w:hAnsi="Courier New" w:cs="Courier New"/>
+          <w:color w:val="A9B7C6"/>
+          <w:sz w:val="20"/>
+          <w:szCs w:val="20"/>
+          <w:lang w:eastAsia="de-DE"/>
+        </w:rPr>
+        <w:t>GUIController</w:t>
+      </w:r>
+      <w:proofErr w:type="spellEnd"/>
+      <w:r>
+        <w:rPr>
+          <w:rFonts w:ascii="Courier New" w:eastAsia="Times New Roman" w:hAnsi="Courier New" w:cs="Courier New"/>
+          <w:color w:val="A9B7C6"/>
+          <w:sz w:val="20"/>
+          <w:szCs w:val="20"/>
+          <w:lang w:eastAsia="de-DE"/>
+        </w:rPr>
+        <w:t>(</w:t>
+      </w:r>
+      <w:proofErr w:type="spellStart"/>
+      <w:r>
+        <w:rPr>
+          <w:rFonts w:ascii="Courier New" w:eastAsia="Times New Roman" w:hAnsi="Courier New" w:cs="Courier New"/>
           <w:i/>
           <w:iCs/>
           <w:color w:val="9876AA"/>
-        </w:rPr>
-        <w:t xml:space="preserve">benutzerAnlegenGUI </w:t>
-      </w:r>
-      <w:r>
-        <w:rPr>
-          <w:color w:val="A9B7C6"/>
-        </w:rPr>
-        <w:t xml:space="preserve">= </w:t>
-      </w:r>
-      <w:r>
-        <w:rPr>
-          <w:color w:val="CC7832"/>
-        </w:rPr>
-        <w:t xml:space="preserve">new </w:t>
-      </w:r>
-      <w:r>
-        <w:rPr>
-          <w:color w:val="A9B7C6"/>
-        </w:rPr>
-        <w:t>BenutzerAnlegenGUI()</w:t>
-      </w:r>
-      <w:r>
-        <w:rPr>
-          <w:color w:val="CC7832"/>
+          <w:sz w:val="20"/>
+          <w:szCs w:val="20"/>
+          <w:lang w:eastAsia="de-DE"/>
+        </w:rPr>
+        <w:t>uebersichtsGUI</w:t>
+      </w:r>
+      <w:proofErr w:type="spellEnd"/>
+      <w:r>
+        <w:rPr>
+          <w:rFonts w:ascii="Courier New" w:eastAsia="Times New Roman" w:hAnsi="Courier New" w:cs="Courier New"/>
+          <w:color w:val="A9B7C6"/>
+          <w:sz w:val="20"/>
+          <w:szCs w:val="20"/>
+          <w:lang w:eastAsia="de-DE"/>
+        </w:rPr>
+        <w:t>)</w:t>
+      </w:r>
+      <w:r>
+        <w:rPr>
+          <w:rFonts w:ascii="Courier New" w:eastAsia="Times New Roman" w:hAnsi="Courier New" w:cs="Courier New"/>
+          <w:color w:val="CC7832"/>
+          <w:sz w:val="20"/>
+          <w:szCs w:val="20"/>
+          <w:lang w:eastAsia="de-DE"/>
         </w:rPr>
         <w:t>;</w:t>
       </w:r>
       <w:r>
         <w:rPr>
-          <w:color w:val="CC7832"/>
+          <w:rFonts w:ascii="Courier New" w:eastAsia="Times New Roman" w:hAnsi="Courier New" w:cs="Courier New"/>
+          <w:color w:val="CC7832"/>
+          <w:sz w:val="20"/>
+          <w:szCs w:val="20"/>
+          <w:lang w:eastAsia="de-DE"/>
         </w:rPr>
         <w:br/>
-        <w:t xml:space="preserve">new </w:t>
-      </w:r>
-      <w:r>
-        <w:rPr>
-          <w:color w:val="A9B7C6"/>
-        </w:rPr>
-        <w:t>GUIController(</w:t>
-      </w:r>
+        <w:t xml:space="preserve">    </w:t>
+      </w:r>
+      <w:r>
+        <w:rPr>
+          <w:rFonts w:ascii="Courier New" w:eastAsia="Times New Roman" w:hAnsi="Courier New" w:cs="Courier New"/>
+          <w:color w:val="A9B7C6"/>
+          <w:sz w:val="20"/>
+          <w:szCs w:val="20"/>
+          <w:lang w:eastAsia="de-DE"/>
+        </w:rPr>
+        <w:t>}</w:t>
+      </w:r>
+      <w:r>
+        <w:rPr>
+          <w:rFonts w:ascii="Courier New" w:eastAsia="Times New Roman" w:hAnsi="Courier New" w:cs="Courier New"/>
+          <w:color w:val="A9B7C6"/>
+          <w:sz w:val="20"/>
+          <w:szCs w:val="20"/>
+          <w:lang w:eastAsia="de-DE"/>
+        </w:rPr>
+        <w:br/>
+        <w:t>}</w:t>
+      </w:r>
+    </w:p>
+    <w:p>
+      <w:r>
+        <w:t xml:space="preserve">Es waren bereits einige Code-Fragmente ausgelagert in die Methoden </w:t>
+      </w:r>
+      <w:proofErr w:type="spellStart"/>
+      <w:r>
+        <w:rPr>
+          <w:i/>
+          <w:iCs/>
+        </w:rPr>
+        <w:t>neuerNutzer</w:t>
+      </w:r>
+      <w:proofErr w:type="spellEnd"/>
+      <w:r>
+        <w:rPr>
+          <w:i/>
+          <w:iCs/>
+        </w:rPr>
+        <w:t>()</w:t>
+      </w:r>
+      <w:r>
+        <w:t xml:space="preserve"> und </w:t>
+      </w:r>
+      <w:proofErr w:type="spellStart"/>
+      <w:r>
+        <w:rPr>
+          <w:i/>
+          <w:iCs/>
+        </w:rPr>
+        <w:t>buildUebersichtsGui</w:t>
+      </w:r>
+      <w:proofErr w:type="spellEnd"/>
+      <w:r>
+        <w:rPr>
+          <w:i/>
+          <w:iCs/>
+        </w:rPr>
+        <w:t>()</w:t>
+      </w:r>
+      <w:r>
+        <w:t>, dennoch war aufgrund der Verzweigung noch nicht auf den ersten Blick ersichtlich, was eigentlich getan wird. Statt einen Kommentar hinzuzufügen</w:t>
+      </w:r>
+      <w:r>
+        <w:t>,</w:t>
+      </w:r>
+      <w:r>
+        <w:t xml:space="preserve"> wurde daher die komplette Verzweigung in die Methode </w:t>
+      </w:r>
+      <w:proofErr w:type="spellStart"/>
+      <w:r>
+        <w:rPr>
+          <w:i/>
+          <w:iCs/>
+        </w:rPr>
+        <w:t>startGuiBestimmenUndAufrufen</w:t>
+      </w:r>
+      <w:proofErr w:type="spellEnd"/>
+      <w:r>
+        <w:rPr>
+          <w:i/>
+          <w:iCs/>
+        </w:rPr>
+        <w:t>()</w:t>
+      </w:r>
+      <w:r>
+        <w:rPr>
+          <w:i/>
+          <w:iCs/>
+        </w:rPr>
+        <w:t xml:space="preserve"> </w:t>
+      </w:r>
+      <w:r>
+        <w:t>ausgelagert. So ist sofort klar, dass</w:t>
+      </w:r>
+      <w:r>
+        <w:t xml:space="preserve"> in der Methode</w:t>
+      </w:r>
+      <w:r>
+        <w:t xml:space="preserve"> bestimmt wird, mit welcher GUI die Anwendung starten soll und dass diese daraufhin aufgerufen wird. </w:t>
+      </w:r>
+    </w:p>
+    <w:p>
+      <w:r>
+        <w:t xml:space="preserve">Des Weiteren wurde die Methode </w:t>
+      </w:r>
+      <w:proofErr w:type="spellStart"/>
+      <w:r>
+        <w:rPr>
+          <w:i/>
+          <w:iCs/>
+        </w:rPr>
+        <w:t>neuerNutzer</w:t>
+      </w:r>
+      <w:proofErr w:type="spellEnd"/>
+      <w:r>
+        <w:rPr>
+          <w:i/>
+          <w:iCs/>
+        </w:rPr>
+        <w:t>()</w:t>
+      </w:r>
+      <w:r>
+        <w:t xml:space="preserve"> in </w:t>
+      </w:r>
+      <w:proofErr w:type="spellStart"/>
+      <w:r>
+        <w:rPr>
+          <w:i/>
+          <w:iCs/>
+        </w:rPr>
+        <w:t>nutzerIstNeu</w:t>
+      </w:r>
+      <w:proofErr w:type="spellEnd"/>
+      <w:r>
+        <w:rPr>
+          <w:i/>
+          <w:iCs/>
+        </w:rPr>
+        <w:t xml:space="preserve">() </w:t>
+      </w:r>
+      <w:r>
+        <w:t xml:space="preserve">umbenannt, sodass die </w:t>
+      </w:r>
+      <w:proofErr w:type="spellStart"/>
+      <w:r>
+        <w:t>if</w:t>
+      </w:r>
+      <w:proofErr w:type="spellEnd"/>
+      <w:r>
+        <w:t xml:space="preserve">-Anweisung </w:t>
+      </w:r>
+      <w:proofErr w:type="spellStart"/>
+      <w:r>
+        <w:rPr>
+          <w:i/>
+          <w:iCs/>
+        </w:rPr>
+        <w:t>if</w:t>
+      </w:r>
+      <w:proofErr w:type="spellEnd"/>
+      <w:r>
+        <w:rPr>
+          <w:i/>
+          <w:iCs/>
+        </w:rPr>
+        <w:t>(</w:t>
+      </w:r>
+      <w:proofErr w:type="spellStart"/>
+      <w:r>
+        <w:rPr>
+          <w:i/>
+          <w:iCs/>
+        </w:rPr>
+        <w:t>nutzerIstNeu</w:t>
+      </w:r>
+      <w:proofErr w:type="spellEnd"/>
+      <w:r>
+        <w:rPr>
+          <w:i/>
+          <w:iCs/>
+        </w:rPr>
+        <w:t xml:space="preserve">() == </w:t>
+      </w:r>
+      <w:proofErr w:type="spellStart"/>
+      <w:r>
+        <w:rPr>
+          <w:i/>
+          <w:iCs/>
+        </w:rPr>
+        <w:t>true</w:t>
+      </w:r>
+      <w:proofErr w:type="spellEnd"/>
+      <w:r>
+        <w:rPr>
+          <w:i/>
+          <w:iCs/>
+        </w:rPr>
+        <w:t>)</w:t>
+      </w:r>
+      <w:r>
+        <w:t xml:space="preserve"> in der neuen Methode </w:t>
+      </w:r>
+      <w:proofErr w:type="spellStart"/>
+      <w:r>
+        <w:rPr>
+          <w:i/>
+          <w:iCs/>
+        </w:rPr>
+        <w:t>startGuiBestimmenUndAufrufen</w:t>
+      </w:r>
+      <w:proofErr w:type="spellEnd"/>
+      <w:r>
+        <w:rPr>
+          <w:i/>
+          <w:iCs/>
+        </w:rPr>
+        <w:t>()</w:t>
+      </w:r>
+      <w:r>
+        <w:t xml:space="preserve"> selbstsprechend ist.</w:t>
+      </w:r>
+    </w:p>
+    <w:p>
+      <w:r>
+        <w:t xml:space="preserve">Auch die zwei Zeilen </w:t>
+      </w:r>
+    </w:p>
+    <w:p>
+      <w:pPr>
+        <w:pStyle w:val="HTMLPreformatted"/>
+        <w:shd w:val="clear" w:color="auto" w:fill="2B2B2B"/>
+        <w:rPr>
+          <w:color w:val="A9B7C6"/>
+        </w:rPr>
+      </w:pPr>
+      <w:proofErr w:type="spellStart"/>
       <w:r>
         <w:rPr>
           <w:i/>
@@ -2647,73 +3967,99 @@
         </w:rPr>
         <w:t>benutzerAnlegenGUI</w:t>
       </w:r>
-      <w:r>
-        <w:rPr>
-          <w:color w:val="A9B7C6"/>
-        </w:rPr>
-        <w:t>)</w:t>
-      </w:r>
-      <w:r>
-        <w:rPr>
-          <w:color w:val="CC7832"/>
-        </w:rPr>
-        <w:t>;</w:t>
-      </w:r>
-    </w:p>
-    <w:p>
-      <w:r>
-        <w:t>und</w:t>
-      </w:r>
-    </w:p>
-    <w:p>
-      <w:pPr>
-        <w:pStyle w:val="HTMLPreformatted"/>
-        <w:shd w:val="clear" w:color="auto" w:fill="2B2B2B"/>
-        <w:rPr>
-          <w:color w:val="A9B7C6"/>
-        </w:rPr>
-      </w:pPr>
-      <w:r>
-        <w:rPr>
-          <w:i/>
-          <w:iCs/>
-          <w:color w:val="A9B7C6"/>
-        </w:rPr>
-        <w:t>buildUebersichtsGUI</w:t>
-      </w:r>
-      <w:r>
-        <w:rPr>
-          <w:color w:val="A9B7C6"/>
-        </w:rPr>
-        <w:t>()</w:t>
-      </w:r>
-      <w:r>
-        <w:rPr>
-          <w:color w:val="CC7832"/>
-        </w:rPr>
-        <w:t>;</w:t>
-      </w:r>
-      <w:r>
-        <w:rPr>
-          <w:color w:val="CC7832"/>
-        </w:rPr>
-        <w:br/>
-        <w:t xml:space="preserve">new </w:t>
-      </w:r>
-      <w:r>
-        <w:rPr>
-          <w:color w:val="A9B7C6"/>
-        </w:rPr>
-        <w:t>GUIController(</w:t>
-      </w:r>
+      <w:proofErr w:type="spellEnd"/>
       <w:r>
         <w:rPr>
           <w:i/>
           <w:iCs/>
           <w:color w:val="9876AA"/>
         </w:rPr>
-        <w:t>uebersichtsGUI</w:t>
-      </w:r>
+        <w:t xml:space="preserve"> </w:t>
+      </w:r>
+      <w:r>
+        <w:rPr>
+          <w:color w:val="A9B7C6"/>
+        </w:rPr>
+        <w:t xml:space="preserve">= </w:t>
+      </w:r>
+      <w:proofErr w:type="spellStart"/>
+      <w:r>
+        <w:rPr>
+          <w:color w:val="CC7832"/>
+        </w:rPr>
+        <w:t>new</w:t>
+      </w:r>
+      <w:proofErr w:type="spellEnd"/>
+      <w:r>
+        <w:rPr>
+          <w:color w:val="CC7832"/>
+        </w:rPr>
+        <w:t xml:space="preserve"> </w:t>
+      </w:r>
+      <w:proofErr w:type="spellStart"/>
+      <w:r>
+        <w:rPr>
+          <w:color w:val="A9B7C6"/>
+        </w:rPr>
+        <w:t>BenutzerAnlegenGUI</w:t>
+      </w:r>
+      <w:proofErr w:type="spellEnd"/>
+      <w:r>
+        <w:rPr>
+          <w:color w:val="A9B7C6"/>
+        </w:rPr>
+        <w:t>()</w:t>
+      </w:r>
+      <w:r>
+        <w:rPr>
+          <w:color w:val="CC7832"/>
+        </w:rPr>
+        <w:t>;</w:t>
+      </w:r>
+      <w:r>
+        <w:rPr>
+          <w:color w:val="CC7832"/>
+        </w:rPr>
+        <w:br/>
+      </w:r>
+      <w:proofErr w:type="spellStart"/>
+      <w:r>
+        <w:rPr>
+          <w:color w:val="CC7832"/>
+        </w:rPr>
+        <w:t>new</w:t>
+      </w:r>
+      <w:proofErr w:type="spellEnd"/>
+      <w:r>
+        <w:rPr>
+          <w:color w:val="CC7832"/>
+        </w:rPr>
+        <w:t xml:space="preserve"> </w:t>
+      </w:r>
+      <w:proofErr w:type="spellStart"/>
+      <w:r>
+        <w:rPr>
+          <w:color w:val="A9B7C6"/>
+        </w:rPr>
+        <w:t>GUIController</w:t>
+      </w:r>
+      <w:proofErr w:type="spellEnd"/>
+      <w:r>
+        <w:rPr>
+          <w:color w:val="A9B7C6"/>
+        </w:rPr>
+        <w:t>(</w:t>
+      </w:r>
+      <w:proofErr w:type="spellStart"/>
+      <w:r>
+        <w:rPr>
+          <w:i/>
+          <w:iCs/>
+          <w:color w:val="9876AA"/>
+        </w:rPr>
+        <w:t>benutzerAnlegenGUI</w:t>
+      </w:r>
+      <w:proofErr w:type="spellEnd"/>
       <w:r>
         <w:rPr>
           <w:color w:val="A9B7C6"/>
@@ -2729,31 +4075,138 @@
     </w:p>
     <w:p>
       <w:r>
-        <w:t xml:space="preserve">wurden jeweils in die Methoden </w:t>
-      </w:r>
+        <w:t>und</w:t>
+      </w:r>
+    </w:p>
+    <w:p>
+      <w:pPr>
+        <w:pStyle w:val="HTMLPreformatted"/>
+        <w:shd w:val="clear" w:color="auto" w:fill="2B2B2B"/>
+        <w:rPr>
+          <w:color w:val="A9B7C6"/>
+        </w:rPr>
+      </w:pPr>
+      <w:proofErr w:type="spellStart"/>
       <w:r>
         <w:rPr>
           <w:i/>
           <w:iCs/>
-        </w:rPr>
-        <w:t>benutzerAnlegenGuiAufrufen()</w:t>
-      </w:r>
-      <w:r>
-        <w:t xml:space="preserve"> und </w:t>
-      </w:r>
-      <w:r>
-        <w:t>uebersichtsGuiAufrufen()</w:t>
-      </w:r>
-      <w:r>
-        <w:t xml:space="preserve"> ausgelagert, sodass auch hier verständlich ist, was getan wird.</w:t>
+          <w:color w:val="A9B7C6"/>
+        </w:rPr>
+        <w:lastRenderedPageBreak/>
+        <w:t>buildUebersichtsGUI</w:t>
+      </w:r>
+      <w:proofErr w:type="spellEnd"/>
+      <w:r>
+        <w:rPr>
+          <w:color w:val="A9B7C6"/>
+        </w:rPr>
+        <w:t>()</w:t>
+      </w:r>
+      <w:r>
+        <w:rPr>
+          <w:color w:val="CC7832"/>
+        </w:rPr>
+        <w:t>;</w:t>
+      </w:r>
+      <w:r>
+        <w:rPr>
+          <w:color w:val="CC7832"/>
+        </w:rPr>
+        <w:br/>
+      </w:r>
+      <w:proofErr w:type="spellStart"/>
+      <w:r>
+        <w:rPr>
+          <w:color w:val="CC7832"/>
+        </w:rPr>
+        <w:t>new</w:t>
+      </w:r>
+      <w:proofErr w:type="spellEnd"/>
+      <w:r>
+        <w:rPr>
+          <w:color w:val="CC7832"/>
+        </w:rPr>
+        <w:t xml:space="preserve"> </w:t>
+      </w:r>
+      <w:proofErr w:type="spellStart"/>
+      <w:r>
+        <w:rPr>
+          <w:color w:val="A9B7C6"/>
+        </w:rPr>
+        <w:t>GUIController</w:t>
+      </w:r>
+      <w:proofErr w:type="spellEnd"/>
+      <w:r>
+        <w:rPr>
+          <w:color w:val="A9B7C6"/>
+        </w:rPr>
+        <w:t>(</w:t>
+      </w:r>
+      <w:proofErr w:type="spellStart"/>
+      <w:r>
+        <w:rPr>
+          <w:i/>
+          <w:iCs/>
+          <w:color w:val="9876AA"/>
+        </w:rPr>
+        <w:t>uebersichtsGUI</w:t>
+      </w:r>
+      <w:proofErr w:type="spellEnd"/>
+      <w:r>
+        <w:rPr>
+          <w:color w:val="A9B7C6"/>
+        </w:rPr>
+        <w:t>)</w:t>
+      </w:r>
+      <w:r>
+        <w:rPr>
+          <w:color w:val="CC7832"/>
+        </w:rPr>
+        <w:t>;</w:t>
       </w:r>
     </w:p>
     <w:p>
       <w:r>
-        <w:t>Letztendlich sieht der behandelte Code dann wie folgt aus:</w:t>
+        <w:t xml:space="preserve">wurden jeweils in die Methoden </w:t>
+      </w:r>
+      <w:proofErr w:type="spellStart"/>
+      <w:r>
+        <w:rPr>
+          <w:i/>
+          <w:iCs/>
+        </w:rPr>
+        <w:t>benutzerAnlegenGuiAufrufen</w:t>
+      </w:r>
+      <w:proofErr w:type="spellEnd"/>
+      <w:r>
+        <w:rPr>
+          <w:i/>
+          <w:iCs/>
+        </w:rPr>
+        <w:t>()</w:t>
+      </w:r>
+      <w:r>
+        <w:t xml:space="preserve"> und </w:t>
+      </w:r>
+      <w:proofErr w:type="spellStart"/>
+      <w:r>
+        <w:t>uebersichtsGuiAufrufen</w:t>
+      </w:r>
+      <w:proofErr w:type="spellEnd"/>
+      <w:r>
+        <w:t>()</w:t>
+      </w:r>
+      <w:r>
+        <w:t xml:space="preserve"> ausgelagert, sodass auch hier verständlich ist, was getan wird.</w:t>
       </w:r>
     </w:p>
     <w:p>
+      <w:r>
+        <w:t>Letztendlich sieht der behandelte Code dann wie folgt aus:</w:t>
+      </w:r>
+    </w:p>
+    <w:p>
       <w:pPr>
         <w:pStyle w:val="HTMLPreformatted"/>
         <w:shd w:val="clear" w:color="auto" w:fill="2B2B2B"/>
@@ -2761,35 +4214,103 @@
           <w:color w:val="A9B7C6"/>
         </w:rPr>
       </w:pPr>
-      <w:r>
-        <w:rPr>
-          <w:color w:val="CC7832"/>
-        </w:rPr>
-        <w:t xml:space="preserve">public static void </w:t>
-      </w:r>
+      <w:proofErr w:type="spellStart"/>
+      <w:r>
+        <w:rPr>
+          <w:color w:val="CC7832"/>
+        </w:rPr>
+        <w:t>public</w:t>
+      </w:r>
+      <w:proofErr w:type="spellEnd"/>
+      <w:r>
+        <w:rPr>
+          <w:color w:val="CC7832"/>
+        </w:rPr>
+        <w:t xml:space="preserve"> </w:t>
+      </w:r>
+      <w:proofErr w:type="spellStart"/>
+      <w:r>
+        <w:rPr>
+          <w:color w:val="CC7832"/>
+        </w:rPr>
+        <w:t>static</w:t>
+      </w:r>
+      <w:proofErr w:type="spellEnd"/>
+      <w:r>
+        <w:rPr>
+          <w:color w:val="CC7832"/>
+        </w:rPr>
+        <w:t xml:space="preserve"> </w:t>
+      </w:r>
+      <w:proofErr w:type="spellStart"/>
+      <w:r>
+        <w:rPr>
+          <w:color w:val="CC7832"/>
+        </w:rPr>
+        <w:t>void</w:t>
+      </w:r>
+      <w:proofErr w:type="spellEnd"/>
+      <w:r>
+        <w:rPr>
+          <w:color w:val="CC7832"/>
+        </w:rPr>
+        <w:t xml:space="preserve"> </w:t>
+      </w:r>
+      <w:proofErr w:type="spellStart"/>
       <w:r>
         <w:rPr>
           <w:color w:val="FFC66D"/>
         </w:rPr>
         <w:t>main</w:t>
       </w:r>
-      <w:r>
-        <w:rPr>
-          <w:color w:val="A9B7C6"/>
-        </w:rPr>
-        <w:t xml:space="preserve">( String[] args ) </w:t>
-      </w:r>
-      <w:r>
-        <w:rPr>
-          <w:color w:val="CC7832"/>
-        </w:rPr>
-        <w:t xml:space="preserve">throws </w:t>
-      </w:r>
-      <w:r>
-        <w:rPr>
-          <w:color w:val="A9B7C6"/>
-        </w:rPr>
-        <w:t>Exception {</w:t>
+      <w:proofErr w:type="spellEnd"/>
+      <w:r>
+        <w:rPr>
+          <w:color w:val="A9B7C6"/>
+        </w:rPr>
+        <w:t xml:space="preserve">( String[] </w:t>
+      </w:r>
+      <w:proofErr w:type="spellStart"/>
+      <w:r>
+        <w:rPr>
+          <w:color w:val="A9B7C6"/>
+        </w:rPr>
+        <w:t>args</w:t>
+      </w:r>
+      <w:proofErr w:type="spellEnd"/>
+      <w:r>
+        <w:rPr>
+          <w:color w:val="A9B7C6"/>
+        </w:rPr>
+        <w:t xml:space="preserve"> ) </w:t>
+      </w:r>
+      <w:proofErr w:type="spellStart"/>
+      <w:r>
+        <w:rPr>
+          <w:color w:val="CC7832"/>
+        </w:rPr>
+        <w:t>throws</w:t>
+      </w:r>
+      <w:proofErr w:type="spellEnd"/>
+      <w:r>
+        <w:rPr>
+          <w:color w:val="CC7832"/>
+        </w:rPr>
+        <w:t xml:space="preserve"> </w:t>
+      </w:r>
+      <w:proofErr w:type="spellStart"/>
+      <w:r>
+        <w:rPr>
+          <w:color w:val="A9B7C6"/>
+        </w:rPr>
+        <w:t>Exception</w:t>
+      </w:r>
+      <w:proofErr w:type="spellEnd"/>
+      <w:r>
+        <w:rPr>
+          <w:color w:val="A9B7C6"/>
+        </w:rPr>
+        <w:t xml:space="preserve"> {</w:t>
       </w:r>
       <w:r>
         <w:rPr>
@@ -2798,6 +4319,7 @@
         <w:br/>
         <w:t xml:space="preserve">    </w:t>
       </w:r>
+      <w:proofErr w:type="spellStart"/>
       <w:r>
         <w:rPr>
           <w:i/>
@@ -2806,6 +4328,7 @@
         </w:rPr>
         <w:t>startGuiBestimmenUndAufrufen</w:t>
       </w:r>
+      <w:proofErr w:type="spellEnd"/>
       <w:r>
         <w:rPr>
           <w:color w:val="A9B7C6"/>
@@ -2828,7 +4351,6 @@
         <w:rPr>
           <w:color w:val="A9B7C6"/>
         </w:rPr>
-        <w:lastRenderedPageBreak/>
         <w:t>}</w:t>
       </w:r>
       <w:r>
@@ -2847,31 +4369,77 @@
         <w:rPr>
           <w:color w:val="CC7832"/>
         </w:rPr>
-        <w:t xml:space="preserve">private static void </w:t>
-      </w:r>
+        <w:t xml:space="preserve">private </w:t>
+      </w:r>
+      <w:proofErr w:type="spellStart"/>
+      <w:r>
+        <w:rPr>
+          <w:color w:val="CC7832"/>
+        </w:rPr>
+        <w:t>static</w:t>
+      </w:r>
+      <w:proofErr w:type="spellEnd"/>
+      <w:r>
+        <w:rPr>
+          <w:color w:val="CC7832"/>
+        </w:rPr>
+        <w:t xml:space="preserve"> </w:t>
+      </w:r>
+      <w:proofErr w:type="spellStart"/>
+      <w:r>
+        <w:rPr>
+          <w:color w:val="CC7832"/>
+        </w:rPr>
+        <w:t>void</w:t>
+      </w:r>
+      <w:proofErr w:type="spellEnd"/>
+      <w:r>
+        <w:rPr>
+          <w:color w:val="CC7832"/>
+        </w:rPr>
+        <w:t xml:space="preserve"> </w:t>
+      </w:r>
+      <w:proofErr w:type="spellStart"/>
       <w:r>
         <w:rPr>
           <w:color w:val="FFC66D"/>
         </w:rPr>
         <w:t>startGuiBestimmenUndAufrufen</w:t>
       </w:r>
+      <w:proofErr w:type="spellEnd"/>
       <w:r>
         <w:rPr>
           <w:color w:val="A9B7C6"/>
         </w:rPr>
         <w:t xml:space="preserve">() </w:t>
       </w:r>
-      <w:r>
-        <w:rPr>
-          <w:color w:val="CC7832"/>
-        </w:rPr>
-        <w:t xml:space="preserve">throws </w:t>
-      </w:r>
-      <w:r>
-        <w:rPr>
-          <w:color w:val="A9B7C6"/>
-        </w:rPr>
-        <w:t>Exception {</w:t>
+      <w:proofErr w:type="spellStart"/>
+      <w:r>
+        <w:rPr>
+          <w:color w:val="CC7832"/>
+        </w:rPr>
+        <w:t>throws</w:t>
+      </w:r>
+      <w:proofErr w:type="spellEnd"/>
+      <w:r>
+        <w:rPr>
+          <w:color w:val="CC7832"/>
+        </w:rPr>
+        <w:t xml:space="preserve"> </w:t>
+      </w:r>
+      <w:proofErr w:type="spellStart"/>
+      <w:r>
+        <w:rPr>
+          <w:color w:val="A9B7C6"/>
+        </w:rPr>
+        <w:t>Exception</w:t>
+      </w:r>
+      <w:proofErr w:type="spellEnd"/>
+      <w:r>
+        <w:rPr>
+          <w:color w:val="A9B7C6"/>
+        </w:rPr>
+        <w:t xml:space="preserve"> {</w:t>
       </w:r>
       <w:r>
         <w:rPr>
@@ -2880,18 +4448,21 @@
         <w:br/>
         <w:t xml:space="preserve">    </w:t>
       </w:r>
+      <w:proofErr w:type="spellStart"/>
       <w:r>
         <w:rPr>
           <w:color w:val="CC7832"/>
         </w:rPr>
         <w:t>if</w:t>
       </w:r>
+      <w:proofErr w:type="spellEnd"/>
       <w:r>
         <w:rPr>
           <w:color w:val="A9B7C6"/>
         </w:rPr>
         <w:t>(</w:t>
       </w:r>
+      <w:proofErr w:type="spellStart"/>
       <w:r>
         <w:rPr>
           <w:i/>
@@ -2900,18 +4471,21 @@
         </w:rPr>
         <w:t>nutzerIstNeu</w:t>
       </w:r>
+      <w:proofErr w:type="spellEnd"/>
       <w:r>
         <w:rPr>
           <w:color w:val="A9B7C6"/>
         </w:rPr>
         <w:t xml:space="preserve">() == </w:t>
       </w:r>
+      <w:proofErr w:type="spellStart"/>
       <w:r>
         <w:rPr>
           <w:color w:val="CC7832"/>
         </w:rPr>
         <w:t>true</w:t>
       </w:r>
+      <w:proofErr w:type="spellEnd"/>
       <w:r>
         <w:rPr>
           <w:color w:val="A9B7C6"/>
@@ -2925,6 +4499,7 @@
         <w:br/>
         <w:t xml:space="preserve">        </w:t>
       </w:r>
+      <w:proofErr w:type="spellStart"/>
       <w:r>
         <w:rPr>
           <w:i/>
@@ -2933,6 +4508,7 @@
         </w:rPr>
         <w:t>benutzerAnlegenGuiAufrufen</w:t>
       </w:r>
+      <w:proofErr w:type="spellEnd"/>
       <w:r>
         <w:rPr>
           <w:color w:val="A9B7C6"/>
@@ -2958,11 +4534,19 @@
         </w:rPr>
         <w:t xml:space="preserve">} </w:t>
       </w:r>
-      <w:r>
-        <w:rPr>
-          <w:color w:val="CC7832"/>
-        </w:rPr>
-        <w:t xml:space="preserve">else </w:t>
+      <w:proofErr w:type="spellStart"/>
+      <w:r>
+        <w:rPr>
+          <w:color w:val="CC7832"/>
+        </w:rPr>
+        <w:t>else</w:t>
+      </w:r>
+      <w:proofErr w:type="spellEnd"/>
+      <w:r>
+        <w:rPr>
+          <w:color w:val="CC7832"/>
+        </w:rPr>
+        <w:t xml:space="preserve"> </w:t>
       </w:r>
       <w:r>
         <w:rPr>
@@ -2977,6 +4561,7 @@
         <w:br/>
         <w:t xml:space="preserve">        </w:t>
       </w:r>
+      <w:proofErr w:type="spellStart"/>
       <w:r>
         <w:rPr>
           <w:i/>
@@ -2985,6 +4570,7 @@
         </w:rPr>
         <w:t>uebersichtsGuiAufrufen</w:t>
       </w:r>
+      <w:proofErr w:type="spellEnd"/>
       <w:r>
         <w:rPr>
           <w:color w:val="A9B7C6"/>
@@ -3023,16 +4609,27 @@
       <w:pPr>
         <w:pStyle w:val="Heading2"/>
       </w:pPr>
-      <w:bookmarkStart w:id="8" w:name="_Toc65243366"/>
-      <w:r>
-        <w:t>Refactoring des EintraegeAnzeigenAdapters</w:t>
+      <w:bookmarkStart w:id="8" w:name="_Toc67637456"/>
+      <w:proofErr w:type="spellStart"/>
+      <w:r>
+        <w:t>Refactoring</w:t>
+      </w:r>
+      <w:proofErr w:type="spellEnd"/>
+      <w:r>
+        <w:t xml:space="preserve"> des </w:t>
+      </w:r>
+      <w:proofErr w:type="spellStart"/>
+      <w:r>
+        <w:t>EintraegeAnzeigenAdapters</w:t>
       </w:r>
       <w:bookmarkEnd w:id="8"/>
+      <w:proofErr w:type="spellEnd"/>
     </w:p>
     <w:p>
       <w:r>
         <w:t xml:space="preserve">Die Klasse </w:t>
       </w:r>
+      <w:proofErr w:type="spellStart"/>
       <w:r>
         <w:rPr>
           <w:i/>
@@ -3040,6 +4637,7 @@
         </w:rPr>
         <w:t>EintraegeAnzeigenAdapter</w:t>
       </w:r>
+      <w:proofErr w:type="spellEnd"/>
       <w:r>
         <w:rPr>
           <w:i/>
@@ -3048,25 +4646,44 @@
         <w:t xml:space="preserve"> </w:t>
       </w:r>
       <w:r>
-        <w:t xml:space="preserve">bestand vor dem Refactoring im Wesentlichen aus einer sehr großen, 80 Zeilen langen Methode </w:t>
-      </w:r>
+        <w:t xml:space="preserve">bestand vor dem </w:t>
+      </w:r>
+      <w:proofErr w:type="spellStart"/>
+      <w:r>
+        <w:t>Refactoring</w:t>
+      </w:r>
+      <w:proofErr w:type="spellEnd"/>
+      <w:r>
+        <w:t xml:space="preserve"> im Wesentlichen aus einer sehr großen, 80 Zeilen langen Methode </w:t>
+      </w:r>
+      <w:proofErr w:type="spellStart"/>
       <w:r>
         <w:rPr>
           <w:i/>
           <w:iCs/>
         </w:rPr>
-        <w:t xml:space="preserve">getEintragListe(), </w:t>
-      </w:r>
-      <w:r>
-        <w:t xml:space="preserve">die von der Klasse </w:t>
-      </w:r>
+        <w:t>getEintragListe</w:t>
+      </w:r>
+      <w:proofErr w:type="spellEnd"/>
       <w:r>
         <w:rPr>
           <w:i/>
           <w:iCs/>
         </w:rPr>
+        <w:t xml:space="preserve">(), </w:t>
+      </w:r>
+      <w:r>
+        <w:t xml:space="preserve">die von der Klasse </w:t>
+      </w:r>
+      <w:proofErr w:type="spellStart"/>
+      <w:r>
+        <w:rPr>
+          <w:i/>
+          <w:iCs/>
+        </w:rPr>
         <w:t>EintraegeAnzeigenGUI</w:t>
       </w:r>
+      <w:proofErr w:type="spellEnd"/>
       <w:r>
         <w:t xml:space="preserve"> aufgerufen wurde, um den Tabelleninhalt für die Übersichtstabelle </w:t>
       </w:r>
@@ -3074,13 +4691,42 @@
         <w:t>der</w:t>
       </w:r>
       <w:r>
-        <w:t xml:space="preserve"> Ein- und Ausgaben zu erhalten. Diese Methode bestand zudem teilweise aus einem Code-Duplikat, da der Inhalt einer For-Schleife separat einmal für die Ausgaben und einmal für die Einnahmen ausgeführt wurde. Ziel des Refactorings war also die Beseitigung der Code Smells </w:t>
+        <w:t xml:space="preserve"> Ein- und Ausgaben zu erhalten. Diese Methode bestand zudem teilweise aus einem Code-Duplikat, da der Inhalt einer </w:t>
+      </w:r>
+      <w:proofErr w:type="spellStart"/>
+      <w:r>
+        <w:t>For</w:t>
+      </w:r>
+      <w:proofErr w:type="spellEnd"/>
+      <w:r>
+        <w:t xml:space="preserve">-Schleife separat einmal für die Ausgaben und einmal für die Einnahmen ausgeführt wurde. Ziel des </w:t>
+      </w:r>
+      <w:proofErr w:type="spellStart"/>
+      <w:r>
+        <w:t>Refactorings</w:t>
+      </w:r>
+      <w:proofErr w:type="spellEnd"/>
+      <w:r>
+        <w:t xml:space="preserve"> war also die Beseitigung der Code </w:t>
+      </w:r>
+      <w:proofErr w:type="spellStart"/>
+      <w:r>
+        <w:t>Smells</w:t>
+      </w:r>
+      <w:proofErr w:type="spellEnd"/>
+      <w:r>
+        <w:t xml:space="preserve"> </w:t>
       </w:r>
       <w:r>
         <w:t>"</w:t>
       </w:r>
-      <w:r>
-        <w:t>Duplicated Code</w:t>
+      <w:proofErr w:type="spellStart"/>
+      <w:r>
+        <w:t>Duplicated</w:t>
+      </w:r>
+      <w:proofErr w:type="spellEnd"/>
+      <w:r>
+        <w:t xml:space="preserve"> Code</w:t>
       </w:r>
       <w:r>
         <w:t>"</w:t>
@@ -3092,8 +4738,13 @@
         <w:t>"</w:t>
       </w:r>
       <w:r>
-        <w:t>Long Method</w:t>
-      </w:r>
+        <w:t xml:space="preserve">Long </w:t>
+      </w:r>
+      <w:proofErr w:type="spellStart"/>
+      <w:r>
+        <w:t>Method</w:t>
+      </w:r>
+      <w:proofErr w:type="spellEnd"/>
       <w:r>
         <w:t>"</w:t>
       </w:r>
@@ -3111,79 +4762,155 @@
       <w:r>
         <w:t xml:space="preserve"> Methode </w:t>
       </w:r>
+      <w:proofErr w:type="spellStart"/>
       <w:r>
         <w:rPr>
           <w:i/>
           <w:iCs/>
         </w:rPr>
-        <w:t>getEintragListe()</w:t>
-      </w:r>
+        <w:t>getEintragListe</w:t>
+      </w:r>
+      <w:proofErr w:type="spellEnd"/>
       <w:r>
         <w:rPr>
           <w:i/>
           <w:iCs/>
         </w:rPr>
-        <w:t xml:space="preserve"> </w:t>
-      </w:r>
-      <w:r>
-        <w:t>aufgespalte</w:t>
-      </w:r>
-      <w:r>
-        <w:t xml:space="preserve">n </w:t>
-      </w:r>
-      <w:r>
-        <w:t>und der doppelt vorhandene Code</w:t>
-      </w:r>
-      <w:r>
-        <w:t xml:space="preserve"> in </w:t>
-      </w:r>
-      <w:r>
-        <w:t>die</w:t>
-      </w:r>
-      <w:r>
-        <w:t xml:space="preserve"> Methoden </w:t>
+        <w:t>()</w:t>
       </w:r>
       <w:r>
         <w:rPr>
           <w:i/>
           <w:iCs/>
         </w:rPr>
-        <w:t>auslesenAusCsvDatei(String art)</w:t>
-      </w:r>
-      <w:r>
         <w:t xml:space="preserve"> </w:t>
       </w:r>
       <w:r>
-        <w:t xml:space="preserve">und </w:t>
-      </w:r>
+        <w:t>aufgespalte</w:t>
+      </w:r>
+      <w:r>
+        <w:t xml:space="preserve">n </w:t>
+      </w:r>
+      <w:r>
+        <w:t>und der doppelt vorhandene Code</w:t>
+      </w:r>
+      <w:r>
+        <w:t xml:space="preserve"> in </w:t>
+      </w:r>
+      <w:r>
+        <w:t>die</w:t>
+      </w:r>
+      <w:r>
+        <w:t xml:space="preserve"> Methoden </w:t>
+      </w:r>
+      <w:proofErr w:type="spellStart"/>
       <w:r>
         <w:rPr>
           <w:i/>
           <w:iCs/>
         </w:rPr>
-        <w:t>eintraegeGenerierenBasierendAuf(List&lt;String[]&gt; dateiInhalt)</w:t>
-      </w:r>
-      <w:r>
-        <w:t xml:space="preserve"> </w:t>
-      </w:r>
-      <w:r>
-        <w:t>zusammengeführt</w:t>
-      </w:r>
-      <w:r>
-        <w:t xml:space="preserve"> wurde</w:t>
-      </w:r>
-      <w:r>
-        <w:t>.</w:t>
-      </w:r>
-      <w:r>
-        <w:t xml:space="preserve"> Mit der Übergabe des Paramters </w:t>
-      </w:r>
+        <w:t>auslesenAusCsvDatei</w:t>
+      </w:r>
+      <w:proofErr w:type="spellEnd"/>
       <w:r>
         <w:rPr>
           <w:i/>
           <w:iCs/>
         </w:rPr>
-        <w:t xml:space="preserve">art </w:t>
+        <w:t xml:space="preserve">(String </w:t>
+      </w:r>
+      <w:proofErr w:type="spellStart"/>
+      <w:r>
+        <w:rPr>
+          <w:i/>
+          <w:iCs/>
+        </w:rPr>
+        <w:t>art</w:t>
+      </w:r>
+      <w:proofErr w:type="spellEnd"/>
+      <w:r>
+        <w:rPr>
+          <w:i/>
+          <w:iCs/>
+        </w:rPr>
+        <w:t>)</w:t>
+      </w:r>
+      <w:r>
+        <w:t xml:space="preserve"> </w:t>
+      </w:r>
+      <w:r>
+        <w:t xml:space="preserve">und </w:t>
+      </w:r>
+      <w:proofErr w:type="spellStart"/>
+      <w:r>
+        <w:rPr>
+          <w:i/>
+          <w:iCs/>
+        </w:rPr>
+        <w:t>eintraegeGenerierenBasierendAuf</w:t>
+      </w:r>
+      <w:proofErr w:type="spellEnd"/>
+      <w:r>
+        <w:rPr>
+          <w:i/>
+          <w:iCs/>
+        </w:rPr>
+        <w:t xml:space="preserve">(List&lt;String[]&gt; </w:t>
+      </w:r>
+      <w:proofErr w:type="spellStart"/>
+      <w:r>
+        <w:rPr>
+          <w:i/>
+          <w:iCs/>
+        </w:rPr>
+        <w:t>dateiInhalt</w:t>
+      </w:r>
+      <w:proofErr w:type="spellEnd"/>
+      <w:r>
+        <w:rPr>
+          <w:i/>
+          <w:iCs/>
+        </w:rPr>
+        <w:t>)</w:t>
+      </w:r>
+      <w:r>
+        <w:t xml:space="preserve"> </w:t>
+      </w:r>
+      <w:r>
+        <w:t>zusammengeführt</w:t>
+      </w:r>
+      <w:r>
+        <w:t xml:space="preserve"> wurde</w:t>
+      </w:r>
+      <w:r>
+        <w:t>.</w:t>
+      </w:r>
+      <w:r>
+        <w:t xml:space="preserve"> Mit der Übergabe des </w:t>
+      </w:r>
+      <w:proofErr w:type="spellStart"/>
+      <w:r>
+        <w:t>Paramters</w:t>
+      </w:r>
+      <w:proofErr w:type="spellEnd"/>
+      <w:r>
+        <w:t xml:space="preserve"> </w:t>
+      </w:r>
+      <w:proofErr w:type="spellStart"/>
+      <w:r>
+        <w:rPr>
+          <w:i/>
+          <w:iCs/>
+        </w:rPr>
+        <w:t>art</w:t>
+      </w:r>
+      <w:proofErr w:type="spellEnd"/>
+      <w:r>
+        <w:rPr>
+          <w:i/>
+          <w:iCs/>
+        </w:rPr>
+        <w:t xml:space="preserve"> </w:t>
       </w:r>
       <w:r>
         <w:t>bei der ersten Methode kann</w:t>
@@ -3203,7 +4930,31 @@
     </w:p>
     <w:p>
       <w:r>
-        <w:t>Zum Aufspalten der Methode wurde das Refactoring Extract Method angewandt, indem zusammenhängende Code-Fragmente in eigene Methoden mit sprechenden Namen ausgelagert wurden.</w:t>
+        <w:t xml:space="preserve">Zum Aufspalten der Methode wurde das </w:t>
+      </w:r>
+      <w:proofErr w:type="spellStart"/>
+      <w:r>
+        <w:t>Refactoring</w:t>
+      </w:r>
+      <w:proofErr w:type="spellEnd"/>
+      <w:r>
+        <w:t xml:space="preserve"> </w:t>
+      </w:r>
+      <w:proofErr w:type="spellStart"/>
+      <w:r>
+        <w:t>Extract</w:t>
+      </w:r>
+      <w:proofErr w:type="spellEnd"/>
+      <w:r>
+        <w:t xml:space="preserve"> </w:t>
+      </w:r>
+      <w:proofErr w:type="spellStart"/>
+      <w:r>
+        <w:t>Method</w:t>
+      </w:r>
+      <w:proofErr w:type="spellEnd"/>
+      <w:r>
+        <w:t xml:space="preserve"> angewandt, indem zusammenhängende Code-Fragmente in eigene Methoden mit sprechenden Namen ausgelagert wurden.</w:t>
       </w:r>
       <w:r>
         <w:t xml:space="preserve"> Die lange Methode konnte so letztendlich auf folgende Methode reduziert werden:</w:t>
@@ -3239,15 +4990,49 @@
           <w:lang w:eastAsia="de-DE"/>
         </w:rPr>
       </w:pPr>
-      <w:r>
-        <w:rPr>
-          <w:rFonts w:ascii="Courier New" w:eastAsia="Times New Roman" w:hAnsi="Courier New" w:cs="Courier New"/>
-          <w:color w:val="CC7832"/>
-          <w:sz w:val="20"/>
-          <w:szCs w:val="20"/>
-          <w:lang w:eastAsia="de-DE"/>
-        </w:rPr>
-        <w:t xml:space="preserve">public static </w:t>
+      <w:proofErr w:type="spellStart"/>
+      <w:r>
+        <w:rPr>
+          <w:rFonts w:ascii="Courier New" w:eastAsia="Times New Roman" w:hAnsi="Courier New" w:cs="Courier New"/>
+          <w:color w:val="CC7832"/>
+          <w:sz w:val="20"/>
+          <w:szCs w:val="20"/>
+          <w:lang w:eastAsia="de-DE"/>
+        </w:rPr>
+        <w:t>public</w:t>
+      </w:r>
+      <w:proofErr w:type="spellEnd"/>
+      <w:r>
+        <w:rPr>
+          <w:rFonts w:ascii="Courier New" w:eastAsia="Times New Roman" w:hAnsi="Courier New" w:cs="Courier New"/>
+          <w:color w:val="CC7832"/>
+          <w:sz w:val="20"/>
+          <w:szCs w:val="20"/>
+          <w:lang w:eastAsia="de-DE"/>
+        </w:rPr>
+        <w:t xml:space="preserve"> </w:t>
+      </w:r>
+      <w:proofErr w:type="spellStart"/>
+      <w:r>
+        <w:rPr>
+          <w:rFonts w:ascii="Courier New" w:eastAsia="Times New Roman" w:hAnsi="Courier New" w:cs="Courier New"/>
+          <w:color w:val="CC7832"/>
+          <w:sz w:val="20"/>
+          <w:szCs w:val="20"/>
+          <w:lang w:eastAsia="de-DE"/>
+        </w:rPr>
+        <w:t>static</w:t>
+      </w:r>
+      <w:proofErr w:type="spellEnd"/>
+      <w:r>
+        <w:rPr>
+          <w:rFonts w:ascii="Courier New" w:eastAsia="Times New Roman" w:hAnsi="Courier New" w:cs="Courier New"/>
+          <w:color w:val="CC7832"/>
+          <w:sz w:val="20"/>
+          <w:szCs w:val="20"/>
+          <w:lang w:eastAsia="de-DE"/>
+        </w:rPr>
+        <w:t xml:space="preserve"> </w:t>
       </w:r>
       <w:r>
         <w:rPr>
@@ -3259,6 +5044,7 @@
         </w:rPr>
         <w:t xml:space="preserve">String[][] </w:t>
       </w:r>
+      <w:proofErr w:type="spellStart"/>
       <w:r>
         <w:rPr>
           <w:rFonts w:ascii="Courier New" w:eastAsia="Times New Roman" w:hAnsi="Courier New" w:cs="Courier New"/>
@@ -3269,6 +5055,7 @@
         </w:rPr>
         <w:t>getTabelleninhalt</w:t>
       </w:r>
+      <w:proofErr w:type="spellEnd"/>
       <w:r>
         <w:rPr>
           <w:rFonts w:ascii="Courier New" w:eastAsia="Times New Roman" w:hAnsi="Courier New" w:cs="Courier New"/>
@@ -3458,8 +5245,31 @@
           <w:lang w:eastAsia="de-DE"/>
         </w:rPr>
         <w:br/>
-        <w:t xml:space="preserve">    return </w:t>
-      </w:r>
+        <w:t xml:space="preserve">    </w:t>
+      </w:r>
+      <w:proofErr w:type="spellStart"/>
+      <w:r>
+        <w:rPr>
+          <w:rFonts w:ascii="Courier New" w:eastAsia="Times New Roman" w:hAnsi="Courier New" w:cs="Courier New"/>
+          <w:color w:val="CC7832"/>
+          <w:sz w:val="20"/>
+          <w:szCs w:val="20"/>
+          <w:lang w:eastAsia="de-DE"/>
+        </w:rPr>
+        <w:t>return</w:t>
+      </w:r>
+      <w:proofErr w:type="spellEnd"/>
+      <w:r>
+        <w:rPr>
+          <w:rFonts w:ascii="Courier New" w:eastAsia="Times New Roman" w:hAnsi="Courier New" w:cs="Courier New"/>
+          <w:color w:val="CC7832"/>
+          <w:sz w:val="20"/>
+          <w:szCs w:val="20"/>
+          <w:lang w:eastAsia="de-DE"/>
+        </w:rPr>
+        <w:t xml:space="preserve"> </w:t>
+      </w:r>
+      <w:proofErr w:type="spellStart"/>
       <w:r>
         <w:rPr>
           <w:rFonts w:ascii="Courier New" w:eastAsia="Times New Roman" w:hAnsi="Courier New" w:cs="Courier New"/>
@@ -3472,6 +5282,7 @@
         </w:rPr>
         <w:t>tabelleninhaltAufbauen</w:t>
       </w:r>
+      <w:proofErr w:type="spellEnd"/>
       <w:r>
         <w:rPr>
           <w:rFonts w:ascii="Courier New" w:eastAsia="Times New Roman" w:hAnsi="Courier New" w:cs="Courier New"/>
@@ -3515,7 +5326,23 @@
     </w:p>
     <w:p>
       <w:r>
-        <w:t>Neben dem Auslagern wurde auch der Methodenname geändert, da getTabelleninhalt() treffender ist, als getEintragListe(), weil der fertige Inhalt für die Tabelle, also die anzuzeigenden Attribute im richtigen Format zurück gegeben werden, und nicht lediglich eine Liste aller Einträge, wie dies der frühere Methodenname vermuten ließ.</w:t>
+        <w:t xml:space="preserve">Neben dem Auslagern wurde auch der Methodenname geändert, da </w:t>
+      </w:r>
+      <w:proofErr w:type="spellStart"/>
+      <w:r>
+        <w:t>getTabelleninhalt</w:t>
+      </w:r>
+      <w:proofErr w:type="spellEnd"/>
+      <w:r>
+        <w:t xml:space="preserve">() treffender ist, als </w:t>
+      </w:r>
+      <w:proofErr w:type="spellStart"/>
+      <w:r>
+        <w:t>getEintragListe</w:t>
+      </w:r>
+      <w:proofErr w:type="spellEnd"/>
+      <w:r>
+        <w:t>(), weil der fertige Inhalt für die Tabelle, also die anzuzeigenden Attribute im richtigen Format zurück gegeben werden, und nicht lediglich eine Liste aller Einträge, wie dies der frühere Methodenname vermuten ließ.</w:t>
       </w:r>
     </w:p>
     <w:p>
@@ -3557,7 +5384,484 @@
         <w:t>.</w:t>
       </w:r>
     </w:p>
-    <w:p/>
+    <w:p>
+      <w:pPr>
+        <w:pStyle w:val="Heading1"/>
+      </w:pPr>
+      <w:bookmarkStart w:id="9" w:name="_Toc67637457"/>
+      <w:r>
+        <w:lastRenderedPageBreak/>
+        <w:t xml:space="preserve">Domain </w:t>
+      </w:r>
+      <w:proofErr w:type="spellStart"/>
+      <w:r>
+        <w:t>Driven</w:t>
+      </w:r>
+      <w:proofErr w:type="spellEnd"/>
+      <w:r>
+        <w:t xml:space="preserve"> Design</w:t>
+      </w:r>
+      <w:bookmarkEnd w:id="9"/>
+    </w:p>
+    <w:p>
+      <w:pPr>
+        <w:pStyle w:val="Heading2"/>
+      </w:pPr>
+      <w:bookmarkStart w:id="10" w:name="_Toc67637458"/>
+    </w:p>
+    <w:p>
+      <w:pPr>
+        <w:pStyle w:val="Heading2"/>
+      </w:pPr>
+      <w:r>
+        <w:t xml:space="preserve">Bearbeiten und </w:t>
+      </w:r>
+      <w:proofErr w:type="spellStart"/>
+      <w:r>
+        <w:t>NeuAnlegen</w:t>
+      </w:r>
+      <w:proofErr w:type="spellEnd"/>
+      <w:r>
+        <w:t xml:space="preserve"> – 1 oder 2 Klassen?</w:t>
+      </w:r>
+      <w:bookmarkEnd w:id="10"/>
+    </w:p>
+    <w:p>
+      <w:r>
+        <w:t xml:space="preserve">Im Rahmen der Überlegungen zum Domain </w:t>
+      </w:r>
+      <w:proofErr w:type="spellStart"/>
+      <w:r>
+        <w:t>Driven</w:t>
+      </w:r>
+      <w:proofErr w:type="spellEnd"/>
+      <w:r>
+        <w:t xml:space="preserve"> Design (DDD) wollten wir die </w:t>
+      </w:r>
+      <w:proofErr w:type="spellStart"/>
+      <w:r>
+        <w:t>Mehtoden</w:t>
+      </w:r>
+      <w:proofErr w:type="spellEnd"/>
+      <w:r>
+        <w:t xml:space="preserve">- und Klassennamen möglichst aussagekräftig wählen. Durch die Wahl von gleichen Begriffen in der Domäne und im </w:t>
+      </w:r>
+      <w:proofErr w:type="spellStart"/>
+      <w:r>
+        <w:t>Sourcecode</w:t>
+      </w:r>
+      <w:proofErr w:type="spellEnd"/>
+      <w:r>
+        <w:t xml:space="preserve"> sollte das Konzept der </w:t>
+      </w:r>
+      <w:proofErr w:type="spellStart"/>
+      <w:r>
+        <w:t>Ubiquitous</w:t>
+      </w:r>
+      <w:proofErr w:type="spellEnd"/>
+      <w:r>
+        <w:t xml:space="preserve"> Language umgesetzt werden, um den Übersetzungsaufwand für Domänenexperten zu reduzieren.</w:t>
+      </w:r>
+    </w:p>
+    <w:p>
+      <w:r>
+        <w:t xml:space="preserve">Bei der </w:t>
+      </w:r>
+      <w:proofErr w:type="spellStart"/>
+      <w:r>
+        <w:t>Plugin</w:t>
+      </w:r>
+      <w:proofErr w:type="spellEnd"/>
+      <w:r>
+        <w:t>-Klasse "</w:t>
+      </w:r>
+      <w:proofErr w:type="spellStart"/>
+      <w:r>
+        <w:t>EingebenGUI</w:t>
+      </w:r>
+      <w:proofErr w:type="spellEnd"/>
+      <w:r>
+        <w:t xml:space="preserve">" und der zugehörigen </w:t>
+      </w:r>
+      <w:proofErr w:type="spellStart"/>
+      <w:r>
+        <w:t>Application</w:t>
+      </w:r>
+      <w:proofErr w:type="spellEnd"/>
+      <w:r>
+        <w:t xml:space="preserve"> Code-Klasse </w:t>
+      </w:r>
+      <w:r>
+        <w:t>"Eingeben"</w:t>
+      </w:r>
+      <w:r>
+        <w:t xml:space="preserve"> ist hierbei jedoch ein Problem aufgefallen. Diese Klassen spiegeln streng genommen zwei </w:t>
+      </w:r>
+      <w:proofErr w:type="spellStart"/>
+      <w:r>
+        <w:t>Use</w:t>
+      </w:r>
+      <w:proofErr w:type="spellEnd"/>
+      <w:r>
+        <w:t xml:space="preserve"> Cases wieder</w:t>
+      </w:r>
+      <w:r>
+        <w:t>:</w:t>
+      </w:r>
+      <w:r>
+        <w:t xml:space="preserve"> "Eingeben" eines neuen Eintrags wird sowohl im Rahmen der Erstellung eines neuen Eintrags als auch beim Bearbeitungsvorgang </w:t>
+      </w:r>
+      <w:r>
+        <w:t>eines bestehenden Eintrags getätigt. Gemäß der Domänensprache wären "</w:t>
+      </w:r>
+      <w:proofErr w:type="spellStart"/>
+      <w:r>
+        <w:t>NeuAnlegen</w:t>
+      </w:r>
+      <w:proofErr w:type="spellEnd"/>
+      <w:r>
+        <w:t xml:space="preserve">" und "Bearbeiten" also noch aussagekräftigere Bezeichnungen für die Klassen (und für Teile der in den Klassen vorhandenen Methoden). Deshalb musste an dieser Stelle abgewogen werden, ob es sinnvoll ist die Klassen aufzuspalten. </w:t>
+      </w:r>
+    </w:p>
+    <w:p>
+      <w:r>
+        <w:t xml:space="preserve">Der ursprüngliche Grund für die Zusammenführung der </w:t>
+      </w:r>
+      <w:proofErr w:type="spellStart"/>
+      <w:r>
+        <w:t>Use</w:t>
+      </w:r>
+      <w:proofErr w:type="spellEnd"/>
+      <w:r>
+        <w:t xml:space="preserve"> Cases </w:t>
+      </w:r>
+      <w:r>
+        <w:rPr>
+          <w:i/>
+          <w:iCs/>
+        </w:rPr>
+        <w:t>Bearbeiten</w:t>
+      </w:r>
+      <w:r>
+        <w:t xml:space="preserve"> und </w:t>
+      </w:r>
+      <w:proofErr w:type="spellStart"/>
+      <w:r>
+        <w:rPr>
+          <w:i/>
+          <w:iCs/>
+        </w:rPr>
+        <w:t>NeuAnlegen</w:t>
+      </w:r>
+      <w:proofErr w:type="spellEnd"/>
+      <w:r>
+        <w:t xml:space="preserve"> war es, redundanten Code zu vermeiden.</w:t>
+      </w:r>
+      <w:r>
+        <w:t xml:space="preserve"> </w:t>
+      </w:r>
+      <w:proofErr w:type="spellStart"/>
+      <w:r>
+        <w:rPr>
+          <w:b/>
+          <w:bCs/>
+        </w:rPr>
+        <w:t>Duplicated</w:t>
+      </w:r>
+      <w:proofErr w:type="spellEnd"/>
+      <w:r>
+        <w:rPr>
+          <w:b/>
+          <w:bCs/>
+        </w:rPr>
+        <w:t xml:space="preserve"> Code</w:t>
+      </w:r>
+      <w:r>
+        <w:t xml:space="preserve"> ist eines der wichtigsten Probleme, welches normalerweise im Rahmen von </w:t>
+      </w:r>
+      <w:proofErr w:type="spellStart"/>
+      <w:r>
+        <w:t>Refactoring</w:t>
+      </w:r>
+      <w:proofErr w:type="spellEnd"/>
+      <w:r>
+        <w:t xml:space="preserve"> behoben wird. Nun extra durch ein </w:t>
+      </w:r>
+      <w:proofErr w:type="spellStart"/>
+      <w:r>
+        <w:t>Refactoring</w:t>
+      </w:r>
+      <w:proofErr w:type="spellEnd"/>
+      <w:r>
+        <w:t xml:space="preserve"> doppelten Code einzubauen wäre widersprüchlich.</w:t>
+      </w:r>
+    </w:p>
+    <w:p>
+      <w:r>
+        <w:t>E</w:t>
+      </w:r>
+      <w:r>
+        <w:t>in</w:t>
+      </w:r>
+      <w:r>
+        <w:t>e Überlegung</w:t>
+      </w:r>
+      <w:r>
+        <w:t xml:space="preserve"> </w:t>
+      </w:r>
+      <w:r>
+        <w:rPr>
+          <w:i/>
+          <w:iCs/>
+        </w:rPr>
+        <w:t>gegen</w:t>
+      </w:r>
+      <w:r>
+        <w:t xml:space="preserve"> die Zusammenführung </w:t>
+      </w:r>
+      <w:r>
+        <w:t>der beiden Klassen war</w:t>
+      </w:r>
+      <w:r>
+        <w:t xml:space="preserve"> jedoch</w:t>
+      </w:r>
+      <w:r>
+        <w:t xml:space="preserve"> das </w:t>
+      </w:r>
+      <w:r>
+        <w:rPr>
+          <w:b/>
+          <w:bCs/>
+        </w:rPr>
+        <w:t xml:space="preserve">Single </w:t>
+      </w:r>
+      <w:proofErr w:type="spellStart"/>
+      <w:r>
+        <w:rPr>
+          <w:b/>
+          <w:bCs/>
+        </w:rPr>
+        <w:t>Responsibility</w:t>
+      </w:r>
+      <w:proofErr w:type="spellEnd"/>
+      <w:r>
+        <w:rPr>
+          <w:b/>
+          <w:bCs/>
+        </w:rPr>
+        <w:t xml:space="preserve"> Prinzip</w:t>
+      </w:r>
+      <w:r>
+        <w:t xml:space="preserve">, wonach jede Klasse nur eine Verantwortlichkeit haben sollte. Aus technischer Sicht ist dies hier verletzt, da z.B. bei </w:t>
+      </w:r>
+      <w:proofErr w:type="spellStart"/>
+      <w:r>
+        <w:rPr>
+          <w:i/>
+          <w:iCs/>
+        </w:rPr>
+        <w:t>NeuAnlegen</w:t>
+      </w:r>
+      <w:proofErr w:type="spellEnd"/>
+      <w:r>
+        <w:t xml:space="preserve"> eine neue Zeile in einer CSV-Datei generiert wird, während bei </w:t>
+      </w:r>
+      <w:r>
+        <w:rPr>
+          <w:i/>
+          <w:iCs/>
+        </w:rPr>
+        <w:t>Bearbeiten</w:t>
+      </w:r>
+      <w:r>
+        <w:rPr>
+          <w:i/>
+          <w:iCs/>
+        </w:rPr>
+        <w:t xml:space="preserve"> </w:t>
+      </w:r>
+      <w:r>
+        <w:t>eine bestehende Zeile verändert wird. Jedoch kann man aus konzeptioneller Sicht argumentieren, dass in beiden Fällen lediglich ein Eintrag in einen neuen Zustand gebracht wird.</w:t>
+      </w:r>
+      <w:r>
+        <w:t xml:space="preserve"> Bearbeiten ist letztendlich auch nur </w:t>
+      </w:r>
+      <w:r>
+        <w:t>das</w:t>
+      </w:r>
+      <w:r>
+        <w:t xml:space="preserve"> Neu Anlegen eines bereits vorhandenen Eintrags. </w:t>
+      </w:r>
+      <w:r>
+        <w:t xml:space="preserve">Weil sich bei </w:t>
+      </w:r>
+      <w:proofErr w:type="spellStart"/>
+      <w:r>
+        <w:t>NeuAnlegen</w:t>
+      </w:r>
+      <w:proofErr w:type="spellEnd"/>
+      <w:r>
+        <w:t xml:space="preserve"> und Bearbeiten aus der fachlichen Sicht zum gleichen Zeitpunkt ein Eintrag ändert, hat die Klasse in dieser Hinsicht nur einen Grund zu existieren, wonach das Single </w:t>
+      </w:r>
+      <w:proofErr w:type="spellStart"/>
+      <w:r>
+        <w:t>Responsibility</w:t>
+      </w:r>
+      <w:proofErr w:type="spellEnd"/>
+      <w:r>
+        <w:t xml:space="preserve"> Prinzip nicht verletzt ist.</w:t>
+      </w:r>
+    </w:p>
+    <w:p>
+      <w:r>
+        <w:t xml:space="preserve">Führt man diesen Gedanken weiter, sieht man, dass das Zusammenlegen der beiden Klassen sogar den positiven Effekt hat, eine </w:t>
+      </w:r>
+      <w:proofErr w:type="spellStart"/>
+      <w:r>
+        <w:rPr>
+          <w:b/>
+          <w:bCs/>
+        </w:rPr>
+        <w:t>Shotgut</w:t>
+      </w:r>
+      <w:proofErr w:type="spellEnd"/>
+      <w:r>
+        <w:rPr>
+          <w:b/>
+          <w:bCs/>
+        </w:rPr>
+        <w:t xml:space="preserve"> </w:t>
+      </w:r>
+      <w:proofErr w:type="spellStart"/>
+      <w:r>
+        <w:rPr>
+          <w:b/>
+          <w:bCs/>
+        </w:rPr>
+        <w:t>Surgery</w:t>
+      </w:r>
+      <w:proofErr w:type="spellEnd"/>
+      <w:r>
+        <w:t xml:space="preserve"> zu vermeiden, welche in Zukunft auftreten könnte. Eine </w:t>
+      </w:r>
+      <w:proofErr w:type="spellStart"/>
+      <w:r>
+        <w:t>Shotgun</w:t>
+      </w:r>
+      <w:proofErr w:type="spellEnd"/>
+      <w:r>
+        <w:t xml:space="preserve"> </w:t>
+      </w:r>
+      <w:proofErr w:type="spellStart"/>
+      <w:r>
+        <w:t>Surgery</w:t>
+      </w:r>
+      <w:proofErr w:type="spellEnd"/>
+      <w:r>
+        <w:t xml:space="preserve"> liegt dann vor, wenn eine fachliche Änderung eine Anpassung von mehreren unterschiedlichen Stellen im </w:t>
+      </w:r>
+      <w:proofErr w:type="spellStart"/>
+      <w:r>
+        <w:t>Sourcecode</w:t>
+      </w:r>
+      <w:proofErr w:type="spellEnd"/>
+      <w:r>
+        <w:t xml:space="preserve"> erfordert. Dies wäre hier z.B. der Fall, wenn der Kunde ein neues Feld wünscht und dann Modifikationen in mehreren Klassen notwendig wären, von denen keine vergessen werden dürfte.</w:t>
+      </w:r>
+    </w:p>
+    <w:p>
+      <w:r>
+        <w:t xml:space="preserve">Nach dieser Abwägung wurde entschieden die beiden </w:t>
+      </w:r>
+      <w:proofErr w:type="spellStart"/>
+      <w:r>
+        <w:t>Use</w:t>
+      </w:r>
+      <w:proofErr w:type="spellEnd"/>
+      <w:r>
+        <w:t xml:space="preserve"> Cases Bearbeiten und </w:t>
+      </w:r>
+      <w:proofErr w:type="spellStart"/>
+      <w:r>
+        <w:t>NeuAnlegen</w:t>
+      </w:r>
+      <w:proofErr w:type="spellEnd"/>
+      <w:r>
+        <w:t xml:space="preserve"> zusammenzuführen. Durch die Entkräftung des Arguments mit dem Single </w:t>
+      </w:r>
+      <w:proofErr w:type="spellStart"/>
+      <w:r>
+        <w:t>Responsibility</w:t>
+      </w:r>
+      <w:proofErr w:type="spellEnd"/>
+      <w:r>
+        <w:t xml:space="preserve"> Prinzips sprach lediglich noch die konsequente Verwendung der </w:t>
+      </w:r>
+      <w:proofErr w:type="spellStart"/>
+      <w:r>
+        <w:t>Ubiquitous</w:t>
+      </w:r>
+      <w:proofErr w:type="spellEnd"/>
+      <w:r>
+        <w:t xml:space="preserve"> Language</w:t>
+      </w:r>
+      <w:r>
+        <w:t xml:space="preserve"> dagegen. Da "Eingeben" aber auch ein Begriff aus der Domänensprache ist, den der Kunde versteht, wogen die Probleme </w:t>
+      </w:r>
+      <w:proofErr w:type="spellStart"/>
+      <w:r>
+        <w:t>Duplicated</w:t>
+      </w:r>
+      <w:proofErr w:type="spellEnd"/>
+      <w:r>
+        <w:t xml:space="preserve"> Code und </w:t>
+      </w:r>
+      <w:proofErr w:type="spellStart"/>
+      <w:r>
+        <w:t>Shotgut</w:t>
+      </w:r>
+      <w:proofErr w:type="spellEnd"/>
+      <w:r>
+        <w:t xml:space="preserve"> </w:t>
+      </w:r>
+      <w:proofErr w:type="spellStart"/>
+      <w:r>
+        <w:t>Surgery</w:t>
+      </w:r>
+      <w:proofErr w:type="spellEnd"/>
+      <w:r>
+        <w:t xml:space="preserve"> ungleich schwerer und die Zusammenlegung der Klassen erschien somit als sinnvoll.</w:t>
+      </w:r>
+    </w:p>
+    <w:p>
+      <w:r>
+        <w:lastRenderedPageBreak/>
+        <w:t>Dies ist ein Beispiel für eine Stelle</w:t>
+      </w:r>
+      <w:r>
+        <w:t>,</w:t>
+      </w:r>
+      <w:r>
+        <w:t xml:space="preserve"> wo die Konzepte des Domain </w:t>
+      </w:r>
+      <w:proofErr w:type="spellStart"/>
+      <w:r>
+        <w:t>Driven</w:t>
+      </w:r>
+      <w:proofErr w:type="spellEnd"/>
+      <w:r>
+        <w:t xml:space="preserve"> Designs nicht vollständig</w:t>
+      </w:r>
+      <w:r>
+        <w:t xml:space="preserve"> zufriedenstellend</w:t>
+      </w:r>
+      <w:r>
+        <w:t xml:space="preserve"> umgesetzt </w:t>
+      </w:r>
+      <w:r>
+        <w:t>werden konnten, weil andere Argumente schwerwiegender waren und dagegen sprachen.</w:t>
+      </w:r>
+    </w:p>
     <w:sectPr>
       <w:headerReference w:type="default" r:id="rId13"/>
       <w:pgSz w:w="11906" w:h="16838"/>

</xml_diff>

<commit_message>
Abschnitt über UnitTests mit verwendeten Mocks formuliert.
</commit_message>
<xml_diff>
--- a/Planung/SWE-Programmentwurf_Dokumentation.docx
+++ b/Planung/SWE-Programmentwurf_Dokumentation.docx
@@ -129,7 +129,7 @@
           <w:r>
             <w:fldChar w:fldCharType="separate"/>
           </w:r>
-          <w:hyperlink w:anchor="_Toc72678263" w:history="1">
+          <w:hyperlink w:anchor="_Toc72682483" w:history="1">
             <w:r>
               <w:rPr>
                 <w:rStyle w:val="Hyperlink"/>
@@ -158,7 +158,7 @@
                 <w:noProof/>
                 <w:webHidden/>
               </w:rPr>
-              <w:instrText xml:space="preserve"> PAGEREF _Toc72678263 \h </w:instrText>
+              <w:instrText xml:space="preserve"> PAGEREF _Toc72682483 \h </w:instrText>
             </w:r>
             <w:r>
               <w:rPr>
@@ -202,7 +202,7 @@
               <w:lang w:eastAsia="de-DE"/>
             </w:rPr>
           </w:pPr>
-          <w:hyperlink w:anchor="_Toc72678264" w:history="1">
+          <w:hyperlink w:anchor="_Toc72682484" w:history="1">
             <w:r>
               <w:rPr>
                 <w:rStyle w:val="Hyperlink"/>
@@ -231,7 +231,7 @@
                 <w:noProof/>
                 <w:webHidden/>
               </w:rPr>
-              <w:instrText xml:space="preserve"> PAGEREF _Toc72678264 \h </w:instrText>
+              <w:instrText xml:space="preserve"> PAGEREF _Toc72682484 \h </w:instrText>
             </w:r>
             <w:r>
               <w:rPr>
@@ -275,7 +275,7 @@
               <w:lang w:eastAsia="de-DE"/>
             </w:rPr>
           </w:pPr>
-          <w:hyperlink w:anchor="_Toc72678265" w:history="1">
+          <w:hyperlink w:anchor="_Toc72682485" w:history="1">
             <w:r>
               <w:rPr>
                 <w:rStyle w:val="Hyperlink"/>
@@ -302,7 +302,7 @@
                 <w:noProof/>
                 <w:webHidden/>
               </w:rPr>
-              <w:instrText xml:space="preserve"> PAGEREF _Toc72678265 \h </w:instrText>
+              <w:instrText xml:space="preserve"> PAGEREF _Toc72682485 \h </w:instrText>
             </w:r>
             <w:r>
               <w:rPr>
@@ -346,7 +346,7 @@
               <w:lang w:eastAsia="de-DE"/>
             </w:rPr>
           </w:pPr>
-          <w:hyperlink w:anchor="_Toc72678266" w:history="1">
+          <w:hyperlink w:anchor="_Toc72682486" w:history="1">
             <w:r>
               <w:rPr>
                 <w:rStyle w:val="Hyperlink"/>
@@ -373,7 +373,7 @@
                 <w:noProof/>
                 <w:webHidden/>
               </w:rPr>
-              <w:instrText xml:space="preserve"> PAGEREF _Toc72678266 \h </w:instrText>
+              <w:instrText xml:space="preserve"> PAGEREF _Toc72682486 \h </w:instrText>
             </w:r>
             <w:r>
               <w:rPr>
@@ -417,7 +417,7 @@
               <w:lang w:eastAsia="de-DE"/>
             </w:rPr>
           </w:pPr>
-          <w:hyperlink w:anchor="_Toc72678267" w:history="1">
+          <w:hyperlink w:anchor="_Toc72682487" w:history="1">
             <w:r>
               <w:rPr>
                 <w:rStyle w:val="Hyperlink"/>
@@ -444,7 +444,7 @@
                 <w:noProof/>
                 <w:webHidden/>
               </w:rPr>
-              <w:instrText xml:space="preserve"> PAGEREF _Toc72678267 \h </w:instrText>
+              <w:instrText xml:space="preserve"> PAGEREF _Toc72682487 \h </w:instrText>
             </w:r>
             <w:r>
               <w:rPr>
@@ -488,7 +488,7 @@
               <w:lang w:eastAsia="de-DE"/>
             </w:rPr>
           </w:pPr>
-          <w:hyperlink w:anchor="_Toc72678268" w:history="1">
+          <w:hyperlink w:anchor="_Toc72682488" w:history="1">
             <w:r>
               <w:rPr>
                 <w:rStyle w:val="Hyperlink"/>
@@ -524,7 +524,7 @@
                 <w:noProof/>
                 <w:webHidden/>
               </w:rPr>
-              <w:instrText xml:space="preserve"> PAGEREF _Toc72678268 \h </w:instrText>
+              <w:instrText xml:space="preserve"> PAGEREF _Toc72682488 \h </w:instrText>
             </w:r>
             <w:r>
               <w:rPr>
@@ -568,7 +568,7 @@
               <w:lang w:eastAsia="de-DE"/>
             </w:rPr>
           </w:pPr>
-          <w:hyperlink w:anchor="_Toc72678269" w:history="1">
+          <w:hyperlink w:anchor="_Toc72682489" w:history="1">
             <w:r>
               <w:rPr>
                 <w:rStyle w:val="Hyperlink"/>
@@ -604,7 +604,7 @@
                 <w:noProof/>
                 <w:webHidden/>
               </w:rPr>
-              <w:instrText xml:space="preserve"> PAGEREF _Toc72678269 \h </w:instrText>
+              <w:instrText xml:space="preserve"> PAGEREF _Toc72682489 \h </w:instrText>
             </w:r>
             <w:r>
               <w:rPr>
@@ -648,7 +648,7 @@
               <w:lang w:eastAsia="de-DE"/>
             </w:rPr>
           </w:pPr>
-          <w:hyperlink w:anchor="_Toc72678270" w:history="1">
+          <w:hyperlink w:anchor="_Toc72682490" w:history="1">
             <w:r>
               <w:rPr>
                 <w:rStyle w:val="Hyperlink"/>
@@ -675,7 +675,7 @@
                 <w:noProof/>
                 <w:webHidden/>
               </w:rPr>
-              <w:instrText xml:space="preserve"> PAGEREF _Toc72678270 \h </w:instrText>
+              <w:instrText xml:space="preserve"> PAGEREF _Toc72682490 \h </w:instrText>
             </w:r>
             <w:r>
               <w:rPr>
@@ -719,7 +719,7 @@
               <w:lang w:eastAsia="de-DE"/>
             </w:rPr>
           </w:pPr>
-          <w:hyperlink w:anchor="_Toc72678271" w:history="1">
+          <w:hyperlink w:anchor="_Toc72682491" w:history="1">
             <w:r>
               <w:rPr>
                 <w:rStyle w:val="Hyperlink"/>
@@ -746,7 +746,7 @@
                 <w:noProof/>
                 <w:webHidden/>
               </w:rPr>
-              <w:instrText xml:space="preserve"> PAGEREF _Toc72678271 \h </w:instrText>
+              <w:instrText xml:space="preserve"> PAGEREF _Toc72682491 \h </w:instrText>
             </w:r>
             <w:r>
               <w:rPr>
@@ -790,7 +790,7 @@
               <w:lang w:eastAsia="de-DE"/>
             </w:rPr>
           </w:pPr>
-          <w:hyperlink w:anchor="_Toc72678272" w:history="1">
+          <w:hyperlink w:anchor="_Toc72682492" w:history="1">
             <w:r>
               <w:rPr>
                 <w:rStyle w:val="Hyperlink"/>
@@ -817,7 +817,7 @@
                 <w:noProof/>
                 <w:webHidden/>
               </w:rPr>
-              <w:instrText xml:space="preserve"> PAGEREF _Toc72678272 \h </w:instrText>
+              <w:instrText xml:space="preserve"> PAGEREF _Toc72682492 \h </w:instrText>
             </w:r>
             <w:r>
               <w:rPr>
@@ -861,7 +861,7 @@
               <w:lang w:eastAsia="de-DE"/>
             </w:rPr>
           </w:pPr>
-          <w:hyperlink w:anchor="_Toc72678273" w:history="1">
+          <w:hyperlink w:anchor="_Toc72682493" w:history="1">
             <w:r>
               <w:rPr>
                 <w:rStyle w:val="Hyperlink"/>
@@ -889,7 +889,7 @@
                 <w:noProof/>
                 <w:webHidden/>
               </w:rPr>
-              <w:instrText xml:space="preserve"> PAGEREF _Toc72678273 \h </w:instrText>
+              <w:instrText xml:space="preserve"> PAGEREF _Toc72682493 \h </w:instrText>
             </w:r>
             <w:r>
               <w:rPr>
@@ -933,7 +933,7 @@
               <w:lang w:eastAsia="de-DE"/>
             </w:rPr>
           </w:pPr>
-          <w:hyperlink w:anchor="_Toc72678274" w:history="1">
+          <w:hyperlink w:anchor="_Toc72682494" w:history="1">
             <w:r>
               <w:rPr>
                 <w:rStyle w:val="Hyperlink"/>
@@ -960,7 +960,7 @@
                 <w:noProof/>
                 <w:webHidden/>
               </w:rPr>
-              <w:instrText xml:space="preserve"> PAGEREF _Toc72678274 \h </w:instrText>
+              <w:instrText xml:space="preserve"> PAGEREF _Toc72682494 \h </w:instrText>
             </w:r>
             <w:r>
               <w:rPr>
@@ -1004,7 +1004,7 @@
               <w:lang w:eastAsia="de-DE"/>
             </w:rPr>
           </w:pPr>
-          <w:hyperlink w:anchor="_Toc72678275" w:history="1">
+          <w:hyperlink w:anchor="_Toc72682495" w:history="1">
             <w:r>
               <w:rPr>
                 <w:rStyle w:val="Hyperlink"/>
@@ -1031,7 +1031,7 @@
                 <w:noProof/>
                 <w:webHidden/>
               </w:rPr>
-              <w:instrText xml:space="preserve"> PAGEREF _Toc72678275 \h </w:instrText>
+              <w:instrText xml:space="preserve"> PAGEREF _Toc72682495 \h </w:instrText>
             </w:r>
             <w:r>
               <w:rPr>
@@ -1075,7 +1075,7 @@
               <w:lang w:eastAsia="de-DE"/>
             </w:rPr>
           </w:pPr>
-          <w:hyperlink w:anchor="_Toc72678276" w:history="1">
+          <w:hyperlink w:anchor="_Toc72682496" w:history="1">
             <w:r>
               <w:rPr>
                 <w:rStyle w:val="Hyperlink"/>
@@ -1102,7 +1102,7 @@
                 <w:noProof/>
                 <w:webHidden/>
               </w:rPr>
-              <w:instrText xml:space="preserve"> PAGEREF _Toc72678276 \h </w:instrText>
+              <w:instrText xml:space="preserve"> PAGEREF _Toc72682496 \h </w:instrText>
             </w:r>
             <w:r>
               <w:rPr>
@@ -1146,7 +1146,7 @@
               <w:lang w:eastAsia="de-DE"/>
             </w:rPr>
           </w:pPr>
-          <w:hyperlink w:anchor="_Toc72678277" w:history="1">
+          <w:hyperlink w:anchor="_Toc72682497" w:history="1">
             <w:r>
               <w:rPr>
                 <w:rStyle w:val="Hyperlink"/>
@@ -1174,7 +1174,7 @@
                 <w:noProof/>
                 <w:webHidden/>
               </w:rPr>
-              <w:instrText xml:space="preserve"> PAGEREF _Toc72678277 \h </w:instrText>
+              <w:instrText xml:space="preserve"> PAGEREF _Toc72682497 \h </w:instrText>
             </w:r>
             <w:r>
               <w:rPr>
@@ -1218,7 +1218,7 @@
               <w:lang w:eastAsia="de-DE"/>
             </w:rPr>
           </w:pPr>
-          <w:hyperlink w:anchor="_Toc72678278" w:history="1">
+          <w:hyperlink w:anchor="_Toc72682498" w:history="1">
             <w:r>
               <w:rPr>
                 <w:rStyle w:val="Hyperlink"/>
@@ -1245,7 +1245,7 @@
                 <w:noProof/>
                 <w:webHidden/>
               </w:rPr>
-              <w:instrText xml:space="preserve"> PAGEREF _Toc72678278 \h </w:instrText>
+              <w:instrText xml:space="preserve"> PAGEREF _Toc72682498 \h </w:instrText>
             </w:r>
             <w:r>
               <w:rPr>
@@ -1289,7 +1289,7 @@
               <w:lang w:eastAsia="de-DE"/>
             </w:rPr>
           </w:pPr>
-          <w:hyperlink w:anchor="_Toc72678279" w:history="1">
+          <w:hyperlink w:anchor="_Toc72682499" w:history="1">
             <w:r>
               <w:rPr>
                 <w:rStyle w:val="Hyperlink"/>
@@ -1316,7 +1316,7 @@
                 <w:noProof/>
                 <w:webHidden/>
               </w:rPr>
-              <w:instrText xml:space="preserve"> PAGEREF _Toc72678279 \h </w:instrText>
+              <w:instrText xml:space="preserve"> PAGEREF _Toc72682499 \h </w:instrText>
             </w:r>
             <w:r>
               <w:rPr>
@@ -1360,7 +1360,7 @@
               <w:lang w:eastAsia="de-DE"/>
             </w:rPr>
           </w:pPr>
-          <w:hyperlink w:anchor="_Toc72678280" w:history="1">
+          <w:hyperlink w:anchor="_Toc72682500" w:history="1">
             <w:r>
               <w:rPr>
                 <w:rStyle w:val="Hyperlink"/>
@@ -1388,7 +1388,7 @@
                 <w:noProof/>
                 <w:webHidden/>
               </w:rPr>
-              <w:instrText xml:space="preserve"> PAGEREF _Toc72678280 \h </w:instrText>
+              <w:instrText xml:space="preserve"> PAGEREF _Toc72682500 \h </w:instrText>
             </w:r>
             <w:r>
               <w:rPr>
@@ -1432,7 +1432,7 @@
               <w:lang w:eastAsia="de-DE"/>
             </w:rPr>
           </w:pPr>
-          <w:hyperlink w:anchor="_Toc72678281" w:history="1">
+          <w:hyperlink w:anchor="_Toc72682501" w:history="1">
             <w:r>
               <w:rPr>
                 <w:rStyle w:val="Hyperlink"/>
@@ -1460,7 +1460,7 @@
                 <w:noProof/>
                 <w:webHidden/>
               </w:rPr>
-              <w:instrText xml:space="preserve"> PAGEREF _Toc72678281 \h </w:instrText>
+              <w:instrText xml:space="preserve"> PAGEREF _Toc72682501 \h </w:instrText>
             </w:r>
             <w:r>
               <w:rPr>
@@ -1504,7 +1504,7 @@
               <w:lang w:eastAsia="de-DE"/>
             </w:rPr>
           </w:pPr>
-          <w:hyperlink w:anchor="_Toc72678282" w:history="1">
+          <w:hyperlink w:anchor="_Toc72682502" w:history="1">
             <w:r>
               <w:rPr>
                 <w:rStyle w:val="Hyperlink"/>
@@ -1532,7 +1532,7 @@
                 <w:noProof/>
                 <w:webHidden/>
               </w:rPr>
-              <w:instrText xml:space="preserve"> PAGEREF _Toc72678282 \h </w:instrText>
+              <w:instrText xml:space="preserve"> PAGEREF _Toc72682502 \h </w:instrText>
             </w:r>
             <w:r>
               <w:rPr>
@@ -1576,7 +1576,7 @@
               <w:lang w:eastAsia="de-DE"/>
             </w:rPr>
           </w:pPr>
-          <w:hyperlink w:anchor="_Toc72678283" w:history="1">
+          <w:hyperlink w:anchor="_Toc72682503" w:history="1">
             <w:r>
               <w:rPr>
                 <w:rStyle w:val="Hyperlink"/>
@@ -1604,7 +1604,7 @@
                 <w:noProof/>
                 <w:webHidden/>
               </w:rPr>
-              <w:instrText xml:space="preserve"> PAGEREF _Toc72678283 \h </w:instrText>
+              <w:instrText xml:space="preserve"> PAGEREF _Toc72682503 \h </w:instrText>
             </w:r>
             <w:r>
               <w:rPr>
@@ -1648,7 +1648,7 @@
               <w:lang w:eastAsia="de-DE"/>
             </w:rPr>
           </w:pPr>
-          <w:hyperlink w:anchor="_Toc72678284" w:history="1">
+          <w:hyperlink w:anchor="_Toc72682504" w:history="1">
             <w:r>
               <w:rPr>
                 <w:rStyle w:val="Hyperlink"/>
@@ -1675,7 +1675,7 @@
                 <w:noProof/>
                 <w:webHidden/>
               </w:rPr>
-              <w:instrText xml:space="preserve"> PAGEREF _Toc72678284 \h </w:instrText>
+              <w:instrText xml:space="preserve"> PAGEREF _Toc72682504 \h </w:instrText>
             </w:r>
             <w:r>
               <w:rPr>
@@ -1719,7 +1719,7 @@
               <w:lang w:eastAsia="de-DE"/>
             </w:rPr>
           </w:pPr>
-          <w:hyperlink w:anchor="_Toc72678285" w:history="1">
+          <w:hyperlink w:anchor="_Toc72682505" w:history="1">
             <w:r>
               <w:rPr>
                 <w:rStyle w:val="Hyperlink"/>
@@ -1746,7 +1746,7 @@
                 <w:noProof/>
                 <w:webHidden/>
               </w:rPr>
-              <w:instrText xml:space="preserve"> PAGEREF _Toc72678285 \h </w:instrText>
+              <w:instrText xml:space="preserve"> PAGEREF _Toc72682505 \h </w:instrText>
             </w:r>
             <w:r>
               <w:rPr>
@@ -1790,7 +1790,7 @@
               <w:lang w:eastAsia="de-DE"/>
             </w:rPr>
           </w:pPr>
-          <w:hyperlink w:anchor="_Toc72678286" w:history="1">
+          <w:hyperlink w:anchor="_Toc72682506" w:history="1">
             <w:r>
               <w:rPr>
                 <w:rStyle w:val="Hyperlink"/>
@@ -1817,7 +1817,7 @@
                 <w:noProof/>
                 <w:webHidden/>
               </w:rPr>
-              <w:instrText xml:space="preserve"> PAGEREF _Toc72678286 \h </w:instrText>
+              <w:instrText xml:space="preserve"> PAGEREF _Toc72682506 \h </w:instrText>
             </w:r>
             <w:r>
               <w:rPr>
@@ -1861,11 +1861,12 @@
               <w:lang w:eastAsia="de-DE"/>
             </w:rPr>
           </w:pPr>
-          <w:hyperlink w:anchor="_Toc72678287" w:history="1">
+          <w:hyperlink w:anchor="_Toc72682507" w:history="1">
             <w:r>
               <w:rPr>
                 <w:rStyle w:val="Hyperlink"/>
                 <w:noProof/>
+                <w:lang w:val="en-US"/>
               </w:rPr>
               <w:t>Code Coverage</w:t>
             </w:r>
@@ -1888,7 +1889,7 @@
                 <w:noProof/>
                 <w:webHidden/>
               </w:rPr>
-              <w:instrText xml:space="preserve"> PAGEREF _Toc72678287 \h </w:instrText>
+              <w:instrText xml:space="preserve"> PAGEREF _Toc72682507 \h </w:instrText>
             </w:r>
             <w:r>
               <w:rPr>
@@ -2090,7 +2091,7 @@
           <w:lang w:eastAsia="de-DE"/>
         </w:rPr>
       </w:pPr>
-      <w:bookmarkStart w:id="0" w:name="_Toc72678263"/>
+      <w:bookmarkStart w:id="0" w:name="_Toc72682483"/>
       <w:r>
         <w:rPr>
           <w:rFonts w:eastAsia="Times New Roman"/>
@@ -2124,7 +2125,7 @@
           <w:bCs/>
         </w:rPr>
       </w:pPr>
-      <w:bookmarkStart w:id="1" w:name="_Toc72678264"/>
+      <w:bookmarkStart w:id="1" w:name="_Toc72682484"/>
       <w:r>
         <w:rPr>
           <w:rFonts w:eastAsia="Times New Roman"/>
@@ -2778,7 +2779,7 @@
       <w:pPr>
         <w:pStyle w:val="Heading2"/>
       </w:pPr>
-      <w:bookmarkStart w:id="2" w:name="_Toc72678265"/>
+      <w:bookmarkStart w:id="2" w:name="_Toc72682485"/>
       <w:r>
         <w:t xml:space="preserve">Klassendiagramm mit Berücksichtigung der Clean </w:t>
       </w:r>
@@ -2939,7 +2940,7 @@
       <w:pPr>
         <w:pStyle w:val="Heading1"/>
       </w:pPr>
-      <w:bookmarkStart w:id="3" w:name="_Toc72678266"/>
+      <w:bookmarkStart w:id="3" w:name="_Toc72682486"/>
       <w:proofErr w:type="spellStart"/>
       <w:r>
         <w:t>Refactoring</w:t>
@@ -2956,7 +2957,7 @@
       <w:pPr>
         <w:pStyle w:val="Heading2"/>
       </w:pPr>
-      <w:bookmarkStart w:id="4" w:name="_Toc72678267"/>
+      <w:bookmarkStart w:id="4" w:name="_Toc72682487"/>
       <w:proofErr w:type="spellStart"/>
       <w:r>
         <w:t>Refactoring</w:t>
@@ -3065,7 +3066,7 @@
       <w:pPr>
         <w:pStyle w:val="Heading3"/>
       </w:pPr>
-      <w:bookmarkStart w:id="5" w:name="_Toc72678268"/>
+      <w:bookmarkStart w:id="5" w:name="_Toc72682488"/>
       <w:proofErr w:type="spellStart"/>
       <w:r>
         <w:t>Rename</w:t>
@@ -3935,7 +3936,7 @@
       <w:pPr>
         <w:pStyle w:val="Heading3"/>
       </w:pPr>
-      <w:bookmarkStart w:id="6" w:name="_Toc72678269"/>
+      <w:bookmarkStart w:id="6" w:name="_Toc72682489"/>
       <w:proofErr w:type="spellStart"/>
       <w:r>
         <w:t>Extract</w:t>
@@ -5529,7 +5530,7 @@
       <w:pPr>
         <w:pStyle w:val="Heading2"/>
       </w:pPr>
-      <w:bookmarkStart w:id="8" w:name="_Toc72678270"/>
+      <w:bookmarkStart w:id="8" w:name="_Toc72682490"/>
       <w:proofErr w:type="spellStart"/>
       <w:r>
         <w:t>Refactoring</w:t>
@@ -6308,7 +6309,7 @@
       <w:pPr>
         <w:pStyle w:val="Heading1"/>
       </w:pPr>
-      <w:bookmarkStart w:id="9" w:name="_Toc72678271"/>
+      <w:bookmarkStart w:id="9" w:name="_Toc72682491"/>
       <w:r>
         <w:t xml:space="preserve">Domain </w:t>
       </w:r>
@@ -6331,7 +6332,7 @@
       <w:pPr>
         <w:pStyle w:val="Heading2"/>
       </w:pPr>
-      <w:bookmarkStart w:id="10" w:name="_Toc72678272"/>
+      <w:bookmarkStart w:id="10" w:name="_Toc72682492"/>
       <w:r>
         <w:t xml:space="preserve">Bearbeiten und </w:t>
       </w:r>
@@ -6766,7 +6767,7 @@
           <w:lang w:val="en-US"/>
         </w:rPr>
       </w:pPr>
-      <w:bookmarkStart w:id="11" w:name="_Toc72678273"/>
+      <w:bookmarkStart w:id="11" w:name="_Toc72682493"/>
       <w:proofErr w:type="spellStart"/>
       <w:r>
         <w:rPr>
@@ -6800,7 +6801,7 @@
       <w:pPr>
         <w:pStyle w:val="Heading2"/>
       </w:pPr>
-      <w:bookmarkStart w:id="12" w:name="_Toc72678274"/>
+      <w:bookmarkStart w:id="12" w:name="_Toc72682494"/>
       <w:r>
         <w:t>Ana</w:t>
       </w:r>
@@ -6814,13 +6815,11 @@
       <w:pPr>
         <w:pStyle w:val="Heading3"/>
       </w:pPr>
-      <w:bookmarkStart w:id="13" w:name="_Toc72678275"/>
-      <w:proofErr w:type="spellStart"/>
+      <w:bookmarkStart w:id="13" w:name="_Toc72682495"/>
       <w:r>
         <w:t>Repositories</w:t>
       </w:r>
       <w:bookmarkEnd w:id="13"/>
-      <w:proofErr w:type="spellEnd"/>
     </w:p>
     <w:p>
       <w:r>
@@ -6838,15 +6837,7 @@
         <w:t>zum Verwalten der Benutzer bzw. Einträge könn</w:t>
       </w:r>
       <w:r>
-        <w:t xml:space="preserve">en als </w:t>
-      </w:r>
-      <w:proofErr w:type="spellStart"/>
-      <w:r>
-        <w:t>Repositories</w:t>
-      </w:r>
-      <w:proofErr w:type="spellEnd"/>
-      <w:r>
-        <w:t xml:space="preserve"> des Domain </w:t>
+        <w:t xml:space="preserve">en als Repositories des Domain </w:t>
       </w:r>
       <w:proofErr w:type="spellStart"/>
       <w:r>
@@ -7010,7 +7001,7 @@
       <w:pPr>
         <w:pStyle w:val="Heading3"/>
       </w:pPr>
-      <w:bookmarkStart w:id="14" w:name="_Toc72678276"/>
+      <w:bookmarkStart w:id="14" w:name="_Toc72682496"/>
       <w:r>
         <w:t>Aggregate</w:t>
       </w:r>
@@ -7167,7 +7158,7 @@
           <w:lang w:val="en-US"/>
         </w:rPr>
       </w:pPr>
-      <w:bookmarkStart w:id="15" w:name="_Toc72678277"/>
+      <w:bookmarkStart w:id="15" w:name="_Toc72682497"/>
       <w:r>
         <w:rPr>
           <w:lang w:val="en-US"/>
@@ -7404,7 +7395,7 @@
       <w:pPr>
         <w:pStyle w:val="Heading3"/>
       </w:pPr>
-      <w:bookmarkStart w:id="16" w:name="_Toc72678278"/>
+      <w:bookmarkStart w:id="16" w:name="_Toc72682498"/>
       <w:r>
         <w:t>Value Objects</w:t>
       </w:r>
@@ -7481,7 +7472,7 @@
       <w:pPr>
         <w:pStyle w:val="Heading1"/>
       </w:pPr>
-      <w:bookmarkStart w:id="17" w:name="_Toc72678279"/>
+      <w:bookmarkStart w:id="17" w:name="_Toc72682499"/>
       <w:proofErr w:type="spellStart"/>
       <w:r>
         <w:t>Programming</w:t>
@@ -7505,7 +7496,7 @@
           <w:lang w:val="en-US"/>
         </w:rPr>
       </w:pPr>
-      <w:bookmarkStart w:id="18" w:name="_Toc72678280"/>
+      <w:bookmarkStart w:id="18" w:name="_Toc72682500"/>
       <w:r>
         <w:rPr>
           <w:lang w:val="en-US"/>
@@ -7528,7 +7519,7 @@
           <w:lang w:val="en-US"/>
         </w:rPr>
       </w:pPr>
-      <w:bookmarkStart w:id="19" w:name="_Toc72678281"/>
+      <w:bookmarkStart w:id="19" w:name="_Toc72682501"/>
       <w:r>
         <w:rPr>
           <w:lang w:val="en-US"/>
@@ -7551,7 +7542,7 @@
           <w:lang w:val="en-US"/>
         </w:rPr>
       </w:pPr>
-      <w:bookmarkStart w:id="20" w:name="_Toc72678282"/>
+      <w:bookmarkStart w:id="20" w:name="_Toc72682502"/>
       <w:r>
         <w:rPr>
           <w:lang w:val="en-US"/>
@@ -7574,7 +7565,7 @@
           <w:lang w:val="en-US"/>
         </w:rPr>
       </w:pPr>
-      <w:bookmarkStart w:id="21" w:name="_Toc72678283"/>
+      <w:bookmarkStart w:id="21" w:name="_Toc72682503"/>
       <w:proofErr w:type="spellStart"/>
       <w:r>
         <w:rPr>
@@ -7596,7 +7587,7 @@
       <w:pPr>
         <w:pStyle w:val="Heading1"/>
       </w:pPr>
-      <w:bookmarkStart w:id="22" w:name="_Toc72678284"/>
+      <w:bookmarkStart w:id="22" w:name="_Toc72682504"/>
       <w:proofErr w:type="spellStart"/>
       <w:r>
         <w:t>UnitTests</w:t>
@@ -7622,7 +7613,7 @@
       <w:pPr>
         <w:pStyle w:val="Heading3"/>
       </w:pPr>
-      <w:bookmarkStart w:id="23" w:name="_Toc72678285"/>
+      <w:bookmarkStart w:id="23" w:name="_Toc72682505"/>
       <w:r>
         <w:t>ATRIP-Regeln</w:t>
       </w:r>
@@ -7804,6 +7795,19 @@
       </w:r>
     </w:p>
     <w:p>
+      <w:r>
+        <w:t xml:space="preserve">Außerdem wurde darauf geachtet, dass jeder </w:t>
+      </w:r>
+      <w:proofErr w:type="spellStart"/>
+      <w:r>
+        <w:t>UnitTest</w:t>
+      </w:r>
+      <w:proofErr w:type="spellEnd"/>
+      <w:r>
+        <w:t xml:space="preserve"> einen einzelnen Aspekt (z.B. Methode) der Komponente abdeckt. So ist z.B. die Ursache für einen fehlgeschlagenen Test leicht zu finden.</w:t>
+      </w:r>
+    </w:p>
+    <w:p>
       <w:pPr>
         <w:pStyle w:val="Heading4"/>
       </w:pPr>
@@ -7829,12 +7833,13 @@
       <w:pPr>
         <w:pStyle w:val="Heading3"/>
       </w:pPr>
-      <w:bookmarkStart w:id="24" w:name="_Toc72678286"/>
+      <w:bookmarkStart w:id="24" w:name="_Toc72682506"/>
       <w:r>
         <w:t>Einsatz von Mocks</w:t>
       </w:r>
       <w:bookmarkEnd w:id="24"/>
     </w:p>
+    <w:p/>
     <w:p>
       <w:pPr>
         <w:rPr>
@@ -7855,7 +7860,7 @@
           <w:color w:val="000000" w:themeColor="text1"/>
           <w:u w:val="single"/>
         </w:rPr>
-        <w:t xml:space="preserve"> unter Benutzung von </w:t>
+        <w:t xml:space="preserve"> mit Verwendung eines </w:t>
       </w:r>
       <w:proofErr w:type="spellStart"/>
       <w:r>
@@ -7863,7 +7868,7 @@
           <w:color w:val="000000" w:themeColor="text1"/>
           <w:u w:val="single"/>
         </w:rPr>
-        <w:t>Mockito</w:t>
+        <w:t>Spys</w:t>
       </w:r>
       <w:proofErr w:type="spellEnd"/>
       <w:r>
@@ -7871,13 +7876,143 @@
           <w:color w:val="000000" w:themeColor="text1"/>
           <w:u w:val="single"/>
         </w:rPr>
-        <w:t xml:space="preserve"> mit Verwendung eines </w:t>
-      </w:r>
-      <w:proofErr w:type="spellStart"/>
+        <w:t>:</w:t>
+      </w:r>
       <w:r>
         <w:rPr>
           <w:color w:val="000000" w:themeColor="text1"/>
-          <w:u w:val="single"/>
+        </w:rPr>
+        <w:t xml:space="preserve"> </w:t>
+      </w:r>
+    </w:p>
+    <w:p>
+      <w:pPr>
+        <w:rPr>
+          <w:color w:val="000000" w:themeColor="text1"/>
+        </w:rPr>
+      </w:pPr>
+      <w:r>
+        <w:rPr>
+          <w:color w:val="000000" w:themeColor="text1"/>
+        </w:rPr>
+        <w:t xml:space="preserve">Der </w:t>
+      </w:r>
+      <w:proofErr w:type="spellStart"/>
+      <w:r>
+        <w:rPr>
+          <w:color w:val="000000" w:themeColor="text1"/>
+        </w:rPr>
+        <w:t>S</w:t>
+      </w:r>
+      <w:r>
+        <w:rPr>
+          <w:color w:val="000000" w:themeColor="text1"/>
+        </w:rPr>
+        <w:t>py</w:t>
+      </w:r>
+      <w:proofErr w:type="spellEnd"/>
+      <w:r>
+        <w:rPr>
+          <w:color w:val="000000" w:themeColor="text1"/>
+        </w:rPr>
+        <w:t xml:space="preserve"> wurde verwendet, um das Verhalten einer einzelnen Methode eines realen Objekt zu ändern. Im Beispiel wird die Methode </w:t>
+      </w:r>
+      <w:proofErr w:type="spellStart"/>
+      <w:r>
+        <w:rPr>
+          <w:i/>
+          <w:iCs/>
+          <w:color w:val="000000" w:themeColor="text1"/>
+        </w:rPr>
+        <w:t>tabellenInhaltZeilenweiseFüllen</w:t>
+      </w:r>
+      <w:proofErr w:type="spellEnd"/>
+      <w:r>
+        <w:rPr>
+          <w:color w:val="000000" w:themeColor="text1"/>
+        </w:rPr>
+        <w:t xml:space="preserve"> des </w:t>
+      </w:r>
+      <w:proofErr w:type="spellStart"/>
+      <w:r>
+        <w:rPr>
+          <w:i/>
+          <w:iCs/>
+          <w:color w:val="000000" w:themeColor="text1"/>
+        </w:rPr>
+        <w:t>E</w:t>
+      </w:r>
+      <w:r>
+        <w:rPr>
+          <w:i/>
+          <w:iCs/>
+          <w:color w:val="000000" w:themeColor="text1"/>
+        </w:rPr>
+        <w:t>i</w:t>
+      </w:r>
+      <w:r>
+        <w:rPr>
+          <w:i/>
+          <w:iCs/>
+          <w:color w:val="000000" w:themeColor="text1"/>
+        </w:rPr>
+        <w:t>ntraegeAnzeigenAdapter</w:t>
+      </w:r>
+      <w:r>
+        <w:rPr>
+          <w:color w:val="000000" w:themeColor="text1"/>
+        </w:rPr>
+        <w:t>s</w:t>
+      </w:r>
+      <w:proofErr w:type="spellEnd"/>
+      <w:r>
+        <w:rPr>
+          <w:color w:val="000000" w:themeColor="text1"/>
+        </w:rPr>
+        <w:t xml:space="preserve"> getestet. Dabei werden mit der Methode </w:t>
+      </w:r>
+      <w:proofErr w:type="spellStart"/>
+      <w:r>
+        <w:rPr>
+          <w:i/>
+          <w:iCs/>
+          <w:color w:val="000000" w:themeColor="text1"/>
+        </w:rPr>
+        <w:t>getEintraege</w:t>
+      </w:r>
+      <w:proofErr w:type="spellEnd"/>
+      <w:r>
+        <w:rPr>
+          <w:i/>
+          <w:iCs/>
+          <w:color w:val="000000" w:themeColor="text1"/>
+        </w:rPr>
+        <w:t>()</w:t>
+      </w:r>
+      <w:r>
+        <w:rPr>
+          <w:color w:val="000000" w:themeColor="text1"/>
+        </w:rPr>
+        <w:t xml:space="preserve"> die vorhandenen </w:t>
+      </w:r>
+      <w:proofErr w:type="spellStart"/>
+      <w:r>
+        <w:rPr>
+          <w:color w:val="000000" w:themeColor="text1"/>
+        </w:rPr>
+        <w:t>Eintraege</w:t>
+      </w:r>
+      <w:proofErr w:type="spellEnd"/>
+      <w:r>
+        <w:rPr>
+          <w:color w:val="000000" w:themeColor="text1"/>
+        </w:rPr>
+        <w:t xml:space="preserve"> zurückgegeben, um die Tabelle zeilenweise mit diesen Einträgen zu füllen. Um zu testen, ob die Methode richtig funktioniert, mussten selbst erstellte Einträge verwendet werden, um die Eigenschaften mit dem Zeileninhalt abgleichen zu können. Dazu wurde mit Hilfe eines </w:t>
+      </w:r>
+      <w:proofErr w:type="spellStart"/>
+      <w:r>
+        <w:rPr>
+          <w:color w:val="000000" w:themeColor="text1"/>
         </w:rPr>
         <w:t>Spys</w:t>
       </w:r>
@@ -7885,189 +8020,338 @@
       <w:r>
         <w:rPr>
           <w:color w:val="000000" w:themeColor="text1"/>
-          <w:u w:val="single"/>
-        </w:rPr>
-        <w:t>:</w:t>
-      </w:r>
-      <w:r>
-        <w:rPr>
+        </w:rPr>
+        <w:t xml:space="preserve"> die Methode </w:t>
+      </w:r>
+      <w:proofErr w:type="spellStart"/>
+      <w:r>
+        <w:rPr>
+          <w:i/>
+          <w:iCs/>
           <w:color w:val="000000" w:themeColor="text1"/>
         </w:rPr>
-        <w:t xml:space="preserve"> </w:t>
-      </w:r>
-      <w:r>
-        <w:rPr>
+        <w:t>getEintraege</w:t>
+      </w:r>
+      <w:proofErr w:type="spellEnd"/>
+      <w:r>
+        <w:rPr>
+          <w:i/>
+          <w:iCs/>
           <w:color w:val="000000" w:themeColor="text1"/>
         </w:rPr>
-        <w:br/>
-        <w:t xml:space="preserve">Der </w:t>
-      </w:r>
-      <w:proofErr w:type="spellStart"/>
+        <w:t>()</w:t>
+      </w:r>
       <w:r>
         <w:rPr>
           <w:color w:val="000000" w:themeColor="text1"/>
         </w:rPr>
-        <w:t>spy</w:t>
-      </w:r>
-      <w:proofErr w:type="spellEnd"/>
+        <w:t xml:space="preserve"> so verändert, dass selbst erstellte </w:t>
+      </w:r>
       <w:r>
         <w:rPr>
           <w:color w:val="000000" w:themeColor="text1"/>
         </w:rPr>
-        <w:t xml:space="preserve"> wurde verwendet, um das Verhalten einer einzelnen Methode eines realen Objekt zu ändern. Im Beispiel wird die Methode </w:t>
-      </w:r>
-      <w:proofErr w:type="spellStart"/>
-      <w:r>
-        <w:rPr>
-          <w:i/>
-          <w:iCs/>
+        <w:lastRenderedPageBreak/>
+        <w:t xml:space="preserve">Einträge zurückgegeben wurden. </w:t>
+      </w:r>
+      <w:r>
+        <w:rPr>
+          <w:noProof/>
+        </w:rPr>
+        <w:drawing>
+          <wp:inline distT="0" distB="0" distL="0" distR="0" wp14:anchorId="67B24EA1" wp14:editId="705D0DB2">
+            <wp:extent cx="5760720" cy="935990"/>
+            <wp:effectExtent l="0" t="0" r="0" b="0"/>
+            <wp:docPr id="5" name="Picture 5"/>
+            <wp:cNvGraphicFramePr>
+              <a:graphicFrameLocks xmlns:a="http://schemas.openxmlformats.org/drawingml/2006/main" noChangeAspect="1"/>
+            </wp:cNvGraphicFramePr>
+            <a:graphic xmlns:a="http://schemas.openxmlformats.org/drawingml/2006/main">
+              <a:graphicData uri="http://schemas.openxmlformats.org/drawingml/2006/picture">
+                <pic:pic xmlns:pic="http://schemas.openxmlformats.org/drawingml/2006/picture">
+                  <pic:nvPicPr>
+                    <pic:cNvPr id="1" name=""/>
+                    <pic:cNvPicPr/>
+                  </pic:nvPicPr>
+                  <pic:blipFill>
+                    <a:blip r:embed="rId13"/>
+                    <a:stretch>
+                      <a:fillRect/>
+                    </a:stretch>
+                  </pic:blipFill>
+                  <pic:spPr>
+                    <a:xfrm>
+                      <a:off x="0" y="0"/>
+                      <a:ext cx="5760720" cy="935990"/>
+                    </a:xfrm>
+                    <a:prstGeom prst="rect">
+                      <a:avLst/>
+                    </a:prstGeom>
+                  </pic:spPr>
+                </pic:pic>
+              </a:graphicData>
+            </a:graphic>
+          </wp:inline>
+        </w:drawing>
+      </w:r>
+    </w:p>
+    <w:p>
+      <w:pPr>
+        <w:rPr>
           <w:color w:val="000000" w:themeColor="text1"/>
         </w:rPr>
-        <w:t>tabellenInhaltZeilenweiseFüllen</w:t>
-      </w:r>
-      <w:proofErr w:type="spellEnd"/>
+      </w:pPr>
       <w:r>
         <w:rPr>
           <w:color w:val="000000" w:themeColor="text1"/>
         </w:rPr>
-        <w:t xml:space="preserve"> des </w:t>
-      </w:r>
-      <w:proofErr w:type="spellStart"/>
-      <w:r>
-        <w:rPr>
-          <w:i/>
-          <w:iCs/>
+        <w:t xml:space="preserve">Der letzte Commit, der den </w:t>
+      </w:r>
+      <w:proofErr w:type="spellStart"/>
+      <w:r>
+        <w:rPr>
           <w:color w:val="000000" w:themeColor="text1"/>
         </w:rPr>
-        <w:t>EIntraegeAnzeigenAdapter</w:t>
-      </w:r>
+        <w:t>UnitTest</w:t>
+      </w:r>
+      <w:proofErr w:type="spellEnd"/>
       <w:r>
         <w:rPr>
           <w:color w:val="000000" w:themeColor="text1"/>
         </w:rPr>
-        <w:t>s</w:t>
-      </w:r>
-      <w:proofErr w:type="spellEnd"/>
-      <w:r>
-        <w:rPr>
-          <w:color w:val="000000" w:themeColor="text1"/>
-        </w:rPr>
-        <w:t xml:space="preserve"> getestet. Dabei werden mit der Methode </w:t>
-      </w:r>
-      <w:proofErr w:type="spellStart"/>
-      <w:r>
-        <w:rPr>
-          <w:i/>
-          <w:iCs/>
-          <w:color w:val="000000" w:themeColor="text1"/>
-        </w:rPr>
-        <w:t>getEintraege</w:t>
-      </w:r>
-      <w:proofErr w:type="spellEnd"/>
-      <w:r>
-        <w:rPr>
-          <w:i/>
-          <w:iCs/>
-          <w:color w:val="000000" w:themeColor="text1"/>
-        </w:rPr>
-        <w:t>()</w:t>
-      </w:r>
-      <w:r>
-        <w:rPr>
-          <w:color w:val="000000" w:themeColor="text1"/>
-        </w:rPr>
-        <w:t xml:space="preserve"> die vorhandenen </w:t>
-      </w:r>
-      <w:proofErr w:type="spellStart"/>
-      <w:r>
-        <w:rPr>
-          <w:color w:val="000000" w:themeColor="text1"/>
-        </w:rPr>
-        <w:t>Eintraege</w:t>
-      </w:r>
-      <w:proofErr w:type="spellEnd"/>
-      <w:r>
-        <w:rPr>
-          <w:color w:val="000000" w:themeColor="text1"/>
-        </w:rPr>
-        <w:t xml:space="preserve"> zurückgegeben, um die Tabelle zeilenweise mit diesen Einträgen zu füllen.</w:t>
-      </w:r>
-      <w:r>
-        <w:rPr>
-          <w:color w:val="000000" w:themeColor="text1"/>
-        </w:rPr>
-        <w:t xml:space="preserve"> Um zu testen, ob die Methode richtig funktioniert, mussten selbst erstellte Einträge verwendet werden, um die Eigenschaften mit dem Zeileninhalt abgleichen zu können. Dazu wurde mit Hilfe eines </w:t>
-      </w:r>
-      <w:proofErr w:type="spellStart"/>
-      <w:r>
-        <w:rPr>
-          <w:color w:val="000000" w:themeColor="text1"/>
-        </w:rPr>
-        <w:t>Spys</w:t>
-      </w:r>
-      <w:proofErr w:type="spellEnd"/>
-      <w:r>
-        <w:rPr>
-          <w:color w:val="000000" w:themeColor="text1"/>
-        </w:rPr>
-        <w:t xml:space="preserve"> die Methode </w:t>
-      </w:r>
-      <w:proofErr w:type="spellStart"/>
-      <w:r>
-        <w:rPr>
-          <w:i/>
-          <w:iCs/>
-          <w:color w:val="000000" w:themeColor="text1"/>
-        </w:rPr>
-        <w:t>getEintraege</w:t>
-      </w:r>
-      <w:proofErr w:type="spellEnd"/>
-      <w:r>
-        <w:rPr>
-          <w:i/>
-          <w:iCs/>
-          <w:color w:val="000000" w:themeColor="text1"/>
-        </w:rPr>
-        <w:t>()</w:t>
-      </w:r>
-      <w:r>
-        <w:rPr>
-          <w:color w:val="000000" w:themeColor="text1"/>
-        </w:rPr>
-        <w:t xml:space="preserve"> so verändert, dass selbst erstellte Einträge zurückgegeben wurden. Der letzte Commit, der den </w:t>
-      </w:r>
-      <w:proofErr w:type="spellStart"/>
-      <w:r>
-        <w:rPr>
-          <w:color w:val="000000" w:themeColor="text1"/>
-        </w:rPr>
-        <w:t>UnitTest</w:t>
-      </w:r>
-      <w:proofErr w:type="spellEnd"/>
-      <w:r>
-        <w:rPr>
-          <w:color w:val="000000" w:themeColor="text1"/>
-        </w:rPr>
         <w:t xml:space="preserve"> vervollständigt hat, ist unter folgendem Link zu finden: </w:t>
       </w:r>
-      <w:hyperlink r:id="rId13" w:history="1">
+      <w:hyperlink r:id="rId14" w:history="1">
         <w:r>
           <w:rPr>
             <w:rStyle w:val="Hyperlink"/>
           </w:rPr>
-          <w:t>Com</w:t>
+          <w:t>Commit</w:t>
         </w:r>
+      </w:hyperlink>
+    </w:p>
+    <w:p>
+      <w:pPr>
+        <w:rPr>
+          <w:color w:val="000000" w:themeColor="text1"/>
+        </w:rPr>
+      </w:pPr>
+    </w:p>
+    <w:p>
+      <w:pPr>
+        <w:rPr>
+          <w:u w:val="single"/>
+        </w:rPr>
+      </w:pPr>
+      <w:proofErr w:type="spellStart"/>
+      <w:r>
+        <w:rPr>
+          <w:u w:val="single"/>
+        </w:rPr>
+        <w:t>UnitTests</w:t>
+      </w:r>
+      <w:proofErr w:type="spellEnd"/>
+      <w:r>
+        <w:rPr>
+          <w:u w:val="single"/>
+        </w:rPr>
+        <w:t xml:space="preserve"> mit Verwendung von M</w:t>
+      </w:r>
+      <w:r>
+        <w:rPr>
+          <w:u w:val="single"/>
+        </w:rPr>
+        <w:t>ocks:</w:t>
+      </w:r>
+    </w:p>
+    <w:p>
+      <w:r>
+        <w:t xml:space="preserve">Beispiele für die Verwendung von Mocks bei der Erstellung von </w:t>
+      </w:r>
+      <w:proofErr w:type="spellStart"/>
+      <w:r>
+        <w:t>UnitTests</w:t>
+      </w:r>
+      <w:proofErr w:type="spellEnd"/>
+      <w:r>
+        <w:t xml:space="preserve"> sind die beiden Tests </w:t>
+      </w:r>
+      <w:proofErr w:type="spellStart"/>
+      <w:r>
+        <w:rPr>
+          <w:i/>
+          <w:iCs/>
+        </w:rPr>
+        <w:t>tabellenInhaltAufbauenMitEintraegen</w:t>
+      </w:r>
+      <w:proofErr w:type="spellEnd"/>
+      <w:r>
+        <w:rPr>
+          <w:i/>
+          <w:iCs/>
+        </w:rPr>
+        <w:t>()</w:t>
+      </w:r>
+      <w:r>
+        <w:t xml:space="preserve"> und </w:t>
+      </w:r>
+      <w:proofErr w:type="spellStart"/>
+      <w:r>
+        <w:rPr>
+          <w:i/>
+          <w:iCs/>
+        </w:rPr>
+        <w:t>tabellenInhaltAufbauenOhneVorhandeneEintraege</w:t>
+      </w:r>
+      <w:proofErr w:type="spellEnd"/>
+      <w:r>
+        <w:rPr>
+          <w:i/>
+          <w:iCs/>
+        </w:rPr>
+        <w:t>()</w:t>
+      </w:r>
+      <w:r>
+        <w:t xml:space="preserve"> der </w:t>
+      </w:r>
+      <w:proofErr w:type="spellStart"/>
+      <w:r>
+        <w:t>EintraegeAnzeigenAdapter</w:t>
+      </w:r>
+      <w:proofErr w:type="spellEnd"/>
+      <w:r>
+        <w:t xml:space="preserve">-Testklasse. In der originalen Methode </w:t>
+      </w:r>
+      <w:r>
+        <w:rPr>
+          <w:i/>
+          <w:iCs/>
+        </w:rPr>
+        <w:t xml:space="preserve"> </w:t>
+      </w:r>
+      <w:proofErr w:type="spellStart"/>
+      <w:r>
+        <w:rPr>
+          <w:i/>
+          <w:iCs/>
+        </w:rPr>
+        <w:t>tabellenInhaltAufbauen</w:t>
+      </w:r>
+      <w:proofErr w:type="spellEnd"/>
+      <w:r>
+        <w:rPr>
+          <w:i/>
+          <w:iCs/>
+        </w:rPr>
+        <w:t>()</w:t>
+      </w:r>
+      <w:r>
+        <w:t xml:space="preserve"> werden Methodenaufrufe des Eintrags-Repositories abgesetzt. Um die Methode dennoch zu testen, wurde das Eintrags-Repository </w:t>
+      </w:r>
+      <w:proofErr w:type="spellStart"/>
+      <w:r>
+        <w:t>gemocked</w:t>
+      </w:r>
+      <w:proofErr w:type="spellEnd"/>
+      <w:r>
+        <w:t>.</w:t>
+      </w:r>
+      <w:r>
+        <w:t xml:space="preserve"> Es sind zwei Tests zu der originalen Methode vorhanden, welche zwei unterschiedliche Szenarien prüfen – das Aufbauen des Tabelleninhalts ohne und mit vorhandenen Einträgen.</w:t>
+      </w:r>
+      <w:r>
+        <w:t xml:space="preserve"> Die Erstellung des Mocks des Eintrag-Repositories, der speziell die Methode </w:t>
+      </w:r>
+      <w:proofErr w:type="spellStart"/>
+      <w:r>
+        <w:rPr>
+          <w:i/>
+          <w:iCs/>
+        </w:rPr>
+        <w:t>liefereAnzahlEintraege</w:t>
+      </w:r>
+      <w:proofErr w:type="spellEnd"/>
+      <w:r>
+        <w:rPr>
+          <w:i/>
+          <w:iCs/>
+        </w:rPr>
+        <w:t xml:space="preserve">() </w:t>
+      </w:r>
+      <w:proofErr w:type="spellStart"/>
+      <w:r>
+        <w:t>mocked</w:t>
+      </w:r>
+      <w:proofErr w:type="spellEnd"/>
+      <w:r>
+        <w:t>, wurde, wie in folgendem Screenshot zu sehen, umgesetzt:</w:t>
+      </w:r>
+    </w:p>
+    <w:p>
+      <w:pPr>
+        <w:rPr>
+          <w:u w:val="single"/>
+        </w:rPr>
+      </w:pPr>
+      <w:r>
+        <w:rPr>
+          <w:noProof/>
+        </w:rPr>
+        <w:drawing>
+          <wp:inline distT="0" distB="0" distL="0" distR="0" wp14:anchorId="248E677A" wp14:editId="12475799">
+            <wp:extent cx="5760720" cy="387985"/>
+            <wp:effectExtent l="0" t="0" r="0" b="0"/>
+            <wp:docPr id="4" name="Picture 4"/>
+            <wp:cNvGraphicFramePr>
+              <a:graphicFrameLocks xmlns:a="http://schemas.openxmlformats.org/drawingml/2006/main" noChangeAspect="1"/>
+            </wp:cNvGraphicFramePr>
+            <a:graphic xmlns:a="http://schemas.openxmlformats.org/drawingml/2006/main">
+              <a:graphicData uri="http://schemas.openxmlformats.org/drawingml/2006/picture">
+                <pic:pic xmlns:pic="http://schemas.openxmlformats.org/drawingml/2006/picture">
+                  <pic:nvPicPr>
+                    <pic:cNvPr id="1" name=""/>
+                    <pic:cNvPicPr/>
+                  </pic:nvPicPr>
+                  <pic:blipFill>
+                    <a:blip r:embed="rId15"/>
+                    <a:stretch>
+                      <a:fillRect/>
+                    </a:stretch>
+                  </pic:blipFill>
+                  <pic:spPr>
+                    <a:xfrm>
+                      <a:off x="0" y="0"/>
+                      <a:ext cx="5760720" cy="387985"/>
+                    </a:xfrm>
+                    <a:prstGeom prst="rect">
+                      <a:avLst/>
+                    </a:prstGeom>
+                  </pic:spPr>
+                </pic:pic>
+              </a:graphicData>
+            </a:graphic>
+          </wp:inline>
+        </w:drawing>
+      </w:r>
+    </w:p>
+    <w:p>
+      <w:r>
+        <w:t xml:space="preserve">Beide </w:t>
+      </w:r>
+      <w:proofErr w:type="spellStart"/>
+      <w:r>
+        <w:t>UnitTests</w:t>
+      </w:r>
+      <w:proofErr w:type="spellEnd"/>
+      <w:r>
+        <w:t xml:space="preserve"> können unter folgendem Commit gefunden werden: </w:t>
+      </w:r>
+      <w:hyperlink r:id="rId16" w:history="1">
         <w:r>
           <w:rPr>
             <w:rStyle w:val="Hyperlink"/>
           </w:rPr>
-          <w:t>m</w:t>
-        </w:r>
-        <w:r>
-          <w:rPr>
-            <w:rStyle w:val="Hyperlink"/>
-          </w:rPr>
-          <w:t>it</w:t>
+          <w:t>Commit</w:t>
         </w:r>
       </w:hyperlink>
     </w:p>
@@ -8075,23 +8359,35 @@
     <w:p>
       <w:pPr>
         <w:pStyle w:val="Heading3"/>
-      </w:pPr>
-      <w:bookmarkStart w:id="25" w:name="_Toc72678287"/>
-      <w:r>
-        <w:lastRenderedPageBreak/>
-        <w:t xml:space="preserve">Code </w:t>
-      </w:r>
-      <w:proofErr w:type="spellStart"/>
-      <w:r>
-        <w:t>Coverage</w:t>
+        <w:rPr>
+          <w:lang w:val="en-US"/>
+        </w:rPr>
+      </w:pPr>
+      <w:bookmarkStart w:id="25" w:name="_Toc72682507"/>
+      <w:r>
+        <w:rPr>
+          <w:lang w:val="en-US"/>
+        </w:rPr>
+        <w:t>Code Coverage</w:t>
       </w:r>
       <w:bookmarkEnd w:id="25"/>
-      <w:proofErr w:type="spellEnd"/>
-    </w:p>
-    <w:p/>
-    <w:p/>
+    </w:p>
+    <w:p>
+      <w:pPr>
+        <w:rPr>
+          <w:lang w:val="en-US"/>
+        </w:rPr>
+      </w:pPr>
+    </w:p>
+    <w:p>
+      <w:pPr>
+        <w:rPr>
+          <w:lang w:val="en-US"/>
+        </w:rPr>
+      </w:pPr>
+    </w:p>
     <w:sectPr>
-      <w:headerReference w:type="default" r:id="rId14"/>
+      <w:headerReference w:type="default" r:id="rId17"/>
       <w:pgSz w:w="11906" w:h="16838"/>
       <w:pgMar w:top="1417" w:right="1417" w:bottom="1134" w:left="1417" w:header="708" w:footer="708" w:gutter="0"/>
       <w:cols w:space="708"/>
@@ -8162,8 +8458,6 @@
     </w:r>
     <w:r>
       <w:tab/>
-    </w:r>
-    <w:r>
       <w:t>26</w:t>
     </w:r>
     <w:r>
@@ -9628,7 +9922,6 @@
     <w:basedOn w:val="Normal"/>
     <w:link w:val="HTMLPreformattedChar"/>
     <w:uiPriority w:val="99"/>
-    <w:semiHidden/>
     <w:unhideWhenUsed/>
     <w:rsid w:val="00515FE7"/>
     <w:pPr>
@@ -9664,7 +9957,6 @@
     <w:basedOn w:val="DefaultParagraphFont"/>
     <w:link w:val="HTMLPreformatted"/>
     <w:uiPriority w:val="99"/>
-    <w:semiHidden/>
     <w:rsid w:val="00515FE7"/>
     <w:rPr>
       <w:rFonts w:ascii="Courier New" w:eastAsia="Times New Roman" w:hAnsi="Courier New" w:cs="Courier New"/>

</xml_diff>

<commit_message>
Abschnitt über Programming Principles weitestgehend formuliert.
</commit_message>
<xml_diff>
--- a/Planung/SWE-Programmentwurf_Dokumentation.docx
+++ b/Planung/SWE-Programmentwurf_Dokumentation.docx
@@ -127,7 +127,7 @@
           <w:r>
             <w:fldChar w:fldCharType="separate"/>
           </w:r>
-          <w:hyperlink w:anchor="_Toc72682626" w:history="1">
+          <w:hyperlink w:anchor="_Toc72750853" w:history="1">
             <w:r>
               <w:rPr>
                 <w:rStyle w:val="Hyperlink"/>
@@ -156,7 +156,7 @@
                 <w:noProof/>
                 <w:webHidden/>
               </w:rPr>
-              <w:instrText xml:space="preserve"> PAGEREF _Toc72682626 \h </w:instrText>
+              <w:instrText xml:space="preserve"> PAGEREF _Toc72750853 \h </w:instrText>
             </w:r>
             <w:r>
               <w:rPr>
@@ -200,7 +200,7 @@
               <w:lang w:eastAsia="de-DE"/>
             </w:rPr>
           </w:pPr>
-          <w:hyperlink w:anchor="_Toc72682627" w:history="1">
+          <w:hyperlink w:anchor="_Toc72750854" w:history="1">
             <w:r>
               <w:rPr>
                 <w:rStyle w:val="Hyperlink"/>
@@ -229,7 +229,7 @@
                 <w:noProof/>
                 <w:webHidden/>
               </w:rPr>
-              <w:instrText xml:space="preserve"> PAGEREF _Toc72682627 \h </w:instrText>
+              <w:instrText xml:space="preserve"> PAGEREF _Toc72750854 \h </w:instrText>
             </w:r>
             <w:r>
               <w:rPr>
@@ -273,7 +273,7 @@
               <w:lang w:eastAsia="de-DE"/>
             </w:rPr>
           </w:pPr>
-          <w:hyperlink w:anchor="_Toc72682628" w:history="1">
+          <w:hyperlink w:anchor="_Toc72750855" w:history="1">
             <w:r>
               <w:rPr>
                 <w:rStyle w:val="Hyperlink"/>
@@ -300,7 +300,7 @@
                 <w:noProof/>
                 <w:webHidden/>
               </w:rPr>
-              <w:instrText xml:space="preserve"> PAGEREF _Toc72682628 \h </w:instrText>
+              <w:instrText xml:space="preserve"> PAGEREF _Toc72750855 \h </w:instrText>
             </w:r>
             <w:r>
               <w:rPr>
@@ -344,7 +344,7 @@
               <w:lang w:eastAsia="de-DE"/>
             </w:rPr>
           </w:pPr>
-          <w:hyperlink w:anchor="_Toc72682629" w:history="1">
+          <w:hyperlink w:anchor="_Toc72750856" w:history="1">
             <w:r>
               <w:rPr>
                 <w:rStyle w:val="Hyperlink"/>
@@ -371,7 +371,7 @@
                 <w:noProof/>
                 <w:webHidden/>
               </w:rPr>
-              <w:instrText xml:space="preserve"> PAGEREF _Toc72682629 \h </w:instrText>
+              <w:instrText xml:space="preserve"> PAGEREF _Toc72750856 \h </w:instrText>
             </w:r>
             <w:r>
               <w:rPr>
@@ -415,7 +415,7 @@
               <w:lang w:eastAsia="de-DE"/>
             </w:rPr>
           </w:pPr>
-          <w:hyperlink w:anchor="_Toc72682630" w:history="1">
+          <w:hyperlink w:anchor="_Toc72750857" w:history="1">
             <w:r>
               <w:rPr>
                 <w:rStyle w:val="Hyperlink"/>
@@ -442,7 +442,7 @@
                 <w:noProof/>
                 <w:webHidden/>
               </w:rPr>
-              <w:instrText xml:space="preserve"> PAGEREF _Toc72682630 \h </w:instrText>
+              <w:instrText xml:space="preserve"> PAGEREF _Toc72750857 \h </w:instrText>
             </w:r>
             <w:r>
               <w:rPr>
@@ -486,7 +486,7 @@
               <w:lang w:eastAsia="de-DE"/>
             </w:rPr>
           </w:pPr>
-          <w:hyperlink w:anchor="_Toc72682631" w:history="1">
+          <w:hyperlink w:anchor="_Toc72750858" w:history="1">
             <w:r>
               <w:rPr>
                 <w:rStyle w:val="Hyperlink"/>
@@ -522,7 +522,7 @@
                 <w:noProof/>
                 <w:webHidden/>
               </w:rPr>
-              <w:instrText xml:space="preserve"> PAGEREF _Toc72682631 \h </w:instrText>
+              <w:instrText xml:space="preserve"> PAGEREF _Toc72750858 \h </w:instrText>
             </w:r>
             <w:r>
               <w:rPr>
@@ -566,7 +566,7 @@
               <w:lang w:eastAsia="de-DE"/>
             </w:rPr>
           </w:pPr>
-          <w:hyperlink w:anchor="_Toc72682632" w:history="1">
+          <w:hyperlink w:anchor="_Toc72750859" w:history="1">
             <w:r>
               <w:rPr>
                 <w:rStyle w:val="Hyperlink"/>
@@ -602,7 +602,7 @@
                 <w:noProof/>
                 <w:webHidden/>
               </w:rPr>
-              <w:instrText xml:space="preserve"> PAGEREF _Toc72682632 \h </w:instrText>
+              <w:instrText xml:space="preserve"> PAGEREF _Toc72750859 \h </w:instrText>
             </w:r>
             <w:r>
               <w:rPr>
@@ -646,7 +646,7 @@
               <w:lang w:eastAsia="de-DE"/>
             </w:rPr>
           </w:pPr>
-          <w:hyperlink w:anchor="_Toc72682633" w:history="1">
+          <w:hyperlink w:anchor="_Toc72750860" w:history="1">
             <w:r>
               <w:rPr>
                 <w:rStyle w:val="Hyperlink"/>
@@ -673,7 +673,7 @@
                 <w:noProof/>
                 <w:webHidden/>
               </w:rPr>
-              <w:instrText xml:space="preserve"> PAGEREF _Toc72682633 \h </w:instrText>
+              <w:instrText xml:space="preserve"> PAGEREF _Toc72750860 \h </w:instrText>
             </w:r>
             <w:r>
               <w:rPr>
@@ -717,7 +717,7 @@
               <w:lang w:eastAsia="de-DE"/>
             </w:rPr>
           </w:pPr>
-          <w:hyperlink w:anchor="_Toc72682634" w:history="1">
+          <w:hyperlink w:anchor="_Toc72750861" w:history="1">
             <w:r>
               <w:rPr>
                 <w:rStyle w:val="Hyperlink"/>
@@ -744,7 +744,7 @@
                 <w:noProof/>
                 <w:webHidden/>
               </w:rPr>
-              <w:instrText xml:space="preserve"> PAGEREF _Toc72682634 \h </w:instrText>
+              <w:instrText xml:space="preserve"> PAGEREF _Toc72750861 \h </w:instrText>
             </w:r>
             <w:r>
               <w:rPr>
@@ -788,7 +788,7 @@
               <w:lang w:eastAsia="de-DE"/>
             </w:rPr>
           </w:pPr>
-          <w:hyperlink w:anchor="_Toc72682635" w:history="1">
+          <w:hyperlink w:anchor="_Toc72750862" w:history="1">
             <w:r>
               <w:rPr>
                 <w:rStyle w:val="Hyperlink"/>
@@ -815,7 +815,7 @@
                 <w:noProof/>
                 <w:webHidden/>
               </w:rPr>
-              <w:instrText xml:space="preserve"> PAGEREF _Toc72682635 \h </w:instrText>
+              <w:instrText xml:space="preserve"> PAGEREF _Toc72750862 \h </w:instrText>
             </w:r>
             <w:r>
               <w:rPr>
@@ -859,7 +859,7 @@
               <w:lang w:eastAsia="de-DE"/>
             </w:rPr>
           </w:pPr>
-          <w:hyperlink w:anchor="_Toc72682636" w:history="1">
+          <w:hyperlink w:anchor="_Toc72750863" w:history="1">
             <w:r>
               <w:rPr>
                 <w:rStyle w:val="Hyperlink"/>
@@ -887,7 +887,7 @@
                 <w:noProof/>
                 <w:webHidden/>
               </w:rPr>
-              <w:instrText xml:space="preserve"> PAGEREF _Toc72682636 \h </w:instrText>
+              <w:instrText xml:space="preserve"> PAGEREF _Toc72750863 \h </w:instrText>
             </w:r>
             <w:r>
               <w:rPr>
@@ -931,7 +931,7 @@
               <w:lang w:eastAsia="de-DE"/>
             </w:rPr>
           </w:pPr>
-          <w:hyperlink w:anchor="_Toc72682637" w:history="1">
+          <w:hyperlink w:anchor="_Toc72750864" w:history="1">
             <w:r>
               <w:rPr>
                 <w:rStyle w:val="Hyperlink"/>
@@ -958,7 +958,7 @@
                 <w:noProof/>
                 <w:webHidden/>
               </w:rPr>
-              <w:instrText xml:space="preserve"> PAGEREF _Toc72682637 \h </w:instrText>
+              <w:instrText xml:space="preserve"> PAGEREF _Toc72750864 \h </w:instrText>
             </w:r>
             <w:r>
               <w:rPr>
@@ -1002,7 +1002,7 @@
               <w:lang w:eastAsia="de-DE"/>
             </w:rPr>
           </w:pPr>
-          <w:hyperlink w:anchor="_Toc72682638" w:history="1">
+          <w:hyperlink w:anchor="_Toc72750865" w:history="1">
             <w:r>
               <w:rPr>
                 <w:rStyle w:val="Hyperlink"/>
@@ -1029,7 +1029,7 @@
                 <w:noProof/>
                 <w:webHidden/>
               </w:rPr>
-              <w:instrText xml:space="preserve"> PAGEREF _Toc72682638 \h </w:instrText>
+              <w:instrText xml:space="preserve"> PAGEREF _Toc72750865 \h </w:instrText>
             </w:r>
             <w:r>
               <w:rPr>
@@ -1073,7 +1073,7 @@
               <w:lang w:eastAsia="de-DE"/>
             </w:rPr>
           </w:pPr>
-          <w:hyperlink w:anchor="_Toc72682639" w:history="1">
+          <w:hyperlink w:anchor="_Toc72750866" w:history="1">
             <w:r>
               <w:rPr>
                 <w:rStyle w:val="Hyperlink"/>
@@ -1100,7 +1100,7 @@
                 <w:noProof/>
                 <w:webHidden/>
               </w:rPr>
-              <w:instrText xml:space="preserve"> PAGEREF _Toc72682639 \h </w:instrText>
+              <w:instrText xml:space="preserve"> PAGEREF _Toc72750866 \h </w:instrText>
             </w:r>
             <w:r>
               <w:rPr>
@@ -1144,7 +1144,7 @@
               <w:lang w:eastAsia="de-DE"/>
             </w:rPr>
           </w:pPr>
-          <w:hyperlink w:anchor="_Toc72682640" w:history="1">
+          <w:hyperlink w:anchor="_Toc72750867" w:history="1">
             <w:r>
               <w:rPr>
                 <w:rStyle w:val="Hyperlink"/>
@@ -1172,7 +1172,7 @@
                 <w:noProof/>
                 <w:webHidden/>
               </w:rPr>
-              <w:instrText xml:space="preserve"> PAGEREF _Toc72682640 \h </w:instrText>
+              <w:instrText xml:space="preserve"> PAGEREF _Toc72750867 \h </w:instrText>
             </w:r>
             <w:r>
               <w:rPr>
@@ -1216,7 +1216,7 @@
               <w:lang w:eastAsia="de-DE"/>
             </w:rPr>
           </w:pPr>
-          <w:hyperlink w:anchor="_Toc72682641" w:history="1">
+          <w:hyperlink w:anchor="_Toc72750868" w:history="1">
             <w:r>
               <w:rPr>
                 <w:rStyle w:val="Hyperlink"/>
@@ -1243,7 +1243,7 @@
                 <w:noProof/>
                 <w:webHidden/>
               </w:rPr>
-              <w:instrText xml:space="preserve"> PAGEREF _Toc72682641 \h </w:instrText>
+              <w:instrText xml:space="preserve"> PAGEREF _Toc72750868 \h </w:instrText>
             </w:r>
             <w:r>
               <w:rPr>
@@ -1287,7 +1287,7 @@
               <w:lang w:eastAsia="de-DE"/>
             </w:rPr>
           </w:pPr>
-          <w:hyperlink w:anchor="_Toc72682642" w:history="1">
+          <w:hyperlink w:anchor="_Toc72750869" w:history="1">
             <w:r>
               <w:rPr>
                 <w:rStyle w:val="Hyperlink"/>
@@ -1314,7 +1314,7 @@
                 <w:noProof/>
                 <w:webHidden/>
               </w:rPr>
-              <w:instrText xml:space="preserve"> PAGEREF _Toc72682642 \h </w:instrText>
+              <w:instrText xml:space="preserve"> PAGEREF _Toc72750869 \h </w:instrText>
             </w:r>
             <w:r>
               <w:rPr>
@@ -1358,7 +1358,7 @@
               <w:lang w:eastAsia="de-DE"/>
             </w:rPr>
           </w:pPr>
-          <w:hyperlink w:anchor="_Toc72682643" w:history="1">
+          <w:hyperlink w:anchor="_Toc72750870" w:history="1">
             <w:r>
               <w:rPr>
                 <w:rStyle w:val="Hyperlink"/>
@@ -1386,7 +1386,7 @@
                 <w:noProof/>
                 <w:webHidden/>
               </w:rPr>
-              <w:instrText xml:space="preserve"> PAGEREF _Toc72682643 \h </w:instrText>
+              <w:instrText xml:space="preserve"> PAGEREF _Toc72750870 \h </w:instrText>
             </w:r>
             <w:r>
               <w:rPr>
@@ -1430,7 +1430,7 @@
               <w:lang w:eastAsia="de-DE"/>
             </w:rPr>
           </w:pPr>
-          <w:hyperlink w:anchor="_Toc72682644" w:history="1">
+          <w:hyperlink w:anchor="_Toc72750871" w:history="1">
             <w:r>
               <w:rPr>
                 <w:rStyle w:val="Hyperlink"/>
@@ -1458,7 +1458,7 @@
                 <w:noProof/>
                 <w:webHidden/>
               </w:rPr>
-              <w:instrText xml:space="preserve"> PAGEREF _Toc72682644 \h </w:instrText>
+              <w:instrText xml:space="preserve"> PAGEREF _Toc72750871 \h </w:instrText>
             </w:r>
             <w:r>
               <w:rPr>
@@ -1502,7 +1502,7 @@
               <w:lang w:eastAsia="de-DE"/>
             </w:rPr>
           </w:pPr>
-          <w:hyperlink w:anchor="_Toc72682645" w:history="1">
+          <w:hyperlink w:anchor="_Toc72750872" w:history="1">
             <w:r>
               <w:rPr>
                 <w:rStyle w:val="Hyperlink"/>
@@ -1530,7 +1530,7 @@
                 <w:noProof/>
                 <w:webHidden/>
               </w:rPr>
-              <w:instrText xml:space="preserve"> PAGEREF _Toc72682645 \h </w:instrText>
+              <w:instrText xml:space="preserve"> PAGEREF _Toc72750872 \h </w:instrText>
             </w:r>
             <w:r>
               <w:rPr>
@@ -1574,7 +1574,7 @@
               <w:lang w:eastAsia="de-DE"/>
             </w:rPr>
           </w:pPr>
-          <w:hyperlink w:anchor="_Toc72682646" w:history="1">
+          <w:hyperlink w:anchor="_Toc72750873" w:history="1">
             <w:r>
               <w:rPr>
                 <w:rStyle w:val="Hyperlink"/>
@@ -1602,7 +1602,79 @@
                 <w:noProof/>
                 <w:webHidden/>
               </w:rPr>
-              <w:instrText xml:space="preserve"> PAGEREF _Toc72682646 \h </w:instrText>
+              <w:instrText xml:space="preserve"> PAGEREF _Toc72750873 \h </w:instrText>
+            </w:r>
+            <w:r>
+              <w:rPr>
+                <w:noProof/>
+                <w:webHidden/>
+              </w:rPr>
+            </w:r>
+            <w:r>
+              <w:rPr>
+                <w:noProof/>
+                <w:webHidden/>
+              </w:rPr>
+              <w:fldChar w:fldCharType="separate"/>
+            </w:r>
+            <w:r>
+              <w:rPr>
+                <w:noProof/>
+                <w:webHidden/>
+              </w:rPr>
+              <w:t>9</w:t>
+            </w:r>
+            <w:r>
+              <w:rPr>
+                <w:noProof/>
+                <w:webHidden/>
+              </w:rPr>
+              <w:fldChar w:fldCharType="end"/>
+            </w:r>
+          </w:hyperlink>
+        </w:p>
+        <w:p>
+          <w:pPr>
+            <w:pStyle w:val="TOC2"/>
+            <w:tabs>
+              <w:tab w:val="right" w:leader="dot" w:pos="9062"/>
+            </w:tabs>
+            <w:rPr>
+              <w:rFonts w:eastAsiaTheme="minorEastAsia"/>
+              <w:noProof/>
+              <w:sz w:val="22"/>
+              <w:lang w:eastAsia="de-DE"/>
+            </w:rPr>
+          </w:pPr>
+          <w:hyperlink w:anchor="_Toc72750874" w:history="1">
+            <w:r>
+              <w:rPr>
+                <w:rStyle w:val="Hyperlink"/>
+                <w:noProof/>
+                <w:lang w:val="en-US"/>
+              </w:rPr>
+              <w:t>Erbauer</w:t>
+            </w:r>
+            <w:r>
+              <w:rPr>
+                <w:noProof/>
+                <w:webHidden/>
+              </w:rPr>
+              <w:tab/>
+            </w:r>
+            <w:r>
+              <w:rPr>
+                <w:noProof/>
+                <w:webHidden/>
+              </w:rPr>
+              <w:fldChar w:fldCharType="begin"/>
+            </w:r>
+            <w:r>
+              <w:rPr>
+                <w:noProof/>
+                <w:webHidden/>
+              </w:rPr>
+              <w:instrText xml:space="preserve"> PAGEREF _Toc72750874 \h </w:instrText>
             </w:r>
             <w:r>
               <w:rPr>
@@ -1646,7 +1718,7 @@
               <w:lang w:eastAsia="de-DE"/>
             </w:rPr>
           </w:pPr>
-          <w:hyperlink w:anchor="_Toc72682647" w:history="1">
+          <w:hyperlink w:anchor="_Toc72750875" w:history="1">
             <w:r>
               <w:rPr>
                 <w:rStyle w:val="Hyperlink"/>
@@ -1673,7 +1745,7 @@
                 <w:noProof/>
                 <w:webHidden/>
               </w:rPr>
-              <w:instrText xml:space="preserve"> PAGEREF _Toc72682647 \h </w:instrText>
+              <w:instrText xml:space="preserve"> PAGEREF _Toc72750875 \h </w:instrText>
             </w:r>
             <w:r>
               <w:rPr>
@@ -1693,7 +1765,7 @@
                 <w:noProof/>
                 <w:webHidden/>
               </w:rPr>
-              <w:t>9</w:t>
+              <w:t>10</w:t>
             </w:r>
             <w:r>
               <w:rPr>
@@ -1717,7 +1789,7 @@
               <w:lang w:eastAsia="de-DE"/>
             </w:rPr>
           </w:pPr>
-          <w:hyperlink w:anchor="_Toc72682648" w:history="1">
+          <w:hyperlink w:anchor="_Toc72750876" w:history="1">
             <w:r>
               <w:rPr>
                 <w:rStyle w:val="Hyperlink"/>
@@ -1744,7 +1816,7 @@
                 <w:noProof/>
                 <w:webHidden/>
               </w:rPr>
-              <w:instrText xml:space="preserve"> PAGEREF _Toc72682648 \h </w:instrText>
+              <w:instrText xml:space="preserve"> PAGEREF _Toc72750876 \h </w:instrText>
             </w:r>
             <w:r>
               <w:rPr>
@@ -1764,7 +1836,7 @@
                 <w:noProof/>
                 <w:webHidden/>
               </w:rPr>
-              <w:t>9</w:t>
+              <w:t>10</w:t>
             </w:r>
             <w:r>
               <w:rPr>
@@ -1788,7 +1860,7 @@
               <w:lang w:eastAsia="de-DE"/>
             </w:rPr>
           </w:pPr>
-          <w:hyperlink w:anchor="_Toc72682649" w:history="1">
+          <w:hyperlink w:anchor="_Toc72750877" w:history="1">
             <w:r>
               <w:rPr>
                 <w:rStyle w:val="Hyperlink"/>
@@ -1815,7 +1887,7 @@
                 <w:noProof/>
                 <w:webHidden/>
               </w:rPr>
-              <w:instrText xml:space="preserve"> PAGEREF _Toc72682649 \h </w:instrText>
+              <w:instrText xml:space="preserve"> PAGEREF _Toc72750877 \h </w:instrText>
             </w:r>
             <w:r>
               <w:rPr>
@@ -1835,7 +1907,7 @@
                 <w:noProof/>
                 <w:webHidden/>
               </w:rPr>
-              <w:t>10</w:t>
+              <w:t>11</w:t>
             </w:r>
             <w:r>
               <w:rPr>
@@ -1859,7 +1931,7 @@
               <w:lang w:eastAsia="de-DE"/>
             </w:rPr>
           </w:pPr>
-          <w:hyperlink w:anchor="_Toc72682650" w:history="1">
+          <w:hyperlink w:anchor="_Toc72750878" w:history="1">
             <w:r>
               <w:rPr>
                 <w:rStyle w:val="Hyperlink"/>
@@ -1887,7 +1959,7 @@
                 <w:noProof/>
                 <w:webHidden/>
               </w:rPr>
-              <w:instrText xml:space="preserve"> PAGEREF _Toc72682650 \h </w:instrText>
+              <w:instrText xml:space="preserve"> PAGEREF _Toc72750878 \h </w:instrText>
             </w:r>
             <w:r>
               <w:rPr>
@@ -1907,7 +1979,7 @@
                 <w:noProof/>
                 <w:webHidden/>
               </w:rPr>
-              <w:t>11</w:t>
+              <w:t>12</w:t>
             </w:r>
             <w:r>
               <w:rPr>
@@ -2082,6 +2154,25 @@
     </w:p>
     <w:p/>
     <w:p>
+      <w:r>
+        <w:t>Während der Implementierung wurde die Änderung vorgenommen, dass die Klasse Konto zunächst nicht umgesetzt wurde, sondern die Finanzverwaltung zunächst imaginär nur mit einem Konto zu führen ist, indem allgemein Einnahmen und Ausgaben verwaltet werden können. Die Funktionalität des Weckers wird dementsprechend übertragen, dass z.B. bei Übersteigen eines festgelegten Betrags der Ausgaben einer bestimmten Kategorie der Wecker aktiviert wird und der Nutzer einen Hinweis bekommt.</w:t>
+      </w:r>
+      <w:r>
+        <w:t xml:space="preserve"> Zukünftig ist denkbar, dass die Funktion, die Finanzverwaltung mit verschiedenen Konten zu füllen, integriert wird.</w:t>
+      </w:r>
+    </w:p>
+    <w:p>
+      <w:r>
+        <w:t xml:space="preserve">Es ist </w:t>
+      </w:r>
+      <w:r>
+        <w:t xml:space="preserve">weiterhin </w:t>
+      </w:r>
+      <w:r>
+        <w:t>festzuhalten, dass noch nicht alle Funktionalitäten ausprogrammiert wurden. Diese könnten in Zukunft folgen. Dazu zählen die Filter-Funktionalität und die Wecker-Funktion.</w:t>
+      </w:r>
+    </w:p>
+    <w:p>
       <w:pPr>
         <w:pStyle w:val="Heading1"/>
         <w:rPr>
@@ -2089,7 +2180,7 @@
           <w:lang w:eastAsia="de-DE"/>
         </w:rPr>
       </w:pPr>
-      <w:bookmarkStart w:id="0" w:name="_Toc72682626"/>
+      <w:bookmarkStart w:id="0" w:name="_Toc72750853"/>
       <w:r>
         <w:rPr>
           <w:rFonts w:eastAsia="Times New Roman"/>
@@ -2114,7 +2205,7 @@
           <w:bCs/>
         </w:rPr>
       </w:pPr>
-      <w:bookmarkStart w:id="1" w:name="_Toc72682627"/>
+      <w:bookmarkStart w:id="1" w:name="_Toc72750854"/>
       <w:r>
         <w:rPr>
           <w:rFonts w:eastAsia="Times New Roman"/>
@@ -2488,7 +2579,7 @@
       <w:pPr>
         <w:pStyle w:val="Heading2"/>
       </w:pPr>
-      <w:bookmarkStart w:id="2" w:name="_Toc72682628"/>
+      <w:bookmarkStart w:id="2" w:name="_Toc72750855"/>
       <w:r>
         <w:t>Klassendiagramm mit Berücksichtigung der Clean Architecture</w:t>
       </w:r>
@@ -2626,7 +2717,7 @@
       <w:pPr>
         <w:pStyle w:val="Heading1"/>
       </w:pPr>
-      <w:bookmarkStart w:id="3" w:name="_Toc72682629"/>
+      <w:bookmarkStart w:id="3" w:name="_Toc72750856"/>
       <w:r>
         <w:t>Refactoring</w:t>
       </w:r>
@@ -2641,7 +2732,7 @@
       <w:pPr>
         <w:pStyle w:val="Heading2"/>
       </w:pPr>
-      <w:bookmarkStart w:id="4" w:name="_Toc72682630"/>
+      <w:bookmarkStart w:id="4" w:name="_Toc72750857"/>
       <w:r>
         <w:t>Refactoring der StartApplikations-Klasse</w:t>
       </w:r>
@@ -2713,7 +2804,7 @@
       <w:pPr>
         <w:pStyle w:val="Heading3"/>
       </w:pPr>
-      <w:bookmarkStart w:id="5" w:name="_Toc72682631"/>
+      <w:bookmarkStart w:id="5" w:name="_Toc72750858"/>
       <w:r>
         <w:t xml:space="preserve">Rename Method </w:t>
       </w:r>
@@ -3232,7 +3323,7 @@
       <w:pPr>
         <w:pStyle w:val="Heading3"/>
       </w:pPr>
-      <w:bookmarkStart w:id="6" w:name="_Toc72682632"/>
+      <w:bookmarkStart w:id="6" w:name="_Toc72750859"/>
       <w:r>
         <w:t xml:space="preserve">Extract Method </w:t>
       </w:r>
@@ -4237,7 +4328,7 @@
       <w:pPr>
         <w:pStyle w:val="Heading2"/>
       </w:pPr>
-      <w:bookmarkStart w:id="8" w:name="_Toc72682633"/>
+      <w:bookmarkStart w:id="8" w:name="_Toc72750860"/>
       <w:r>
         <w:t>Refactoring des EintraegeAnzeigenAdapters</w:t>
       </w:r>
@@ -4775,7 +4866,7 @@
       <w:pPr>
         <w:pStyle w:val="Heading1"/>
       </w:pPr>
-      <w:bookmarkStart w:id="9" w:name="_Toc72682634"/>
+      <w:bookmarkStart w:id="9" w:name="_Toc72750861"/>
       <w:r>
         <w:t>Domain Driven Design</w:t>
       </w:r>
@@ -4790,7 +4881,7 @@
       <w:pPr>
         <w:pStyle w:val="Heading2"/>
       </w:pPr>
-      <w:bookmarkStart w:id="10" w:name="_Toc72682635"/>
+      <w:bookmarkStart w:id="10" w:name="_Toc72750862"/>
       <w:r>
         <w:t>Bearbeiten und NeuAnlegen – 1 oder 2 Klassen?</w:t>
       </w:r>
@@ -4992,7 +5083,7 @@
           <w:lang w:val="en-US"/>
         </w:rPr>
       </w:pPr>
-      <w:bookmarkStart w:id="11" w:name="_Toc72682636"/>
+      <w:bookmarkStart w:id="11" w:name="_Toc72750863"/>
       <w:r>
         <w:rPr>
           <w:lang w:val="en-US"/>
@@ -5018,7 +5109,7 @@
       <w:pPr>
         <w:pStyle w:val="Heading2"/>
       </w:pPr>
-      <w:bookmarkStart w:id="12" w:name="_Toc72682637"/>
+      <w:bookmarkStart w:id="12" w:name="_Toc72750864"/>
       <w:r>
         <w:t>Ana</w:t>
       </w:r>
@@ -5027,12 +5118,11 @@
       </w:r>
       <w:bookmarkEnd w:id="12"/>
     </w:p>
-    <w:p/>
     <w:p>
       <w:pPr>
         <w:pStyle w:val="Heading3"/>
       </w:pPr>
-      <w:bookmarkStart w:id="13" w:name="_Toc72682638"/>
+      <w:bookmarkStart w:id="13" w:name="_Toc72750865"/>
       <w:r>
         <w:t>Repositories</w:t>
       </w:r>
@@ -5164,7 +5254,7 @@
       <w:pPr>
         <w:pStyle w:val="Heading3"/>
       </w:pPr>
-      <w:bookmarkStart w:id="14" w:name="_Toc72682639"/>
+      <w:bookmarkStart w:id="14" w:name="_Toc72750866"/>
       <w:r>
         <w:t>Aggregate</w:t>
       </w:r>
@@ -5298,7 +5388,7 @@
           <w:lang w:val="en-US"/>
         </w:rPr>
       </w:pPr>
-      <w:bookmarkStart w:id="15" w:name="_Toc72682640"/>
+      <w:bookmarkStart w:id="15" w:name="_Toc72750867"/>
       <w:r>
         <w:rPr>
           <w:lang w:val="en-US"/>
@@ -5480,7 +5570,7 @@
       <w:pPr>
         <w:pStyle w:val="Heading3"/>
       </w:pPr>
-      <w:bookmarkStart w:id="16" w:name="_Toc72682641"/>
+      <w:bookmarkStart w:id="16" w:name="_Toc72750868"/>
       <w:r>
         <w:t>Value Objects</w:t>
       </w:r>
@@ -5557,7 +5647,7 @@
       <w:pPr>
         <w:pStyle w:val="Heading1"/>
       </w:pPr>
-      <w:bookmarkStart w:id="17" w:name="_Toc72682642"/>
+      <w:bookmarkStart w:id="17" w:name="_Toc72750869"/>
       <w:r>
         <w:t>Programming Principles</w:t>
       </w:r>
@@ -5571,7 +5661,7 @@
           <w:lang w:val="en-US"/>
         </w:rPr>
       </w:pPr>
-      <w:bookmarkStart w:id="18" w:name="_Toc72682643"/>
+      <w:bookmarkStart w:id="18" w:name="_Toc72750870"/>
       <w:r>
         <w:rPr>
           <w:lang w:val="en-US"/>
@@ -5583,92 +5673,307 @@
     <w:p>
       <w:pPr>
         <w:rPr>
-          <w:lang w:val="en-US"/>
+          <w:i/>
+          <w:iCs/>
+        </w:rPr>
+      </w:pPr>
+      <w:r>
+        <w:rPr>
+          <w:b/>
+          <w:bCs/>
+        </w:rPr>
+        <w:t>Single Responsibility</w:t>
+      </w:r>
+      <w:r>
+        <w:t>: Dieses Prinzip basiert auf der</w:t>
+      </w:r>
+      <w:r>
+        <w:t xml:space="preserve"> einzigen Zuständigkeit einer Klasse, so dass eine Klasse nur einen einzigen Grund haben sollte, sich zu ändern. Während der Implementierung wurde das Prinzip weitestgehend beachtet, so dass eine Klasse immer eine Zuständigkeit bzw. Funktionalität umsetzt. Jedoch sind auch Fragestellungen aufgekommen, mit denen es sich auseinander zusetzen galt. Diese wurden bereits im Kapitel </w:t>
+      </w:r>
+      <w:r>
+        <w:rPr>
+          <w:i/>
+          <w:iCs/>
+        </w:rPr>
+        <w:t>Domain Driven Design</w:t>
+      </w:r>
+      <w:r>
+        <w:t xml:space="preserve"> vorgestellt, als es darum ging, die Use-Cases </w:t>
+      </w:r>
+      <w:r>
+        <w:rPr>
+          <w:i/>
+          <w:iCs/>
+        </w:rPr>
+        <w:t>Bearbeiten</w:t>
+      </w:r>
+      <w:r>
+        <w:t xml:space="preserve"> und </w:t>
+      </w:r>
+      <w:r>
+        <w:rPr>
+          <w:i/>
+          <w:iCs/>
+        </w:rPr>
+        <w:t>Anlegen</w:t>
+      </w:r>
+      <w:r>
+        <w:t xml:space="preserve"> in einer gemeinsamen Klasse oder in zwei Klassen umzusetzen. Es wurde entschieden, beide Use-Cases in einer Klasse umzusetzen, mit der Argumentation, dass aus konzeptioneller Sicht </w:t>
+      </w:r>
+      <w:r>
+        <w:t>in beiden Fällen lediglich ein Eintrag in einen neuen Zustand gebracht wird</w:t>
+      </w:r>
+      <w:r>
+        <w:t xml:space="preserve">. (Für weitere Ausführungen s. Kapitel </w:t>
+      </w:r>
+      <w:r>
+        <w:rPr>
+          <w:i/>
+          <w:iCs/>
+        </w:rPr>
+        <w:t>Domain Driven Design – Bearbeiten und Neu anlegen – 1 oder 2 Klassen?)</w:t>
+      </w:r>
+    </w:p>
+    <w:p>
+      <w:r>
+        <w:rPr>
+          <w:b/>
+          <w:bCs/>
+        </w:rPr>
+        <w:t>Open/Closed</w:t>
+      </w:r>
+      <w:r>
+        <w:t>: Klassen, etc. sollten</w:t>
+      </w:r>
+      <w:r>
+        <w:t xml:space="preserve"> offen für Erweiterungen, aber abgeschlossen für Veränderungen sein. Veränderungen spiegeln sich z.B. in geänderten Anforderungen wieder. Bei neuen Anforderungen sollte der Code der Klasse, etc. nicht verändert werden müssen.</w:t>
+      </w:r>
+      <w:r>
+        <w:t xml:space="preserve"> In Anbetracht der Tatsache, dass noch nicht alle Funktionalitäten vollständig implementiert sind, sind zukünftige Änderungen der Klassen und Entitäten derzeit nicht auszuschließen. Ziel ist es dabei, den Code bei Fertigstellung so gestaltet zu haben, dass sich ändernde Anforderungen abgefangen werden und z.B. durch zusätzliche neue Funktionalitäten umgesetzt werden können.</w:t>
+      </w:r>
+    </w:p>
+    <w:p>
+      <w:r>
+        <w:rPr>
+          <w:b/>
+          <w:bCs/>
+        </w:rPr>
+        <w:t>Liskov Substitution:</w:t>
+      </w:r>
+      <w:r>
+        <w:t xml:space="preserve"> Es gilt zu beachten, dass laut diesem Prinzip Objekte des Software-Projekts durch ihre Subtypen ersetzt werden können sollen, ohne, dass sich die Korrektheit des Programms ändert. Da in unserem Software-Projekt sehr wenig bis gar nicht mit Vererbung gearbeitet wurde, können hierzu in Bezug auf unser Projekt keine Aussagen gemacht werden. Letztendlich sollte jedoch bei Einführung von Vererbung darauf geachtet </w:t>
+      </w:r>
+      <w:r>
+        <w:lastRenderedPageBreak/>
+        <w:t>werden, dass sich die Subtypen genauso verhalten, wie ihr Basistyp, also die Funktionen des Basistypen erweitert und nicht einschränkt.</w:t>
+      </w:r>
+    </w:p>
+    <w:p>
+      <w:r>
+        <w:rPr>
+          <w:b/>
+          <w:bCs/>
+        </w:rPr>
+        <w:t>Interface Segregation:</w:t>
+      </w:r>
+      <w:r>
+        <w:t xml:space="preserve"> Das Interface Segregation Prinzip unterstützt da</w:t>
+      </w:r>
+      <w:r>
+        <w:t>s Single Responsibility Konzept. Schnittstellen sollten möglichst passgenau auf den Client zugeschnitten sein, so dass verschiedene spezifische Interfaces anstatt eines einzigen, das alles definiert, verwendet werden. In unserer Implementierung</w:t>
+      </w:r>
+      <w:r>
+        <w:t xml:space="preserve"> sind zwar nicht viele Interfaces vorhanden, dennoch kann gesagt werden, dass z.B. für die Repositories für Benutzer und Eintrag verschiedene Schnittstellen definiert wurden, die speziell auf den Benutzer bzw. Eintrag zugeschnitten sind.</w:t>
+      </w:r>
+    </w:p>
+    <w:p>
+      <w:r>
+        <w:rPr>
+          <w:b/>
+          <w:bCs/>
+        </w:rPr>
+        <w:t>Dependency inversion</w:t>
+      </w:r>
+      <w:r>
+        <w:t>: Die Dependency Inversion stellt das Prinzip der</w:t>
+      </w:r>
+      <w:r>
+        <w:t xml:space="preserve"> Entkopplung dar. Abhängigkeiten auf konkrete Klassen stellt eine hohe Kopplung dar. Klassen höherer Ebenen sollten nicht von Klassen niedriger Ebenen abhängig sein, sondern beide von Interfaces. So kann auch die Abhängigkeit auf konkrete Klassen aufgelöst werden, indem Dependency Injection angewandt wird.</w:t>
+      </w:r>
+    </w:p>
+    <w:p>
+      <w:pPr>
+        <w:rPr>
+          <w:b/>
+          <w:bCs/>
+        </w:rPr>
+      </w:pPr>
+      <w:r>
+        <w:rPr>
+          <w:b/>
+          <w:bCs/>
+          <w:highlight w:val="red"/>
+        </w:rPr>
+        <w:t>TODO: Wie sieht das mit der Dependency Inversion bei uns aus?</w:t>
+      </w:r>
+    </w:p>
+    <w:p>
+      <w:pPr>
+        <w:rPr>
+          <w:b/>
+          <w:bCs/>
         </w:rPr>
       </w:pPr>
     </w:p>
     <w:p>
       <w:pPr>
         <w:pStyle w:val="Heading2"/>
-        <w:rPr>
-          <w:lang w:val="en-US"/>
-        </w:rPr>
-      </w:pPr>
-      <w:bookmarkStart w:id="19" w:name="_Toc72682644"/>
-      <w:r>
-        <w:rPr>
-          <w:lang w:val="en-US"/>
-        </w:rPr>
+      </w:pPr>
+      <w:bookmarkStart w:id="19" w:name="_Toc72750871"/>
+      <w:r>
         <w:t>GRASP</w:t>
       </w:r>
       <w:bookmarkEnd w:id="19"/>
     </w:p>
     <w:p>
-      <w:pPr>
-        <w:rPr>
-          <w:lang w:val="en-US"/>
-        </w:rPr>
-      </w:pPr>
-    </w:p>
+      <w:r>
+        <w:t>Low Coupling – High Cohesion stellt das Grundkonzept</w:t>
+      </w:r>
+      <w:r>
+        <w:t xml:space="preserve"> der </w:t>
+      </w:r>
+      <w:r>
+        <w:t>General Responsibility Assignment Software Patterns/Principles</w:t>
+      </w:r>
+      <w:r>
+        <w:t xml:space="preserve"> dar.</w:t>
+      </w:r>
+    </w:p>
+    <w:p>
+      <w:pPr>
+        <w:rPr>
+          <w:b/>
+          <w:bCs/>
+        </w:rPr>
+      </w:pPr>
+      <w:r>
+        <w:rPr>
+          <w:b/>
+          <w:bCs/>
+          <w:highlight w:val="red"/>
+        </w:rPr>
+        <w:t xml:space="preserve">TODO: Wie sieht das mit </w:t>
+      </w:r>
+      <w:r>
+        <w:rPr>
+          <w:b/>
+          <w:bCs/>
+          <w:highlight w:val="red"/>
+        </w:rPr>
+        <w:t xml:space="preserve">Low Coupling und High Cohesion </w:t>
+      </w:r>
+      <w:r>
+        <w:rPr>
+          <w:b/>
+          <w:bCs/>
+          <w:highlight w:val="red"/>
+        </w:rPr>
+        <w:t>bei uns aus?</w:t>
+      </w:r>
+    </w:p>
+    <w:p/>
     <w:p>
       <w:pPr>
         <w:pStyle w:val="Heading2"/>
-        <w:rPr>
-          <w:lang w:val="en-US"/>
-        </w:rPr>
-      </w:pPr>
-      <w:bookmarkStart w:id="20" w:name="_Toc72682645"/>
-      <w:r>
-        <w:rPr>
-          <w:lang w:val="en-US"/>
-        </w:rPr>
+      </w:pPr>
+      <w:bookmarkStart w:id="20" w:name="_Toc72750872"/>
+      <w:r>
         <w:t>DRY</w:t>
       </w:r>
       <w:bookmarkEnd w:id="20"/>
-    </w:p>
-    <w:p>
-      <w:pPr>
-        <w:rPr>
-          <w:lang w:val="en-US"/>
-        </w:rPr>
-      </w:pPr>
-    </w:p>
+      <w:r>
+        <w:t xml:space="preserve"> </w:t>
+      </w:r>
+    </w:p>
+    <w:p>
+      <w:r>
+        <w:t>„Don’t repeat yourself“</w:t>
+      </w:r>
+      <w:r>
+        <w:t xml:space="preserve"> – Dieses Prinzip einzuhalten</w:t>
+      </w:r>
+      <w:r>
+        <w:t xml:space="preserve">, erleichtert das Warten des Codes. Das Vermeiden von Redundanzen hilft dabei, dass Anpassungen im Code nur an einer Stelle gemacht werden müssen, anstatt an mehreren, wenn dieser Code-Ausschnitt an verschiedenen Stellen zu finden ist. </w:t>
+      </w:r>
+      <w:r>
+        <w:br/>
+        <w:t xml:space="preserve">Während der Implementierung wurde versucht, gleiche Codestellen in eine gemeinsame Methode auszulagern, um die Redundanz der Codestelle zu vermeiden. Im Refactoring wurde zum Beispiel ein gefundener Code Smell des „Duplicated Codes“ beseitigt. Für weitere Ausführungen, s. Kapitel </w:t>
+      </w:r>
+      <w:r>
+        <w:rPr>
+          <w:i/>
+          <w:iCs/>
+        </w:rPr>
+        <w:t>Refactoring – Refactoring des EintraegeAnzeigenAdapters</w:t>
+      </w:r>
+      <w:r>
+        <w:t>.</w:t>
+      </w:r>
+    </w:p>
+    <w:p>
+      <w:r>
+        <w:t xml:space="preserve">Insgesamt wurde im Software-Projekt an verschiedenen Stellen gleiche Codestellen in eine separate Methode ausgelagert, um Redundanzen zu vermeiden und das DRY-Prinzip einzuhalten. </w:t>
+      </w:r>
+    </w:p>
+    <w:p>
+      <w:r>
+        <w:t xml:space="preserve">Ein weiteres Beispiel hierfür ist in der Klasse </w:t>
+      </w:r>
+      <w:r>
+        <w:rPr>
+          <w:i/>
+          <w:iCs/>
+        </w:rPr>
+        <w:t>Eingeben</w:t>
+      </w:r>
+      <w:r>
+        <w:t xml:space="preserve"> zu finden, die die beiden gemeinsam implementierten Use-Cases Bearbeiten und Neu anlegen darstellt. In beiden Fällen, Bearbeiten und Neu anlegen eines Eintrags, wird der Inhalt der csv-Dateien zu aufgebaut und dies jeweils mit dem entsprechenden Eintrag, der bearbeitet oder neu angelegt wurde. Diese Funktionalität wurde in die Methode </w:t>
+      </w:r>
+      <w:r>
+        <w:rPr>
+          <w:i/>
+          <w:iCs/>
+        </w:rPr>
+        <w:t>zeilenInhaltAufbauen(…)</w:t>
+      </w:r>
+      <w:r>
+        <w:t xml:space="preserve"> ausgelagert, um den Code nicht doppelt</w:t>
+      </w:r>
+      <w:r>
+        <w:t xml:space="preserve"> vorhanden zu haben.</w:t>
+      </w:r>
+    </w:p>
+    <w:p/>
     <w:p>
       <w:pPr>
         <w:pStyle w:val="Heading1"/>
-        <w:rPr>
-          <w:lang w:val="en-US"/>
-        </w:rPr>
-      </w:pPr>
-      <w:bookmarkStart w:id="21" w:name="_Toc72682646"/>
-      <w:r>
-        <w:rPr>
-          <w:lang w:val="en-US"/>
-        </w:rPr>
+      </w:pPr>
+      <w:bookmarkStart w:id="21" w:name="_Toc72750873"/>
+      <w:r>
         <w:t>Entwurfsmuster</w:t>
       </w:r>
       <w:bookmarkEnd w:id="21"/>
     </w:p>
-    <w:p>
-      <w:pPr>
-        <w:rPr>
-          <w:lang w:val="en-US"/>
-        </w:rPr>
-      </w:pPr>
-    </w:p>
+    <w:p/>
     <w:p>
       <w:pPr>
         <w:pStyle w:val="Heading2"/>
-        <w:rPr>
-          <w:lang w:val="en-US"/>
-        </w:rPr>
-      </w:pPr>
-      <w:r>
-        <w:rPr>
-          <w:lang w:val="en-US"/>
-        </w:rPr>
+      </w:pPr>
+      <w:bookmarkStart w:id="22" w:name="_Toc72750874"/>
+      <w:r>
         <w:t>Erbauer</w:t>
       </w:r>
+      <w:bookmarkEnd w:id="22"/>
     </w:p>
     <w:p>
       <w:r>
@@ -5726,120 +6031,120 @@
         <w:rPr>
           <w:highlight w:val="red"/>
         </w:rPr>
+        <w:t>TODO: ANSIEDELUNG DES ERBAUERS IN DER CLEANARCHITECTURE</w:t>
+      </w:r>
+    </w:p>
+    <w:p>
+      <w:pPr>
+        <w:pStyle w:val="Heading1"/>
+      </w:pPr>
+      <w:bookmarkStart w:id="23" w:name="_Toc72750875"/>
+      <w:r>
+        <w:t>UnitTests</w:t>
+      </w:r>
+      <w:bookmarkEnd w:id="23"/>
+    </w:p>
+    <w:p/>
+    <w:p>
+      <w:r>
+        <w:t>Für den Einsatz von Mocks wurde auf das Mock-Framework Mockito zurückgegriffen, das in der Vorlesung bereits kurz vorgestellt wurde.</w:t>
+      </w:r>
+    </w:p>
+    <w:p>
+      <w:pPr>
+        <w:pStyle w:val="Heading3"/>
+      </w:pPr>
+      <w:bookmarkStart w:id="24" w:name="_Toc72750876"/>
+      <w:r>
+        <w:t>ATRIP-Regeln</w:t>
+      </w:r>
+      <w:bookmarkEnd w:id="24"/>
+    </w:p>
+    <w:p>
+      <w:r>
+        <w:t>Während des Schreibens der UnitTests wurde darauf geachtet, die ATRIP-Regeln</w:t>
+      </w:r>
+      <w:r>
+        <w:t xml:space="preserve"> so weit wie möglich</w:t>
+      </w:r>
+      <w:r>
+        <w:t xml:space="preserve"> zu berücksichtigen</w:t>
+      </w:r>
+      <w:r>
+        <w:t>.</w:t>
+      </w:r>
+    </w:p>
+    <w:p>
+      <w:pPr>
+        <w:pStyle w:val="Heading4"/>
+      </w:pPr>
+      <w:r>
+        <w:t>Automatic</w:t>
+      </w:r>
+    </w:p>
+    <w:p>
+      <w:r>
+        <w:t>Jeder Test ist eigeständig durchführbar und</w:t>
+      </w:r>
+      <w:r>
+        <w:t xml:space="preserve"> auch seine Ergebnisse</w:t>
+      </w:r>
+      <w:r>
+        <w:t xml:space="preserve"> werden</w:t>
+      </w:r>
+      <w:r>
+        <w:t xml:space="preserve"> eigeständig überprüft. Hierzu wurden neben den Bestandteilen </w:t>
+      </w:r>
+      <w:r>
+        <w:rPr>
+          <w:i/>
+          <w:iCs/>
+        </w:rPr>
+        <w:t>Arrange</w:t>
+      </w:r>
+      <w:r>
+        <w:t xml:space="preserve"> und </w:t>
+      </w:r>
+      <w:r>
+        <w:rPr>
+          <w:i/>
+          <w:iCs/>
+        </w:rPr>
+        <w:t>Act</w:t>
+      </w:r>
+      <w:r>
+        <w:t xml:space="preserve"> eines Tests, im Bestandteil </w:t>
+      </w:r>
+      <w:r>
+        <w:rPr>
+          <w:i/>
+          <w:iCs/>
+        </w:rPr>
+        <w:t>Assert</w:t>
+      </w:r>
+      <w:r>
+        <w:t xml:space="preserve"> sog. Assertions verwendet, die überprüfen, ob das erhaltene Ergebnis dem entspricht, das erwartet wurde.</w:t>
+      </w:r>
+    </w:p>
+    <w:p>
+      <w:pPr>
+        <w:pStyle w:val="Heading4"/>
+      </w:pPr>
+      <w:r>
+        <w:t>Thorough</w:t>
+      </w:r>
+    </w:p>
+    <w:p>
+      <w:r>
+        <w:t>Es ist wichtig, dass alle Fehlerfälle abgefangen werden und jede missionskritische Funktionalität getestet ist. In unserem Software-Projekt sind bisher, aufgrund der Vielzahl an Klassen, nicht alle Funktionalitäten vollständig von UnitTests abgedeckt. Dies kann als Ziel angesehen werden, in Zukunft fehlende Tests zu ergänzen und auch für jeden vorhandenen Bug mindestens ein Test hinzuzufügen.</w:t>
+      </w:r>
+    </w:p>
+    <w:p>
+      <w:pPr>
+        <w:pStyle w:val="Heading4"/>
+      </w:pPr>
+      <w:r>
         <w:lastRenderedPageBreak/>
-        <w:t>TODO: ANSIEDELUNG DES ERBAUERS IN DER CLEANARCHITECTURE</w:t>
-      </w:r>
-    </w:p>
-    <w:p>
-      <w:pPr>
-        <w:pStyle w:val="Heading1"/>
-      </w:pPr>
-      <w:bookmarkStart w:id="22" w:name="_Toc72682647"/>
-      <w:r>
-        <w:t>UnitTests</w:t>
-      </w:r>
-      <w:bookmarkEnd w:id="22"/>
-    </w:p>
-    <w:p/>
-    <w:p>
-      <w:r>
-        <w:t>Für den Einsatz von Mocks wurde auf das Mock-Framework Mockito zurückgegriffen, das in der Vorlesung bereits kurz vorgestellt wurde.</w:t>
-      </w:r>
-    </w:p>
-    <w:p>
-      <w:pPr>
-        <w:pStyle w:val="Heading3"/>
-      </w:pPr>
-      <w:bookmarkStart w:id="23" w:name="_Toc72682648"/>
-      <w:r>
-        <w:t>ATRIP-Regeln</w:t>
-      </w:r>
-      <w:bookmarkEnd w:id="23"/>
-    </w:p>
-    <w:p>
-      <w:r>
-        <w:t>Während des Schreibens der UnitTests wurde darauf geachtet, die ATRIP-Regeln</w:t>
-      </w:r>
-      <w:r>
-        <w:t xml:space="preserve"> so weit wie möglich</w:t>
-      </w:r>
-      <w:r>
-        <w:t xml:space="preserve"> zu berücksichtigen</w:t>
-      </w:r>
-      <w:r>
-        <w:t>.</w:t>
-      </w:r>
-    </w:p>
-    <w:p>
-      <w:pPr>
-        <w:pStyle w:val="Heading4"/>
-      </w:pPr>
-      <w:r>
-        <w:t>Automatic</w:t>
-      </w:r>
-    </w:p>
-    <w:p>
-      <w:r>
-        <w:t>Jeder Test ist eigeständig durchführbar und</w:t>
-      </w:r>
-      <w:r>
-        <w:t xml:space="preserve"> auch seine Ergebnisse</w:t>
-      </w:r>
-      <w:r>
-        <w:t xml:space="preserve"> werden</w:t>
-      </w:r>
-      <w:r>
-        <w:t xml:space="preserve"> eigeständig überprüft. Hierzu wurden neben den Bestandteilen </w:t>
-      </w:r>
-      <w:r>
-        <w:rPr>
-          <w:i/>
-          <w:iCs/>
-        </w:rPr>
-        <w:t>Arrange</w:t>
-      </w:r>
-      <w:r>
-        <w:t xml:space="preserve"> und </w:t>
-      </w:r>
-      <w:r>
-        <w:rPr>
-          <w:i/>
-          <w:iCs/>
-        </w:rPr>
-        <w:t>Act</w:t>
-      </w:r>
-      <w:r>
-        <w:t xml:space="preserve"> eines Tests, im Bestandteil </w:t>
-      </w:r>
-      <w:r>
-        <w:rPr>
-          <w:i/>
-          <w:iCs/>
-        </w:rPr>
-        <w:t>Assert</w:t>
-      </w:r>
-      <w:r>
-        <w:t xml:space="preserve"> sog. Assertions verwendet, die überprüfen, ob das erhaltene Ergebnis dem entspricht, das erwartet wurde.</w:t>
-      </w:r>
-    </w:p>
-    <w:p>
-      <w:pPr>
-        <w:pStyle w:val="Heading4"/>
-      </w:pPr>
-      <w:r>
-        <w:t>Thorough</w:t>
-      </w:r>
-    </w:p>
-    <w:p>
-      <w:r>
-        <w:t>Es ist wichtig, dass alle Fehlerfälle abgefangen werden und jede missionskritische Funktionalität getestet ist. In unserem Software-Projekt sind bisher, aufgrund der Vielzahl an Klassen, nicht alle Funktionalitäten vollständig von UnitTests abgedeckt. Dies kann als Ziel angesehen werden, in Zukunft fehlende Tests zu ergänzen und auch für jeden vorhandenen Bug mindestens ein Test hinzuzufügen.</w:t>
-      </w:r>
-    </w:p>
-    <w:p>
-      <w:pPr>
-        <w:pStyle w:val="Heading4"/>
-      </w:pPr>
-      <w:r>
         <w:t>Repeatable</w:t>
       </w:r>
     </w:p>
@@ -5890,7 +6195,6 @@
         <w:pStyle w:val="Heading4"/>
       </w:pPr>
       <w:r>
-        <w:lastRenderedPageBreak/>
         <w:t>Professional</w:t>
       </w:r>
     </w:p>
@@ -5904,11 +6208,11 @@
       <w:pPr>
         <w:pStyle w:val="Heading3"/>
       </w:pPr>
-      <w:bookmarkStart w:id="24" w:name="_Toc72682649"/>
+      <w:bookmarkStart w:id="25" w:name="_Toc72750877"/>
       <w:r>
         <w:t>Einsatz von Mocks</w:t>
       </w:r>
-      <w:bookmarkEnd w:id="24"/>
+      <w:bookmarkEnd w:id="25"/>
     </w:p>
     <w:p>
       <w:pPr>
@@ -6091,6 +6395,7 @@
         <w:rPr>
           <w:color w:val="000000" w:themeColor="text1"/>
         </w:rPr>
+        <w:lastRenderedPageBreak/>
         <w:t xml:space="preserve">Der letzte Commit, der den UnitTest vervollständigt hat, ist unter folgendem Link zu finden: </w:t>
       </w:r>
       <w:hyperlink r:id="rId15" w:history="1">
@@ -6247,15 +6552,14 @@
           <w:lang w:val="en-US"/>
         </w:rPr>
       </w:pPr>
-      <w:bookmarkStart w:id="25" w:name="_Toc72682650"/>
+      <w:bookmarkStart w:id="26" w:name="_Toc72750878"/>
       <w:r>
         <w:rPr>
           <w:lang w:val="en-US"/>
         </w:rPr>
-        <w:lastRenderedPageBreak/>
         <w:t>Code Coverage</w:t>
       </w:r>
-      <w:bookmarkEnd w:id="25"/>
+      <w:bookmarkEnd w:id="26"/>
     </w:p>
     <w:p>
       <w:pPr>
@@ -7510,7 +7814,7 @@
   <w:style w:type="paragraph" w:default="1" w:styleId="Normal">
     <w:name w:val="Normal"/>
     <w:qFormat/>
-    <w:rsid w:val="00DE073A"/>
+    <w:rsid w:val="000622AB"/>
     <w:rPr>
       <w:sz w:val="24"/>
     </w:rPr>

</xml_diff>

<commit_message>
Kleinere Änderungen und Abschnitt zur Schlüsselwahl der Entities formuliert.
</commit_message>
<xml_diff>
--- a/Planung/SWE-Programmentwurf_Dokumentation.docx
+++ b/Planung/SWE-Programmentwurf_Dokumentation.docx
@@ -2312,7 +2312,47 @@
           <w:szCs w:val="24"/>
           <w:lang w:eastAsia="de-DE"/>
         </w:rPr>
-        <w:t>Diese erste Version des Klassendiagrams entstand bevor wie die Clean Architecture in der Vorlesung behandelt haben. Im Folgenden werden die notwendigen Anpassungen beschrieben.</w:t>
+        <w:t>Diese erste Version des Klassendiagrams entstand</w:t>
+      </w:r>
+      <w:r>
+        <w:rPr>
+          <w:rFonts w:ascii="Calibri" w:eastAsia="Times New Roman" w:hAnsi="Calibri" w:cs="Calibri"/>
+          <w:szCs w:val="24"/>
+          <w:lang w:eastAsia="de-DE"/>
+        </w:rPr>
+        <w:t>,</w:t>
+      </w:r>
+      <w:r>
+        <w:rPr>
+          <w:rFonts w:ascii="Calibri" w:eastAsia="Times New Roman" w:hAnsi="Calibri" w:cs="Calibri"/>
+          <w:szCs w:val="24"/>
+          <w:lang w:eastAsia="de-DE"/>
+        </w:rPr>
+        <w:t xml:space="preserve"> bevor wi</w:t>
+      </w:r>
+      <w:r>
+        <w:rPr>
+          <w:rFonts w:ascii="Calibri" w:eastAsia="Times New Roman" w:hAnsi="Calibri" w:cs="Calibri"/>
+          <w:szCs w:val="24"/>
+          <w:lang w:eastAsia="de-DE"/>
+        </w:rPr>
+        <w:t>r</w:t>
+      </w:r>
+      <w:r>
+        <w:rPr>
+          <w:rFonts w:ascii="Calibri" w:eastAsia="Times New Roman" w:hAnsi="Calibri" w:cs="Calibri"/>
+          <w:szCs w:val="24"/>
+          <w:lang w:eastAsia="de-DE"/>
+        </w:rPr>
+        <w:t xml:space="preserve"> die Clean Architecture in der Vorlesung behandelt haben. Im Folgenden werden die notwendigen Anpassungen beschrieben</w:t>
+      </w:r>
+      <w:r>
+        <w:rPr>
+          <w:rFonts w:ascii="Calibri" w:eastAsia="Times New Roman" w:hAnsi="Calibri" w:cs="Calibri"/>
+          <w:szCs w:val="24"/>
+          <w:lang w:eastAsia="de-DE"/>
+        </w:rPr>
+        <w:t>:</w:t>
       </w:r>
     </w:p>
     <w:p>
@@ -2469,7 +2509,7 @@
       <w:pPr>
         <w:numPr>
           <w:ilvl w:val="0"/>
-          <w:numId w:val="2"/>
+          <w:numId w:val="3"/>
         </w:numPr>
         <w:spacing w:after="0" w:line="240" w:lineRule="auto"/>
         <w:ind w:left="540"/>
@@ -2483,10 +2523,20 @@
       <w:r>
         <w:rPr>
           <w:rFonts w:ascii="Calibri" w:eastAsia="Times New Roman" w:hAnsi="Calibri" w:cs="Calibri"/>
+          <w:b/>
+          <w:bCs/>
           <w:szCs w:val="24"/>
           <w:lang w:eastAsia="de-DE"/>
         </w:rPr>
-        <w:t>Prüfen, ob wirklich keine Anwendungsspezifische Logik vorhanden ist; Single Responsibility erfüllt?; alle Methoden der Klassen benötigt?</w:t>
+        <w:t>Paket Event:</w:t>
+      </w:r>
+      <w:r>
+        <w:rPr>
+          <w:rFonts w:ascii="Calibri" w:eastAsia="Times New Roman" w:hAnsi="Calibri" w:cs="Calibri"/>
+          <w:szCs w:val="24"/>
+          <w:lang w:eastAsia="de-DE"/>
+        </w:rPr>
+        <w:t xml:space="preserve"> Vermutlich Adapter, da die Klassen zur Kommunikation dienen und somit nicht zum anwendungsspezifischen Code des Application Codes gehören. Wenn wir Adapter und Application Code nicht unterscheiden, ist es doch auf einer Ebene.</w:t>
       </w:r>
     </w:p>
     <w:p>
@@ -2507,12 +2557,10 @@
       <w:r>
         <w:rPr>
           <w:rFonts w:ascii="Calibri" w:eastAsia="Times New Roman" w:hAnsi="Calibri" w:cs="Calibri"/>
-          <w:b/>
-          <w:bCs/>
           <w:szCs w:val="24"/>
           <w:lang w:eastAsia="de-DE"/>
         </w:rPr>
-        <w:t>Paket Event:</w:t>
+        <w:t xml:space="preserve">Bisher wurden die GUIs zu Beginn in unserem GUI Controller instanziiert, der ebenfalls für die Kommunikation zwischen den GUI Klassen zuständig war. In Berücksichtigung </w:t>
       </w:r>
       <w:r>
         <w:rPr>
@@ -2520,52 +2568,31 @@
           <w:szCs w:val="24"/>
           <w:lang w:eastAsia="de-DE"/>
         </w:rPr>
-        <w:t xml:space="preserve"> Vermutlich Adapter, da die Klassen zur Kommunikation dienen und somit nicht zum anwendungsspezifischen Code des Application Codes gehören. Wenn wir Adapter und Application Code nicht unterscheiden, ist es doch auf einer Ebene.</w:t>
-      </w:r>
-    </w:p>
-    <w:p>
-      <w:pPr>
-        <w:numPr>
-          <w:ilvl w:val="0"/>
-          <w:numId w:val="3"/>
-        </w:numPr>
-        <w:spacing w:after="0" w:line="240" w:lineRule="auto"/>
-        <w:ind w:left="540"/>
-        <w:textAlignment w:val="center"/>
+        <w:t xml:space="preserve">der Clean Architecture werden die GUIs nun in der </w:t>
+      </w:r>
+      <w:r>
         <w:rPr>
           <w:rFonts w:ascii="Calibri" w:eastAsia="Times New Roman" w:hAnsi="Calibri" w:cs="Calibri"/>
           <w:szCs w:val="24"/>
           <w:lang w:eastAsia="de-DE"/>
         </w:rPr>
-      </w:pPr>
+        <w:t xml:space="preserve">StartApplikation </w:t>
+      </w:r>
       <w:r>
         <w:rPr>
           <w:rFonts w:ascii="Calibri" w:eastAsia="Times New Roman" w:hAnsi="Calibri" w:cs="Calibri"/>
           <w:szCs w:val="24"/>
           <w:lang w:eastAsia="de-DE"/>
         </w:rPr>
-        <w:t>Bisher wurden die GUIs zu Beginn in unserem GUI Controller instanziiert, der ebenfalls für die Kommunikation zwischen den GUI Klassen zuständig war. In Berücksichtigung der Clean Architecture wird ein StartController eingeführt. Die StartApplikation ganz außen enthält die Main Methode, welche die Applikation startet und mit dem StartController für die Instanziierungen der Plugins zuständig ist. Der GUI Controller soll nur für die Kommunikation zuständig sein.</w:t>
-      </w:r>
-    </w:p>
-    <w:p>
-      <w:pPr>
-        <w:spacing w:after="0" w:line="240" w:lineRule="auto"/>
-        <w:ind w:left="540"/>
+        <w:t xml:space="preserve">instanziiert. </w:t>
+      </w:r>
+      <w:r>
         <w:rPr>
           <w:rFonts w:ascii="Calibri" w:eastAsia="Times New Roman" w:hAnsi="Calibri" w:cs="Calibri"/>
           <w:szCs w:val="24"/>
           <w:lang w:eastAsia="de-DE"/>
         </w:rPr>
-      </w:pPr>
-      <w:r>
-        <w:rPr>
-          <w:rFonts w:ascii="Calibri" w:eastAsia="Times New Roman" w:hAnsi="Calibri" w:cs="Calibri"/>
-          <w:b/>
-          <w:bCs/>
-          <w:szCs w:val="24"/>
-          <w:lang w:eastAsia="de-DE"/>
-        </w:rPr>
-        <w:t>Wenn wir die Adapter Schicht noch einführen sollten, sind die Controller ein Adapter und nicht im Application Code</w:t>
+        <w:t>Der GUI Controller soll nur für die Kommunikation zuständig sein.</w:t>
       </w:r>
     </w:p>
     <w:p>
@@ -2577,16 +2604,6 @@
     </w:p>
     <w:p>
       <w:pPr>
-        <w:pStyle w:val="Heading2"/>
-      </w:pPr>
-      <w:bookmarkStart w:id="2" w:name="_Toc72750855"/>
-      <w:r>
-        <w:t>Klassendiagramm mit Berücksichtigung der Clean Architecture</w:t>
-      </w:r>
-      <w:bookmarkEnd w:id="2"/>
-    </w:p>
-    <w:p>
-      <w:pPr>
         <w:tabs>
           <w:tab w:val="left" w:pos="2880"/>
         </w:tabs>
@@ -2594,10 +2611,27 @@
     </w:p>
     <w:p>
       <w:pPr>
+        <w:pStyle w:val="Heading2"/>
+      </w:pPr>
+      <w:bookmarkStart w:id="2" w:name="_Toc72750855"/>
+      <w:r>
+        <w:t>Klassendiagramm mit Berücksichtigung der Clean Architecture</w:t>
+      </w:r>
+      <w:bookmarkEnd w:id="2"/>
+    </w:p>
+    <w:p>
+      <w:pPr>
         <w:tabs>
           <w:tab w:val="left" w:pos="2880"/>
         </w:tabs>
       </w:pPr>
+    </w:p>
+    <w:p>
+      <w:pPr>
+        <w:tabs>
+          <w:tab w:val="left" w:pos="2880"/>
+        </w:tabs>
+      </w:pPr>
       <w:r>
         <w:rPr>
           <w:rFonts w:ascii="Calibri" w:eastAsia="Times New Roman" w:hAnsi="Calibri" w:cs="Calibri"/>
@@ -2605,6 +2639,7 @@
           <w:szCs w:val="24"/>
           <w:lang w:eastAsia="de-DE"/>
         </w:rPr>
+        <w:lastRenderedPageBreak/>
         <w:drawing>
           <wp:inline distT="0" distB="0" distL="0" distR="0" wp14:anchorId="36AD4504" wp14:editId="303D693F">
             <wp:extent cx="5760720" cy="2312670"/>
@@ -2895,7 +2930,6 @@
           <w:szCs w:val="20"/>
           <w:lang w:eastAsia="de-DE"/>
         </w:rPr>
-        <w:lastRenderedPageBreak/>
         <w:t xml:space="preserve">private static </w:t>
       </w:r>
       <w:r>
@@ -3091,6 +3125,16 @@
           <w:lang w:eastAsia="de-DE"/>
         </w:rPr>
         <w:br/>
+      </w:r>
+      <w:r>
+        <w:rPr>
+          <w:rFonts w:ascii="Courier New" w:eastAsia="Times New Roman" w:hAnsi="Courier New" w:cs="Courier New"/>
+          <w:color w:val="CC7832"/>
+          <w:sz w:val="20"/>
+          <w:szCs w:val="20"/>
+          <w:lang w:eastAsia="de-DE"/>
+        </w:rPr>
+        <w:lastRenderedPageBreak/>
         <w:t xml:space="preserve">    </w:t>
       </w:r>
       <w:r>
@@ -4301,12 +4345,6 @@
           <w:color w:val="CC7832"/>
         </w:rPr>
         <w:br/>
-      </w:r>
-      <w:r>
-        <w:rPr>
-          <w:color w:val="CC7832"/>
-        </w:rPr>
-        <w:lastRenderedPageBreak/>
         <w:t xml:space="preserve">    </w:t>
       </w:r>
       <w:r>
@@ -4330,6 +4368,7 @@
       </w:pPr>
       <w:bookmarkStart w:id="8" w:name="_Toc72750860"/>
       <w:r>
+        <w:lastRenderedPageBreak/>
         <w:t>Refactoring des EintraegeAnzeigenAdapters</w:t>
       </w:r>
       <w:bookmarkEnd w:id="8"/>
@@ -4900,14 +4939,14 @@
         <w:t>:</w:t>
       </w:r>
       <w:r>
-        <w:t xml:space="preserve"> "Eingeben" eines neuen Eintrags wird sowohl im Rahmen </w:t>
+        <w:t xml:space="preserve"> "Eingeben" eines neuen Eintrags wird sowohl im Rahmen der Erstellung eines neuen Eintrags als auch beim Bearbeitungsvorgang </w:t>
+      </w:r>
+      <w:r>
+        <w:t xml:space="preserve">eines bestehenden Eintrags getätigt. Gemäß der Domänensprache wären "NeuAnlegen" und "Bearbeiten" also noch aussagekräftigere Bezeichnungen für die Klassen (und für Teile der in den Klassen </w:t>
       </w:r>
       <w:r>
         <w:lastRenderedPageBreak/>
-        <w:t xml:space="preserve">der Erstellung eines neuen Eintrags als auch beim Bearbeitungsvorgang </w:t>
-      </w:r>
-      <w:r>
-        <w:t xml:space="preserve">eines bestehenden Eintrags getätigt. Gemäß der Domänensprache wären "NeuAnlegen" und "Bearbeiten" also noch aussagekräftigere Bezeichnungen für die Klassen (und für Teile der in den Klassen vorhandenen Methoden). Deshalb musste an dieser Stelle abgewogen werden, ob es sinnvoll ist die Klassen aufzuspalten. </w:t>
+        <w:t xml:space="preserve">vorhandenen Methoden). Deshalb musste an dieser Stelle abgewogen werden, ob es sinnvoll ist die Klassen aufzuspalten. </w:t>
       </w:r>
     </w:p>
     <w:p>
@@ -5079,32 +5118,14 @@
     <w:p>
       <w:pPr>
         <w:pStyle w:val="Heading2"/>
-        <w:rPr>
-          <w:lang w:val="en-US"/>
-        </w:rPr>
       </w:pPr>
       <w:bookmarkStart w:id="11" w:name="_Toc72750863"/>
       <w:r>
-        <w:rPr>
-          <w:lang w:val="en-US"/>
-        </w:rPr>
-        <w:t>Analy</w:t>
-      </w:r>
-      <w:r>
-        <w:rPr>
-          <w:lang w:val="en-US"/>
-        </w:rPr>
-        <w:t>se der Ubiquitous Language</w:t>
+        <w:t>Analyse der Ubiquitous Language</w:t>
       </w:r>
       <w:bookmarkEnd w:id="11"/>
     </w:p>
-    <w:p>
-      <w:pPr>
-        <w:rPr>
-          <w:lang w:val="en-US"/>
-        </w:rPr>
-      </w:pPr>
-    </w:p>
+    <w:p/>
     <w:p>
       <w:pPr>
         <w:pStyle w:val="Heading2"/>
@@ -5141,483 +5162,626 @@
     </w:p>
     <w:p>
       <w:r>
+        <w:t xml:space="preserve">Sie bieten eine Schnittstelle der Anwendung zur Datenbank, </w:t>
+      </w:r>
+      <w:r>
+        <w:t xml:space="preserve">in unserem Fall die csv-Dateien, </w:t>
+      </w:r>
+      <w:r>
+        <w:t>ohne, dass die Anwendung wissen muss, wie die Speicherung aussieht. Der</w:t>
+      </w:r>
+      <w:r>
+        <w:rPr>
+          <w:rFonts w:ascii="Calibri" w:hAnsi="Calibri" w:cs="Calibri"/>
+        </w:rPr>
+        <w:t xml:space="preserve"> </w:t>
+      </w:r>
+      <w:r>
+        <w:rPr>
+          <w:rFonts w:cstheme="minorHAnsi"/>
+        </w:rPr>
+        <w:t>"Vorratsschrank" (EntityManager) verwaltet die entsprechenden Aggregate. Bei der Erstellung der Interfaces, die im Domain Code liegen, wurde darauf geachtet, die Ubiqu</w:t>
+      </w:r>
+      <w:r>
+        <w:rPr>
+          <w:rFonts w:cstheme="minorHAnsi"/>
+        </w:rPr>
+        <w:t>i</w:t>
+      </w:r>
+      <w:r>
+        <w:rPr>
+          <w:rFonts w:cstheme="minorHAnsi"/>
+        </w:rPr>
+        <w:t xml:space="preserve">tous Language </w:t>
+      </w:r>
+      <w:r>
+        <w:rPr>
+          <w:rFonts w:cstheme="minorHAnsi"/>
+        </w:rPr>
+        <w:t>zu verwenden</w:t>
+      </w:r>
+      <w:r>
+        <w:rPr>
+          <w:rFonts w:cstheme="minorHAnsi"/>
+        </w:rPr>
+        <w:t>.</w:t>
+      </w:r>
+      <w:r>
+        <w:rPr>
+          <w:rFonts w:cstheme="minorHAnsi"/>
+        </w:rPr>
+        <w:br/>
+      </w:r>
+      <w:r>
+        <w:rPr>
+          <w:rFonts w:cstheme="minorHAnsi"/>
+        </w:rPr>
         <w:lastRenderedPageBreak/>
-        <w:t xml:space="preserve">Sie bieten eine Schnittstelle der Anwendung zur Datenbank, </w:t>
-      </w:r>
-      <w:r>
-        <w:t xml:space="preserve">in unserem Fall die csv-Dateien, </w:t>
-      </w:r>
-      <w:r>
-        <w:t>ohne, dass die Anwendung wissen muss, wie die Speicherung aussieht. Der</w:t>
-      </w:r>
-      <w:r>
-        <w:rPr>
-          <w:rFonts w:ascii="Calibri" w:hAnsi="Calibri" w:cs="Calibri"/>
-        </w:rPr>
+        <w:t xml:space="preserve">Im Interface </w:t>
+      </w:r>
+      <w:r>
+        <w:rPr>
+          <w:rFonts w:cstheme="minorHAnsi"/>
+          <w:i/>
+          <w:iCs/>
+        </w:rPr>
+        <w:t>EintragEM</w:t>
+      </w:r>
+      <w:r>
+        <w:rPr>
+          <w:rFonts w:cstheme="minorHAnsi"/>
+        </w:rPr>
+        <w:t xml:space="preserve"> wurden</w:t>
+      </w:r>
+      <w:r>
+        <w:rPr>
+          <w:rFonts w:cstheme="minorHAnsi"/>
+        </w:rPr>
+        <w:t xml:space="preserve"> zunächst</w:t>
+      </w:r>
+      <w:r>
+        <w:rPr>
+          <w:rFonts w:cstheme="minorHAnsi"/>
+        </w:rPr>
+        <w:t xml:space="preserve"> mehr Methoden definiert, als wir</w:t>
+      </w:r>
+      <w:r>
+        <w:rPr>
+          <w:rFonts w:cstheme="minorHAnsi"/>
+        </w:rPr>
+        <w:t xml:space="preserve"> zur konkreten Umsetzung benötigen</w:t>
+      </w:r>
+      <w:r>
+        <w:rPr>
+          <w:rFonts w:cstheme="minorHAnsi"/>
+        </w:rPr>
+        <w:t xml:space="preserve">. In Zukunft könnten </w:t>
+      </w:r>
+      <w:r>
+        <w:rPr>
+          <w:rFonts w:cstheme="minorHAnsi"/>
+        </w:rPr>
+        <w:t xml:space="preserve">jedoch </w:t>
+      </w:r>
+      <w:r>
+        <w:rPr>
+          <w:rFonts w:cstheme="minorHAnsi"/>
+        </w:rPr>
+        <w:t>weitere Funktionalitäten umgesetzt werden.</w:t>
+      </w:r>
+    </w:p>
+    <w:p/>
+    <w:p>
+      <w:pPr>
+        <w:pStyle w:val="Heading3"/>
+      </w:pPr>
+      <w:bookmarkStart w:id="14" w:name="_Toc72750866"/>
+      <w:r>
+        <w:t>Aggregate</w:t>
+      </w:r>
+      <w:bookmarkEnd w:id="14"/>
+    </w:p>
+    <w:p>
+      <w:r>
+        <w:t>Entities können zu gemeinsam v</w:t>
+      </w:r>
+      <w:r>
+        <w:t xml:space="preserve">erwalteten Einheiten gruppiert werden. Dies findet auch in unserem Softwareprojekt Anwendung. So kann allgemein jede Entity als Aggregat betrachtet werden, im Zweifelsfall besteht das Aggregat nur aus diesem einen Entity und die Entity entspricht ebenfalls der Aggregat Root Entity. </w:t>
+      </w:r>
+    </w:p>
+    <w:p>
+      <w:r>
+        <w:t>Bei uns sind jedoch auch zusammengesetzte Aggregate zu finden:</w:t>
+      </w:r>
+    </w:p>
+    <w:p>
+      <w:r>
+        <w:t xml:space="preserve">Die Entities </w:t>
+      </w:r>
+      <w:r>
+        <w:rPr>
+          <w:i/>
+          <w:iCs/>
+        </w:rPr>
+        <w:t>Benutzer</w:t>
+      </w:r>
+      <w:r>
+        <w:t xml:space="preserve"> und </w:t>
+      </w:r>
+      <w:r>
+        <w:rPr>
+          <w:i/>
+          <w:iCs/>
+        </w:rPr>
+        <w:t>Email</w:t>
+      </w:r>
+      <w:r>
+        <w:t xml:space="preserve"> sind als ein Aggregat zusammengefasst und werden durch ein Repository verwaltet (s. vorherigen Abschnitt). Dabei ist der Zugriff über den Benutzer geregelt.</w:t>
+      </w:r>
+    </w:p>
+    <w:p>
+      <w:r>
+        <w:t xml:space="preserve">Ein weiteres Aggregat bilden die Entities </w:t>
+      </w:r>
+      <w:r>
+        <w:rPr>
+          <w:i/>
+          <w:iCs/>
+        </w:rPr>
+        <w:t>Eintrag</w:t>
+      </w:r>
+      <w:r>
+        <w:t xml:space="preserve"> und </w:t>
+      </w:r>
+      <w:r>
+        <w:rPr>
+          <w:i/>
+          <w:iCs/>
+        </w:rPr>
+        <w:t>Systemaenderung</w:t>
+      </w:r>
+      <w:r>
+        <w:t xml:space="preserve">. Die Rolle der Aggregat Root Entity übernimmt die Entity </w:t>
+      </w:r>
+      <w:r>
+        <w:rPr>
+          <w:i/>
+          <w:iCs/>
+        </w:rPr>
+        <w:t>Eintrag</w:t>
+      </w:r>
+      <w:r>
+        <w:t xml:space="preserve">. An dieser Stelle könnte theoretisch die Entity </w:t>
+      </w:r>
+      <w:r>
+        <w:rPr>
+          <w:i/>
+          <w:iCs/>
+        </w:rPr>
+        <w:t>Kategorie</w:t>
+      </w:r>
+      <w:r>
+        <w:t xml:space="preserve"> ebenfalls zu diesem Aggregat zählen. In unserer Anwendung </w:t>
+      </w:r>
+      <w:r>
+        <w:t>wäre</w:t>
+      </w:r>
+      <w:r>
+        <w:t xml:space="preserve"> dies jedoch nicht </w:t>
+      </w:r>
+      <w:r>
+        <w:t xml:space="preserve">mehr </w:t>
+      </w:r>
+      <w:r>
+        <w:t xml:space="preserve">der Fall, </w:t>
+      </w:r>
+      <w:r>
+        <w:t>sobald in Zukunft dem Nutzer</w:t>
+      </w:r>
+      <w:r>
+        <w:t xml:space="preserve"> die Möglichkeit geboten </w:t>
+      </w:r>
+      <w:r>
+        <w:t>wird</w:t>
+      </w:r>
+      <w:r>
+        <w:t xml:space="preserve">, eigene Kategorien anzulegen. Hierfür ist ein direkter Zugriff auf die Entity </w:t>
+      </w:r>
+      <w:r>
+        <w:rPr>
+          <w:i/>
+          <w:iCs/>
+        </w:rPr>
+        <w:t>Kategorie</w:t>
+      </w:r>
+      <w:r>
+        <w:t xml:space="preserve"> notwendig, der unabhängig der Einträge ist.</w:t>
+      </w:r>
+      <w:r>
+        <w:t xml:space="preserve"> Das Aggregat wird ebenfalls über ein Repository verwaltet.</w:t>
+      </w:r>
+    </w:p>
+    <w:p/>
+    <w:p>
+      <w:pPr>
+        <w:pStyle w:val="Heading3"/>
+      </w:pPr>
+      <w:bookmarkStart w:id="15" w:name="_Toc72750867"/>
+      <w:r>
+        <w:t>Entities</w:t>
+      </w:r>
+      <w:bookmarkEnd w:id="15"/>
+    </w:p>
+    <w:p>
+      <w:r>
+        <w:t>Entities bilden eine kontinuierliche E</w:t>
+      </w:r>
+      <w:r>
+        <w:t>xistenz ab, deren Eigenschaften und Werte innerhalb des Lebenszyklus des Entities verändert werden können. Identifiziert werden Entities durch eine ID, umgesetzt durch Schlüssel.</w:t>
+      </w:r>
+    </w:p>
+    <w:p>
+      <w:r>
+        <w:t xml:space="preserve">Im </w:t>
+      </w:r>
+      <w:r>
+        <w:rPr>
+          <w:i/>
+          <w:iCs/>
+        </w:rPr>
+        <w:t>model</w:t>
+      </w:r>
+      <w:r>
+        <w:t>-Paket unseres Pr</w:t>
+      </w:r>
+      <w:r>
+        <w:t>ojekts können die von uns verwendeten Entities gefunden werden</w:t>
+      </w:r>
+      <w:r>
+        <w:t xml:space="preserve">: </w:t>
+      </w:r>
+      <w:r>
+        <w:rPr>
+          <w:i/>
+          <w:iCs/>
+        </w:rPr>
+        <w:t>Benutzer, Eintrag, Email, Kategorie</w:t>
+      </w:r>
+      <w:r>
+        <w:t xml:space="preserve"> und</w:t>
+      </w:r>
+      <w:r>
+        <w:rPr>
+          <w:i/>
+          <w:iCs/>
+        </w:rPr>
+        <w:t xml:space="preserve"> Systemaenderung</w:t>
+      </w:r>
+      <w:r>
         <w:t xml:space="preserve"> </w:t>
       </w:r>
-      <w:r>
-        <w:rPr>
-          <w:rFonts w:cstheme="minorHAnsi"/>
-        </w:rPr>
-        <w:t>"Vorratsschrank" (EntityManager) verwaltet die entsprechenden Aggregate. Bei der Erstellung der Interfaces, die im Domain Code liegen, wurde darauf geachtet, die Ubiqu</w:t>
-      </w:r>
-      <w:r>
-        <w:rPr>
-          <w:rFonts w:cstheme="minorHAnsi"/>
-        </w:rPr>
-        <w:t>i</w:t>
-      </w:r>
-      <w:r>
-        <w:rPr>
-          <w:rFonts w:cstheme="minorHAnsi"/>
-        </w:rPr>
-        <w:t xml:space="preserve">tous Language </w:t>
-      </w:r>
-      <w:r>
-        <w:rPr>
-          <w:rFonts w:cstheme="minorHAnsi"/>
-        </w:rPr>
-        <w:t>zu verwenden</w:t>
-      </w:r>
-      <w:r>
-        <w:rPr>
-          <w:rFonts w:cstheme="minorHAnsi"/>
-        </w:rPr>
+    </w:p>
+    <w:p>
+      <w:r>
+        <w:t>Jede dieser Entities hat v</w:t>
+      </w:r>
+      <w:r>
+        <w:t xml:space="preserve">eränderliche Eigenschaften, einen Lebenszyklus und repräsentiert etwas der Domäne. </w:t>
+      </w:r>
+      <w:r>
+        <w:t xml:space="preserve">So steht die Entity </w:t>
+      </w:r>
+      <w:r>
+        <w:rPr>
+          <w:i/>
+          <w:iCs/>
+        </w:rPr>
+        <w:t>Eintrag</w:t>
+      </w:r>
+      <w:r>
+        <w:t xml:space="preserve"> für eine </w:t>
+      </w:r>
+      <w:r>
+        <w:t>Einnahme</w:t>
+      </w:r>
+      <w:r>
+        <w:t xml:space="preserve"> oder Ausgabe, die von einer Person getätigt wurde</w:t>
+      </w:r>
+      <w:r>
+        <w:t xml:space="preserve"> und mittels einer </w:t>
+      </w:r>
+      <w:r>
+        <w:rPr>
+          <w:i/>
+          <w:iCs/>
+        </w:rPr>
+        <w:t>Kategorie</w:t>
+      </w:r>
+      <w:r>
+        <w:t xml:space="preserve"> </w:t>
+      </w:r>
+      <w:r>
+        <w:t>kategorisiert werden kann. D</w:t>
+      </w:r>
+      <w:r>
+        <w:t xml:space="preserve">ie Entity </w:t>
+      </w:r>
+      <w:r>
+        <w:rPr>
+          <w:i/>
+          <w:iCs/>
+        </w:rPr>
+        <w:t>Benutzer</w:t>
+      </w:r>
+      <w:r>
+        <w:t xml:space="preserve"> vertritt</w:t>
+      </w:r>
+      <w:r>
+        <w:t xml:space="preserve"> </w:t>
+      </w:r>
+      <w:r>
+        <w:t>den</w:t>
+      </w:r>
+      <w:r>
+        <w:t xml:space="preserve"> Anwender der Applikation, der seine Finanzen anhand von Einnahmen und Ausgaben überwachen möchte. Eine </w:t>
+      </w:r>
+      <w:r>
+        <w:rPr>
+          <w:i/>
+          <w:iCs/>
+        </w:rPr>
+        <w:t>Email</w:t>
+      </w:r>
+      <w:r>
+        <w:t xml:space="preserve"> stellt eine Kontaktmöglichkeit zur nutzenden Person dar.</w:t>
+      </w:r>
+      <w:r>
+        <w:t xml:space="preserve"> Die </w:t>
+      </w:r>
+      <w:r>
+        <w:rPr>
+          <w:i/>
+          <w:iCs/>
+        </w:rPr>
+        <w:t>Systemaenderung</w:t>
+      </w:r>
+      <w:r>
+        <w:t xml:space="preserve"> zeigt den Zeitpunkt der Anlage eines Eintrags oder der letzten Änderung an.</w:t>
+      </w:r>
+    </w:p>
+    <w:p>
+      <w:r>
+        <w:t>Die Wahl der Schlüssel wird für die einzelnen Enitites im Folgenden kurz erläutert:</w:t>
+      </w:r>
+    </w:p>
+    <w:p>
+      <w:pPr>
+        <w:pStyle w:val="ListParagraph"/>
+        <w:numPr>
+          <w:ilvl w:val="0"/>
+          <w:numId w:val="6"/>
+        </w:numPr>
+      </w:pPr>
+      <w:r>
+        <w:t xml:space="preserve">Einträge werden über einen künstlichen Schlüssel (Surrogatschlüssel) mit einer UUID unterschieden. Entschieden wurde sich für eine UUID, die jederzeit generierbar und anwendungsübergreifend (oder benutzerübergreifend) eindeutig ist, da eine Kombination von Attributen oder einzelne Attribute eines Eintrags sich nicht als </w:t>
+      </w:r>
+      <w:r>
+        <w:lastRenderedPageBreak/>
+        <w:t xml:space="preserve">Schlüsselkandidaten eignen. Der Nutzer soll nicht eingegrenzt werden, indem z.B. die Bezeichnung eines Eintrags oder die Kombination aus Bezeichnung und Art eines Eintrags nur einmal vorhanden sein darf. </w:t>
+      </w:r>
+    </w:p>
+    <w:p>
+      <w:pPr>
+        <w:pStyle w:val="ListParagraph"/>
+        <w:numPr>
+          <w:ilvl w:val="0"/>
+          <w:numId w:val="6"/>
+        </w:numPr>
+      </w:pPr>
+      <w:r>
+        <w:t>Benutzer werden ebenfalls und aus gleichen Gründen wie die Einträge über eine UUID als Surrogatschlüssel identifiziert. Hinzu kommt, dass der Fall, dass Nutzer gleiche Namen haben, nicht ausgeschlossen werden darf, so dass die Kombination des Vor- und Nachnamen als Schlüssel nicht empfehlenswert ist.</w:t>
+      </w:r>
+    </w:p>
+    <w:p>
+      <w:pPr>
+        <w:pStyle w:val="ListParagraph"/>
+        <w:numPr>
+          <w:ilvl w:val="0"/>
+          <w:numId w:val="6"/>
+        </w:numPr>
+      </w:pPr>
+      <w:r>
+        <w:t>Eine Kategorie wird derzeit über einen natürlichen Schlüssel, über ihre Bezeichnung, von anderen unterschieden. Wenn in Zukunft die Kategorie ebenfalls mittels eines Repositories verwaltet wird, sollte ggf. ebenfalls auf einen Surrogatschlüssel umgestiegen werden.</w:t>
+      </w:r>
+    </w:p>
+    <w:p>
+      <w:pPr>
+        <w:pStyle w:val="ListParagraph"/>
+        <w:numPr>
+          <w:ilvl w:val="0"/>
+          <w:numId w:val="6"/>
+        </w:numPr>
+      </w:pPr>
+      <w:r>
+        <w:t>Die Email eines Nutzers wird anhand der Kombination aller Attribute</w:t>
+      </w:r>
+      <w:r>
+        <w:t xml:space="preserve"> (also der vollständigen Email)</w:t>
+      </w:r>
+      <w:r>
+        <w:t xml:space="preserve"> identifiziert</w:t>
+      </w:r>
+      <w:r>
+        <w:t>, um die Eindeutigkeit zu gewährleisten. Ein Nutzer kann ebenfalls nur eine Email-Adresse in unserer Finanzverwaltung anlegen, so dass eine Unterscheidung derzeit nicht notwendig ist.</w:t>
+      </w:r>
+    </w:p>
+    <w:p>
+      <w:pPr>
+        <w:pStyle w:val="ListParagraph"/>
+        <w:numPr>
+          <w:ilvl w:val="0"/>
+          <w:numId w:val="6"/>
+        </w:numPr>
+      </w:pPr>
+      <w:r>
+        <w:t>Eine Systemänderung wird über den natürlichen Schlüssel des Zeitstempels identifiziert, da ein Zeitstempel eindeutig ist.</w:t>
+      </w:r>
+    </w:p>
+    <w:p>
+      <w:r>
+        <w:t xml:space="preserve">Zukünftig ist denkbar, zusätzlich zu den bereits vorhandenen Entities, die Entity </w:t>
+      </w:r>
+      <w:r>
+        <w:rPr>
+          <w:i/>
+          <w:iCs/>
+        </w:rPr>
+        <w:t>Konto</w:t>
+      </w:r>
+      <w:r>
+        <w:t xml:space="preserve"> einzubinden. Der Anwender würde dadurch die umfangreiche Möglichkeit erhalten, seine Finanzen sortiert nach spezifischen Konten zu überwachen.</w:t>
+      </w:r>
+      <w:r>
+        <w:t xml:space="preserve"> Mögliche natürliche Schlüssel der Klasse Konto könnten die IBAN oder Konto-Nummer sein, da diese bereits eindeutig sind.</w:t>
+      </w:r>
+    </w:p>
+    <w:p>
+      <w:pPr>
+        <w:pStyle w:val="Heading3"/>
+      </w:pPr>
+      <w:bookmarkStart w:id="16" w:name="_Toc72750868"/>
+      <w:r>
+        <w:t>Value Objects</w:t>
+      </w:r>
+      <w:bookmarkEnd w:id="16"/>
+    </w:p>
+    <w:p>
+      <w:r>
+        <w:t>In unserem Software-Projekt s</w:t>
+      </w:r>
+      <w:r>
+        <w:t xml:space="preserve">ind derzeit keine Value Objects vorhanden. </w:t>
+      </w:r>
+      <w:r>
+        <w:t>Die Eigenschaften j</w:t>
+      </w:r>
+      <w:r>
+        <w:t xml:space="preserve">edes unserer Objekte </w:t>
+      </w:r>
+      <w:r>
+        <w:t>können i</w:t>
+      </w:r>
+      <w:r>
+        <w:t xml:space="preserve">m Laufe des Lebenszyklus </w:t>
+      </w:r>
+      <w:r>
+        <w:t>geändert werden</w:t>
+      </w:r>
+      <w:r>
+        <w:t xml:space="preserve">. Dies entspricht dem Gegenteil von Value Objects, da diese ihre Eigenschaften bzw. ihren Wert nach der Erzeugung nicht mehr </w:t>
+      </w:r>
+      <w:r>
+        <w:t>ändern.</w:t>
+      </w:r>
+    </w:p>
+    <w:p>
+      <w:r>
+        <w:t>Potentielle Kandidaten für Value Objects stel</w:t>
+      </w:r>
+      <w:r>
+        <w:t xml:space="preserve">len in unserer Finanzverwaltung z.B. die Eigenschaften </w:t>
+      </w:r>
+      <w:r>
+        <w:rPr>
+          <w:i/>
+          <w:iCs/>
+        </w:rPr>
+        <w:t>Betrag</w:t>
+      </w:r>
+      <w:r>
+        <w:t xml:space="preserve"> und </w:t>
+      </w:r>
+      <w:r>
+        <w:rPr>
+          <w:i/>
+          <w:iCs/>
+        </w:rPr>
+        <w:t>Datum</w:t>
+      </w:r>
+      <w:r>
+        <w:t xml:space="preserve"> dar, die Teil eines Eintrags sind. Da wir dem Nutzer die Möglichkeit, Anpassungen bezüglich seiner Einträge zu machen und fehlerhafte Einträge zu verbessern, nicht nehmen wollten, sind beide Eigenschaften (</w:t>
+      </w:r>
+      <w:r>
+        <w:rPr>
+          <w:i/>
+          <w:iCs/>
+        </w:rPr>
+        <w:t>Betrag, Datum</w:t>
+      </w:r>
+      <w:r>
+        <w:t>) auch im Nachhinein noch änderbar. Dafür existieren Setter-Methoden in der Eintrag-Klasse</w:t>
+      </w:r>
+      <w:r>
         <w:t>.</w:t>
       </w:r>
-      <w:r>
-        <w:rPr>
-          <w:rFonts w:cstheme="minorHAnsi"/>
-        </w:rPr>
-        <w:br/>
-      </w:r>
-      <w:r>
-        <w:rPr>
-          <w:rFonts w:cstheme="minorHAnsi"/>
-        </w:rPr>
-        <w:t xml:space="preserve">Im Interface </w:t>
-      </w:r>
-      <w:r>
-        <w:rPr>
-          <w:rFonts w:cstheme="minorHAnsi"/>
-          <w:i/>
-          <w:iCs/>
-        </w:rPr>
-        <w:t>EintragEM</w:t>
-      </w:r>
-      <w:r>
-        <w:rPr>
-          <w:rFonts w:cstheme="minorHAnsi"/>
-        </w:rPr>
-        <w:t xml:space="preserve"> wurden</w:t>
-      </w:r>
-      <w:r>
-        <w:rPr>
-          <w:rFonts w:cstheme="minorHAnsi"/>
-        </w:rPr>
-        <w:t xml:space="preserve"> zunächst</w:t>
-      </w:r>
-      <w:r>
-        <w:rPr>
-          <w:rFonts w:cstheme="minorHAnsi"/>
-        </w:rPr>
-        <w:t xml:space="preserve"> mehr Methoden definiert, als wir</w:t>
-      </w:r>
-      <w:r>
-        <w:rPr>
-          <w:rFonts w:cstheme="minorHAnsi"/>
-        </w:rPr>
-        <w:t xml:space="preserve"> zur konkreten Umsetzung benötigen</w:t>
-      </w:r>
-      <w:r>
-        <w:rPr>
-          <w:rFonts w:cstheme="minorHAnsi"/>
-        </w:rPr>
-        <w:t xml:space="preserve">. In Zukunft könnten </w:t>
-      </w:r>
-      <w:r>
-        <w:rPr>
-          <w:rFonts w:cstheme="minorHAnsi"/>
-        </w:rPr>
-        <w:t xml:space="preserve">jedoch </w:t>
-      </w:r>
-      <w:r>
-        <w:rPr>
-          <w:rFonts w:cstheme="minorHAnsi"/>
-        </w:rPr>
-        <w:t>weitere Funktionalitäten umgesetzt werden.</w:t>
-      </w:r>
+    </w:p>
+    <w:p>
+      <w:pPr>
+        <w:pStyle w:val="Heading1"/>
+      </w:pPr>
+      <w:bookmarkStart w:id="17" w:name="_Toc72750869"/>
+      <w:r>
+        <w:t>Programming Principles</w:t>
+      </w:r>
+      <w:bookmarkEnd w:id="17"/>
     </w:p>
     <w:p/>
     <w:p>
       <w:pPr>
-        <w:pStyle w:val="Heading3"/>
-      </w:pPr>
-      <w:bookmarkStart w:id="14" w:name="_Toc72750866"/>
-      <w:r>
-        <w:t>Aggregate</w:t>
-      </w:r>
-      <w:bookmarkEnd w:id="14"/>
-    </w:p>
-    <w:p>
-      <w:r>
-        <w:t>Entities können zu gemeinsam v</w:t>
-      </w:r>
-      <w:r>
-        <w:t xml:space="preserve">erwalteten Einheiten gruppiert werden. Dies findet auch in unserem Softwareprojekt Anwendung. So kann allgemein jede Entity als Aggregat betrachtet werden, im Zweifelsfall besteht das Aggregat nur aus diesem einen Entity und die Entity entspricht ebenfalls der Aggregat Root Entity. </w:t>
-      </w:r>
-    </w:p>
-    <w:p>
-      <w:r>
-        <w:t>Bei uns sind jedoch auch zusammengesetzte Aggregate zu finden:</w:t>
-      </w:r>
-    </w:p>
-    <w:p>
-      <w:r>
-        <w:t xml:space="preserve">Die Entities </w:t>
-      </w:r>
-      <w:r>
-        <w:rPr>
-          <w:i/>
-          <w:iCs/>
-        </w:rPr>
-        <w:t>Benutzer</w:t>
-      </w:r>
-      <w:r>
-        <w:t xml:space="preserve"> und </w:t>
-      </w:r>
-      <w:r>
-        <w:rPr>
-          <w:i/>
-          <w:iCs/>
-        </w:rPr>
-        <w:t>Email</w:t>
-      </w:r>
-      <w:r>
-        <w:t xml:space="preserve"> sind als ein Aggregat zusammengefasst und werden durch ein Repository verwaltet (s. vorherigen Abschnitt). Dabei ist der Zugriff über den Benutzer geregelt.</w:t>
-      </w:r>
-    </w:p>
-    <w:p>
-      <w:r>
-        <w:t xml:space="preserve">Ein weiteres Aggregat bilden die Entities </w:t>
-      </w:r>
-      <w:r>
-        <w:rPr>
-          <w:i/>
-          <w:iCs/>
-        </w:rPr>
-        <w:t>Eintrag</w:t>
-      </w:r>
-      <w:r>
-        <w:t xml:space="preserve"> und </w:t>
-      </w:r>
-      <w:r>
-        <w:rPr>
-          <w:i/>
-          <w:iCs/>
-        </w:rPr>
-        <w:t>Systemaenderung</w:t>
-      </w:r>
-      <w:r>
-        <w:t xml:space="preserve">. Die Rolle der Aggregat Root Entity übernimmt die Entity </w:t>
-      </w:r>
-      <w:r>
-        <w:rPr>
-          <w:i/>
-          <w:iCs/>
-        </w:rPr>
-        <w:t>Eintrag</w:t>
-      </w:r>
-      <w:r>
-        <w:t xml:space="preserve">. An dieser Stelle könnte theoretisch die Entity </w:t>
-      </w:r>
-      <w:r>
-        <w:rPr>
-          <w:i/>
-          <w:iCs/>
-        </w:rPr>
-        <w:t>Kategorie</w:t>
-      </w:r>
-      <w:r>
-        <w:t xml:space="preserve"> ebenfalls zu diesem Aggregat zählen. In unserer Anwendung </w:t>
-      </w:r>
-      <w:r>
-        <w:t>wäre</w:t>
-      </w:r>
-      <w:r>
-        <w:t xml:space="preserve"> dies jedoch nicht </w:t>
-      </w:r>
-      <w:r>
-        <w:t xml:space="preserve">mehr </w:t>
-      </w:r>
-      <w:r>
-        <w:t xml:space="preserve">der Fall, </w:t>
-      </w:r>
-      <w:r>
-        <w:t>sobald in Zukunft dem Nutzer</w:t>
-      </w:r>
-      <w:r>
-        <w:t xml:space="preserve"> die Möglichkeit geboten </w:t>
-      </w:r>
-      <w:r>
-        <w:t>wird</w:t>
-      </w:r>
-      <w:r>
-        <w:t xml:space="preserve">, eigene Kategorien anzulegen. Hierfür ist ein direkter Zugriff auf die Entity </w:t>
-      </w:r>
-      <w:r>
-        <w:rPr>
-          <w:i/>
-          <w:iCs/>
-        </w:rPr>
-        <w:t>Kategorie</w:t>
-      </w:r>
-      <w:r>
-        <w:t xml:space="preserve"> notwendig, der unabhängig der Einträge ist.</w:t>
-      </w:r>
-      <w:r>
-        <w:t xml:space="preserve"> Das Aggregat wird ebenfalls über ein Repository verwaltet.</w:t>
-      </w:r>
-    </w:p>
-    <w:p/>
-    <w:p>
-      <w:pPr>
-        <w:pStyle w:val="Heading3"/>
-        <w:rPr>
-          <w:lang w:val="en-US"/>
-        </w:rPr>
-      </w:pPr>
-      <w:bookmarkStart w:id="15" w:name="_Toc72750867"/>
-      <w:r>
-        <w:rPr>
-          <w:lang w:val="en-US"/>
-        </w:rPr>
-        <w:t>Entities</w:t>
-      </w:r>
-      <w:bookmarkEnd w:id="15"/>
-    </w:p>
-    <w:p>
-      <w:r>
-        <w:t>Entities bilden eine kontinuierliche E</w:t>
-      </w:r>
-      <w:r>
-        <w:t>xistenz ab, deren Eigenschaften und Werte innerhalb des Lebenszyklus des Entities verändert werden können. Identifiziert werden Entities durch eine ID, umgesetzt durch Schlüssel.</w:t>
-      </w:r>
-    </w:p>
-    <w:p>
-      <w:r>
-        <w:t xml:space="preserve">Im </w:t>
-      </w:r>
-      <w:r>
-        <w:rPr>
-          <w:i/>
-          <w:iCs/>
-        </w:rPr>
-        <w:t>model</w:t>
-      </w:r>
-      <w:r>
-        <w:t>-Paket unseres Pr</w:t>
-      </w:r>
-      <w:r>
-        <w:t>ojekts können die von uns verwendeten Entities gefunden werden</w:t>
-      </w:r>
-      <w:r>
-        <w:t xml:space="preserve">: </w:t>
-      </w:r>
-      <w:r>
-        <w:rPr>
-          <w:i/>
-          <w:iCs/>
-        </w:rPr>
-        <w:t>Benutzer, Eintrag, Email, Kategorie</w:t>
-      </w:r>
-      <w:r>
-        <w:t xml:space="preserve"> und</w:t>
-      </w:r>
-      <w:r>
-        <w:rPr>
-          <w:i/>
-          <w:iCs/>
-        </w:rPr>
-        <w:t xml:space="preserve"> Systemaenderung</w:t>
-      </w:r>
-      <w:r>
-        <w:t xml:space="preserve"> </w:t>
-      </w:r>
-    </w:p>
-    <w:p>
-      <w:r>
-        <w:t>Jede dieser Entities hat v</w:t>
-      </w:r>
-      <w:r>
-        <w:t xml:space="preserve">eränderliche Eigenschaften, einen Lebenszyklus und repräsentiert etwas der Domäne. </w:t>
-      </w:r>
-      <w:r>
-        <w:t xml:space="preserve">So steht die Entity </w:t>
-      </w:r>
-      <w:r>
-        <w:rPr>
-          <w:i/>
-          <w:iCs/>
-        </w:rPr>
-        <w:t>Eintrag</w:t>
-      </w:r>
-      <w:r>
-        <w:t xml:space="preserve"> für eine </w:t>
-      </w:r>
-      <w:r>
-        <w:t>Einnahme</w:t>
-      </w:r>
-      <w:r>
-        <w:t xml:space="preserve"> oder Ausgabe, die von einer Person getätigt wurde</w:t>
-      </w:r>
-      <w:r>
-        <w:t xml:space="preserve"> und mittels einer </w:t>
-      </w:r>
-      <w:r>
-        <w:rPr>
-          <w:i/>
-          <w:iCs/>
-        </w:rPr>
-        <w:t>Kategorie</w:t>
-      </w:r>
-      <w:r>
-        <w:t xml:space="preserve"> </w:t>
-      </w:r>
-      <w:r>
-        <w:t>kategorisiert werden kann. D</w:t>
-      </w:r>
-      <w:r>
-        <w:t xml:space="preserve">ie Entity </w:t>
-      </w:r>
-      <w:r>
-        <w:rPr>
-          <w:i/>
-          <w:iCs/>
-        </w:rPr>
-        <w:t>Benutzer</w:t>
-      </w:r>
-      <w:r>
-        <w:t xml:space="preserve"> vertritt</w:t>
-      </w:r>
-      <w:r>
-        <w:t xml:space="preserve"> </w:t>
-      </w:r>
-      <w:r>
-        <w:t>den</w:t>
-      </w:r>
-      <w:r>
-        <w:t xml:space="preserve"> Anwender der Applikation, der seine Finanzen anhand von Einnahmen und Ausgaben überwachen möchte. Eine </w:t>
-      </w:r>
-      <w:r>
-        <w:rPr>
-          <w:i/>
-          <w:iCs/>
-        </w:rPr>
-        <w:t>Email</w:t>
-      </w:r>
-      <w:r>
-        <w:t xml:space="preserve"> stellt eine Kontaktmöglichkeit zur nutzenden Person dar.</w:t>
-      </w:r>
-      <w:r>
-        <w:t xml:space="preserve"> Die </w:t>
-      </w:r>
-      <w:r>
-        <w:rPr>
-          <w:i/>
-          <w:iCs/>
-        </w:rPr>
-        <w:t>Systemaenderung</w:t>
-      </w:r>
-      <w:r>
-        <w:t xml:space="preserve"> zeigt den Zeitpunkt der Anlage eines Eintrags oder der letzten Änderung an.</w:t>
-      </w:r>
-    </w:p>
-    <w:p>
-      <w:r>
-        <w:lastRenderedPageBreak/>
-        <w:t xml:space="preserve">Zukünftig ist denkbar, zusätzlich zu den bereits vorhandenen Entities, die Entity </w:t>
-      </w:r>
-      <w:r>
-        <w:rPr>
-          <w:i/>
-          <w:iCs/>
-        </w:rPr>
-        <w:t>Konto</w:t>
-      </w:r>
-      <w:r>
-        <w:t xml:space="preserve"> einzubinden. Der Anwender würde dadurch die umfangreiche Möglichkeit erhalten, seine Finanzen sortiert nach spezifischen Konten zu überwachen.</w:t>
-      </w:r>
-    </w:p>
-    <w:p>
-      <w:pPr>
-        <w:rPr>
-          <w:color w:val="000000" w:themeColor="text1"/>
+        <w:pStyle w:val="Heading2"/>
+      </w:pPr>
+      <w:bookmarkStart w:id="18" w:name="_Toc72750870"/>
+      <w:r>
+        <w:t>SOLID</w:t>
+      </w:r>
+      <w:bookmarkEnd w:id="18"/>
+    </w:p>
+    <w:p>
+      <w:pPr>
+        <w:rPr>
+          <w:i/>
+          <w:iCs/>
         </w:rPr>
       </w:pPr>
       <w:r>
         <w:rPr>
           <w:b/>
           <w:bCs/>
-          <w:color w:val="000000" w:themeColor="text1"/>
-          <w:highlight w:val="red"/>
-        </w:rPr>
-        <w:t>TODO: Schlüsselwahl erklären</w:t>
-      </w:r>
-    </w:p>
-    <w:p>
-      <w:pPr>
-        <w:pStyle w:val="Heading3"/>
-      </w:pPr>
-      <w:bookmarkStart w:id="16" w:name="_Toc72750868"/>
-      <w:r>
-        <w:t>Value Objects</w:t>
-      </w:r>
-      <w:bookmarkEnd w:id="16"/>
-    </w:p>
-    <w:p>
-      <w:r>
-        <w:t>In unserem Software-Projekt s</w:t>
-      </w:r>
-      <w:r>
-        <w:t xml:space="preserve">ind derzeit keine Value Objects vorhanden. </w:t>
-      </w:r>
-      <w:r>
-        <w:t>Die Eigenschaften j</w:t>
-      </w:r>
-      <w:r>
-        <w:t xml:space="preserve">edes unserer Objekte </w:t>
-      </w:r>
-      <w:r>
-        <w:t>können i</w:t>
-      </w:r>
-      <w:r>
-        <w:t xml:space="preserve">m Laufe des Lebenszyklus </w:t>
-      </w:r>
-      <w:r>
-        <w:t>geändert werden</w:t>
-      </w:r>
-      <w:r>
-        <w:t xml:space="preserve">. Dies entspricht dem Gegenteil von Value Objects, da diese ihre Eigenschaften bzw. ihren Wert nach der Erzeugung nicht mehr </w:t>
-      </w:r>
-      <w:r>
-        <w:t>ändern.</w:t>
-      </w:r>
-    </w:p>
-    <w:p>
-      <w:r>
-        <w:t>Potentielle Kandidaten für Value Objects stel</w:t>
-      </w:r>
-      <w:r>
-        <w:t xml:space="preserve">len in unserer Finanzverwaltung z.B. die Eigenschaften </w:t>
-      </w:r>
-      <w:r>
-        <w:rPr>
-          <w:i/>
-          <w:iCs/>
-        </w:rPr>
-        <w:t>Betrag</w:t>
+        </w:rPr>
+        <w:t>Single Responsibility</w:t>
+      </w:r>
+      <w:r>
+        <w:t>: Dieses Prinzip basiert auf der</w:t>
+      </w:r>
+      <w:r>
+        <w:t xml:space="preserve"> einzigen Zuständigkeit einer Klasse, so dass eine Klasse nur einen einzigen Grund haben sollte, sich zu ändern. Während der Implementierung wurde das Prinzip weitestgehend beachtet, so dass eine Klasse immer eine Zuständigkeit bzw. Funktionalität umsetzt. Jedoch sind auch Fragestellungen aufgekommen, mit denen es sich auseinander zusetzen galt. Diese wurden bereits im Kapitel </w:t>
+      </w:r>
+      <w:r>
+        <w:rPr>
+          <w:i/>
+          <w:iCs/>
+        </w:rPr>
+        <w:t>Domain Driven Design</w:t>
+      </w:r>
+      <w:r>
+        <w:t xml:space="preserve"> vorgestellt, als es darum ging, die Use-Cases </w:t>
+      </w:r>
+      <w:r>
+        <w:rPr>
+          <w:i/>
+          <w:iCs/>
+        </w:rPr>
+        <w:t>Bearbeiten</w:t>
       </w:r>
       <w:r>
         <w:t xml:space="preserve"> und </w:t>
@@ -5627,111 +5791,39 @@
           <w:i/>
           <w:iCs/>
         </w:rPr>
-        <w:t>Datum</w:t>
-      </w:r>
-      <w:r>
-        <w:t xml:space="preserve"> dar, die Teil eines Eintrags sind. Da wir dem Nutzer die Möglichkeit, Anpassungen bezüglich seiner Einträge zu machen und fehlerhafte Einträge zu verbessern, nicht nehmen wollten, sind beide Eigenschaften (</w:t>
-      </w:r>
-      <w:r>
-        <w:rPr>
-          <w:i/>
-          <w:iCs/>
-        </w:rPr>
-        <w:t>Betrag, Datum</w:t>
-      </w:r>
-      <w:r>
-        <w:t>) auch im Nachhinein noch änderbar. Dafür existieren Setter-Methoden in der Eintrag-Klasse</w:t>
-      </w:r>
-    </w:p>
-    <w:p>
-      <w:pPr>
-        <w:pStyle w:val="Heading1"/>
-      </w:pPr>
-      <w:bookmarkStart w:id="17" w:name="_Toc72750869"/>
-      <w:r>
-        <w:t>Programming Principles</w:t>
-      </w:r>
-      <w:bookmarkEnd w:id="17"/>
-    </w:p>
-    <w:p/>
-    <w:p>
-      <w:pPr>
-        <w:pStyle w:val="Heading2"/>
-        <w:rPr>
-          <w:lang w:val="en-US"/>
-        </w:rPr>
-      </w:pPr>
-      <w:bookmarkStart w:id="18" w:name="_Toc72750870"/>
-      <w:r>
-        <w:rPr>
-          <w:lang w:val="en-US"/>
-        </w:rPr>
-        <w:t>SOLID</w:t>
-      </w:r>
-      <w:bookmarkEnd w:id="18"/>
-    </w:p>
-    <w:p>
-      <w:pPr>
-        <w:rPr>
-          <w:i/>
-          <w:iCs/>
-        </w:rPr>
-      </w:pPr>
+        <w:t>Anlegen</w:t>
+      </w:r>
+      <w:r>
+        <w:t xml:space="preserve"> in einer gemeinsamen Klasse oder in zwei Klassen umzusetzen. Es wurde entschieden, beide Use-</w:t>
+      </w:r>
+      <w:r>
+        <w:lastRenderedPageBreak/>
+        <w:t xml:space="preserve">Cases in einer Klasse umzusetzen, mit der Argumentation, dass aus konzeptioneller Sicht in beiden Fällen lediglich ein Eintrag in einen neuen Zustand gebracht wird. (Für weitere Ausführungen s. Kapitel </w:t>
+      </w:r>
+      <w:r>
+        <w:rPr>
+          <w:i/>
+          <w:iCs/>
+        </w:rPr>
+        <w:t>Domain Driven Design – Bearbeiten und Neu anlegen – 1 oder 2 Klassen?)</w:t>
+      </w:r>
+    </w:p>
+    <w:p>
       <w:r>
         <w:rPr>
           <w:b/>
           <w:bCs/>
         </w:rPr>
-        <w:t>Single Responsibility</w:t>
-      </w:r>
-      <w:r>
-        <w:t>: Dieses Prinzip basiert auf der</w:t>
-      </w:r>
-      <w:r>
-        <w:t xml:space="preserve"> einzigen Zuständigkeit einer Klasse, so dass eine Klasse nur einen einzigen Grund haben sollte, sich zu ändern. Während der Implementierung wurde das Prinzip weitestgehend beachtet, so dass eine Klasse immer eine Zuständigkeit bzw. Funktionalität umsetzt. Jedoch sind auch Fragestellungen aufgekommen, mit denen es sich auseinander zusetzen galt. Diese wurden bereits im Kapitel </w:t>
-      </w:r>
-      <w:r>
-        <w:rPr>
-          <w:i/>
-          <w:iCs/>
-        </w:rPr>
-        <w:t>Domain Driven Design</w:t>
-      </w:r>
-      <w:r>
-        <w:t xml:space="preserve"> vorgestellt, als es darum ging, die Use-Cases </w:t>
-      </w:r>
-      <w:r>
-        <w:rPr>
-          <w:i/>
-          <w:iCs/>
-        </w:rPr>
-        <w:t>Bearbeiten</w:t>
-      </w:r>
-      <w:r>
-        <w:t xml:space="preserve"> und </w:t>
-      </w:r>
-      <w:r>
-        <w:rPr>
-          <w:i/>
-          <w:iCs/>
-        </w:rPr>
-        <w:t>Anlegen</w:t>
-      </w:r>
-      <w:r>
-        <w:t xml:space="preserve"> in einer gemeinsamen Klasse oder in zwei Klassen umzusetzen. Es wurde entschieden, beide Use-Cases in einer Klasse umzusetzen, mit der Argumentation, dass aus konzeptioneller Sicht </w:t>
-      </w:r>
-      <w:r>
-        <w:t>in beiden Fällen lediglich ein Eintrag in einen neuen Zustand gebracht wird</w:t>
-      </w:r>
-      <w:r>
-        <w:t xml:space="preserve">. (Für weitere Ausführungen s. Kapitel </w:t>
-      </w:r>
-      <w:r>
-        <w:rPr>
-          <w:i/>
-          <w:iCs/>
-        </w:rPr>
-        <w:t>Domain Driven Design – Bearbeiten und Neu anlegen – 1 oder 2 Klassen?)</w:t>
+        <w:t>Open/Closed</w:t>
+      </w:r>
+      <w:r>
+        <w:t>: Klassen, etc. sollten</w:t>
+      </w:r>
+      <w:r>
+        <w:t xml:space="preserve"> offen für Erweiterungen, aber abgeschlossen für Veränderungen sein. Veränderungen spiegeln sich z.B. in geänderten Anforderungen wieder. Bei neuen Anforderungen sollte der Code der Klasse, etc. nicht verändert werden müssen.</w:t>
+      </w:r>
+      <w:r>
+        <w:t xml:space="preserve"> In Anbetracht der Tatsache, dass noch nicht alle Funktionalitäten vollständig implementiert sind, sind zukünftige Änderungen der Klassen und Entitäten derzeit nicht auszuschließen. Ziel ist es dabei, den Code bei Fertigstellung so gestaltet zu haben, dass sich ändernde Anforderungen abgefangen werden und z.B. durch zusätzliche neue Funktionalitäten umgesetzt werden können.</w:t>
       </w:r>
     </w:p>
     <w:p>
@@ -5740,32 +5832,10 @@
           <w:b/>
           <w:bCs/>
         </w:rPr>
-        <w:t>Open/Closed</w:t>
-      </w:r>
-      <w:r>
-        <w:t>: Klassen, etc. sollten</w:t>
-      </w:r>
-      <w:r>
-        <w:t xml:space="preserve"> offen für Erweiterungen, aber abgeschlossen für Veränderungen sein. Veränderungen spiegeln sich z.B. in geänderten Anforderungen wieder. Bei neuen Anforderungen sollte der Code der Klasse, etc. nicht verändert werden müssen.</w:t>
-      </w:r>
-      <w:r>
-        <w:t xml:space="preserve"> In Anbetracht der Tatsache, dass noch nicht alle Funktionalitäten vollständig implementiert sind, sind zukünftige Änderungen der Klassen und Entitäten derzeit nicht auszuschließen. Ziel ist es dabei, den Code bei Fertigstellung so gestaltet zu haben, dass sich ändernde Anforderungen abgefangen werden und z.B. durch zusätzliche neue Funktionalitäten umgesetzt werden können.</w:t>
-      </w:r>
-    </w:p>
-    <w:p>
-      <w:r>
-        <w:rPr>
-          <w:b/>
-          <w:bCs/>
-        </w:rPr>
         <w:t>Liskov Substitution:</w:t>
       </w:r>
       <w:r>
-        <w:t xml:space="preserve"> Es gilt zu beachten, dass laut diesem Prinzip Objekte des Software-Projekts durch ihre Subtypen ersetzt werden können sollen, ohne, dass sich die Korrektheit des Programms ändert. Da in unserem Software-Projekt sehr wenig bis gar nicht mit Vererbung gearbeitet wurde, können hierzu in Bezug auf unser Projekt keine Aussagen gemacht werden. Letztendlich sollte jedoch bei Einführung von Vererbung darauf geachtet </w:t>
-      </w:r>
-      <w:r>
-        <w:lastRenderedPageBreak/>
-        <w:t>werden, dass sich die Subtypen genauso verhalten, wie ihr Basistyp, also die Funktionen des Basistypen erweitert und nicht einschränkt.</w:t>
+        <w:t xml:space="preserve"> Es gilt zu beachten, dass laut diesem Prinzip Objekte des Software-Projekts durch ihre Subtypen ersetzt werden können sollen, ohne, dass sich die Korrektheit des Programms ändert. Da in unserem Software-Projekt sehr wenig bis gar nicht mit Vererbung gearbeitet wurde, können hierzu in Bezug auf unser Projekt keine Aussagen gemacht werden. Letztendlich sollte jedoch bei Einführung von Vererbung darauf geachtet werden, dass sich die Subtypen genauso verhalten, wie ihr Basistyp, also die Funktionen des Basistypen erweitert und nicht einschränkt.</w:t>
       </w:r>
     </w:p>
     <w:p>
@@ -5840,13 +5910,7 @@
         <w:t>Low Coupling – High Cohesion stellt das Grundkonzept</w:t>
       </w:r>
       <w:r>
-        <w:t xml:space="preserve"> der </w:t>
-      </w:r>
-      <w:r>
-        <w:t>General Responsibility Assignment Software Patterns/Principles</w:t>
-      </w:r>
-      <w:r>
-        <w:t xml:space="preserve"> dar.</w:t>
+        <w:t xml:space="preserve"> der General Responsibility Assignment Software Patterns/Principles dar.</w:t>
       </w:r>
     </w:p>
     <w:p>
@@ -5888,6 +5952,7 @@
       </w:pPr>
       <w:bookmarkStart w:id="20" w:name="_Toc72750872"/>
       <w:r>
+        <w:lastRenderedPageBreak/>
         <w:t>DRY</w:t>
       </w:r>
       <w:bookmarkEnd w:id="20"/>
@@ -5953,7 +6018,6 @@
         <w:t xml:space="preserve"> vorhanden zu haben.</w:t>
       </w:r>
     </w:p>
-    <w:p/>
     <w:p>
       <w:pPr>
         <w:pStyle w:val="Heading1"/>
@@ -6024,30 +6088,62 @@
       <w:r>
         <w:t xml:space="preserve"> nachvollzogen werden.</w:t>
       </w:r>
+      <w:r>
+        <w:t xml:space="preserve"> Die UnitTests sind in diesem Commit nicht in der aktuellsten Version, da weitere Änderungen vorgenommen wurden. Im UnitTest-Abschnitt kann ein Commit mit der aktuellsten Version der Tests gefunden werden.</w:t>
+      </w:r>
+      <w:r>
+        <w:br/>
+      </w:r>
+      <w:r>
+        <w:br/>
+        <w:t>D</w:t>
+      </w:r>
+      <w:r>
+        <w:t>er Erbauer wurde zunächst in der Clean Architecture im Domain Code angesiedelt.</w:t>
+      </w:r>
+      <w:r>
+        <w:t xml:space="preserve"> Da letztendlich aber kein Anwender des Erbauers im Domain Code vorhanden ist, wurde der Erbauer in die Adapter-Schicht ausgelagert, um ebenfalls möglichst viel Code in den äußeren Schichten ansiedeln zu können. Die Klassen des Projekts, die den Erbauer in Zukunft zur Erstellung von Einträgen nutzen sollen, befinden sich ebenfalls in der Adapter-Schicht.</w:t>
+      </w:r>
+    </w:p>
+    <w:p>
+      <w:pPr>
+        <w:pStyle w:val="Heading1"/>
+      </w:pPr>
+      <w:bookmarkStart w:id="23" w:name="_Toc72750875"/>
+      <w:r>
+        <w:lastRenderedPageBreak/>
+        <w:t>UnitTests</w:t>
+      </w:r>
+      <w:bookmarkEnd w:id="23"/>
     </w:p>
     <w:p/>
     <w:p>
       <w:r>
-        <w:rPr>
-          <w:highlight w:val="red"/>
-        </w:rPr>
-        <w:t>TODO: ANSIEDELUNG DES ERBAUERS IN DER CLEANARCHITECTURE</w:t>
-      </w:r>
-    </w:p>
-    <w:p>
-      <w:pPr>
-        <w:pStyle w:val="Heading1"/>
-      </w:pPr>
-      <w:bookmarkStart w:id="23" w:name="_Toc72750875"/>
-      <w:r>
-        <w:t>UnitTests</w:t>
-      </w:r>
-      <w:bookmarkEnd w:id="23"/>
-    </w:p>
-    <w:p/>
-    <w:p>
-      <w:r>
-        <w:t>Für den Einsatz von Mocks wurde auf das Mock-Framework Mockito zurückgegriffen, das in der Vorlesung bereits kurz vorgestellt wurde.</w:t>
+        <w:t>Zum Testen der korrekten Implementierung der Funktionalitäten wurden insgesamt 22 UnitTests geschrieben. Es sind damit jedoch nicht alle Klassen mit UnitTests abgedeckt, sondern nur ausgewählte Klassen bzw. Methoden getestet worden.</w:t>
+      </w:r>
+    </w:p>
+    <w:p>
+      <w:r>
+        <w:t>Für den Einsatz von Mocks wurde auf das Mock-Framework Mockito zurückgegriffen, das in der Vorlesung bereits vorgestellt wurde.</w:t>
+      </w:r>
+      <w:r>
+        <w:t xml:space="preserve"> </w:t>
+      </w:r>
+    </w:p>
+    <w:p>
+      <w:r>
+        <w:t xml:space="preserve">Der aktuellste Stand aller UnitTests ist unter diesem </w:t>
+      </w:r>
+      <w:hyperlink r:id="rId14" w:history="1">
+        <w:r>
+          <w:rPr>
+            <w:rStyle w:val="Hyperlink"/>
+          </w:rPr>
+          <w:t>Commit</w:t>
+        </w:r>
+      </w:hyperlink>
+      <w:r>
+        <w:t xml:space="preserve"> zu finden. Die im weiteren Verlauf des Texts verlinkten Commits zeigen die jeweiligen ersten Commits der Tests, diese haben sich jedoch im Laufe der Implementierung etwas geändert, z.B. durch die Einführung des Erbauers, so dass der hier angegebene Commit alle aktuellen Versionen enthält.</w:t>
       </w:r>
     </w:p>
     <w:p>
@@ -6125,6 +6221,9 @@
       <w:r>
         <w:t xml:space="preserve"> sog. Assertions verwendet, die überprüfen, ob das erhaltene Ergebnis dem entspricht, das erwartet wurde.</w:t>
       </w:r>
+      <w:r>
+        <w:t xml:space="preserve"> Es ist daher kein manuelles Eingreifen in den Testablauf notwendig.</w:t>
+      </w:r>
     </w:p>
     <w:p>
       <w:pPr>
@@ -6136,7 +6235,24 @@
     </w:p>
     <w:p>
       <w:r>
-        <w:t>Es ist wichtig, dass alle Fehlerfälle abgefangen werden und jede missionskritische Funktionalität getestet ist. In unserem Software-Projekt sind bisher, aufgrund der Vielzahl an Klassen, nicht alle Funktionalitäten vollständig von UnitTests abgedeckt. Dies kann als Ziel angesehen werden, in Zukunft fehlende Tests zu ergänzen und auch für jeden vorhandenen Bug mindestens ein Test hinzuzufügen.</w:t>
+        <w:t>Es ist wichtig, dass alle Fehlerfälle abgefangen werden und jede missionskritische Funktionalität getestet ist. In unserem Software-Projekt sind bisher, aufgrund der Vielzahl an Klassen, nicht alle Funktionalitäten vollständig von UnitTests abgedeckt. Dies kann als Ziel angesehen werden, in Zukunft fehlende Tests zu ergänzen und auch für jeden vorhandenen Bug mindestens ein</w:t>
+      </w:r>
+      <w:r>
+        <w:t>en</w:t>
+      </w:r>
+      <w:r>
+        <w:t xml:space="preserve"> Test hinzuzufügen</w:t>
+      </w:r>
+      <w:r>
+        <w:t>, so dass jeder mögliche Fehlerfall von einem UnitTest abgedeckt ist.</w:t>
+      </w:r>
+    </w:p>
+    <w:p>
+      <w:r>
+        <w:t>Als Beispiel für eine (fast) vollständig getestete Klasse kann der Eintrag-Erbauer angesehen werden. Es wurden UnitTests für jede Methode des Erbauers, bis auf die build()-Methode geschrieben, welche lediglich einen Eintrag aus den vorher gesetzten Eigenschaften erstellt</w:t>
+      </w:r>
+      <w:r>
+        <w:t>. Es wurden so 82% des Codes der Klasse getestet. Weitere Beispiele zur Code Coverage können in einem folgenden Abschnitt gefunden werden.</w:t>
       </w:r>
     </w:p>
     <w:p>
@@ -6144,7 +6260,6 @@
         <w:pStyle w:val="Heading4"/>
       </w:pPr>
       <w:r>
-        <w:lastRenderedPageBreak/>
         <w:t>Repeatable</w:t>
       </w:r>
     </w:p>
@@ -6174,6 +6289,7 @@
         </w:rPr>
       </w:pPr>
       <w:r>
+        <w:lastRenderedPageBreak/>
         <w:t>Independent</w:t>
       </w:r>
     </w:p>
@@ -6182,177 +6298,65 @@
         <w:t>Damit alle Tests jederzeit in beliebiger Reihenfolge und Zusammenstellung funktionsfähig sind, wurde darauf geachtet, keine Abhängigkeiten zwischen den einzelnen Tests zu erstellen.</w:t>
       </w:r>
       <w:r>
-        <w:t xml:space="preserve"> Teil dessen wäre z.B. das Rückgängigmachen von Änderungen von gemeinsam genutzten Ressourcen direkt im Anschluss an den Test, welcher die Änderungen vorgenommen hat. Dieser Fall, das mehrere UnitTests auf gleiche Ressourcen zugreifen, ist in unserem Software-Projekt bislang nicht häufig vorkommen, ist aber denkbar, wenn in Zukunft die Testabdeckung erhöht würde.</w:t>
-      </w:r>
-    </w:p>
-    <w:p>
-      <w:r>
-        <w:t>Außerdem wurde darauf geachtet, dass jeder UnitTest einen einzelnen Aspekt (z.B. Methode) der Komponente abdeckt. So ist z.B. die Ursache für einen fehlgeschlagenen Test leicht zu finden.</w:t>
-      </w:r>
-    </w:p>
-    <w:p>
-      <w:pPr>
-        <w:pStyle w:val="Heading4"/>
-      </w:pPr>
-      <w:r>
-        <w:t>Professional</w:t>
-      </w:r>
-    </w:p>
-    <w:p>
-      <w:r>
-        <w:t>Da der in Tests geschrieben Code ebenfalls produktionsrelevant ist, ist es wichtig, den TestCode so leicht verständlich, wie möglich zu gestalten. Hierzu wurde, wie im gesamten Software-Projekt, die Domain-Sprache so gut, wie möglich eingesetzt und außerdem auf aussagekräftige Variablen- und Methodennamen geachtet.</w:t>
-      </w:r>
-    </w:p>
-    <w:p/>
-    <w:p>
-      <w:pPr>
-        <w:pStyle w:val="Heading3"/>
-      </w:pPr>
-      <w:bookmarkStart w:id="25" w:name="_Toc72750877"/>
-      <w:r>
-        <w:t>Einsatz von Mocks</w:t>
-      </w:r>
-      <w:bookmarkEnd w:id="25"/>
-    </w:p>
-    <w:p>
-      <w:pPr>
-        <w:rPr>
-          <w:color w:val="000000" w:themeColor="text1"/>
-        </w:rPr>
-      </w:pPr>
-      <w:r>
-        <w:rPr>
-          <w:color w:val="000000" w:themeColor="text1"/>
-          <w:u w:val="single"/>
-        </w:rPr>
-        <w:t xml:space="preserve">UnitTest mit Verwendung eines </w:t>
-      </w:r>
-      <w:r>
-        <w:rPr>
-          <w:color w:val="000000" w:themeColor="text1"/>
-          <w:u w:val="single"/>
-        </w:rPr>
-        <w:t>Spys</w:t>
-      </w:r>
-      <w:r>
-        <w:rPr>
-          <w:color w:val="000000" w:themeColor="text1"/>
-          <w:u w:val="single"/>
-        </w:rPr>
-        <w:t>:</w:t>
-      </w:r>
-      <w:r>
-        <w:rPr>
-          <w:color w:val="000000" w:themeColor="text1"/>
-        </w:rPr>
-        <w:t xml:space="preserve"> </w:t>
-      </w:r>
-    </w:p>
-    <w:p>
-      <w:pPr>
-        <w:rPr>
-          <w:color w:val="000000" w:themeColor="text1"/>
-        </w:rPr>
-      </w:pPr>
-      <w:r>
-        <w:rPr>
-          <w:color w:val="000000" w:themeColor="text1"/>
-        </w:rPr>
-        <w:t xml:space="preserve">Der </w:t>
-      </w:r>
-      <w:r>
-        <w:rPr>
-          <w:color w:val="000000" w:themeColor="text1"/>
-        </w:rPr>
-        <w:t>S</w:t>
-      </w:r>
-      <w:r>
-        <w:rPr>
-          <w:color w:val="000000" w:themeColor="text1"/>
-        </w:rPr>
-        <w:t xml:space="preserve">py wurde verwendet, um das Verhalten einer einzelnen Methode eines realen Objekt zu ändern. Im Beispiel wird die Methode </w:t>
-      </w:r>
-      <w:r>
-        <w:rPr>
-          <w:i/>
-          <w:iCs/>
-          <w:color w:val="000000" w:themeColor="text1"/>
-        </w:rPr>
-        <w:t>tabellenInhaltZeilenweiseFüllen</w:t>
-      </w:r>
-      <w:r>
-        <w:rPr>
-          <w:color w:val="000000" w:themeColor="text1"/>
-        </w:rPr>
-        <w:t xml:space="preserve"> des </w:t>
-      </w:r>
-      <w:r>
-        <w:rPr>
-          <w:i/>
-          <w:iCs/>
-          <w:color w:val="000000" w:themeColor="text1"/>
-        </w:rPr>
-        <w:t>E</w:t>
-      </w:r>
-      <w:r>
-        <w:rPr>
-          <w:i/>
-          <w:iCs/>
-          <w:color w:val="000000" w:themeColor="text1"/>
-        </w:rPr>
-        <w:t>i</w:t>
-      </w:r>
-      <w:r>
-        <w:rPr>
-          <w:i/>
-          <w:iCs/>
-          <w:color w:val="000000" w:themeColor="text1"/>
-        </w:rPr>
-        <w:t>ntraegeAnzeigenAdapter</w:t>
-      </w:r>
-      <w:r>
-        <w:rPr>
-          <w:color w:val="000000" w:themeColor="text1"/>
-        </w:rPr>
-        <w:t xml:space="preserve">s getestet. Dabei werden mit der Methode </w:t>
-      </w:r>
-      <w:r>
-        <w:rPr>
-          <w:i/>
-          <w:iCs/>
-          <w:color w:val="000000" w:themeColor="text1"/>
-        </w:rPr>
-        <w:t>getEintraege()</w:t>
-      </w:r>
-      <w:r>
-        <w:rPr>
-          <w:color w:val="000000" w:themeColor="text1"/>
-        </w:rPr>
-        <w:t xml:space="preserve"> die vorhandenen Eintraege zurückgegeben, um die Tabelle zeilenweise mit diesen Einträgen zu füllen. Um zu testen, ob die Methode richtig funktioniert, mussten selbst erstellte Einträge verwendet werden, um die Eigenschaften mit dem Zeileninhalt abgleichen zu können. Dazu wurde mit Hilfe eines Spys die Methode </w:t>
-      </w:r>
-      <w:r>
-        <w:rPr>
-          <w:i/>
-          <w:iCs/>
-          <w:color w:val="000000" w:themeColor="text1"/>
-        </w:rPr>
-        <w:t>getEintraege()</w:t>
-      </w:r>
-      <w:r>
-        <w:rPr>
-          <w:color w:val="000000" w:themeColor="text1"/>
-        </w:rPr>
-        <w:t xml:space="preserve"> so verändert, dass selbst erstellte Einträge zurückgegeben wurden. </w:t>
-      </w:r>
+        <w:t xml:space="preserve"> Teil dessen wäre z.B. das Rückgängigmachen von Änderungen von gemeinsam genutzten Ressourcen direkt im Anschluss an den Test, welcher die Änderungen vorgenommen hat. Dieser Fall, das mehrere UnitTests auf gleiche Ressourcen zugreifen</w:t>
+      </w:r>
+      <w:r>
+        <w:t xml:space="preserve"> ist in der Testklasse </w:t>
+      </w:r>
+      <w:r>
+        <w:rPr>
+          <w:i/>
+          <w:iCs/>
+        </w:rPr>
+        <w:t>EintragRepositoryTest</w:t>
+      </w:r>
+      <w:r>
+        <w:t xml:space="preserve"> zu finden. Diese Klasse testet die Funktionalitäten des Eintrags-Repositories. Da jede zu testende Methode auf die Methode des Eintrag-Repositories </w:t>
+      </w:r>
+      <w:r>
+        <w:rPr>
+          <w:i/>
+          <w:iCs/>
+        </w:rPr>
+        <w:t>findeAlle()</w:t>
+      </w:r>
+      <w:r>
+        <w:t>, die alle vorhandenen Einträge zurückliefert, zugreift, wurde diese mit Hilfe eines Spys gemockt, um die vorhandenen Einträge zu Testzwecken selbst definieren zu können.</w:t>
+      </w:r>
+      <w:r>
+        <w:t xml:space="preserve"> Diese Einträge und auch der Spy werden als Vorbereitung vor jedem Test in der Methode </w:t>
+      </w:r>
+      <w:r>
+        <w:rPr>
+          <w:i/>
+          <w:iCs/>
+        </w:rPr>
+        <w:t xml:space="preserve">setup() </w:t>
+      </w:r>
+      <w:r>
+        <w:t xml:space="preserve">erstellt und nach jedem Test wird die Liste der Einträge, die bei </w:t>
+      </w:r>
+      <w:r>
+        <w:rPr>
+          <w:i/>
+          <w:iCs/>
+        </w:rPr>
+        <w:t>findeAlle()</w:t>
+      </w:r>
+      <w:r>
+        <w:t xml:space="preserve"> zurückgegeben werden soll, geleert.</w:t>
+      </w:r>
+    </w:p>
+    <w:p>
       <w:r>
         <w:rPr>
           <w:noProof/>
         </w:rPr>
         <w:drawing>
-          <wp:inline distT="0" distB="0" distL="0" distR="0" wp14:anchorId="67B24EA1" wp14:editId="705D0DB2">
-            <wp:extent cx="5760720" cy="935990"/>
-            <wp:effectExtent l="0" t="0" r="0" b="0"/>
-            <wp:docPr id="5" name="Picture 5"/>
+          <wp:inline distT="0" distB="0" distL="0" distR="0" wp14:anchorId="7E1CB97C" wp14:editId="09224439">
+            <wp:extent cx="5760720" cy="2703830"/>
+            <wp:effectExtent l="0" t="0" r="0" b="1270"/>
+            <wp:docPr id="8" name="Picture 8"/>
             <wp:cNvGraphicFramePr>
               <a:graphicFrameLocks xmlns:a="http://schemas.openxmlformats.org/drawingml/2006/main" noChangeAspect="1"/>
             </wp:cNvGraphicFramePr>
@@ -6364,7 +6368,7 @@
                     <pic:cNvPicPr/>
                   </pic:nvPicPr>
                   <pic:blipFill>
-                    <a:blip r:embed="rId14"/>
+                    <a:blip r:embed="rId15"/>
                     <a:stretch>
                       <a:fillRect/>
                     </a:stretch>
@@ -6372,7 +6376,7 @@
                   <pic:spPr>
                     <a:xfrm>
                       <a:off x="0" y="0"/>
-                      <a:ext cx="5760720" cy="935990"/>
+                      <a:ext cx="5760720" cy="2703830"/>
                     </a:xfrm>
                     <a:prstGeom prst="rect">
                       <a:avLst/>
@@ -6386,6 +6390,55 @@
       </w:r>
     </w:p>
     <w:p>
+      <w:r>
+        <w:t xml:space="preserve">Außerdem wurde darauf geachtet, dass jeder UnitTest einen einzelnen Aspekt (z.B. </w:t>
+      </w:r>
+      <w:r>
+        <w:t xml:space="preserve">einen möglichen Fall einer </w:t>
+      </w:r>
+      <w:r>
+        <w:t>Methode) der Komponente abdeckt. So ist z.B. die Ursache für einen fehlgeschlagenen Test leicht zu finden.</w:t>
+      </w:r>
+    </w:p>
+    <w:p>
+      <w:pPr>
+        <w:pStyle w:val="Heading4"/>
+      </w:pPr>
+      <w:r>
+        <w:t>Professional</w:t>
+      </w:r>
+    </w:p>
+    <w:p>
+      <w:r>
+        <w:t>Da der in Tests geschrieben Code ebenfalls produktionsrelevant ist, ist es wichtig, den TestCode so leicht verständlich, wie möglich zu gestalten. Hierzu wurde, wie im gesamten Software-Projekt, die Domain-Sprache so gut, wie möglich eingesetzt und außerdem auf aussagekräftige Variablen- und Methodennamen geachtet.</w:t>
+      </w:r>
+      <w:r>
+        <w:t xml:space="preserve"> Aus diesem Grund wurden so gut wie keine Kommentare zu Erklärungszwecken benötigt, da der Code durch bloßes Lesen  verrät, welche Funktionalität abgedeckt wird.</w:t>
+      </w:r>
+    </w:p>
+    <w:p>
+      <w:pPr>
+        <w:pStyle w:val="Heading3"/>
+      </w:pPr>
+      <w:bookmarkStart w:id="25" w:name="_Toc72750877"/>
+      <w:r>
+        <w:t>Einsatz von Mocks</w:t>
+      </w:r>
+      <w:bookmarkEnd w:id="25"/>
+    </w:p>
+    <w:p>
+      <w:r>
+        <w:t xml:space="preserve">Bei den geschriebenen UnitTests werden an verschiedenen Stellen sowohl Mocks, als auch Spys eingesetzt. Der Unterschied besteht darin, dass ein Mock eine gesamte Klasse mit all ihren Methoden mockt und ein Spy einzelne Methoden einer realen Klasse mocken kann. Der Vorteil eines Spys ist, dass so eine Methode der zu testeten Klasse gemockt werden </w:t>
+      </w:r>
+      <w:r>
+        <w:lastRenderedPageBreak/>
+        <w:t>kann. Dies war für unser Software-Projekt an vielen Stellen notwendig, um Klassen testen zu können</w:t>
+      </w:r>
+      <w:r>
+        <w:t>. Für Beispiele s. die folgenden Abschnitte.</w:t>
+      </w:r>
+    </w:p>
+    <w:p>
       <w:pPr>
         <w:rPr>
           <w:color w:val="000000" w:themeColor="text1"/>
@@ -6394,100 +6447,144 @@
       <w:r>
         <w:rPr>
           <w:color w:val="000000" w:themeColor="text1"/>
-        </w:rPr>
-        <w:lastRenderedPageBreak/>
-        <w:t xml:space="preserve">Der letzte Commit, der den UnitTest vervollständigt hat, ist unter folgendem Link zu finden: </w:t>
-      </w:r>
-      <w:hyperlink r:id="rId15" w:history="1">
-        <w:r>
-          <w:rPr>
-            <w:rStyle w:val="Hyperlink"/>
-          </w:rPr>
-          <w:t>Commit</w:t>
-        </w:r>
-      </w:hyperlink>
-    </w:p>
-    <w:p>
-      <w:pPr>
+          <w:u w:val="single"/>
+        </w:rPr>
+        <w:t xml:space="preserve">UnitTest mit Verwendung eines </w:t>
+      </w:r>
+      <w:r>
         <w:rPr>
           <w:color w:val="000000" w:themeColor="text1"/>
-        </w:rPr>
-      </w:pPr>
-    </w:p>
-    <w:p>
-      <w:pPr>
-        <w:rPr>
           <w:u w:val="single"/>
         </w:rPr>
-      </w:pPr>
-      <w:r>
-        <w:rPr>
+        <w:t>Spys</w:t>
+      </w:r>
+      <w:r>
+        <w:rPr>
+          <w:color w:val="000000" w:themeColor="text1"/>
           <w:u w:val="single"/>
         </w:rPr>
-        <w:t>UnitTests mit Verwendung von M</w:t>
-      </w:r>
-      <w:r>
-        <w:rPr>
-          <w:u w:val="single"/>
-        </w:rPr>
-        <w:t>ocks:</w:t>
-      </w:r>
-    </w:p>
-    <w:p>
-      <w:r>
-        <w:t xml:space="preserve">Beispiele für die Verwendung von Mocks bei der Erstellung von UnitTests sind die beiden Tests </w:t>
-      </w:r>
-      <w:r>
-        <w:rPr>
-          <w:i/>
-          <w:iCs/>
-        </w:rPr>
-        <w:t>tabellenInhaltAufbauenMitEintraegen()</w:t>
-      </w:r>
-      <w:r>
-        <w:t xml:space="preserve"> und </w:t>
-      </w:r>
-      <w:r>
-        <w:rPr>
-          <w:i/>
-          <w:iCs/>
-        </w:rPr>
-        <w:t>tabellenInhaltAufbauenOhneVorhandeneEintraege()</w:t>
-      </w:r>
-      <w:r>
-        <w:t xml:space="preserve"> der EintraegeAnzeigenAdapter-Testklasse. In der originalen Methode </w:t>
-      </w:r>
-      <w:r>
-        <w:rPr>
-          <w:i/>
-          <w:iCs/>
-        </w:rPr>
-        <w:t xml:space="preserve"> tabellenInhaltAufbauen()</w:t>
-      </w:r>
-      <w:r>
-        <w:t xml:space="preserve"> werden Methodenaufrufe des Eintrags-Repositories abgesetzt. Um die Methode dennoch zu testen, wurde das Eintrags-Repository gemocked.</w:t>
-      </w:r>
-      <w:r>
-        <w:t xml:space="preserve"> Es sind zwei Tests zu der originalen Methode vorhanden, welche zwei unterschiedliche Szenarien prüfen – das Aufbauen des Tabelleninhalts ohne und mit vorhandenen Einträgen.</w:t>
-      </w:r>
-      <w:r>
-        <w:t xml:space="preserve"> Die Erstellung des Mocks des Eintrag-Repositories, der speziell die Methode </w:t>
-      </w:r>
-      <w:r>
-        <w:rPr>
-          <w:i/>
-          <w:iCs/>
-        </w:rPr>
-        <w:t xml:space="preserve">liefereAnzahlEintraege() </w:t>
-      </w:r>
-      <w:r>
-        <w:t>mocked, wurde, wie in folgendem Screenshot zu sehen, umgesetzt:</w:t>
-      </w:r>
-    </w:p>
-    <w:p>
-      <w:pPr>
-        <w:rPr>
-          <w:u w:val="single"/>
+        <w:t>:</w:t>
+      </w:r>
+      <w:r>
+        <w:rPr>
+          <w:color w:val="000000" w:themeColor="text1"/>
+        </w:rPr>
+        <w:t xml:space="preserve"> </w:t>
+      </w:r>
+    </w:p>
+    <w:p>
+      <w:pPr>
+        <w:rPr>
+          <w:color w:val="000000" w:themeColor="text1"/>
+        </w:rPr>
+      </w:pPr>
+      <w:r>
+        <w:rPr>
+          <w:color w:val="000000" w:themeColor="text1"/>
+        </w:rPr>
+        <w:t xml:space="preserve">Der </w:t>
+      </w:r>
+      <w:r>
+        <w:rPr>
+          <w:color w:val="000000" w:themeColor="text1"/>
+        </w:rPr>
+        <w:t>S</w:t>
+      </w:r>
+      <w:r>
+        <w:rPr>
+          <w:color w:val="000000" w:themeColor="text1"/>
+        </w:rPr>
+        <w:t xml:space="preserve">py wurde verwendet, um das Verhalten einer einzelnen Methode eines realen Objekt zu ändern. Im Beispiel wird die Methode </w:t>
+      </w:r>
+      <w:r>
+        <w:rPr>
+          <w:i/>
+          <w:iCs/>
+          <w:color w:val="000000" w:themeColor="text1"/>
+        </w:rPr>
+        <w:t>tabellenInhaltZeilenweiseFüllen</w:t>
+      </w:r>
+      <w:r>
+        <w:rPr>
+          <w:color w:val="000000" w:themeColor="text1"/>
+        </w:rPr>
+        <w:t xml:space="preserve"> des </w:t>
+      </w:r>
+      <w:r>
+        <w:rPr>
+          <w:i/>
+          <w:iCs/>
+          <w:color w:val="000000" w:themeColor="text1"/>
+        </w:rPr>
+        <w:t>E</w:t>
+      </w:r>
+      <w:r>
+        <w:rPr>
+          <w:i/>
+          <w:iCs/>
+          <w:color w:val="000000" w:themeColor="text1"/>
+        </w:rPr>
+        <w:t>i</w:t>
+      </w:r>
+      <w:r>
+        <w:rPr>
+          <w:i/>
+          <w:iCs/>
+          <w:color w:val="000000" w:themeColor="text1"/>
+        </w:rPr>
+        <w:t>ntraegeAnzeigenAdapter</w:t>
+      </w:r>
+      <w:r>
+        <w:rPr>
+          <w:color w:val="000000" w:themeColor="text1"/>
+        </w:rPr>
+        <w:t xml:space="preserve">s getestet. Dabei werden mit der Methode </w:t>
+      </w:r>
+      <w:r>
+        <w:rPr>
+          <w:i/>
+          <w:iCs/>
+          <w:color w:val="000000" w:themeColor="text1"/>
+        </w:rPr>
+        <w:t>getEintraege()</w:t>
+      </w:r>
+      <w:r>
+        <w:rPr>
+          <w:color w:val="000000" w:themeColor="text1"/>
+        </w:rPr>
+        <w:t xml:space="preserve"> die vorhandenen Eintraege zurückgegeben, um die </w:t>
+      </w:r>
+      <w:r>
+        <w:rPr>
+          <w:color w:val="000000" w:themeColor="text1"/>
+        </w:rPr>
+        <w:t xml:space="preserve">im UI anzuzeigende </w:t>
+      </w:r>
+      <w:r>
+        <w:rPr>
+          <w:color w:val="000000" w:themeColor="text1"/>
+        </w:rPr>
+        <w:t xml:space="preserve">Tabelle zeilenweise mit diesen Einträgen zu füllen. Um zu testen, ob die Methode richtig funktioniert, mussten selbst erstellte Einträge verwendet werden, um die Eigenschaften mit dem Zeileninhalt abgleichen zu können. Dazu wurde mit Hilfe eines Spys die Methode </w:t>
+      </w:r>
+      <w:r>
+        <w:rPr>
+          <w:i/>
+          <w:iCs/>
+          <w:color w:val="000000" w:themeColor="text1"/>
+        </w:rPr>
+        <w:t>getEintraege()</w:t>
+      </w:r>
+      <w:r>
+        <w:rPr>
+          <w:color w:val="000000" w:themeColor="text1"/>
+        </w:rPr>
+        <w:t xml:space="preserve"> so verändert, dass selbst erstellte Einträge zurückgegeben wurden. </w:t>
+      </w:r>
+    </w:p>
+    <w:p>
+      <w:pPr>
+        <w:rPr>
+          <w:color w:val="000000" w:themeColor="text1"/>
         </w:rPr>
       </w:pPr>
       <w:r>
@@ -6495,10 +6592,10 @@
           <w:noProof/>
         </w:rPr>
         <w:drawing>
-          <wp:inline distT="0" distB="0" distL="0" distR="0" wp14:anchorId="248E677A" wp14:editId="12475799">
-            <wp:extent cx="5760720" cy="387985"/>
+          <wp:inline distT="0" distB="0" distL="0" distR="0" wp14:anchorId="67B24EA1" wp14:editId="705D0DB2">
+            <wp:extent cx="5760720" cy="935990"/>
             <wp:effectExtent l="0" t="0" r="0" b="0"/>
-            <wp:docPr id="4" name="Picture 4"/>
+            <wp:docPr id="5" name="Picture 5"/>
             <wp:cNvGraphicFramePr>
               <a:graphicFrameLocks xmlns:a="http://schemas.openxmlformats.org/drawingml/2006/main" noChangeAspect="1"/>
             </wp:cNvGraphicFramePr>
@@ -6518,6 +6615,162 @@
                   <pic:spPr>
                     <a:xfrm>
                       <a:off x="0" y="0"/>
+                      <a:ext cx="5760720" cy="935990"/>
+                    </a:xfrm>
+                    <a:prstGeom prst="rect">
+                      <a:avLst/>
+                    </a:prstGeom>
+                  </pic:spPr>
+                </pic:pic>
+              </a:graphicData>
+            </a:graphic>
+          </wp:inline>
+        </w:drawing>
+      </w:r>
+    </w:p>
+    <w:p>
+      <w:pPr>
+        <w:rPr>
+          <w:color w:val="000000" w:themeColor="text1"/>
+        </w:rPr>
+      </w:pPr>
+      <w:r>
+        <w:rPr>
+          <w:color w:val="000000" w:themeColor="text1"/>
+        </w:rPr>
+        <w:t xml:space="preserve">Der letzte Commit, der den UnitTest vervollständigt hat, ist unter folgendem Link zu finden: </w:t>
+      </w:r>
+      <w:hyperlink r:id="rId17" w:history="1">
+        <w:r>
+          <w:rPr>
+            <w:rStyle w:val="Hyperlink"/>
+          </w:rPr>
+          <w:t>Commit</w:t>
+        </w:r>
+      </w:hyperlink>
+    </w:p>
+    <w:p>
+      <w:pPr>
+        <w:rPr>
+          <w:u w:val="single"/>
+        </w:rPr>
+      </w:pPr>
+      <w:r>
+        <w:rPr>
+          <w:u w:val="single"/>
+        </w:rPr>
+        <w:t>UnitTests mit Verwendung von M</w:t>
+      </w:r>
+      <w:r>
+        <w:rPr>
+          <w:u w:val="single"/>
+        </w:rPr>
+        <w:t>ocks:</w:t>
+      </w:r>
+    </w:p>
+    <w:p>
+      <w:r>
+        <w:t xml:space="preserve">Beispiele für die Verwendung von Mocks bei der Erstellung von UnitTests sind die beiden Tests </w:t>
+      </w:r>
+      <w:r>
+        <w:rPr>
+          <w:i/>
+          <w:iCs/>
+        </w:rPr>
+        <w:t>tabellenInhaltAufbauenMitEintraegen()</w:t>
+      </w:r>
+      <w:r>
+        <w:t xml:space="preserve"> und </w:t>
+      </w:r>
+      <w:r>
+        <w:rPr>
+          <w:i/>
+          <w:iCs/>
+        </w:rPr>
+        <w:t>tabellenInhaltAufbauenOhneVorhandeneEintraege()</w:t>
+      </w:r>
+      <w:r>
+        <w:t xml:space="preserve"> der EintraegeAnzeigenAdapter-Testklasse. In der originalen Methode </w:t>
+      </w:r>
+      <w:r>
+        <w:rPr>
+          <w:i/>
+          <w:iCs/>
+        </w:rPr>
+        <w:t xml:space="preserve"> tabellenInhaltAufbauen()</w:t>
+      </w:r>
+      <w:r>
+        <w:t xml:space="preserve"> werden Methodenaufrufe des Eintrags-Repositories abgesetzt. Um die Methode dennoch zu testen</w:t>
+      </w:r>
+      <w:r>
+        <w:t>, ohne ein echtes Eintrag-Repository zu benötigen</w:t>
+      </w:r>
+      <w:r>
+        <w:t>, wurde das Eintrags-Repository gemock</w:t>
+      </w:r>
+      <w:r>
+        <w:t>t</w:t>
+      </w:r>
+      <w:r>
+        <w:t>.</w:t>
+      </w:r>
+      <w:r>
+        <w:t xml:space="preserve"> Es sind zwei Tests zu der originalen Methode vorhanden, welche zwei unterschiedliche Szenarien prüfen – das Aufbauen des Tabelleninhalts ohne und mit vorhandenen Einträgen.</w:t>
+      </w:r>
+      <w:r>
+        <w:t xml:space="preserve"> Die Erstellung des Mocks des Eintrag-Repositories, der speziell die Methode </w:t>
+      </w:r>
+      <w:r>
+        <w:rPr>
+          <w:i/>
+          <w:iCs/>
+        </w:rPr>
+        <w:t xml:space="preserve">liefereAnzahlEintraege() </w:t>
+      </w:r>
+      <w:r>
+        <w:t>mock</w:t>
+      </w:r>
+      <w:r>
+        <w:t>t</w:t>
+      </w:r>
+      <w:r>
+        <w:t>, wurde, wie in folgendem Screenshot zu sehen, umgesetzt:</w:t>
+      </w:r>
+    </w:p>
+    <w:p>
+      <w:pPr>
+        <w:rPr>
+          <w:u w:val="single"/>
+        </w:rPr>
+      </w:pPr>
+      <w:r>
+        <w:rPr>
+          <w:noProof/>
+        </w:rPr>
+        <w:drawing>
+          <wp:inline distT="0" distB="0" distL="0" distR="0" wp14:anchorId="248E677A" wp14:editId="12475799">
+            <wp:extent cx="5760720" cy="387985"/>
+            <wp:effectExtent l="0" t="0" r="0" b="0"/>
+            <wp:docPr id="4" name="Picture 4"/>
+            <wp:cNvGraphicFramePr>
+              <a:graphicFrameLocks xmlns:a="http://schemas.openxmlformats.org/drawingml/2006/main" noChangeAspect="1"/>
+            </wp:cNvGraphicFramePr>
+            <a:graphic xmlns:a="http://schemas.openxmlformats.org/drawingml/2006/main">
+              <a:graphicData uri="http://schemas.openxmlformats.org/drawingml/2006/picture">
+                <pic:pic xmlns:pic="http://schemas.openxmlformats.org/drawingml/2006/picture">
+                  <pic:nvPicPr>
+                    <pic:cNvPr id="1" name=""/>
+                    <pic:cNvPicPr/>
+                  </pic:nvPicPr>
+                  <pic:blipFill>
+                    <a:blip r:embed="rId18"/>
+                    <a:stretch>
+                      <a:fillRect/>
+                    </a:stretch>
+                  </pic:blipFill>
+                  <pic:spPr>
+                    <a:xfrm>
+                      <a:off x="0" y="0"/>
                       <a:ext cx="5760720" cy="387985"/>
                     </a:xfrm>
                     <a:prstGeom prst="rect">
@@ -6535,7 +6788,7 @@
       <w:r>
         <w:t xml:space="preserve">Beide UnitTests können unter folgendem Commit gefunden werden: </w:t>
       </w:r>
-      <w:hyperlink r:id="rId17" w:history="1">
+      <w:hyperlink r:id="rId19" w:history="1">
         <w:r>
           <w:rPr>
             <w:rStyle w:val="Hyperlink"/>
@@ -6562,21 +6815,79 @@
       <w:bookmarkEnd w:id="26"/>
     </w:p>
     <w:p>
+      <w:r>
+        <w:t>Wie in folgender Abbildung z</w:t>
+      </w:r>
+      <w:r>
+        <w:t>u sehen, haben decken die erstellten Testklassen nicht den gesamten Code ab:</w:t>
+      </w:r>
+    </w:p>
+    <w:p>
       <w:pPr>
         <w:rPr>
           <w:lang w:val="en-US"/>
         </w:rPr>
       </w:pPr>
-    </w:p>
-    <w:p>
-      <w:pPr>
-        <w:rPr>
-          <w:lang w:val="en-US"/>
-        </w:rPr>
-      </w:pPr>
+      <w:r>
+        <w:rPr>
+          <w:noProof/>
+        </w:rPr>
+        <w:lastRenderedPageBreak/>
+        <w:drawing>
+          <wp:inline distT="0" distB="0" distL="0" distR="0" wp14:anchorId="1B1BC06C" wp14:editId="6F6704EF">
+            <wp:extent cx="5760720" cy="1353185"/>
+            <wp:effectExtent l="0" t="0" r="0" b="0"/>
+            <wp:docPr id="7" name="Picture 7"/>
+            <wp:cNvGraphicFramePr>
+              <a:graphicFrameLocks xmlns:a="http://schemas.openxmlformats.org/drawingml/2006/main" noChangeAspect="1"/>
+            </wp:cNvGraphicFramePr>
+            <a:graphic xmlns:a="http://schemas.openxmlformats.org/drawingml/2006/main">
+              <a:graphicData uri="http://schemas.openxmlformats.org/drawingml/2006/picture">
+                <pic:pic xmlns:pic="http://schemas.openxmlformats.org/drawingml/2006/picture">
+                  <pic:nvPicPr>
+                    <pic:cNvPr id="1" name=""/>
+                    <pic:cNvPicPr/>
+                  </pic:nvPicPr>
+                  <pic:blipFill>
+                    <a:blip r:embed="rId20"/>
+                    <a:stretch>
+                      <a:fillRect/>
+                    </a:stretch>
+                  </pic:blipFill>
+                  <pic:spPr>
+                    <a:xfrm>
+                      <a:off x="0" y="0"/>
+                      <a:ext cx="5760720" cy="1353185"/>
+                    </a:xfrm>
+                    <a:prstGeom prst="rect">
+                      <a:avLst/>
+                    </a:prstGeom>
+                  </pic:spPr>
+                </pic:pic>
+              </a:graphicData>
+            </a:graphic>
+          </wp:inline>
+        </w:drawing>
+      </w:r>
+    </w:p>
+    <w:p>
+      <w:r>
+        <w:t>Dies ist darauf zurückzuführen, dass a</w:t>
+      </w:r>
+      <w:r>
+        <w:t>ufgrund der Vielzahl an Klassen und möglichen Szenarien bzw. Fehlerfällen nicht alle davon abgedeckt werden konnte. Demnach kann eine Coverage der getesteten Klassen von 98%, 100%, 100% und 82% als vorerst zufriedenstellend erachtet werden.</w:t>
+      </w:r>
+      <w:r>
+        <w:t xml:space="preserve"> Zukünftig sollte jede Funktionalität umfangreich mit allen eintretbaren Fällen getestet werden, um die korrekte Implementierung der Komponenten sicherzustellen.</w:t>
+      </w:r>
+    </w:p>
+    <w:p>
+      <w:r>
+        <w:t>Jedoch ist auch zu bedenken, dass eine 100% Coverage nicht bedeutet, dass alle Funktionalitäten fehlerfrei implementiert sind. Man kann eine hohe Coverage erreichen und dabei nicht alle möglichen Fehlerfälle bedacht haben. Des Weiteren können sich ändernde Anforderungen dazu beitragen, dass eine Implementierung tendenziell nie zu 100% als fehlerfrei bezeichnet werden kann. In unserem Software-Projekt sind beispielsweise auch nicht alle möglichen Fehlerfälle abgefangen und auf diese getestet worden. Dies gilt es in zukünftigen Projekten umzusetzen.</w:t>
+      </w:r>
     </w:p>
     <w:sectPr>
-      <w:headerReference w:type="default" r:id="rId18"/>
+      <w:headerReference w:type="default" r:id="rId21"/>
       <w:pgSz w:w="11906" w:h="16838"/>
       <w:pgMar w:top="1417" w:right="1417" w:bottom="1134" w:left="1417" w:header="708" w:footer="708" w:gutter="0"/>
       <w:cols w:space="708"/>
@@ -7106,6 +7417,119 @@
     </w:lvl>
   </w:abstractNum>
   <w:abstractNum w:abstractNumId="3" w15:restartNumberingAfterBreak="0">
+    <w:nsid w:val="50CF5380"/>
+    <w:multiLevelType w:val="hybridMultilevel"/>
+    <w:tmpl w:val="1D548F40"/>
+    <w:lvl w:ilvl="0" w:tplc="04070001">
+      <w:start w:val="1"/>
+      <w:numFmt w:val="bullet"/>
+      <w:lvlText w:val=""/>
+      <w:lvlJc w:val="left"/>
+      <w:pPr>
+        <w:ind w:left="720" w:hanging="360"/>
+      </w:pPr>
+      <w:rPr>
+        <w:rFonts w:ascii="Symbol" w:hAnsi="Symbol" w:hint="default"/>
+      </w:rPr>
+    </w:lvl>
+    <w:lvl w:ilvl="1" w:tplc="04070003" w:tentative="1">
+      <w:start w:val="1"/>
+      <w:numFmt w:val="bullet"/>
+      <w:lvlText w:val="o"/>
+      <w:lvlJc w:val="left"/>
+      <w:pPr>
+        <w:ind w:left="1440" w:hanging="360"/>
+      </w:pPr>
+      <w:rPr>
+        <w:rFonts w:ascii="Courier New" w:hAnsi="Courier New" w:cs="Courier New" w:hint="default"/>
+      </w:rPr>
+    </w:lvl>
+    <w:lvl w:ilvl="2" w:tplc="04070005" w:tentative="1">
+      <w:start w:val="1"/>
+      <w:numFmt w:val="bullet"/>
+      <w:lvlText w:val=""/>
+      <w:lvlJc w:val="left"/>
+      <w:pPr>
+        <w:ind w:left="2160" w:hanging="360"/>
+      </w:pPr>
+      <w:rPr>
+        <w:rFonts w:ascii="Wingdings" w:hAnsi="Wingdings" w:hint="default"/>
+      </w:rPr>
+    </w:lvl>
+    <w:lvl w:ilvl="3" w:tplc="04070001" w:tentative="1">
+      <w:start w:val="1"/>
+      <w:numFmt w:val="bullet"/>
+      <w:lvlText w:val=""/>
+      <w:lvlJc w:val="left"/>
+      <w:pPr>
+        <w:ind w:left="2880" w:hanging="360"/>
+      </w:pPr>
+      <w:rPr>
+        <w:rFonts w:ascii="Symbol" w:hAnsi="Symbol" w:hint="default"/>
+      </w:rPr>
+    </w:lvl>
+    <w:lvl w:ilvl="4" w:tplc="04070003" w:tentative="1">
+      <w:start w:val="1"/>
+      <w:numFmt w:val="bullet"/>
+      <w:lvlText w:val="o"/>
+      <w:lvlJc w:val="left"/>
+      <w:pPr>
+        <w:ind w:left="3600" w:hanging="360"/>
+      </w:pPr>
+      <w:rPr>
+        <w:rFonts w:ascii="Courier New" w:hAnsi="Courier New" w:cs="Courier New" w:hint="default"/>
+      </w:rPr>
+    </w:lvl>
+    <w:lvl w:ilvl="5" w:tplc="04070005" w:tentative="1">
+      <w:start w:val="1"/>
+      <w:numFmt w:val="bullet"/>
+      <w:lvlText w:val=""/>
+      <w:lvlJc w:val="left"/>
+      <w:pPr>
+        <w:ind w:left="4320" w:hanging="360"/>
+      </w:pPr>
+      <w:rPr>
+        <w:rFonts w:ascii="Wingdings" w:hAnsi="Wingdings" w:hint="default"/>
+      </w:rPr>
+    </w:lvl>
+    <w:lvl w:ilvl="6" w:tplc="04070001" w:tentative="1">
+      <w:start w:val="1"/>
+      <w:numFmt w:val="bullet"/>
+      <w:lvlText w:val=""/>
+      <w:lvlJc w:val="left"/>
+      <w:pPr>
+        <w:ind w:left="5040" w:hanging="360"/>
+      </w:pPr>
+      <w:rPr>
+        <w:rFonts w:ascii="Symbol" w:hAnsi="Symbol" w:hint="default"/>
+      </w:rPr>
+    </w:lvl>
+    <w:lvl w:ilvl="7" w:tplc="04070003" w:tentative="1">
+      <w:start w:val="1"/>
+      <w:numFmt w:val="bullet"/>
+      <w:lvlText w:val="o"/>
+      <w:lvlJc w:val="left"/>
+      <w:pPr>
+        <w:ind w:left="5760" w:hanging="360"/>
+      </w:pPr>
+      <w:rPr>
+        <w:rFonts w:ascii="Courier New" w:hAnsi="Courier New" w:cs="Courier New" w:hint="default"/>
+      </w:rPr>
+    </w:lvl>
+    <w:lvl w:ilvl="8" w:tplc="04070005" w:tentative="1">
+      <w:start w:val="1"/>
+      <w:numFmt w:val="bullet"/>
+      <w:lvlText w:val=""/>
+      <w:lvlJc w:val="left"/>
+      <w:pPr>
+        <w:ind w:left="6480" w:hanging="360"/>
+      </w:pPr>
+      <w:rPr>
+        <w:rFonts w:ascii="Wingdings" w:hAnsi="Wingdings" w:hint="default"/>
+      </w:rPr>
+    </w:lvl>
+  </w:abstractNum>
+  <w:abstractNum w:abstractNumId="4" w15:restartNumberingAfterBreak="0">
     <w:nsid w:val="55CC3B8A"/>
     <w:multiLevelType w:val="multilevel"/>
     <w:tmpl w:val="C980BD9C"/>
@@ -7254,7 +7678,7 @@
       </w:rPr>
     </w:lvl>
   </w:abstractNum>
-  <w:abstractNum w:abstractNumId="4" w15:restartNumberingAfterBreak="0">
+  <w:abstractNum w:abstractNumId="5" w15:restartNumberingAfterBreak="0">
     <w:nsid w:val="7D4337A2"/>
     <w:multiLevelType w:val="multilevel"/>
     <w:tmpl w:val="D070D91A"/>
@@ -7402,16 +7826,19 @@
     <w:abstractNumId w:val="1"/>
   </w:num>
   <w:num w:numId="2">
-    <w:abstractNumId w:val="4"/>
+    <w:abstractNumId w:val="5"/>
   </w:num>
   <w:num w:numId="3">
     <w:abstractNumId w:val="2"/>
   </w:num>
   <w:num w:numId="4">
-    <w:abstractNumId w:val="3"/>
+    <w:abstractNumId w:val="4"/>
   </w:num>
   <w:num w:numId="5">
     <w:abstractNumId w:val="0"/>
+  </w:num>
+  <w:num w:numId="6">
+    <w:abstractNumId w:val="3"/>
   </w:num>
 </w:numbering>
 </file>

</xml_diff>

<commit_message>
Beschreibung der Platzierung der Repositories, Einführung der Adapter-Schicht und weitere kleinere Anmerkungen
</commit_message>
<xml_diff>
--- a/Planung/SWE-Programmentwurf_Dokumentation.docx
+++ b/Planung/SWE-Programmentwurf_Dokumentation.docx
@@ -2636,57 +2636,25 @@
         </w:rPr>
       </w:pPr>
     </w:p>
+    <w:p/>
+    <w:p/>
+    <w:p/>
+    <w:p/>
+    <w:p/>
+    <w:p/>
+    <w:p/>
+    <w:p/>
+    <w:p/>
+    <w:p/>
     <w:p>
       <w:pPr>
         <w:pStyle w:val="Heading1"/>
-      </w:pPr>
-      <w:bookmarkStart w:id="0" w:name="_Toc72939569"/>
-      <w:r>
-        <w:t>Änderungen während der Implementierung</w:t>
-      </w:r>
-      <w:bookmarkEnd w:id="0"/>
-    </w:p>
-    <w:p>
-      <w:r>
-        <w:t xml:space="preserve">Während der Implementierung wurde die Änderung vorgenommen, dass die Klasse Konto zunächst nicht umgesetzt wurde, sondern die Finanzverwaltung </w:t>
-      </w:r>
-      <w:r>
-        <w:t>vorerst</w:t>
-      </w:r>
-      <w:r>
-        <w:t xml:space="preserve"> nur mit einem Konto zu führen ist, in</w:t>
-      </w:r>
-      <w:r>
-        <w:t xml:space="preserve"> welchem</w:t>
-      </w:r>
-      <w:r>
-        <w:t xml:space="preserve"> allgemein Einnahmen und Ausgaben verwaltet werden können. Die Funktionalität des Weckers wird dementsprechend übertragen, dass z.B. bei Übersteigen eines festgelegten Betrags der Ausgaben einer bestimmten Kategorie der Wecker aktiviert wird und der Nutzer einen Hinweis bekommt.</w:t>
-      </w:r>
-      <w:r>
-        <w:t xml:space="preserve"> Zukünftig ist denkbar, dass die Funktion, die Finanzverwaltung mit verschiedenen Konten zu füllen, integriert wird.</w:t>
-      </w:r>
-    </w:p>
-    <w:p>
-      <w:r>
-        <w:t xml:space="preserve">Es ist </w:t>
-      </w:r>
-      <w:r>
-        <w:t xml:space="preserve">weiterhin </w:t>
-      </w:r>
-      <w:r>
-        <w:t>festzuhalten, dass noch nicht alle Funktionalitäten ausprogrammiert wurden. Diese könnten in Zukunft folgen. Dazu zählen die Filter-Funktionalität und die Wecker-Funktion.</w:t>
-      </w:r>
-    </w:p>
-    <w:p/>
-    <w:p>
-      <w:pPr>
-        <w:pStyle w:val="Heading1"/>
         <w:rPr>
           <w:rFonts w:eastAsia="Times New Roman"/>
           <w:lang w:eastAsia="de-DE"/>
         </w:rPr>
       </w:pPr>
-      <w:bookmarkStart w:id="1" w:name="_Toc72939570"/>
+      <w:bookmarkStart w:id="0" w:name="_Toc72939570"/>
       <w:r>
         <w:rPr>
           <w:rFonts w:eastAsia="Times New Roman"/>
@@ -2695,7 +2663,7 @@
         <w:lastRenderedPageBreak/>
         <w:t>Clean Architecture</w:t>
       </w:r>
-      <w:bookmarkEnd w:id="1"/>
+      <w:bookmarkEnd w:id="0"/>
     </w:p>
     <w:p>
       <w:pPr>
@@ -2712,7 +2680,7 @@
           <w:bCs/>
         </w:rPr>
       </w:pPr>
-      <w:bookmarkStart w:id="2" w:name="_Toc72939571"/>
+      <w:bookmarkStart w:id="1" w:name="_Toc72939571"/>
       <w:r>
         <w:rPr>
           <w:rFonts w:eastAsia="Times New Roman"/>
@@ -2720,7 +2688,7 @@
         </w:rPr>
         <w:t>Klassendiagramm vor der Clean Architecture Vorlesung</w:t>
       </w:r>
-      <w:bookmarkEnd w:id="2"/>
+      <w:bookmarkEnd w:id="1"/>
     </w:p>
     <w:p>
       <w:pPr>
@@ -2939,6 +2907,14 @@
           <w:szCs w:val="24"/>
           <w:lang w:eastAsia="de-DE"/>
         </w:rPr>
+        <w:t>,</w:t>
+      </w:r>
+      <w:r>
+        <w:rPr>
+          <w:rFonts w:ascii="Calibri" w:eastAsia="Times New Roman" w:hAnsi="Calibri" w:cs="Calibri"/>
+          <w:szCs w:val="24"/>
+          <w:lang w:eastAsia="de-DE"/>
+        </w:rPr>
         <w:t xml:space="preserve"> dass die Aufteilung nicht klein/genau genug ist, insbesondere, dass </w:t>
       </w:r>
       <w:r>
@@ -3361,27 +3337,6 @@
         </w:rPr>
         <w:t xml:space="preserve"> </w:t>
       </w:r>
-      <w:r>
-        <w:rPr>
-          <w:rFonts w:ascii="Calibri" w:hAnsi="Calibri" w:cs="Calibri"/>
-          <w:color w:val="000000"/>
-        </w:rPr>
-        <w:t>Es wird darauf geachtet, dass im CSV-Reader</w:t>
-      </w:r>
-      <w:r>
-        <w:rPr>
-          <w:rFonts w:ascii="Calibri" w:hAnsi="Calibri" w:cs="Calibri"/>
-          <w:color w:val="000000"/>
-        </w:rPr>
-        <w:t>/Writer</w:t>
-      </w:r>
-      <w:r>
-        <w:rPr>
-          <w:rFonts w:ascii="Calibri" w:hAnsi="Calibri" w:cs="Calibri"/>
-          <w:color w:val="000000"/>
-        </w:rPr>
-        <w:t xml:space="preserve"> CSV beispielsweise durch XML oder JSON ersetzt werden kann, ohne den Kern zu ändern, also sodass die Schnittstelle zum Kern stabil bleibt.</w:t>
-      </w:r>
     </w:p>
     <w:p>
       <w:pPr>
@@ -3404,7 +3359,6 @@
           <w:szCs w:val="24"/>
           <w:lang w:eastAsia="de-DE"/>
         </w:rPr>
-        <w:lastRenderedPageBreak/>
         <w:t xml:space="preserve">Das </w:t>
       </w:r>
       <w:r>
@@ -3491,6 +3445,7 @@
           <w:szCs w:val="24"/>
           <w:lang w:eastAsia="de-DE"/>
         </w:rPr>
+        <w:lastRenderedPageBreak/>
         <w:t xml:space="preserve">Bisher wurden die GUIs zu Beginn in unserem </w:t>
       </w:r>
       <w:r>
@@ -3546,13 +3501,453 @@
     </w:p>
     <w:p>
       <w:pPr>
+        <w:spacing w:after="0" w:line="240" w:lineRule="auto"/>
+        <w:textAlignment w:val="center"/>
+        <w:rPr>
+          <w:rFonts w:ascii="Calibri" w:eastAsia="Times New Roman" w:hAnsi="Calibri" w:cs="Calibri"/>
+          <w:szCs w:val="24"/>
+          <w:lang w:eastAsia="de-DE"/>
+        </w:rPr>
+      </w:pPr>
+    </w:p>
+    <w:p>
+      <w:pPr>
+        <w:spacing w:after="0" w:line="240" w:lineRule="auto"/>
+        <w:textAlignment w:val="center"/>
+        <w:rPr>
+          <w:rFonts w:ascii="Calibri" w:eastAsia="Times New Roman" w:hAnsi="Calibri" w:cs="Calibri"/>
+          <w:szCs w:val="24"/>
+          <w:lang w:eastAsia="de-DE"/>
+        </w:rPr>
+      </w:pPr>
+      <w:r>
+        <w:rPr>
+          <w:rFonts w:ascii="Calibri" w:eastAsia="Times New Roman" w:hAnsi="Calibri" w:cs="Calibri"/>
+          <w:szCs w:val="24"/>
+          <w:lang w:eastAsia="de-DE"/>
+        </w:rPr>
+        <w:t xml:space="preserve">Es lässt sich festhalten, dass wir zunächst eigentlich nur mit drei Schichten, also ohne eine Adapterschicht, planen wollten, uns während der Implementierung aber noch für die Einführung einer Adapterschicht entschieden haben. Damit wird die Entkopplung besser dargestellt und der Application Code, also die Implementierung der Use-Cases weniger abhängig von der verwendeten Datenbank. Weiterhin ist zu sagen, dass diese Umsetzung sich nicht vollständig im Programmcode wieder spiegelt, dies gilt es, in Zukunft weiter umzusetzen. Ein Beispiel dafür, dass diese Trennung von Application Code und Plugins über die Adapter noch nicht vollständig ist, ist die Klasse  </w:t>
+      </w:r>
+      <w:r>
+        <w:rPr>
+          <w:rFonts w:ascii="Calibri" w:eastAsia="Times New Roman" w:hAnsi="Calibri" w:cs="Calibri"/>
+          <w:i/>
+          <w:iCs/>
+          <w:szCs w:val="24"/>
+          <w:lang w:eastAsia="de-DE"/>
+        </w:rPr>
+        <w:t>Eingeben</w:t>
+      </w:r>
+      <w:r>
+        <w:rPr>
+          <w:rFonts w:ascii="Calibri" w:eastAsia="Times New Roman" w:hAnsi="Calibri" w:cs="Calibri"/>
+          <w:szCs w:val="24"/>
+          <w:lang w:eastAsia="de-DE"/>
+        </w:rPr>
+        <w:t xml:space="preserve">, welche den Use-Case des Anlegens bzw. Bearbeitens eines Eintrags darstellt. Derzeit wird noch direkt mit Hilfe des csv-Readers und csv-Writers Daten in den csv-Dateien geändert. Dieser Code sollte in einen Adapter ausgelagert werden, damit der Application Code mit den Use-Cases sauber getrennt und unabhängig von der restlichen Peripherie ist. Die Klasse </w:t>
+      </w:r>
+      <w:r>
+        <w:rPr>
+          <w:rFonts w:ascii="Calibri" w:eastAsia="Times New Roman" w:hAnsi="Calibri" w:cs="Calibri"/>
+          <w:i/>
+          <w:iCs/>
+          <w:szCs w:val="24"/>
+          <w:lang w:eastAsia="de-DE"/>
+        </w:rPr>
+        <w:t>Eingeben</w:t>
+      </w:r>
+      <w:r>
+        <w:rPr>
+          <w:rFonts w:ascii="Calibri" w:eastAsia="Times New Roman" w:hAnsi="Calibri" w:cs="Calibri"/>
+          <w:szCs w:val="24"/>
+          <w:lang w:eastAsia="de-DE"/>
+        </w:rPr>
+        <w:t xml:space="preserve"> würde dann weiterhin das Erstellen eines neuen Eintrags mit den eingegebenen Eigenschaften übernehmen und dann auf einen Adapter zurückgreifen, um die Datenbank zu aktualisieren.</w:t>
+      </w:r>
+    </w:p>
+    <w:p>
+      <w:pPr>
+        <w:spacing w:after="0" w:line="240" w:lineRule="auto"/>
+        <w:textAlignment w:val="center"/>
+        <w:rPr>
+          <w:rFonts w:ascii="Calibri" w:eastAsia="Times New Roman" w:hAnsi="Calibri" w:cs="Calibri"/>
+          <w:szCs w:val="24"/>
+          <w:lang w:eastAsia="de-DE"/>
+        </w:rPr>
+      </w:pPr>
+    </w:p>
+    <w:p>
+      <w:pPr>
+        <w:spacing w:after="0" w:line="240" w:lineRule="auto"/>
+        <w:textAlignment w:val="center"/>
+        <w:rPr>
+          <w:rFonts w:ascii="Calibri" w:eastAsia="Times New Roman" w:hAnsi="Calibri" w:cs="Calibri"/>
+          <w:b/>
+          <w:bCs/>
+          <w:szCs w:val="24"/>
+          <w:lang w:eastAsia="de-DE"/>
+        </w:rPr>
+      </w:pPr>
+    </w:p>
+    <w:p>
+      <w:pPr>
+        <w:spacing w:after="0" w:line="240" w:lineRule="auto"/>
+        <w:textAlignment w:val="center"/>
+        <w:rPr>
+          <w:rFonts w:ascii="Calibri" w:eastAsia="Times New Roman" w:hAnsi="Calibri" w:cs="Calibri"/>
+          <w:b/>
+          <w:bCs/>
+          <w:szCs w:val="24"/>
+          <w:lang w:eastAsia="de-DE"/>
+        </w:rPr>
+      </w:pPr>
+    </w:p>
+    <w:p>
+      <w:pPr>
+        <w:spacing w:after="0" w:line="240" w:lineRule="auto"/>
+        <w:textAlignment w:val="center"/>
+        <w:rPr>
+          <w:rFonts w:ascii="Calibri" w:eastAsia="Times New Roman" w:hAnsi="Calibri" w:cs="Calibri"/>
+          <w:b/>
+          <w:bCs/>
+          <w:szCs w:val="24"/>
+          <w:lang w:eastAsia="de-DE"/>
+        </w:rPr>
+      </w:pPr>
+    </w:p>
+    <w:p>
+      <w:pPr>
+        <w:spacing w:after="0" w:line="240" w:lineRule="auto"/>
+        <w:textAlignment w:val="center"/>
+        <w:rPr>
+          <w:rFonts w:ascii="Calibri" w:eastAsia="Times New Roman" w:hAnsi="Calibri" w:cs="Calibri"/>
+          <w:b/>
+          <w:bCs/>
+          <w:szCs w:val="24"/>
+          <w:lang w:eastAsia="de-DE"/>
+        </w:rPr>
+      </w:pPr>
+    </w:p>
+    <w:p>
+      <w:pPr>
+        <w:spacing w:after="0" w:line="240" w:lineRule="auto"/>
+        <w:textAlignment w:val="center"/>
+        <w:rPr>
+          <w:rFonts w:ascii="Calibri" w:eastAsia="Times New Roman" w:hAnsi="Calibri" w:cs="Calibri"/>
+          <w:b/>
+          <w:bCs/>
+          <w:szCs w:val="24"/>
+          <w:lang w:eastAsia="de-DE"/>
+        </w:rPr>
+      </w:pPr>
+    </w:p>
+    <w:p>
+      <w:pPr>
+        <w:spacing w:after="0" w:line="240" w:lineRule="auto"/>
+        <w:textAlignment w:val="center"/>
+        <w:rPr>
+          <w:rFonts w:ascii="Calibri" w:eastAsia="Times New Roman" w:hAnsi="Calibri" w:cs="Calibri"/>
+          <w:b/>
+          <w:bCs/>
+          <w:szCs w:val="24"/>
+          <w:lang w:eastAsia="de-DE"/>
+        </w:rPr>
+      </w:pPr>
+    </w:p>
+    <w:p>
+      <w:pPr>
+        <w:spacing w:after="0" w:line="240" w:lineRule="auto"/>
+        <w:textAlignment w:val="center"/>
+        <w:rPr>
+          <w:rFonts w:ascii="Calibri" w:eastAsia="Times New Roman" w:hAnsi="Calibri" w:cs="Calibri"/>
+          <w:b/>
+          <w:bCs/>
+          <w:szCs w:val="24"/>
+          <w:lang w:eastAsia="de-DE"/>
+        </w:rPr>
+      </w:pPr>
+    </w:p>
+    <w:p>
+      <w:pPr>
+        <w:spacing w:after="0" w:line="240" w:lineRule="auto"/>
+        <w:textAlignment w:val="center"/>
+        <w:rPr>
+          <w:rFonts w:ascii="Calibri" w:eastAsia="Times New Roman" w:hAnsi="Calibri" w:cs="Calibri"/>
+          <w:b/>
+          <w:bCs/>
+          <w:szCs w:val="24"/>
+          <w:lang w:eastAsia="de-DE"/>
+        </w:rPr>
+      </w:pPr>
+    </w:p>
+    <w:p>
+      <w:pPr>
+        <w:spacing w:after="0" w:line="240" w:lineRule="auto"/>
+        <w:textAlignment w:val="center"/>
+        <w:rPr>
+          <w:rFonts w:ascii="Calibri" w:eastAsia="Times New Roman" w:hAnsi="Calibri" w:cs="Calibri"/>
+          <w:b/>
+          <w:bCs/>
+          <w:szCs w:val="24"/>
+          <w:lang w:eastAsia="de-DE"/>
+        </w:rPr>
+      </w:pPr>
+    </w:p>
+    <w:p>
+      <w:pPr>
+        <w:spacing w:after="0" w:line="240" w:lineRule="auto"/>
+        <w:textAlignment w:val="center"/>
+        <w:rPr>
+          <w:rFonts w:ascii="Calibri" w:eastAsia="Times New Roman" w:hAnsi="Calibri" w:cs="Calibri"/>
+          <w:b/>
+          <w:bCs/>
+          <w:szCs w:val="24"/>
+          <w:lang w:eastAsia="de-DE"/>
+        </w:rPr>
+      </w:pPr>
+    </w:p>
+    <w:p>
+      <w:pPr>
+        <w:spacing w:after="0" w:line="240" w:lineRule="auto"/>
+        <w:textAlignment w:val="center"/>
+        <w:rPr>
+          <w:rFonts w:ascii="Calibri" w:eastAsia="Times New Roman" w:hAnsi="Calibri" w:cs="Calibri"/>
+          <w:b/>
+          <w:bCs/>
+          <w:szCs w:val="24"/>
+          <w:lang w:eastAsia="de-DE"/>
+        </w:rPr>
+      </w:pPr>
+    </w:p>
+    <w:p>
+      <w:pPr>
+        <w:spacing w:after="0" w:line="240" w:lineRule="auto"/>
+        <w:textAlignment w:val="center"/>
+        <w:rPr>
+          <w:rFonts w:ascii="Calibri" w:eastAsia="Times New Roman" w:hAnsi="Calibri" w:cs="Calibri"/>
+          <w:b/>
+          <w:bCs/>
+          <w:szCs w:val="24"/>
+          <w:lang w:eastAsia="de-DE"/>
+        </w:rPr>
+      </w:pPr>
+    </w:p>
+    <w:p>
+      <w:pPr>
+        <w:spacing w:after="0" w:line="240" w:lineRule="auto"/>
+        <w:textAlignment w:val="center"/>
+        <w:rPr>
+          <w:rFonts w:ascii="Calibri" w:eastAsia="Times New Roman" w:hAnsi="Calibri" w:cs="Calibri"/>
+          <w:b/>
+          <w:bCs/>
+          <w:szCs w:val="24"/>
+          <w:lang w:eastAsia="de-DE"/>
+        </w:rPr>
+      </w:pPr>
+    </w:p>
+    <w:p>
+      <w:pPr>
+        <w:spacing w:after="0" w:line="240" w:lineRule="auto"/>
+        <w:textAlignment w:val="center"/>
+        <w:rPr>
+          <w:rFonts w:ascii="Calibri" w:eastAsia="Times New Roman" w:hAnsi="Calibri" w:cs="Calibri"/>
+          <w:b/>
+          <w:bCs/>
+          <w:szCs w:val="24"/>
+          <w:lang w:eastAsia="de-DE"/>
+        </w:rPr>
+      </w:pPr>
+    </w:p>
+    <w:p>
+      <w:pPr>
+        <w:spacing w:after="0" w:line="240" w:lineRule="auto"/>
+        <w:textAlignment w:val="center"/>
+        <w:rPr>
+          <w:rFonts w:ascii="Calibri" w:eastAsia="Times New Roman" w:hAnsi="Calibri" w:cs="Calibri"/>
+          <w:b/>
+          <w:bCs/>
+          <w:szCs w:val="24"/>
+          <w:lang w:eastAsia="de-DE"/>
+        </w:rPr>
+      </w:pPr>
+    </w:p>
+    <w:p>
+      <w:pPr>
+        <w:spacing w:after="0" w:line="240" w:lineRule="auto"/>
+        <w:textAlignment w:val="center"/>
+        <w:rPr>
+          <w:rFonts w:ascii="Calibri" w:eastAsia="Times New Roman" w:hAnsi="Calibri" w:cs="Calibri"/>
+          <w:b/>
+          <w:bCs/>
+          <w:szCs w:val="24"/>
+          <w:lang w:eastAsia="de-DE"/>
+        </w:rPr>
+      </w:pPr>
+    </w:p>
+    <w:p>
+      <w:pPr>
+        <w:spacing w:after="0" w:line="240" w:lineRule="auto"/>
+        <w:textAlignment w:val="center"/>
+        <w:rPr>
+          <w:rFonts w:ascii="Calibri" w:eastAsia="Times New Roman" w:hAnsi="Calibri" w:cs="Calibri"/>
+          <w:b/>
+          <w:bCs/>
+          <w:szCs w:val="24"/>
+          <w:lang w:eastAsia="de-DE"/>
+        </w:rPr>
+      </w:pPr>
+    </w:p>
+    <w:p>
+      <w:pPr>
+        <w:spacing w:after="0" w:line="240" w:lineRule="auto"/>
+        <w:textAlignment w:val="center"/>
+        <w:rPr>
+          <w:rFonts w:ascii="Calibri" w:eastAsia="Times New Roman" w:hAnsi="Calibri" w:cs="Calibri"/>
+          <w:b/>
+          <w:bCs/>
+          <w:szCs w:val="24"/>
+          <w:lang w:eastAsia="de-DE"/>
+        </w:rPr>
+      </w:pPr>
+    </w:p>
+    <w:p>
+      <w:pPr>
+        <w:spacing w:after="0" w:line="240" w:lineRule="auto"/>
+        <w:textAlignment w:val="center"/>
+        <w:rPr>
+          <w:rFonts w:ascii="Calibri" w:eastAsia="Times New Roman" w:hAnsi="Calibri" w:cs="Calibri"/>
+          <w:b/>
+          <w:bCs/>
+          <w:szCs w:val="24"/>
+          <w:lang w:eastAsia="de-DE"/>
+        </w:rPr>
+      </w:pPr>
+    </w:p>
+    <w:p>
+      <w:pPr>
+        <w:spacing w:after="0" w:line="240" w:lineRule="auto"/>
+        <w:textAlignment w:val="center"/>
+        <w:rPr>
+          <w:rFonts w:ascii="Calibri" w:eastAsia="Times New Roman" w:hAnsi="Calibri" w:cs="Calibri"/>
+          <w:b/>
+          <w:bCs/>
+          <w:szCs w:val="24"/>
+          <w:lang w:eastAsia="de-DE"/>
+        </w:rPr>
+      </w:pPr>
+    </w:p>
+    <w:p>
+      <w:pPr>
+        <w:spacing w:after="0" w:line="240" w:lineRule="auto"/>
+        <w:textAlignment w:val="center"/>
+        <w:rPr>
+          <w:rFonts w:ascii="Calibri" w:eastAsia="Times New Roman" w:hAnsi="Calibri" w:cs="Calibri"/>
+          <w:b/>
+          <w:bCs/>
+          <w:szCs w:val="24"/>
+          <w:lang w:eastAsia="de-DE"/>
+        </w:rPr>
+      </w:pPr>
+    </w:p>
+    <w:p>
+      <w:pPr>
+        <w:spacing w:after="0" w:line="240" w:lineRule="auto"/>
+        <w:textAlignment w:val="center"/>
+        <w:rPr>
+          <w:rFonts w:ascii="Calibri" w:eastAsia="Times New Roman" w:hAnsi="Calibri" w:cs="Calibri"/>
+          <w:b/>
+          <w:bCs/>
+          <w:szCs w:val="24"/>
+          <w:lang w:eastAsia="de-DE"/>
+        </w:rPr>
+      </w:pPr>
+    </w:p>
+    <w:p>
+      <w:pPr>
+        <w:spacing w:after="0" w:line="240" w:lineRule="auto"/>
+        <w:textAlignment w:val="center"/>
+        <w:rPr>
+          <w:rFonts w:ascii="Calibri" w:eastAsia="Times New Roman" w:hAnsi="Calibri" w:cs="Calibri"/>
+          <w:b/>
+          <w:bCs/>
+          <w:szCs w:val="24"/>
+          <w:lang w:eastAsia="de-DE"/>
+        </w:rPr>
+      </w:pPr>
+    </w:p>
+    <w:p>
+      <w:pPr>
+        <w:spacing w:after="0" w:line="240" w:lineRule="auto"/>
+        <w:textAlignment w:val="center"/>
+        <w:rPr>
+          <w:rFonts w:ascii="Calibri" w:eastAsia="Times New Roman" w:hAnsi="Calibri" w:cs="Calibri"/>
+          <w:b/>
+          <w:bCs/>
+          <w:szCs w:val="24"/>
+          <w:lang w:eastAsia="de-DE"/>
+        </w:rPr>
+      </w:pPr>
+    </w:p>
+    <w:p>
+      <w:pPr>
+        <w:spacing w:after="0" w:line="240" w:lineRule="auto"/>
+        <w:textAlignment w:val="center"/>
+        <w:rPr>
+          <w:rFonts w:ascii="Calibri" w:eastAsia="Times New Roman" w:hAnsi="Calibri" w:cs="Calibri"/>
+          <w:b/>
+          <w:bCs/>
+          <w:szCs w:val="24"/>
+          <w:lang w:eastAsia="de-DE"/>
+        </w:rPr>
+      </w:pPr>
+    </w:p>
+    <w:p>
+      <w:pPr>
+        <w:spacing w:after="0" w:line="240" w:lineRule="auto"/>
+        <w:textAlignment w:val="center"/>
+        <w:rPr>
+          <w:rFonts w:ascii="Calibri" w:eastAsia="Times New Roman" w:hAnsi="Calibri" w:cs="Calibri"/>
+          <w:b/>
+          <w:bCs/>
+          <w:szCs w:val="24"/>
+          <w:lang w:eastAsia="de-DE"/>
+        </w:rPr>
+      </w:pPr>
+    </w:p>
+    <w:p>
+      <w:pPr>
+        <w:spacing w:after="0" w:line="240" w:lineRule="auto"/>
+        <w:textAlignment w:val="center"/>
+        <w:rPr>
+          <w:rFonts w:ascii="Calibri" w:eastAsia="Times New Roman" w:hAnsi="Calibri" w:cs="Calibri"/>
+          <w:b/>
+          <w:bCs/>
+          <w:szCs w:val="24"/>
+          <w:lang w:eastAsia="de-DE"/>
+        </w:rPr>
+      </w:pPr>
+    </w:p>
+    <w:p>
+      <w:pPr>
+        <w:spacing w:after="0" w:line="240" w:lineRule="auto"/>
+        <w:textAlignment w:val="center"/>
+        <w:rPr>
+          <w:rFonts w:ascii="Calibri" w:eastAsia="Times New Roman" w:hAnsi="Calibri" w:cs="Calibri"/>
+          <w:szCs w:val="24"/>
+          <w:lang w:eastAsia="de-DE"/>
+        </w:rPr>
+      </w:pPr>
+    </w:p>
+    <w:p>
+      <w:pPr>
         <w:pStyle w:val="Heading2"/>
       </w:pPr>
-      <w:bookmarkStart w:id="3" w:name="_Toc72939572"/>
-      <w:r>
+      <w:bookmarkStart w:id="2" w:name="_Toc72939572"/>
+      <w:r>
+        <w:lastRenderedPageBreak/>
         <w:t>Klassendiagramm mit Berücksichtigung der Clean Architecture</w:t>
       </w:r>
-      <w:bookmarkEnd w:id="3"/>
+      <w:bookmarkEnd w:id="2"/>
     </w:p>
     <w:p/>
     <w:p>
@@ -3568,7 +3963,6 @@
           <w:szCs w:val="24"/>
           <w:lang w:eastAsia="de-DE"/>
         </w:rPr>
-        <w:lastRenderedPageBreak/>
         <w:drawing>
           <wp:inline distT="0" distB="0" distL="0" distR="0" wp14:anchorId="03F88F77" wp14:editId="56D2BA7C">
             <wp:extent cx="5760720" cy="8082280"/>
@@ -3627,6 +4021,7 @@
           <w:szCs w:val="24"/>
           <w:lang w:eastAsia="de-DE"/>
         </w:rPr>
+        <w:lastRenderedPageBreak/>
         <w:t xml:space="preserve">Zur besseren Ersichtlichkeit der </w:t>
       </w:r>
       <w:r>
@@ -3712,8 +4107,7 @@
           <w:szCs w:val="24"/>
           <w:lang w:eastAsia="de-DE"/>
         </w:rPr>
-        <w:lastRenderedPageBreak/>
-        <w:t>Dunkelgrün: Adapters</w:t>
+        <w:t>Dunkelgrün: Adapter</w:t>
       </w:r>
     </w:p>
     <w:p>
@@ -3754,36 +4148,6 @@
     <w:p>
       <w:pPr>
         <w:spacing w:after="0" w:line="240" w:lineRule="auto"/>
-        <w:rPr>
-          <w:rFonts w:ascii="Calibri" w:eastAsia="Times New Roman" w:hAnsi="Calibri" w:cs="Calibri"/>
-          <w:szCs w:val="24"/>
-          <w:lang w:val="en-US" w:eastAsia="de-DE"/>
-        </w:rPr>
-      </w:pPr>
-      <w:r>
-        <w:rPr>
-          <w:rFonts w:ascii="Calibri" w:eastAsia="Times New Roman" w:hAnsi="Calibri" w:cs="Calibri"/>
-          <w:b/>
-          <w:bCs/>
-          <w:szCs w:val="24"/>
-          <w:lang w:val="en-US" w:eastAsia="de-DE"/>
-        </w:rPr>
-        <w:t xml:space="preserve">Anmerkung: </w:t>
-      </w:r>
-      <w:r>
-        <w:rPr>
-          <w:rFonts w:ascii="Calibri" w:eastAsia="Times New Roman" w:hAnsi="Calibri" w:cs="Calibri"/>
-          <w:b/>
-          <w:bCs/>
-          <w:szCs w:val="24"/>
-          <w:lang w:val="en-US" w:eastAsia="de-DE"/>
-        </w:rPr>
-        <w:t>Paket Application Code:</w:t>
-      </w:r>
-    </w:p>
-    <w:p>
-      <w:pPr>
-        <w:spacing w:after="0" w:line="240" w:lineRule="auto"/>
         <w:textAlignment w:val="center"/>
         <w:rPr>
           <w:rFonts w:ascii="Calibri" w:eastAsia="Times New Roman" w:hAnsi="Calibri" w:cs="Calibri"/>
@@ -3797,7 +4161,60 @@
           <w:szCs w:val="24"/>
           <w:lang w:eastAsia="de-DE"/>
         </w:rPr>
-        <w:t>Diese Klassen repräsentieren die UseCases, die wir in unserer Anwendung umsetzen wollen, wie z.B. Ausgaben hinzufügen, aktuelle Kontoübersicht anzeigen, etc.</w:t>
+        <w:t xml:space="preserve">Das </w:t>
+      </w:r>
+      <w:r>
+        <w:rPr>
+          <w:rFonts w:ascii="Calibri" w:eastAsia="Times New Roman" w:hAnsi="Calibri" w:cs="Calibri"/>
+          <w:i/>
+          <w:iCs/>
+          <w:szCs w:val="24"/>
+          <w:lang w:eastAsia="de-DE"/>
+        </w:rPr>
+        <w:t>model</w:t>
+      </w:r>
+      <w:r>
+        <w:rPr>
+          <w:rFonts w:ascii="Calibri" w:eastAsia="Times New Roman" w:hAnsi="Calibri" w:cs="Calibri"/>
+          <w:szCs w:val="24"/>
+          <w:lang w:eastAsia="de-DE"/>
+        </w:rPr>
+        <w:t xml:space="preserve"> Paket stellt </w:t>
+      </w:r>
+      <w:r>
+        <w:rPr>
+          <w:rFonts w:ascii="Calibri" w:eastAsia="Times New Roman" w:hAnsi="Calibri" w:cs="Calibri"/>
+          <w:szCs w:val="24"/>
+          <w:lang w:eastAsia="de-DE"/>
+        </w:rPr>
+        <w:t>die geplanten Entitäten dar, welche im Domain-Code anzusiedeln sind, während die einzelnen Use-Cases, z.B. das Anlegen von Benutzern oder Einträgen.</w:t>
+      </w:r>
+    </w:p>
+    <w:p>
+      <w:pPr>
+        <w:tabs>
+          <w:tab w:val="left" w:pos="2880"/>
+        </w:tabs>
+      </w:pPr>
+    </w:p>
+    <w:p>
+      <w:pPr>
+        <w:pStyle w:val="Heading1"/>
+      </w:pPr>
+      <w:bookmarkStart w:id="3" w:name="_Toc72939569"/>
+      <w:r>
+        <w:t>Änderungen während der Implementierung</w:t>
+      </w:r>
+      <w:bookmarkEnd w:id="3"/>
+    </w:p>
+    <w:p>
+      <w:r>
+        <w:t>Während der Implementierung wurde die Änderung vorgenommen, dass die Klasse Konto zunächst nicht umgesetzt wurde, sondern die Finanzverwaltung vorerst nur mit einem Konto zu führen ist, in welchem allgemein Einnahmen und Ausgaben als Einträge verwaltet werden können. Die Funktionalität des Weckers wird dementsprechend übertragen, dass z.B. bei Übersteigen eines festgelegten Betrags der Ausgaben einer bestimmten Kategorie der Wecker aktiviert wird und der Nutzer einen Hinweis bekommt. Zukünftig ist denkbar, dass die Funktion, die Finanzverwaltung mit verschiedenen Konten zu füllen, integriert wird.</w:t>
+      </w:r>
+    </w:p>
+    <w:p>
+      <w:r>
+        <w:t>Es ist weiterhin festzuhalten, dass noch nicht alle Funktionalitäten ausprogrammiert wurden. Diese könnten in Zukunft folgen. Dazu zählen die Filter-Funktionalität und die Wecker-Funktion.</w:t>
       </w:r>
     </w:p>
     <w:p>
@@ -3945,6 +4362,7 @@
     </w:p>
     <w:p>
       <w:r>
+        <w:lastRenderedPageBreak/>
         <w:t>Um diese Intention deutlicher zu machen, wurden auch die lokalen Variablen innerhalb der Methode umbenannt</w:t>
       </w:r>
       <w:r>
@@ -4755,16 +5173,6 @@
           <w:lang w:eastAsia="de-DE"/>
         </w:rPr>
         <w:br/>
-      </w:r>
-      <w:r>
-        <w:rPr>
-          <w:rFonts w:ascii="Courier New" w:eastAsia="Times New Roman" w:hAnsi="Courier New" w:cs="Courier New"/>
-          <w:color w:val="A9B7C6"/>
-          <w:sz w:val="20"/>
-          <w:szCs w:val="20"/>
-          <w:lang w:eastAsia="de-DE"/>
-        </w:rPr>
-        <w:lastRenderedPageBreak/>
         <w:t xml:space="preserve">        </w:t>
       </w:r>
       <w:r>
@@ -5325,6 +5733,12 @@
           <w:color w:val="A9B7C6"/>
         </w:rPr>
         <w:br/>
+      </w:r>
+      <w:r>
+        <w:rPr>
+          <w:color w:val="A9B7C6"/>
+        </w:rPr>
+        <w:lastRenderedPageBreak/>
         <w:t xml:space="preserve">        </w:t>
       </w:r>
       <w:r>
@@ -5578,11 +5992,7 @@
         <w:t>.</w:t>
       </w:r>
       <w:r>
-        <w:t xml:space="preserve"> Mit </w:t>
-      </w:r>
-      <w:r>
-        <w:lastRenderedPageBreak/>
-        <w:t xml:space="preserve">der Übergabe des Paramters </w:t>
+        <w:t xml:space="preserve"> Mit der Übergabe des Paramters </w:t>
       </w:r>
       <w:r>
         <w:rPr>
@@ -5991,7 +6401,11 @@
     </w:p>
     <w:p>
       <w:r>
-        <w:t>Im Rahmen der Überlegungen zum Domain Driven Design (DDD) wollten wir die Mehtoden- und Klassennamen möglichst aussagekräftig wählen. Durch die Wahl von gleichen Begriffen in der Domäne und im Sourcecode sollte das Konzept der Ubiquitous Language umgesetzt werden, um den Übersetzungsaufwand für Domänenexperten zu reduzieren.</w:t>
+        <w:t xml:space="preserve">Im Rahmen der Überlegungen zum Domain Driven Design (DDD) wollten wir die Mehtoden- und Klassennamen möglichst aussagekräftig wählen. Durch die Wahl von gleichen Begriffen </w:t>
+      </w:r>
+      <w:r>
+        <w:lastRenderedPageBreak/>
+        <w:t>in der Domäne und im Sourcecode sollte das Konzept der Ubiquitous Language umgesetzt werden, um den Übersetzungsaufwand für Domänenexperten zu reduzieren.</w:t>
       </w:r>
     </w:p>
     <w:p>
@@ -6096,11 +6510,7 @@
         <w:t>NeuAnlegen</w:t>
       </w:r>
       <w:r>
-        <w:t xml:space="preserve"> eine neue Zeile in einer CSV-</w:t>
-      </w:r>
-      <w:r>
-        <w:lastRenderedPageBreak/>
-        <w:t xml:space="preserve">Datei generiert wird, während bei </w:t>
+        <w:t xml:space="preserve"> eine neue Zeile in einer CSV-Datei generiert wird, während bei </w:t>
       </w:r>
       <w:r>
         <w:rPr>
@@ -6185,6 +6595,7 @@
       </w:pPr>
       <w:bookmarkStart w:id="12" w:name="_Toc72939580"/>
       <w:r>
+        <w:lastRenderedPageBreak/>
         <w:t>Analyse der Ubiquitous Language</w:t>
       </w:r>
       <w:bookmarkEnd w:id="12"/>
@@ -6226,7 +6637,6 @@
       </w:pPr>
       <w:bookmarkStart w:id="13" w:name="_Toc72939581"/>
       <w:r>
-        <w:lastRenderedPageBreak/>
         <w:t>Ana</w:t>
       </w:r>
       <w:r>
@@ -6265,6 +6675,11 @@
       </w:r>
     </w:p>
     <w:p>
+      <w:pPr>
+        <w:rPr>
+          <w:rFonts w:cstheme="minorHAnsi"/>
+        </w:rPr>
+      </w:pPr>
       <w:r>
         <w:t xml:space="preserve">Sie bieten eine Schnittstelle der Anwendung zur Datenbank, </w:t>
       </w:r>
@@ -6373,122 +6788,224 @@
         <w:t>weitere Funktionalitäten umgesetzt werden.</w:t>
       </w:r>
     </w:p>
-    <w:p/>
-    <w:p>
-      <w:pPr>
-        <w:pStyle w:val="Heading3"/>
-      </w:pPr>
-      <w:bookmarkStart w:id="15" w:name="_Toc72939583"/>
-      <w:r>
-        <w:t>Aggregate</w:t>
-      </w:r>
-      <w:bookmarkEnd w:id="15"/>
-    </w:p>
-    <w:p>
-      <w:r>
-        <w:t>Entities können zu gemeinsam v</w:t>
-      </w:r>
-      <w:r>
-        <w:t xml:space="preserve">erwalteten Einheiten gruppiert werden. Dies findet auch in unserem Softwareprojekt Anwendung. So kann allgemein jede Entity als Aggregat betrachtet werden, im Zweifelsfall besteht das Aggregat nur aus diesem einen Entity und die Entity entspricht ebenfalls der Aggregat Root Entity. </w:t>
-      </w:r>
-    </w:p>
-    <w:p>
-      <w:r>
-        <w:t>Bei uns sind jedoch auch zusammengesetzte Aggregate zu finden:</w:t>
-      </w:r>
-    </w:p>
-    <w:p>
-      <w:r>
-        <w:t xml:space="preserve">Die Entities </w:t>
-      </w:r>
-      <w:r>
-        <w:rPr>
+    <w:p>
+      <w:pPr>
+        <w:spacing w:after="0" w:line="240" w:lineRule="auto"/>
+        <w:rPr>
+          <w:rFonts w:ascii="Calibri" w:eastAsia="Times New Roman" w:hAnsi="Calibri" w:cs="Calibri"/>
+          <w:szCs w:val="24"/>
+          <w:lang w:eastAsia="de-DE"/>
+        </w:rPr>
+      </w:pPr>
+      <w:r>
+        <w:rPr>
+          <w:rFonts w:ascii="Calibri" w:eastAsia="Times New Roman" w:hAnsi="Calibri" w:cs="Calibri"/>
+          <w:szCs w:val="24"/>
+          <w:lang w:eastAsia="de-DE"/>
+        </w:rPr>
+        <w:t>Außerdem denkbar, ist die Modellierung eines weiteren Repositories zur Verwaltung der</w:t>
+      </w:r>
+    </w:p>
+    <w:p>
+      <w:pPr>
+        <w:spacing w:after="0" w:line="240" w:lineRule="auto"/>
+        <w:rPr>
+          <w:rFonts w:ascii="Calibri" w:eastAsia="Times New Roman" w:hAnsi="Calibri" w:cs="Calibri"/>
+          <w:szCs w:val="24"/>
+          <w:lang w:eastAsia="de-DE"/>
+        </w:rPr>
+      </w:pPr>
+      <w:r>
+        <w:rPr>
+          <w:rFonts w:ascii="Calibri" w:eastAsia="Times New Roman" w:hAnsi="Calibri" w:cs="Calibri"/>
+          <w:szCs w:val="24"/>
+          <w:lang w:eastAsia="de-DE"/>
+        </w:rPr>
+        <w:t>Kategorien. Der Plan hierzu ist, dass der Nutzer zukünftig eigene Kategorien erstellen kann</w:t>
+      </w:r>
+    </w:p>
+    <w:p>
+      <w:pPr>
+        <w:spacing w:after="0" w:line="240" w:lineRule="auto"/>
+        <w:rPr>
+          <w:rFonts w:ascii="Calibri" w:eastAsia="Times New Roman" w:hAnsi="Calibri" w:cs="Calibri"/>
+          <w:szCs w:val="24"/>
+          <w:lang w:eastAsia="de-DE"/>
+        </w:rPr>
+      </w:pPr>
+      <w:r>
+        <w:rPr>
+          <w:rFonts w:ascii="Calibri" w:eastAsia="Times New Roman" w:hAnsi="Calibri" w:cs="Calibri"/>
+          <w:szCs w:val="24"/>
+          <w:lang w:eastAsia="de-DE"/>
+        </w:rPr>
+        <w:t>und um diese verwalten zu können, bietet sich die Nutzung eines Kagetorie-Repositories an.</w:t>
+      </w:r>
+    </w:p>
+    <w:p>
+      <w:pPr>
+        <w:spacing w:after="0" w:line="240" w:lineRule="auto"/>
+        <w:rPr>
+          <w:rFonts w:ascii="Calibri" w:eastAsia="Times New Roman" w:hAnsi="Calibri" w:cs="Calibri"/>
+          <w:szCs w:val="24"/>
+          <w:lang w:eastAsia="de-DE"/>
+        </w:rPr>
+      </w:pPr>
+    </w:p>
+    <w:p>
+      <w:pPr>
+        <w:spacing w:after="0" w:line="240" w:lineRule="auto"/>
+        <w:rPr>
+          <w:rFonts w:ascii="Calibri" w:eastAsia="Times New Roman" w:hAnsi="Calibri" w:cs="Calibri"/>
+          <w:szCs w:val="24"/>
+          <w:lang w:eastAsia="de-DE"/>
+        </w:rPr>
+      </w:pPr>
+      <w:r>
+        <w:rPr>
+          <w:rFonts w:ascii="Calibri" w:eastAsia="Times New Roman" w:hAnsi="Calibri" w:cs="Calibri"/>
+          <w:szCs w:val="24"/>
+          <w:lang w:eastAsia="de-DE"/>
+        </w:rPr>
+        <w:t xml:space="preserve">Die Repositories werden über ein Interface definiert, das im Domain Code angesiedelt wurde. Die konkrete Implementierung wurde in der Adapter-Schicht der Clean-Architecture platziert. </w:t>
+      </w:r>
+      <w:r>
+        <w:rPr>
+          <w:rFonts w:ascii="Calibri" w:eastAsia="Times New Roman" w:hAnsi="Calibri" w:cs="Calibri"/>
+          <w:szCs w:val="24"/>
+          <w:lang w:eastAsia="de-DE"/>
+        </w:rPr>
+        <w:t>Es kam die Überlegung auf, die Implementierung der Repositories in den Application Code zu verschieben, da diese dort verwendet werden. Letztendlich wurde sich dagegen entschieden und die Implementierung in der Adapter-Schicht belassen, da es sich aus unserer Sicht um einen Aufruf und keine direkte Abhängigkeit handelt, so dass der Clean-Architecture mit der Regel</w:t>
+      </w:r>
+      <w:r>
+        <w:rPr>
+          <w:rFonts w:ascii="Calibri" w:eastAsia="Times New Roman" w:hAnsi="Calibri" w:cs="Calibri"/>
+          <w:szCs w:val="24"/>
+          <w:lang w:eastAsia="de-DE"/>
+        </w:rPr>
+        <w:t>, dass äußere Schichten von den Inneren abhängen und nicht andersherum</w:t>
+      </w:r>
+      <w:r>
+        <w:rPr>
+          <w:rFonts w:ascii="Calibri" w:eastAsia="Times New Roman" w:hAnsi="Calibri" w:cs="Calibri"/>
+          <w:szCs w:val="24"/>
+          <w:lang w:eastAsia="de-DE"/>
+        </w:rPr>
+        <w:t>, unserer Meinung nach nicht widersprochen ist.</w:t>
+      </w:r>
+      <w:r>
+        <w:rPr>
+          <w:rFonts w:ascii="Calibri" w:eastAsia="Times New Roman" w:hAnsi="Calibri" w:cs="Calibri"/>
+          <w:szCs w:val="24"/>
+          <w:lang w:eastAsia="de-DE"/>
+        </w:rPr>
+        <w:t xml:space="preserve"> Des Weiteren würde sich diese Überlegung bezüglich der Platzierung der Repositories erübrigen, wenn die striktere Trennung von Application Code und Adapter-Schicht umgesetzt wird, wie zu Beginn im Kapitel </w:t>
+      </w:r>
+      <w:r>
+        <w:rPr>
+          <w:rFonts w:ascii="Calibri" w:eastAsia="Times New Roman" w:hAnsi="Calibri" w:cs="Calibri"/>
           <w:i/>
           <w:iCs/>
-        </w:rPr>
-        <w:t>Benutzer</w:t>
-      </w:r>
-      <w:r>
-        <w:t xml:space="preserve"> und </w:t>
+          <w:szCs w:val="24"/>
+          <w:lang w:eastAsia="de-DE"/>
+        </w:rPr>
+        <w:t>Clean Architecture</w:t>
+      </w:r>
+      <w:r>
+        <w:rPr>
+          <w:rFonts w:ascii="Calibri" w:eastAsia="Times New Roman" w:hAnsi="Calibri" w:cs="Calibri"/>
+          <w:szCs w:val="24"/>
+          <w:lang w:eastAsia="de-DE"/>
+        </w:rPr>
+        <w:t xml:space="preserve"> beschrieben, da dann der Zugriff auf die Repositories mit in die Adapter-Schicht ausgelagert werden könnten. Bevor dies umgesetzt wird, sollte an dieser Stelle noch eine tiefere Überlegung erfolgen, falls doch etwas dagegen sprechen sollte.</w:t>
+      </w:r>
+      <w:bookmarkStart w:id="15" w:name="_Toc72939583"/>
+    </w:p>
+    <w:p>
+      <w:pPr>
+        <w:pStyle w:val="Heading3"/>
+        <w:rPr>
+          <w:rFonts w:ascii="Calibri" w:eastAsia="Times New Roman" w:hAnsi="Calibri" w:cs="Calibri"/>
+          <w:lang w:eastAsia="de-DE"/>
+        </w:rPr>
+      </w:pPr>
+      <w:r>
+        <w:lastRenderedPageBreak/>
+        <w:t>Aggregate</w:t>
+      </w:r>
+      <w:bookmarkEnd w:id="15"/>
+    </w:p>
+    <w:p>
+      <w:r>
+        <w:t>Entities können zu gemeinsam v</w:t>
+      </w:r>
+      <w:r>
+        <w:t xml:space="preserve">erwalteten Einheiten gruppiert werden. Dies findet auch in unserem Softwareprojekt Anwendung. So kann allgemein jede Entity als Aggregat betrachtet werden, im Zweifelsfall besteht das Aggregat nur aus diesem einen Entity und die Entity entspricht ebenfalls der Aggregat Root Entity. </w:t>
+      </w:r>
+    </w:p>
+    <w:p>
+      <w:r>
+        <w:t>Bei uns sind jedoch auch zusammengesetzte Aggregate zu finden:</w:t>
+      </w:r>
+    </w:p>
+    <w:p>
+      <w:r>
+        <w:t xml:space="preserve">Die Entities </w:t>
       </w:r>
       <w:r>
         <w:rPr>
           <w:i/>
           <w:iCs/>
         </w:rPr>
-        <w:t>Email</w:t>
-      </w:r>
-      <w:r>
-        <w:t xml:space="preserve"> sind als ein Aggregat zusammengefasst und werden durch ein Repository verwaltet (s. vorherigen Abschnitt). Dabei ist der Zugriff über den Benutzer geregelt.</w:t>
-      </w:r>
-    </w:p>
-    <w:p>
-      <w:r>
-        <w:t xml:space="preserve">Ein weiteres Aggregat bilden die Entities </w:t>
+        <w:t>Benutzer</w:t>
+      </w:r>
+      <w:r>
+        <w:t xml:space="preserve"> und </w:t>
       </w:r>
       <w:r>
         <w:rPr>
           <w:i/>
           <w:iCs/>
         </w:rPr>
-        <w:t>Eintrag</w:t>
-      </w:r>
-      <w:r>
-        <w:t xml:space="preserve"> und </w:t>
+        <w:t>Email</w:t>
+      </w:r>
+      <w:r>
+        <w:t xml:space="preserve"> sind als ein Aggregat zusammengefasst und werden durch ein Repository verwaltet (s. vorherigen Abschnitt). Dabei ist der Zugriff über den Benutzer geregelt.</w:t>
+      </w:r>
+    </w:p>
+    <w:p>
+      <w:r>
+        <w:t xml:space="preserve">Ein weiteres Aggregat bilden die Entities </w:t>
       </w:r>
       <w:r>
         <w:rPr>
           <w:i/>
           <w:iCs/>
         </w:rPr>
-        <w:t>Systemaenderung</w:t>
-      </w:r>
-      <w:r>
-        <w:t xml:space="preserve">. Die Rolle der Aggregat Root Entity übernimmt die Entity </w:t>
+        <w:t>Eintrag</w:t>
+      </w:r>
+      <w:r>
+        <w:t xml:space="preserve"> und </w:t>
       </w:r>
       <w:r>
         <w:rPr>
           <w:i/>
           <w:iCs/>
         </w:rPr>
-        <w:t>Eintrag</w:t>
-      </w:r>
-      <w:r>
-        <w:t xml:space="preserve">. An dieser Stelle könnte theoretisch die Entity </w:t>
+        <w:t>Systemaenderung</w:t>
+      </w:r>
+      <w:r>
+        <w:t xml:space="preserve">. Die Rolle der Aggregat Root Entity übernimmt die Entity </w:t>
       </w:r>
       <w:r>
         <w:rPr>
           <w:i/>
           <w:iCs/>
         </w:rPr>
-        <w:t>Kategorie</w:t>
-      </w:r>
-      <w:r>
-        <w:t xml:space="preserve"> ebenfalls zu diesem Aggregat zählen. In unserer Anwendung </w:t>
-      </w:r>
-      <w:r>
-        <w:t>wäre</w:t>
-      </w:r>
-      <w:r>
-        <w:t xml:space="preserve"> dies jedoch nicht </w:t>
-      </w:r>
-      <w:r>
-        <w:t xml:space="preserve">mehr </w:t>
-      </w:r>
-      <w:r>
-        <w:t xml:space="preserve">der Fall, </w:t>
-      </w:r>
-      <w:r>
-        <w:t>sobald in Zukunft dem Nutzer</w:t>
-      </w:r>
-      <w:r>
-        <w:t xml:space="preserve"> die Möglichkeit geboten </w:t>
-      </w:r>
-      <w:r>
-        <w:t>wird</w:t>
-      </w:r>
-      <w:r>
-        <w:t xml:space="preserve">, eigene Kategorien anzulegen. Hierfür ist ein direkter Zugriff auf die Entity </w:t>
+        <w:t>Eintrag</w:t>
+      </w:r>
+      <w:r>
+        <w:t xml:space="preserve">. An dieser Stelle könnte theoretisch die Entity </w:t>
       </w:r>
       <w:r>
         <w:rPr>
@@ -6498,136 +7015,176 @@
         <w:t>Kategorie</w:t>
       </w:r>
       <w:r>
-        <w:t xml:space="preserve"> notwendig, der unabhängig der Einträge ist.</w:t>
-      </w:r>
-      <w:r>
-        <w:t xml:space="preserve"> Das Aggregat wird ebenfalls über ein Repository verwaltet.</w:t>
-      </w:r>
-    </w:p>
-    <w:p/>
-    <w:p>
-      <w:pPr>
-        <w:pStyle w:val="Heading3"/>
-      </w:pPr>
-      <w:bookmarkStart w:id="16" w:name="_Toc72939584"/>
-      <w:r>
-        <w:t>Entities</w:t>
-      </w:r>
-      <w:bookmarkEnd w:id="16"/>
-    </w:p>
-    <w:p>
-      <w:r>
-        <w:t>Entities bilden eine kontinuierliche E</w:t>
-      </w:r>
-      <w:r>
-        <w:t>xistenz ab, deren Eigenschaften und Werte innerhalb des Lebenszyklus des Entities verändert werden können. Identifiziert werden Entities durch eine ID, umgesetzt durch Schlüssel.</w:t>
-      </w:r>
-    </w:p>
-    <w:p>
-      <w:r>
-        <w:t xml:space="preserve">Im </w:t>
+        <w:t xml:space="preserve"> ebenfalls zu diesem Aggregat zählen. In unserer Anwendung </w:t>
+      </w:r>
+      <w:r>
+        <w:t>wäre</w:t>
+      </w:r>
+      <w:r>
+        <w:t xml:space="preserve"> dies jedoch nicht </w:t>
+      </w:r>
+      <w:r>
+        <w:t xml:space="preserve">mehr </w:t>
+      </w:r>
+      <w:r>
+        <w:t xml:space="preserve">der Fall, </w:t>
+      </w:r>
+      <w:r>
+        <w:t>sobald in Zukunft dem Nutzer</w:t>
+      </w:r>
+      <w:r>
+        <w:t xml:space="preserve"> die Möglichkeit geboten </w:t>
+      </w:r>
+      <w:r>
+        <w:t>wird</w:t>
+      </w:r>
+      <w:r>
+        <w:t xml:space="preserve">, eigene Kategorien anzulegen. Hierfür </w:t>
+      </w:r>
+      <w:r>
+        <w:t>wäre</w:t>
+      </w:r>
+      <w:r>
+        <w:t xml:space="preserve"> ein direkter Zugriff auf die Entity </w:t>
       </w:r>
       <w:r>
         <w:rPr>
           <w:i/>
           <w:iCs/>
         </w:rPr>
-        <w:t>model</w:t>
-      </w:r>
-      <w:r>
-        <w:t>-Paket unseres Pr</w:t>
-      </w:r>
-      <w:r>
-        <w:t>ojekts können die von uns verwendeten Entities gefunden werden</w:t>
-      </w:r>
-      <w:r>
-        <w:t xml:space="preserve">: </w:t>
+        <w:t>Kategorie</w:t>
+      </w:r>
+      <w:r>
+        <w:t xml:space="preserve"> notwendig, der unabhängig der Einträge ist.</w:t>
+      </w:r>
+      <w:r>
+        <w:t xml:space="preserve"> Das Aggregat wird ebenfalls über ein Repository verwaltet.</w:t>
+      </w:r>
+    </w:p>
+    <w:p/>
+    <w:p>
+      <w:pPr>
+        <w:pStyle w:val="Heading3"/>
+      </w:pPr>
+      <w:bookmarkStart w:id="16" w:name="_Toc72939584"/>
+      <w:r>
+        <w:t>Entities</w:t>
+      </w:r>
+      <w:bookmarkEnd w:id="16"/>
+    </w:p>
+    <w:p>
+      <w:r>
+        <w:t>Entities bilden eine kontinuierliche E</w:t>
+      </w:r>
+      <w:r>
+        <w:t>xistenz ab, deren Eigenschaften und Werte innerhalb des Lebenszyklus des Entities verändert werden können. Identifiziert werden Entities durch eine ID, umgesetzt durch Schlüssel.</w:t>
+      </w:r>
+    </w:p>
+    <w:p>
+      <w:r>
+        <w:t xml:space="preserve">Im </w:t>
       </w:r>
       <w:r>
         <w:rPr>
           <w:i/>
           <w:iCs/>
         </w:rPr>
-        <w:t>Benutzer, Eintrag, E</w:t>
+        <w:t>model</w:t>
+      </w:r>
+      <w:r>
+        <w:t>-Paket unseres Pr</w:t>
+      </w:r>
+      <w:r>
+        <w:t>ojekts können die von uns verwendeten Entities gefunden werden</w:t>
+      </w:r>
+      <w:r>
+        <w:t xml:space="preserve">: </w:t>
       </w:r>
       <w:r>
         <w:rPr>
           <w:i/>
           <w:iCs/>
         </w:rPr>
-        <w:t>M</w:t>
+        <w:t>Benutzer, Eintrag, E</w:t>
       </w:r>
       <w:r>
         <w:rPr>
           <w:i/>
           <w:iCs/>
         </w:rPr>
-        <w:t>ail, Kategorie</w:t>
-      </w:r>
-      <w:r>
-        <w:t xml:space="preserve"> und</w:t>
+        <w:t>M</w:t>
       </w:r>
       <w:r>
         <w:rPr>
           <w:i/>
           <w:iCs/>
         </w:rPr>
-        <w:t xml:space="preserve"> Systemaenderung</w:t>
-      </w:r>
-      <w:r>
-        <w:t>.</w:t>
-      </w:r>
-    </w:p>
-    <w:p>
-      <w:r>
-        <w:t>Jede dieser Entities hat v</w:t>
-      </w:r>
-      <w:r>
-        <w:t xml:space="preserve">eränderliche Eigenschaften, einen Lebenszyklus und repräsentiert etwas der Domäne. </w:t>
-      </w:r>
-      <w:r>
-        <w:t xml:space="preserve">So steht die Entity </w:t>
+        <w:t>ail, Kategorie</w:t>
+      </w:r>
+      <w:r>
+        <w:t xml:space="preserve"> und</w:t>
       </w:r>
       <w:r>
         <w:rPr>
           <w:i/>
           <w:iCs/>
         </w:rPr>
-        <w:t>Eintrag</w:t>
-      </w:r>
-      <w:r>
-        <w:t xml:space="preserve"> für eine </w:t>
-      </w:r>
-      <w:r>
-        <w:t>Einnahme</w:t>
-      </w:r>
-      <w:r>
-        <w:t xml:space="preserve"> oder Ausgabe, die von einer Person getätigt wurde</w:t>
-      </w:r>
-      <w:r>
-        <w:t xml:space="preserve"> und mittels einer </w:t>
+        <w:t xml:space="preserve"> Systemaenderung</w:t>
+      </w:r>
+      <w:r>
+        <w:t>.</w:t>
+      </w:r>
+    </w:p>
+    <w:p>
+      <w:r>
+        <w:t>Jede dieser Entities hat v</w:t>
+      </w:r>
+      <w:r>
+        <w:t xml:space="preserve">eränderliche Eigenschaften, einen Lebenszyklus und repräsentiert etwas der Domäne. </w:t>
+      </w:r>
+      <w:r>
+        <w:t xml:space="preserve">So steht die Entity </w:t>
       </w:r>
       <w:r>
         <w:rPr>
           <w:i/>
           <w:iCs/>
         </w:rPr>
-        <w:t>Kategorie</w:t>
-      </w:r>
-      <w:r>
-        <w:t xml:space="preserve"> </w:t>
-      </w:r>
-      <w:r>
-        <w:t>kategorisiert werden kann. D</w:t>
-      </w:r>
-      <w:r>
-        <w:t xml:space="preserve">ie Entity </w:t>
+        <w:t>Eintrag</w:t>
+      </w:r>
+      <w:r>
+        <w:t xml:space="preserve"> für eine </w:t>
+      </w:r>
+      <w:r>
+        <w:t>Einnahme</w:t>
+      </w:r>
+      <w:r>
+        <w:t xml:space="preserve"> oder Ausgabe, die von einer Person getätigt wurde</w:t>
+      </w:r>
+      <w:r>
+        <w:t xml:space="preserve"> und mittels einer </w:t>
       </w:r>
       <w:r>
         <w:rPr>
           <w:i/>
           <w:iCs/>
         </w:rPr>
+        <w:t>Kategorie</w:t>
+      </w:r>
+      <w:r>
+        <w:t xml:space="preserve"> </w:t>
+      </w:r>
+      <w:r>
+        <w:t>kategorisiert werden kann. D</w:t>
+      </w:r>
+      <w:r>
+        <w:t xml:space="preserve">ie Entity </w:t>
+      </w:r>
+      <w:r>
+        <w:rPr>
+          <w:i/>
+          <w:iCs/>
+        </w:rPr>
         <w:t>Benutzer</w:t>
       </w:r>
       <w:r>
@@ -6640,11 +7197,7 @@
         <w:t>den</w:t>
       </w:r>
       <w:r>
-        <w:t xml:space="preserve"> Anwender der Applikation, der seine Finanzen anhand von </w:t>
-      </w:r>
-      <w:r>
-        <w:lastRenderedPageBreak/>
-        <w:t xml:space="preserve">Einnahmen und Ausgaben überwachen möchte. Eine </w:t>
+        <w:t xml:space="preserve"> Anwender der Applikation, der seine Finanzen anhand von Einnahmen und Ausgaben überwachen möchte. Eine </w:t>
       </w:r>
       <w:r>
         <w:rPr>
@@ -6710,7 +7263,11 @@
         </w:numPr>
       </w:pPr>
       <w:r>
-        <w:t>Benutzer werden ebenfalls und aus gleichen Gründen wie die Einträge über eine UUID als Surrogatschlüssel identifiziert. Hinzu kommt, dass der Fall, dass Nutzer gleiche Namen haben, nicht ausgeschlossen werden darf, so dass die Kombination des Vor- und Nachnamen als Schlüssel nicht empfehlenswert ist.</w:t>
+        <w:t xml:space="preserve">Benutzer werden ebenfalls und aus gleichen Gründen wie die Einträge über eine UUID als Surrogatschlüssel identifiziert. Hinzu kommt, dass der Fall, dass Nutzer </w:t>
+      </w:r>
+      <w:r>
+        <w:lastRenderedPageBreak/>
+        <w:t>gleiche Namen haben, nicht ausgeschlossen werden darf, so dass die Kombination des Vor- und Nachnamen als Schlüssel nicht empfehlenswert ist.</w:t>
       </w:r>
     </w:p>
     <w:p>
@@ -6869,7 +7426,6 @@
       </w:pPr>
       <w:bookmarkStart w:id="18" w:name="_Toc72939586"/>
       <w:r>
-        <w:lastRenderedPageBreak/>
         <w:t>Programming Principles</w:t>
       </w:r>
       <w:bookmarkEnd w:id="18"/>
@@ -6945,7 +7501,11 @@
         <w:t xml:space="preserve"> </w:t>
       </w:r>
       <w:r>
-        <w:t xml:space="preserve">Cases in einer Klasse umzusetzen, mit der Argumentation, dass aus konzeptioneller Sicht in beiden Fällen lediglich ein Eintrag in einen neuen Zustand gebracht wird. (Für weitere Ausführungen s. Kapitel </w:t>
+        <w:t xml:space="preserve">Cases in einer Klasse umzusetzen, mit der Argumentation, dass aus konzeptioneller Sicht in beiden Fällen lediglich ein Eintrag in einen neuen Zustand gebracht wird. (Für weitere </w:t>
+      </w:r>
+      <w:r>
+        <w:lastRenderedPageBreak/>
+        <w:t xml:space="preserve">Ausführungen s. Kapitel </w:t>
       </w:r>
       <w:r>
         <w:rPr>
@@ -7012,11 +7572,7 @@
         <w:t>s Single Responsibility Konzept. Schnittstellen sollten möglichst passgenau auf den Client zugeschnitten sein, so dass verschiedene spezifische Interfaces anstatt eines einzigen, das alles definiert, verwendet werden. In unserer Implementierung</w:t>
       </w:r>
       <w:r>
-        <w:t xml:space="preserve"> sind zwar nicht viele Interfaces vorhanden, dennoch kann gesagt werden, dass z.B. für die Repositories für Benutzer und Eintrag </w:t>
-      </w:r>
-      <w:r>
-        <w:lastRenderedPageBreak/>
-        <w:t>verschiedene Schnittstellen definiert wurden, die speziell auf den Benutzer bzw. Eintrag zugeschnitten sind.</w:t>
+        <w:t xml:space="preserve"> sind zwar nicht viele Interfaces vorhanden, dennoch kann gesagt werden, dass z.B. für die Repositories für Benutzer und Eintrag verschiedene Schnittstellen definiert wurden, die speziell auf den Benutzer bzw. Eintrag zugeschnitten sind.</w:t>
       </w:r>
     </w:p>
     <w:p>
@@ -7144,9 +7700,6 @@
       </w:r>
       <w:r>
         <w:br/>
-      </w:r>
-      <w:r>
-        <w:lastRenderedPageBreak/>
         <w:t xml:space="preserve">Während der Implementierung wurde versucht, gleiche Codestellen in eine gemeinsame Methode auszulagern, um die Redundanz der Codestelle zu vermeiden. Im Refactoring wurde zum Beispiel ein gefundener Code Smell des „Duplicated Codes“ beseitigt. Für weitere Ausführungen, s. Kapitel </w:t>
       </w:r>
       <w:r>
@@ -7278,38 +7831,50 @@
         <w:t>er Erbauer wurde zunächst in der Clean Architecture im Domain Code angesiedelt.</w:t>
       </w:r>
       <w:r>
-        <w:t xml:space="preserve"> Da letztendlich aber kein Anwender des Erbauers im Domain Code vorhanden ist, wurde der Erbauer in die Adapter-Schicht ausgelagert, um ebenfalls möglichst viel Code in den äußeren Schichten ansiedeln zu können. Die Klassen des Projekts, die den Erbauer in Zukunft zur Erstellung von Einträgen nutzen sollen, befinden sich ebenfalls in der Adapter-Schicht.</w:t>
-      </w:r>
-    </w:p>
-    <w:p>
-      <w:r>
-        <w:t xml:space="preserve">Im Folgenden sind die Klassendiagramme vor und nach dem Einsatz des Erbauers zu sehen. Diese unterscheiden sich etwas von den Klassendiagrammen in dem Kapitel zur Clean Architecture, da es sich dort um die Planungs-Klassendiagramme handelte, während hier die </w:t>
-      </w:r>
-      <w:r>
+        <w:t xml:space="preserve"> Da letztendlich aber kein Anwender des Erbauers im Domain Code vorhanden ist, wurde der Erbauer in die Adapter-Schicht ausgelagert, um ebenfalls möglichst viel Code in den äußeren Schichten ansiedeln zu können. Die Klassen des Projekts, die den Erbauer in Zukunft zur Erstellung von Einträgen nutzen sollen, befinden sich ebenfalls in der Adapter-Schicht</w:t>
+      </w:r>
+      <w:r>
+        <w:t>.</w:t>
+      </w:r>
+    </w:p>
+    <w:p>
+      <w:r>
+        <w:t>Im Folgenden sind die Klassendiagramme vor und nach dem Einsatz des Erbauers zu sehen. Diese unterscheiden sich etwas von den Klassendiagrammen in dem Kapitel zur Clean Architecture, da es sich dort um die Planungs-Klassendiagramme handelte, während hier die Klassendiagramme an die tatsächliche Umsetzung angepasst wurden und optionale Funktionalitäten wegen Übersichtlichkeitsgründen aus der Modellierung entfernt wurden.</w:t>
+      </w:r>
+    </w:p>
+    <w:p>
+      <w:pPr>
+        <w:pStyle w:val="Heading3"/>
+      </w:pPr>
+      <w:bookmarkStart w:id="24" w:name="_Toc72939592"/>
+    </w:p>
+    <w:p>
+      <w:pPr>
+        <w:pStyle w:val="Heading3"/>
+      </w:pPr>
+    </w:p>
+    <w:p>
+      <w:pPr>
+        <w:pStyle w:val="Heading3"/>
+      </w:pPr>
+      <w:r>
+        <w:t>UML</w:t>
+      </w:r>
+      <w:r>
+        <w:t>-</w:t>
+      </w:r>
+      <w:r>
+        <w:t>Diagramm vor Einsatz des Erbauer Entwurfsmusters</w:t>
+      </w:r>
+      <w:bookmarkEnd w:id="24"/>
+    </w:p>
+    <w:p/>
+    <w:p>
+      <w:r>
+        <w:rPr>
+          <w:noProof/>
+        </w:rPr>
         <w:lastRenderedPageBreak/>
-        <w:t>Klassendiagramme an die tatsächliche Umsetzung angepasst wurden und optionale Funktionalitäten wegen Übersichtlichkeitsgründen aus der Modellierung entfernt wurden.</w:t>
-      </w:r>
-    </w:p>
-    <w:p/>
-    <w:p>
-      <w:pPr>
-        <w:pStyle w:val="Heading3"/>
-      </w:pPr>
-      <w:bookmarkStart w:id="24" w:name="_Toc72939592"/>
-      <w:r>
-        <w:t>UML</w:t>
-      </w:r>
-      <w:r>
-        <w:t>-</w:t>
-      </w:r>
-      <w:r>
-        <w:t>Diagramm vor Einsatz des Erbauer Entwurfsmusters</w:t>
-      </w:r>
-      <w:bookmarkEnd w:id="24"/>
-    </w:p>
-    <w:p/>
-    <w:p>
-      <w:r>
         <w:drawing>
           <wp:inline distT="0" distB="0" distL="0" distR="0" wp14:anchorId="71D6384A" wp14:editId="6C2CE6B3">
             <wp:extent cx="5760720" cy="7709535"/>
@@ -7358,35 +7923,50 @@
         <w:pStyle w:val="Heading3"/>
       </w:pPr>
       <w:bookmarkStart w:id="25" w:name="_Toc72939593"/>
-      <w:r>
+    </w:p>
+    <w:p>
+      <w:pPr>
+        <w:pStyle w:val="Heading3"/>
+      </w:pPr>
+    </w:p>
+    <w:p>
+      <w:pPr>
+        <w:pStyle w:val="Heading3"/>
+      </w:pPr>
+    </w:p>
+    <w:p>
+      <w:pPr>
+        <w:pStyle w:val="Heading3"/>
+      </w:pPr>
+      <w:r>
+        <w:t>UML</w:t>
+      </w:r>
+      <w:r>
+        <w:t>-</w:t>
+      </w:r>
+      <w:r>
+        <w:t>Diagramm nach</w:t>
+      </w:r>
+      <w:r>
+        <w:rPr>
+          <w:noProof/>
+        </w:rPr>
+        <w:t xml:space="preserve"> </w:t>
+      </w:r>
+      <w:r>
+        <w:t xml:space="preserve"> Einsatz des Erbauer Entwurfsmusters</w:t>
+      </w:r>
+      <w:bookmarkEnd w:id="25"/>
+    </w:p>
+    <w:p/>
+    <w:p>
+      <w:r>
+        <w:rPr>
+          <w:noProof/>
+        </w:rPr>
         <w:lastRenderedPageBreak/>
-        <w:t>UML</w:t>
-      </w:r>
-      <w:r>
-        <w:t>-</w:t>
-      </w:r>
-      <w:r>
-        <w:t xml:space="preserve">Diagramm </w:t>
-      </w:r>
-      <w:r>
-        <w:t>nach</w:t>
-      </w:r>
-      <w:r>
-        <w:rPr>
-          <w:noProof/>
-        </w:rPr>
-        <w:t xml:space="preserve"> </w:t>
-      </w:r>
-      <w:r>
-        <w:t xml:space="preserve"> Einsatz des Erbauer Entwurfsmusters</w:t>
-      </w:r>
-      <w:bookmarkEnd w:id="25"/>
-    </w:p>
-    <w:p/>
-    <w:p>
-      <w:r>
         <w:drawing>
-          <wp:inline distT="0" distB="0" distL="0" distR="0" wp14:anchorId="2556A23C" wp14:editId="15F6F77E">
+          <wp:inline distT="0" distB="0" distL="0" distR="0" wp14:anchorId="2556A23C" wp14:editId="0920A50E">
             <wp:extent cx="5760720" cy="7709535"/>
             <wp:effectExtent l="0" t="0" r="0" b="5715"/>
             <wp:docPr id="9" name="Graphic 9"/>
@@ -7403,6 +7983,9 @@
                   <pic:blipFill>
                     <a:blip r:embed="rId17">
                       <a:extLst>
+                        <a:ext uri="{28A0092B-C50C-407E-A947-70E740481C1C}">
+                          <a14:useLocalDpi xmlns:a14="http://schemas.microsoft.com/office/drawing/2010/main" val="0"/>
+                        </a:ext>
                         <a:ext uri="{96DAC541-7B7A-43D3-8B79-37D633B846F1}">
                           <asvg:svgBlip xmlns:asvg="http://schemas.microsoft.com/office/drawing/2016/SVG/main" r:embed="rId18"/>
                         </a:ext>
@@ -7434,6 +8017,12 @@
         <w:pStyle w:val="Heading1"/>
       </w:pPr>
       <w:bookmarkStart w:id="26" w:name="_Toc72939594"/>
+    </w:p>
+    <w:p/>
+    <w:p>
+      <w:pPr>
+        <w:pStyle w:val="Heading1"/>
+      </w:pPr>
       <w:r>
         <w:lastRenderedPageBreak/>
         <w:t>UnitTests</w:t>
@@ -8298,6 +8887,155 @@
 <file path=word/numbering.xml><?xml version="1.0" encoding="utf-8"?>
 <w:numbering xmlns:wpc="http://schemas.microsoft.com/office/word/2010/wordprocessingCanvas" xmlns:cx="http://schemas.microsoft.com/office/drawing/2014/chartex" xmlns:cx1="http://schemas.microsoft.com/office/drawing/2015/9/8/chartex" xmlns:cx2="http://schemas.microsoft.com/office/drawing/2015/10/21/chartex" xmlns:cx3="http://schemas.microsoft.com/office/drawing/2016/5/9/chartex" xmlns:cx4="http://schemas.microsoft.com/office/drawing/2016/5/10/chartex" xmlns:cx5="http://schemas.microsoft.com/office/drawing/2016/5/11/chartex" xmlns:cx6="http://schemas.microsoft.com/office/drawing/2016/5/12/chartex" xmlns:cx7="http://schemas.microsoft.com/office/drawing/2016/5/13/chartex" xmlns:cx8="http://schemas.microsoft.com/office/drawing/2016/5/14/chartex" xmlns:mc="http://schemas.openxmlformats.org/markup-compatibility/2006" xmlns:aink="http://schemas.microsoft.com/office/drawing/2016/ink" xmlns:am3d="http://schemas.microsoft.com/office/drawing/2017/model3d" xmlns:o="urn:schemas-microsoft-com:office:office" xmlns:r="http://schemas.openxmlformats.org/officeDocument/2006/relationships" xmlns:m="http://schemas.openxmlformats.org/officeDocument/2006/math" xmlns:v="urn:schemas-microsoft-com:vml" xmlns:wp14="http://schemas.microsoft.com/office/word/2010/wordprocessingDrawing" xmlns:wp="http://schemas.openxmlformats.org/drawingml/2006/wordprocessingDrawing" xmlns:w10="urn:schemas-microsoft-com:office:word" xmlns:w="http://schemas.openxmlformats.org/wordprocessingml/2006/main" xmlns:w14="http://schemas.microsoft.com/office/word/2010/wordml" xmlns:w15="http://schemas.microsoft.com/office/word/2012/wordml" xmlns:w16cex="http://schemas.microsoft.com/office/word/2018/wordml/cex" xmlns:w16cid="http://schemas.microsoft.com/office/word/2016/wordml/cid" xmlns:w16="http://schemas.microsoft.com/office/word/2018/wordml" xmlns:w16se="http://schemas.microsoft.com/office/word/2015/wordml/symex" xmlns:wpg="http://schemas.microsoft.com/office/word/2010/wordprocessingGroup" xmlns:wpi="http://schemas.microsoft.com/office/word/2010/wordprocessingInk" xmlns:wne="http://schemas.microsoft.com/office/word/2006/wordml" xmlns:wps="http://schemas.microsoft.com/office/word/2010/wordprocessingShape" mc:Ignorable="w14 w15 w16se w16cid w16 w16cex wp14">
   <w:abstractNum w:abstractNumId="0" w15:restartNumberingAfterBreak="0">
+    <w:nsid w:val="1C2A21EE"/>
+    <w:multiLevelType w:val="multilevel"/>
+    <w:tmpl w:val="99724BC6"/>
+    <w:lvl w:ilvl="0">
+      <w:start w:val="1"/>
+      <w:numFmt w:val="bullet"/>
+      <w:lvlText w:val=""/>
+      <w:lvlJc w:val="left"/>
+      <w:pPr>
+        <w:tabs>
+          <w:tab w:val="num" w:pos="720"/>
+        </w:tabs>
+        <w:ind w:left="720" w:hanging="360"/>
+      </w:pPr>
+      <w:rPr>
+        <w:rFonts w:ascii="Symbol" w:hAnsi="Symbol" w:hint="default"/>
+        <w:sz w:val="20"/>
+      </w:rPr>
+    </w:lvl>
+    <w:lvl w:ilvl="1">
+      <w:start w:val="1"/>
+      <w:numFmt w:val="bullet"/>
+      <w:lvlText w:val=""/>
+      <w:lvlJc w:val="left"/>
+      <w:pPr>
+        <w:tabs>
+          <w:tab w:val="num" w:pos="1440"/>
+        </w:tabs>
+        <w:ind w:left="1440" w:hanging="360"/>
+      </w:pPr>
+      <w:rPr>
+        <w:rFonts w:ascii="Symbol" w:hAnsi="Symbol" w:hint="default"/>
+        <w:sz w:val="20"/>
+      </w:rPr>
+    </w:lvl>
+    <w:lvl w:ilvl="2" w:tentative="1">
+      <w:start w:val="1"/>
+      <w:numFmt w:val="bullet"/>
+      <w:lvlText w:val=""/>
+      <w:lvlJc w:val="left"/>
+      <w:pPr>
+        <w:tabs>
+          <w:tab w:val="num" w:pos="2160"/>
+        </w:tabs>
+        <w:ind w:left="2160" w:hanging="360"/>
+      </w:pPr>
+      <w:rPr>
+        <w:rFonts w:ascii="Wingdings" w:hAnsi="Wingdings" w:hint="default"/>
+        <w:sz w:val="20"/>
+      </w:rPr>
+    </w:lvl>
+    <w:lvl w:ilvl="3" w:tentative="1">
+      <w:start w:val="1"/>
+      <w:numFmt w:val="bullet"/>
+      <w:lvlText w:val=""/>
+      <w:lvlJc w:val="left"/>
+      <w:pPr>
+        <w:tabs>
+          <w:tab w:val="num" w:pos="2880"/>
+        </w:tabs>
+        <w:ind w:left="2880" w:hanging="360"/>
+      </w:pPr>
+      <w:rPr>
+        <w:rFonts w:ascii="Wingdings" w:hAnsi="Wingdings" w:hint="default"/>
+        <w:sz w:val="20"/>
+      </w:rPr>
+    </w:lvl>
+    <w:lvl w:ilvl="4" w:tentative="1">
+      <w:start w:val="1"/>
+      <w:numFmt w:val="bullet"/>
+      <w:lvlText w:val=""/>
+      <w:lvlJc w:val="left"/>
+      <w:pPr>
+        <w:tabs>
+          <w:tab w:val="num" w:pos="3600"/>
+        </w:tabs>
+        <w:ind w:left="3600" w:hanging="360"/>
+      </w:pPr>
+      <w:rPr>
+        <w:rFonts w:ascii="Wingdings" w:hAnsi="Wingdings" w:hint="default"/>
+        <w:sz w:val="20"/>
+      </w:rPr>
+    </w:lvl>
+    <w:lvl w:ilvl="5" w:tentative="1">
+      <w:start w:val="1"/>
+      <w:numFmt w:val="bullet"/>
+      <w:lvlText w:val=""/>
+      <w:lvlJc w:val="left"/>
+      <w:pPr>
+        <w:tabs>
+          <w:tab w:val="num" w:pos="4320"/>
+        </w:tabs>
+        <w:ind w:left="4320" w:hanging="360"/>
+      </w:pPr>
+      <w:rPr>
+        <w:rFonts w:ascii="Wingdings" w:hAnsi="Wingdings" w:hint="default"/>
+        <w:sz w:val="20"/>
+      </w:rPr>
+    </w:lvl>
+    <w:lvl w:ilvl="6" w:tentative="1">
+      <w:start w:val="1"/>
+      <w:numFmt w:val="bullet"/>
+      <w:lvlText w:val=""/>
+      <w:lvlJc w:val="left"/>
+      <w:pPr>
+        <w:tabs>
+          <w:tab w:val="num" w:pos="5040"/>
+        </w:tabs>
+        <w:ind w:left="5040" w:hanging="360"/>
+      </w:pPr>
+      <w:rPr>
+        <w:rFonts w:ascii="Wingdings" w:hAnsi="Wingdings" w:hint="default"/>
+        <w:sz w:val="20"/>
+      </w:rPr>
+    </w:lvl>
+    <w:lvl w:ilvl="7" w:tentative="1">
+      <w:start w:val="1"/>
+      <w:numFmt w:val="bullet"/>
+      <w:lvlText w:val=""/>
+      <w:lvlJc w:val="left"/>
+      <w:pPr>
+        <w:tabs>
+          <w:tab w:val="num" w:pos="5760"/>
+        </w:tabs>
+        <w:ind w:left="5760" w:hanging="360"/>
+      </w:pPr>
+      <w:rPr>
+        <w:rFonts w:ascii="Wingdings" w:hAnsi="Wingdings" w:hint="default"/>
+        <w:sz w:val="20"/>
+      </w:rPr>
+    </w:lvl>
+    <w:lvl w:ilvl="8" w:tentative="1">
+      <w:start w:val="1"/>
+      <w:numFmt w:val="bullet"/>
+      <w:lvlText w:val=""/>
+      <w:lvlJc w:val="left"/>
+      <w:pPr>
+        <w:tabs>
+          <w:tab w:val="num" w:pos="6480"/>
+        </w:tabs>
+        <w:ind w:left="6480" w:hanging="360"/>
+      </w:pPr>
+      <w:rPr>
+        <w:rFonts w:ascii="Wingdings" w:hAnsi="Wingdings" w:hint="default"/>
+        <w:sz w:val="20"/>
+      </w:rPr>
+    </w:lvl>
+  </w:abstractNum>
+  <w:abstractNum w:abstractNumId="1" w15:restartNumberingAfterBreak="0">
     <w:nsid w:val="1CF46339"/>
     <w:multiLevelType w:val="hybridMultilevel"/>
     <w:tmpl w:val="8CA290F2"/>
@@ -8410,7 +9148,7 @@
       </w:rPr>
     </w:lvl>
   </w:abstractNum>
-  <w:abstractNum w:abstractNumId="1" w15:restartNumberingAfterBreak="0">
+  <w:abstractNum w:abstractNumId="2" w15:restartNumberingAfterBreak="0">
     <w:nsid w:val="20B16E3E"/>
     <w:multiLevelType w:val="multilevel"/>
     <w:tmpl w:val="3A8C911C"/>
@@ -8559,7 +9297,7 @@
       </w:rPr>
     </w:lvl>
   </w:abstractNum>
-  <w:abstractNum w:abstractNumId="2" w15:restartNumberingAfterBreak="0">
+  <w:abstractNum w:abstractNumId="3" w15:restartNumberingAfterBreak="0">
     <w:nsid w:val="27B874DC"/>
     <w:multiLevelType w:val="multilevel"/>
     <w:tmpl w:val="F1B44C34"/>
@@ -8708,7 +9446,7 @@
       </w:rPr>
     </w:lvl>
   </w:abstractNum>
-  <w:abstractNum w:abstractNumId="3" w15:restartNumberingAfterBreak="0">
+  <w:abstractNum w:abstractNumId="4" w15:restartNumberingAfterBreak="0">
     <w:nsid w:val="49FB6D8F"/>
     <w:multiLevelType w:val="multilevel"/>
     <w:tmpl w:val="CAFA54FE"/>
@@ -8857,7 +9595,7 @@
       </w:rPr>
     </w:lvl>
   </w:abstractNum>
-  <w:abstractNum w:abstractNumId="4" w15:restartNumberingAfterBreak="0">
+  <w:abstractNum w:abstractNumId="5" w15:restartNumberingAfterBreak="0">
     <w:nsid w:val="50CF5380"/>
     <w:multiLevelType w:val="hybridMultilevel"/>
     <w:tmpl w:val="1D548F40"/>
@@ -8970,7 +9708,7 @@
       </w:rPr>
     </w:lvl>
   </w:abstractNum>
-  <w:abstractNum w:abstractNumId="5" w15:restartNumberingAfterBreak="0">
+  <w:abstractNum w:abstractNumId="6" w15:restartNumberingAfterBreak="0">
     <w:nsid w:val="55CC3B8A"/>
     <w:multiLevelType w:val="multilevel"/>
     <w:tmpl w:val="C980BD9C"/>
@@ -9119,7 +9857,7 @@
       </w:rPr>
     </w:lvl>
   </w:abstractNum>
-  <w:abstractNum w:abstractNumId="6" w15:restartNumberingAfterBreak="0">
+  <w:abstractNum w:abstractNumId="7" w15:restartNumberingAfterBreak="0">
     <w:nsid w:val="7D4337A2"/>
     <w:multiLevelType w:val="multilevel"/>
     <w:tmpl w:val="D070D91A"/>
@@ -9264,24 +10002,27 @@
     </w:lvl>
   </w:abstractNum>
   <w:num w:numId="1">
+    <w:abstractNumId w:val="3"/>
+  </w:num>
+  <w:num w:numId="2">
+    <w:abstractNumId w:val="7"/>
+  </w:num>
+  <w:num w:numId="3">
+    <w:abstractNumId w:val="4"/>
+  </w:num>
+  <w:num w:numId="4">
+    <w:abstractNumId w:val="6"/>
+  </w:num>
+  <w:num w:numId="5">
     <w:abstractNumId w:val="2"/>
   </w:num>
-  <w:num w:numId="2">
-    <w:abstractNumId w:val="6"/>
-  </w:num>
-  <w:num w:numId="3">
-    <w:abstractNumId w:val="3"/>
-  </w:num>
-  <w:num w:numId="4">
+  <w:num w:numId="6">
     <w:abstractNumId w:val="5"/>
   </w:num>
-  <w:num w:numId="5">
+  <w:num w:numId="7">
     <w:abstractNumId w:val="1"/>
   </w:num>
-  <w:num w:numId="6">
-    <w:abstractNumId w:val="4"/>
-  </w:num>
-  <w:num w:numId="7">
+  <w:num w:numId="8">
     <w:abstractNumId w:val="0"/>
   </w:num>
 </w:numbering>
@@ -9685,7 +10426,7 @@
   <w:style w:type="paragraph" w:default="1" w:styleId="Normal">
     <w:name w:val="Normal"/>
     <w:qFormat/>
-    <w:rsid w:val="000622AB"/>
+    <w:rsid w:val="0035203C"/>
     <w:rPr>
       <w:sz w:val="24"/>
     </w:rPr>

</xml_diff>